<commit_message>
Lloyd: Double-checked point 1.1 and added the introduction
</commit_message>
<xml_diff>
--- a/Software_Development_Plan.docx
+++ b/Software_Development_Plan.docx
@@ -129,7 +129,7 @@
         <w:sectPr>
           <w:headerReference w:type="default" r:id="rId7"/>
           <w:footerReference w:type="even" r:id="rId8"/>
-          <w:pgSz w:w="12240" w:h="15840" w:orient="portrait" w:code="1"/>
+          <w:pgSz w:w="12240" w:h="15840" w:code="1"/>
           <w:pgMar w:top="1440" w:right="1440" w:bottom="1440" w:left="1440" w:header="720" w:footer="720" w:gutter="0"/>
           <w:cols w:space="720"/>
           <w:vAlign w:val="center"/>
@@ -155,12 +155,12 @@
       <w:tblPr>
         <w:tblW w:w="0" w:type="auto"/>
         <w:tblBorders>
-          <w:top w:val="single" w:color="auto" w:sz="6" w:space="0"/>
-          <w:left w:val="single" w:color="auto" w:sz="6" w:space="0"/>
-          <w:bottom w:val="single" w:color="auto" w:sz="6" w:space="0"/>
-          <w:right w:val="single" w:color="auto" w:sz="6" w:space="0"/>
-          <w:insideH w:val="single" w:color="auto" w:sz="6" w:space="0"/>
-          <w:insideV w:val="single" w:color="auto" w:sz="6" w:space="0"/>
+          <w:top w:val="single" w:sz="6" w:space="0" w:color="auto"/>
+          <w:left w:val="single" w:sz="6" w:space="0" w:color="auto"/>
+          <w:bottom w:val="single" w:sz="6" w:space="0" w:color="auto"/>
+          <w:right w:val="single" w:sz="6" w:space="0" w:color="auto"/>
+          <w:insideH w:val="single" w:sz="6" w:space="0" w:color="auto"/>
+          <w:insideV w:val="single" w:sz="6" w:space="0" w:color="auto"/>
         </w:tblBorders>
         <w:tblLayout w:type="fixed"/>
         <w:tblLook w:val="0000" w:firstRow="0" w:lastRow="0" w:firstColumn="0" w:lastColumn="0" w:noHBand="0" w:noVBand="0"/>
@@ -277,7 +277,35 @@
               <w:rPr>
                 <w:rFonts w:asciiTheme="majorHAnsi" w:hAnsiTheme="majorHAnsi"/>
               </w:rPr>
-              <w:t>&lt;dd/mmm/yy&gt;</w:t>
+              <w:t>&lt;</w:t>
+            </w:r>
+            <w:proofErr w:type="spellStart"/>
+            <w:r>
+              <w:rPr>
+                <w:rFonts w:asciiTheme="majorHAnsi" w:hAnsiTheme="majorHAnsi"/>
+              </w:rPr>
+              <w:t>dd</w:t>
+            </w:r>
+            <w:proofErr w:type="spellEnd"/>
+            <w:r>
+              <w:rPr>
+                <w:rFonts w:asciiTheme="majorHAnsi" w:hAnsiTheme="majorHAnsi"/>
+              </w:rPr>
+              <w:t>/mmm/</w:t>
+            </w:r>
+            <w:proofErr w:type="spellStart"/>
+            <w:r>
+              <w:rPr>
+                <w:rFonts w:asciiTheme="majorHAnsi" w:hAnsiTheme="majorHAnsi"/>
+              </w:rPr>
+              <w:t>yy</w:t>
+            </w:r>
+            <w:proofErr w:type="spellEnd"/>
+            <w:r>
+              <w:rPr>
+                <w:rFonts w:asciiTheme="majorHAnsi" w:hAnsiTheme="majorHAnsi"/>
+              </w:rPr>
+              <w:t>&gt;</w:t>
             </w:r>
           </w:p>
         </w:tc>
@@ -296,7 +324,21 @@
               <w:rPr>
                 <w:rFonts w:asciiTheme="majorHAnsi" w:hAnsiTheme="majorHAnsi"/>
               </w:rPr>
-              <w:t>&lt;x.x&gt;</w:t>
+              <w:t>&lt;</w:t>
+            </w:r>
+            <w:proofErr w:type="spellStart"/>
+            <w:r>
+              <w:rPr>
+                <w:rFonts w:asciiTheme="majorHAnsi" w:hAnsiTheme="majorHAnsi"/>
+              </w:rPr>
+              <w:t>x.x</w:t>
+            </w:r>
+            <w:proofErr w:type="spellEnd"/>
+            <w:r>
+              <w:rPr>
+                <w:rFonts w:asciiTheme="majorHAnsi" w:hAnsiTheme="majorHAnsi"/>
+              </w:rPr>
+              <w:t>&gt;</w:t>
             </w:r>
           </w:p>
         </w:tc>
@@ -641,7 +683,7 @@
         </w:rPr>
         <w:fldChar w:fldCharType="separate"/>
       </w:r>
-      <w:hyperlink w:history="1" w:anchor="_Toc523117788">
+      <w:hyperlink w:anchor="_Toc523117788" w:history="1">
         <w:r>
           <w:rPr>
             <w:rStyle w:val="Hyperlink"/>
@@ -740,7 +782,7 @@
           <w:sz w:val="24"/>
         </w:rPr>
       </w:pPr>
-      <w:hyperlink w:history="1" w:anchor="_Toc523117789">
+      <w:hyperlink w:anchor="_Toc523117789" w:history="1">
         <w:r>
           <w:rPr>
             <w:rStyle w:val="Hyperlink"/>
@@ -841,7 +883,7 @@
           <w:sz w:val="24"/>
         </w:rPr>
       </w:pPr>
-      <w:hyperlink w:history="1" w:anchor="_Toc523117790">
+      <w:hyperlink w:anchor="_Toc523117790" w:history="1">
         <w:r>
           <w:rPr>
             <w:rStyle w:val="Hyperlink"/>
@@ -942,7 +984,7 @@
           <w:sz w:val="24"/>
         </w:rPr>
       </w:pPr>
-      <w:hyperlink w:history="1" w:anchor="_Toc523117791">
+      <w:hyperlink w:anchor="_Toc523117791" w:history="1">
         <w:r>
           <w:rPr>
             <w:rStyle w:val="Hyperlink"/>
@@ -1043,7 +1085,7 @@
           <w:sz w:val="24"/>
         </w:rPr>
       </w:pPr>
-      <w:hyperlink w:history="1" w:anchor="_Toc523117792">
+      <w:hyperlink w:anchor="_Toc523117792" w:history="1">
         <w:r>
           <w:rPr>
             <w:rStyle w:val="Hyperlink"/>
@@ -1144,7 +1186,7 @@
           <w:sz w:val="24"/>
         </w:rPr>
       </w:pPr>
-      <w:hyperlink w:history="1" w:anchor="_Toc523117793">
+      <w:hyperlink w:anchor="_Toc523117793" w:history="1">
         <w:r>
           <w:rPr>
             <w:rStyle w:val="Hyperlink"/>
@@ -1245,7 +1287,7 @@
           <w:sz w:val="24"/>
         </w:rPr>
       </w:pPr>
-      <w:hyperlink w:history="1" w:anchor="_Toc523117794">
+      <w:hyperlink w:anchor="_Toc523117794" w:history="1">
         <w:r>
           <w:rPr>
             <w:rStyle w:val="Hyperlink"/>
@@ -1346,7 +1388,7 @@
           <w:sz w:val="24"/>
         </w:rPr>
       </w:pPr>
-      <w:hyperlink w:history="1" w:anchor="_Toc523117795">
+      <w:hyperlink w:anchor="_Toc523117795" w:history="1">
         <w:r>
           <w:rPr>
             <w:rStyle w:val="Hyperlink"/>
@@ -1447,7 +1489,7 @@
           <w:sz w:val="24"/>
         </w:rPr>
       </w:pPr>
-      <w:hyperlink w:history="1" w:anchor="_Toc523117796">
+      <w:hyperlink w:anchor="_Toc523117796" w:history="1">
         <w:r>
           <w:rPr>
             <w:rStyle w:val="Hyperlink"/>
@@ -1548,7 +1590,7 @@
           <w:sz w:val="24"/>
         </w:rPr>
       </w:pPr>
-      <w:hyperlink w:history="1" w:anchor="_Toc523117797">
+      <w:hyperlink w:anchor="_Toc523117797" w:history="1">
         <w:r>
           <w:rPr>
             <w:rStyle w:val="Hyperlink"/>
@@ -1649,7 +1691,7 @@
           <w:sz w:val="24"/>
         </w:rPr>
       </w:pPr>
-      <w:hyperlink w:history="1" w:anchor="_Toc523117798">
+      <w:hyperlink w:anchor="_Toc523117798" w:history="1">
         <w:r>
           <w:rPr>
             <w:rStyle w:val="Hyperlink"/>
@@ -1750,7 +1792,7 @@
           <w:sz w:val="24"/>
         </w:rPr>
       </w:pPr>
-      <w:hyperlink w:history="1" w:anchor="_Toc523117799">
+      <w:hyperlink w:anchor="_Toc523117799" w:history="1">
         <w:r>
           <w:rPr>
             <w:rStyle w:val="Hyperlink"/>
@@ -1851,7 +1893,7 @@
           <w:sz w:val="24"/>
         </w:rPr>
       </w:pPr>
-      <w:hyperlink w:history="1" w:anchor="_Toc523117800">
+      <w:hyperlink w:anchor="_Toc523117800" w:history="1">
         <w:r>
           <w:rPr>
             <w:rStyle w:val="Hyperlink"/>
@@ -1952,7 +1994,7 @@
           <w:sz w:val="24"/>
         </w:rPr>
       </w:pPr>
-      <w:hyperlink w:history="1" w:anchor="_Toc523117801">
+      <w:hyperlink w:anchor="_Toc523117801" w:history="1">
         <w:r>
           <w:rPr>
             <w:rStyle w:val="Hyperlink"/>
@@ -2053,7 +2095,7 @@
           <w:sz w:val="24"/>
         </w:rPr>
       </w:pPr>
-      <w:hyperlink w:history="1" w:anchor="_Toc523117802">
+      <w:hyperlink w:anchor="_Toc523117802" w:history="1">
         <w:r>
           <w:rPr>
             <w:rStyle w:val="Hyperlink"/>
@@ -2154,7 +2196,7 @@
           <w:sz w:val="24"/>
         </w:rPr>
       </w:pPr>
-      <w:hyperlink w:history="1" w:anchor="_Toc523117803">
+      <w:hyperlink w:anchor="_Toc523117803" w:history="1">
         <w:r>
           <w:rPr>
             <w:rStyle w:val="Hyperlink"/>
@@ -2255,7 +2297,7 @@
           <w:sz w:val="24"/>
         </w:rPr>
       </w:pPr>
-      <w:hyperlink w:history="1" w:anchor="_Toc523117804">
+      <w:hyperlink w:anchor="_Toc523117804" w:history="1">
         <w:r>
           <w:rPr>
             <w:rStyle w:val="Hyperlink"/>
@@ -2356,7 +2398,7 @@
           <w:sz w:val="24"/>
         </w:rPr>
       </w:pPr>
-      <w:hyperlink w:history="1" w:anchor="_Toc523117805">
+      <w:hyperlink w:anchor="_Toc523117805" w:history="1">
         <w:r>
           <w:rPr>
             <w:rStyle w:val="Hyperlink"/>
@@ -2455,7 +2497,7 @@
           <w:sz w:val="24"/>
         </w:rPr>
       </w:pPr>
-      <w:hyperlink w:history="1" w:anchor="_Toc523117806">
+      <w:hyperlink w:anchor="_Toc523117806" w:history="1">
         <w:r>
           <w:rPr>
             <w:rStyle w:val="Hyperlink"/>
@@ -2552,7 +2594,7 @@
           <w:sz w:val="24"/>
         </w:rPr>
       </w:pPr>
-      <w:hyperlink w:history="1" w:anchor="_Toc523117807">
+      <w:hyperlink w:anchor="_Toc523117807" w:history="1">
         <w:r>
           <w:rPr>
             <w:rStyle w:val="Hyperlink"/>
@@ -2649,7 +2691,7 @@
           <w:sz w:val="24"/>
         </w:rPr>
       </w:pPr>
-      <w:hyperlink w:history="1" w:anchor="_Toc523117808">
+      <w:hyperlink w:anchor="_Toc523117808" w:history="1">
         <w:r>
           <w:rPr>
             <w:rStyle w:val="Hyperlink"/>
@@ -2746,7 +2788,7 @@
           <w:sz w:val="24"/>
         </w:rPr>
       </w:pPr>
-      <w:hyperlink w:history="1" w:anchor="_Toc523117809">
+      <w:hyperlink w:anchor="_Toc523117809" w:history="1">
         <w:r>
           <w:rPr>
             <w:rStyle w:val="Hyperlink"/>
@@ -2843,7 +2885,7 @@
           <w:sz w:val="24"/>
         </w:rPr>
       </w:pPr>
-      <w:hyperlink w:history="1" w:anchor="_Toc523117810">
+      <w:hyperlink w:anchor="_Toc523117810" w:history="1">
         <w:r>
           <w:rPr>
             <w:rStyle w:val="Hyperlink"/>
@@ -2942,7 +2984,7 @@
           <w:sz w:val="24"/>
         </w:rPr>
       </w:pPr>
-      <w:hyperlink w:history="1" w:anchor="_Toc523117811">
+      <w:hyperlink w:anchor="_Toc523117811" w:history="1">
         <w:r>
           <w:rPr>
             <w:rStyle w:val="Hyperlink"/>
@@ -3041,7 +3083,7 @@
           <w:sz w:val="24"/>
         </w:rPr>
       </w:pPr>
-      <w:hyperlink w:history="1" w:anchor="_Toc523117821">
+      <w:hyperlink w:anchor="_Toc523117821" w:history="1">
         <w:r>
           <w:rPr>
             <w:rStyle w:val="Hyperlink"/>
@@ -3191,7 +3233,7 @@
           <w:rFonts w:asciiTheme="majorHAnsi" w:hAnsiTheme="majorHAnsi"/>
         </w:rPr>
       </w:pPr>
-      <w:bookmarkStart w:name="_Toc447095880" w:id="0"/>
+      <w:bookmarkStart w:id="0" w:name="_Toc447095880"/>
     </w:p>
     <w:p>
       <w:pPr>
@@ -3202,10 +3244,10 @@
           <w:szCs w:val="22"/>
         </w:rPr>
       </w:pPr>
-      <w:bookmarkStart w:name="_Toc524312826" w:id="1"/>
-      <w:bookmarkStart w:name="_Toc456598586" w:id="2"/>
-      <w:bookmarkStart w:name="_Toc456600917" w:id="3"/>
-      <w:bookmarkStart w:name="_Toc523117788" w:id="4"/>
+      <w:bookmarkStart w:id="1" w:name="_Toc524312826"/>
+      <w:bookmarkStart w:id="2" w:name="_Toc456598586"/>
+      <w:bookmarkStart w:id="3" w:name="_Toc456600917"/>
+      <w:bookmarkStart w:id="4" w:name="_Toc523117788"/>
       <w:r>
         <w:rPr>
           <w:rFonts w:asciiTheme="majorHAnsi" w:hAnsiTheme="majorHAnsi"/>
@@ -3225,72 +3267,111 @@
           <w:szCs w:val="22"/>
         </w:rPr>
       </w:pPr>
-      <w:r>
-        <w:rPr>
-          <w:rFonts w:asciiTheme="majorHAnsi" w:hAnsiTheme="majorHAnsi"/>
-          <w:i/>
-          <w:iCs/>
-          <w:color w:val="0070C0"/>
-          <w:sz w:val="22"/>
-          <w:szCs w:val="22"/>
-        </w:rPr>
-        <w:t xml:space="preserve">[The introduction of the </w:t>
-      </w:r>
-      <w:r>
-        <w:rPr>
-          <w:rFonts w:asciiTheme="majorHAnsi" w:hAnsiTheme="majorHAnsi"/>
-          <w:b/>
-          <w:bCs/>
-          <w:i/>
-          <w:iCs/>
-          <w:color w:val="0070C0"/>
-          <w:sz w:val="22"/>
-          <w:szCs w:val="22"/>
-        </w:rPr>
-        <w:t>Software Development Plan</w:t>
-      </w:r>
-      <w:r>
-        <w:rPr>
-          <w:rFonts w:asciiTheme="majorHAnsi" w:hAnsiTheme="majorHAnsi"/>
-          <w:i/>
-          <w:iCs/>
-          <w:color w:val="0070C0"/>
-          <w:sz w:val="22"/>
-          <w:szCs w:val="22"/>
-        </w:rPr>
-        <w:t xml:space="preserve"> provides an overview of the entire document. It includes the purpose, scope, definitions, acronyms, abbreviations, references, and overview of this </w:t>
-      </w:r>
-      <w:r>
-        <w:rPr>
-          <w:rFonts w:asciiTheme="majorHAnsi" w:hAnsiTheme="majorHAnsi"/>
-          <w:b/>
-          <w:bCs/>
-          <w:i/>
-          <w:iCs/>
-          <w:color w:val="0070C0"/>
-          <w:sz w:val="22"/>
-          <w:szCs w:val="22"/>
-        </w:rPr>
-        <w:t>Software Development Plan</w:t>
-      </w:r>
-      <w:r>
-        <w:rPr>
-          <w:rFonts w:asciiTheme="majorHAnsi" w:hAnsiTheme="majorHAnsi"/>
-          <w:i/>
-          <w:iCs/>
-          <w:color w:val="0070C0"/>
-          <w:sz w:val="22"/>
-          <w:szCs w:val="22"/>
-        </w:rPr>
-        <w:t>.]</w:t>
-      </w:r>
-      <w:r>
-        <w:rPr>
-          <w:rFonts w:asciiTheme="majorHAnsi" w:hAnsiTheme="majorHAnsi"/>
-          <w:sz w:val="22"/>
-          <w:szCs w:val="22"/>
-        </w:rPr>
-        <w:t xml:space="preserve"> </w:t>
+      <w:bookmarkStart w:id="5" w:name="_GoBack"/>
+      <w:bookmarkEnd w:id="5"/>
+      <w:r>
+        <w:rPr>
+          <w:rFonts w:asciiTheme="majorHAnsi" w:hAnsiTheme="majorHAnsi"/>
+          <w:sz w:val="22"/>
+          <w:szCs w:val="22"/>
+        </w:rPr>
+        <w:t xml:space="preserve">The software development plan is mainly focused on collecting the necessary information to initiate, develop, and modify the </w:t>
+      </w:r>
+      <w:proofErr w:type="spellStart"/>
+      <w:r>
+        <w:rPr>
+          <w:rFonts w:asciiTheme="majorHAnsi" w:hAnsiTheme="majorHAnsi"/>
+          <w:sz w:val="22"/>
+          <w:szCs w:val="22"/>
+        </w:rPr>
+        <w:t>AkiProPlus</w:t>
+      </w:r>
+      <w:proofErr w:type="spellEnd"/>
+      <w:r>
+        <w:rPr>
+          <w:rFonts w:asciiTheme="majorHAnsi" w:hAnsiTheme="majorHAnsi"/>
+          <w:sz w:val="22"/>
+          <w:szCs w:val="22"/>
+        </w:rPr>
+        <w:t xml:space="preserve"> project, which was developed to overhaul the existing </w:t>
+      </w:r>
+      <w:proofErr w:type="spellStart"/>
+      <w:r>
+        <w:rPr>
+          <w:rFonts w:asciiTheme="majorHAnsi" w:hAnsiTheme="majorHAnsi"/>
+          <w:sz w:val="22"/>
+          <w:szCs w:val="22"/>
+        </w:rPr>
+        <w:t>AkiPro</w:t>
+      </w:r>
+      <w:proofErr w:type="spellEnd"/>
+      <w:r>
+        <w:rPr>
+          <w:rFonts w:asciiTheme="majorHAnsi" w:hAnsiTheme="majorHAnsi"/>
+          <w:sz w:val="22"/>
+          <w:szCs w:val="22"/>
+        </w:rPr>
+        <w:t xml:space="preserve">  management system from </w:t>
+      </w:r>
+      <w:proofErr w:type="spellStart"/>
+      <w:r>
+        <w:rPr>
+          <w:rFonts w:asciiTheme="majorHAnsi" w:hAnsiTheme="majorHAnsi"/>
+          <w:sz w:val="22"/>
+          <w:szCs w:val="22"/>
+        </w:rPr>
+        <w:t>AkiBakery</w:t>
+      </w:r>
+      <w:proofErr w:type="spellEnd"/>
+      <w:r>
+        <w:rPr>
+          <w:rFonts w:asciiTheme="majorHAnsi" w:hAnsiTheme="majorHAnsi"/>
+          <w:sz w:val="22"/>
+          <w:szCs w:val="22"/>
+        </w:rPr>
+        <w:t xml:space="preserve">. This overhaul, which tackles issues related to handling invoices, data storage, inventory management, and customer feedback will be governed by the </w:t>
+      </w:r>
+      <w:r>
+        <w:rPr>
+          <w:rFonts w:asciiTheme="majorHAnsi" w:hAnsiTheme="majorHAnsi"/>
+          <w:sz w:val="22"/>
+          <w:szCs w:val="22"/>
+        </w:rPr>
+        <w:t>software development plan. Furthermore, t</w:t>
+      </w:r>
+      <w:r>
+        <w:rPr>
+          <w:rFonts w:asciiTheme="majorHAnsi" w:hAnsiTheme="majorHAnsi"/>
+          <w:sz w:val="22"/>
+          <w:szCs w:val="22"/>
+        </w:rPr>
+        <w:t xml:space="preserve">his document is divided into several phases which are governed by the needs and deliverables from </w:t>
+      </w:r>
+      <w:proofErr w:type="spellStart"/>
+      <w:r>
+        <w:rPr>
+          <w:rFonts w:asciiTheme="majorHAnsi" w:hAnsiTheme="majorHAnsi"/>
+          <w:sz w:val="22"/>
+          <w:szCs w:val="22"/>
+        </w:rPr>
+        <w:t>AkiBakery</w:t>
+      </w:r>
+      <w:proofErr w:type="spellEnd"/>
+      <w:r>
+        <w:rPr>
+          <w:rFonts w:asciiTheme="majorHAnsi" w:hAnsiTheme="majorHAnsi"/>
+          <w:sz w:val="22"/>
+          <w:szCs w:val="22"/>
+        </w:rPr>
+        <w:t xml:space="preserve">. </w:t>
+      </w:r>
+      <w:r>
+        <w:rPr>
+          <w:rFonts w:asciiTheme="majorHAnsi" w:hAnsiTheme="majorHAnsi"/>
+          <w:sz w:val="22"/>
+          <w:szCs w:val="22"/>
+        </w:rPr>
+        <w:t xml:space="preserve">To increase the comprehensiveness of the software development plan a section dedicated to definitions, acronyms, and abbreviations will be included. A references section will also be provided to ensure a list of documents referenced throughout the software development plan. To conclude, an overview of the rest of the points of interest in the software development plan is featured. </w:t>
       </w:r>
     </w:p>
     <w:p>
@@ -3312,7 +3393,7 @@
           <w:szCs w:val="22"/>
         </w:rPr>
       </w:pPr>
-      <w:bookmarkStart w:name="_Toc524312827" w:id="5"/>
+      <w:bookmarkStart w:id="6" w:name="_Toc524312827"/>
       <w:r>
         <w:rPr>
           <w:rFonts w:asciiTheme="majorHAnsi" w:hAnsiTheme="majorHAnsi"/>
@@ -3321,77 +3402,76 @@
         </w:rPr>
         <w:t>Purpose</w:t>
       </w:r>
-      <w:bookmarkEnd w:id="5"/>
-    </w:p>
-    <w:p>
-      <w:pPr>
-        <w:pStyle w:val="InfoBlue"/>
-        <w:rPr>
-          <w:rFonts w:asciiTheme="majorHAnsi" w:hAnsiTheme="majorHAnsi"/>
-          <w:sz w:val="22"/>
-          <w:szCs w:val="22"/>
-        </w:rPr>
-      </w:pPr>
-      <w:r>
-        <w:rPr>
-          <w:rFonts w:asciiTheme="majorHAnsi" w:hAnsiTheme="majorHAnsi"/>
-          <w:sz w:val="22"/>
-          <w:szCs w:val="22"/>
-        </w:rPr>
-        <w:t xml:space="preserve">[Specify the purpose of this </w:t>
-      </w:r>
-      <w:r>
-        <w:rPr>
-          <w:rFonts w:asciiTheme="majorHAnsi" w:hAnsiTheme="majorHAnsi"/>
-          <w:b/>
-          <w:sz w:val="22"/>
-          <w:szCs w:val="22"/>
-        </w:rPr>
-        <w:t>Software Development Plan</w:t>
-      </w:r>
-      <w:r>
-        <w:rPr>
-          <w:rFonts w:asciiTheme="majorHAnsi" w:hAnsiTheme="majorHAnsi"/>
-          <w:bCs/>
-          <w:sz w:val="22"/>
-          <w:szCs w:val="22"/>
-        </w:rPr>
-        <w:t>. The text below is provided as an example</w:t>
-      </w:r>
-      <w:r>
-        <w:rPr>
-          <w:rFonts w:asciiTheme="majorHAnsi" w:hAnsiTheme="majorHAnsi"/>
-          <w:b/>
-          <w:sz w:val="22"/>
-          <w:szCs w:val="22"/>
-        </w:rPr>
-        <w:t xml:space="preserve">. </w:t>
-      </w:r>
-      <w:r>
-        <w:rPr>
-          <w:rFonts w:asciiTheme="majorHAnsi" w:hAnsiTheme="majorHAnsi"/>
-          <w:sz w:val="22"/>
-          <w:szCs w:val="22"/>
-        </w:rPr>
-        <w:t>]</w:t>
-      </w:r>
-    </w:p>
-    <w:p>
-      <w:pPr>
-        <w:pStyle w:val="BodyText"/>
-        <w:rPr>
-          <w:rFonts w:asciiTheme="majorHAnsi" w:hAnsiTheme="majorHAnsi"/>
-          <w:sz w:val="22"/>
-          <w:szCs w:val="22"/>
-        </w:rPr>
-      </w:pPr>
-      <w:r>
-        <w:rPr>
-          <w:rFonts w:asciiTheme="majorHAnsi" w:hAnsiTheme="majorHAnsi"/>
-          <w:sz w:val="22"/>
-          <w:szCs w:val="22"/>
-        </w:rPr>
-        <w:t xml:space="preserve">This Software Development Plan aims to collect the necessary information to initiate, develop, and modify the AkiProPlus project. This will be executed by: having the development plan function as the top-level plan used by managers to direct the development cycle and by describing the approach to the development of the new management system. It will be used to direct the project's development from the project's inception (requirements planning) to the launch of the AkiProPlus Project. </w:t>
+      <w:bookmarkEnd w:id="6"/>
+    </w:p>
+    <w:p>
+      <w:pPr>
+        <w:pStyle w:val="BodyText"/>
+        <w:rPr>
+          <w:rFonts w:asciiTheme="majorHAnsi" w:hAnsiTheme="majorHAnsi"/>
+          <w:sz w:val="22"/>
+          <w:szCs w:val="22"/>
+        </w:rPr>
+      </w:pPr>
+      <w:r>
+        <w:rPr>
+          <w:rFonts w:asciiTheme="majorHAnsi" w:hAnsiTheme="majorHAnsi"/>
+          <w:sz w:val="22"/>
+          <w:szCs w:val="22"/>
+        </w:rPr>
+        <w:t xml:space="preserve">This Software Development Plan aims to collect the necessary information to initiate, develop, and modify the </w:t>
+      </w:r>
+      <w:proofErr w:type="spellStart"/>
+      <w:r>
+        <w:rPr>
+          <w:rFonts w:asciiTheme="majorHAnsi" w:hAnsiTheme="majorHAnsi"/>
+          <w:sz w:val="22"/>
+          <w:szCs w:val="22"/>
+        </w:rPr>
+        <w:t>AkiProPlus</w:t>
+      </w:r>
+      <w:proofErr w:type="spellEnd"/>
+      <w:r>
+        <w:rPr>
+          <w:rFonts w:asciiTheme="majorHAnsi" w:hAnsiTheme="majorHAnsi"/>
+          <w:sz w:val="22"/>
+          <w:szCs w:val="22"/>
+        </w:rPr>
+        <w:t xml:space="preserve"> pr</w:t>
+      </w:r>
+      <w:r>
+        <w:rPr>
+          <w:rFonts w:asciiTheme="majorHAnsi" w:hAnsiTheme="majorHAnsi"/>
+          <w:sz w:val="22"/>
+          <w:szCs w:val="22"/>
+        </w:rPr>
+        <w:t>oject. This will be executed by</w:t>
+      </w:r>
+      <w:r>
+        <w:rPr>
+          <w:rFonts w:asciiTheme="majorHAnsi" w:hAnsiTheme="majorHAnsi"/>
+          <w:sz w:val="22"/>
+          <w:szCs w:val="22"/>
+        </w:rPr>
+        <w:t xml:space="preserve"> having the development plan function as the top-level plan used by managers to direct the development cycle and by describing the approach to the development of the new management system. It will be used to direct the project's development from the project's inception (requirements planning) to the launch of the </w:t>
+      </w:r>
+      <w:proofErr w:type="spellStart"/>
+      <w:r>
+        <w:rPr>
+          <w:rFonts w:asciiTheme="majorHAnsi" w:hAnsiTheme="majorHAnsi"/>
+          <w:sz w:val="22"/>
+          <w:szCs w:val="22"/>
+        </w:rPr>
+        <w:t>AkiProPlus</w:t>
+      </w:r>
+      <w:proofErr w:type="spellEnd"/>
+      <w:r>
+        <w:rPr>
+          <w:rFonts w:asciiTheme="majorHAnsi" w:hAnsiTheme="majorHAnsi"/>
+          <w:sz w:val="22"/>
+          <w:szCs w:val="22"/>
+        </w:rPr>
+        <w:t xml:space="preserve"> Project. </w:t>
       </w:r>
     </w:p>
     <w:p>
@@ -3483,7 +3563,7 @@
           <w:szCs w:val="22"/>
         </w:rPr>
       </w:pPr>
-      <w:bookmarkStart w:name="_Toc524312828" w:id="6"/>
+      <w:bookmarkStart w:id="7" w:name="_Toc524312828"/>
       <w:r>
         <w:rPr>
           <w:rFonts w:asciiTheme="majorHAnsi" w:hAnsiTheme="majorHAnsi"/>
@@ -3492,7 +3572,7 @@
         </w:rPr>
         <w:t>Scope</w:t>
       </w:r>
-      <w:bookmarkEnd w:id="6"/>
+      <w:bookmarkEnd w:id="7"/>
     </w:p>
     <w:p>
       <w:pPr>
@@ -3581,7 +3661,25 @@
           <w:sz w:val="22"/>
           <w:szCs w:val="22"/>
         </w:rPr>
-        <w:t xml:space="preserve"> phases are governed by the needs and deliverables obtained from AkiBakery. The needs of the business require an in-depth automated system capable of strengthening core business processes that enable production and distribution.</w:t>
+        <w:t xml:space="preserve"> phases are governed by the needs and deliverables obtained from </w:t>
+      </w:r>
+      <w:proofErr w:type="spellStart"/>
+      <w:r>
+        <w:rPr>
+          <w:rFonts w:asciiTheme="majorHAnsi" w:hAnsiTheme="majorHAnsi"/>
+          <w:sz w:val="22"/>
+          <w:szCs w:val="22"/>
+        </w:rPr>
+        <w:t>AkiBakery</w:t>
+      </w:r>
+      <w:proofErr w:type="spellEnd"/>
+      <w:r>
+        <w:rPr>
+          <w:rFonts w:asciiTheme="majorHAnsi" w:hAnsiTheme="majorHAnsi"/>
+          <w:sz w:val="22"/>
+          <w:szCs w:val="22"/>
+        </w:rPr>
+        <w:t>. The needs of the business require an in-depth automated system capable of strengthening core business processes that enable production and distribution.</w:t>
       </w:r>
     </w:p>
     <w:p>
@@ -3717,6 +3815,7 @@
           <w:sz w:val="22"/>
           <w:szCs w:val="22"/>
         </w:rPr>
+        <w:lastRenderedPageBreak/>
         <w:t xml:space="preserve">The Objectives can be classified </w:t>
       </w:r>
       <w:r>
@@ -3805,7 +3904,6 @@
           <w:sz w:val="22"/>
           <w:szCs w:val="22"/>
         </w:rPr>
-        <w:lastRenderedPageBreak/>
         <w:t>Realistic</w:t>
       </w:r>
     </w:p>
@@ -3882,7 +3980,25 @@
           <w:sz w:val="22"/>
           <w:szCs w:val="22"/>
         </w:rPr>
-        <w:t>The end product of the system will satisfy all functional requirements of AkiBakery.These requirements include automated billing and procurement, CRM features, data storage, data recovery and some measure of interoperability.</w:t>
+        <w:t xml:space="preserve">The end product of the system will satisfy all functional requirements of </w:t>
+      </w:r>
+      <w:proofErr w:type="spellStart"/>
+      <w:r>
+        <w:rPr>
+          <w:rFonts w:asciiTheme="majorHAnsi" w:hAnsiTheme="majorHAnsi"/>
+          <w:sz w:val="22"/>
+          <w:szCs w:val="22"/>
+        </w:rPr>
+        <w:t>AkiBakery.These</w:t>
+      </w:r>
+      <w:proofErr w:type="spellEnd"/>
+      <w:r>
+        <w:rPr>
+          <w:rFonts w:asciiTheme="majorHAnsi" w:hAnsiTheme="majorHAnsi"/>
+          <w:sz w:val="22"/>
+          <w:szCs w:val="22"/>
+        </w:rPr>
+        <w:t xml:space="preserve"> requirements include automated billing and procurement, CRM features, data storage, data recovery and some measure of interoperability.</w:t>
       </w:r>
     </w:p>
     <w:p>
@@ -3937,13 +4053,6 @@
           <w:szCs w:val="22"/>
         </w:rPr>
         <w:br/>
-      </w:r>
-      <w:r>
-        <w:rPr>
-          <w:rFonts w:asciiTheme="majorHAnsi" w:hAnsiTheme="majorHAnsi"/>
-          <w:sz w:val="22"/>
-          <w:szCs w:val="22"/>
-        </w:rPr>
         <w:t xml:space="preserve">The plans as outlined in this document are based upon the product requirements as defined in the </w:t>
       </w:r>
       <w:r>
@@ -3974,7 +4083,7 @@
           <w:szCs w:val="22"/>
         </w:rPr>
       </w:pPr>
-      <w:bookmarkStart w:name="_Toc524312829" w:id="7"/>
+      <w:bookmarkStart w:id="8" w:name="_Toc524312829"/>
       <w:r>
         <w:rPr>
           <w:rFonts w:asciiTheme="majorHAnsi" w:hAnsiTheme="majorHAnsi"/>
@@ -3983,7 +4092,7 @@
         </w:rPr>
         <w:t>Definitions, Acronyms, and Abbreviations</w:t>
       </w:r>
-      <w:bookmarkEnd w:id="7"/>
+      <w:bookmarkEnd w:id="8"/>
     </w:p>
     <w:p>
       <w:pPr>
@@ -4033,6 +4142,7 @@
           <w:szCs w:val="22"/>
         </w:rPr>
       </w:pPr>
+      <w:proofErr w:type="spellStart"/>
       <w:r>
         <w:rPr>
           <w:rFonts w:asciiTheme="majorHAnsi" w:hAnsiTheme="majorHAnsi"/>
@@ -4043,14 +4153,34 @@
         </w:rPr>
         <w:t>AkiPro</w:t>
       </w:r>
-      <w:r>
-        <w:rPr>
-          <w:rFonts w:asciiTheme="majorHAnsi" w:hAnsiTheme="majorHAnsi"/>
-          <w:sz w:val="22"/>
-          <w:szCs w:val="22"/>
-        </w:rPr>
-        <w:t xml:space="preserve">: The original management software system used by AkiBakery which will eventually be replaced by the new management system </w:t>
-      </w:r>
+      <w:proofErr w:type="spellEnd"/>
+      <w:r>
+        <w:rPr>
+          <w:rFonts w:asciiTheme="majorHAnsi" w:hAnsiTheme="majorHAnsi"/>
+          <w:sz w:val="22"/>
+          <w:szCs w:val="22"/>
+        </w:rPr>
+        <w:t xml:space="preserve">: The original management software system used by </w:t>
+      </w:r>
+      <w:proofErr w:type="spellStart"/>
+      <w:r>
+        <w:rPr>
+          <w:rFonts w:asciiTheme="majorHAnsi" w:hAnsiTheme="majorHAnsi"/>
+          <w:sz w:val="22"/>
+          <w:szCs w:val="22"/>
+        </w:rPr>
+        <w:t>AkiBakery</w:t>
+      </w:r>
+      <w:proofErr w:type="spellEnd"/>
+      <w:r>
+        <w:rPr>
+          <w:rFonts w:asciiTheme="majorHAnsi" w:hAnsiTheme="majorHAnsi"/>
+          <w:sz w:val="22"/>
+          <w:szCs w:val="22"/>
+        </w:rPr>
+        <w:t xml:space="preserve"> which will eventually be replaced by the new management system </w:t>
+      </w:r>
+      <w:proofErr w:type="spellStart"/>
       <w:r>
         <w:rPr>
           <w:rFonts w:asciiTheme="majorHAnsi" w:hAnsiTheme="majorHAnsi"/>
@@ -4061,6 +4191,7 @@
         </w:rPr>
         <w:t>AkiProPlus</w:t>
       </w:r>
+      <w:proofErr w:type="spellEnd"/>
       <w:r>
         <w:rPr>
           <w:rFonts w:asciiTheme="majorHAnsi" w:hAnsiTheme="majorHAnsi"/>
@@ -4083,6 +4214,7 @@
           <w:szCs w:val="22"/>
         </w:rPr>
       </w:pPr>
+      <w:proofErr w:type="spellStart"/>
       <w:r>
         <w:rPr>
           <w:rFonts w:asciiTheme="majorHAnsi" w:hAnsiTheme="majorHAnsi"/>
@@ -4093,13 +4225,32 @@
         </w:rPr>
         <w:t>AkiBakery</w:t>
       </w:r>
-      <w:r>
-        <w:rPr>
-          <w:rFonts w:asciiTheme="majorHAnsi" w:hAnsiTheme="majorHAnsi"/>
-          <w:sz w:val="22"/>
-          <w:szCs w:val="22"/>
-        </w:rPr>
-        <w:t>: The name of the bakery using the AkiPro management system.</w:t>
+      <w:proofErr w:type="spellEnd"/>
+      <w:r>
+        <w:rPr>
+          <w:rFonts w:asciiTheme="majorHAnsi" w:hAnsiTheme="majorHAnsi"/>
+          <w:sz w:val="22"/>
+          <w:szCs w:val="22"/>
+        </w:rPr>
+        <w:t xml:space="preserve">: The name of the bakery using the </w:t>
+      </w:r>
+      <w:proofErr w:type="spellStart"/>
+      <w:r>
+        <w:rPr>
+          <w:rFonts w:asciiTheme="majorHAnsi" w:hAnsiTheme="majorHAnsi"/>
+          <w:sz w:val="22"/>
+          <w:szCs w:val="22"/>
+        </w:rPr>
+        <w:t>AkiPro</w:t>
+      </w:r>
+      <w:proofErr w:type="spellEnd"/>
+      <w:r>
+        <w:rPr>
+          <w:rFonts w:asciiTheme="majorHAnsi" w:hAnsiTheme="majorHAnsi"/>
+          <w:sz w:val="22"/>
+          <w:szCs w:val="22"/>
+        </w:rPr>
+        <w:t xml:space="preserve"> management system.</w:t>
       </w:r>
     </w:p>
     <w:p>
@@ -4171,7 +4322,7 @@
           <w:szCs w:val="22"/>
         </w:rPr>
       </w:pPr>
-      <w:bookmarkStart w:name="_Toc524312830" w:id="8"/>
+      <w:bookmarkStart w:id="9" w:name="_Toc524312830"/>
       <w:r>
         <w:rPr>
           <w:rFonts w:asciiTheme="majorHAnsi" w:hAnsiTheme="majorHAnsi"/>
@@ -4180,7 +4331,7 @@
         </w:rPr>
         <w:t>References</w:t>
       </w:r>
-      <w:bookmarkEnd w:id="8"/>
+      <w:bookmarkEnd w:id="9"/>
     </w:p>
     <w:p>
       <w:pPr>
@@ -4358,6 +4509,7 @@
           <w:sz w:val="22"/>
           <w:szCs w:val="22"/>
         </w:rPr>
+        <w:lastRenderedPageBreak/>
         <w:t>Vision</w:t>
       </w:r>
     </w:p>
@@ -4435,7 +4587,7 @@
           <w:szCs w:val="22"/>
         </w:rPr>
       </w:pPr>
-      <w:bookmarkStart w:name="_Toc524312831" w:id="9"/>
+      <w:bookmarkStart w:id="10" w:name="_Toc524312831"/>
       <w:r>
         <w:rPr>
           <w:rFonts w:asciiTheme="majorHAnsi" w:hAnsiTheme="majorHAnsi"/>
@@ -4444,7 +4596,7 @@
         </w:rPr>
         <w:t>Overview</w:t>
       </w:r>
-      <w:bookmarkEnd w:id="9"/>
+      <w:bookmarkEnd w:id="10"/>
     </w:p>
     <w:p>
       <w:pPr>
@@ -4646,7 +4798,7 @@
           <w:szCs w:val="22"/>
         </w:rPr>
       </w:pPr>
-      <w:bookmarkStart w:name="_Toc524312832" w:id="10"/>
+      <w:bookmarkStart w:id="11" w:name="_Toc524312832"/>
       <w:r>
         <w:rPr>
           <w:rFonts w:asciiTheme="majorHAnsi" w:hAnsiTheme="majorHAnsi"/>
@@ -4655,7 +4807,7 @@
         </w:rPr>
         <w:t>Project Overview</w:t>
       </w:r>
-      <w:bookmarkEnd w:id="10"/>
+      <w:bookmarkEnd w:id="11"/>
     </w:p>
     <w:p>
       <w:pPr>
@@ -4666,7 +4818,7 @@
           <w:szCs w:val="22"/>
         </w:rPr>
       </w:pPr>
-      <w:bookmarkStart w:name="_Toc524312833" w:id="11"/>
+      <w:bookmarkStart w:id="12" w:name="_Toc524312833"/>
       <w:r>
         <w:rPr>
           <w:rFonts w:asciiTheme="majorHAnsi" w:hAnsiTheme="majorHAnsi"/>
@@ -4675,7 +4827,7 @@
         </w:rPr>
         <w:t>Project Purpose, Scope, and Objectives</w:t>
       </w:r>
-      <w:bookmarkEnd w:id="11"/>
+      <w:bookmarkEnd w:id="12"/>
     </w:p>
     <w:p>
       <w:pPr>
@@ -4730,14 +4882,14 @@
       </w:pPr>
       <w:r>
         <w:rPr>
-          <w:rFonts w:ascii="Cambria" w:hAnsi="Cambria" w:eastAsia="Cambria" w:cs="Cambria" w:asciiTheme="majorAscii" w:hAnsiTheme="majorAscii" w:eastAsiaTheme="majorAscii" w:cstheme="majorAscii"/>
+          <w:rFonts w:asciiTheme="majorHAnsi" w:eastAsiaTheme="majorEastAsia" w:hAnsiTheme="majorHAnsi" w:cstheme="majorBidi"/>
           <w:sz w:val="22"/>
           <w:szCs w:val="22"/>
         </w:rPr>
         <w:t>Customers should be allowed access to their resources through authentication via a username and password.</w:t>
       </w:r>
     </w:p>
-    <w:p w14:noSpellErr="1">
+    <w:p>
       <w:pPr>
         <w:pStyle w:val="BodyText"/>
         <w:numPr>
@@ -4751,14 +4903,14 @@
       </w:pPr>
       <w:r>
         <w:rPr>
-          <w:rFonts w:ascii="Cambria" w:hAnsi="Cambria" w:eastAsia="Cambria" w:cs="Cambria" w:asciiTheme="majorAscii" w:hAnsiTheme="majorAscii" w:eastAsiaTheme="majorAscii" w:cstheme="majorAscii"/>
+          <w:rFonts w:asciiTheme="majorHAnsi" w:eastAsiaTheme="majorEastAsia" w:hAnsiTheme="majorHAnsi" w:cstheme="majorBidi"/>
           <w:sz w:val="22"/>
           <w:szCs w:val="22"/>
         </w:rPr>
         <w:t>Customers must be able to request for a change of their password if they happen to forget it.</w:t>
       </w:r>
     </w:p>
-    <w:p w14:noSpellErr="1">
+    <w:p>
       <w:pPr>
         <w:pStyle w:val="BodyText"/>
         <w:numPr>
@@ -4772,7 +4924,7 @@
       </w:pPr>
       <w:r>
         <w:rPr>
-          <w:rFonts w:ascii="Cambria" w:hAnsi="Cambria" w:eastAsia="Cambria" w:cs="Cambria" w:asciiTheme="majorAscii" w:hAnsiTheme="majorAscii" w:eastAsiaTheme="majorAscii" w:cstheme="majorAscii"/>
+          <w:rFonts w:asciiTheme="majorHAnsi" w:eastAsiaTheme="majorEastAsia" w:hAnsiTheme="majorHAnsi" w:cstheme="majorBidi"/>
           <w:sz w:val="22"/>
           <w:szCs w:val="22"/>
         </w:rPr>
@@ -4890,15 +5042,7 @@
           <w:sz w:val="22"/>
           <w:szCs w:val="22"/>
         </w:rPr>
-        <w:t>with the respective orders that must be carried out for a particular route</w:t>
-      </w:r>
-      <w:r>
-        <w:rPr>
-          <w:rFonts w:asciiTheme="majorHAnsi" w:hAnsiTheme="majorHAnsi"/>
-          <w:sz w:val="22"/>
-          <w:szCs w:val="22"/>
-        </w:rPr>
-        <w:t xml:space="preserve"> </w:t>
+        <w:t xml:space="preserve">with the respective orders that must be carried out for a particular route </w:t>
       </w:r>
       <w:r>
         <w:rPr>
@@ -4966,17 +5110,7 @@
           <w:sz w:val="22"/>
           <w:szCs w:val="22"/>
         </w:rPr>
-        <w:t>Clerks must be able to approve or disapprove a customer's request to make a m</w:t>
-      </w:r>
-      <w:bookmarkStart w:name="_GoBack" w:id="12"/>
-      <w:bookmarkEnd w:id="12"/>
-      <w:r>
-        <w:rPr>
-          <w:rFonts w:asciiTheme="majorHAnsi" w:hAnsiTheme="majorHAnsi"/>
-          <w:sz w:val="22"/>
-          <w:szCs w:val="22"/>
-        </w:rPr>
-        <w:t>odification to a standing order.</w:t>
+        <w:t>Clerks must be able to approve or disapprove a customer's request to make a modification to a standing order.</w:t>
       </w:r>
     </w:p>
     <w:p>
@@ -4998,7 +5132,25 @@
           <w:sz w:val="22"/>
           <w:szCs w:val="22"/>
         </w:rPr>
-        <w:t xml:space="preserve">Purchase orders from the suppliers must be stored in the central database of AkiPro-Plus in order to keep check of the ingredients the business currently have  in stock </w:t>
+        <w:t xml:space="preserve">Purchase orders from the suppliers must be stored in the central database of </w:t>
+      </w:r>
+      <w:proofErr w:type="spellStart"/>
+      <w:r>
+        <w:rPr>
+          <w:rFonts w:asciiTheme="majorHAnsi" w:hAnsiTheme="majorHAnsi"/>
+          <w:sz w:val="22"/>
+          <w:szCs w:val="22"/>
+        </w:rPr>
+        <w:t>AkiPro</w:t>
+      </w:r>
+      <w:proofErr w:type="spellEnd"/>
+      <w:r>
+        <w:rPr>
+          <w:rFonts w:asciiTheme="majorHAnsi" w:hAnsiTheme="majorHAnsi"/>
+          <w:sz w:val="22"/>
+          <w:szCs w:val="22"/>
+        </w:rPr>
+        <w:t xml:space="preserve">-Plus in order to keep check of the ingredients the business currently have  in stock </w:t>
       </w:r>
     </w:p>
     <w:p>
@@ -5020,6 +5172,7 @@
           <w:sz w:val="22"/>
           <w:szCs w:val="22"/>
         </w:rPr>
+        <w:lastRenderedPageBreak/>
         <w:t xml:space="preserve">The system must make provisions for the clerks so they can adjust orders in case there are changes to be made, example return of items and discrepancies in orders. </w:t>
       </w:r>
     </w:p>
@@ -5110,7 +5263,6 @@
           <w:sz w:val="22"/>
           <w:szCs w:val="22"/>
         </w:rPr>
-        <w:lastRenderedPageBreak/>
         <w:t>The system must provide options for the customer to check the status of their orders made</w:t>
       </w:r>
       <w:r>
@@ -5187,7 +5339,25 @@
           <w:sz w:val="22"/>
           <w:szCs w:val="22"/>
         </w:rPr>
-        <w:t>The customer should be able to make phone orders, orders via the use of AkiPro-Plus web interface and also order via cash payments.</w:t>
+        <w:t xml:space="preserve">The customer should be able to make phone orders, orders via the use of </w:t>
+      </w:r>
+      <w:proofErr w:type="spellStart"/>
+      <w:r>
+        <w:rPr>
+          <w:rFonts w:asciiTheme="majorHAnsi" w:hAnsiTheme="majorHAnsi"/>
+          <w:sz w:val="22"/>
+          <w:szCs w:val="22"/>
+        </w:rPr>
+        <w:t>AkiPro</w:t>
+      </w:r>
+      <w:proofErr w:type="spellEnd"/>
+      <w:r>
+        <w:rPr>
+          <w:rFonts w:asciiTheme="majorHAnsi" w:hAnsiTheme="majorHAnsi"/>
+          <w:sz w:val="22"/>
+          <w:szCs w:val="22"/>
+        </w:rPr>
+        <w:t>-Plus web interface and also order via cash payments.</w:t>
       </w:r>
     </w:p>
     <w:p>
@@ -5315,7 +5485,7 @@
       </w:pPr>
       <w:r>
         <w:rPr>
-          <w:rFonts w:ascii="Cambria" w:hAnsi="Cambria" w:eastAsia="Cambria" w:cs="Cambria" w:asciiTheme="majorAscii" w:hAnsiTheme="majorAscii" w:eastAsiaTheme="majorAscii" w:cstheme="majorAscii"/>
+          <w:rFonts w:asciiTheme="majorHAnsi" w:eastAsiaTheme="majorEastAsia" w:hAnsiTheme="majorHAnsi" w:cstheme="majorBidi"/>
           <w:sz w:val="22"/>
           <w:szCs w:val="22"/>
         </w:rPr>
@@ -5328,11 +5498,29 @@
       </w:pPr>
       <w:r>
         <w:rPr>
-          <w:rFonts w:ascii="Cambria" w:hAnsi="Cambria" w:eastAsia="Cambria" w:cs="Cambria" w:asciiTheme="majorAscii" w:hAnsiTheme="majorAscii" w:eastAsiaTheme="majorAscii" w:cstheme="majorAscii"/>
-          <w:sz w:val="22"/>
-          <w:szCs w:val="22"/>
-        </w:rPr>
-        <w:t>Merchandisers must be able to indicate to the AkiProPlus management system if certain products are not selling as well as forecasted.</w:t>
+          <w:rFonts w:asciiTheme="majorHAnsi" w:eastAsiaTheme="majorEastAsia" w:hAnsiTheme="majorHAnsi" w:cstheme="majorBidi"/>
+          <w:sz w:val="22"/>
+          <w:szCs w:val="22"/>
+        </w:rPr>
+        <w:t xml:space="preserve">Merchandisers must be able to indicate to the </w:t>
+      </w:r>
+      <w:proofErr w:type="spellStart"/>
+      <w:r>
+        <w:rPr>
+          <w:rFonts w:asciiTheme="majorHAnsi" w:eastAsiaTheme="majorEastAsia" w:hAnsiTheme="majorHAnsi" w:cstheme="majorBidi"/>
+          <w:sz w:val="22"/>
+          <w:szCs w:val="22"/>
+        </w:rPr>
+        <w:t>AkiProPlus</w:t>
+      </w:r>
+      <w:proofErr w:type="spellEnd"/>
+      <w:r>
+        <w:rPr>
+          <w:rFonts w:asciiTheme="majorHAnsi" w:eastAsiaTheme="majorEastAsia" w:hAnsiTheme="majorHAnsi" w:cstheme="majorBidi"/>
+          <w:sz w:val="22"/>
+          <w:szCs w:val="22"/>
+        </w:rPr>
+        <w:t xml:space="preserve"> management system if certain products are not selling as well as forecasted.</w:t>
       </w:r>
     </w:p>
     <w:p>
@@ -5354,7 +5542,25 @@
           <w:sz w:val="22"/>
           <w:szCs w:val="22"/>
         </w:rPr>
-        <w:t xml:space="preserve">The AkiProPlus management system must be able to update inventory data regarding inventory replenishment based on received goods from suppliers via received purchase orders.       </w:t>
+        <w:t xml:space="preserve">The </w:t>
+      </w:r>
+      <w:proofErr w:type="spellStart"/>
+      <w:r>
+        <w:rPr>
+          <w:rFonts w:asciiTheme="majorHAnsi" w:hAnsiTheme="majorHAnsi"/>
+          <w:sz w:val="22"/>
+          <w:szCs w:val="22"/>
+        </w:rPr>
+        <w:t>AkiProPlus</w:t>
+      </w:r>
+      <w:proofErr w:type="spellEnd"/>
+      <w:r>
+        <w:rPr>
+          <w:rFonts w:asciiTheme="majorHAnsi" w:hAnsiTheme="majorHAnsi"/>
+          <w:sz w:val="22"/>
+          <w:szCs w:val="22"/>
+        </w:rPr>
+        <w:t xml:space="preserve"> management system must be able to update inventory data regarding inventory replenishment based on received goods from suppliers via received purchase orders.       </w:t>
       </w:r>
     </w:p>
     <w:p>
@@ -5376,7 +5582,25 @@
           <w:sz w:val="22"/>
           <w:szCs w:val="22"/>
         </w:rPr>
-        <w:t>The AkiProPlus management system must be able to store relevant data of recipes and inventory.</w:t>
+        <w:t xml:space="preserve">The </w:t>
+      </w:r>
+      <w:proofErr w:type="spellStart"/>
+      <w:r>
+        <w:rPr>
+          <w:rFonts w:asciiTheme="majorHAnsi" w:hAnsiTheme="majorHAnsi"/>
+          <w:sz w:val="22"/>
+          <w:szCs w:val="22"/>
+        </w:rPr>
+        <w:t>AkiProPlus</w:t>
+      </w:r>
+      <w:proofErr w:type="spellEnd"/>
+      <w:r>
+        <w:rPr>
+          <w:rFonts w:asciiTheme="majorHAnsi" w:hAnsiTheme="majorHAnsi"/>
+          <w:sz w:val="22"/>
+          <w:szCs w:val="22"/>
+        </w:rPr>
+        <w:t xml:space="preserve"> management system must be able to store relevant data of recipes and inventory.</w:t>
       </w:r>
     </w:p>
     <w:p>
@@ -5394,19 +5618,29 @@
       </w:pPr>
       <w:r>
         <w:rPr>
-          <w:rFonts w:ascii="Cambria" w:hAnsi="Cambria" w:eastAsia="Cambria" w:cs="Cambria" w:asciiTheme="majorAscii" w:hAnsiTheme="majorAscii" w:eastAsiaTheme="majorAscii" w:cstheme="majorAscii"/>
-          <w:sz w:val="22"/>
-          <w:szCs w:val="22"/>
-        </w:rPr>
-        <w:t>The AkiProPlus management system must be able to create financial graphs on a timely basis</w:t>
-      </w:r>
-      <w:r>
-        <w:rPr>
-          <w:rFonts w:ascii="Cambria" w:hAnsi="Cambria" w:eastAsia="Cambria" w:cs="Cambria" w:asciiTheme="majorAscii" w:hAnsiTheme="majorAscii" w:eastAsiaTheme="majorAscii" w:cstheme="majorAscii"/>
-          <w:sz w:val="22"/>
-          <w:szCs w:val="22"/>
-        </w:rPr>
-        <w:t xml:space="preserve"> (in real-time). </w:t>
+          <w:rFonts w:asciiTheme="majorHAnsi" w:eastAsiaTheme="majorEastAsia" w:hAnsiTheme="majorHAnsi" w:cstheme="majorBidi"/>
+          <w:sz w:val="22"/>
+          <w:szCs w:val="22"/>
+        </w:rPr>
+        <w:t xml:space="preserve">The </w:t>
+      </w:r>
+      <w:proofErr w:type="spellStart"/>
+      <w:r>
+        <w:rPr>
+          <w:rFonts w:asciiTheme="majorHAnsi" w:eastAsiaTheme="majorEastAsia" w:hAnsiTheme="majorHAnsi" w:cstheme="majorBidi"/>
+          <w:sz w:val="22"/>
+          <w:szCs w:val="22"/>
+        </w:rPr>
+        <w:t>AkiProPlus</w:t>
+      </w:r>
+      <w:proofErr w:type="spellEnd"/>
+      <w:r>
+        <w:rPr>
+          <w:rFonts w:asciiTheme="majorHAnsi" w:eastAsiaTheme="majorEastAsia" w:hAnsiTheme="majorHAnsi" w:cstheme="majorBidi"/>
+          <w:sz w:val="22"/>
+          <w:szCs w:val="22"/>
+        </w:rPr>
+        <w:t xml:space="preserve"> management system must be able to create financial graphs on a timely basis (in real-time). </w:t>
       </w:r>
     </w:p>
     <w:p>
@@ -5423,11 +5657,29 @@
       </w:pPr>
       <w:r>
         <w:rPr>
-          <w:rFonts w:ascii="Cambria" w:hAnsi="Cambria" w:eastAsia="Cambria" w:cs="Cambria" w:asciiTheme="majorAscii" w:hAnsiTheme="majorAscii" w:eastAsiaTheme="majorAscii" w:cstheme="majorAscii"/>
-          <w:sz w:val="22"/>
-          <w:szCs w:val="22"/>
-        </w:rPr>
-        <w:t>The AkiProPlus management system must be able to create weekly reports outlining the status of the inventory.</w:t>
+          <w:rFonts w:asciiTheme="majorHAnsi" w:eastAsiaTheme="majorEastAsia" w:hAnsiTheme="majorHAnsi" w:cstheme="majorBidi"/>
+          <w:sz w:val="22"/>
+          <w:szCs w:val="22"/>
+        </w:rPr>
+        <w:t xml:space="preserve">The </w:t>
+      </w:r>
+      <w:proofErr w:type="spellStart"/>
+      <w:r>
+        <w:rPr>
+          <w:rFonts w:asciiTheme="majorHAnsi" w:eastAsiaTheme="majorEastAsia" w:hAnsiTheme="majorHAnsi" w:cstheme="majorBidi"/>
+          <w:sz w:val="22"/>
+          <w:szCs w:val="22"/>
+        </w:rPr>
+        <w:t>AkiProPlus</w:t>
+      </w:r>
+      <w:proofErr w:type="spellEnd"/>
+      <w:r>
+        <w:rPr>
+          <w:rFonts w:asciiTheme="majorHAnsi" w:eastAsiaTheme="majorEastAsia" w:hAnsiTheme="majorHAnsi" w:cstheme="majorBidi"/>
+          <w:sz w:val="22"/>
+          <w:szCs w:val="22"/>
+        </w:rPr>
+        <w:t xml:space="preserve"> management system must be able to create weekly reports outlining the status of the inventory.</w:t>
       </w:r>
     </w:p>
     <w:p>
@@ -5444,23 +5696,18 @@
         </w:rPr>
       </w:pPr>
       <w:r>
-        <w:rPr/>
-        <w:t xml:space="preserve">The Management department must be able to analyze the real-time created financial graphs </w:t>
-      </w:r>
-      <w:r>
-        <w:rPr/>
-        <w:t>created by the AkiProPlus management system</w:t>
-      </w:r>
-      <w:r>
-        <w:rPr/>
-        <w:t xml:space="preserve"> </w:t>
-      </w:r>
-      <w:r>
-        <w:rPr/>
-        <w:t>to assist in decision-making business processes.</w:t>
-      </w:r>
-    </w:p>
-    <w:p w14:noSpellErr="1">
+        <w:t xml:space="preserve">The Management department must be able to analyze the real-time created financial graphs created by the </w:t>
+      </w:r>
+      <w:proofErr w:type="spellStart"/>
+      <w:r>
+        <w:t>AkiProPlus</w:t>
+      </w:r>
+      <w:proofErr w:type="spellEnd"/>
+      <w:r>
+        <w:t xml:space="preserve"> management system to assist in decision-making business processes.</w:t>
+      </w:r>
+    </w:p>
+    <w:p>
       <w:pPr>
         <w:pStyle w:val="BodyText"/>
         <w:numPr>
@@ -5473,12 +5720,7 @@
         </w:rPr>
       </w:pPr>
       <w:r>
-        <w:rPr/>
-        <w:t>T</w:t>
-      </w:r>
-      <w:r>
-        <w:rPr/>
-        <w:t xml:space="preserve">he Management department must be able to access weekly reports outlining the status of the inventory to make the required purchase orders to suppliers for inventory replenishment. </w:t>
+        <w:t xml:space="preserve">The Management department must be able to access weekly reports outlining the status of the inventory to make the required purchase orders to suppliers for inventory replenishment. </w:t>
       </w:r>
     </w:p>
     <w:p>
@@ -5494,15 +5736,27 @@
         </w:rPr>
       </w:pPr>
       <w:r>
-        <w:rPr/>
-        <w:t>The Supplier must come with a purchase order to</w:t>
-      </w:r>
-      <w:r>
-        <w:rPr/>
-        <w:t xml:space="preserve"> AkiBakery to be accepted and payed by a clerk</w:t>
-      </w:r>
-    </w:p>
-    <w:p w14:noSpellErr="1">
+        <w:lastRenderedPageBreak/>
+        <w:t xml:space="preserve">The Supplier must come with a purchase order to </w:t>
+      </w:r>
+      <w:proofErr w:type="spellStart"/>
+      <w:r>
+        <w:t>AkiBakery</w:t>
+      </w:r>
+      <w:proofErr w:type="spellEnd"/>
+      <w:r>
+        <w:t xml:space="preserve"> to be accepted and </w:t>
+      </w:r>
+      <w:proofErr w:type="spellStart"/>
+      <w:r>
+        <w:t>payed</w:t>
+      </w:r>
+      <w:proofErr w:type="spellEnd"/>
+      <w:r>
+        <w:t xml:space="preserve"> by a clerk</w:t>
+      </w:r>
+    </w:p>
+    <w:p>
       <w:pPr>
         <w:pStyle w:val="BodyText"/>
         <w:numPr>
@@ -5515,11 +5769,10 @@
         </w:rPr>
       </w:pPr>
       <w:r>
-        <w:rPr/>
         <w:t>Clerks must be able to receive purchase orders from suppliers to either accept or decline a purchase order</w:t>
       </w:r>
     </w:p>
-    <w:p w14:noSpellErr="1">
+    <w:p>
       <w:pPr>
         <w:pStyle w:val="BodyText"/>
         <w:numPr>
@@ -5532,7 +5785,6 @@
         </w:rPr>
       </w:pPr>
       <w:r>
-        <w:rPr/>
         <w:t>Clerks must be able to financially clear purchase orders for the suppliers to ship their products to the bakery.</w:t>
       </w:r>
     </w:p>
@@ -5549,7 +5801,6 @@
         </w:rPr>
       </w:pPr>
       <w:r>
-        <w:rPr/>
         <w:t>The Supplier must be able to replenish the inventory once the associated purchase order has been accepted and financially cleared.</w:t>
       </w:r>
     </w:p>
@@ -5681,7 +5932,7 @@
         <w:t>The system must be maintainable.</w:t>
       </w:r>
     </w:p>
-    <w:p w14:noSpellErr="1">
+    <w:p>
       <w:pPr>
         <w:pStyle w:val="BodyText"/>
         <w:numPr>
@@ -5695,30 +5946,14 @@
       </w:pPr>
       <w:r>
         <w:rPr>
-          <w:rFonts w:ascii="Cambria" w:hAnsi="Cambria" w:eastAsia="Cambria" w:cs="Cambria" w:asciiTheme="majorAscii" w:hAnsiTheme="majorAscii" w:eastAsiaTheme="majorAscii" w:cstheme="majorAscii"/>
-          <w:sz w:val="22"/>
-          <w:szCs w:val="22"/>
-        </w:rPr>
-        <w:t>The system must have adequate means of security (only authorized users have access to</w:t>
-      </w:r>
-      <w:r>
-        <w:rPr>
-          <w:rFonts w:ascii="Cambria" w:hAnsi="Cambria" w:eastAsia="Cambria" w:cs="Cambria" w:asciiTheme="majorAscii" w:hAnsiTheme="majorAscii" w:eastAsiaTheme="majorAscii" w:cstheme="majorAscii"/>
-          <w:sz w:val="22"/>
-          <w:szCs w:val="22"/>
-        </w:rPr>
-        <w:t xml:space="preserve"> </w:t>
-      </w:r>
-      <w:r>
-        <w:rPr>
-          <w:rFonts w:ascii="Cambria" w:hAnsi="Cambria" w:eastAsia="Cambria" w:cs="Cambria" w:asciiTheme="majorAscii" w:hAnsiTheme="majorAscii" w:eastAsiaTheme="majorAscii" w:cstheme="majorAscii"/>
-          <w:sz w:val="22"/>
-          <w:szCs w:val="22"/>
-        </w:rPr>
-        <w:t xml:space="preserve">certain functions). </w:t>
-      </w:r>
-    </w:p>
-    <w:p w14:noSpellErr="1">
+          <w:rFonts w:asciiTheme="majorHAnsi" w:eastAsiaTheme="majorEastAsia" w:hAnsiTheme="majorHAnsi" w:cstheme="majorBidi"/>
+          <w:sz w:val="22"/>
+          <w:szCs w:val="22"/>
+        </w:rPr>
+        <w:t xml:space="preserve">The system must have adequate means of security (only authorized users have access to certain functions). </w:t>
+      </w:r>
+    </w:p>
+    <w:p>
       <w:pPr>
         <w:pStyle w:val="BodyText"/>
         <w:numPr>
@@ -5732,72 +5967,74 @@
       </w:pPr>
       <w:r>
         <w:rPr>
-          <w:rFonts w:ascii="Cambria" w:hAnsi="Cambria" w:eastAsia="Cambria" w:cs="Cambria" w:asciiTheme="majorAscii" w:hAnsiTheme="majorAscii" w:eastAsiaTheme="majorAscii" w:cstheme="majorAscii"/>
-          <w:sz w:val="22"/>
-          <w:szCs w:val="22"/>
-        </w:rPr>
-        <w:t>The system must allow for seamless use between all platf</w:t>
-      </w:r>
-      <w:r>
-        <w:rPr>
-          <w:rFonts w:ascii="Cambria" w:hAnsi="Cambria" w:eastAsia="Cambria" w:cs="Cambria" w:asciiTheme="majorAscii" w:hAnsiTheme="majorAscii" w:eastAsiaTheme="majorAscii" w:cstheme="majorAscii"/>
-          <w:sz w:val="22"/>
-          <w:szCs w:val="22"/>
-        </w:rPr>
-        <w:t>orms and devices.</w:t>
-      </w:r>
-    </w:p>
-    <w:p w14:noSpellErr="1">
-      <w:pPr>
-        <w:pStyle w:val="BodyText"/>
-      </w:pPr>
-    </w:p>
-    <w:p>
-      <w:pPr>
-        <w:pStyle w:val="BodyText"/>
-        <w:rPr>
-          <w:rFonts w:asciiTheme="majorHAnsi" w:hAnsiTheme="majorHAnsi"/>
-          <w:sz w:val="22"/>
-          <w:szCs w:val="22"/>
-        </w:rPr>
-      </w:pPr>
-    </w:p>
-    <w:p>
-      <w:pPr>
-        <w:pStyle w:val="BodyText"/>
-        <w:rPr>
-          <w:rFonts w:asciiTheme="majorHAnsi" w:hAnsiTheme="majorHAnsi"/>
-          <w:sz w:val="22"/>
-          <w:szCs w:val="22"/>
-        </w:rPr>
-      </w:pPr>
-    </w:p>
-    <w:p>
-      <w:pPr>
-        <w:pStyle w:val="BodyText"/>
-        <w:rPr>
-          <w:rFonts w:asciiTheme="majorHAnsi" w:hAnsiTheme="majorHAnsi"/>
-          <w:sz w:val="22"/>
-          <w:szCs w:val="22"/>
-        </w:rPr>
-      </w:pPr>
-    </w:p>
-    <w:p>
-      <w:pPr>
-        <w:pStyle w:val="BodyText"/>
-        <w:rPr>
-          <w:rFonts w:asciiTheme="majorHAnsi" w:hAnsiTheme="majorHAnsi"/>
-          <w:sz w:val="22"/>
-          <w:szCs w:val="22"/>
-        </w:rPr>
-      </w:pPr>
-      <w:r>
-        <w:rPr>
-          <w:rFonts w:asciiTheme="majorHAnsi" w:hAnsiTheme="majorHAnsi"/>
-          <w:sz w:val="22"/>
-          <w:szCs w:val="22"/>
-        </w:rPr>
-        <w:t>AkiBakery expects the new system to produce the following:</w:t>
+          <w:rFonts w:asciiTheme="majorHAnsi" w:eastAsiaTheme="majorEastAsia" w:hAnsiTheme="majorHAnsi" w:cstheme="majorBidi"/>
+          <w:sz w:val="22"/>
+          <w:szCs w:val="22"/>
+        </w:rPr>
+        <w:t>The system must allow for seamless use between all platforms and devices.</w:t>
+      </w:r>
+    </w:p>
+    <w:p>
+      <w:pPr>
+        <w:pStyle w:val="BodyText"/>
+      </w:pPr>
+    </w:p>
+    <w:p>
+      <w:pPr>
+        <w:pStyle w:val="BodyText"/>
+        <w:rPr>
+          <w:rFonts w:asciiTheme="majorHAnsi" w:hAnsiTheme="majorHAnsi"/>
+          <w:sz w:val="22"/>
+          <w:szCs w:val="22"/>
+        </w:rPr>
+      </w:pPr>
+    </w:p>
+    <w:p>
+      <w:pPr>
+        <w:pStyle w:val="BodyText"/>
+        <w:rPr>
+          <w:rFonts w:asciiTheme="majorHAnsi" w:hAnsiTheme="majorHAnsi"/>
+          <w:sz w:val="22"/>
+          <w:szCs w:val="22"/>
+        </w:rPr>
+      </w:pPr>
+    </w:p>
+    <w:p>
+      <w:pPr>
+        <w:pStyle w:val="BodyText"/>
+        <w:rPr>
+          <w:rFonts w:asciiTheme="majorHAnsi" w:hAnsiTheme="majorHAnsi"/>
+          <w:sz w:val="22"/>
+          <w:szCs w:val="22"/>
+        </w:rPr>
+      </w:pPr>
+    </w:p>
+    <w:p>
+      <w:pPr>
+        <w:pStyle w:val="BodyText"/>
+        <w:rPr>
+          <w:rFonts w:asciiTheme="majorHAnsi" w:hAnsiTheme="majorHAnsi"/>
+          <w:sz w:val="22"/>
+          <w:szCs w:val="22"/>
+        </w:rPr>
+      </w:pPr>
+      <w:proofErr w:type="spellStart"/>
+      <w:r>
+        <w:rPr>
+          <w:rFonts w:asciiTheme="majorHAnsi" w:hAnsiTheme="majorHAnsi"/>
+          <w:sz w:val="22"/>
+          <w:szCs w:val="22"/>
+        </w:rPr>
+        <w:t>AkiBakery</w:t>
+      </w:r>
+      <w:proofErr w:type="spellEnd"/>
+      <w:r>
+        <w:rPr>
+          <w:rFonts w:asciiTheme="majorHAnsi" w:hAnsiTheme="majorHAnsi"/>
+          <w:sz w:val="22"/>
+          <w:szCs w:val="22"/>
+        </w:rPr>
+        <w:t xml:space="preserve"> expects the new system to produce the following:</w:t>
       </w:r>
     </w:p>
     <w:p>
@@ -5814,7 +6051,7 @@
       </w:pPr>
       <w:r>
         <w:rPr>
-          <w:rFonts w:eastAsia="Calibri" w:cs="Calibri" w:asciiTheme="majorHAnsi" w:hAnsiTheme="majorHAnsi"/>
+          <w:rFonts w:asciiTheme="majorHAnsi" w:eastAsia="Calibri" w:hAnsiTheme="majorHAnsi" w:cs="Calibri"/>
           <w:sz w:val="22"/>
           <w:szCs w:val="22"/>
         </w:rPr>
@@ -5835,7 +6072,7 @@
       </w:pPr>
       <w:r>
         <w:rPr>
-          <w:rFonts w:eastAsia="Calibri" w:cs="Calibri" w:asciiTheme="majorHAnsi" w:hAnsiTheme="majorHAnsi"/>
+          <w:rFonts w:asciiTheme="majorHAnsi" w:eastAsia="Calibri" w:hAnsiTheme="majorHAnsi" w:cs="Calibri"/>
           <w:sz w:val="22"/>
           <w:szCs w:val="22"/>
         </w:rPr>
@@ -5856,7 +6093,7 @@
       </w:pPr>
       <w:r>
         <w:rPr>
-          <w:rFonts w:eastAsia="Calibri" w:cs="Calibri" w:asciiTheme="majorHAnsi" w:hAnsiTheme="majorHAnsi"/>
+          <w:rFonts w:asciiTheme="majorHAnsi" w:eastAsia="Calibri" w:hAnsiTheme="majorHAnsi" w:cs="Calibri"/>
           <w:sz w:val="22"/>
           <w:szCs w:val="22"/>
         </w:rPr>
@@ -5877,7 +6114,7 @@
       </w:pPr>
       <w:r>
         <w:rPr>
-          <w:rFonts w:eastAsia="Calibri" w:cs="Calibri" w:asciiTheme="majorHAnsi" w:hAnsiTheme="majorHAnsi"/>
+          <w:rFonts w:asciiTheme="majorHAnsi" w:eastAsia="Calibri" w:hAnsiTheme="majorHAnsi" w:cs="Calibri"/>
           <w:sz w:val="22"/>
           <w:szCs w:val="22"/>
         </w:rPr>
@@ -5898,7 +6135,7 @@
       </w:pPr>
       <w:r>
         <w:rPr>
-          <w:rFonts w:eastAsia="Calibri" w:cs="Calibri" w:asciiTheme="majorHAnsi" w:hAnsiTheme="majorHAnsi"/>
+          <w:rFonts w:asciiTheme="majorHAnsi" w:eastAsia="Calibri" w:hAnsiTheme="majorHAnsi" w:cs="Calibri"/>
           <w:sz w:val="22"/>
           <w:szCs w:val="22"/>
         </w:rPr>
@@ -5919,7 +6156,7 @@
       </w:pPr>
       <w:r>
         <w:rPr>
-          <w:rFonts w:eastAsia="Calibri" w:cs="Calibri" w:asciiTheme="majorHAnsi" w:hAnsiTheme="majorHAnsi"/>
+          <w:rFonts w:asciiTheme="majorHAnsi" w:eastAsia="Calibri" w:hAnsiTheme="majorHAnsi" w:cs="Calibri"/>
           <w:sz w:val="22"/>
           <w:szCs w:val="22"/>
         </w:rPr>
@@ -5940,7 +6177,7 @@
       </w:pPr>
       <w:r>
         <w:rPr>
-          <w:rFonts w:eastAsia="Calibri" w:cs="Calibri" w:asciiTheme="majorHAnsi" w:hAnsiTheme="majorHAnsi"/>
+          <w:rFonts w:asciiTheme="majorHAnsi" w:eastAsia="Calibri" w:hAnsiTheme="majorHAnsi" w:cs="Calibri"/>
           <w:sz w:val="22"/>
           <w:szCs w:val="22"/>
         </w:rPr>
@@ -5961,7 +6198,7 @@
       </w:pPr>
       <w:r>
         <w:rPr>
-          <w:rFonts w:eastAsia="Calibri" w:cs="Calibri" w:asciiTheme="majorHAnsi" w:hAnsiTheme="majorHAnsi"/>
+          <w:rFonts w:asciiTheme="majorHAnsi" w:eastAsia="Calibri" w:hAnsiTheme="majorHAnsi" w:cs="Calibri"/>
           <w:sz w:val="22"/>
           <w:szCs w:val="22"/>
         </w:rPr>
@@ -5982,7 +6219,7 @@
       </w:pPr>
       <w:r>
         <w:rPr>
-          <w:rFonts w:eastAsia="Calibri" w:cs="Calibri" w:asciiTheme="majorHAnsi" w:hAnsiTheme="majorHAnsi"/>
+          <w:rFonts w:asciiTheme="majorHAnsi" w:eastAsia="Calibri" w:hAnsiTheme="majorHAnsi" w:cs="Calibri"/>
           <w:sz w:val="22"/>
           <w:szCs w:val="22"/>
         </w:rPr>
@@ -6004,10 +6241,11 @@
       </w:pPr>
       <w:r>
         <w:rPr>
-          <w:rFonts w:eastAsia="Calibri" w:cs="Calibri" w:asciiTheme="majorHAnsi" w:hAnsiTheme="majorHAnsi"/>
-          <w:sz w:val="22"/>
-          <w:szCs w:val="22"/>
-        </w:rPr>
+          <w:rFonts w:asciiTheme="majorHAnsi" w:eastAsia="Calibri" w:hAnsiTheme="majorHAnsi" w:cs="Calibri"/>
+          <w:sz w:val="22"/>
+          <w:szCs w:val="22"/>
+        </w:rPr>
+        <w:lastRenderedPageBreak/>
         <w:t xml:space="preserve">Customers should be able to login from any device to view their accounts, place orders depending on the type of customer. </w:t>
       </w:r>
     </w:p>
@@ -6041,7 +6279,7 @@
           <w:szCs w:val="22"/>
         </w:rPr>
       </w:pPr>
-      <w:bookmarkStart w:name="_Toc524312834" w:id="13"/>
+      <w:bookmarkStart w:id="13" w:name="_Toc524312834"/>
       <w:r>
         <w:rPr>
           <w:rFonts w:asciiTheme="majorHAnsi" w:hAnsiTheme="majorHAnsi"/>
@@ -6079,6 +6317,7 @@
           <w:szCs w:val="22"/>
         </w:rPr>
       </w:pPr>
+      <w:proofErr w:type="spellStart"/>
       <w:r>
         <w:rPr>
           <w:rFonts w:asciiTheme="majorHAnsi" w:hAnsiTheme="majorHAnsi"/>
@@ -6089,6 +6328,7 @@
         </w:rPr>
         <w:t>Contraints</w:t>
       </w:r>
+      <w:proofErr w:type="spellEnd"/>
       <w:r>
         <w:rPr>
           <w:rFonts w:asciiTheme="majorHAnsi" w:hAnsiTheme="majorHAnsi"/>
@@ -6139,7 +6379,43 @@
           <w:sz w:val="22"/>
           <w:szCs w:val="22"/>
         </w:rPr>
-        <w:t>The system must allow staff and customers to be able to have access to the system via any device eg. Tablets, Pc's, Mobile devies etc.</w:t>
+        <w:t xml:space="preserve">The system must allow staff and customers to be able to have access to the system via any device </w:t>
+      </w:r>
+      <w:proofErr w:type="spellStart"/>
+      <w:r>
+        <w:rPr>
+          <w:rFonts w:asciiTheme="majorHAnsi" w:hAnsiTheme="majorHAnsi"/>
+          <w:sz w:val="22"/>
+          <w:szCs w:val="22"/>
+        </w:rPr>
+        <w:t>eg</w:t>
+      </w:r>
+      <w:proofErr w:type="spellEnd"/>
+      <w:r>
+        <w:rPr>
+          <w:rFonts w:asciiTheme="majorHAnsi" w:hAnsiTheme="majorHAnsi"/>
+          <w:sz w:val="22"/>
+          <w:szCs w:val="22"/>
+        </w:rPr>
+        <w:t xml:space="preserve">. Tablets, Pc's, Mobile </w:t>
+      </w:r>
+      <w:proofErr w:type="spellStart"/>
+      <w:r>
+        <w:rPr>
+          <w:rFonts w:asciiTheme="majorHAnsi" w:hAnsiTheme="majorHAnsi"/>
+          <w:sz w:val="22"/>
+          <w:szCs w:val="22"/>
+        </w:rPr>
+        <w:t>devies</w:t>
+      </w:r>
+      <w:proofErr w:type="spellEnd"/>
+      <w:r>
+        <w:rPr>
+          <w:rFonts w:asciiTheme="majorHAnsi" w:hAnsiTheme="majorHAnsi"/>
+          <w:sz w:val="22"/>
+          <w:szCs w:val="22"/>
+        </w:rPr>
+        <w:t xml:space="preserve"> etc.</w:t>
       </w:r>
     </w:p>
     <w:p>
@@ -6161,7 +6437,25 @@
           <w:sz w:val="22"/>
           <w:szCs w:val="22"/>
         </w:rPr>
-        <w:t>The tablets which will be given to van drivers should be at a  low - cost in order to maintain a profitable state.</w:t>
+        <w:t xml:space="preserve">The tablets which will be given to van drivers should be at </w:t>
+      </w:r>
+      <w:proofErr w:type="gramStart"/>
+      <w:r>
+        <w:rPr>
+          <w:rFonts w:asciiTheme="majorHAnsi" w:hAnsiTheme="majorHAnsi"/>
+          <w:sz w:val="22"/>
+          <w:szCs w:val="22"/>
+        </w:rPr>
+        <w:t>a  low</w:t>
+      </w:r>
+      <w:proofErr w:type="gramEnd"/>
+      <w:r>
+        <w:rPr>
+          <w:rFonts w:asciiTheme="majorHAnsi" w:hAnsiTheme="majorHAnsi"/>
+          <w:sz w:val="22"/>
+          <w:szCs w:val="22"/>
+        </w:rPr>
+        <w:t xml:space="preserve"> - cost in order to maintain a profitable state.</w:t>
       </w:r>
     </w:p>
     <w:p>
@@ -6213,7 +6507,7 @@
           <w:szCs w:val="22"/>
         </w:rPr>
       </w:pPr>
-      <w:bookmarkStart w:name="_Toc524312835" w:id="14"/>
+      <w:bookmarkStart w:id="14" w:name="_Toc524312835"/>
       <w:r>
         <w:rPr>
           <w:rFonts w:asciiTheme="majorHAnsi" w:hAnsiTheme="majorHAnsi"/>
@@ -6317,7 +6611,7 @@
           <w:szCs w:val="22"/>
         </w:rPr>
       </w:pPr>
-      <w:bookmarkStart w:name="_Toc524312836" w:id="15"/>
+      <w:bookmarkStart w:id="15" w:name="_Toc524312836"/>
       <w:r>
         <w:rPr>
           <w:rFonts w:asciiTheme="majorHAnsi" w:hAnsiTheme="majorHAnsi"/>
@@ -6409,7 +6703,7 @@
           <w:szCs w:val="22"/>
         </w:rPr>
       </w:pPr>
-      <w:bookmarkStart w:name="_Toc524312837" w:id="16"/>
+      <w:bookmarkStart w:id="16" w:name="_Toc524312837"/>
       <w:r>
         <w:rPr>
           <w:rFonts w:asciiTheme="majorHAnsi" w:hAnsiTheme="majorHAnsi"/>
@@ -6429,7 +6723,7 @@
           <w:szCs w:val="22"/>
         </w:rPr>
       </w:pPr>
-      <w:bookmarkStart w:name="_Toc524312838" w:id="17"/>
+      <w:bookmarkStart w:id="17" w:name="_Toc524312838"/>
       <w:r>
         <w:rPr>
           <w:rFonts w:asciiTheme="majorHAnsi" w:hAnsiTheme="majorHAnsi"/>
@@ -6467,7 +6761,7 @@
           <w:szCs w:val="22"/>
         </w:rPr>
       </w:pPr>
-      <w:bookmarkStart w:name="_Toc524312839" w:id="18"/>
+      <w:bookmarkStart w:id="18" w:name="_Toc524312839"/>
       <w:r>
         <w:rPr>
           <w:rFonts w:asciiTheme="majorHAnsi" w:hAnsiTheme="majorHAnsi"/>
@@ -6515,6 +6809,7 @@
           <w:szCs w:val="22"/>
         </w:rPr>
       </w:pPr>
+      <w:proofErr w:type="gramStart"/>
       <w:r>
         <w:rPr>
           <w:rFonts w:asciiTheme="majorHAnsi" w:hAnsiTheme="majorHAnsi"/>
@@ -6523,6 +6818,7 @@
           <w:sz w:val="22"/>
           <w:szCs w:val="22"/>
         </w:rPr>
+        <w:lastRenderedPageBreak/>
         <w:t xml:space="preserve">Merchandisers </w:t>
       </w:r>
       <w:r>
@@ -6531,7 +6827,16 @@
           <w:sz w:val="22"/>
           <w:szCs w:val="22"/>
         </w:rPr>
-        <w:t xml:space="preserve">: </w:t>
+        <w:t>:</w:t>
+      </w:r>
+      <w:proofErr w:type="gramEnd"/>
+      <w:r>
+        <w:rPr>
+          <w:rFonts w:asciiTheme="majorHAnsi" w:hAnsiTheme="majorHAnsi"/>
+          <w:sz w:val="22"/>
+          <w:szCs w:val="22"/>
+        </w:rPr>
+        <w:t xml:space="preserve"> </w:t>
       </w:r>
     </w:p>
     <w:p>
@@ -6553,7 +6858,25 @@
           <w:sz w:val="22"/>
           <w:szCs w:val="22"/>
         </w:rPr>
-        <w:t>Will be able to monitor  stock movements provided that all products have been distributed.</w:t>
+        <w:t xml:space="preserve">Will be able to </w:t>
+      </w:r>
+      <w:proofErr w:type="gramStart"/>
+      <w:r>
+        <w:rPr>
+          <w:rFonts w:asciiTheme="majorHAnsi" w:hAnsiTheme="majorHAnsi"/>
+          <w:sz w:val="22"/>
+          <w:szCs w:val="22"/>
+        </w:rPr>
+        <w:t>monitor  stock</w:t>
+      </w:r>
+      <w:proofErr w:type="gramEnd"/>
+      <w:r>
+        <w:rPr>
+          <w:rFonts w:asciiTheme="majorHAnsi" w:hAnsiTheme="majorHAnsi"/>
+          <w:sz w:val="22"/>
+          <w:szCs w:val="22"/>
+        </w:rPr>
+        <w:t xml:space="preserve"> movements provided that all products have been distributed.</w:t>
       </w:r>
     </w:p>
     <w:p>
@@ -6597,7 +6920,43 @@
           <w:sz w:val="22"/>
           <w:szCs w:val="22"/>
         </w:rPr>
-        <w:t>Are allowed to monitor reports, data trends and also figure analysis using an Electronic Point of Sale System (EPoS). Using the EPoS system merchandisers will have the ability to detect or spot areas where the demand on certain products lie.</w:t>
+        <w:t>Are allowed to monitor reports, data trends and also figure analysis using an Electronic Point of Sale System (</w:t>
+      </w:r>
+      <w:proofErr w:type="spellStart"/>
+      <w:r>
+        <w:rPr>
+          <w:rFonts w:asciiTheme="majorHAnsi" w:hAnsiTheme="majorHAnsi"/>
+          <w:sz w:val="22"/>
+          <w:szCs w:val="22"/>
+        </w:rPr>
+        <w:t>EPoS</w:t>
+      </w:r>
+      <w:proofErr w:type="spellEnd"/>
+      <w:r>
+        <w:rPr>
+          <w:rFonts w:asciiTheme="majorHAnsi" w:hAnsiTheme="majorHAnsi"/>
+          <w:sz w:val="22"/>
+          <w:szCs w:val="22"/>
+        </w:rPr>
+        <w:t xml:space="preserve">). Using the </w:t>
+      </w:r>
+      <w:proofErr w:type="spellStart"/>
+      <w:r>
+        <w:rPr>
+          <w:rFonts w:asciiTheme="majorHAnsi" w:hAnsiTheme="majorHAnsi"/>
+          <w:sz w:val="22"/>
+          <w:szCs w:val="22"/>
+        </w:rPr>
+        <w:t>EPoS</w:t>
+      </w:r>
+      <w:proofErr w:type="spellEnd"/>
+      <w:r>
+        <w:rPr>
+          <w:rFonts w:asciiTheme="majorHAnsi" w:hAnsiTheme="majorHAnsi"/>
+          <w:sz w:val="22"/>
+          <w:szCs w:val="22"/>
+        </w:rPr>
+        <w:t xml:space="preserve"> system merchandisers will have the ability to detect or spot areas where the demand on certain products lie.</w:t>
       </w:r>
     </w:p>
     <w:p>
@@ -6619,90 +6978,93 @@
           <w:sz w:val="22"/>
           <w:szCs w:val="22"/>
         </w:rPr>
-        <w:t>Using the provided technology Merchandisers can  calculate which selling product has the most profit and even monitor customers purchasing habits which they will then input all this data into the system so AkiPro Plus can make changes which will improve the overall reliability of the business.</w:t>
-      </w:r>
-    </w:p>
-    <w:p>
-      <w:pPr>
-        <w:pStyle w:val="BodyText"/>
-        <w:rPr>
-          <w:rFonts w:asciiTheme="majorHAnsi" w:hAnsiTheme="majorHAnsi"/>
-          <w:sz w:val="22"/>
-          <w:szCs w:val="22"/>
-        </w:rPr>
-      </w:pPr>
-      <w:r>
-        <w:rPr>
-          <w:rFonts w:ascii="Cambria" w:hAnsi="Cambria" w:eastAsia="Cambria" w:cs="Cambria" w:asciiTheme="majorAscii" w:hAnsiTheme="majorAscii" w:eastAsiaTheme="majorAscii" w:cstheme="majorAscii"/>
-          <w:b w:val="1"/>
-          <w:bCs w:val="1"/>
+        <w:t xml:space="preserve">Using the provided technology Merchandisers can  calculate which selling product has the most profit and even monitor customers purchasing habits which they will then input all this data into the system so </w:t>
+      </w:r>
+      <w:proofErr w:type="spellStart"/>
+      <w:r>
+        <w:rPr>
+          <w:rFonts w:asciiTheme="majorHAnsi" w:hAnsiTheme="majorHAnsi"/>
+          <w:sz w:val="22"/>
+          <w:szCs w:val="22"/>
+        </w:rPr>
+        <w:t>AkiPro</w:t>
+      </w:r>
+      <w:proofErr w:type="spellEnd"/>
+      <w:r>
+        <w:rPr>
+          <w:rFonts w:asciiTheme="majorHAnsi" w:hAnsiTheme="majorHAnsi"/>
+          <w:sz w:val="22"/>
+          <w:szCs w:val="22"/>
+        </w:rPr>
+        <w:t xml:space="preserve"> Plus can make changes which will improve the overall reliability of the business.</w:t>
+      </w:r>
+    </w:p>
+    <w:p>
+      <w:pPr>
+        <w:pStyle w:val="BodyText"/>
+        <w:rPr>
+          <w:rFonts w:asciiTheme="majorHAnsi" w:hAnsiTheme="majorHAnsi"/>
+          <w:sz w:val="22"/>
+          <w:szCs w:val="22"/>
+        </w:rPr>
+      </w:pPr>
+      <w:r>
+        <w:rPr>
+          <w:rFonts w:asciiTheme="majorHAnsi" w:eastAsiaTheme="majorEastAsia" w:hAnsiTheme="majorHAnsi" w:cstheme="majorBidi"/>
+          <w:b/>
+          <w:bCs/>
           <w:sz w:val="22"/>
           <w:szCs w:val="22"/>
         </w:rPr>
         <w:t>Van drivers:</w:t>
       </w:r>
     </w:p>
-    <w:p w14:noSpellErr="1">
+    <w:p>
       <w:pPr>
         <w:pStyle w:val="BodyText"/>
         <w:numPr>
           <w:ilvl w:val="0"/>
           <w:numId w:val="1"/>
         </w:numPr>
-        <w:rPr/>
-      </w:pPr>
-      <w:r>
-        <w:rPr>
-          <w:rFonts w:ascii="Cambria" w:hAnsi="Cambria" w:eastAsia="Cambria" w:cs="Cambria" w:asciiTheme="majorAscii" w:hAnsiTheme="majorAscii" w:eastAsiaTheme="majorAscii" w:cstheme="majorAscii"/>
-          <w:b w:val="0"/>
-          <w:bCs w:val="0"/>
-          <w:sz w:val="22"/>
-          <w:szCs w:val="22"/>
-        </w:rPr>
-        <w:t xml:space="preserve">Are allowed to utilize the route information </w:t>
-      </w:r>
-      <w:r>
-        <w:rPr>
-          <w:rFonts w:ascii="Cambria" w:hAnsi="Cambria" w:eastAsia="Cambria" w:cs="Cambria" w:asciiTheme="majorAscii" w:hAnsiTheme="majorAscii" w:eastAsiaTheme="majorAscii" w:cstheme="majorAscii"/>
-          <w:b w:val="0"/>
-          <w:bCs w:val="0"/>
-          <w:sz w:val="22"/>
-          <w:szCs w:val="22"/>
-        </w:rPr>
-        <w:t xml:space="preserve">from the </w:t>
-      </w:r>
-      <w:r>
-        <w:rPr>
-          <w:rFonts w:ascii="Cambria" w:hAnsi="Cambria" w:eastAsia="Cambria" w:cs="Cambria" w:asciiTheme="majorAscii" w:hAnsiTheme="majorAscii" w:eastAsiaTheme="majorAscii" w:cstheme="majorAscii"/>
-          <w:b w:val="0"/>
-          <w:bCs w:val="0"/>
-          <w:sz w:val="22"/>
-          <w:szCs w:val="22"/>
-        </w:rPr>
-        <w:t xml:space="preserve"> tablet </w:t>
-      </w:r>
-      <w:r>
-        <w:rPr>
-          <w:rFonts w:ascii="Cambria" w:hAnsi="Cambria" w:eastAsia="Cambria" w:cs="Cambria" w:asciiTheme="majorAscii" w:hAnsiTheme="majorAscii" w:eastAsiaTheme="majorAscii" w:cstheme="majorAscii"/>
-          <w:b w:val="0"/>
-          <w:bCs w:val="0"/>
-          <w:sz w:val="22"/>
-          <w:szCs w:val="22"/>
-        </w:rPr>
-        <w:t>to deliver goods to the relevant customers.</w:t>
-      </w:r>
-      <w:r>
-        <w:rPr>
-          <w:rFonts w:ascii="Cambria" w:hAnsi="Cambria" w:eastAsia="Cambria" w:cs="Cambria" w:asciiTheme="majorAscii" w:hAnsiTheme="majorAscii" w:eastAsiaTheme="majorAscii" w:cstheme="majorAscii"/>
-          <w:b w:val="1"/>
-          <w:bCs w:val="1"/>
+      </w:pPr>
+      <w:r>
+        <w:rPr>
+          <w:rFonts w:asciiTheme="majorHAnsi" w:eastAsiaTheme="majorEastAsia" w:hAnsiTheme="majorHAnsi" w:cstheme="majorBidi"/>
+          <w:sz w:val="22"/>
+          <w:szCs w:val="22"/>
+        </w:rPr>
+        <w:t xml:space="preserve">Are allowed to utilize the route information from </w:t>
+      </w:r>
+      <w:proofErr w:type="gramStart"/>
+      <w:r>
+        <w:rPr>
+          <w:rFonts w:asciiTheme="majorHAnsi" w:eastAsiaTheme="majorEastAsia" w:hAnsiTheme="majorHAnsi" w:cstheme="majorBidi"/>
+          <w:sz w:val="22"/>
+          <w:szCs w:val="22"/>
+        </w:rPr>
+        <w:t>the  tablet</w:t>
+      </w:r>
+      <w:proofErr w:type="gramEnd"/>
+      <w:r>
+        <w:rPr>
+          <w:rFonts w:asciiTheme="majorHAnsi" w:eastAsiaTheme="majorEastAsia" w:hAnsiTheme="majorHAnsi" w:cstheme="majorBidi"/>
+          <w:sz w:val="22"/>
+          <w:szCs w:val="22"/>
+        </w:rPr>
+        <w:t xml:space="preserve"> to deliver goods to the relevant customers.</w:t>
+      </w:r>
+      <w:r>
+        <w:rPr>
+          <w:rFonts w:asciiTheme="majorHAnsi" w:eastAsiaTheme="majorEastAsia" w:hAnsiTheme="majorHAnsi" w:cstheme="majorBidi"/>
+          <w:b/>
+          <w:bCs/>
           <w:sz w:val="22"/>
           <w:szCs w:val="22"/>
         </w:rPr>
         <w:t xml:space="preserve">  </w:t>
       </w:r>
     </w:p>
-    <w:p w14:noSpellErr="1">
+    <w:p>
       <w:pPr>
         <w:pStyle w:val="BodyText"/>
         <w:numPr>
@@ -6715,62 +7077,40 @@
       </w:pPr>
       <w:r>
         <w:rPr>
-          <w:rFonts w:ascii="Cambria" w:hAnsi="Cambria" w:eastAsia="Cambria" w:cs="Cambria" w:asciiTheme="majorAscii" w:hAnsiTheme="majorAscii" w:eastAsiaTheme="majorAscii" w:cstheme="majorAscii"/>
-          <w:b w:val="0"/>
-          <w:bCs w:val="0"/>
-          <w:sz w:val="22"/>
-          <w:szCs w:val="22"/>
-        </w:rPr>
-        <w:t xml:space="preserve">Will be allowed to do on demand </w:t>
-      </w:r>
-      <w:r>
-        <w:rPr>
-          <w:rFonts w:ascii="Cambria" w:hAnsi="Cambria" w:eastAsia="Cambria" w:cs="Cambria" w:asciiTheme="majorAscii" w:hAnsiTheme="majorAscii" w:eastAsiaTheme="majorAscii" w:cstheme="majorAscii"/>
-          <w:b w:val="0"/>
-          <w:bCs w:val="0"/>
-          <w:sz w:val="22"/>
-          <w:szCs w:val="22"/>
-        </w:rPr>
-        <w:t>sales, this type responsibility belongs to the van driver exclusively.</w:t>
-      </w:r>
-      <w:r>
-        <w:rPr>
-          <w:rFonts w:ascii="Cambria" w:hAnsi="Cambria" w:eastAsia="Cambria" w:cs="Cambria" w:asciiTheme="majorAscii" w:hAnsiTheme="majorAscii" w:eastAsiaTheme="majorAscii" w:cstheme="majorAscii"/>
-          <w:b w:val="1"/>
-          <w:bCs w:val="1"/>
-          <w:sz w:val="22"/>
-          <w:szCs w:val="22"/>
-        </w:rPr>
-        <w:t xml:space="preserve">                </w:t>
-      </w:r>
-      <w:r>
-        <w:rPr>
-          <w:rFonts w:ascii="Cambria" w:hAnsi="Cambria" w:eastAsia="Cambria" w:cs="Cambria" w:asciiTheme="majorAscii" w:hAnsiTheme="majorAscii" w:eastAsiaTheme="majorAscii" w:cstheme="majorAscii"/>
-          <w:b w:val="1"/>
-          <w:bCs w:val="1"/>
-          <w:sz w:val="22"/>
-          <w:szCs w:val="22"/>
-        </w:rPr>
-        <w:t xml:space="preserve"> </w:t>
-      </w:r>
-    </w:p>
-    <w:p>
-      <w:pPr>
-        <w:pStyle w:val="BodyText"/>
-        <w:rPr>
-          <w:rFonts w:asciiTheme="majorHAnsi" w:hAnsiTheme="majorHAnsi"/>
-          <w:sz w:val="22"/>
-          <w:szCs w:val="22"/>
-        </w:rPr>
-      </w:pPr>
-      <w:r>
-        <w:rPr>
-          <w:rFonts w:asciiTheme="majorHAnsi" w:hAnsiTheme="majorHAnsi"/>
+          <w:rFonts w:asciiTheme="majorHAnsi" w:eastAsiaTheme="majorEastAsia" w:hAnsiTheme="majorHAnsi" w:cstheme="majorBidi"/>
+          <w:sz w:val="22"/>
+          <w:szCs w:val="22"/>
+        </w:rPr>
+        <w:t>Will be allowed to do on demand sales, this type responsibility belongs to the van driver exclusively.</w:t>
+      </w:r>
+      <w:r>
+        <w:rPr>
+          <w:rFonts w:asciiTheme="majorHAnsi" w:eastAsiaTheme="majorEastAsia" w:hAnsiTheme="majorHAnsi" w:cstheme="majorBidi"/>
           <w:b/>
           <w:bCs/>
           <w:sz w:val="22"/>
           <w:szCs w:val="22"/>
         </w:rPr>
+        <w:t xml:space="preserve">                 </w:t>
+      </w:r>
+    </w:p>
+    <w:p>
+      <w:pPr>
+        <w:pStyle w:val="BodyText"/>
+        <w:rPr>
+          <w:rFonts w:asciiTheme="majorHAnsi" w:hAnsiTheme="majorHAnsi"/>
+          <w:sz w:val="22"/>
+          <w:szCs w:val="22"/>
+        </w:rPr>
+      </w:pPr>
+      <w:r>
+        <w:rPr>
+          <w:rFonts w:asciiTheme="majorHAnsi" w:hAnsiTheme="majorHAnsi"/>
+          <w:b/>
+          <w:bCs/>
+          <w:sz w:val="22"/>
+          <w:szCs w:val="22"/>
+        </w:rPr>
         <w:t xml:space="preserve">     </w:t>
       </w:r>
     </w:p>
@@ -6890,7 +7230,7 @@
           <w:szCs w:val="22"/>
         </w:rPr>
       </w:pPr>
-      <w:bookmarkStart w:name="_Toc524312840" w:id="19"/>
+      <w:bookmarkStart w:id="19" w:name="_Toc524312840"/>
       <w:r>
         <w:rPr>
           <w:rFonts w:asciiTheme="majorHAnsi" w:hAnsiTheme="majorHAnsi"/>
@@ -7014,7 +7354,7 @@
                 <w:szCs w:val="22"/>
               </w:rPr>
             </w:pPr>
-            <w:hyperlink w:history="1" r:id="rId9">
+            <w:hyperlink r:id="rId9" w:history="1">
               <w:r>
                 <w:rPr>
                   <w:rStyle w:val="Hyperlink"/>
@@ -7033,7 +7373,7 @@
               </w:rPr>
               <w:br/>
             </w:r>
-            <w:hyperlink w:history="1" r:id="rId10">
+            <w:hyperlink r:id="rId10" w:history="1">
               <w:r>
                 <w:rPr>
                   <w:rStyle w:val="Hyperlink"/>
@@ -7052,7 +7392,7 @@
               </w:rPr>
               <w:br/>
             </w:r>
-            <w:hyperlink w:history="1" r:id="rId11">
+            <w:hyperlink r:id="rId11" w:history="1">
               <w:r>
                 <w:rPr>
                   <w:rStyle w:val="Hyperlink"/>
@@ -7071,7 +7411,7 @@
               </w:rPr>
               <w:br/>
             </w:r>
-            <w:hyperlink w:history="1" r:id="rId12">
+            <w:hyperlink r:id="rId12" w:history="1">
               <w:r>
                 <w:rPr>
                   <w:rStyle w:val="Hyperlink"/>
@@ -7090,7 +7430,7 @@
               </w:rPr>
               <w:br/>
             </w:r>
-            <w:hyperlink w:history="1" r:id="rId13">
+            <w:hyperlink r:id="rId13" w:history="1">
               <w:r>
                 <w:rPr>
                   <w:rStyle w:val="Hyperlink"/>
@@ -7109,7 +7449,7 @@
               </w:rPr>
               <w:br/>
             </w:r>
-            <w:hyperlink w:history="1" r:id="rId14">
+            <w:hyperlink r:id="rId14" w:history="1">
               <w:r>
                 <w:rPr>
                   <w:rStyle w:val="Hyperlink"/>
@@ -7158,7 +7498,7 @@
                 <w:szCs w:val="22"/>
               </w:rPr>
             </w:pPr>
-            <w:hyperlink w:history="1" r:id="rId15">
+            <w:hyperlink r:id="rId15" w:history="1">
               <w:r>
                 <w:rPr>
                   <w:rStyle w:val="Hyperlink"/>
@@ -7177,7 +7517,7 @@
               </w:rPr>
               <w:br/>
             </w:r>
-            <w:hyperlink w:history="1" r:id="rId16">
+            <w:hyperlink r:id="rId16" w:history="1">
               <w:r>
                 <w:rPr>
                   <w:rStyle w:val="Hyperlink"/>
@@ -7210,7 +7550,26 @@
                 <w:sz w:val="22"/>
                 <w:szCs w:val="22"/>
               </w:rPr>
-              <w:t>Tom Telemark, Senior Software Engineer</w:t>
+              <w:lastRenderedPageBreak/>
+              <w:t xml:space="preserve">Tom </w:t>
+            </w:r>
+            <w:proofErr w:type="spellStart"/>
+            <w:r>
+              <w:rPr>
+                <w:rFonts w:asciiTheme="majorHAnsi" w:hAnsiTheme="majorHAnsi"/>
+                <w:sz w:val="22"/>
+                <w:szCs w:val="22"/>
+              </w:rPr>
+              <w:t>Telemark</w:t>
+            </w:r>
+            <w:proofErr w:type="spellEnd"/>
+            <w:r>
+              <w:rPr>
+                <w:rFonts w:asciiTheme="majorHAnsi" w:hAnsiTheme="majorHAnsi"/>
+                <w:sz w:val="22"/>
+                <w:szCs w:val="22"/>
+              </w:rPr>
+              <w:t>, Senior Software Engineer</w:t>
             </w:r>
           </w:p>
         </w:tc>
@@ -7226,7 +7585,7 @@
                 <w:szCs w:val="22"/>
               </w:rPr>
             </w:pPr>
-            <w:hyperlink w:history="1" r:id="rId17">
+            <w:hyperlink r:id="rId17" w:history="1">
               <w:r>
                 <w:rPr>
                   <w:rStyle w:val="Hyperlink"/>
@@ -7245,7 +7604,7 @@
               </w:rPr>
               <w:br/>
             </w:r>
-            <w:hyperlink w:history="1" r:id="rId18">
+            <w:hyperlink r:id="rId18" w:history="1">
               <w:r>
                 <w:rPr>
                   <w:rStyle w:val="Hyperlink"/>
@@ -7253,8 +7612,19 @@
                   <w:sz w:val="22"/>
                   <w:szCs w:val="22"/>
                 </w:rPr>
-                <w:t>Requirements Specifier</w:t>
+                <w:t xml:space="preserve">Requirements </w:t>
               </w:r>
+              <w:proofErr w:type="spellStart"/>
+              <w:r>
+                <w:rPr>
+                  <w:rStyle w:val="Hyperlink"/>
+                  <w:rFonts w:asciiTheme="majorHAnsi" w:hAnsiTheme="majorHAnsi"/>
+                  <w:sz w:val="22"/>
+                  <w:szCs w:val="22"/>
+                </w:rPr>
+                <w:t>Specifier</w:t>
+              </w:r>
+              <w:proofErr w:type="spellEnd"/>
             </w:hyperlink>
             <w:r>
               <w:rPr>
@@ -7264,7 +7634,7 @@
               </w:rPr>
               <w:br/>
             </w:r>
-            <w:hyperlink w:history="1" r:id="rId19">
+            <w:hyperlink r:id="rId19" w:history="1">
               <w:r>
                 <w:rPr>
                   <w:rStyle w:val="Hyperlink"/>
@@ -7283,7 +7653,7 @@
               </w:rPr>
               <w:br/>
             </w:r>
-            <w:hyperlink w:history="1" r:id="rId20">
+            <w:hyperlink r:id="rId20" w:history="1">
               <w:r>
                 <w:rPr>
                   <w:rStyle w:val="Hyperlink"/>
@@ -7302,7 +7672,7 @@
               </w:rPr>
               <w:br/>
             </w:r>
-            <w:hyperlink w:history="1" r:id="rId21">
+            <w:hyperlink r:id="rId21" w:history="1">
               <w:r>
                 <w:rPr>
                   <w:rStyle w:val="Hyperlink"/>
@@ -7322,7 +7692,7 @@
                 <w:szCs w:val="22"/>
               </w:rPr>
             </w:pPr>
-            <w:hyperlink w:history="1" r:id="rId22">
+            <w:hyperlink r:id="rId22" w:history="1">
               <w:r>
                 <w:rPr>
                   <w:rStyle w:val="Hyperlink"/>
@@ -7342,7 +7712,7 @@
                 <w:szCs w:val="22"/>
               </w:rPr>
             </w:pPr>
-            <w:hyperlink w:history="1" r:id="rId23">
+            <w:hyperlink r:id="rId23" w:history="1">
               <w:r>
                 <w:rPr>
                   <w:rStyle w:val="Hyperlink"/>
@@ -7381,7 +7751,7 @@
                 <w:szCs w:val="22"/>
               </w:rPr>
             </w:pPr>
-            <w:hyperlink w:history="1" r:id="rId24">
+            <w:hyperlink r:id="rId24" w:history="1">
               <w:r>
                 <w:rPr>
                   <w:rStyle w:val="Hyperlink"/>
@@ -7400,7 +7770,7 @@
               </w:rPr>
               <w:br/>
             </w:r>
-            <w:hyperlink w:history="1" r:id="rId25">
+            <w:hyperlink r:id="rId25" w:history="1">
               <w:r>
                 <w:rPr>
                   <w:rStyle w:val="Hyperlink"/>
@@ -7419,7 +7789,7 @@
               </w:rPr>
               <w:br/>
             </w:r>
-            <w:hyperlink w:history="1" r:id="rId26">
+            <w:hyperlink r:id="rId26" w:history="1">
               <w:r>
                 <w:rPr>
                   <w:rStyle w:val="Hyperlink"/>
@@ -7438,7 +7808,7 @@
               </w:rPr>
               <w:br/>
             </w:r>
-            <w:hyperlink w:history="1" r:id="rId27">
+            <w:hyperlink r:id="rId27" w:history="1">
               <w:r>
                 <w:rPr>
                   <w:rStyle w:val="Hyperlink"/>
@@ -7457,7 +7827,7 @@
               </w:rPr>
               <w:br/>
             </w:r>
-            <w:hyperlink w:history="1" r:id="rId28">
+            <w:hyperlink r:id="rId28" w:history="1">
               <w:r>
                 <w:rPr>
                   <w:rStyle w:val="Hyperlink"/>
@@ -7476,7 +7846,7 @@
               </w:rPr>
               <w:br/>
             </w:r>
-            <w:hyperlink w:history="1" r:id="rId29">
+            <w:hyperlink r:id="rId29" w:history="1">
               <w:r>
                 <w:rPr>
                   <w:rStyle w:val="Hyperlink"/>
@@ -7495,7 +7865,7 @@
               </w:rPr>
               <w:br/>
             </w:r>
-            <w:hyperlink w:history="1" r:id="rId30">
+            <w:hyperlink r:id="rId30" w:history="1">
               <w:r>
                 <w:rPr>
                   <w:rStyle w:val="Hyperlink"/>
@@ -7550,7 +7920,25 @@
                 <w:sz w:val="22"/>
                 <w:szCs w:val="22"/>
               </w:rPr>
-              <w:t>Henry Halfpipe, Junior Software Engineer</w:t>
+              <w:t xml:space="preserve">Henry </w:t>
+            </w:r>
+            <w:proofErr w:type="spellStart"/>
+            <w:r>
+              <w:rPr>
+                <w:rFonts w:asciiTheme="majorHAnsi" w:hAnsiTheme="majorHAnsi"/>
+                <w:sz w:val="22"/>
+                <w:szCs w:val="22"/>
+              </w:rPr>
+              <w:t>Halfpipe</w:t>
+            </w:r>
+            <w:proofErr w:type="spellEnd"/>
+            <w:r>
+              <w:rPr>
+                <w:rFonts w:asciiTheme="majorHAnsi" w:hAnsiTheme="majorHAnsi"/>
+                <w:sz w:val="22"/>
+                <w:szCs w:val="22"/>
+              </w:rPr>
+              <w:t>, Junior Software Engineer</w:t>
             </w:r>
           </w:p>
           <w:p>
@@ -7603,7 +7991,7 @@
                 <w:szCs w:val="22"/>
               </w:rPr>
             </w:pPr>
-            <w:hyperlink w:history="1" r:id="rId31">
+            <w:hyperlink r:id="rId31" w:history="1">
               <w:r>
                 <w:rPr>
                   <w:rStyle w:val="Hyperlink"/>
@@ -7622,7 +8010,7 @@
               </w:rPr>
               <w:br/>
             </w:r>
-            <w:hyperlink w:history="1" r:id="rId32">
+            <w:hyperlink r:id="rId32" w:history="1">
               <w:r>
                 <w:rPr>
                   <w:rStyle w:val="Hyperlink"/>
@@ -7641,7 +8029,7 @@
               </w:rPr>
               <w:br/>
             </w:r>
-            <w:hyperlink w:history="1" r:id="rId33">
+            <w:hyperlink r:id="rId33" w:history="1">
               <w:r>
                 <w:rPr>
                   <w:rStyle w:val="Hyperlink"/>
@@ -7660,7 +8048,7 @@
               </w:rPr>
               <w:br/>
             </w:r>
-            <w:hyperlink w:history="1" r:id="rId34">
+            <w:hyperlink r:id="rId34" w:history="1">
               <w:r>
                 <w:rPr>
                   <w:rStyle w:val="Hyperlink"/>
@@ -7679,7 +8067,7 @@
               </w:rPr>
               <w:br/>
             </w:r>
-            <w:hyperlink w:history="1" r:id="rId35">
+            <w:hyperlink r:id="rId35" w:history="1">
               <w:r>
                 <w:rPr>
                   <w:rStyle w:val="Hyperlink"/>
@@ -7698,7 +8086,7 @@
               </w:rPr>
               <w:br/>
             </w:r>
-            <w:hyperlink w:history="1" r:id="rId36">
+            <w:hyperlink r:id="rId36" w:history="1">
               <w:r>
                 <w:rPr>
                   <w:rStyle w:val="Hyperlink"/>
@@ -7717,7 +8105,7 @@
               </w:rPr>
               <w:br/>
             </w:r>
-            <w:hyperlink w:history="1" r:id="rId37">
+            <w:hyperlink r:id="rId37" w:history="1">
               <w:r>
                 <w:rPr>
                   <w:rStyle w:val="Hyperlink"/>
@@ -7780,16 +8168,7 @@
                 <w:sz w:val="22"/>
                 <w:szCs w:val="22"/>
               </w:rPr>
-              <w:t xml:space="preserve">Responsible for maintaining the Project web site, assisting the Project Manager role in planning/scheduling activities, </w:t>
-            </w:r>
-            <w:r>
-              <w:rPr>
-                <w:rFonts w:asciiTheme="majorHAnsi" w:hAnsiTheme="majorHAnsi"/>
-                <w:sz w:val="22"/>
-                <w:szCs w:val="22"/>
-              </w:rPr>
-              <w:lastRenderedPageBreak/>
-              <w:t>and assisting the Change Control Manager role in controlling changes to artifacts. May also provide assistance to other roles as necessary.</w:t>
+              <w:t>Responsible for maintaining the Project web site, assisting the Project Manager role in planning/scheduling activities, and assisting the Change Control Manager role in controlling changes to artifacts. May also provide assistance to other roles as necessary.</w:t>
             </w:r>
           </w:p>
         </w:tc>
@@ -7822,7 +8201,7 @@
         </w:rPr>
         <w:t xml:space="preserve">Anyone on the project can perform </w:t>
       </w:r>
-      <w:hyperlink w:history="1" r:id="rId38">
+      <w:hyperlink r:id="rId38" w:history="1">
         <w:r>
           <w:rPr>
             <w:rStyle w:val="Hyperlink"/>
@@ -7851,7 +8230,7 @@
           <w:szCs w:val="22"/>
         </w:rPr>
       </w:pPr>
-      <w:bookmarkStart w:name="_Toc524312841" w:id="20"/>
+      <w:bookmarkStart w:id="20" w:name="_Toc524312841"/>
       <w:r>
         <w:rPr>
           <w:rFonts w:asciiTheme="majorHAnsi" w:hAnsiTheme="majorHAnsi"/>
@@ -7871,7 +8250,7 @@
           <w:szCs w:val="22"/>
         </w:rPr>
       </w:pPr>
-      <w:bookmarkStart w:name="_Toc524312842" w:id="21"/>
+      <w:bookmarkStart w:id="21" w:name="_Toc524312842"/>
       <w:r>
         <w:rPr>
           <w:rFonts w:asciiTheme="majorHAnsi" w:hAnsiTheme="majorHAnsi"/>
@@ -7909,7 +8288,7 @@
           <w:szCs w:val="22"/>
         </w:rPr>
       </w:pPr>
-      <w:bookmarkStart w:name="_Toc524312843" w:id="22"/>
+      <w:bookmarkStart w:id="22" w:name="_Toc524312843"/>
       <w:r>
         <w:rPr>
           <w:rFonts w:asciiTheme="majorHAnsi" w:hAnsiTheme="majorHAnsi"/>
@@ -7947,7 +8326,7 @@
           <w:szCs w:val="22"/>
         </w:rPr>
       </w:pPr>
-      <w:bookmarkStart w:name="_Toc524312844" w:id="23"/>
+      <w:bookmarkStart w:id="23" w:name="_Toc524312844"/>
       <w:r>
         <w:rPr>
           <w:rFonts w:asciiTheme="majorHAnsi" w:hAnsiTheme="majorHAnsi"/>
@@ -7994,6 +8373,7 @@
           <w:sz w:val="22"/>
           <w:szCs w:val="22"/>
         </w:rPr>
+        <w:lastRenderedPageBreak/>
         <w:t xml:space="preserve">     </w:t>
       </w:r>
       <w:r>
@@ -8025,13 +8405,23 @@
         </w:rPr>
         <w:t xml:space="preserve">     </w:t>
       </w:r>
-      <w:r>
-        <w:rPr>
-          <w:rFonts w:asciiTheme="majorHAnsi" w:hAnsiTheme="majorHAnsi"/>
-          <w:sz w:val="22"/>
-          <w:szCs w:val="22"/>
-        </w:rPr>
-        <w:t>a timeline or Gantt chart showing the allocation of time to the project phases or iterations</w:t>
+      <w:proofErr w:type="gramStart"/>
+      <w:r>
+        <w:rPr>
+          <w:rFonts w:asciiTheme="majorHAnsi" w:hAnsiTheme="majorHAnsi"/>
+          <w:sz w:val="22"/>
+          <w:szCs w:val="22"/>
+        </w:rPr>
+        <w:t>a</w:t>
+      </w:r>
+      <w:proofErr w:type="gramEnd"/>
+      <w:r>
+        <w:rPr>
+          <w:rFonts w:asciiTheme="majorHAnsi" w:hAnsiTheme="majorHAnsi"/>
+          <w:sz w:val="22"/>
+          <w:szCs w:val="22"/>
+        </w:rPr>
+        <w:t xml:space="preserve"> timeline or Gantt chart showing the allocation of time to the project phases or iterations</w:t>
       </w:r>
     </w:p>
     <w:p>
@@ -8090,7 +8480,7 @@
           <w:szCs w:val="22"/>
         </w:rPr>
       </w:pPr>
-      <w:bookmarkStart w:name="_Toc524312845" w:id="24"/>
+      <w:bookmarkStart w:id="24" w:name="_Toc524312845"/>
       <w:r>
         <w:rPr>
           <w:rFonts w:asciiTheme="majorHAnsi" w:hAnsiTheme="majorHAnsi"/>
@@ -8128,7 +8518,7 @@
           <w:szCs w:val="22"/>
         </w:rPr>
       </w:pPr>
-      <w:bookmarkStart w:name="_Toc524312846" w:id="25"/>
+      <w:bookmarkStart w:id="25" w:name="_Toc524312846"/>
       <w:r>
         <w:rPr>
           <w:rFonts w:asciiTheme="majorHAnsi" w:hAnsiTheme="majorHAnsi"/>
@@ -8166,7 +8556,7 @@
           <w:szCs w:val="22"/>
         </w:rPr>
       </w:pPr>
-      <w:bookmarkStart w:name="_Toc524312847" w:id="26"/>
+      <w:bookmarkStart w:id="26" w:name="_Toc524312847"/>
       <w:r>
         <w:rPr>
           <w:rFonts w:asciiTheme="majorHAnsi" w:hAnsiTheme="majorHAnsi"/>
@@ -8204,7 +8594,7 @@
           <w:szCs w:val="22"/>
         </w:rPr>
       </w:pPr>
-      <w:bookmarkStart w:name="_Toc524312848" w:id="27"/>
+      <w:bookmarkStart w:id="27" w:name="_Toc524312848"/>
       <w:r>
         <w:rPr>
           <w:rFonts w:asciiTheme="majorHAnsi" w:hAnsiTheme="majorHAnsi"/>
@@ -8296,29 +8686,29 @@
           <w:szCs w:val="22"/>
         </w:rPr>
       </w:pPr>
-      <w:bookmarkStart w:name="_Toc447095892" w:id="28"/>
-      <w:bookmarkStart w:name="_Toc512930361" w:id="29"/>
-      <w:bookmarkStart w:name="_Toc447095893" w:id="30"/>
-      <w:bookmarkStart w:name="_Toc512930362" w:id="31"/>
-      <w:bookmarkStart w:name="_Toc430447687" w:id="32"/>
-      <w:bookmarkStart w:name="_Toc447095894" w:id="33"/>
-      <w:bookmarkStart w:name="_Toc512930363" w:id="34"/>
-      <w:bookmarkStart w:name="_Toc430447688" w:id="35"/>
-      <w:bookmarkStart w:name="_Toc430447689" w:id="36"/>
-      <w:bookmarkStart w:name="_Toc447095895" w:id="37"/>
-      <w:bookmarkStart w:name="_Toc512930364" w:id="38"/>
-      <w:bookmarkStart w:name="_Toc430447690" w:id="39"/>
-      <w:bookmarkStart w:name="_Toc447095896" w:id="40"/>
-      <w:bookmarkStart w:name="_Toc512930365" w:id="41"/>
-      <w:bookmarkStart w:name="_Toc447095897" w:id="42"/>
-      <w:bookmarkStart w:name="_Toc512930366" w:id="43"/>
-      <w:bookmarkStart w:name="_Toc430447691" w:id="44"/>
-      <w:bookmarkStart w:name="_Toc447095898" w:id="45"/>
-      <w:bookmarkStart w:name="_Toc512930367" w:id="46"/>
-      <w:bookmarkStart w:name="_Toc447095908" w:id="47"/>
-      <w:bookmarkStart w:name="_Toc512930368" w:id="48"/>
-      <w:bookmarkStart w:name="_Toc513004379" w:id="49"/>
-      <w:bookmarkStart w:name="_Toc523117811" w:id="50"/>
+      <w:bookmarkStart w:id="28" w:name="_Toc447095892"/>
+      <w:bookmarkStart w:id="29" w:name="_Toc512930361"/>
+      <w:bookmarkStart w:id="30" w:name="_Toc447095893"/>
+      <w:bookmarkStart w:id="31" w:name="_Toc512930362"/>
+      <w:bookmarkStart w:id="32" w:name="_Toc430447687"/>
+      <w:bookmarkStart w:id="33" w:name="_Toc447095894"/>
+      <w:bookmarkStart w:id="34" w:name="_Toc512930363"/>
+      <w:bookmarkStart w:id="35" w:name="_Toc430447688"/>
+      <w:bookmarkStart w:id="36" w:name="_Toc430447689"/>
+      <w:bookmarkStart w:id="37" w:name="_Toc447095895"/>
+      <w:bookmarkStart w:id="38" w:name="_Toc512930364"/>
+      <w:bookmarkStart w:id="39" w:name="_Toc430447690"/>
+      <w:bookmarkStart w:id="40" w:name="_Toc447095896"/>
+      <w:bookmarkStart w:id="41" w:name="_Toc512930365"/>
+      <w:bookmarkStart w:id="42" w:name="_Toc447095897"/>
+      <w:bookmarkStart w:id="43" w:name="_Toc512930366"/>
+      <w:bookmarkStart w:id="44" w:name="_Toc430447691"/>
+      <w:bookmarkStart w:id="45" w:name="_Toc447095898"/>
+      <w:bookmarkStart w:id="46" w:name="_Toc512930367"/>
+      <w:bookmarkStart w:id="47" w:name="_Toc447095908"/>
+      <w:bookmarkStart w:id="48" w:name="_Toc512930368"/>
+      <w:bookmarkStart w:id="49" w:name="_Toc513004379"/>
+      <w:bookmarkStart w:id="50" w:name="_Toc523117811"/>
       <w:bookmarkEnd w:id="0"/>
       <w:bookmarkEnd w:id="2"/>
       <w:bookmarkEnd w:id="3"/>
@@ -8364,7 +8754,7 @@
           <w:szCs w:val="22"/>
         </w:rPr>
       </w:pPr>
-      <w:bookmarkStart w:name="_Toc447095909" w:id="51"/>
+      <w:bookmarkStart w:id="51" w:name="_Toc447095909"/>
       <w:r>
         <w:rPr>
           <w:rFonts w:asciiTheme="majorHAnsi" w:hAnsiTheme="majorHAnsi"/>
@@ -8393,7 +8783,25 @@
           <w:sz w:val="22"/>
           <w:szCs w:val="22"/>
         </w:rPr>
-        <w:t>Requirements Management : Specify the information and control mechanisms which will be collected and used for measuring, reporting, and controlling changes to the product requirements.</w:t>
+        <w:t xml:space="preserve">Requirements </w:t>
+      </w:r>
+      <w:proofErr w:type="gramStart"/>
+      <w:r>
+        <w:rPr>
+          <w:rFonts w:asciiTheme="majorHAnsi" w:hAnsiTheme="majorHAnsi"/>
+          <w:sz w:val="22"/>
+          <w:szCs w:val="22"/>
+        </w:rPr>
+        <w:t>Management :</w:t>
+      </w:r>
+      <w:proofErr w:type="gramEnd"/>
+      <w:r>
+        <w:rPr>
+          <w:rFonts w:asciiTheme="majorHAnsi" w:hAnsiTheme="majorHAnsi"/>
+          <w:sz w:val="22"/>
+          <w:szCs w:val="22"/>
+        </w:rPr>
+        <w:t xml:space="preserve"> Specify the information and control mechanisms which will be collected and used for measuring, reporting, and controlling changes to the product requirements.</w:t>
       </w:r>
     </w:p>
     <w:p>
@@ -8415,8 +8823,35 @@
           <w:sz w:val="22"/>
           <w:szCs w:val="22"/>
         </w:rPr>
-        <w:lastRenderedPageBreak/>
-        <w:t xml:space="preserve">Schedule and Budget Control:Describe the approach to be taken to monitor spending against the project budget and progress against the planned schedule. Describe how to take corrective action when required. </w:t>
+        <w:t xml:space="preserve">Schedule and Budget </w:t>
+      </w:r>
+      <w:proofErr w:type="spellStart"/>
+      <w:r>
+        <w:rPr>
+          <w:rFonts w:asciiTheme="majorHAnsi" w:hAnsiTheme="majorHAnsi"/>
+          <w:sz w:val="22"/>
+          <w:szCs w:val="22"/>
+        </w:rPr>
+        <w:t>Control</w:t>
+      </w:r>
+      <w:proofErr w:type="gramStart"/>
+      <w:r>
+        <w:rPr>
+          <w:rFonts w:asciiTheme="majorHAnsi" w:hAnsiTheme="majorHAnsi"/>
+          <w:sz w:val="22"/>
+          <w:szCs w:val="22"/>
+        </w:rPr>
+        <w:t>:Describe</w:t>
+      </w:r>
+      <w:proofErr w:type="spellEnd"/>
+      <w:proofErr w:type="gramEnd"/>
+      <w:r>
+        <w:rPr>
+          <w:rFonts w:asciiTheme="majorHAnsi" w:hAnsiTheme="majorHAnsi"/>
+          <w:sz w:val="22"/>
+          <w:szCs w:val="22"/>
+        </w:rPr>
+        <w:t xml:space="preserve"> the approach to be taken to monitor spending against the project budget and progress against the planned schedule. Describe how to take corrective action when required. </w:t>
       </w:r>
     </w:p>
     <w:p>
@@ -8438,7 +8873,35 @@
           <w:sz w:val="22"/>
           <w:szCs w:val="22"/>
         </w:rPr>
-        <w:t>Quality Control:Describe the timing and methods to be used to control the quality of the project deliverables and how to take corrective action when required. Include techniques, metrics, criteria, and procedures used for evaluation— this will include walkthroughs, inspections, and reviews. Note that this is in addition to the Test Plan, which is not enclosed in the Software Development Plan.</w:t>
+        <w:t xml:space="preserve">Quality </w:t>
+      </w:r>
+      <w:proofErr w:type="spellStart"/>
+      <w:r>
+        <w:rPr>
+          <w:rFonts w:asciiTheme="majorHAnsi" w:hAnsiTheme="majorHAnsi"/>
+          <w:sz w:val="22"/>
+          <w:szCs w:val="22"/>
+        </w:rPr>
+        <w:t>Control</w:t>
+      </w:r>
+      <w:proofErr w:type="gramStart"/>
+      <w:r>
+        <w:rPr>
+          <w:rFonts w:asciiTheme="majorHAnsi" w:hAnsiTheme="majorHAnsi"/>
+          <w:sz w:val="22"/>
+          <w:szCs w:val="22"/>
+        </w:rPr>
+        <w:t>:Describe</w:t>
+      </w:r>
+      <w:proofErr w:type="spellEnd"/>
+      <w:proofErr w:type="gramEnd"/>
+      <w:r>
+        <w:rPr>
+          <w:rFonts w:asciiTheme="majorHAnsi" w:hAnsiTheme="majorHAnsi"/>
+          <w:sz w:val="22"/>
+          <w:szCs w:val="22"/>
+        </w:rPr>
+        <w:t xml:space="preserve"> the timing and methods to be used to control the quality of the project deliverables and how to take corrective action when required. Include techniques, metrics, criteria, and procedures used for evaluation— this will include walkthroughs, inspections, and reviews. Note that this is in addition to the Test Plan, which is not enclosed in the Software Development Plan.</w:t>
       </w:r>
     </w:p>
     <w:p>
@@ -8526,7 +8989,26 @@
           <w:sz w:val="22"/>
           <w:szCs w:val="22"/>
         </w:rPr>
-        <w:t>Configuration Management: Describe the process by which problems and changes are submitted, reviewed, and dispositioned. Describe how project or product artifacts are to be named, marked, and numbered, including hardware, system software, Commercial-Off-The-Shelf (COTS), plans, models, components, test software, results and data, executables, and so on. Describe retention policies, and the back-up, disaster, and recovery plans. Also describe how the media is to be retained—online, offline, media type, and format.</w:t>
+        <w:lastRenderedPageBreak/>
+        <w:t xml:space="preserve">Configuration Management: Describe the process by which problems and changes are submitted, reviewed, and </w:t>
+      </w:r>
+      <w:proofErr w:type="spellStart"/>
+      <w:r>
+        <w:rPr>
+          <w:rFonts w:asciiTheme="majorHAnsi" w:hAnsiTheme="majorHAnsi"/>
+          <w:sz w:val="22"/>
+          <w:szCs w:val="22"/>
+        </w:rPr>
+        <w:t>dispositioned</w:t>
+      </w:r>
+      <w:proofErr w:type="spellEnd"/>
+      <w:r>
+        <w:rPr>
+          <w:rFonts w:asciiTheme="majorHAnsi" w:hAnsiTheme="majorHAnsi"/>
+          <w:sz w:val="22"/>
+          <w:szCs w:val="22"/>
+        </w:rPr>
+        <w:t>. Describe how project or product artifacts are to be named, marked, and numbered, including hardware, system software, Commercial-Off-The-Shelf (COTS), plans, models, components, test software, results and data, executables, and so on. Describe retention policies, and the back-up, disaster, and recovery plans. Also describe how the media is to be retained—online, offline, media type, and format.</w:t>
       </w:r>
     </w:p>
     <w:p>
@@ -8643,7 +9125,7 @@
           <w:szCs w:val="22"/>
         </w:rPr>
       </w:pPr>
-      <w:bookmarkStart w:name="_Toc447095910" w:id="52"/>
+      <w:bookmarkStart w:id="52" w:name="_Toc447095910"/>
       <w:r>
         <w:rPr>
           <w:rFonts w:asciiTheme="majorHAnsi" w:hAnsiTheme="majorHAnsi"/>
@@ -8683,7 +9165,7 @@
           <w:szCs w:val="22"/>
         </w:rPr>
       </w:pPr>
-      <w:bookmarkStart w:name="_Toc447095911" w:id="53"/>
+      <w:bookmarkStart w:id="53" w:name="_Toc447095911"/>
       <w:r>
         <w:rPr>
           <w:rFonts w:asciiTheme="majorHAnsi" w:hAnsiTheme="majorHAnsi"/>
@@ -8708,7 +9190,6 @@
           <w:sz w:val="22"/>
           <w:szCs w:val="22"/>
         </w:rPr>
-        <w:lastRenderedPageBreak/>
         <w:t>The project manager maintains a schedule showing the expected date of each milestone. The line items in the schedule include work packages assigned to individuals. Each individual who is assigned a work package provides %completion information to the project manager on a weekly basis. Changes in the schedule will be escalated to the project sponsors, who will then decide whether to alter scope in order to preserve target completion dates.</w:t>
       </w:r>
     </w:p>
@@ -8722,7 +9203,7 @@
           <w:szCs w:val="22"/>
         </w:rPr>
       </w:pPr>
-      <w:bookmarkStart w:name="_Toc447095912" w:id="54"/>
+      <w:bookmarkStart w:id="54" w:name="_Toc447095912"/>
       <w:bookmarkEnd w:id="53"/>
       <w:r>
         <w:rPr>
@@ -8744,7 +9225,7 @@
           <w:szCs w:val="22"/>
         </w:rPr>
       </w:pPr>
-      <w:bookmarkStart w:name="_Toc447095913" w:id="55"/>
+      <w:bookmarkStart w:id="55" w:name="_Toc447095913"/>
       <w:r>
         <w:rPr>
           <w:rFonts w:asciiTheme="majorHAnsi" w:hAnsiTheme="majorHAnsi"/>
@@ -8829,7 +9310,7 @@
           <w:szCs w:val="22"/>
         </w:rPr>
       </w:pPr>
-      <w:bookmarkStart w:name="_Toc447095914" w:id="56"/>
+      <w:bookmarkStart w:id="56" w:name="_Toc447095914"/>
       <w:r>
         <w:rPr>
           <w:rFonts w:asciiTheme="majorHAnsi" w:hAnsiTheme="majorHAnsi"/>
@@ -8857,7 +9338,7 @@
         </w:rPr>
         <w:t xml:space="preserve">The Minimal Set of Metrics, as described in the RUP </w:t>
       </w:r>
-      <w:hyperlink w:history="1" r:id="rId39">
+      <w:hyperlink r:id="rId39" w:history="1">
         <w:r>
           <w:rPr>
             <w:rStyle w:val="Hyperlink"/>
@@ -8892,6 +9373,7 @@
           <w:sz w:val="22"/>
           <w:szCs w:val="22"/>
         </w:rPr>
+        <w:lastRenderedPageBreak/>
         <w:t xml:space="preserve">Earned value for completed tasks. This is used to re-estimate the schedule and budget for the remainder of the project, and/or to identify need for scope changes. </w:t>
       </w:r>
     </w:p>
@@ -8959,7 +9441,7 @@
           <w:szCs w:val="22"/>
         </w:rPr>
       </w:pPr>
-      <w:bookmarkStart w:name="_Toc447095915" w:id="57"/>
+      <w:bookmarkStart w:id="57" w:name="_Toc447095915"/>
       <w:r>
         <w:rPr>
           <w:rStyle w:val="Strong"/>
@@ -8980,7 +9462,7 @@
           <w:szCs w:val="22"/>
         </w:rPr>
       </w:pPr>
-      <w:bookmarkStart w:name="_Toc447095916" w:id="58"/>
+      <w:bookmarkStart w:id="58" w:name="_Toc447095916"/>
       <w:r>
         <w:rPr>
           <w:rFonts w:asciiTheme="majorHAnsi" w:hAnsiTheme="majorHAnsi"/>
@@ -9017,7 +9499,7 @@
             <w:r>
               <w:rPr>
                 <w:rStyle w:val="Strong"/>
-                <w:rFonts w:cs="Arial" w:asciiTheme="majorHAnsi" w:hAnsiTheme="majorHAnsi"/>
+                <w:rFonts w:asciiTheme="majorHAnsi" w:hAnsiTheme="majorHAnsi" w:cs="Arial"/>
                 <w:sz w:val="22"/>
                 <w:szCs w:val="22"/>
               </w:rPr>
@@ -9039,7 +9521,7 @@
             </w:pPr>
             <w:r>
               <w:rPr>
-                <w:rFonts w:cs="Arial" w:asciiTheme="majorHAnsi" w:hAnsiTheme="majorHAnsi"/>
+                <w:rFonts w:asciiTheme="majorHAnsi" w:hAnsiTheme="majorHAnsi" w:cs="Arial"/>
                 <w:b/>
                 <w:bCs/>
                 <w:sz w:val="22"/>
@@ -9063,7 +9545,7 @@
             </w:pPr>
             <w:r>
               <w:rPr>
-                <w:rFonts w:cs="Arial" w:asciiTheme="majorHAnsi" w:hAnsiTheme="majorHAnsi"/>
+                <w:rFonts w:asciiTheme="majorHAnsi" w:hAnsiTheme="majorHAnsi" w:cs="Arial"/>
                 <w:b/>
                 <w:bCs/>
                 <w:sz w:val="22"/>
@@ -9164,7 +9646,6 @@
           <w:sz w:val="22"/>
           <w:szCs w:val="22"/>
         </w:rPr>
-        <w:lastRenderedPageBreak/>
         <w:t xml:space="preserve">Appropriate tools will be selected which provide a database of Change Requests and a controlled versioned repository of project artifacts. </w:t>
       </w:r>
     </w:p>
@@ -9219,7 +9700,25 @@
           <w:sz w:val="22"/>
           <w:szCs w:val="22"/>
         </w:rPr>
-        <w:t xml:space="preserve">Full backups are performed monthly and incrementals are performed nightly. </w:t>
+        <w:t xml:space="preserve">Full backups are performed monthly and </w:t>
+      </w:r>
+      <w:proofErr w:type="spellStart"/>
+      <w:r>
+        <w:rPr>
+          <w:rFonts w:asciiTheme="majorHAnsi" w:hAnsiTheme="majorHAnsi"/>
+          <w:sz w:val="22"/>
+          <w:szCs w:val="22"/>
+        </w:rPr>
+        <w:t>incrementals</w:t>
+      </w:r>
+      <w:proofErr w:type="spellEnd"/>
+      <w:r>
+        <w:rPr>
+          <w:rFonts w:asciiTheme="majorHAnsi" w:hAnsiTheme="majorHAnsi"/>
+          <w:sz w:val="22"/>
+          <w:szCs w:val="22"/>
+        </w:rPr>
+        <w:t xml:space="preserve"> are performed nightly. </w:t>
       </w:r>
       <w:bookmarkEnd w:id="58"/>
     </w:p>
@@ -9232,12 +9731,12 @@
           <w:szCs w:val="22"/>
         </w:rPr>
       </w:pPr>
-      <w:bookmarkStart w:name="_Toc447095917" w:id="59"/>
-      <w:bookmarkStart w:name="_Toc512930369" w:id="60"/>
-      <w:bookmarkStart w:name="_Toc447095932" w:id="61"/>
-      <w:bookmarkStart w:name="_Toc512930370" w:id="62"/>
-      <w:bookmarkStart w:name="_Toc513004381" w:id="63"/>
-      <w:bookmarkStart w:name="_Toc523117821" w:id="64"/>
+      <w:bookmarkStart w:id="59" w:name="_Toc447095917"/>
+      <w:bookmarkStart w:id="60" w:name="_Toc512930369"/>
+      <w:bookmarkStart w:id="61" w:name="_Toc447095932"/>
+      <w:bookmarkStart w:id="62" w:name="_Toc512930370"/>
+      <w:bookmarkStart w:id="63" w:name="_Toc513004381"/>
+      <w:bookmarkStart w:id="64" w:name="_Toc523117821"/>
       <w:bookmarkEnd w:id="59"/>
       <w:bookmarkEnd w:id="60"/>
       <w:bookmarkEnd w:id="61"/>
@@ -9338,7 +9837,7 @@
       <w:footerReference w:type="default" r:id="rId41"/>
       <w:headerReference w:type="first" r:id="rId42"/>
       <w:footerReference w:type="first" r:id="rId43"/>
-      <w:pgSz w:w="12240" w:h="15840" w:orient="portrait" w:code="1"/>
+      <w:pgSz w:w="12240" w:h="15840" w:code="1"/>
       <w:pgMar w:top="1440" w:right="1440" w:bottom="1440" w:left="1440" w:header="720" w:footer="720" w:gutter="0"/>
       <w:cols w:space="720"/>
     </w:sectPr>
@@ -9383,7 +9882,7 @@
   <w:p>
     <w:pPr>
       <w:pStyle w:val="Footer"/>
-      <w:framePr w:wrap="around" w:hAnchor="margin" w:vAnchor="text" w:xAlign="right" w:y="1"/>
+      <w:framePr w:wrap="around" w:vAnchor="text" w:hAnchor="margin" w:xAlign="right" w:y="1"/>
       <w:rPr>
         <w:rStyle w:val="PageNumber"/>
       </w:rPr>
@@ -9422,12 +9921,12 @@
     <w:tblPr>
       <w:tblW w:w="0" w:type="auto"/>
       <w:tblBorders>
-        <w:top w:val="single" w:color="auto" w:sz="6" w:space="0"/>
-        <w:left w:val="single" w:color="auto" w:sz="6" w:space="0"/>
-        <w:bottom w:val="single" w:color="auto" w:sz="6" w:space="0"/>
-        <w:right w:val="single" w:color="auto" w:sz="6" w:space="0"/>
-        <w:insideH w:val="single" w:color="auto" w:sz="6" w:space="0"/>
-        <w:insideV w:val="single" w:color="auto" w:sz="6" w:space="0"/>
+        <w:top w:val="single" w:sz="6" w:space="0" w:color="auto"/>
+        <w:left w:val="single" w:sz="6" w:space="0" w:color="auto"/>
+        <w:bottom w:val="single" w:sz="6" w:space="0" w:color="auto"/>
+        <w:right w:val="single" w:sz="6" w:space="0" w:color="auto"/>
+        <w:insideH w:val="single" w:sz="6" w:space="0" w:color="auto"/>
+        <w:insideV w:val="single" w:sz="6" w:space="0" w:color="auto"/>
       </w:tblBorders>
       <w:tblLayout w:type="fixed"/>
       <w:tblLook w:val="0000" w:firstRow="0" w:lastRow="0" w:firstColumn="0" w:lastColumn="0" w:noHBand="0" w:noVBand="0"/>
@@ -9475,7 +9974,15 @@
             <w:sym w:font="Symbol" w:char="F0D3"/>
           </w:r>
           <w:r>
-            <w:t xml:space="preserve"> AkiPro-Plus Bakery</w:t>
+            <w:t xml:space="preserve"> </w:t>
+          </w:r>
+          <w:proofErr w:type="spellStart"/>
+          <w:r>
+            <w:t>AkiPro</w:t>
+          </w:r>
+          <w:proofErr w:type="spellEnd"/>
+          <w:r>
+            <w:t>-Plus Bakery</w:t>
           </w:r>
           <w:r>
             <w:t xml:space="preserve">, </w:t>
@@ -9540,7 +10047,7 @@
               <w:rStyle w:val="PageNumber"/>
               <w:noProof/>
             </w:rPr>
-            <w:t>14</w:t>
+            <w:t>7</w:t>
           </w:r>
           <w:r>
             <w:rPr>
@@ -9651,7 +10158,7 @@
   <w:p>
     <w:pPr>
       <w:pBdr>
-        <w:top w:val="single" w:color="auto" w:sz="6" w:space="1"/>
+        <w:top w:val="single" w:sz="6" w:space="1" w:color="auto"/>
       </w:pBdr>
       <w:rPr>
         <w:sz w:val="24"/>
@@ -9661,7 +10168,7 @@
   <w:p>
     <w:pPr>
       <w:pBdr>
-        <w:bottom w:val="single" w:color="auto" w:sz="6" w:space="1"/>
+        <w:bottom w:val="single" w:sz="6" w:space="1" w:color="auto"/>
       </w:pBdr>
       <w:jc w:val="right"/>
       <w:rPr>
@@ -9682,7 +10189,7 @@
   <w:p>
     <w:pPr>
       <w:pBdr>
-        <w:bottom w:val="single" w:color="auto" w:sz="6" w:space="1"/>
+        <w:bottom w:val="single" w:sz="6" w:space="1" w:color="auto"/>
       </w:pBdr>
       <w:jc w:val="right"/>
       <w:rPr>
@@ -9704,12 +10211,12 @@
     <w:tblPr>
       <w:tblW w:w="0" w:type="auto"/>
       <w:tblBorders>
-        <w:top w:val="single" w:color="auto" w:sz="6" w:space="0"/>
-        <w:left w:val="single" w:color="auto" w:sz="6" w:space="0"/>
-        <w:bottom w:val="single" w:color="auto" w:sz="6" w:space="0"/>
-        <w:right w:val="single" w:color="auto" w:sz="6" w:space="0"/>
-        <w:insideH w:val="single" w:color="auto" w:sz="6" w:space="0"/>
-        <w:insideV w:val="single" w:color="auto" w:sz="6" w:space="0"/>
+        <w:top w:val="single" w:sz="6" w:space="0" w:color="auto"/>
+        <w:left w:val="single" w:sz="6" w:space="0" w:color="auto"/>
+        <w:bottom w:val="single" w:sz="6" w:space="0" w:color="auto"/>
+        <w:right w:val="single" w:sz="6" w:space="0" w:color="auto"/>
+        <w:insideH w:val="single" w:sz="6" w:space="0" w:color="auto"/>
+        <w:insideV w:val="single" w:sz="6" w:space="0" w:color="auto"/>
       </w:tblBorders>
       <w:tblLayout w:type="fixed"/>
       <w:tblLook w:val="0000" w:firstRow="0" w:lastRow="0" w:firstColumn="0" w:lastColumn="0" w:noHBand="0" w:noVBand="0"/>
@@ -9724,24 +10231,11 @@
           <w:tcW w:w="6379" w:type="dxa"/>
         </w:tcPr>
         <w:p>
-          <w:r>
-            <w:fldChar w:fldCharType="begin"/>
-          </w:r>
-          <w:r>
-            <w:instrText xml:space="preserve"> SUBJEC</w:instrText>
-          </w:r>
-          <w:r>
-            <w:instrText xml:space="preserve">T  \* MERGEFORMAT </w:instrText>
-          </w:r>
-          <w:r>
-            <w:fldChar w:fldCharType="separate"/>
-          </w:r>
-          <w:r>
-            <w:t>&lt;Project Name&gt;</w:t>
-          </w:r>
-          <w:r>
-            <w:fldChar w:fldCharType="end"/>
-          </w:r>
+          <w:fldSimple w:instr=" SUBJECT  \* MERGEFORMAT ">
+            <w:r>
+              <w:t>&lt;Project Name&gt;</w:t>
+            </w:r>
+          </w:fldSimple>
         </w:p>
       </w:tc>
       <w:tc>
@@ -9768,21 +10262,11 @@
           <w:tcW w:w="6379" w:type="dxa"/>
         </w:tcPr>
         <w:p>
-          <w:r>
-            <w:fldChar w:fldCharType="begin"/>
-          </w:r>
-          <w:r>
-            <w:instrText xml:space="preserve"> TITLE  \* MERGEFORMAT </w:instrText>
-          </w:r>
-          <w:r>
-            <w:fldChar w:fldCharType="separate"/>
-          </w:r>
-          <w:r>
-            <w:t>Software Development Plan (Small Project)</w:t>
-          </w:r>
-          <w:r>
-            <w:fldChar w:fldCharType="end"/>
-          </w:r>
+          <w:fldSimple w:instr=" TITLE  \* MERGEFORMAT ">
+            <w:r>
+              <w:t>Software Development Plan (Small Project)</w:t>
+            </w:r>
+          </w:fldSimple>
         </w:p>
       </w:tc>
       <w:tc>
@@ -9791,7 +10275,23 @@
         </w:tcPr>
         <w:p>
           <w:r>
-            <w:t xml:space="preserve">  Date: &lt;dd/mmm/yy&gt;</w:t>
+            <w:t xml:space="preserve">  Date: &lt;</w:t>
+          </w:r>
+          <w:proofErr w:type="spellStart"/>
+          <w:r>
+            <w:t>dd</w:t>
+          </w:r>
+          <w:proofErr w:type="spellEnd"/>
+          <w:r>
+            <w:t>/mmm/</w:t>
+          </w:r>
+          <w:proofErr w:type="spellStart"/>
+          <w:r>
+            <w:t>yy</w:t>
+          </w:r>
+          <w:proofErr w:type="spellEnd"/>
+          <w:r>
+            <w:t>&gt;</w:t>
           </w:r>
         </w:p>
       </w:tc>
@@ -9923,7 +10423,7 @@
         <w:ind w:left="360" w:hanging="360"/>
       </w:pPr>
       <w:rPr>
-        <w:rFonts w:hint="default" w:ascii="Symbol" w:hAnsi="Symbol"/>
+        <w:rFonts w:ascii="Symbol" w:hAnsi="Symbol" w:hint="default"/>
       </w:rPr>
     </w:lvl>
   </w:abstractNum>
@@ -9940,7 +10440,7 @@
         <w:ind w:left="720" w:hanging="360"/>
       </w:pPr>
       <w:rPr>
-        <w:rFonts w:hint="default" w:ascii="Symbol" w:hAnsi="Symbol"/>
+        <w:rFonts w:ascii="Symbol" w:hAnsi="Symbol" w:hint="default"/>
       </w:rPr>
     </w:lvl>
     <w:lvl w:ilvl="1" w:tplc="E8989A02">
@@ -9952,7 +10452,7 @@
         <w:ind w:left="1440" w:hanging="360"/>
       </w:pPr>
       <w:rPr>
-        <w:rFonts w:hint="default" w:ascii="Courier New" w:hAnsi="Courier New"/>
+        <w:rFonts w:ascii="Courier New" w:hAnsi="Courier New" w:hint="default"/>
       </w:rPr>
     </w:lvl>
     <w:lvl w:ilvl="2" w:tplc="C6C2BB5A">
@@ -9964,7 +10464,7 @@
         <w:ind w:left="2160" w:hanging="360"/>
       </w:pPr>
       <w:rPr>
-        <w:rFonts w:hint="default" w:ascii="Wingdings" w:hAnsi="Wingdings"/>
+        <w:rFonts w:ascii="Wingdings" w:hAnsi="Wingdings" w:hint="default"/>
       </w:rPr>
     </w:lvl>
     <w:lvl w:ilvl="3" w:tplc="0A5E2F14">
@@ -9976,7 +10476,7 @@
         <w:ind w:left="2880" w:hanging="360"/>
       </w:pPr>
       <w:rPr>
-        <w:rFonts w:hint="default" w:ascii="Symbol" w:hAnsi="Symbol"/>
+        <w:rFonts w:ascii="Symbol" w:hAnsi="Symbol" w:hint="default"/>
       </w:rPr>
     </w:lvl>
     <w:lvl w:ilvl="4" w:tplc="7E9EDFD4">
@@ -9988,7 +10488,7 @@
         <w:ind w:left="3600" w:hanging="360"/>
       </w:pPr>
       <w:rPr>
-        <w:rFonts w:hint="default" w:ascii="Courier New" w:hAnsi="Courier New"/>
+        <w:rFonts w:ascii="Courier New" w:hAnsi="Courier New" w:hint="default"/>
       </w:rPr>
     </w:lvl>
     <w:lvl w:ilvl="5" w:tplc="8A70816E">
@@ -10000,7 +10500,7 @@
         <w:ind w:left="4320" w:hanging="360"/>
       </w:pPr>
       <w:rPr>
-        <w:rFonts w:hint="default" w:ascii="Wingdings" w:hAnsi="Wingdings"/>
+        <w:rFonts w:ascii="Wingdings" w:hAnsi="Wingdings" w:hint="default"/>
       </w:rPr>
     </w:lvl>
     <w:lvl w:ilvl="6" w:tplc="F5A45068">
@@ -10012,7 +10512,7 @@
         <w:ind w:left="5040" w:hanging="360"/>
       </w:pPr>
       <w:rPr>
-        <w:rFonts w:hint="default" w:ascii="Symbol" w:hAnsi="Symbol"/>
+        <w:rFonts w:ascii="Symbol" w:hAnsi="Symbol" w:hint="default"/>
       </w:rPr>
     </w:lvl>
     <w:lvl w:ilvl="7" w:tplc="21C6264E">
@@ -10024,7 +10524,7 @@
         <w:ind w:left="5760" w:hanging="360"/>
       </w:pPr>
       <w:rPr>
-        <w:rFonts w:hint="default" w:ascii="Courier New" w:hAnsi="Courier New"/>
+        <w:rFonts w:ascii="Courier New" w:hAnsi="Courier New" w:hint="default"/>
       </w:rPr>
     </w:lvl>
     <w:lvl w:ilvl="8" w:tplc="DB34F85A">
@@ -10036,7 +10536,7 @@
         <w:ind w:left="6480" w:hanging="360"/>
       </w:pPr>
       <w:rPr>
-        <w:rFonts w:hint="default" w:ascii="Wingdings" w:hAnsi="Wingdings"/>
+        <w:rFonts w:ascii="Wingdings" w:hAnsi="Wingdings" w:hint="default"/>
       </w:rPr>
     </w:lvl>
   </w:abstractNum>
@@ -10053,7 +10553,7 @@
         <w:ind w:left="720" w:hanging="360"/>
       </w:pPr>
       <w:rPr>
-        <w:rFonts w:hint="default" w:ascii="Symbol" w:hAnsi="Symbol"/>
+        <w:rFonts w:ascii="Symbol" w:hAnsi="Symbol" w:hint="default"/>
       </w:rPr>
     </w:lvl>
     <w:lvl w:ilvl="1" w:tplc="202243DE">
@@ -10065,7 +10565,7 @@
         <w:ind w:left="1440" w:hanging="360"/>
       </w:pPr>
       <w:rPr>
-        <w:rFonts w:hint="default" w:ascii="Courier New" w:hAnsi="Courier New"/>
+        <w:rFonts w:ascii="Courier New" w:hAnsi="Courier New" w:hint="default"/>
       </w:rPr>
     </w:lvl>
     <w:lvl w:ilvl="2" w:tplc="1AF0AB88">
@@ -10077,7 +10577,7 @@
         <w:ind w:left="2160" w:hanging="360"/>
       </w:pPr>
       <w:rPr>
-        <w:rFonts w:hint="default" w:ascii="Wingdings" w:hAnsi="Wingdings"/>
+        <w:rFonts w:ascii="Wingdings" w:hAnsi="Wingdings" w:hint="default"/>
       </w:rPr>
     </w:lvl>
     <w:lvl w:ilvl="3" w:tplc="1D2C9D8E">
@@ -10089,7 +10589,7 @@
         <w:ind w:left="2880" w:hanging="360"/>
       </w:pPr>
       <w:rPr>
-        <w:rFonts w:hint="default" w:ascii="Symbol" w:hAnsi="Symbol"/>
+        <w:rFonts w:ascii="Symbol" w:hAnsi="Symbol" w:hint="default"/>
       </w:rPr>
     </w:lvl>
     <w:lvl w:ilvl="4" w:tplc="014AC6E8">
@@ -10101,7 +10601,7 @@
         <w:ind w:left="3600" w:hanging="360"/>
       </w:pPr>
       <w:rPr>
-        <w:rFonts w:hint="default" w:ascii="Courier New" w:hAnsi="Courier New"/>
+        <w:rFonts w:ascii="Courier New" w:hAnsi="Courier New" w:hint="default"/>
       </w:rPr>
     </w:lvl>
     <w:lvl w:ilvl="5" w:tplc="5EBA8D72">
@@ -10113,7 +10613,7 @@
         <w:ind w:left="4320" w:hanging="360"/>
       </w:pPr>
       <w:rPr>
-        <w:rFonts w:hint="default" w:ascii="Wingdings" w:hAnsi="Wingdings"/>
+        <w:rFonts w:ascii="Wingdings" w:hAnsi="Wingdings" w:hint="default"/>
       </w:rPr>
     </w:lvl>
     <w:lvl w:ilvl="6" w:tplc="C31CB8FE">
@@ -10125,7 +10625,7 @@
         <w:ind w:left="5040" w:hanging="360"/>
       </w:pPr>
       <w:rPr>
-        <w:rFonts w:hint="default" w:ascii="Symbol" w:hAnsi="Symbol"/>
+        <w:rFonts w:ascii="Symbol" w:hAnsi="Symbol" w:hint="default"/>
       </w:rPr>
     </w:lvl>
     <w:lvl w:ilvl="7" w:tplc="A0CE720E">
@@ -10137,7 +10637,7 @@
         <w:ind w:left="5760" w:hanging="360"/>
       </w:pPr>
       <w:rPr>
-        <w:rFonts w:hint="default" w:ascii="Courier New" w:hAnsi="Courier New"/>
+        <w:rFonts w:ascii="Courier New" w:hAnsi="Courier New" w:hint="default"/>
       </w:rPr>
     </w:lvl>
     <w:lvl w:ilvl="8" w:tplc="059C7F58">
@@ -10149,7 +10649,7 @@
         <w:ind w:left="6480" w:hanging="360"/>
       </w:pPr>
       <w:rPr>
-        <w:rFonts w:hint="default" w:ascii="Wingdings" w:hAnsi="Wingdings"/>
+        <w:rFonts w:ascii="Wingdings" w:hAnsi="Wingdings" w:hint="default"/>
       </w:rPr>
     </w:lvl>
   </w:abstractNum>
@@ -10166,7 +10666,7 @@
         <w:ind w:left="720" w:hanging="360"/>
       </w:pPr>
       <w:rPr>
-        <w:rFonts w:hint="default" w:ascii="Symbol" w:hAnsi="Symbol"/>
+        <w:rFonts w:ascii="Symbol" w:hAnsi="Symbol" w:hint="default"/>
       </w:rPr>
     </w:lvl>
     <w:lvl w:ilvl="1" w:tplc="45F088D8">
@@ -10178,7 +10678,7 @@
         <w:ind w:left="1440" w:hanging="360"/>
       </w:pPr>
       <w:rPr>
-        <w:rFonts w:hint="default" w:ascii="Wingdings" w:hAnsi="Wingdings"/>
+        <w:rFonts w:ascii="Wingdings" w:hAnsi="Wingdings" w:hint="default"/>
       </w:rPr>
     </w:lvl>
     <w:lvl w:ilvl="2" w:tplc="3F8C2B94">
@@ -10190,7 +10690,7 @@
         <w:ind w:left="2160" w:hanging="360"/>
       </w:pPr>
       <w:rPr>
-        <w:rFonts w:hint="default" w:ascii="Wingdings" w:hAnsi="Wingdings"/>
+        <w:rFonts w:ascii="Wingdings" w:hAnsi="Wingdings" w:hint="default"/>
       </w:rPr>
     </w:lvl>
     <w:lvl w:ilvl="3" w:tplc="32B6F138">
@@ -10202,7 +10702,7 @@
         <w:ind w:left="2880" w:hanging="360"/>
       </w:pPr>
       <w:rPr>
-        <w:rFonts w:hint="default" w:ascii="Symbol" w:hAnsi="Symbol"/>
+        <w:rFonts w:ascii="Symbol" w:hAnsi="Symbol" w:hint="default"/>
       </w:rPr>
     </w:lvl>
     <w:lvl w:ilvl="4" w:tplc="81FE681A">
@@ -10214,7 +10714,7 @@
         <w:ind w:left="3600" w:hanging="360"/>
       </w:pPr>
       <w:rPr>
-        <w:rFonts w:hint="default" w:ascii="Courier New" w:hAnsi="Courier New"/>
+        <w:rFonts w:ascii="Courier New" w:hAnsi="Courier New" w:hint="default"/>
       </w:rPr>
     </w:lvl>
     <w:lvl w:ilvl="5" w:tplc="1F7E68F4">
@@ -10226,7 +10726,7 @@
         <w:ind w:left="4320" w:hanging="360"/>
       </w:pPr>
       <w:rPr>
-        <w:rFonts w:hint="default" w:ascii="Wingdings" w:hAnsi="Wingdings"/>
+        <w:rFonts w:ascii="Wingdings" w:hAnsi="Wingdings" w:hint="default"/>
       </w:rPr>
     </w:lvl>
     <w:lvl w:ilvl="6" w:tplc="D0A4B0E4">
@@ -10238,7 +10738,7 @@
         <w:ind w:left="5040" w:hanging="360"/>
       </w:pPr>
       <w:rPr>
-        <w:rFonts w:hint="default" w:ascii="Symbol" w:hAnsi="Symbol"/>
+        <w:rFonts w:ascii="Symbol" w:hAnsi="Symbol" w:hint="default"/>
       </w:rPr>
     </w:lvl>
     <w:lvl w:ilvl="7" w:tplc="8AE284B6">
@@ -10250,7 +10750,7 @@
         <w:ind w:left="5760" w:hanging="360"/>
       </w:pPr>
       <w:rPr>
-        <w:rFonts w:hint="default" w:ascii="Courier New" w:hAnsi="Courier New"/>
+        <w:rFonts w:ascii="Courier New" w:hAnsi="Courier New" w:hint="default"/>
       </w:rPr>
     </w:lvl>
     <w:lvl w:ilvl="8" w:tplc="BFE2C746">
@@ -10262,7 +10762,7 @@
         <w:ind w:left="6480" w:hanging="360"/>
       </w:pPr>
       <w:rPr>
-        <w:rFonts w:hint="default" w:ascii="Wingdings" w:hAnsi="Wingdings"/>
+        <w:rFonts w:ascii="Wingdings" w:hAnsi="Wingdings" w:hint="default"/>
       </w:rPr>
     </w:lvl>
   </w:abstractNum>
@@ -10279,7 +10779,7 @@
         <w:ind w:left="720" w:hanging="360"/>
       </w:pPr>
       <w:rPr>
-        <w:rFonts w:hint="default" w:ascii="Symbol" w:hAnsi="Symbol"/>
+        <w:rFonts w:ascii="Symbol" w:hAnsi="Symbol" w:hint="default"/>
       </w:rPr>
     </w:lvl>
     <w:lvl w:ilvl="1" w:tplc="2A6CF002">
@@ -10291,7 +10791,7 @@
         <w:ind w:left="1440" w:hanging="360"/>
       </w:pPr>
       <w:rPr>
-        <w:rFonts w:hint="default" w:ascii="Wingdings" w:hAnsi="Wingdings"/>
+        <w:rFonts w:ascii="Wingdings" w:hAnsi="Wingdings" w:hint="default"/>
       </w:rPr>
     </w:lvl>
     <w:lvl w:ilvl="2" w:tplc="11206136">
@@ -10303,7 +10803,7 @@
         <w:ind w:left="2160" w:hanging="360"/>
       </w:pPr>
       <w:rPr>
-        <w:rFonts w:hint="default" w:ascii="Wingdings" w:hAnsi="Wingdings"/>
+        <w:rFonts w:ascii="Wingdings" w:hAnsi="Wingdings" w:hint="default"/>
       </w:rPr>
     </w:lvl>
     <w:lvl w:ilvl="3" w:tplc="E7D8D6BA">
@@ -10315,7 +10815,7 @@
         <w:ind w:left="2880" w:hanging="360"/>
       </w:pPr>
       <w:rPr>
-        <w:rFonts w:hint="default" w:ascii="Symbol" w:hAnsi="Symbol"/>
+        <w:rFonts w:ascii="Symbol" w:hAnsi="Symbol" w:hint="default"/>
       </w:rPr>
     </w:lvl>
     <w:lvl w:ilvl="4" w:tplc="40125FF2">
@@ -10327,7 +10827,7 @@
         <w:ind w:left="3600" w:hanging="360"/>
       </w:pPr>
       <w:rPr>
-        <w:rFonts w:hint="default" w:ascii="Courier New" w:hAnsi="Courier New"/>
+        <w:rFonts w:ascii="Courier New" w:hAnsi="Courier New" w:hint="default"/>
       </w:rPr>
     </w:lvl>
     <w:lvl w:ilvl="5" w:tplc="1E502FA4">
@@ -10339,7 +10839,7 @@
         <w:ind w:left="4320" w:hanging="360"/>
       </w:pPr>
       <w:rPr>
-        <w:rFonts w:hint="default" w:ascii="Wingdings" w:hAnsi="Wingdings"/>
+        <w:rFonts w:ascii="Wingdings" w:hAnsi="Wingdings" w:hint="default"/>
       </w:rPr>
     </w:lvl>
     <w:lvl w:ilvl="6" w:tplc="F2EE5E24">
@@ -10351,7 +10851,7 @@
         <w:ind w:left="5040" w:hanging="360"/>
       </w:pPr>
       <w:rPr>
-        <w:rFonts w:hint="default" w:ascii="Symbol" w:hAnsi="Symbol"/>
+        <w:rFonts w:ascii="Symbol" w:hAnsi="Symbol" w:hint="default"/>
       </w:rPr>
     </w:lvl>
     <w:lvl w:ilvl="7" w:tplc="FD44BFCC">
@@ -10363,7 +10863,7 @@
         <w:ind w:left="5760" w:hanging="360"/>
       </w:pPr>
       <w:rPr>
-        <w:rFonts w:hint="default" w:ascii="Courier New" w:hAnsi="Courier New"/>
+        <w:rFonts w:ascii="Courier New" w:hAnsi="Courier New" w:hint="default"/>
       </w:rPr>
     </w:lvl>
     <w:lvl w:ilvl="8" w:tplc="884E8808">
@@ -10375,7 +10875,7 @@
         <w:ind w:left="6480" w:hanging="360"/>
       </w:pPr>
       <w:rPr>
-        <w:rFonts w:hint="default" w:ascii="Wingdings" w:hAnsi="Wingdings"/>
+        <w:rFonts w:ascii="Wingdings" w:hAnsi="Wingdings" w:hint="default"/>
       </w:rPr>
     </w:lvl>
   </w:abstractNum>
@@ -10383,7 +10883,7 @@
     <w:nsid w:val="49812A64"/>
     <w:multiLevelType w:val="hybridMultilevel"/>
     <w:tmpl w:val="D27A33B2"/>
-    <w:lvl w:ilvl="0">
+    <w:lvl w:ilvl="0" w:tplc="FFFFFFFF">
       <w:start w:val="1"/>
       <w:numFmt w:val="bullet"/>
       <w:lvlText w:val="o"/>
@@ -10392,7 +10892,7 @@
         <w:ind w:left="720" w:hanging="360"/>
       </w:pPr>
       <w:rPr>
-        <w:rFonts w:hint="default" w:ascii="Courier New" w:hAnsi="Courier New"/>
+        <w:rFonts w:ascii="Courier New" w:hAnsi="Courier New" w:hint="default"/>
       </w:rPr>
     </w:lvl>
     <w:lvl w:ilvl="1" w:tplc="D0E4728C">
@@ -10404,7 +10904,7 @@
         <w:ind w:left="1440" w:hanging="360"/>
       </w:pPr>
       <w:rPr>
-        <w:rFonts w:hint="default" w:ascii="Courier New" w:hAnsi="Courier New"/>
+        <w:rFonts w:ascii="Courier New" w:hAnsi="Courier New" w:hint="default"/>
       </w:rPr>
     </w:lvl>
     <w:lvl w:ilvl="2" w:tplc="BDF2899E">
@@ -10416,7 +10916,7 @@
         <w:ind w:left="2160" w:hanging="360"/>
       </w:pPr>
       <w:rPr>
-        <w:rFonts w:hint="default" w:ascii="Wingdings" w:hAnsi="Wingdings"/>
+        <w:rFonts w:ascii="Wingdings" w:hAnsi="Wingdings" w:hint="default"/>
       </w:rPr>
     </w:lvl>
     <w:lvl w:ilvl="3" w:tplc="15A4B094">
@@ -10428,7 +10928,7 @@
         <w:ind w:left="2880" w:hanging="360"/>
       </w:pPr>
       <w:rPr>
-        <w:rFonts w:hint="default" w:ascii="Symbol" w:hAnsi="Symbol"/>
+        <w:rFonts w:ascii="Symbol" w:hAnsi="Symbol" w:hint="default"/>
       </w:rPr>
     </w:lvl>
     <w:lvl w:ilvl="4" w:tplc="8E3C08C8">
@@ -10440,7 +10940,7 @@
         <w:ind w:left="3600" w:hanging="360"/>
       </w:pPr>
       <w:rPr>
-        <w:rFonts w:hint="default" w:ascii="Courier New" w:hAnsi="Courier New"/>
+        <w:rFonts w:ascii="Courier New" w:hAnsi="Courier New" w:hint="default"/>
       </w:rPr>
     </w:lvl>
     <w:lvl w:ilvl="5" w:tplc="5CBC2E78">
@@ -10452,7 +10952,7 @@
         <w:ind w:left="4320" w:hanging="360"/>
       </w:pPr>
       <w:rPr>
-        <w:rFonts w:hint="default" w:ascii="Wingdings" w:hAnsi="Wingdings"/>
+        <w:rFonts w:ascii="Wingdings" w:hAnsi="Wingdings" w:hint="default"/>
       </w:rPr>
     </w:lvl>
     <w:lvl w:ilvl="6" w:tplc="3B0EF1D4">
@@ -10464,7 +10964,7 @@
         <w:ind w:left="5040" w:hanging="360"/>
       </w:pPr>
       <w:rPr>
-        <w:rFonts w:hint="default" w:ascii="Symbol" w:hAnsi="Symbol"/>
+        <w:rFonts w:ascii="Symbol" w:hAnsi="Symbol" w:hint="default"/>
       </w:rPr>
     </w:lvl>
     <w:lvl w:ilvl="7" w:tplc="E4A4E6BC">
@@ -10476,7 +10976,7 @@
         <w:ind w:left="5760" w:hanging="360"/>
       </w:pPr>
       <w:rPr>
-        <w:rFonts w:hint="default" w:ascii="Courier New" w:hAnsi="Courier New"/>
+        <w:rFonts w:ascii="Courier New" w:hAnsi="Courier New" w:hint="default"/>
       </w:rPr>
     </w:lvl>
     <w:lvl w:ilvl="8" w:tplc="80C4420E">
@@ -10488,7 +10988,7 @@
         <w:ind w:left="6480" w:hanging="360"/>
       </w:pPr>
       <w:rPr>
-        <w:rFonts w:hint="default" w:ascii="Wingdings" w:hAnsi="Wingdings"/>
+        <w:rFonts w:ascii="Wingdings" w:hAnsi="Wingdings" w:hint="default"/>
       </w:rPr>
     </w:lvl>
   </w:abstractNum>
@@ -10505,7 +11005,7 @@
         <w:ind w:left="720" w:hanging="360"/>
       </w:pPr>
       <w:rPr>
-        <w:rFonts w:hint="default" w:ascii="Symbol" w:hAnsi="Symbol"/>
+        <w:rFonts w:ascii="Symbol" w:hAnsi="Symbol" w:hint="default"/>
       </w:rPr>
     </w:lvl>
     <w:lvl w:ilvl="1" w:tplc="59F0BCF4">
@@ -10517,7 +11017,7 @@
         <w:ind w:left="1440" w:hanging="360"/>
       </w:pPr>
       <w:rPr>
-        <w:rFonts w:hint="default" w:ascii="Wingdings" w:hAnsi="Wingdings"/>
+        <w:rFonts w:ascii="Wingdings" w:hAnsi="Wingdings" w:hint="default"/>
       </w:rPr>
     </w:lvl>
     <w:lvl w:ilvl="2" w:tplc="75965922">
@@ -10529,7 +11029,7 @@
         <w:ind w:left="2160" w:hanging="360"/>
       </w:pPr>
       <w:rPr>
-        <w:rFonts w:hint="default" w:ascii="Wingdings" w:hAnsi="Wingdings"/>
+        <w:rFonts w:ascii="Wingdings" w:hAnsi="Wingdings" w:hint="default"/>
       </w:rPr>
     </w:lvl>
     <w:lvl w:ilvl="3" w:tplc="FE049710">
@@ -10541,7 +11041,7 @@
         <w:ind w:left="2880" w:hanging="360"/>
       </w:pPr>
       <w:rPr>
-        <w:rFonts w:hint="default" w:ascii="Symbol" w:hAnsi="Symbol"/>
+        <w:rFonts w:ascii="Symbol" w:hAnsi="Symbol" w:hint="default"/>
       </w:rPr>
     </w:lvl>
     <w:lvl w:ilvl="4" w:tplc="E70C5836">
@@ -10553,7 +11053,7 @@
         <w:ind w:left="3600" w:hanging="360"/>
       </w:pPr>
       <w:rPr>
-        <w:rFonts w:hint="default" w:ascii="Courier New" w:hAnsi="Courier New"/>
+        <w:rFonts w:ascii="Courier New" w:hAnsi="Courier New" w:hint="default"/>
       </w:rPr>
     </w:lvl>
     <w:lvl w:ilvl="5" w:tplc="927AFC62">
@@ -10565,7 +11065,7 @@
         <w:ind w:left="4320" w:hanging="360"/>
       </w:pPr>
       <w:rPr>
-        <w:rFonts w:hint="default" w:ascii="Wingdings" w:hAnsi="Wingdings"/>
+        <w:rFonts w:ascii="Wingdings" w:hAnsi="Wingdings" w:hint="default"/>
       </w:rPr>
     </w:lvl>
     <w:lvl w:ilvl="6" w:tplc="EC76EFD0">
@@ -10577,7 +11077,7 @@
         <w:ind w:left="5040" w:hanging="360"/>
       </w:pPr>
       <w:rPr>
-        <w:rFonts w:hint="default" w:ascii="Symbol" w:hAnsi="Symbol"/>
+        <w:rFonts w:ascii="Symbol" w:hAnsi="Symbol" w:hint="default"/>
       </w:rPr>
     </w:lvl>
     <w:lvl w:ilvl="7" w:tplc="A9A813D2">
@@ -10589,7 +11089,7 @@
         <w:ind w:left="5760" w:hanging="360"/>
       </w:pPr>
       <w:rPr>
-        <w:rFonts w:hint="default" w:ascii="Courier New" w:hAnsi="Courier New"/>
+        <w:rFonts w:ascii="Courier New" w:hAnsi="Courier New" w:hint="default"/>
       </w:rPr>
     </w:lvl>
     <w:lvl w:ilvl="8" w:tplc="B296BB84">
@@ -10601,7 +11101,7 @@
         <w:ind w:left="6480" w:hanging="360"/>
       </w:pPr>
       <w:rPr>
-        <w:rFonts w:hint="default" w:ascii="Wingdings" w:hAnsi="Wingdings"/>
+        <w:rFonts w:ascii="Wingdings" w:hAnsi="Wingdings" w:hint="default"/>
       </w:rPr>
     </w:lvl>
   </w:abstractNum>
@@ -10618,7 +11118,7 @@
         <w:ind w:left="720" w:hanging="360"/>
       </w:pPr>
       <w:rPr>
-        <w:rFonts w:hint="default" w:ascii="Symbol" w:hAnsi="Symbol"/>
+        <w:rFonts w:ascii="Symbol" w:hAnsi="Symbol" w:hint="default"/>
       </w:rPr>
     </w:lvl>
     <w:lvl w:ilvl="1" w:tplc="296A3BE4">
@@ -10630,7 +11130,7 @@
         <w:ind w:left="1440" w:hanging="360"/>
       </w:pPr>
       <w:rPr>
-        <w:rFonts w:hint="default" w:ascii="Courier New" w:hAnsi="Courier New"/>
+        <w:rFonts w:ascii="Courier New" w:hAnsi="Courier New" w:hint="default"/>
       </w:rPr>
     </w:lvl>
     <w:lvl w:ilvl="2" w:tplc="FF9CB37E">
@@ -10642,7 +11142,7 @@
         <w:ind w:left="2160" w:hanging="360"/>
       </w:pPr>
       <w:rPr>
-        <w:rFonts w:hint="default" w:ascii="Wingdings" w:hAnsi="Wingdings"/>
+        <w:rFonts w:ascii="Wingdings" w:hAnsi="Wingdings" w:hint="default"/>
       </w:rPr>
     </w:lvl>
     <w:lvl w:ilvl="3" w:tplc="779AC706">
@@ -10654,7 +11154,7 @@
         <w:ind w:left="2880" w:hanging="360"/>
       </w:pPr>
       <w:rPr>
-        <w:rFonts w:hint="default" w:ascii="Symbol" w:hAnsi="Symbol"/>
+        <w:rFonts w:ascii="Symbol" w:hAnsi="Symbol" w:hint="default"/>
       </w:rPr>
     </w:lvl>
     <w:lvl w:ilvl="4" w:tplc="ED845EFE">
@@ -10666,7 +11166,7 @@
         <w:ind w:left="3600" w:hanging="360"/>
       </w:pPr>
       <w:rPr>
-        <w:rFonts w:hint="default" w:ascii="Courier New" w:hAnsi="Courier New"/>
+        <w:rFonts w:ascii="Courier New" w:hAnsi="Courier New" w:hint="default"/>
       </w:rPr>
     </w:lvl>
     <w:lvl w:ilvl="5" w:tplc="8E5CE2EC">
@@ -10678,7 +11178,7 @@
         <w:ind w:left="4320" w:hanging="360"/>
       </w:pPr>
       <w:rPr>
-        <w:rFonts w:hint="default" w:ascii="Wingdings" w:hAnsi="Wingdings"/>
+        <w:rFonts w:ascii="Wingdings" w:hAnsi="Wingdings" w:hint="default"/>
       </w:rPr>
     </w:lvl>
     <w:lvl w:ilvl="6" w:tplc="3750649A">
@@ -10690,7 +11190,7 @@
         <w:ind w:left="5040" w:hanging="360"/>
       </w:pPr>
       <w:rPr>
-        <w:rFonts w:hint="default" w:ascii="Symbol" w:hAnsi="Symbol"/>
+        <w:rFonts w:ascii="Symbol" w:hAnsi="Symbol" w:hint="default"/>
       </w:rPr>
     </w:lvl>
     <w:lvl w:ilvl="7" w:tplc="DB54E1C6">
@@ -10702,7 +11202,7 @@
         <w:ind w:left="5760" w:hanging="360"/>
       </w:pPr>
       <w:rPr>
-        <w:rFonts w:hint="default" w:ascii="Courier New" w:hAnsi="Courier New"/>
+        <w:rFonts w:ascii="Courier New" w:hAnsi="Courier New" w:hint="default"/>
       </w:rPr>
     </w:lvl>
     <w:lvl w:ilvl="8" w:tplc="2640D72A">
@@ -10714,7 +11214,7 @@
         <w:ind w:left="6480" w:hanging="360"/>
       </w:pPr>
       <w:rPr>
-        <w:rFonts w:hint="default" w:ascii="Wingdings" w:hAnsi="Wingdings"/>
+        <w:rFonts w:ascii="Wingdings" w:hAnsi="Wingdings" w:hint="default"/>
       </w:rPr>
     </w:lvl>
   </w:abstractNum>
@@ -10734,7 +11234,7 @@
         <w:ind w:left="1440" w:hanging="360"/>
       </w:pPr>
       <w:rPr>
-        <w:rFonts w:hint="default" w:ascii="Symbol" w:hAnsi="Symbol"/>
+        <w:rFonts w:ascii="Symbol" w:hAnsi="Symbol" w:hint="default"/>
       </w:rPr>
     </w:lvl>
     <w:lvl w:ilvl="1" w:tplc="04090003" w:tentative="1">
@@ -10749,7 +11249,7 @@
         <w:ind w:left="2160" w:hanging="360"/>
       </w:pPr>
       <w:rPr>
-        <w:rFonts w:hint="default" w:ascii="Courier New" w:hAnsi="Courier New"/>
+        <w:rFonts w:ascii="Courier New" w:hAnsi="Courier New" w:hint="default"/>
       </w:rPr>
     </w:lvl>
     <w:lvl w:ilvl="2" w:tplc="04090005" w:tentative="1">
@@ -10764,7 +11264,7 @@
         <w:ind w:left="2880" w:hanging="360"/>
       </w:pPr>
       <w:rPr>
-        <w:rFonts w:hint="default" w:ascii="Wingdings" w:hAnsi="Wingdings"/>
+        <w:rFonts w:ascii="Wingdings" w:hAnsi="Wingdings" w:hint="default"/>
       </w:rPr>
     </w:lvl>
     <w:lvl w:ilvl="3" w:tplc="04090001" w:tentative="1">
@@ -10779,7 +11279,7 @@
         <w:ind w:left="3600" w:hanging="360"/>
       </w:pPr>
       <w:rPr>
-        <w:rFonts w:hint="default" w:ascii="Symbol" w:hAnsi="Symbol"/>
+        <w:rFonts w:ascii="Symbol" w:hAnsi="Symbol" w:hint="default"/>
       </w:rPr>
     </w:lvl>
     <w:lvl w:ilvl="4" w:tplc="04090003" w:tentative="1">
@@ -10794,7 +11294,7 @@
         <w:ind w:left="4320" w:hanging="360"/>
       </w:pPr>
       <w:rPr>
-        <w:rFonts w:hint="default" w:ascii="Courier New" w:hAnsi="Courier New"/>
+        <w:rFonts w:ascii="Courier New" w:hAnsi="Courier New" w:hint="default"/>
       </w:rPr>
     </w:lvl>
     <w:lvl w:ilvl="5" w:tplc="04090005" w:tentative="1">
@@ -10809,7 +11309,7 @@
         <w:ind w:left="5040" w:hanging="360"/>
       </w:pPr>
       <w:rPr>
-        <w:rFonts w:hint="default" w:ascii="Wingdings" w:hAnsi="Wingdings"/>
+        <w:rFonts w:ascii="Wingdings" w:hAnsi="Wingdings" w:hint="default"/>
       </w:rPr>
     </w:lvl>
     <w:lvl w:ilvl="6" w:tplc="04090001" w:tentative="1">
@@ -10824,7 +11324,7 @@
         <w:ind w:left="5760" w:hanging="360"/>
       </w:pPr>
       <w:rPr>
-        <w:rFonts w:hint="default" w:ascii="Symbol" w:hAnsi="Symbol"/>
+        <w:rFonts w:ascii="Symbol" w:hAnsi="Symbol" w:hint="default"/>
       </w:rPr>
     </w:lvl>
     <w:lvl w:ilvl="7" w:tplc="04090003" w:tentative="1">
@@ -10839,7 +11339,7 @@
         <w:ind w:left="6480" w:hanging="360"/>
       </w:pPr>
       <w:rPr>
-        <w:rFonts w:hint="default" w:ascii="Courier New" w:hAnsi="Courier New"/>
+        <w:rFonts w:ascii="Courier New" w:hAnsi="Courier New" w:hint="default"/>
       </w:rPr>
     </w:lvl>
     <w:lvl w:ilvl="8" w:tplc="04090005" w:tentative="1">
@@ -10854,7 +11354,7 @@
         <w:ind w:left="7200" w:hanging="360"/>
       </w:pPr>
       <w:rPr>
-        <w:rFonts w:hint="default" w:ascii="Wingdings" w:hAnsi="Wingdings"/>
+        <w:rFonts w:ascii="Wingdings" w:hAnsi="Wingdings" w:hint="default"/>
       </w:rPr>
     </w:lvl>
   </w:abstractNum>
@@ -10893,11 +11393,11 @@
 </file>
 
 <file path=word/styles.xml><?xml version="1.0" encoding="utf-8"?>
-<w:styles xmlns:wp14="http://schemas.microsoft.com/office/word/2010/wordprocessingDrawing" xmlns:mc="http://schemas.openxmlformats.org/markup-compatibility/2006" xmlns:r="http://schemas.openxmlformats.org/officeDocument/2006/relationships" xmlns:w="http://schemas.openxmlformats.org/wordprocessingml/2006/main" xmlns:w14="http://schemas.microsoft.com/office/word/2010/wordml" xmlns:w15="http://schemas.microsoft.com/office/word/2012/wordml" mc:Ignorable="w14 w15 wp14">
+<w:styles xmlns:mc="http://schemas.openxmlformats.org/markup-compatibility/2006" xmlns:r="http://schemas.openxmlformats.org/officeDocument/2006/relationships" xmlns:w="http://schemas.openxmlformats.org/wordprocessingml/2006/main" xmlns:w14="http://schemas.microsoft.com/office/word/2010/wordml" xmlns:w15="http://schemas.microsoft.com/office/word/2012/wordml" mc:Ignorable="w14 w15">
   <w:docDefaults>
     <w:rPrDefault>
       <w:rPr>
-        <w:rFonts w:ascii="Times New Roman" w:hAnsi="Times New Roman" w:eastAsia="Times New Roman" w:cs="Times New Roman"/>
+        <w:rFonts w:ascii="Times New Roman" w:eastAsia="Times New Roman" w:hAnsi="Times New Roman" w:cs="Times New Roman"/>
         <w:lang w:val="en-US" w:eastAsia="en-US" w:bidi="ar-SA"/>
       </w:rPr>
     </w:rPrDefault>
@@ -10923,29 +11423,29 @@
     <w:lsdException w:name="index 7" w:semiHidden="1" w:unhideWhenUsed="1"/>
     <w:lsdException w:name="index 8" w:semiHidden="1" w:unhideWhenUsed="1"/>
     <w:lsdException w:name="index 9" w:semiHidden="1" w:unhideWhenUsed="1"/>
-    <w:lsdException w:name="toc 1" w:uiPriority="0" w:semiHidden="1" w:unhideWhenUsed="1"/>
-    <w:lsdException w:name="toc 2" w:uiPriority="0" w:semiHidden="1" w:unhideWhenUsed="1"/>
-    <w:lsdException w:name="toc 3" w:uiPriority="0" w:semiHidden="1" w:unhideWhenUsed="1"/>
-    <w:lsdException w:name="toc 4" w:uiPriority="0" w:semiHidden="1" w:unhideWhenUsed="1"/>
-    <w:lsdException w:name="toc 5" w:uiPriority="0" w:semiHidden="1" w:unhideWhenUsed="1"/>
-    <w:lsdException w:name="toc 6" w:uiPriority="0" w:semiHidden="1" w:unhideWhenUsed="1"/>
-    <w:lsdException w:name="toc 7" w:uiPriority="0" w:semiHidden="1" w:unhideWhenUsed="1"/>
-    <w:lsdException w:name="toc 8" w:uiPriority="0" w:semiHidden="1" w:unhideWhenUsed="1"/>
-    <w:lsdException w:name="toc 9" w:uiPriority="0" w:semiHidden="1" w:unhideWhenUsed="1"/>
-    <w:lsdException w:name="Normal Indent" w:uiPriority="0" w:semiHidden="1" w:unhideWhenUsed="1"/>
-    <w:lsdException w:name="footnote text" w:uiPriority="0" w:semiHidden="1" w:unhideWhenUsed="1"/>
+    <w:lsdException w:name="toc 1" w:semiHidden="1" w:uiPriority="0" w:unhideWhenUsed="1"/>
+    <w:lsdException w:name="toc 2" w:semiHidden="1" w:uiPriority="0" w:unhideWhenUsed="1"/>
+    <w:lsdException w:name="toc 3" w:semiHidden="1" w:uiPriority="0" w:unhideWhenUsed="1"/>
+    <w:lsdException w:name="toc 4" w:semiHidden="1" w:uiPriority="0" w:unhideWhenUsed="1"/>
+    <w:lsdException w:name="toc 5" w:semiHidden="1" w:uiPriority="0" w:unhideWhenUsed="1"/>
+    <w:lsdException w:name="toc 6" w:semiHidden="1" w:uiPriority="0" w:unhideWhenUsed="1"/>
+    <w:lsdException w:name="toc 7" w:semiHidden="1" w:uiPriority="0" w:unhideWhenUsed="1"/>
+    <w:lsdException w:name="toc 8" w:semiHidden="1" w:uiPriority="0" w:unhideWhenUsed="1"/>
+    <w:lsdException w:name="toc 9" w:semiHidden="1" w:uiPriority="0" w:unhideWhenUsed="1"/>
+    <w:lsdException w:name="Normal Indent" w:semiHidden="1" w:uiPriority="0" w:unhideWhenUsed="1"/>
+    <w:lsdException w:name="footnote text" w:semiHidden="1" w:uiPriority="0" w:unhideWhenUsed="1"/>
     <w:lsdException w:name="annotation text" w:semiHidden="1" w:unhideWhenUsed="1"/>
-    <w:lsdException w:name="header" w:uiPriority="0" w:semiHidden="1" w:unhideWhenUsed="1"/>
-    <w:lsdException w:name="footer" w:uiPriority="0" w:semiHidden="1" w:unhideWhenUsed="1"/>
+    <w:lsdException w:name="header" w:semiHidden="1" w:uiPriority="0" w:unhideWhenUsed="1"/>
+    <w:lsdException w:name="footer" w:semiHidden="1" w:uiPriority="0" w:unhideWhenUsed="1"/>
     <w:lsdException w:name="index heading" w:semiHidden="1" w:unhideWhenUsed="1"/>
-    <w:lsdException w:name="caption" w:uiPriority="35" w:semiHidden="1" w:unhideWhenUsed="1" w:qFormat="1"/>
+    <w:lsdException w:name="caption" w:semiHidden="1" w:uiPriority="35" w:unhideWhenUsed="1" w:qFormat="1"/>
     <w:lsdException w:name="table of figures" w:semiHidden="1" w:unhideWhenUsed="1"/>
     <w:lsdException w:name="envelope address" w:semiHidden="1" w:unhideWhenUsed="1"/>
     <w:lsdException w:name="envelope return" w:semiHidden="1" w:unhideWhenUsed="1"/>
-    <w:lsdException w:name="footnote reference" w:uiPriority="0" w:semiHidden="1" w:unhideWhenUsed="1"/>
+    <w:lsdException w:name="footnote reference" w:semiHidden="1" w:uiPriority="0" w:unhideWhenUsed="1"/>
     <w:lsdException w:name="annotation reference" w:semiHidden="1" w:unhideWhenUsed="1"/>
     <w:lsdException w:name="line number" w:semiHidden="1" w:unhideWhenUsed="1"/>
-    <w:lsdException w:name="page number" w:uiPriority="0" w:semiHidden="1" w:unhideWhenUsed="1"/>
+    <w:lsdException w:name="page number" w:semiHidden="1" w:uiPriority="0" w:unhideWhenUsed="1"/>
     <w:lsdException w:name="endnote reference" w:semiHidden="1" w:unhideWhenUsed="1"/>
     <w:lsdException w:name="endnote text" w:semiHidden="1" w:unhideWhenUsed="1"/>
     <w:lsdException w:name="table of authorities" w:semiHidden="1" w:unhideWhenUsed="1"/>
@@ -10969,9 +11469,9 @@
     <w:lsdException w:name="Title" w:uiPriority="0" w:qFormat="1"/>
     <w:lsdException w:name="Closing" w:semiHidden="1" w:unhideWhenUsed="1"/>
     <w:lsdException w:name="Signature" w:semiHidden="1" w:unhideWhenUsed="1"/>
-    <w:lsdException w:name="Default Paragraph Font" w:uiPriority="1" w:semiHidden="1" w:unhideWhenUsed="1"/>
-    <w:lsdException w:name="Body Text" w:uiPriority="0" w:semiHidden="1" w:unhideWhenUsed="1"/>
-    <w:lsdException w:name="Body Text Indent" w:uiPriority="0" w:semiHidden="1" w:unhideWhenUsed="1"/>
+    <w:lsdException w:name="Default Paragraph Font" w:semiHidden="1" w:uiPriority="1" w:unhideWhenUsed="1"/>
+    <w:lsdException w:name="Body Text" w:semiHidden="1" w:uiPriority="0" w:unhideWhenUsed="1"/>
+    <w:lsdException w:name="Body Text Indent" w:semiHidden="1" w:uiPriority="0" w:unhideWhenUsed="1"/>
     <w:lsdException w:name="List Continue" w:semiHidden="1" w:unhideWhenUsed="1"/>
     <w:lsdException w:name="List Continue 2" w:semiHidden="1" w:unhideWhenUsed="1"/>
     <w:lsdException w:name="List Continue 3" w:semiHidden="1" w:unhideWhenUsed="1"/>
@@ -10984,21 +11484,21 @@
     <w:lsdException w:name="Body Text First Indent" w:semiHidden="1" w:unhideWhenUsed="1"/>
     <w:lsdException w:name="Body Text First Indent 2" w:semiHidden="1" w:unhideWhenUsed="1"/>
     <w:lsdException w:name="Note Heading" w:semiHidden="1" w:unhideWhenUsed="1"/>
-    <w:lsdException w:name="Body Text 2" w:uiPriority="0" w:semiHidden="1" w:unhideWhenUsed="1"/>
+    <w:lsdException w:name="Body Text 2" w:semiHidden="1" w:uiPriority="0" w:unhideWhenUsed="1"/>
     <w:lsdException w:name="Body Text 3" w:semiHidden="1" w:unhideWhenUsed="1"/>
     <w:lsdException w:name="Body Text Indent 2" w:semiHidden="1" w:unhideWhenUsed="1"/>
     <w:lsdException w:name="Body Text Indent 3" w:semiHidden="1" w:unhideWhenUsed="1"/>
     <w:lsdException w:name="Block Text" w:semiHidden="1" w:unhideWhenUsed="1"/>
-    <w:lsdException w:name="Hyperlink" w:uiPriority="0" w:semiHidden="1" w:unhideWhenUsed="1"/>
-    <w:lsdException w:name="FollowedHyperlink" w:uiPriority="0" w:semiHidden="1" w:unhideWhenUsed="1"/>
+    <w:lsdException w:name="Hyperlink" w:semiHidden="1" w:uiPriority="0" w:unhideWhenUsed="1"/>
+    <w:lsdException w:name="FollowedHyperlink" w:semiHidden="1" w:uiPriority="0" w:unhideWhenUsed="1"/>
     <w:lsdException w:name="Strong" w:uiPriority="0" w:qFormat="1"/>
     <w:lsdException w:name="Emphasis" w:uiPriority="20" w:qFormat="1"/>
-    <w:lsdException w:name="Document Map" w:uiPriority="0" w:semiHidden="1" w:unhideWhenUsed="1"/>
+    <w:lsdException w:name="Document Map" w:semiHidden="1" w:uiPriority="0" w:unhideWhenUsed="1"/>
     <w:lsdException w:name="Plain Text" w:semiHidden="1" w:unhideWhenUsed="1"/>
     <w:lsdException w:name="E-mail Signature" w:semiHidden="1" w:unhideWhenUsed="1"/>
     <w:lsdException w:name="HTML Top of Form" w:semiHidden="1" w:unhideWhenUsed="1"/>
     <w:lsdException w:name="HTML Bottom of Form" w:semiHidden="1" w:unhideWhenUsed="1"/>
-    <w:lsdException w:name="Normal (Web)" w:uiPriority="0" w:semiHidden="1" w:unhideWhenUsed="1"/>
+    <w:lsdException w:name="Normal (Web)" w:semiHidden="1" w:uiPriority="0" w:unhideWhenUsed="1"/>
     <w:lsdException w:name="HTML Acronym" w:semiHidden="1" w:unhideWhenUsed="1"/>
     <w:lsdException w:name="HTML Address" w:semiHidden="1" w:unhideWhenUsed="1"/>
     <w:lsdException w:name="HTML Cite" w:semiHidden="1" w:unhideWhenUsed="1"/>
@@ -11169,8 +11669,8 @@
     <w:lsdException w:name="Subtle Reference" w:uiPriority="31" w:qFormat="1"/>
     <w:lsdException w:name="Intense Reference" w:uiPriority="32" w:qFormat="1"/>
     <w:lsdException w:name="Book Title" w:uiPriority="33" w:qFormat="1"/>
-    <w:lsdException w:name="Bibliography" w:uiPriority="37" w:semiHidden="1" w:unhideWhenUsed="1"/>
-    <w:lsdException w:name="TOC Heading" w:uiPriority="39" w:semiHidden="1" w:unhideWhenUsed="1" w:qFormat="1"/>
+    <w:lsdException w:name="Bibliography" w:semiHidden="1" w:uiPriority="37" w:unhideWhenUsed="1"/>
+    <w:lsdException w:name="TOC Heading" w:semiHidden="1" w:uiPriority="39" w:unhideWhenUsed="1" w:qFormat="1"/>
     <w:lsdException w:name="Plain Table 1" w:uiPriority="41"/>
     <w:lsdException w:name="Plain Table 2" w:uiPriority="42"/>
     <w:lsdException w:name="Plain Table 3" w:uiPriority="43"/>
@@ -11276,7 +11776,7 @@
     <w:lsdException w:name="List Table 6 Colorful Accent 6" w:uiPriority="51"/>
     <w:lsdException w:name="List Table 7 Colorful Accent 6" w:uiPriority="52"/>
   </w:latentStyles>
-  <w:style w:type="paragraph" w:styleId="Normal" w:default="1">
+  <w:style w:type="paragraph" w:default="1" w:styleId="Normal">
     <w:name w:val="Normal"/>
     <w:qFormat/>
     <w:pPr>
@@ -11442,13 +11942,13 @@
       <w:sz w:val="18"/>
     </w:rPr>
   </w:style>
-  <w:style w:type="character" w:styleId="DefaultParagraphFont" w:default="1">
+  <w:style w:type="character" w:default="1" w:styleId="DefaultParagraphFont">
     <w:name w:val="Default Paragraph Font"/>
     <w:uiPriority w:val="1"/>
     <w:semiHidden/>
     <w:unhideWhenUsed/>
   </w:style>
-  <w:style w:type="table" w:styleId="TableNormal" w:default="1">
+  <w:style w:type="table" w:default="1" w:styleId="TableNormal">
     <w:name w:val="Normal Table"/>
     <w:uiPriority w:val="99"/>
     <w:semiHidden/>
@@ -11463,13 +11963,13 @@
       </w:tblCellMar>
     </w:tblPr>
   </w:style>
-  <w:style w:type="numbering" w:styleId="NoList" w:default="1">
+  <w:style w:type="numbering" w:default="1" w:styleId="NoList">
     <w:name w:val="No List"/>
     <w:uiPriority w:val="99"/>
     <w:semiHidden/>
     <w:unhideWhenUsed/>
   </w:style>
-  <w:style w:type="paragraph" w:styleId="Paragraph2" w:customStyle="1">
+  <w:style w:type="paragraph" w:customStyle="1" w:styleId="Paragraph2">
     <w:name w:val="Paragraph2"/>
     <w:basedOn w:val="Normal"/>
     <w:pPr>
@@ -11588,7 +12088,7 @@
     <w:basedOn w:val="DefaultParagraphFont"/>
     <w:semiHidden/>
   </w:style>
-  <w:style w:type="paragraph" w:styleId="Tabletext" w:customStyle="1">
+  <w:style w:type="paragraph" w:customStyle="1" w:styleId="Tabletext">
     <w:name w:val="Tabletext"/>
     <w:basedOn w:val="Normal"/>
     <w:pPr>
@@ -11606,7 +12106,7 @@
       <w:ind w:left="720"/>
     </w:pPr>
   </w:style>
-  <w:style w:type="paragraph" w:styleId="Blockquote" w:customStyle="1">
+  <w:style w:type="paragraph" w:customStyle="1" w:styleId="Blockquote">
     <w:name w:val="Blockquote"/>
     <w:basedOn w:val="Normal"/>
     <w:pPr>
@@ -11620,14 +12120,14 @@
       <w:lang w:val="en-CA"/>
     </w:rPr>
   </w:style>
-  <w:style w:type="paragraph" w:styleId="Bullet1" w:customStyle="1">
+  <w:style w:type="paragraph" w:customStyle="1" w:styleId="Bullet1">
     <w:name w:val="Bullet1"/>
     <w:basedOn w:val="Normal"/>
     <w:pPr>
       <w:ind w:left="720" w:hanging="432"/>
     </w:pPr>
   </w:style>
-  <w:style w:type="paragraph" w:styleId="Bullet2" w:customStyle="1">
+  <w:style w:type="paragraph" w:customStyle="1" w:styleId="Bullet2">
     <w:name w:val="Bullet2"/>
     <w:basedOn w:val="Normal"/>
     <w:pPr>
@@ -11665,7 +12165,7 @@
       <w:keepNext/>
       <w:keepLines/>
       <w:pBdr>
-        <w:bottom w:val="single" w:color="000000" w:sz="6" w:space="0"/>
+        <w:bottom w:val="single" w:sz="6" w:space="0" w:color="000000"/>
       </w:pBdr>
       <w:spacing w:before="40" w:after="40"/>
       <w:ind w:left="360" w:hanging="360"/>
@@ -11675,7 +12175,7 @@
       <w:sz w:val="16"/>
     </w:rPr>
   </w:style>
-  <w:style w:type="paragraph" w:styleId="MainTitle" w:customStyle="1">
+  <w:style w:type="paragraph" w:customStyle="1" w:styleId="MainTitle">
     <w:name w:val="Main Title"/>
     <w:basedOn w:val="Normal"/>
     <w:pPr>
@@ -11689,7 +12189,7 @@
       <w:sz w:val="32"/>
     </w:rPr>
   </w:style>
-  <w:style w:type="paragraph" w:styleId="Paragraph1" w:customStyle="1">
+  <w:style w:type="paragraph" w:customStyle="1" w:styleId="Paragraph1">
     <w:name w:val="Paragraph1"/>
     <w:basedOn w:val="Normal"/>
     <w:pPr>
@@ -11697,7 +12197,7 @@
       <w:jc w:val="both"/>
     </w:pPr>
   </w:style>
-  <w:style w:type="paragraph" w:styleId="Paragraph3" w:customStyle="1">
+  <w:style w:type="paragraph" w:customStyle="1" w:styleId="Paragraph3">
     <w:name w:val="Paragraph3"/>
     <w:basedOn w:val="Normal"/>
     <w:pPr>
@@ -11706,7 +12206,7 @@
       <w:jc w:val="both"/>
     </w:pPr>
   </w:style>
-  <w:style w:type="paragraph" w:styleId="Paragraph4" w:customStyle="1">
+  <w:style w:type="paragraph" w:customStyle="1" w:styleId="Paragraph4">
     <w:name w:val="Paragraph4"/>
     <w:basedOn w:val="Normal"/>
     <w:pPr>
@@ -11815,7 +12315,7 @@
       <w:u w:val="single"/>
     </w:rPr>
   </w:style>
-  <w:style w:type="paragraph" w:styleId="Body" w:customStyle="1">
+  <w:style w:type="paragraph" w:customStyle="1" w:styleId="Body">
     <w:name w:val="Body"/>
     <w:basedOn w:val="Normal"/>
     <w:pPr>
@@ -11827,7 +12327,7 @@
       <w:rFonts w:ascii="Book Antiqua" w:hAnsi="Book Antiqua"/>
     </w:rPr>
   </w:style>
-  <w:style w:type="paragraph" w:styleId="Bullet" w:customStyle="1">
+  <w:style w:type="paragraph" w:customStyle="1" w:styleId="Bullet">
     <w:name w:val="Bullet"/>
     <w:basedOn w:val="Normal"/>
     <w:pPr>
@@ -11844,7 +12344,7 @@
       <w:rFonts w:ascii="Book Antiqua" w:hAnsi="Book Antiqua"/>
     </w:rPr>
   </w:style>
-  <w:style w:type="paragraph" w:styleId="InfoBlue" w:customStyle="1">
+  <w:style w:type="paragraph" w:customStyle="1" w:styleId="InfoBlue">
     <w:name w:val="InfoBlue"/>
     <w:basedOn w:val="Normal"/>
     <w:next w:val="BodyText"/>
@@ -11889,7 +12389,7 @@
       <w:bCs/>
     </w:rPr>
   </w:style>
-  <w:style w:type="paragraph" w:styleId="infoblue0" w:customStyle="1">
+  <w:style w:type="paragraph" w:customStyle="1" w:styleId="infoblue0">
     <w:name w:val="infoblue"/>
     <w:basedOn w:val="Normal"/>
     <w:pPr>
@@ -11920,21 +12420,14 @@
     <w:tblPr>
       <w:tblStyleRowBandSize w:val="1"/>
       <w:tblStyleColBandSize w:val="1"/>
-      <w:tblInd w:w="0" w:type="dxa"/>
       <w:tblBorders>
-        <w:top w:val="single" w:color="666666" w:themeColor="text1" w:themeTint="99" w:sz="4" w:space="0"/>
-        <w:left w:val="single" w:color="666666" w:themeColor="text1" w:themeTint="99" w:sz="4" w:space="0"/>
-        <w:bottom w:val="single" w:color="666666" w:themeColor="text1" w:themeTint="99" w:sz="4" w:space="0"/>
-        <w:right w:val="single" w:color="666666" w:themeColor="text1" w:themeTint="99" w:sz="4" w:space="0"/>
-        <w:insideH w:val="single" w:color="666666" w:themeColor="text1" w:themeTint="99" w:sz="4" w:space="0"/>
-        <w:insideV w:val="single" w:color="666666" w:themeColor="text1" w:themeTint="99" w:sz="4" w:space="0"/>
+        <w:top w:val="single" w:sz="4" w:space="0" w:color="666666" w:themeColor="text1" w:themeTint="99"/>
+        <w:left w:val="single" w:sz="4" w:space="0" w:color="666666" w:themeColor="text1" w:themeTint="99"/>
+        <w:bottom w:val="single" w:sz="4" w:space="0" w:color="666666" w:themeColor="text1" w:themeTint="99"/>
+        <w:right w:val="single" w:sz="4" w:space="0" w:color="666666" w:themeColor="text1" w:themeTint="99"/>
+        <w:insideH w:val="single" w:sz="4" w:space="0" w:color="666666" w:themeColor="text1" w:themeTint="99"/>
+        <w:insideV w:val="single" w:sz="4" w:space="0" w:color="666666" w:themeColor="text1" w:themeTint="99"/>
       </w:tblBorders>
-      <w:tblCellMar>
-        <w:top w:w="0" w:type="dxa"/>
-        <w:left w:w="108" w:type="dxa"/>
-        <w:bottom w:w="0" w:type="dxa"/>
-        <w:right w:w="108" w:type="dxa"/>
-      </w:tblCellMar>
     </w:tblPr>
     <w:tblStylePr w:type="firstRow">
       <w:rPr>
@@ -12023,7 +12516,7 @@
       <w:tblPr/>
       <w:tcPr>
         <w:tcBorders>
-          <w:bottom w:val="single" w:color="666666" w:themeColor="text1" w:themeTint="99" w:sz="4" w:space="0"/>
+          <w:bottom w:val="single" w:sz="4" w:space="0" w:color="666666" w:themeColor="text1" w:themeTint="99"/>
         </w:tcBorders>
       </w:tcPr>
     </w:tblStylePr>
@@ -12031,7 +12524,7 @@
       <w:tblPr/>
       <w:tcPr>
         <w:tcBorders>
-          <w:bottom w:val="single" w:color="666666" w:themeColor="text1" w:themeTint="99" w:sz="4" w:space="0"/>
+          <w:bottom w:val="single" w:sz="4" w:space="0" w:color="666666" w:themeColor="text1" w:themeTint="99"/>
         </w:tcBorders>
       </w:tcPr>
     </w:tblStylePr>
@@ -12039,7 +12532,7 @@
       <w:tblPr/>
       <w:tcPr>
         <w:tcBorders>
-          <w:top w:val="single" w:color="666666" w:themeColor="text1" w:themeTint="99" w:sz="4" w:space="0"/>
+          <w:top w:val="single" w:sz="4" w:space="0" w:color="666666" w:themeColor="text1" w:themeTint="99"/>
         </w:tcBorders>
       </w:tcPr>
     </w:tblStylePr>
@@ -12047,7 +12540,7 @@
       <w:tblPr/>
       <w:tcPr>
         <w:tcBorders>
-          <w:top w:val="single" w:color="666666" w:themeColor="text1" w:themeTint="99" w:sz="4" w:space="0"/>
+          <w:top w:val="single" w:sz="4" w:space="0" w:color="666666" w:themeColor="text1" w:themeTint="99"/>
         </w:tcBorders>
       </w:tcPr>
     </w:tblStylePr>
@@ -12060,21 +12553,14 @@
     <w:tblPr>
       <w:tblStyleRowBandSize w:val="1"/>
       <w:tblStyleColBandSize w:val="1"/>
-      <w:tblInd w:w="0" w:type="dxa"/>
       <w:tblBorders>
-        <w:top w:val="single" w:color="999999" w:themeColor="text1" w:themeTint="66" w:sz="4" w:space="0"/>
-        <w:left w:val="single" w:color="999999" w:themeColor="text1" w:themeTint="66" w:sz="4" w:space="0"/>
-        <w:bottom w:val="single" w:color="999999" w:themeColor="text1" w:themeTint="66" w:sz="4" w:space="0"/>
-        <w:right w:val="single" w:color="999999" w:themeColor="text1" w:themeTint="66" w:sz="4" w:space="0"/>
-        <w:insideH w:val="single" w:color="999999" w:themeColor="text1" w:themeTint="66" w:sz="4" w:space="0"/>
-        <w:insideV w:val="single" w:color="999999" w:themeColor="text1" w:themeTint="66" w:sz="4" w:space="0"/>
+        <w:top w:val="single" w:sz="4" w:space="0" w:color="999999" w:themeColor="text1" w:themeTint="66"/>
+        <w:left w:val="single" w:sz="4" w:space="0" w:color="999999" w:themeColor="text1" w:themeTint="66"/>
+        <w:bottom w:val="single" w:sz="4" w:space="0" w:color="999999" w:themeColor="text1" w:themeTint="66"/>
+        <w:right w:val="single" w:sz="4" w:space="0" w:color="999999" w:themeColor="text1" w:themeTint="66"/>
+        <w:insideH w:val="single" w:sz="4" w:space="0" w:color="999999" w:themeColor="text1" w:themeTint="66"/>
+        <w:insideV w:val="single" w:sz="4" w:space="0" w:color="999999" w:themeColor="text1" w:themeTint="66"/>
       </w:tblBorders>
-      <w:tblCellMar>
-        <w:top w:w="0" w:type="dxa"/>
-        <w:left w:w="108" w:type="dxa"/>
-        <w:bottom w:w="0" w:type="dxa"/>
-        <w:right w:w="108" w:type="dxa"/>
-      </w:tblCellMar>
     </w:tblPr>
     <w:tblStylePr w:type="firstRow">
       <w:rPr>
@@ -12084,7 +12570,7 @@
       <w:tblPr/>
       <w:tcPr>
         <w:tcBorders>
-          <w:bottom w:val="single" w:color="666666" w:themeColor="text1" w:themeTint="99" w:sz="12" w:space="0"/>
+          <w:bottom w:val="single" w:sz="12" w:space="0" w:color="666666" w:themeColor="text1" w:themeTint="99"/>
         </w:tcBorders>
       </w:tcPr>
     </w:tblStylePr>
@@ -12096,7 +12582,7 @@
       <w:tblPr/>
       <w:tcPr>
         <w:tcBorders>
-          <w:top w:val="double" w:color="666666" w:themeColor="text1" w:themeTint="99" w:sz="2" w:space="0"/>
+          <w:top w:val="double" w:sz="2" w:space="0" w:color="666666" w:themeColor="text1" w:themeTint="99"/>
         </w:tcBorders>
       </w:tcPr>
     </w:tblStylePr>

</xml_diff>

<commit_message>
Manasseh: edited 1.3 Definitions, acronyms, and abbreviations
</commit_message>
<xml_diff>
--- a/Software_Development_Plan.docx
+++ b/Software_Development_Plan.docx
@@ -129,7 +129,7 @@
         <w:sectPr>
           <w:headerReference w:type="default" r:id="rId7"/>
           <w:footerReference w:type="even" r:id="rId8"/>
-          <w:pgSz w:w="12240" w:h="15840" w:orient="portrait" w:code="1"/>
+          <w:pgSz w:w="12240" w:h="15840" w:code="1"/>
           <w:pgMar w:top="1440" w:right="1440" w:bottom="1440" w:left="1440" w:header="720" w:footer="720" w:gutter="0"/>
           <w:cols w:space="720"/>
           <w:vAlign w:val="center"/>
@@ -155,12 +155,12 @@
       <w:tblPr>
         <w:tblW w:w="0" w:type="auto"/>
         <w:tblBorders>
-          <w:top w:val="single" w:color="auto" w:sz="6" w:space="0"/>
-          <w:left w:val="single" w:color="auto" w:sz="6" w:space="0"/>
-          <w:bottom w:val="single" w:color="auto" w:sz="6" w:space="0"/>
-          <w:right w:val="single" w:color="auto" w:sz="6" w:space="0"/>
-          <w:insideH w:val="single" w:color="auto" w:sz="6" w:space="0"/>
-          <w:insideV w:val="single" w:color="auto" w:sz="6" w:space="0"/>
+          <w:top w:val="single" w:sz="6" w:space="0" w:color="auto"/>
+          <w:left w:val="single" w:sz="6" w:space="0" w:color="auto"/>
+          <w:bottom w:val="single" w:sz="6" w:space="0" w:color="auto"/>
+          <w:right w:val="single" w:sz="6" w:space="0" w:color="auto"/>
+          <w:insideH w:val="single" w:sz="6" w:space="0" w:color="auto"/>
+          <w:insideV w:val="single" w:sz="6" w:space="0" w:color="auto"/>
         </w:tblBorders>
         <w:tblLayout w:type="fixed"/>
         <w:tblLook w:val="0000" w:firstRow="0" w:lastRow="0" w:firstColumn="0" w:lastColumn="0" w:noHBand="0" w:noVBand="0"/>
@@ -277,7 +277,35 @@
               <w:rPr>
                 <w:rFonts w:asciiTheme="majorHAnsi" w:hAnsiTheme="majorHAnsi"/>
               </w:rPr>
-              <w:t>&lt;dd/mmm/yy&gt;</w:t>
+              <w:t>&lt;</w:t>
+            </w:r>
+            <w:proofErr w:type="spellStart"/>
+            <w:r>
+              <w:rPr>
+                <w:rFonts w:asciiTheme="majorHAnsi" w:hAnsiTheme="majorHAnsi"/>
+              </w:rPr>
+              <w:t>dd</w:t>
+            </w:r>
+            <w:proofErr w:type="spellEnd"/>
+            <w:r>
+              <w:rPr>
+                <w:rFonts w:asciiTheme="majorHAnsi" w:hAnsiTheme="majorHAnsi"/>
+              </w:rPr>
+              <w:t>/mmm/</w:t>
+            </w:r>
+            <w:proofErr w:type="spellStart"/>
+            <w:r>
+              <w:rPr>
+                <w:rFonts w:asciiTheme="majorHAnsi" w:hAnsiTheme="majorHAnsi"/>
+              </w:rPr>
+              <w:t>yy</w:t>
+            </w:r>
+            <w:proofErr w:type="spellEnd"/>
+            <w:r>
+              <w:rPr>
+                <w:rFonts w:asciiTheme="majorHAnsi" w:hAnsiTheme="majorHAnsi"/>
+              </w:rPr>
+              <w:t>&gt;</w:t>
             </w:r>
           </w:p>
         </w:tc>
@@ -296,7 +324,21 @@
               <w:rPr>
                 <w:rFonts w:asciiTheme="majorHAnsi" w:hAnsiTheme="majorHAnsi"/>
               </w:rPr>
-              <w:t>&lt;x.x&gt;</w:t>
+              <w:t>&lt;</w:t>
+            </w:r>
+            <w:proofErr w:type="spellStart"/>
+            <w:r>
+              <w:rPr>
+                <w:rFonts w:asciiTheme="majorHAnsi" w:hAnsiTheme="majorHAnsi"/>
+              </w:rPr>
+              <w:t>x.x</w:t>
+            </w:r>
+            <w:proofErr w:type="spellEnd"/>
+            <w:r>
+              <w:rPr>
+                <w:rFonts w:asciiTheme="majorHAnsi" w:hAnsiTheme="majorHAnsi"/>
+              </w:rPr>
+              <w:t>&gt;</w:t>
             </w:r>
           </w:p>
         </w:tc>
@@ -641,7 +683,7 @@
         </w:rPr>
         <w:fldChar w:fldCharType="separate"/>
       </w:r>
-      <w:hyperlink w:history="1" w:anchor="_Toc523117788">
+      <w:hyperlink w:anchor="_Toc523117788" w:history="1">
         <w:r>
           <w:rPr>
             <w:rStyle w:val="Hyperlink"/>
@@ -740,7 +782,7 @@
           <w:sz w:val="24"/>
         </w:rPr>
       </w:pPr>
-      <w:hyperlink w:history="1" w:anchor="_Toc523117789">
+      <w:hyperlink w:anchor="_Toc523117789" w:history="1">
         <w:r>
           <w:rPr>
             <w:rStyle w:val="Hyperlink"/>
@@ -841,7 +883,7 @@
           <w:sz w:val="24"/>
         </w:rPr>
       </w:pPr>
-      <w:hyperlink w:history="1" w:anchor="_Toc523117790">
+      <w:hyperlink w:anchor="_Toc523117790" w:history="1">
         <w:r>
           <w:rPr>
             <w:rStyle w:val="Hyperlink"/>
@@ -942,7 +984,7 @@
           <w:sz w:val="24"/>
         </w:rPr>
       </w:pPr>
-      <w:hyperlink w:history="1" w:anchor="_Toc523117791">
+      <w:hyperlink w:anchor="_Toc523117791" w:history="1">
         <w:r>
           <w:rPr>
             <w:rStyle w:val="Hyperlink"/>
@@ -1043,7 +1085,7 @@
           <w:sz w:val="24"/>
         </w:rPr>
       </w:pPr>
-      <w:hyperlink w:history="1" w:anchor="_Toc523117792">
+      <w:hyperlink w:anchor="_Toc523117792" w:history="1">
         <w:r>
           <w:rPr>
             <w:rStyle w:val="Hyperlink"/>
@@ -1144,7 +1186,7 @@
           <w:sz w:val="24"/>
         </w:rPr>
       </w:pPr>
-      <w:hyperlink w:history="1" w:anchor="_Toc523117793">
+      <w:hyperlink w:anchor="_Toc523117793" w:history="1">
         <w:r>
           <w:rPr>
             <w:rStyle w:val="Hyperlink"/>
@@ -1245,7 +1287,7 @@
           <w:sz w:val="24"/>
         </w:rPr>
       </w:pPr>
-      <w:hyperlink w:history="1" w:anchor="_Toc523117794">
+      <w:hyperlink w:anchor="_Toc523117794" w:history="1">
         <w:r>
           <w:rPr>
             <w:rStyle w:val="Hyperlink"/>
@@ -1346,7 +1388,7 @@
           <w:sz w:val="24"/>
         </w:rPr>
       </w:pPr>
-      <w:hyperlink w:history="1" w:anchor="_Toc523117795">
+      <w:hyperlink w:anchor="_Toc523117795" w:history="1">
         <w:r>
           <w:rPr>
             <w:rStyle w:val="Hyperlink"/>
@@ -1447,7 +1489,7 @@
           <w:sz w:val="24"/>
         </w:rPr>
       </w:pPr>
-      <w:hyperlink w:history="1" w:anchor="_Toc523117796">
+      <w:hyperlink w:anchor="_Toc523117796" w:history="1">
         <w:r>
           <w:rPr>
             <w:rStyle w:val="Hyperlink"/>
@@ -1548,7 +1590,7 @@
           <w:sz w:val="24"/>
         </w:rPr>
       </w:pPr>
-      <w:hyperlink w:history="1" w:anchor="_Toc523117797">
+      <w:hyperlink w:anchor="_Toc523117797" w:history="1">
         <w:r>
           <w:rPr>
             <w:rStyle w:val="Hyperlink"/>
@@ -1649,7 +1691,7 @@
           <w:sz w:val="24"/>
         </w:rPr>
       </w:pPr>
-      <w:hyperlink w:history="1" w:anchor="_Toc523117798">
+      <w:hyperlink w:anchor="_Toc523117798" w:history="1">
         <w:r>
           <w:rPr>
             <w:rStyle w:val="Hyperlink"/>
@@ -1750,7 +1792,7 @@
           <w:sz w:val="24"/>
         </w:rPr>
       </w:pPr>
-      <w:hyperlink w:history="1" w:anchor="_Toc523117799">
+      <w:hyperlink w:anchor="_Toc523117799" w:history="1">
         <w:r>
           <w:rPr>
             <w:rStyle w:val="Hyperlink"/>
@@ -1851,7 +1893,7 @@
           <w:sz w:val="24"/>
         </w:rPr>
       </w:pPr>
-      <w:hyperlink w:history="1" w:anchor="_Toc523117800">
+      <w:hyperlink w:anchor="_Toc523117800" w:history="1">
         <w:r>
           <w:rPr>
             <w:rStyle w:val="Hyperlink"/>
@@ -1952,7 +1994,7 @@
           <w:sz w:val="24"/>
         </w:rPr>
       </w:pPr>
-      <w:hyperlink w:history="1" w:anchor="_Toc523117801">
+      <w:hyperlink w:anchor="_Toc523117801" w:history="1">
         <w:r>
           <w:rPr>
             <w:rStyle w:val="Hyperlink"/>
@@ -2053,7 +2095,7 @@
           <w:sz w:val="24"/>
         </w:rPr>
       </w:pPr>
-      <w:hyperlink w:history="1" w:anchor="_Toc523117802">
+      <w:hyperlink w:anchor="_Toc523117802" w:history="1">
         <w:r>
           <w:rPr>
             <w:rStyle w:val="Hyperlink"/>
@@ -2154,7 +2196,7 @@
           <w:sz w:val="24"/>
         </w:rPr>
       </w:pPr>
-      <w:hyperlink w:history="1" w:anchor="_Toc523117803">
+      <w:hyperlink w:anchor="_Toc523117803" w:history="1">
         <w:r>
           <w:rPr>
             <w:rStyle w:val="Hyperlink"/>
@@ -2255,7 +2297,7 @@
           <w:sz w:val="24"/>
         </w:rPr>
       </w:pPr>
-      <w:hyperlink w:history="1" w:anchor="_Toc523117804">
+      <w:hyperlink w:anchor="_Toc523117804" w:history="1">
         <w:r>
           <w:rPr>
             <w:rStyle w:val="Hyperlink"/>
@@ -2356,7 +2398,7 @@
           <w:sz w:val="24"/>
         </w:rPr>
       </w:pPr>
-      <w:hyperlink w:history="1" w:anchor="_Toc523117805">
+      <w:hyperlink w:anchor="_Toc523117805" w:history="1">
         <w:r>
           <w:rPr>
             <w:rStyle w:val="Hyperlink"/>
@@ -2455,7 +2497,7 @@
           <w:sz w:val="24"/>
         </w:rPr>
       </w:pPr>
-      <w:hyperlink w:history="1" w:anchor="_Toc523117806">
+      <w:hyperlink w:anchor="_Toc523117806" w:history="1">
         <w:r>
           <w:rPr>
             <w:rStyle w:val="Hyperlink"/>
@@ -2552,7 +2594,7 @@
           <w:sz w:val="24"/>
         </w:rPr>
       </w:pPr>
-      <w:hyperlink w:history="1" w:anchor="_Toc523117807">
+      <w:hyperlink w:anchor="_Toc523117807" w:history="1">
         <w:r>
           <w:rPr>
             <w:rStyle w:val="Hyperlink"/>
@@ -2649,7 +2691,7 @@
           <w:sz w:val="24"/>
         </w:rPr>
       </w:pPr>
-      <w:hyperlink w:history="1" w:anchor="_Toc523117808">
+      <w:hyperlink w:anchor="_Toc523117808" w:history="1">
         <w:r>
           <w:rPr>
             <w:rStyle w:val="Hyperlink"/>
@@ -2746,7 +2788,7 @@
           <w:sz w:val="24"/>
         </w:rPr>
       </w:pPr>
-      <w:hyperlink w:history="1" w:anchor="_Toc523117809">
+      <w:hyperlink w:anchor="_Toc523117809" w:history="1">
         <w:r>
           <w:rPr>
             <w:rStyle w:val="Hyperlink"/>
@@ -2843,7 +2885,7 @@
           <w:sz w:val="24"/>
         </w:rPr>
       </w:pPr>
-      <w:hyperlink w:history="1" w:anchor="_Toc523117810">
+      <w:hyperlink w:anchor="_Toc523117810" w:history="1">
         <w:r>
           <w:rPr>
             <w:rStyle w:val="Hyperlink"/>
@@ -2942,7 +2984,7 @@
           <w:sz w:val="24"/>
         </w:rPr>
       </w:pPr>
-      <w:hyperlink w:history="1" w:anchor="_Toc523117811">
+      <w:hyperlink w:anchor="_Toc523117811" w:history="1">
         <w:r>
           <w:rPr>
             <w:rStyle w:val="Hyperlink"/>
@@ -3041,7 +3083,7 @@
           <w:sz w:val="24"/>
         </w:rPr>
       </w:pPr>
-      <w:hyperlink w:history="1" w:anchor="_Toc523117821">
+      <w:hyperlink w:anchor="_Toc523117821" w:history="1">
         <w:r>
           <w:rPr>
             <w:rStyle w:val="Hyperlink"/>
@@ -3191,7 +3233,7 @@
           <w:rFonts w:asciiTheme="majorHAnsi" w:hAnsiTheme="majorHAnsi"/>
         </w:rPr>
       </w:pPr>
-      <w:bookmarkStart w:name="_Toc447095880" w:id="0"/>
+      <w:bookmarkStart w:id="0" w:name="_Toc447095880"/>
     </w:p>
     <w:p>
       <w:pPr>
@@ -3202,10 +3244,10 @@
           <w:szCs w:val="22"/>
         </w:rPr>
       </w:pPr>
-      <w:bookmarkStart w:name="_Toc524312826" w:id="1"/>
-      <w:bookmarkStart w:name="_Toc456598586" w:id="2"/>
-      <w:bookmarkStart w:name="_Toc456600917" w:id="3"/>
-      <w:bookmarkStart w:name="_Toc523117788" w:id="4"/>
+      <w:bookmarkStart w:id="1" w:name="_Toc524312826"/>
+      <w:bookmarkStart w:id="2" w:name="_Toc456598586"/>
+      <w:bookmarkStart w:id="3" w:name="_Toc456600917"/>
+      <w:bookmarkStart w:id="4" w:name="_Toc523117788"/>
       <w:r>
         <w:rPr>
           <w:rFonts w:asciiTheme="majorHAnsi" w:hAnsiTheme="majorHAnsi"/>
@@ -3312,7 +3354,7 @@
           <w:szCs w:val="22"/>
         </w:rPr>
       </w:pPr>
-      <w:bookmarkStart w:name="_Toc524312827" w:id="5"/>
+      <w:bookmarkStart w:id="5" w:name="_Toc524312827"/>
       <w:r>
         <w:rPr>
           <w:rFonts w:asciiTheme="majorHAnsi" w:hAnsiTheme="majorHAnsi"/>
@@ -3453,8 +3495,44 @@
           <w:sz w:val="22"/>
           <w:szCs w:val="22"/>
         </w:rPr>
-        <w:t xml:space="preserve">Project team members  </w:t>
-      </w:r>
+        <w:t xml:space="preserve">Project team members </w:t>
+      </w:r>
+    </w:p>
+    <w:p>
+      <w:pPr>
+        <w:pStyle w:val="BodyText"/>
+        <w:numPr>
+          <w:ilvl w:val="1"/>
+          <w:numId w:val="10"/>
+        </w:numPr>
+        <w:rPr>
+          <w:rFonts w:asciiTheme="majorHAnsi" w:hAnsiTheme="majorHAnsi"/>
+          <w:sz w:val="22"/>
+          <w:szCs w:val="22"/>
+        </w:rPr>
+      </w:pPr>
+      <w:r>
+        <w:rPr>
+          <w:rFonts w:asciiTheme="majorHAnsi" w:hAnsiTheme="majorHAnsi"/>
+          <w:sz w:val="22"/>
+          <w:szCs w:val="22"/>
+        </w:rPr>
+        <w:t>Company Stakeholders</w:t>
+      </w:r>
+    </w:p>
+    <w:p>
+      <w:pPr>
+        <w:pStyle w:val="BodyText"/>
+        <w:numPr>
+          <w:ilvl w:val="1"/>
+          <w:numId w:val="10"/>
+        </w:numPr>
+        <w:rPr>
+          <w:rFonts w:asciiTheme="majorHAnsi" w:hAnsiTheme="majorHAnsi"/>
+          <w:sz w:val="22"/>
+          <w:szCs w:val="22"/>
+        </w:rPr>
+      </w:pPr>
     </w:p>
     <w:p>
       <w:pPr>
@@ -3483,7 +3561,7 @@
           <w:szCs w:val="22"/>
         </w:rPr>
       </w:pPr>
-      <w:bookmarkStart w:name="_Toc524312828" w:id="6"/>
+      <w:bookmarkStart w:id="6" w:name="_Toc524312828"/>
       <w:r>
         <w:rPr>
           <w:rFonts w:asciiTheme="majorHAnsi" w:hAnsiTheme="majorHAnsi"/>
@@ -3769,6 +3847,7 @@
           <w:sz w:val="22"/>
           <w:szCs w:val="22"/>
         </w:rPr>
+        <w:lastRenderedPageBreak/>
         <w:t>Measureable</w:t>
       </w:r>
     </w:p>
@@ -3805,7 +3884,6 @@
           <w:sz w:val="22"/>
           <w:szCs w:val="22"/>
         </w:rPr>
-        <w:lastRenderedPageBreak/>
         <w:t>Realistic</w:t>
       </w:r>
     </w:p>
@@ -3882,7 +3960,25 @@
           <w:sz w:val="22"/>
           <w:szCs w:val="22"/>
         </w:rPr>
-        <w:t>The end product of the system will satisfy all functional requirements of AkiBakery.These requirements include automated billing and procurement, CRM features, data storage, data recovery and some measure of interoperability.</w:t>
+        <w:t xml:space="preserve">The end product of the system will satisfy all functional requirements of </w:t>
+      </w:r>
+      <w:proofErr w:type="spellStart"/>
+      <w:r>
+        <w:rPr>
+          <w:rFonts w:asciiTheme="majorHAnsi" w:hAnsiTheme="majorHAnsi"/>
+          <w:sz w:val="22"/>
+          <w:szCs w:val="22"/>
+        </w:rPr>
+        <w:t>AkiBakery.These</w:t>
+      </w:r>
+      <w:proofErr w:type="spellEnd"/>
+      <w:r>
+        <w:rPr>
+          <w:rFonts w:asciiTheme="majorHAnsi" w:hAnsiTheme="majorHAnsi"/>
+          <w:sz w:val="22"/>
+          <w:szCs w:val="22"/>
+        </w:rPr>
+        <w:t xml:space="preserve"> requirements include automated billing and procurement, CRM features, data storage, data recovery and some measure of interoperability.</w:t>
       </w:r>
     </w:p>
     <w:p>
@@ -3937,13 +4033,6 @@
           <w:szCs w:val="22"/>
         </w:rPr>
         <w:br/>
-      </w:r>
-      <w:r>
-        <w:rPr>
-          <w:rFonts w:asciiTheme="majorHAnsi" w:hAnsiTheme="majorHAnsi"/>
-          <w:sz w:val="22"/>
-          <w:szCs w:val="22"/>
-        </w:rPr>
         <w:t xml:space="preserve">The plans as outlined in this document are based upon the product requirements as defined in the </w:t>
       </w:r>
       <w:r>
@@ -3974,7 +4063,7 @@
           <w:szCs w:val="22"/>
         </w:rPr>
       </w:pPr>
-      <w:bookmarkStart w:name="_Toc524312829" w:id="7"/>
+      <w:bookmarkStart w:id="7" w:name="_Toc524312829"/>
       <w:r>
         <w:rPr>
           <w:rFonts w:asciiTheme="majorHAnsi" w:hAnsiTheme="majorHAnsi"/>
@@ -4123,6 +4212,54 @@
           <w:sz w:val="22"/>
           <w:szCs w:val="22"/>
         </w:rPr>
+        <w:t>Activity Diagrams</w:t>
+      </w:r>
+      <w:r>
+        <w:rPr>
+          <w:rFonts w:asciiTheme="majorHAnsi" w:hAnsiTheme="majorHAnsi"/>
+          <w:sz w:val="22"/>
+          <w:szCs w:val="22"/>
+        </w:rPr>
+        <w:t>:</w:t>
+      </w:r>
+      <w:r>
+        <w:rPr>
+          <w:rFonts w:asciiTheme="majorHAnsi" w:hAnsiTheme="majorHAnsi"/>
+          <w:sz w:val="22"/>
+          <w:szCs w:val="22"/>
+        </w:rPr>
+        <w:t xml:space="preserve"> </w:t>
+      </w:r>
+      <w:r>
+        <w:rPr>
+          <w:rFonts w:asciiTheme="majorHAnsi" w:hAnsiTheme="majorHAnsi"/>
+          <w:sz w:val="22"/>
+          <w:szCs w:val="22"/>
+        </w:rPr>
+        <w:t xml:space="preserve">Tend to show the general flow of logic that has to interact with various activities of the system. </w:t>
+      </w:r>
+    </w:p>
+    <w:p>
+      <w:pPr>
+        <w:pStyle w:val="BodyText"/>
+        <w:numPr>
+          <w:ilvl w:val="1"/>
+          <w:numId w:val="9"/>
+        </w:numPr>
+        <w:rPr>
+          <w:rFonts w:asciiTheme="majorHAnsi" w:hAnsiTheme="majorHAnsi"/>
+          <w:sz w:val="22"/>
+          <w:szCs w:val="22"/>
+        </w:rPr>
+      </w:pPr>
+      <w:r>
+        <w:rPr>
+          <w:rFonts w:asciiTheme="majorHAnsi" w:hAnsiTheme="majorHAnsi"/>
+          <w:b/>
+          <w:bCs/>
+          <w:sz w:val="22"/>
+          <w:szCs w:val="22"/>
+        </w:rPr>
         <w:t>RDBMS</w:t>
       </w:r>
       <w:r>
@@ -4137,6 +4274,382 @@
     <w:p>
       <w:pPr>
         <w:pStyle w:val="BodyText"/>
+        <w:numPr>
+          <w:ilvl w:val="1"/>
+          <w:numId w:val="9"/>
+        </w:numPr>
+        <w:rPr>
+          <w:rFonts w:asciiTheme="majorHAnsi" w:hAnsiTheme="majorHAnsi"/>
+          <w:b/>
+          <w:sz w:val="22"/>
+          <w:szCs w:val="22"/>
+        </w:rPr>
+      </w:pPr>
+      <w:r>
+        <w:rPr>
+          <w:rFonts w:asciiTheme="majorHAnsi" w:hAnsiTheme="majorHAnsi"/>
+          <w:b/>
+          <w:sz w:val="22"/>
+          <w:szCs w:val="22"/>
+        </w:rPr>
+        <w:t>Use-Cases</w:t>
+      </w:r>
+      <w:r>
+        <w:rPr>
+          <w:rFonts w:asciiTheme="majorHAnsi" w:hAnsiTheme="majorHAnsi"/>
+          <w:b/>
+          <w:sz w:val="22"/>
+          <w:szCs w:val="22"/>
+        </w:rPr>
+        <w:t xml:space="preserve">: </w:t>
+      </w:r>
+      <w:r>
+        <w:rPr>
+          <w:rFonts w:asciiTheme="majorHAnsi" w:hAnsiTheme="majorHAnsi"/>
+          <w:sz w:val="22"/>
+          <w:szCs w:val="22"/>
+        </w:rPr>
+        <w:t xml:space="preserve">Written use-cases generally shows how a system’s behavior reacts under various conditions based on the requests from clients. </w:t>
+      </w:r>
+    </w:p>
+    <w:p>
+      <w:pPr>
+        <w:pStyle w:val="BodyText"/>
+        <w:numPr>
+          <w:ilvl w:val="1"/>
+          <w:numId w:val="9"/>
+        </w:numPr>
+        <w:rPr>
+          <w:rFonts w:asciiTheme="majorHAnsi" w:hAnsiTheme="majorHAnsi"/>
+          <w:b/>
+          <w:sz w:val="22"/>
+          <w:szCs w:val="22"/>
+        </w:rPr>
+      </w:pPr>
+      <w:r>
+        <w:rPr>
+          <w:rFonts w:asciiTheme="majorHAnsi" w:hAnsiTheme="majorHAnsi"/>
+          <w:b/>
+          <w:sz w:val="22"/>
+          <w:szCs w:val="22"/>
+        </w:rPr>
+        <w:t xml:space="preserve">Entity-Relationship Diagram (ERD): </w:t>
+      </w:r>
+      <w:r>
+        <w:rPr>
+          <w:rFonts w:asciiTheme="majorHAnsi" w:hAnsiTheme="majorHAnsi"/>
+          <w:sz w:val="22"/>
+          <w:szCs w:val="22"/>
+        </w:rPr>
+        <w:t>A detailed view or representation of an ER-Model.</w:t>
+      </w:r>
+      <w:bookmarkStart w:id="8" w:name="_GoBack"/>
+      <w:bookmarkEnd w:id="8"/>
+    </w:p>
+    <w:p>
+      <w:pPr>
+        <w:pStyle w:val="BodyText"/>
+        <w:numPr>
+          <w:ilvl w:val="1"/>
+          <w:numId w:val="9"/>
+        </w:numPr>
+        <w:rPr>
+          <w:rFonts w:asciiTheme="majorHAnsi" w:hAnsiTheme="majorHAnsi"/>
+          <w:b/>
+          <w:sz w:val="22"/>
+          <w:szCs w:val="22"/>
+        </w:rPr>
+      </w:pPr>
+      <w:r>
+        <w:rPr>
+          <w:rFonts w:asciiTheme="majorHAnsi" w:hAnsiTheme="majorHAnsi"/>
+          <w:b/>
+          <w:sz w:val="22"/>
+          <w:szCs w:val="22"/>
+        </w:rPr>
+        <w:t xml:space="preserve">Data-Flow-Diagram (DFD): </w:t>
+      </w:r>
+      <w:r>
+        <w:rPr>
+          <w:rFonts w:asciiTheme="majorHAnsi" w:hAnsiTheme="majorHAnsi"/>
+          <w:sz w:val="22"/>
+          <w:szCs w:val="22"/>
+        </w:rPr>
+        <w:t>A</w:t>
+      </w:r>
+      <w:r>
+        <w:rPr>
+          <w:rFonts w:asciiTheme="majorHAnsi" w:hAnsiTheme="majorHAnsi"/>
+          <w:sz w:val="22"/>
+          <w:szCs w:val="22"/>
+        </w:rPr>
+        <w:t xml:space="preserve"> </w:t>
+      </w:r>
+      <w:r>
+        <w:rPr>
+          <w:rFonts w:asciiTheme="majorHAnsi" w:hAnsiTheme="majorHAnsi"/>
+          <w:sz w:val="22"/>
+          <w:szCs w:val="22"/>
+        </w:rPr>
+        <w:t xml:space="preserve">diagram </w:t>
+      </w:r>
+      <w:r>
+        <w:rPr>
+          <w:rFonts w:asciiTheme="majorHAnsi" w:hAnsiTheme="majorHAnsi"/>
+          <w:sz w:val="22"/>
+          <w:szCs w:val="22"/>
+        </w:rPr>
+        <w:t>depicting</w:t>
+      </w:r>
+      <w:r>
+        <w:rPr>
+          <w:rFonts w:asciiTheme="majorHAnsi" w:hAnsiTheme="majorHAnsi"/>
+          <w:sz w:val="22"/>
+          <w:szCs w:val="22"/>
+        </w:rPr>
+        <w:t xml:space="preserve"> the movement of </w:t>
+      </w:r>
+      <w:r>
+        <w:rPr>
+          <w:rFonts w:asciiTheme="majorHAnsi" w:hAnsiTheme="majorHAnsi"/>
+          <w:sz w:val="22"/>
+          <w:szCs w:val="22"/>
+        </w:rPr>
+        <w:t>data between subsequent processes, data stores and entities which are generally external.</w:t>
+      </w:r>
+    </w:p>
+    <w:p>
+      <w:pPr>
+        <w:pStyle w:val="BodyText"/>
+        <w:numPr>
+          <w:ilvl w:val="1"/>
+          <w:numId w:val="9"/>
+        </w:numPr>
+        <w:rPr>
+          <w:rFonts w:asciiTheme="majorHAnsi" w:hAnsiTheme="majorHAnsi"/>
+          <w:b/>
+          <w:sz w:val="22"/>
+          <w:szCs w:val="22"/>
+        </w:rPr>
+      </w:pPr>
+      <w:r>
+        <w:rPr>
+          <w:rFonts w:asciiTheme="majorHAnsi" w:hAnsiTheme="majorHAnsi"/>
+          <w:b/>
+          <w:sz w:val="22"/>
+          <w:szCs w:val="22"/>
+        </w:rPr>
+        <w:t>Level-0 diagram:</w:t>
+      </w:r>
+      <w:r>
+        <w:rPr>
+          <w:rFonts w:asciiTheme="majorHAnsi" w:hAnsiTheme="majorHAnsi"/>
+          <w:sz w:val="22"/>
+          <w:szCs w:val="22"/>
+        </w:rPr>
+        <w:t xml:space="preserve"> A diagram that represents</w:t>
+      </w:r>
+      <w:r>
+        <w:rPr>
+          <w:rFonts w:asciiTheme="majorHAnsi" w:hAnsiTheme="majorHAnsi"/>
+          <w:sz w:val="22"/>
+          <w:szCs w:val="22"/>
+        </w:rPr>
+        <w:t xml:space="preserve"> all of the major systems processes at a much higher level.</w:t>
+      </w:r>
+    </w:p>
+    <w:p>
+      <w:pPr>
+        <w:pStyle w:val="BodyText"/>
+        <w:numPr>
+          <w:ilvl w:val="1"/>
+          <w:numId w:val="9"/>
+        </w:numPr>
+        <w:rPr>
+          <w:rFonts w:asciiTheme="majorHAnsi" w:hAnsiTheme="majorHAnsi"/>
+          <w:b/>
+          <w:sz w:val="22"/>
+          <w:szCs w:val="22"/>
+        </w:rPr>
+      </w:pPr>
+      <w:r>
+        <w:rPr>
+          <w:rFonts w:asciiTheme="majorHAnsi" w:hAnsiTheme="majorHAnsi"/>
+          <w:b/>
+          <w:sz w:val="22"/>
+          <w:szCs w:val="22"/>
+        </w:rPr>
+        <w:t xml:space="preserve">Gantt </w:t>
+      </w:r>
+      <w:r>
+        <w:rPr>
+          <w:rFonts w:asciiTheme="majorHAnsi" w:hAnsiTheme="majorHAnsi"/>
+          <w:b/>
+          <w:sz w:val="22"/>
+          <w:szCs w:val="22"/>
+        </w:rPr>
+        <w:t>chart</w:t>
+      </w:r>
+      <w:r>
+        <w:rPr>
+          <w:rFonts w:asciiTheme="majorHAnsi" w:hAnsiTheme="majorHAnsi"/>
+          <w:b/>
+          <w:sz w:val="22"/>
+          <w:szCs w:val="22"/>
+        </w:rPr>
+        <w:t xml:space="preserve">: </w:t>
+      </w:r>
+      <w:r>
+        <w:rPr>
+          <w:rFonts w:asciiTheme="majorHAnsi" w:hAnsiTheme="majorHAnsi"/>
+          <w:sz w:val="22"/>
+          <w:szCs w:val="22"/>
+        </w:rPr>
+        <w:t xml:space="preserve">A </w:t>
+      </w:r>
+      <w:r>
+        <w:rPr>
+          <w:rFonts w:asciiTheme="majorHAnsi" w:hAnsiTheme="majorHAnsi"/>
+          <w:sz w:val="22"/>
+          <w:szCs w:val="22"/>
+        </w:rPr>
+        <w:t>Gant</w:t>
+      </w:r>
+      <w:r>
+        <w:rPr>
+          <w:rFonts w:asciiTheme="majorHAnsi" w:hAnsiTheme="majorHAnsi"/>
+          <w:sz w:val="22"/>
+          <w:szCs w:val="22"/>
+        </w:rPr>
+        <w:t>t</w:t>
+      </w:r>
+      <w:r>
+        <w:rPr>
+          <w:rFonts w:asciiTheme="majorHAnsi" w:hAnsiTheme="majorHAnsi"/>
+          <w:sz w:val="22"/>
+          <w:szCs w:val="22"/>
+        </w:rPr>
+        <w:t xml:space="preserve"> chart is</w:t>
+      </w:r>
+      <w:r>
+        <w:rPr>
+          <w:rFonts w:asciiTheme="majorHAnsi" w:hAnsiTheme="majorHAnsi"/>
+          <w:sz w:val="22"/>
+          <w:szCs w:val="22"/>
+        </w:rPr>
+        <w:t xml:space="preserve"> generally a pictorial representation of a project that shows the different tasks that are to be completed within a specific time </w:t>
+      </w:r>
+      <w:r>
+        <w:rPr>
+          <w:rFonts w:asciiTheme="majorHAnsi" w:hAnsiTheme="majorHAnsi"/>
+          <w:sz w:val="22"/>
+          <w:szCs w:val="22"/>
+        </w:rPr>
+        <w:t>period</w:t>
+      </w:r>
+      <w:r>
+        <w:rPr>
+          <w:rFonts w:asciiTheme="majorHAnsi" w:hAnsiTheme="majorHAnsi"/>
+          <w:sz w:val="22"/>
+          <w:szCs w:val="22"/>
+        </w:rPr>
+        <w:t>.</w:t>
+      </w:r>
+    </w:p>
+    <w:p>
+      <w:pPr>
+        <w:pStyle w:val="BodyText"/>
+        <w:numPr>
+          <w:ilvl w:val="1"/>
+          <w:numId w:val="9"/>
+        </w:numPr>
+        <w:rPr>
+          <w:rFonts w:asciiTheme="majorHAnsi" w:hAnsiTheme="majorHAnsi"/>
+          <w:b/>
+          <w:sz w:val="22"/>
+          <w:szCs w:val="22"/>
+        </w:rPr>
+      </w:pPr>
+      <w:r>
+        <w:rPr>
+          <w:rFonts w:asciiTheme="majorHAnsi" w:hAnsiTheme="majorHAnsi"/>
+          <w:b/>
+          <w:sz w:val="22"/>
+          <w:szCs w:val="22"/>
+        </w:rPr>
+        <w:t xml:space="preserve">Work-Break-Down Structure: </w:t>
+      </w:r>
+      <w:r>
+        <w:rPr>
+          <w:rFonts w:asciiTheme="majorHAnsi" w:hAnsiTheme="majorHAnsi"/>
+          <w:sz w:val="22"/>
+          <w:szCs w:val="22"/>
+        </w:rPr>
+        <w:t>This can be defined as incrementally</w:t>
+      </w:r>
+      <w:r>
+        <w:rPr>
+          <w:rFonts w:asciiTheme="majorHAnsi" w:hAnsiTheme="majorHAnsi"/>
+          <w:sz w:val="22"/>
+          <w:szCs w:val="22"/>
+        </w:rPr>
+        <w:t xml:space="preserve"> chopping the project into smaller modules so that </w:t>
+      </w:r>
+      <w:r>
+        <w:rPr>
+          <w:rFonts w:asciiTheme="majorHAnsi" w:hAnsiTheme="majorHAnsi"/>
+          <w:sz w:val="22"/>
+          <w:szCs w:val="22"/>
+        </w:rPr>
+        <w:t>it can</w:t>
+      </w:r>
+      <w:r>
+        <w:rPr>
+          <w:rFonts w:asciiTheme="majorHAnsi" w:hAnsiTheme="majorHAnsi"/>
+          <w:sz w:val="22"/>
+          <w:szCs w:val="22"/>
+        </w:rPr>
+        <w:t xml:space="preserve"> </w:t>
+      </w:r>
+      <w:r>
+        <w:rPr>
+          <w:rFonts w:asciiTheme="majorHAnsi" w:hAnsiTheme="majorHAnsi"/>
+          <w:sz w:val="22"/>
+          <w:szCs w:val="22"/>
+        </w:rPr>
+        <w:t>be used more efficiently.</w:t>
+      </w:r>
+    </w:p>
+    <w:p>
+      <w:pPr>
+        <w:pStyle w:val="BodyText"/>
+        <w:numPr>
+          <w:ilvl w:val="1"/>
+          <w:numId w:val="9"/>
+        </w:numPr>
+        <w:rPr>
+          <w:rFonts w:asciiTheme="majorHAnsi" w:hAnsiTheme="majorHAnsi"/>
+          <w:b/>
+          <w:sz w:val="22"/>
+          <w:szCs w:val="22"/>
+        </w:rPr>
+      </w:pPr>
+    </w:p>
+    <w:p>
+      <w:pPr>
+        <w:pStyle w:val="BodyText"/>
+        <w:ind w:left="1440"/>
+        <w:rPr>
+          <w:rFonts w:asciiTheme="majorHAnsi" w:hAnsiTheme="majorHAnsi"/>
+          <w:b/>
+          <w:sz w:val="22"/>
+          <w:szCs w:val="22"/>
+        </w:rPr>
+      </w:pPr>
+    </w:p>
+    <w:p>
+      <w:pPr>
+        <w:pStyle w:val="BodyText"/>
         <w:rPr>
           <w:rFonts w:asciiTheme="majorHAnsi" w:hAnsiTheme="majorHAnsi"/>
           <w:sz w:val="22"/>
@@ -4171,7 +4684,7 @@
           <w:szCs w:val="22"/>
         </w:rPr>
       </w:pPr>
-      <w:bookmarkStart w:name="_Toc524312830" w:id="8"/>
+      <w:bookmarkStart w:id="9" w:name="_Toc524312830"/>
       <w:r>
         <w:rPr>
           <w:rFonts w:asciiTheme="majorHAnsi" w:hAnsiTheme="majorHAnsi"/>
@@ -4180,7 +4693,7 @@
         </w:rPr>
         <w:t>References</w:t>
       </w:r>
-      <w:bookmarkEnd w:id="8"/>
+      <w:bookmarkEnd w:id="9"/>
     </w:p>
     <w:p>
       <w:pPr>
@@ -4435,7 +4948,7 @@
           <w:szCs w:val="22"/>
         </w:rPr>
       </w:pPr>
-      <w:bookmarkStart w:name="_Toc524312831" w:id="9"/>
+      <w:bookmarkStart w:id="10" w:name="_Toc524312831"/>
       <w:r>
         <w:rPr>
           <w:rFonts w:asciiTheme="majorHAnsi" w:hAnsiTheme="majorHAnsi"/>
@@ -4444,7 +4957,7 @@
         </w:rPr>
         <w:t>Overview</w:t>
       </w:r>
-      <w:bookmarkEnd w:id="9"/>
+      <w:bookmarkEnd w:id="10"/>
     </w:p>
     <w:p>
       <w:pPr>
@@ -4646,7 +5159,7 @@
           <w:szCs w:val="22"/>
         </w:rPr>
       </w:pPr>
-      <w:bookmarkStart w:name="_Toc524312832" w:id="10"/>
+      <w:bookmarkStart w:id="11" w:name="_Toc524312832"/>
       <w:r>
         <w:rPr>
           <w:rFonts w:asciiTheme="majorHAnsi" w:hAnsiTheme="majorHAnsi"/>
@@ -4655,7 +5168,7 @@
         </w:rPr>
         <w:t>Project Overview</w:t>
       </w:r>
-      <w:bookmarkEnd w:id="10"/>
+      <w:bookmarkEnd w:id="11"/>
     </w:p>
     <w:p>
       <w:pPr>
@@ -4666,7 +5179,7 @@
           <w:szCs w:val="22"/>
         </w:rPr>
       </w:pPr>
-      <w:bookmarkStart w:name="_Toc524312833" w:id="11"/>
+      <w:bookmarkStart w:id="12" w:name="_Toc524312833"/>
       <w:r>
         <w:rPr>
           <w:rFonts w:asciiTheme="majorHAnsi" w:hAnsiTheme="majorHAnsi"/>
@@ -4675,7 +5188,7 @@
         </w:rPr>
         <w:t>Project Purpose, Scope, and Objectives</w:t>
       </w:r>
-      <w:bookmarkEnd w:id="11"/>
+      <w:bookmarkEnd w:id="12"/>
     </w:p>
     <w:p>
       <w:pPr>
@@ -4730,14 +5243,15 @@
       </w:pPr>
       <w:r>
         <w:rPr>
-          <w:rFonts w:ascii="Cambria" w:hAnsi="Cambria" w:eastAsia="Cambria" w:cs="Cambria" w:asciiTheme="majorAscii" w:hAnsiTheme="majorAscii" w:eastAsiaTheme="majorAscii" w:cstheme="majorAscii"/>
-          <w:sz w:val="22"/>
-          <w:szCs w:val="22"/>
-        </w:rPr>
+          <w:rFonts w:asciiTheme="majorHAnsi" w:eastAsiaTheme="majorEastAsia" w:hAnsiTheme="majorHAnsi" w:cstheme="majorBidi"/>
+          <w:sz w:val="22"/>
+          <w:szCs w:val="22"/>
+        </w:rPr>
+        <w:lastRenderedPageBreak/>
         <w:t>Customers should be allowed access to their resources through authentication via a username and password.</w:t>
       </w:r>
     </w:p>
-    <w:p w14:noSpellErr="1">
+    <w:p>
       <w:pPr>
         <w:pStyle w:val="BodyText"/>
         <w:numPr>
@@ -4751,14 +5265,14 @@
       </w:pPr>
       <w:r>
         <w:rPr>
-          <w:rFonts w:ascii="Cambria" w:hAnsi="Cambria" w:eastAsia="Cambria" w:cs="Cambria" w:asciiTheme="majorAscii" w:hAnsiTheme="majorAscii" w:eastAsiaTheme="majorAscii" w:cstheme="majorAscii"/>
+          <w:rFonts w:asciiTheme="majorHAnsi" w:eastAsiaTheme="majorEastAsia" w:hAnsiTheme="majorHAnsi" w:cstheme="majorBidi"/>
           <w:sz w:val="22"/>
           <w:szCs w:val="22"/>
         </w:rPr>
         <w:t>Customers must be able to request for a change of their password if they happen to forget it.</w:t>
       </w:r>
     </w:p>
-    <w:p w14:noSpellErr="1">
+    <w:p>
       <w:pPr>
         <w:pStyle w:val="BodyText"/>
         <w:numPr>
@@ -4772,7 +5286,7 @@
       </w:pPr>
       <w:r>
         <w:rPr>
-          <w:rFonts w:ascii="Cambria" w:hAnsi="Cambria" w:eastAsia="Cambria" w:cs="Cambria" w:asciiTheme="majorAscii" w:hAnsiTheme="majorAscii" w:eastAsiaTheme="majorAscii" w:cstheme="majorAscii"/>
+          <w:rFonts w:asciiTheme="majorHAnsi" w:eastAsiaTheme="majorEastAsia" w:hAnsiTheme="majorHAnsi" w:cstheme="majorBidi"/>
           <w:sz w:val="22"/>
           <w:szCs w:val="22"/>
         </w:rPr>
@@ -4890,15 +5404,7 @@
           <w:sz w:val="22"/>
           <w:szCs w:val="22"/>
         </w:rPr>
-        <w:t>with the respective orders that must be carried out for a particular route</w:t>
-      </w:r>
-      <w:r>
-        <w:rPr>
-          <w:rFonts w:asciiTheme="majorHAnsi" w:hAnsiTheme="majorHAnsi"/>
-          <w:sz w:val="22"/>
-          <w:szCs w:val="22"/>
-        </w:rPr>
-        <w:t xml:space="preserve"> </w:t>
+        <w:t xml:space="preserve">with the respective orders that must be carried out for a particular route </w:t>
       </w:r>
       <w:r>
         <w:rPr>
@@ -4966,17 +5472,7 @@
           <w:sz w:val="22"/>
           <w:szCs w:val="22"/>
         </w:rPr>
-        <w:t>Clerks must be able to approve or disapprove a customer's request to make a m</w:t>
-      </w:r>
-      <w:bookmarkStart w:name="_GoBack" w:id="12"/>
-      <w:bookmarkEnd w:id="12"/>
-      <w:r>
-        <w:rPr>
-          <w:rFonts w:asciiTheme="majorHAnsi" w:hAnsiTheme="majorHAnsi"/>
-          <w:sz w:val="22"/>
-          <w:szCs w:val="22"/>
-        </w:rPr>
-        <w:t>odification to a standing order.</w:t>
+        <w:t>Clerks must be able to approve or disapprove a customer's request to make a modification to a standing order.</w:t>
       </w:r>
     </w:p>
     <w:p>
@@ -5110,7 +5606,6 @@
           <w:sz w:val="22"/>
           <w:szCs w:val="22"/>
         </w:rPr>
-        <w:lastRenderedPageBreak/>
         <w:t>The system must provide options for the customer to check the status of their orders made</w:t>
       </w:r>
       <w:r>
@@ -5315,10 +5810,11 @@
       </w:pPr>
       <w:r>
         <w:rPr>
-          <w:rFonts w:ascii="Cambria" w:hAnsi="Cambria" w:eastAsia="Cambria" w:cs="Cambria" w:asciiTheme="majorAscii" w:hAnsiTheme="majorAscii" w:eastAsiaTheme="majorAscii" w:cstheme="majorAscii"/>
-          <w:sz w:val="22"/>
-          <w:szCs w:val="22"/>
-        </w:rPr>
+          <w:rFonts w:asciiTheme="majorHAnsi" w:eastAsiaTheme="majorEastAsia" w:hAnsiTheme="majorHAnsi" w:cstheme="majorBidi"/>
+          <w:sz w:val="22"/>
+          <w:szCs w:val="22"/>
+        </w:rPr>
+        <w:lastRenderedPageBreak/>
         <w:t>Merchandisers must be able to make changes on standing orders using their company tablets.</w:t>
       </w:r>
     </w:p>
@@ -5328,7 +5824,7 @@
       </w:pPr>
       <w:r>
         <w:rPr>
-          <w:rFonts w:ascii="Cambria" w:hAnsi="Cambria" w:eastAsia="Cambria" w:cs="Cambria" w:asciiTheme="majorAscii" w:hAnsiTheme="majorAscii" w:eastAsiaTheme="majorAscii" w:cstheme="majorAscii"/>
+          <w:rFonts w:asciiTheme="majorHAnsi" w:eastAsiaTheme="majorEastAsia" w:hAnsiTheme="majorHAnsi" w:cstheme="majorBidi"/>
           <w:sz w:val="22"/>
           <w:szCs w:val="22"/>
         </w:rPr>
@@ -5394,19 +5890,11 @@
       </w:pPr>
       <w:r>
         <w:rPr>
-          <w:rFonts w:ascii="Cambria" w:hAnsi="Cambria" w:eastAsia="Cambria" w:cs="Cambria" w:asciiTheme="majorAscii" w:hAnsiTheme="majorAscii" w:eastAsiaTheme="majorAscii" w:cstheme="majorAscii"/>
-          <w:sz w:val="22"/>
-          <w:szCs w:val="22"/>
-        </w:rPr>
-        <w:t>The AkiProPlus management system must be able to create financial graphs on a timely basis</w:t>
-      </w:r>
-      <w:r>
-        <w:rPr>
-          <w:rFonts w:ascii="Cambria" w:hAnsi="Cambria" w:eastAsia="Cambria" w:cs="Cambria" w:asciiTheme="majorAscii" w:hAnsiTheme="majorAscii" w:eastAsiaTheme="majorAscii" w:cstheme="majorAscii"/>
-          <w:sz w:val="22"/>
-          <w:szCs w:val="22"/>
-        </w:rPr>
-        <w:t xml:space="preserve"> (in real-time). </w:t>
+          <w:rFonts w:asciiTheme="majorHAnsi" w:eastAsiaTheme="majorEastAsia" w:hAnsiTheme="majorHAnsi" w:cstheme="majorBidi"/>
+          <w:sz w:val="22"/>
+          <w:szCs w:val="22"/>
+        </w:rPr>
+        <w:t xml:space="preserve">The AkiProPlus management system must be able to create financial graphs on a timely basis (in real-time). </w:t>
       </w:r>
     </w:p>
     <w:p>
@@ -5423,7 +5911,7 @@
       </w:pPr>
       <w:r>
         <w:rPr>
-          <w:rFonts w:ascii="Cambria" w:hAnsi="Cambria" w:eastAsia="Cambria" w:cs="Cambria" w:asciiTheme="majorAscii" w:hAnsiTheme="majorAscii" w:eastAsiaTheme="majorAscii" w:cstheme="majorAscii"/>
+          <w:rFonts w:asciiTheme="majorHAnsi" w:eastAsiaTheme="majorEastAsia" w:hAnsiTheme="majorHAnsi" w:cstheme="majorBidi"/>
           <w:sz w:val="22"/>
           <w:szCs w:val="22"/>
         </w:rPr>
@@ -5444,23 +5932,10 @@
         </w:rPr>
       </w:pPr>
       <w:r>
-        <w:rPr/>
-        <w:t xml:space="preserve">The Management department must be able to analyze the real-time created financial graphs </w:t>
-      </w:r>
-      <w:r>
-        <w:rPr/>
-        <w:t>created by the AkiProPlus management system</w:t>
-      </w:r>
-      <w:r>
-        <w:rPr/>
-        <w:t xml:space="preserve"> </w:t>
-      </w:r>
-      <w:r>
-        <w:rPr/>
-        <w:t>to assist in decision-making business processes.</w:t>
-      </w:r>
-    </w:p>
-    <w:p w14:noSpellErr="1">
+        <w:t>The Management department must be able to analyze the real-time created financial graphs created by the AkiProPlus management system to assist in decision-making business processes.</w:t>
+      </w:r>
+    </w:p>
+    <w:p>
       <w:pPr>
         <w:pStyle w:val="BodyText"/>
         <w:numPr>
@@ -5473,12 +5948,7 @@
         </w:rPr>
       </w:pPr>
       <w:r>
-        <w:rPr/>
-        <w:t>T</w:t>
-      </w:r>
-      <w:r>
-        <w:rPr/>
-        <w:t xml:space="preserve">he Management department must be able to access weekly reports outlining the status of the inventory to make the required purchase orders to suppliers for inventory replenishment. </w:t>
+        <w:t xml:space="preserve">The Management department must be able to access weekly reports outlining the status of the inventory to make the required purchase orders to suppliers for inventory replenishment. </w:t>
       </w:r>
     </w:p>
     <w:p>
@@ -5494,15 +5964,18 @@
         </w:rPr>
       </w:pPr>
       <w:r>
-        <w:rPr/>
-        <w:t>The Supplier must come with a purchase order to</w:t>
-      </w:r>
-      <w:r>
-        <w:rPr/>
-        <w:t xml:space="preserve"> AkiBakery to be accepted and payed by a clerk</w:t>
-      </w:r>
-    </w:p>
-    <w:p w14:noSpellErr="1">
+        <w:t xml:space="preserve">The Supplier must come with a purchase order to AkiBakery to be accepted and </w:t>
+      </w:r>
+      <w:proofErr w:type="spellStart"/>
+      <w:r>
+        <w:t>payed</w:t>
+      </w:r>
+      <w:proofErr w:type="spellEnd"/>
+      <w:r>
+        <w:t xml:space="preserve"> by a clerk</w:t>
+      </w:r>
+    </w:p>
+    <w:p>
       <w:pPr>
         <w:pStyle w:val="BodyText"/>
         <w:numPr>
@@ -5515,11 +5988,10 @@
         </w:rPr>
       </w:pPr>
       <w:r>
-        <w:rPr/>
         <w:t>Clerks must be able to receive purchase orders from suppliers to either accept or decline a purchase order</w:t>
       </w:r>
     </w:p>
-    <w:p w14:noSpellErr="1">
+    <w:p>
       <w:pPr>
         <w:pStyle w:val="BodyText"/>
         <w:numPr>
@@ -5532,7 +6004,6 @@
         </w:rPr>
       </w:pPr>
       <w:r>
-        <w:rPr/>
         <w:t>Clerks must be able to financially clear purchase orders for the suppliers to ship their products to the bakery.</w:t>
       </w:r>
     </w:p>
@@ -5549,7 +6020,6 @@
         </w:rPr>
       </w:pPr>
       <w:r>
-        <w:rPr/>
         <w:t>The Supplier must be able to replenish the inventory once the associated purchase order has been accepted and financially cleared.</w:t>
       </w:r>
     </w:p>
@@ -5681,7 +6151,7 @@
         <w:t>The system must be maintainable.</w:t>
       </w:r>
     </w:p>
-    <w:p w14:noSpellErr="1">
+    <w:p>
       <w:pPr>
         <w:pStyle w:val="BodyText"/>
         <w:numPr>
@@ -5695,30 +6165,14 @@
       </w:pPr>
       <w:r>
         <w:rPr>
-          <w:rFonts w:ascii="Cambria" w:hAnsi="Cambria" w:eastAsia="Cambria" w:cs="Cambria" w:asciiTheme="majorAscii" w:hAnsiTheme="majorAscii" w:eastAsiaTheme="majorAscii" w:cstheme="majorAscii"/>
-          <w:sz w:val="22"/>
-          <w:szCs w:val="22"/>
-        </w:rPr>
-        <w:t>The system must have adequate means of security (only authorized users have access to</w:t>
-      </w:r>
-      <w:r>
-        <w:rPr>
-          <w:rFonts w:ascii="Cambria" w:hAnsi="Cambria" w:eastAsia="Cambria" w:cs="Cambria" w:asciiTheme="majorAscii" w:hAnsiTheme="majorAscii" w:eastAsiaTheme="majorAscii" w:cstheme="majorAscii"/>
-          <w:sz w:val="22"/>
-          <w:szCs w:val="22"/>
-        </w:rPr>
-        <w:t xml:space="preserve"> </w:t>
-      </w:r>
-      <w:r>
-        <w:rPr>
-          <w:rFonts w:ascii="Cambria" w:hAnsi="Cambria" w:eastAsia="Cambria" w:cs="Cambria" w:asciiTheme="majorAscii" w:hAnsiTheme="majorAscii" w:eastAsiaTheme="majorAscii" w:cstheme="majorAscii"/>
-          <w:sz w:val="22"/>
-          <w:szCs w:val="22"/>
-        </w:rPr>
-        <w:t xml:space="preserve">certain functions). </w:t>
-      </w:r>
-    </w:p>
-    <w:p w14:noSpellErr="1">
+          <w:rFonts w:asciiTheme="majorHAnsi" w:eastAsiaTheme="majorEastAsia" w:hAnsiTheme="majorHAnsi" w:cstheme="majorBidi"/>
+          <w:sz w:val="22"/>
+          <w:szCs w:val="22"/>
+        </w:rPr>
+        <w:t xml:space="preserve">The system must have adequate means of security (only authorized users have access to certain functions). </w:t>
+      </w:r>
+    </w:p>
+    <w:p>
       <w:pPr>
         <w:pStyle w:val="BodyText"/>
         <w:numPr>
@@ -5732,71 +6186,64 @@
       </w:pPr>
       <w:r>
         <w:rPr>
-          <w:rFonts w:ascii="Cambria" w:hAnsi="Cambria" w:eastAsia="Cambria" w:cs="Cambria" w:asciiTheme="majorAscii" w:hAnsiTheme="majorAscii" w:eastAsiaTheme="majorAscii" w:cstheme="majorAscii"/>
-          <w:sz w:val="22"/>
-          <w:szCs w:val="22"/>
-        </w:rPr>
-        <w:t>The system must allow for seamless use between all platf</w:t>
-      </w:r>
-      <w:r>
-        <w:rPr>
-          <w:rFonts w:ascii="Cambria" w:hAnsi="Cambria" w:eastAsia="Cambria" w:cs="Cambria" w:asciiTheme="majorAscii" w:hAnsiTheme="majorAscii" w:eastAsiaTheme="majorAscii" w:cstheme="majorAscii"/>
-          <w:sz w:val="22"/>
-          <w:szCs w:val="22"/>
-        </w:rPr>
-        <w:t>orms and devices.</w:t>
-      </w:r>
-    </w:p>
-    <w:p w14:noSpellErr="1">
-      <w:pPr>
-        <w:pStyle w:val="BodyText"/>
-      </w:pPr>
-    </w:p>
-    <w:p>
-      <w:pPr>
-        <w:pStyle w:val="BodyText"/>
-        <w:rPr>
-          <w:rFonts w:asciiTheme="majorHAnsi" w:hAnsiTheme="majorHAnsi"/>
-          <w:sz w:val="22"/>
-          <w:szCs w:val="22"/>
-        </w:rPr>
-      </w:pPr>
-    </w:p>
-    <w:p>
-      <w:pPr>
-        <w:pStyle w:val="BodyText"/>
-        <w:rPr>
-          <w:rFonts w:asciiTheme="majorHAnsi" w:hAnsiTheme="majorHAnsi"/>
-          <w:sz w:val="22"/>
-          <w:szCs w:val="22"/>
-        </w:rPr>
-      </w:pPr>
-    </w:p>
-    <w:p>
-      <w:pPr>
-        <w:pStyle w:val="BodyText"/>
-        <w:rPr>
-          <w:rFonts w:asciiTheme="majorHAnsi" w:hAnsiTheme="majorHAnsi"/>
-          <w:sz w:val="22"/>
-          <w:szCs w:val="22"/>
-        </w:rPr>
-      </w:pPr>
-    </w:p>
-    <w:p>
-      <w:pPr>
-        <w:pStyle w:val="BodyText"/>
-        <w:rPr>
-          <w:rFonts w:asciiTheme="majorHAnsi" w:hAnsiTheme="majorHAnsi"/>
-          <w:sz w:val="22"/>
-          <w:szCs w:val="22"/>
-        </w:rPr>
-      </w:pPr>
-      <w:r>
-        <w:rPr>
-          <w:rFonts w:asciiTheme="majorHAnsi" w:hAnsiTheme="majorHAnsi"/>
-          <w:sz w:val="22"/>
-          <w:szCs w:val="22"/>
-        </w:rPr>
+          <w:rFonts w:asciiTheme="majorHAnsi" w:eastAsiaTheme="majorEastAsia" w:hAnsiTheme="majorHAnsi" w:cstheme="majorBidi"/>
+          <w:sz w:val="22"/>
+          <w:szCs w:val="22"/>
+        </w:rPr>
+        <w:t>The system must allow for seamless use between all platforms and devices.</w:t>
+      </w:r>
+    </w:p>
+    <w:p>
+      <w:pPr>
+        <w:pStyle w:val="BodyText"/>
+      </w:pPr>
+    </w:p>
+    <w:p>
+      <w:pPr>
+        <w:pStyle w:val="BodyText"/>
+        <w:rPr>
+          <w:rFonts w:asciiTheme="majorHAnsi" w:hAnsiTheme="majorHAnsi"/>
+          <w:sz w:val="22"/>
+          <w:szCs w:val="22"/>
+        </w:rPr>
+      </w:pPr>
+    </w:p>
+    <w:p>
+      <w:pPr>
+        <w:pStyle w:val="BodyText"/>
+        <w:rPr>
+          <w:rFonts w:asciiTheme="majorHAnsi" w:hAnsiTheme="majorHAnsi"/>
+          <w:sz w:val="22"/>
+          <w:szCs w:val="22"/>
+        </w:rPr>
+      </w:pPr>
+    </w:p>
+    <w:p>
+      <w:pPr>
+        <w:pStyle w:val="BodyText"/>
+        <w:rPr>
+          <w:rFonts w:asciiTheme="majorHAnsi" w:hAnsiTheme="majorHAnsi"/>
+          <w:sz w:val="22"/>
+          <w:szCs w:val="22"/>
+        </w:rPr>
+      </w:pPr>
+    </w:p>
+    <w:p>
+      <w:pPr>
+        <w:pStyle w:val="BodyText"/>
+        <w:rPr>
+          <w:rFonts w:asciiTheme="majorHAnsi" w:hAnsiTheme="majorHAnsi"/>
+          <w:sz w:val="22"/>
+          <w:szCs w:val="22"/>
+        </w:rPr>
+      </w:pPr>
+      <w:r>
+        <w:rPr>
+          <w:rFonts w:asciiTheme="majorHAnsi" w:hAnsiTheme="majorHAnsi"/>
+          <w:sz w:val="22"/>
+          <w:szCs w:val="22"/>
+        </w:rPr>
+        <w:lastRenderedPageBreak/>
         <w:t>AkiBakery expects the new system to produce the following:</w:t>
       </w:r>
     </w:p>
@@ -5814,7 +6261,7 @@
       </w:pPr>
       <w:r>
         <w:rPr>
-          <w:rFonts w:eastAsia="Calibri" w:cs="Calibri" w:asciiTheme="majorHAnsi" w:hAnsiTheme="majorHAnsi"/>
+          <w:rFonts w:asciiTheme="majorHAnsi" w:eastAsia="Calibri" w:hAnsiTheme="majorHAnsi" w:cs="Calibri"/>
           <w:sz w:val="22"/>
           <w:szCs w:val="22"/>
         </w:rPr>
@@ -5835,7 +6282,7 @@
       </w:pPr>
       <w:r>
         <w:rPr>
-          <w:rFonts w:eastAsia="Calibri" w:cs="Calibri" w:asciiTheme="majorHAnsi" w:hAnsiTheme="majorHAnsi"/>
+          <w:rFonts w:asciiTheme="majorHAnsi" w:eastAsia="Calibri" w:hAnsiTheme="majorHAnsi" w:cs="Calibri"/>
           <w:sz w:val="22"/>
           <w:szCs w:val="22"/>
         </w:rPr>
@@ -5856,7 +6303,7 @@
       </w:pPr>
       <w:r>
         <w:rPr>
-          <w:rFonts w:eastAsia="Calibri" w:cs="Calibri" w:asciiTheme="majorHAnsi" w:hAnsiTheme="majorHAnsi"/>
+          <w:rFonts w:asciiTheme="majorHAnsi" w:eastAsia="Calibri" w:hAnsiTheme="majorHAnsi" w:cs="Calibri"/>
           <w:sz w:val="22"/>
           <w:szCs w:val="22"/>
         </w:rPr>
@@ -5877,7 +6324,7 @@
       </w:pPr>
       <w:r>
         <w:rPr>
-          <w:rFonts w:eastAsia="Calibri" w:cs="Calibri" w:asciiTheme="majorHAnsi" w:hAnsiTheme="majorHAnsi"/>
+          <w:rFonts w:asciiTheme="majorHAnsi" w:eastAsia="Calibri" w:hAnsiTheme="majorHAnsi" w:cs="Calibri"/>
           <w:sz w:val="22"/>
           <w:szCs w:val="22"/>
         </w:rPr>
@@ -5898,7 +6345,7 @@
       </w:pPr>
       <w:r>
         <w:rPr>
-          <w:rFonts w:eastAsia="Calibri" w:cs="Calibri" w:asciiTheme="majorHAnsi" w:hAnsiTheme="majorHAnsi"/>
+          <w:rFonts w:asciiTheme="majorHAnsi" w:eastAsia="Calibri" w:hAnsiTheme="majorHAnsi" w:cs="Calibri"/>
           <w:sz w:val="22"/>
           <w:szCs w:val="22"/>
         </w:rPr>
@@ -5919,7 +6366,7 @@
       </w:pPr>
       <w:r>
         <w:rPr>
-          <w:rFonts w:eastAsia="Calibri" w:cs="Calibri" w:asciiTheme="majorHAnsi" w:hAnsiTheme="majorHAnsi"/>
+          <w:rFonts w:asciiTheme="majorHAnsi" w:eastAsia="Calibri" w:hAnsiTheme="majorHAnsi" w:cs="Calibri"/>
           <w:sz w:val="22"/>
           <w:szCs w:val="22"/>
         </w:rPr>
@@ -5940,7 +6387,7 @@
       </w:pPr>
       <w:r>
         <w:rPr>
-          <w:rFonts w:eastAsia="Calibri" w:cs="Calibri" w:asciiTheme="majorHAnsi" w:hAnsiTheme="majorHAnsi"/>
+          <w:rFonts w:asciiTheme="majorHAnsi" w:eastAsia="Calibri" w:hAnsiTheme="majorHAnsi" w:cs="Calibri"/>
           <w:sz w:val="22"/>
           <w:szCs w:val="22"/>
         </w:rPr>
@@ -5961,7 +6408,7 @@
       </w:pPr>
       <w:r>
         <w:rPr>
-          <w:rFonts w:eastAsia="Calibri" w:cs="Calibri" w:asciiTheme="majorHAnsi" w:hAnsiTheme="majorHAnsi"/>
+          <w:rFonts w:asciiTheme="majorHAnsi" w:eastAsia="Calibri" w:hAnsiTheme="majorHAnsi" w:cs="Calibri"/>
           <w:sz w:val="22"/>
           <w:szCs w:val="22"/>
         </w:rPr>
@@ -5982,7 +6429,7 @@
       </w:pPr>
       <w:r>
         <w:rPr>
-          <w:rFonts w:eastAsia="Calibri" w:cs="Calibri" w:asciiTheme="majorHAnsi" w:hAnsiTheme="majorHAnsi"/>
+          <w:rFonts w:asciiTheme="majorHAnsi" w:eastAsia="Calibri" w:hAnsiTheme="majorHAnsi" w:cs="Calibri"/>
           <w:sz w:val="22"/>
           <w:szCs w:val="22"/>
         </w:rPr>
@@ -6004,7 +6451,7 @@
       </w:pPr>
       <w:r>
         <w:rPr>
-          <w:rFonts w:eastAsia="Calibri" w:cs="Calibri" w:asciiTheme="majorHAnsi" w:hAnsiTheme="majorHAnsi"/>
+          <w:rFonts w:asciiTheme="majorHAnsi" w:eastAsia="Calibri" w:hAnsiTheme="majorHAnsi" w:cs="Calibri"/>
           <w:sz w:val="22"/>
           <w:szCs w:val="22"/>
         </w:rPr>
@@ -6041,7 +6488,7 @@
           <w:szCs w:val="22"/>
         </w:rPr>
       </w:pPr>
-      <w:bookmarkStart w:name="_Toc524312834" w:id="13"/>
+      <w:bookmarkStart w:id="13" w:name="_Toc524312834"/>
       <w:r>
         <w:rPr>
           <w:rFonts w:asciiTheme="majorHAnsi" w:hAnsiTheme="majorHAnsi"/>
@@ -6079,6 +6526,7 @@
           <w:szCs w:val="22"/>
         </w:rPr>
       </w:pPr>
+      <w:proofErr w:type="spellStart"/>
       <w:r>
         <w:rPr>
           <w:rFonts w:asciiTheme="majorHAnsi" w:hAnsiTheme="majorHAnsi"/>
@@ -6089,6 +6537,7 @@
         </w:rPr>
         <w:t>Contraints</w:t>
       </w:r>
+      <w:proofErr w:type="spellEnd"/>
       <w:r>
         <w:rPr>
           <w:rFonts w:asciiTheme="majorHAnsi" w:hAnsiTheme="majorHAnsi"/>
@@ -6139,7 +6588,43 @@
           <w:sz w:val="22"/>
           <w:szCs w:val="22"/>
         </w:rPr>
-        <w:t>The system must allow staff and customers to be able to have access to the system via any device eg. Tablets, Pc's, Mobile devies etc.</w:t>
+        <w:t xml:space="preserve">The system must allow staff and customers to be able to have access to the system via any device </w:t>
+      </w:r>
+      <w:proofErr w:type="spellStart"/>
+      <w:r>
+        <w:rPr>
+          <w:rFonts w:asciiTheme="majorHAnsi" w:hAnsiTheme="majorHAnsi"/>
+          <w:sz w:val="22"/>
+          <w:szCs w:val="22"/>
+        </w:rPr>
+        <w:t>eg</w:t>
+      </w:r>
+      <w:proofErr w:type="spellEnd"/>
+      <w:r>
+        <w:rPr>
+          <w:rFonts w:asciiTheme="majorHAnsi" w:hAnsiTheme="majorHAnsi"/>
+          <w:sz w:val="22"/>
+          <w:szCs w:val="22"/>
+        </w:rPr>
+        <w:t xml:space="preserve">. Tablets, Pc's, Mobile </w:t>
+      </w:r>
+      <w:proofErr w:type="spellStart"/>
+      <w:r>
+        <w:rPr>
+          <w:rFonts w:asciiTheme="majorHAnsi" w:hAnsiTheme="majorHAnsi"/>
+          <w:sz w:val="22"/>
+          <w:szCs w:val="22"/>
+        </w:rPr>
+        <w:t>devies</w:t>
+      </w:r>
+      <w:proofErr w:type="spellEnd"/>
+      <w:r>
+        <w:rPr>
+          <w:rFonts w:asciiTheme="majorHAnsi" w:hAnsiTheme="majorHAnsi"/>
+          <w:sz w:val="22"/>
+          <w:szCs w:val="22"/>
+        </w:rPr>
+        <w:t xml:space="preserve"> etc.</w:t>
       </w:r>
     </w:p>
     <w:p>
@@ -6161,7 +6646,25 @@
           <w:sz w:val="22"/>
           <w:szCs w:val="22"/>
         </w:rPr>
-        <w:t>The tablets which will be given to van drivers should be at a  low - cost in order to maintain a profitable state.</w:t>
+        <w:t xml:space="preserve">The tablets which will be given to van drivers should be at </w:t>
+      </w:r>
+      <w:proofErr w:type="gramStart"/>
+      <w:r>
+        <w:rPr>
+          <w:rFonts w:asciiTheme="majorHAnsi" w:hAnsiTheme="majorHAnsi"/>
+          <w:sz w:val="22"/>
+          <w:szCs w:val="22"/>
+        </w:rPr>
+        <w:t>a  low</w:t>
+      </w:r>
+      <w:proofErr w:type="gramEnd"/>
+      <w:r>
+        <w:rPr>
+          <w:rFonts w:asciiTheme="majorHAnsi" w:hAnsiTheme="majorHAnsi"/>
+          <w:sz w:val="22"/>
+          <w:szCs w:val="22"/>
+        </w:rPr>
+        <w:t xml:space="preserve"> - cost in order to maintain a profitable state.</w:t>
       </w:r>
     </w:p>
     <w:p>
@@ -6213,7 +6716,7 @@
           <w:szCs w:val="22"/>
         </w:rPr>
       </w:pPr>
-      <w:bookmarkStart w:name="_Toc524312835" w:id="14"/>
+      <w:bookmarkStart w:id="14" w:name="_Toc524312835"/>
       <w:r>
         <w:rPr>
           <w:rFonts w:asciiTheme="majorHAnsi" w:hAnsiTheme="majorHAnsi"/>
@@ -6317,7 +6820,7 @@
           <w:szCs w:val="22"/>
         </w:rPr>
       </w:pPr>
-      <w:bookmarkStart w:name="_Toc524312836" w:id="15"/>
+      <w:bookmarkStart w:id="15" w:name="_Toc524312836"/>
       <w:r>
         <w:rPr>
           <w:rFonts w:asciiTheme="majorHAnsi" w:hAnsiTheme="majorHAnsi"/>
@@ -6409,7 +6912,7 @@
           <w:szCs w:val="22"/>
         </w:rPr>
       </w:pPr>
-      <w:bookmarkStart w:name="_Toc524312837" w:id="16"/>
+      <w:bookmarkStart w:id="16" w:name="_Toc524312837"/>
       <w:r>
         <w:rPr>
           <w:rFonts w:asciiTheme="majorHAnsi" w:hAnsiTheme="majorHAnsi"/>
@@ -6429,7 +6932,7 @@
           <w:szCs w:val="22"/>
         </w:rPr>
       </w:pPr>
-      <w:bookmarkStart w:name="_Toc524312838" w:id="17"/>
+      <w:bookmarkStart w:id="17" w:name="_Toc524312838"/>
       <w:r>
         <w:rPr>
           <w:rFonts w:asciiTheme="majorHAnsi" w:hAnsiTheme="majorHAnsi"/>
@@ -6467,7 +6970,7 @@
           <w:szCs w:val="22"/>
         </w:rPr>
       </w:pPr>
-      <w:bookmarkStart w:name="_Toc524312839" w:id="18"/>
+      <w:bookmarkStart w:id="18" w:name="_Toc524312839"/>
       <w:r>
         <w:rPr>
           <w:rFonts w:asciiTheme="majorHAnsi" w:hAnsiTheme="majorHAnsi"/>
@@ -6515,6 +7018,7 @@
           <w:szCs w:val="22"/>
         </w:rPr>
       </w:pPr>
+      <w:proofErr w:type="gramStart"/>
       <w:r>
         <w:rPr>
           <w:rFonts w:asciiTheme="majorHAnsi" w:hAnsiTheme="majorHAnsi"/>
@@ -6531,7 +7035,16 @@
           <w:sz w:val="22"/>
           <w:szCs w:val="22"/>
         </w:rPr>
-        <w:t xml:space="preserve">: </w:t>
+        <w:t>:</w:t>
+      </w:r>
+      <w:proofErr w:type="gramEnd"/>
+      <w:r>
+        <w:rPr>
+          <w:rFonts w:asciiTheme="majorHAnsi" w:hAnsiTheme="majorHAnsi"/>
+          <w:sz w:val="22"/>
+          <w:szCs w:val="22"/>
+        </w:rPr>
+        <w:t xml:space="preserve"> </w:t>
       </w:r>
     </w:p>
     <w:p>
@@ -6553,7 +7066,25 @@
           <w:sz w:val="22"/>
           <w:szCs w:val="22"/>
         </w:rPr>
-        <w:t>Will be able to monitor  stock movements provided that all products have been distributed.</w:t>
+        <w:t xml:space="preserve">Will be able to </w:t>
+      </w:r>
+      <w:proofErr w:type="gramStart"/>
+      <w:r>
+        <w:rPr>
+          <w:rFonts w:asciiTheme="majorHAnsi" w:hAnsiTheme="majorHAnsi"/>
+          <w:sz w:val="22"/>
+          <w:szCs w:val="22"/>
+        </w:rPr>
+        <w:t>monitor  stock</w:t>
+      </w:r>
+      <w:proofErr w:type="gramEnd"/>
+      <w:r>
+        <w:rPr>
+          <w:rFonts w:asciiTheme="majorHAnsi" w:hAnsiTheme="majorHAnsi"/>
+          <w:sz w:val="22"/>
+          <w:szCs w:val="22"/>
+        </w:rPr>
+        <w:t xml:space="preserve"> movements provided that all products have been distributed.</w:t>
       </w:r>
     </w:p>
     <w:p>
@@ -6597,7 +7128,43 @@
           <w:sz w:val="22"/>
           <w:szCs w:val="22"/>
         </w:rPr>
-        <w:t>Are allowed to monitor reports, data trends and also figure analysis using an Electronic Point of Sale System (EPoS). Using the EPoS system merchandisers will have the ability to detect or spot areas where the demand on certain products lie.</w:t>
+        <w:t>Are allowed to monitor reports, data trends and also figure analysis using an Electronic Point of Sale System (</w:t>
+      </w:r>
+      <w:proofErr w:type="spellStart"/>
+      <w:r>
+        <w:rPr>
+          <w:rFonts w:asciiTheme="majorHAnsi" w:hAnsiTheme="majorHAnsi"/>
+          <w:sz w:val="22"/>
+          <w:szCs w:val="22"/>
+        </w:rPr>
+        <w:t>EPoS</w:t>
+      </w:r>
+      <w:proofErr w:type="spellEnd"/>
+      <w:r>
+        <w:rPr>
+          <w:rFonts w:asciiTheme="majorHAnsi" w:hAnsiTheme="majorHAnsi"/>
+          <w:sz w:val="22"/>
+          <w:szCs w:val="22"/>
+        </w:rPr>
+        <w:t xml:space="preserve">). Using the </w:t>
+      </w:r>
+      <w:proofErr w:type="spellStart"/>
+      <w:r>
+        <w:rPr>
+          <w:rFonts w:asciiTheme="majorHAnsi" w:hAnsiTheme="majorHAnsi"/>
+          <w:sz w:val="22"/>
+          <w:szCs w:val="22"/>
+        </w:rPr>
+        <w:t>EPoS</w:t>
+      </w:r>
+      <w:proofErr w:type="spellEnd"/>
+      <w:r>
+        <w:rPr>
+          <w:rFonts w:asciiTheme="majorHAnsi" w:hAnsiTheme="majorHAnsi"/>
+          <w:sz w:val="22"/>
+          <w:szCs w:val="22"/>
+        </w:rPr>
+        <w:t xml:space="preserve"> system merchandisers will have the ability to detect or spot areas where the demand on certain products lie.</w:t>
       </w:r>
     </w:p>
     <w:p>
@@ -6633,76 +7200,61 @@
       </w:pPr>
       <w:r>
         <w:rPr>
-          <w:rFonts w:ascii="Cambria" w:hAnsi="Cambria" w:eastAsia="Cambria" w:cs="Cambria" w:asciiTheme="majorAscii" w:hAnsiTheme="majorAscii" w:eastAsiaTheme="majorAscii" w:cstheme="majorAscii"/>
-          <w:b w:val="1"/>
-          <w:bCs w:val="1"/>
+          <w:rFonts w:asciiTheme="majorHAnsi" w:eastAsiaTheme="majorEastAsia" w:hAnsiTheme="majorHAnsi" w:cstheme="majorBidi"/>
+          <w:b/>
+          <w:bCs/>
           <w:sz w:val="22"/>
           <w:szCs w:val="22"/>
         </w:rPr>
         <w:t>Van drivers:</w:t>
       </w:r>
     </w:p>
-    <w:p w14:noSpellErr="1">
+    <w:p>
       <w:pPr>
         <w:pStyle w:val="BodyText"/>
         <w:numPr>
           <w:ilvl w:val="0"/>
           <w:numId w:val="1"/>
         </w:numPr>
-        <w:rPr/>
-      </w:pPr>
-      <w:r>
-        <w:rPr>
-          <w:rFonts w:ascii="Cambria" w:hAnsi="Cambria" w:eastAsia="Cambria" w:cs="Cambria" w:asciiTheme="majorAscii" w:hAnsiTheme="majorAscii" w:eastAsiaTheme="majorAscii" w:cstheme="majorAscii"/>
-          <w:b w:val="0"/>
-          <w:bCs w:val="0"/>
-          <w:sz w:val="22"/>
-          <w:szCs w:val="22"/>
-        </w:rPr>
-        <w:t xml:space="preserve">Are allowed to utilize the route information </w:t>
-      </w:r>
-      <w:r>
-        <w:rPr>
-          <w:rFonts w:ascii="Cambria" w:hAnsi="Cambria" w:eastAsia="Cambria" w:cs="Cambria" w:asciiTheme="majorAscii" w:hAnsiTheme="majorAscii" w:eastAsiaTheme="majorAscii" w:cstheme="majorAscii"/>
-          <w:b w:val="0"/>
-          <w:bCs w:val="0"/>
-          <w:sz w:val="22"/>
-          <w:szCs w:val="22"/>
-        </w:rPr>
-        <w:t xml:space="preserve">from the </w:t>
-      </w:r>
-      <w:r>
-        <w:rPr>
-          <w:rFonts w:ascii="Cambria" w:hAnsi="Cambria" w:eastAsia="Cambria" w:cs="Cambria" w:asciiTheme="majorAscii" w:hAnsiTheme="majorAscii" w:eastAsiaTheme="majorAscii" w:cstheme="majorAscii"/>
-          <w:b w:val="0"/>
-          <w:bCs w:val="0"/>
-          <w:sz w:val="22"/>
-          <w:szCs w:val="22"/>
-        </w:rPr>
-        <w:t xml:space="preserve"> tablet </w:t>
-      </w:r>
-      <w:r>
-        <w:rPr>
-          <w:rFonts w:ascii="Cambria" w:hAnsi="Cambria" w:eastAsia="Cambria" w:cs="Cambria" w:asciiTheme="majorAscii" w:hAnsiTheme="majorAscii" w:eastAsiaTheme="majorAscii" w:cstheme="majorAscii"/>
-          <w:b w:val="0"/>
-          <w:bCs w:val="0"/>
-          <w:sz w:val="22"/>
-          <w:szCs w:val="22"/>
-        </w:rPr>
-        <w:t>to deliver goods to the relevant customers.</w:t>
-      </w:r>
-      <w:r>
-        <w:rPr>
-          <w:rFonts w:ascii="Cambria" w:hAnsi="Cambria" w:eastAsia="Cambria" w:cs="Cambria" w:asciiTheme="majorAscii" w:hAnsiTheme="majorAscii" w:eastAsiaTheme="majorAscii" w:cstheme="majorAscii"/>
-          <w:b w:val="1"/>
-          <w:bCs w:val="1"/>
+      </w:pPr>
+      <w:r>
+        <w:rPr>
+          <w:rFonts w:asciiTheme="majorHAnsi" w:eastAsiaTheme="majorEastAsia" w:hAnsiTheme="majorHAnsi" w:cstheme="majorBidi"/>
+          <w:sz w:val="22"/>
+          <w:szCs w:val="22"/>
+        </w:rPr>
+        <w:t xml:space="preserve">Are allowed to utilize the route information from </w:t>
+      </w:r>
+      <w:proofErr w:type="gramStart"/>
+      <w:r>
+        <w:rPr>
+          <w:rFonts w:asciiTheme="majorHAnsi" w:eastAsiaTheme="majorEastAsia" w:hAnsiTheme="majorHAnsi" w:cstheme="majorBidi"/>
+          <w:sz w:val="22"/>
+          <w:szCs w:val="22"/>
+        </w:rPr>
+        <w:t>the  tablet</w:t>
+      </w:r>
+      <w:proofErr w:type="gramEnd"/>
+      <w:r>
+        <w:rPr>
+          <w:rFonts w:asciiTheme="majorHAnsi" w:eastAsiaTheme="majorEastAsia" w:hAnsiTheme="majorHAnsi" w:cstheme="majorBidi"/>
+          <w:sz w:val="22"/>
+          <w:szCs w:val="22"/>
+        </w:rPr>
+        <w:t xml:space="preserve"> to deliver goods to the relevant customers.</w:t>
+      </w:r>
+      <w:r>
+        <w:rPr>
+          <w:rFonts w:asciiTheme="majorHAnsi" w:eastAsiaTheme="majorEastAsia" w:hAnsiTheme="majorHAnsi" w:cstheme="majorBidi"/>
+          <w:b/>
+          <w:bCs/>
           <w:sz w:val="22"/>
           <w:szCs w:val="22"/>
         </w:rPr>
         <w:t xml:space="preserve">  </w:t>
       </w:r>
     </w:p>
-    <w:p w14:noSpellErr="1">
+    <w:p>
       <w:pPr>
         <w:pStyle w:val="BodyText"/>
         <w:numPr>
@@ -6715,62 +7267,40 @@
       </w:pPr>
       <w:r>
         <w:rPr>
-          <w:rFonts w:ascii="Cambria" w:hAnsi="Cambria" w:eastAsia="Cambria" w:cs="Cambria" w:asciiTheme="majorAscii" w:hAnsiTheme="majorAscii" w:eastAsiaTheme="majorAscii" w:cstheme="majorAscii"/>
-          <w:b w:val="0"/>
-          <w:bCs w:val="0"/>
-          <w:sz w:val="22"/>
-          <w:szCs w:val="22"/>
-        </w:rPr>
-        <w:t xml:space="preserve">Will be allowed to do on demand </w:t>
-      </w:r>
-      <w:r>
-        <w:rPr>
-          <w:rFonts w:ascii="Cambria" w:hAnsi="Cambria" w:eastAsia="Cambria" w:cs="Cambria" w:asciiTheme="majorAscii" w:hAnsiTheme="majorAscii" w:eastAsiaTheme="majorAscii" w:cstheme="majorAscii"/>
-          <w:b w:val="0"/>
-          <w:bCs w:val="0"/>
-          <w:sz w:val="22"/>
-          <w:szCs w:val="22"/>
-        </w:rPr>
-        <w:t>sales, this type responsibility belongs to the van driver exclusively.</w:t>
-      </w:r>
-      <w:r>
-        <w:rPr>
-          <w:rFonts w:ascii="Cambria" w:hAnsi="Cambria" w:eastAsia="Cambria" w:cs="Cambria" w:asciiTheme="majorAscii" w:hAnsiTheme="majorAscii" w:eastAsiaTheme="majorAscii" w:cstheme="majorAscii"/>
-          <w:b w:val="1"/>
-          <w:bCs w:val="1"/>
-          <w:sz w:val="22"/>
-          <w:szCs w:val="22"/>
-        </w:rPr>
-        <w:t xml:space="preserve">                </w:t>
-      </w:r>
-      <w:r>
-        <w:rPr>
-          <w:rFonts w:ascii="Cambria" w:hAnsi="Cambria" w:eastAsia="Cambria" w:cs="Cambria" w:asciiTheme="majorAscii" w:hAnsiTheme="majorAscii" w:eastAsiaTheme="majorAscii" w:cstheme="majorAscii"/>
-          <w:b w:val="1"/>
-          <w:bCs w:val="1"/>
-          <w:sz w:val="22"/>
-          <w:szCs w:val="22"/>
-        </w:rPr>
-        <w:t xml:space="preserve"> </w:t>
-      </w:r>
-    </w:p>
-    <w:p>
-      <w:pPr>
-        <w:pStyle w:val="BodyText"/>
-        <w:rPr>
-          <w:rFonts w:asciiTheme="majorHAnsi" w:hAnsiTheme="majorHAnsi"/>
-          <w:sz w:val="22"/>
-          <w:szCs w:val="22"/>
-        </w:rPr>
-      </w:pPr>
-      <w:r>
-        <w:rPr>
-          <w:rFonts w:asciiTheme="majorHAnsi" w:hAnsiTheme="majorHAnsi"/>
+          <w:rFonts w:asciiTheme="majorHAnsi" w:eastAsiaTheme="majorEastAsia" w:hAnsiTheme="majorHAnsi" w:cstheme="majorBidi"/>
+          <w:sz w:val="22"/>
+          <w:szCs w:val="22"/>
+        </w:rPr>
+        <w:t>Will be allowed to do on demand sales, this type responsibility belongs to the van driver exclusively.</w:t>
+      </w:r>
+      <w:r>
+        <w:rPr>
+          <w:rFonts w:asciiTheme="majorHAnsi" w:eastAsiaTheme="majorEastAsia" w:hAnsiTheme="majorHAnsi" w:cstheme="majorBidi"/>
           <w:b/>
           <w:bCs/>
           <w:sz w:val="22"/>
           <w:szCs w:val="22"/>
         </w:rPr>
+        <w:t xml:space="preserve">                 </w:t>
+      </w:r>
+    </w:p>
+    <w:p>
+      <w:pPr>
+        <w:pStyle w:val="BodyText"/>
+        <w:rPr>
+          <w:rFonts w:asciiTheme="majorHAnsi" w:hAnsiTheme="majorHAnsi"/>
+          <w:sz w:val="22"/>
+          <w:szCs w:val="22"/>
+        </w:rPr>
+      </w:pPr>
+      <w:r>
+        <w:rPr>
+          <w:rFonts w:asciiTheme="majorHAnsi" w:hAnsiTheme="majorHAnsi"/>
+          <w:b/>
+          <w:bCs/>
+          <w:sz w:val="22"/>
+          <w:szCs w:val="22"/>
+        </w:rPr>
         <w:t xml:space="preserve">     </w:t>
       </w:r>
     </w:p>
@@ -6890,7 +7420,7 @@
           <w:szCs w:val="22"/>
         </w:rPr>
       </w:pPr>
-      <w:bookmarkStart w:name="_Toc524312840" w:id="19"/>
+      <w:bookmarkStart w:id="19" w:name="_Toc524312840"/>
       <w:r>
         <w:rPr>
           <w:rFonts w:asciiTheme="majorHAnsi" w:hAnsiTheme="majorHAnsi"/>
@@ -7014,7 +7544,7 @@
                 <w:szCs w:val="22"/>
               </w:rPr>
             </w:pPr>
-            <w:hyperlink w:history="1" r:id="rId9">
+            <w:hyperlink r:id="rId9" w:history="1">
               <w:r>
                 <w:rPr>
                   <w:rStyle w:val="Hyperlink"/>
@@ -7033,7 +7563,7 @@
               </w:rPr>
               <w:br/>
             </w:r>
-            <w:hyperlink w:history="1" r:id="rId10">
+            <w:hyperlink r:id="rId10" w:history="1">
               <w:r>
                 <w:rPr>
                   <w:rStyle w:val="Hyperlink"/>
@@ -7052,7 +7582,7 @@
               </w:rPr>
               <w:br/>
             </w:r>
-            <w:hyperlink w:history="1" r:id="rId11">
+            <w:hyperlink r:id="rId11" w:history="1">
               <w:r>
                 <w:rPr>
                   <w:rStyle w:val="Hyperlink"/>
@@ -7071,7 +7601,7 @@
               </w:rPr>
               <w:br/>
             </w:r>
-            <w:hyperlink w:history="1" r:id="rId12">
+            <w:hyperlink r:id="rId12" w:history="1">
               <w:r>
                 <w:rPr>
                   <w:rStyle w:val="Hyperlink"/>
@@ -7090,7 +7620,7 @@
               </w:rPr>
               <w:br/>
             </w:r>
-            <w:hyperlink w:history="1" r:id="rId13">
+            <w:hyperlink r:id="rId13" w:history="1">
               <w:r>
                 <w:rPr>
                   <w:rStyle w:val="Hyperlink"/>
@@ -7109,7 +7639,7 @@
               </w:rPr>
               <w:br/>
             </w:r>
-            <w:hyperlink w:history="1" r:id="rId14">
+            <w:hyperlink r:id="rId14" w:history="1">
               <w:r>
                 <w:rPr>
                   <w:rStyle w:val="Hyperlink"/>
@@ -7158,7 +7688,7 @@
                 <w:szCs w:val="22"/>
               </w:rPr>
             </w:pPr>
-            <w:hyperlink w:history="1" r:id="rId15">
+            <w:hyperlink r:id="rId15" w:history="1">
               <w:r>
                 <w:rPr>
                   <w:rStyle w:val="Hyperlink"/>
@@ -7177,7 +7707,7 @@
               </w:rPr>
               <w:br/>
             </w:r>
-            <w:hyperlink w:history="1" r:id="rId16">
+            <w:hyperlink r:id="rId16" w:history="1">
               <w:r>
                 <w:rPr>
                   <w:rStyle w:val="Hyperlink"/>
@@ -7210,7 +7740,25 @@
                 <w:sz w:val="22"/>
                 <w:szCs w:val="22"/>
               </w:rPr>
-              <w:t>Tom Telemark, Senior Software Engineer</w:t>
+              <w:t xml:space="preserve">Tom </w:t>
+            </w:r>
+            <w:proofErr w:type="spellStart"/>
+            <w:r>
+              <w:rPr>
+                <w:rFonts w:asciiTheme="majorHAnsi" w:hAnsiTheme="majorHAnsi"/>
+                <w:sz w:val="22"/>
+                <w:szCs w:val="22"/>
+              </w:rPr>
+              <w:t>Telemark</w:t>
+            </w:r>
+            <w:proofErr w:type="spellEnd"/>
+            <w:r>
+              <w:rPr>
+                <w:rFonts w:asciiTheme="majorHAnsi" w:hAnsiTheme="majorHAnsi"/>
+                <w:sz w:val="22"/>
+                <w:szCs w:val="22"/>
+              </w:rPr>
+              <w:t>, Senior Software Engineer</w:t>
             </w:r>
           </w:p>
         </w:tc>
@@ -7226,7 +7774,7 @@
                 <w:szCs w:val="22"/>
               </w:rPr>
             </w:pPr>
-            <w:hyperlink w:history="1" r:id="rId17">
+            <w:hyperlink r:id="rId17" w:history="1">
               <w:r>
                 <w:rPr>
                   <w:rStyle w:val="Hyperlink"/>
@@ -7245,7 +7793,7 @@
               </w:rPr>
               <w:br/>
             </w:r>
-            <w:hyperlink w:history="1" r:id="rId18">
+            <w:hyperlink r:id="rId18" w:history="1">
               <w:r>
                 <w:rPr>
                   <w:rStyle w:val="Hyperlink"/>
@@ -7253,8 +7801,19 @@
                   <w:sz w:val="22"/>
                   <w:szCs w:val="22"/>
                 </w:rPr>
-                <w:t>Requirements Specifier</w:t>
+                <w:t xml:space="preserve">Requirements </w:t>
               </w:r>
+              <w:proofErr w:type="spellStart"/>
+              <w:r>
+                <w:rPr>
+                  <w:rStyle w:val="Hyperlink"/>
+                  <w:rFonts w:asciiTheme="majorHAnsi" w:hAnsiTheme="majorHAnsi"/>
+                  <w:sz w:val="22"/>
+                  <w:szCs w:val="22"/>
+                </w:rPr>
+                <w:t>Specifier</w:t>
+              </w:r>
+              <w:proofErr w:type="spellEnd"/>
             </w:hyperlink>
             <w:r>
               <w:rPr>
@@ -7264,7 +7823,7 @@
               </w:rPr>
               <w:br/>
             </w:r>
-            <w:hyperlink w:history="1" r:id="rId19">
+            <w:hyperlink r:id="rId19" w:history="1">
               <w:r>
                 <w:rPr>
                   <w:rStyle w:val="Hyperlink"/>
@@ -7283,7 +7842,7 @@
               </w:rPr>
               <w:br/>
             </w:r>
-            <w:hyperlink w:history="1" r:id="rId20">
+            <w:hyperlink r:id="rId20" w:history="1">
               <w:r>
                 <w:rPr>
                   <w:rStyle w:val="Hyperlink"/>
@@ -7302,7 +7861,7 @@
               </w:rPr>
               <w:br/>
             </w:r>
-            <w:hyperlink w:history="1" r:id="rId21">
+            <w:hyperlink r:id="rId21" w:history="1">
               <w:r>
                 <w:rPr>
                   <w:rStyle w:val="Hyperlink"/>
@@ -7322,7 +7881,7 @@
                 <w:szCs w:val="22"/>
               </w:rPr>
             </w:pPr>
-            <w:hyperlink w:history="1" r:id="rId22">
+            <w:hyperlink r:id="rId22" w:history="1">
               <w:r>
                 <w:rPr>
                   <w:rStyle w:val="Hyperlink"/>
@@ -7342,7 +7901,7 @@
                 <w:szCs w:val="22"/>
               </w:rPr>
             </w:pPr>
-            <w:hyperlink w:history="1" r:id="rId23">
+            <w:hyperlink r:id="rId23" w:history="1">
               <w:r>
                 <w:rPr>
                   <w:rStyle w:val="Hyperlink"/>
@@ -7381,7 +7940,7 @@
                 <w:szCs w:val="22"/>
               </w:rPr>
             </w:pPr>
-            <w:hyperlink w:history="1" r:id="rId24">
+            <w:hyperlink r:id="rId24" w:history="1">
               <w:r>
                 <w:rPr>
                   <w:rStyle w:val="Hyperlink"/>
@@ -7400,7 +7959,7 @@
               </w:rPr>
               <w:br/>
             </w:r>
-            <w:hyperlink w:history="1" r:id="rId25">
+            <w:hyperlink r:id="rId25" w:history="1">
               <w:r>
                 <w:rPr>
                   <w:rStyle w:val="Hyperlink"/>
@@ -7419,7 +7978,7 @@
               </w:rPr>
               <w:br/>
             </w:r>
-            <w:hyperlink w:history="1" r:id="rId26">
+            <w:hyperlink r:id="rId26" w:history="1">
               <w:r>
                 <w:rPr>
                   <w:rStyle w:val="Hyperlink"/>
@@ -7438,7 +7997,7 @@
               </w:rPr>
               <w:br/>
             </w:r>
-            <w:hyperlink w:history="1" r:id="rId27">
+            <w:hyperlink r:id="rId27" w:history="1">
               <w:r>
                 <w:rPr>
                   <w:rStyle w:val="Hyperlink"/>
@@ -7457,7 +8016,7 @@
               </w:rPr>
               <w:br/>
             </w:r>
-            <w:hyperlink w:history="1" r:id="rId28">
+            <w:hyperlink r:id="rId28" w:history="1">
               <w:r>
                 <w:rPr>
                   <w:rStyle w:val="Hyperlink"/>
@@ -7476,7 +8035,7 @@
               </w:rPr>
               <w:br/>
             </w:r>
-            <w:hyperlink w:history="1" r:id="rId29">
+            <w:hyperlink r:id="rId29" w:history="1">
               <w:r>
                 <w:rPr>
                   <w:rStyle w:val="Hyperlink"/>
@@ -7495,7 +8054,7 @@
               </w:rPr>
               <w:br/>
             </w:r>
-            <w:hyperlink w:history="1" r:id="rId30">
+            <w:hyperlink r:id="rId30" w:history="1">
               <w:r>
                 <w:rPr>
                   <w:rStyle w:val="Hyperlink"/>
@@ -7550,7 +8109,25 @@
                 <w:sz w:val="22"/>
                 <w:szCs w:val="22"/>
               </w:rPr>
-              <w:t>Henry Halfpipe, Junior Software Engineer</w:t>
+              <w:t xml:space="preserve">Henry </w:t>
+            </w:r>
+            <w:proofErr w:type="spellStart"/>
+            <w:r>
+              <w:rPr>
+                <w:rFonts w:asciiTheme="majorHAnsi" w:hAnsiTheme="majorHAnsi"/>
+                <w:sz w:val="22"/>
+                <w:szCs w:val="22"/>
+              </w:rPr>
+              <w:t>Halfpipe</w:t>
+            </w:r>
+            <w:proofErr w:type="spellEnd"/>
+            <w:r>
+              <w:rPr>
+                <w:rFonts w:asciiTheme="majorHAnsi" w:hAnsiTheme="majorHAnsi"/>
+                <w:sz w:val="22"/>
+                <w:szCs w:val="22"/>
+              </w:rPr>
+              <w:t>, Junior Software Engineer</w:t>
             </w:r>
           </w:p>
           <w:p>
@@ -7603,7 +8180,7 @@
                 <w:szCs w:val="22"/>
               </w:rPr>
             </w:pPr>
-            <w:hyperlink w:history="1" r:id="rId31">
+            <w:hyperlink r:id="rId31" w:history="1">
               <w:r>
                 <w:rPr>
                   <w:rStyle w:val="Hyperlink"/>
@@ -7622,7 +8199,7 @@
               </w:rPr>
               <w:br/>
             </w:r>
-            <w:hyperlink w:history="1" r:id="rId32">
+            <w:hyperlink r:id="rId32" w:history="1">
               <w:r>
                 <w:rPr>
                   <w:rStyle w:val="Hyperlink"/>
@@ -7641,7 +8218,7 @@
               </w:rPr>
               <w:br/>
             </w:r>
-            <w:hyperlink w:history="1" r:id="rId33">
+            <w:hyperlink r:id="rId33" w:history="1">
               <w:r>
                 <w:rPr>
                   <w:rStyle w:val="Hyperlink"/>
@@ -7660,7 +8237,7 @@
               </w:rPr>
               <w:br/>
             </w:r>
-            <w:hyperlink w:history="1" r:id="rId34">
+            <w:hyperlink r:id="rId34" w:history="1">
               <w:r>
                 <w:rPr>
                   <w:rStyle w:val="Hyperlink"/>
@@ -7679,7 +8256,7 @@
               </w:rPr>
               <w:br/>
             </w:r>
-            <w:hyperlink w:history="1" r:id="rId35">
+            <w:hyperlink r:id="rId35" w:history="1">
               <w:r>
                 <w:rPr>
                   <w:rStyle w:val="Hyperlink"/>
@@ -7698,7 +8275,7 @@
               </w:rPr>
               <w:br/>
             </w:r>
-            <w:hyperlink w:history="1" r:id="rId36">
+            <w:hyperlink r:id="rId36" w:history="1">
               <w:r>
                 <w:rPr>
                   <w:rStyle w:val="Hyperlink"/>
@@ -7717,7 +8294,7 @@
               </w:rPr>
               <w:br/>
             </w:r>
-            <w:hyperlink w:history="1" r:id="rId37">
+            <w:hyperlink r:id="rId37" w:history="1">
               <w:r>
                 <w:rPr>
                   <w:rStyle w:val="Hyperlink"/>
@@ -7780,7 +8357,7 @@
                 <w:sz w:val="22"/>
                 <w:szCs w:val="22"/>
               </w:rPr>
-              <w:t xml:space="preserve">Responsible for maintaining the Project web site, assisting the Project Manager role in planning/scheduling activities, </w:t>
+              <w:t xml:space="preserve">Responsible for maintaining the Project web site, assisting the Project Manager </w:t>
             </w:r>
             <w:r>
               <w:rPr>
@@ -7789,7 +8366,7 @@
                 <w:szCs w:val="22"/>
               </w:rPr>
               <w:lastRenderedPageBreak/>
-              <w:t>and assisting the Change Control Manager role in controlling changes to artifacts. May also provide assistance to other roles as necessary.</w:t>
+              <w:t>role in planning/scheduling activities, and assisting the Change Control Manager role in controlling changes to artifacts. May also provide assistance to other roles as necessary.</w:t>
             </w:r>
           </w:p>
         </w:tc>
@@ -7822,7 +8399,7 @@
         </w:rPr>
         <w:t xml:space="preserve">Anyone on the project can perform </w:t>
       </w:r>
-      <w:hyperlink w:history="1" r:id="rId38">
+      <w:hyperlink r:id="rId38" w:history="1">
         <w:r>
           <w:rPr>
             <w:rStyle w:val="Hyperlink"/>
@@ -7851,7 +8428,7 @@
           <w:szCs w:val="22"/>
         </w:rPr>
       </w:pPr>
-      <w:bookmarkStart w:name="_Toc524312841" w:id="20"/>
+      <w:bookmarkStart w:id="20" w:name="_Toc524312841"/>
       <w:r>
         <w:rPr>
           <w:rFonts w:asciiTheme="majorHAnsi" w:hAnsiTheme="majorHAnsi"/>
@@ -7871,7 +8448,7 @@
           <w:szCs w:val="22"/>
         </w:rPr>
       </w:pPr>
-      <w:bookmarkStart w:name="_Toc524312842" w:id="21"/>
+      <w:bookmarkStart w:id="21" w:name="_Toc524312842"/>
       <w:r>
         <w:rPr>
           <w:rFonts w:asciiTheme="majorHAnsi" w:hAnsiTheme="majorHAnsi"/>
@@ -7909,7 +8486,7 @@
           <w:szCs w:val="22"/>
         </w:rPr>
       </w:pPr>
-      <w:bookmarkStart w:name="_Toc524312843" w:id="22"/>
+      <w:bookmarkStart w:id="22" w:name="_Toc524312843"/>
       <w:r>
         <w:rPr>
           <w:rFonts w:asciiTheme="majorHAnsi" w:hAnsiTheme="majorHAnsi"/>
@@ -7947,7 +8524,7 @@
           <w:szCs w:val="22"/>
         </w:rPr>
       </w:pPr>
-      <w:bookmarkStart w:name="_Toc524312844" w:id="23"/>
+      <w:bookmarkStart w:id="23" w:name="_Toc524312844"/>
       <w:r>
         <w:rPr>
           <w:rFonts w:asciiTheme="majorHAnsi" w:hAnsiTheme="majorHAnsi"/>
@@ -8025,13 +8602,23 @@
         </w:rPr>
         <w:t xml:space="preserve">     </w:t>
       </w:r>
-      <w:r>
-        <w:rPr>
-          <w:rFonts w:asciiTheme="majorHAnsi" w:hAnsiTheme="majorHAnsi"/>
-          <w:sz w:val="22"/>
-          <w:szCs w:val="22"/>
-        </w:rPr>
-        <w:t>a timeline or Gantt chart showing the allocation of time to the project phases or iterations</w:t>
+      <w:proofErr w:type="gramStart"/>
+      <w:r>
+        <w:rPr>
+          <w:rFonts w:asciiTheme="majorHAnsi" w:hAnsiTheme="majorHAnsi"/>
+          <w:sz w:val="22"/>
+          <w:szCs w:val="22"/>
+        </w:rPr>
+        <w:t>a</w:t>
+      </w:r>
+      <w:proofErr w:type="gramEnd"/>
+      <w:r>
+        <w:rPr>
+          <w:rFonts w:asciiTheme="majorHAnsi" w:hAnsiTheme="majorHAnsi"/>
+          <w:sz w:val="22"/>
+          <w:szCs w:val="22"/>
+        </w:rPr>
+        <w:t xml:space="preserve"> timeline or Gantt chart showing the allocation of time to the project phases or iterations</w:t>
       </w:r>
     </w:p>
     <w:p>
@@ -8090,7 +8677,7 @@
           <w:szCs w:val="22"/>
         </w:rPr>
       </w:pPr>
-      <w:bookmarkStart w:name="_Toc524312845" w:id="24"/>
+      <w:bookmarkStart w:id="24" w:name="_Toc524312845"/>
       <w:r>
         <w:rPr>
           <w:rFonts w:asciiTheme="majorHAnsi" w:hAnsiTheme="majorHAnsi"/>
@@ -8128,7 +8715,7 @@
           <w:szCs w:val="22"/>
         </w:rPr>
       </w:pPr>
-      <w:bookmarkStart w:name="_Toc524312846" w:id="25"/>
+      <w:bookmarkStart w:id="25" w:name="_Toc524312846"/>
       <w:r>
         <w:rPr>
           <w:rFonts w:asciiTheme="majorHAnsi" w:hAnsiTheme="majorHAnsi"/>
@@ -8166,7 +8753,7 @@
           <w:szCs w:val="22"/>
         </w:rPr>
       </w:pPr>
-      <w:bookmarkStart w:name="_Toc524312847" w:id="26"/>
+      <w:bookmarkStart w:id="26" w:name="_Toc524312847"/>
       <w:r>
         <w:rPr>
           <w:rFonts w:asciiTheme="majorHAnsi" w:hAnsiTheme="majorHAnsi"/>
@@ -8204,7 +8791,7 @@
           <w:szCs w:val="22"/>
         </w:rPr>
       </w:pPr>
-      <w:bookmarkStart w:name="_Toc524312848" w:id="27"/>
+      <w:bookmarkStart w:id="27" w:name="_Toc524312848"/>
       <w:r>
         <w:rPr>
           <w:rFonts w:asciiTheme="majorHAnsi" w:hAnsiTheme="majorHAnsi"/>
@@ -8296,29 +8883,29 @@
           <w:szCs w:val="22"/>
         </w:rPr>
       </w:pPr>
-      <w:bookmarkStart w:name="_Toc447095892" w:id="28"/>
-      <w:bookmarkStart w:name="_Toc512930361" w:id="29"/>
-      <w:bookmarkStart w:name="_Toc447095893" w:id="30"/>
-      <w:bookmarkStart w:name="_Toc512930362" w:id="31"/>
-      <w:bookmarkStart w:name="_Toc430447687" w:id="32"/>
-      <w:bookmarkStart w:name="_Toc447095894" w:id="33"/>
-      <w:bookmarkStart w:name="_Toc512930363" w:id="34"/>
-      <w:bookmarkStart w:name="_Toc430447688" w:id="35"/>
-      <w:bookmarkStart w:name="_Toc430447689" w:id="36"/>
-      <w:bookmarkStart w:name="_Toc447095895" w:id="37"/>
-      <w:bookmarkStart w:name="_Toc512930364" w:id="38"/>
-      <w:bookmarkStart w:name="_Toc430447690" w:id="39"/>
-      <w:bookmarkStart w:name="_Toc447095896" w:id="40"/>
-      <w:bookmarkStart w:name="_Toc512930365" w:id="41"/>
-      <w:bookmarkStart w:name="_Toc447095897" w:id="42"/>
-      <w:bookmarkStart w:name="_Toc512930366" w:id="43"/>
-      <w:bookmarkStart w:name="_Toc430447691" w:id="44"/>
-      <w:bookmarkStart w:name="_Toc447095898" w:id="45"/>
-      <w:bookmarkStart w:name="_Toc512930367" w:id="46"/>
-      <w:bookmarkStart w:name="_Toc447095908" w:id="47"/>
-      <w:bookmarkStart w:name="_Toc512930368" w:id="48"/>
-      <w:bookmarkStart w:name="_Toc513004379" w:id="49"/>
-      <w:bookmarkStart w:name="_Toc523117811" w:id="50"/>
+      <w:bookmarkStart w:id="28" w:name="_Toc447095892"/>
+      <w:bookmarkStart w:id="29" w:name="_Toc512930361"/>
+      <w:bookmarkStart w:id="30" w:name="_Toc447095893"/>
+      <w:bookmarkStart w:id="31" w:name="_Toc512930362"/>
+      <w:bookmarkStart w:id="32" w:name="_Toc430447687"/>
+      <w:bookmarkStart w:id="33" w:name="_Toc447095894"/>
+      <w:bookmarkStart w:id="34" w:name="_Toc512930363"/>
+      <w:bookmarkStart w:id="35" w:name="_Toc430447688"/>
+      <w:bookmarkStart w:id="36" w:name="_Toc430447689"/>
+      <w:bookmarkStart w:id="37" w:name="_Toc447095895"/>
+      <w:bookmarkStart w:id="38" w:name="_Toc512930364"/>
+      <w:bookmarkStart w:id="39" w:name="_Toc430447690"/>
+      <w:bookmarkStart w:id="40" w:name="_Toc447095896"/>
+      <w:bookmarkStart w:id="41" w:name="_Toc512930365"/>
+      <w:bookmarkStart w:id="42" w:name="_Toc447095897"/>
+      <w:bookmarkStart w:id="43" w:name="_Toc512930366"/>
+      <w:bookmarkStart w:id="44" w:name="_Toc430447691"/>
+      <w:bookmarkStart w:id="45" w:name="_Toc447095898"/>
+      <w:bookmarkStart w:id="46" w:name="_Toc512930367"/>
+      <w:bookmarkStart w:id="47" w:name="_Toc447095908"/>
+      <w:bookmarkStart w:id="48" w:name="_Toc512930368"/>
+      <w:bookmarkStart w:id="49" w:name="_Toc513004379"/>
+      <w:bookmarkStart w:id="50" w:name="_Toc523117811"/>
       <w:bookmarkEnd w:id="0"/>
       <w:bookmarkEnd w:id="2"/>
       <w:bookmarkEnd w:id="3"/>
@@ -8364,7 +8951,7 @@
           <w:szCs w:val="22"/>
         </w:rPr>
       </w:pPr>
-      <w:bookmarkStart w:name="_Toc447095909" w:id="51"/>
+      <w:bookmarkStart w:id="51" w:name="_Toc447095909"/>
       <w:r>
         <w:rPr>
           <w:rFonts w:asciiTheme="majorHAnsi" w:hAnsiTheme="majorHAnsi"/>
@@ -8393,7 +8980,25 @@
           <w:sz w:val="22"/>
           <w:szCs w:val="22"/>
         </w:rPr>
-        <w:t>Requirements Management : Specify the information and control mechanisms which will be collected and used for measuring, reporting, and controlling changes to the product requirements.</w:t>
+        <w:t xml:space="preserve">Requirements </w:t>
+      </w:r>
+      <w:proofErr w:type="gramStart"/>
+      <w:r>
+        <w:rPr>
+          <w:rFonts w:asciiTheme="majorHAnsi" w:hAnsiTheme="majorHAnsi"/>
+          <w:sz w:val="22"/>
+          <w:szCs w:val="22"/>
+        </w:rPr>
+        <w:t>Management :</w:t>
+      </w:r>
+      <w:proofErr w:type="gramEnd"/>
+      <w:r>
+        <w:rPr>
+          <w:rFonts w:asciiTheme="majorHAnsi" w:hAnsiTheme="majorHAnsi"/>
+          <w:sz w:val="22"/>
+          <w:szCs w:val="22"/>
+        </w:rPr>
+        <w:t xml:space="preserve"> Specify the information and control mechanisms which will be collected and used for measuring, reporting, and controlling changes to the product requirements.</w:t>
       </w:r>
     </w:p>
     <w:p>
@@ -8416,7 +9021,35 @@
           <w:szCs w:val="22"/>
         </w:rPr>
         <w:lastRenderedPageBreak/>
-        <w:t xml:space="preserve">Schedule and Budget Control:Describe the approach to be taken to monitor spending against the project budget and progress against the planned schedule. Describe how to take corrective action when required. </w:t>
+        <w:t xml:space="preserve">Schedule and Budget </w:t>
+      </w:r>
+      <w:proofErr w:type="spellStart"/>
+      <w:r>
+        <w:rPr>
+          <w:rFonts w:asciiTheme="majorHAnsi" w:hAnsiTheme="majorHAnsi"/>
+          <w:sz w:val="22"/>
+          <w:szCs w:val="22"/>
+        </w:rPr>
+        <w:t>Control</w:t>
+      </w:r>
+      <w:proofErr w:type="gramStart"/>
+      <w:r>
+        <w:rPr>
+          <w:rFonts w:asciiTheme="majorHAnsi" w:hAnsiTheme="majorHAnsi"/>
+          <w:sz w:val="22"/>
+          <w:szCs w:val="22"/>
+        </w:rPr>
+        <w:t>:Describe</w:t>
+      </w:r>
+      <w:proofErr w:type="spellEnd"/>
+      <w:proofErr w:type="gramEnd"/>
+      <w:r>
+        <w:rPr>
+          <w:rFonts w:asciiTheme="majorHAnsi" w:hAnsiTheme="majorHAnsi"/>
+          <w:sz w:val="22"/>
+          <w:szCs w:val="22"/>
+        </w:rPr>
+        <w:t xml:space="preserve"> the approach to be taken to monitor spending against the project budget and progress against the planned schedule. Describe how to take corrective action when required. </w:t>
       </w:r>
     </w:p>
     <w:p>
@@ -8438,7 +9071,35 @@
           <w:sz w:val="22"/>
           <w:szCs w:val="22"/>
         </w:rPr>
-        <w:t>Quality Control:Describe the timing and methods to be used to control the quality of the project deliverables and how to take corrective action when required. Include techniques, metrics, criteria, and procedures used for evaluation— this will include walkthroughs, inspections, and reviews. Note that this is in addition to the Test Plan, which is not enclosed in the Software Development Plan.</w:t>
+        <w:t xml:space="preserve">Quality </w:t>
+      </w:r>
+      <w:proofErr w:type="spellStart"/>
+      <w:r>
+        <w:rPr>
+          <w:rFonts w:asciiTheme="majorHAnsi" w:hAnsiTheme="majorHAnsi"/>
+          <w:sz w:val="22"/>
+          <w:szCs w:val="22"/>
+        </w:rPr>
+        <w:t>Control</w:t>
+      </w:r>
+      <w:proofErr w:type="gramStart"/>
+      <w:r>
+        <w:rPr>
+          <w:rFonts w:asciiTheme="majorHAnsi" w:hAnsiTheme="majorHAnsi"/>
+          <w:sz w:val="22"/>
+          <w:szCs w:val="22"/>
+        </w:rPr>
+        <w:t>:Describe</w:t>
+      </w:r>
+      <w:proofErr w:type="spellEnd"/>
+      <w:proofErr w:type="gramEnd"/>
+      <w:r>
+        <w:rPr>
+          <w:rFonts w:asciiTheme="majorHAnsi" w:hAnsiTheme="majorHAnsi"/>
+          <w:sz w:val="22"/>
+          <w:szCs w:val="22"/>
+        </w:rPr>
+        <w:t xml:space="preserve"> the timing and methods to be used to control the quality of the project deliverables and how to take corrective action when required. Include techniques, metrics, criteria, and procedures used for evaluation— this will include walkthroughs, inspections, and reviews. Note that this is in addition to the Test Plan, which is not enclosed in the Software Development Plan.</w:t>
       </w:r>
     </w:p>
     <w:p>
@@ -8526,7 +9187,25 @@
           <w:sz w:val="22"/>
           <w:szCs w:val="22"/>
         </w:rPr>
-        <w:t>Configuration Management: Describe the process by which problems and changes are submitted, reviewed, and dispositioned. Describe how project or product artifacts are to be named, marked, and numbered, including hardware, system software, Commercial-Off-The-Shelf (COTS), plans, models, components, test software, results and data, executables, and so on. Describe retention policies, and the back-up, disaster, and recovery plans. Also describe how the media is to be retained—online, offline, media type, and format.</w:t>
+        <w:t xml:space="preserve">Configuration Management: Describe the process by which problems and changes are submitted, reviewed, and </w:t>
+      </w:r>
+      <w:proofErr w:type="spellStart"/>
+      <w:r>
+        <w:rPr>
+          <w:rFonts w:asciiTheme="majorHAnsi" w:hAnsiTheme="majorHAnsi"/>
+          <w:sz w:val="22"/>
+          <w:szCs w:val="22"/>
+        </w:rPr>
+        <w:t>dispositioned</w:t>
+      </w:r>
+      <w:proofErr w:type="spellEnd"/>
+      <w:r>
+        <w:rPr>
+          <w:rFonts w:asciiTheme="majorHAnsi" w:hAnsiTheme="majorHAnsi"/>
+          <w:sz w:val="22"/>
+          <w:szCs w:val="22"/>
+        </w:rPr>
+        <w:t>. Describe how project or product artifacts are to be named, marked, and numbered, including hardware, system software, Commercial-Off-The-Shelf (COTS), plans, models, components, test software, results and data, executables, and so on. Describe retention policies, and the back-up, disaster, and recovery plans. Also describe how the media is to be retained—online, offline, media type, and format.</w:t>
       </w:r>
     </w:p>
     <w:p>
@@ -8643,7 +9322,7 @@
           <w:szCs w:val="22"/>
         </w:rPr>
       </w:pPr>
-      <w:bookmarkStart w:name="_Toc447095910" w:id="52"/>
+      <w:bookmarkStart w:id="52" w:name="_Toc447095910"/>
       <w:r>
         <w:rPr>
           <w:rFonts w:asciiTheme="majorHAnsi" w:hAnsiTheme="majorHAnsi"/>
@@ -8683,7 +9362,7 @@
           <w:szCs w:val="22"/>
         </w:rPr>
       </w:pPr>
-      <w:bookmarkStart w:name="_Toc447095911" w:id="53"/>
+      <w:bookmarkStart w:id="53" w:name="_Toc447095911"/>
       <w:r>
         <w:rPr>
           <w:rFonts w:asciiTheme="majorHAnsi" w:hAnsiTheme="majorHAnsi"/>
@@ -8722,7 +9401,7 @@
           <w:szCs w:val="22"/>
         </w:rPr>
       </w:pPr>
-      <w:bookmarkStart w:name="_Toc447095912" w:id="54"/>
+      <w:bookmarkStart w:id="54" w:name="_Toc447095912"/>
       <w:bookmarkEnd w:id="53"/>
       <w:r>
         <w:rPr>
@@ -8744,7 +9423,7 @@
           <w:szCs w:val="22"/>
         </w:rPr>
       </w:pPr>
-      <w:bookmarkStart w:name="_Toc447095913" w:id="55"/>
+      <w:bookmarkStart w:id="55" w:name="_Toc447095913"/>
       <w:r>
         <w:rPr>
           <w:rFonts w:asciiTheme="majorHAnsi" w:hAnsiTheme="majorHAnsi"/>
@@ -8829,7 +9508,7 @@
           <w:szCs w:val="22"/>
         </w:rPr>
       </w:pPr>
-      <w:bookmarkStart w:name="_Toc447095914" w:id="56"/>
+      <w:bookmarkStart w:id="56" w:name="_Toc447095914"/>
       <w:r>
         <w:rPr>
           <w:rFonts w:asciiTheme="majorHAnsi" w:hAnsiTheme="majorHAnsi"/>
@@ -8857,7 +9536,7 @@
         </w:rPr>
         <w:t xml:space="preserve">The Minimal Set of Metrics, as described in the RUP </w:t>
       </w:r>
-      <w:hyperlink w:history="1" r:id="rId39">
+      <w:hyperlink r:id="rId39" w:history="1">
         <w:r>
           <w:rPr>
             <w:rStyle w:val="Hyperlink"/>
@@ -8959,7 +9638,7 @@
           <w:szCs w:val="22"/>
         </w:rPr>
       </w:pPr>
-      <w:bookmarkStart w:name="_Toc447095915" w:id="57"/>
+      <w:bookmarkStart w:id="57" w:name="_Toc447095915"/>
       <w:r>
         <w:rPr>
           <w:rStyle w:val="Strong"/>
@@ -8980,7 +9659,7 @@
           <w:szCs w:val="22"/>
         </w:rPr>
       </w:pPr>
-      <w:bookmarkStart w:name="_Toc447095916" w:id="58"/>
+      <w:bookmarkStart w:id="58" w:name="_Toc447095916"/>
       <w:r>
         <w:rPr>
           <w:rFonts w:asciiTheme="majorHAnsi" w:hAnsiTheme="majorHAnsi"/>
@@ -9017,7 +9696,7 @@
             <w:r>
               <w:rPr>
                 <w:rStyle w:val="Strong"/>
-                <w:rFonts w:cs="Arial" w:asciiTheme="majorHAnsi" w:hAnsiTheme="majorHAnsi"/>
+                <w:rFonts w:asciiTheme="majorHAnsi" w:hAnsiTheme="majorHAnsi" w:cs="Arial"/>
                 <w:sz w:val="22"/>
                 <w:szCs w:val="22"/>
               </w:rPr>
@@ -9039,7 +9718,7 @@
             </w:pPr>
             <w:r>
               <w:rPr>
-                <w:rFonts w:cs="Arial" w:asciiTheme="majorHAnsi" w:hAnsiTheme="majorHAnsi"/>
+                <w:rFonts w:asciiTheme="majorHAnsi" w:hAnsiTheme="majorHAnsi" w:cs="Arial"/>
                 <w:b/>
                 <w:bCs/>
                 <w:sz w:val="22"/>
@@ -9063,7 +9742,7 @@
             </w:pPr>
             <w:r>
               <w:rPr>
-                <w:rFonts w:cs="Arial" w:asciiTheme="majorHAnsi" w:hAnsiTheme="majorHAnsi"/>
+                <w:rFonts w:asciiTheme="majorHAnsi" w:hAnsiTheme="majorHAnsi" w:cs="Arial"/>
                 <w:b/>
                 <w:bCs/>
                 <w:sz w:val="22"/>
@@ -9219,7 +9898,25 @@
           <w:sz w:val="22"/>
           <w:szCs w:val="22"/>
         </w:rPr>
-        <w:t xml:space="preserve">Full backups are performed monthly and incrementals are performed nightly. </w:t>
+        <w:t xml:space="preserve">Full backups are performed monthly and </w:t>
+      </w:r>
+      <w:proofErr w:type="spellStart"/>
+      <w:r>
+        <w:rPr>
+          <w:rFonts w:asciiTheme="majorHAnsi" w:hAnsiTheme="majorHAnsi"/>
+          <w:sz w:val="22"/>
+          <w:szCs w:val="22"/>
+        </w:rPr>
+        <w:t>incrementals</w:t>
+      </w:r>
+      <w:proofErr w:type="spellEnd"/>
+      <w:r>
+        <w:rPr>
+          <w:rFonts w:asciiTheme="majorHAnsi" w:hAnsiTheme="majorHAnsi"/>
+          <w:sz w:val="22"/>
+          <w:szCs w:val="22"/>
+        </w:rPr>
+        <w:t xml:space="preserve"> are performed nightly. </w:t>
       </w:r>
       <w:bookmarkEnd w:id="58"/>
     </w:p>
@@ -9232,12 +9929,12 @@
           <w:szCs w:val="22"/>
         </w:rPr>
       </w:pPr>
-      <w:bookmarkStart w:name="_Toc447095917" w:id="59"/>
-      <w:bookmarkStart w:name="_Toc512930369" w:id="60"/>
-      <w:bookmarkStart w:name="_Toc447095932" w:id="61"/>
-      <w:bookmarkStart w:name="_Toc512930370" w:id="62"/>
-      <w:bookmarkStart w:name="_Toc513004381" w:id="63"/>
-      <w:bookmarkStart w:name="_Toc523117821" w:id="64"/>
+      <w:bookmarkStart w:id="59" w:name="_Toc447095917"/>
+      <w:bookmarkStart w:id="60" w:name="_Toc512930369"/>
+      <w:bookmarkStart w:id="61" w:name="_Toc447095932"/>
+      <w:bookmarkStart w:id="62" w:name="_Toc512930370"/>
+      <w:bookmarkStart w:id="63" w:name="_Toc513004381"/>
+      <w:bookmarkStart w:id="64" w:name="_Toc523117821"/>
       <w:bookmarkEnd w:id="59"/>
       <w:bookmarkEnd w:id="60"/>
       <w:bookmarkEnd w:id="61"/>
@@ -9338,7 +10035,7 @@
       <w:footerReference w:type="default" r:id="rId41"/>
       <w:headerReference w:type="first" r:id="rId42"/>
       <w:footerReference w:type="first" r:id="rId43"/>
-      <w:pgSz w:w="12240" w:h="15840" w:orient="portrait" w:code="1"/>
+      <w:pgSz w:w="12240" w:h="15840" w:code="1"/>
       <w:pgMar w:top="1440" w:right="1440" w:bottom="1440" w:left="1440" w:header="720" w:footer="720" w:gutter="0"/>
       <w:cols w:space="720"/>
     </w:sectPr>
@@ -9383,7 +10080,7 @@
   <w:p>
     <w:pPr>
       <w:pStyle w:val="Footer"/>
-      <w:framePr w:wrap="around" w:hAnchor="margin" w:vAnchor="text" w:xAlign="right" w:y="1"/>
+      <w:framePr w:wrap="around" w:vAnchor="text" w:hAnchor="margin" w:xAlign="right" w:y="1"/>
       <w:rPr>
         <w:rStyle w:val="PageNumber"/>
       </w:rPr>
@@ -9422,12 +10119,12 @@
     <w:tblPr>
       <w:tblW w:w="0" w:type="auto"/>
       <w:tblBorders>
-        <w:top w:val="single" w:color="auto" w:sz="6" w:space="0"/>
-        <w:left w:val="single" w:color="auto" w:sz="6" w:space="0"/>
-        <w:bottom w:val="single" w:color="auto" w:sz="6" w:space="0"/>
-        <w:right w:val="single" w:color="auto" w:sz="6" w:space="0"/>
-        <w:insideH w:val="single" w:color="auto" w:sz="6" w:space="0"/>
-        <w:insideV w:val="single" w:color="auto" w:sz="6" w:space="0"/>
+        <w:top w:val="single" w:sz="6" w:space="0" w:color="auto"/>
+        <w:left w:val="single" w:sz="6" w:space="0" w:color="auto"/>
+        <w:bottom w:val="single" w:sz="6" w:space="0" w:color="auto"/>
+        <w:right w:val="single" w:sz="6" w:space="0" w:color="auto"/>
+        <w:insideH w:val="single" w:sz="6" w:space="0" w:color="auto"/>
+        <w:insideV w:val="single" w:sz="6" w:space="0" w:color="auto"/>
       </w:tblBorders>
       <w:tblLayout w:type="fixed"/>
       <w:tblLook w:val="0000" w:firstRow="0" w:lastRow="0" w:firstColumn="0" w:lastColumn="0" w:noHBand="0" w:noVBand="0"/>
@@ -9540,7 +10237,7 @@
               <w:rStyle w:val="PageNumber"/>
               <w:noProof/>
             </w:rPr>
-            <w:t>14</w:t>
+            <w:t>15</w:t>
           </w:r>
           <w:r>
             <w:rPr>
@@ -9577,7 +10274,7 @@
               <w:rStyle w:val="PageNumber"/>
               <w:noProof/>
             </w:rPr>
-            <w:t>14</w:t>
+            <w:t>15</w:t>
           </w:r>
           <w:r>
             <w:rPr>
@@ -9651,7 +10348,7 @@
   <w:p>
     <w:pPr>
       <w:pBdr>
-        <w:top w:val="single" w:color="auto" w:sz="6" w:space="1"/>
+        <w:top w:val="single" w:sz="6" w:space="1" w:color="auto"/>
       </w:pBdr>
       <w:rPr>
         <w:sz w:val="24"/>
@@ -9661,7 +10358,7 @@
   <w:p>
     <w:pPr>
       <w:pBdr>
-        <w:bottom w:val="single" w:color="auto" w:sz="6" w:space="1"/>
+        <w:bottom w:val="single" w:sz="6" w:space="1" w:color="auto"/>
       </w:pBdr>
       <w:jc w:val="right"/>
       <w:rPr>
@@ -9682,7 +10379,7 @@
   <w:p>
     <w:pPr>
       <w:pBdr>
-        <w:bottom w:val="single" w:color="auto" w:sz="6" w:space="1"/>
+        <w:bottom w:val="single" w:sz="6" w:space="1" w:color="auto"/>
       </w:pBdr>
       <w:jc w:val="right"/>
       <w:rPr>
@@ -9704,12 +10401,12 @@
     <w:tblPr>
       <w:tblW w:w="0" w:type="auto"/>
       <w:tblBorders>
-        <w:top w:val="single" w:color="auto" w:sz="6" w:space="0"/>
-        <w:left w:val="single" w:color="auto" w:sz="6" w:space="0"/>
-        <w:bottom w:val="single" w:color="auto" w:sz="6" w:space="0"/>
-        <w:right w:val="single" w:color="auto" w:sz="6" w:space="0"/>
-        <w:insideH w:val="single" w:color="auto" w:sz="6" w:space="0"/>
-        <w:insideV w:val="single" w:color="auto" w:sz="6" w:space="0"/>
+        <w:top w:val="single" w:sz="6" w:space="0" w:color="auto"/>
+        <w:left w:val="single" w:sz="6" w:space="0" w:color="auto"/>
+        <w:bottom w:val="single" w:sz="6" w:space="0" w:color="auto"/>
+        <w:right w:val="single" w:sz="6" w:space="0" w:color="auto"/>
+        <w:insideH w:val="single" w:sz="6" w:space="0" w:color="auto"/>
+        <w:insideV w:val="single" w:sz="6" w:space="0" w:color="auto"/>
       </w:tblBorders>
       <w:tblLayout w:type="fixed"/>
       <w:tblLook w:val="0000" w:firstRow="0" w:lastRow="0" w:firstColumn="0" w:lastColumn="0" w:noHBand="0" w:noVBand="0"/>
@@ -9724,24 +10421,11 @@
           <w:tcW w:w="6379" w:type="dxa"/>
         </w:tcPr>
         <w:p>
-          <w:r>
-            <w:fldChar w:fldCharType="begin"/>
-          </w:r>
-          <w:r>
-            <w:instrText xml:space="preserve"> SUBJEC</w:instrText>
-          </w:r>
-          <w:r>
-            <w:instrText xml:space="preserve">T  \* MERGEFORMAT </w:instrText>
-          </w:r>
-          <w:r>
-            <w:fldChar w:fldCharType="separate"/>
-          </w:r>
-          <w:r>
-            <w:t>&lt;Project Name&gt;</w:t>
-          </w:r>
-          <w:r>
-            <w:fldChar w:fldCharType="end"/>
-          </w:r>
+          <w:fldSimple w:instr=" SUBJECT  \* MERGEFORMAT ">
+            <w:r>
+              <w:t>&lt;Project Name&gt;</w:t>
+            </w:r>
+          </w:fldSimple>
         </w:p>
       </w:tc>
       <w:tc>
@@ -9768,21 +10452,11 @@
           <w:tcW w:w="6379" w:type="dxa"/>
         </w:tcPr>
         <w:p>
-          <w:r>
-            <w:fldChar w:fldCharType="begin"/>
-          </w:r>
-          <w:r>
-            <w:instrText xml:space="preserve"> TITLE  \* MERGEFORMAT </w:instrText>
-          </w:r>
-          <w:r>
-            <w:fldChar w:fldCharType="separate"/>
-          </w:r>
-          <w:r>
-            <w:t>Software Development Plan (Small Project)</w:t>
-          </w:r>
-          <w:r>
-            <w:fldChar w:fldCharType="end"/>
-          </w:r>
+          <w:fldSimple w:instr=" TITLE  \* MERGEFORMAT ">
+            <w:r>
+              <w:t>Software Development Plan (Small Project)</w:t>
+            </w:r>
+          </w:fldSimple>
         </w:p>
       </w:tc>
       <w:tc>
@@ -9791,7 +10465,23 @@
         </w:tcPr>
         <w:p>
           <w:r>
-            <w:t xml:space="preserve">  Date: &lt;dd/mmm/yy&gt;</w:t>
+            <w:t xml:space="preserve">  Date: &lt;</w:t>
+          </w:r>
+          <w:proofErr w:type="spellStart"/>
+          <w:r>
+            <w:t>dd</w:t>
+          </w:r>
+          <w:proofErr w:type="spellEnd"/>
+          <w:r>
+            <w:t>/mmm/</w:t>
+          </w:r>
+          <w:proofErr w:type="spellStart"/>
+          <w:r>
+            <w:t>yy</w:t>
+          </w:r>
+          <w:proofErr w:type="spellEnd"/>
+          <w:r>
+            <w:t>&gt;</w:t>
           </w:r>
         </w:p>
       </w:tc>
@@ -9923,7 +10613,7 @@
         <w:ind w:left="360" w:hanging="360"/>
       </w:pPr>
       <w:rPr>
-        <w:rFonts w:hint="default" w:ascii="Symbol" w:hAnsi="Symbol"/>
+        <w:rFonts w:ascii="Symbol" w:hAnsi="Symbol" w:hint="default"/>
       </w:rPr>
     </w:lvl>
   </w:abstractNum>
@@ -9940,7 +10630,7 @@
         <w:ind w:left="720" w:hanging="360"/>
       </w:pPr>
       <w:rPr>
-        <w:rFonts w:hint="default" w:ascii="Symbol" w:hAnsi="Symbol"/>
+        <w:rFonts w:ascii="Symbol" w:hAnsi="Symbol" w:hint="default"/>
       </w:rPr>
     </w:lvl>
     <w:lvl w:ilvl="1" w:tplc="E8989A02">
@@ -9952,7 +10642,7 @@
         <w:ind w:left="1440" w:hanging="360"/>
       </w:pPr>
       <w:rPr>
-        <w:rFonts w:hint="default" w:ascii="Courier New" w:hAnsi="Courier New"/>
+        <w:rFonts w:ascii="Courier New" w:hAnsi="Courier New" w:hint="default"/>
       </w:rPr>
     </w:lvl>
     <w:lvl w:ilvl="2" w:tplc="C6C2BB5A">
@@ -9964,7 +10654,7 @@
         <w:ind w:left="2160" w:hanging="360"/>
       </w:pPr>
       <w:rPr>
-        <w:rFonts w:hint="default" w:ascii="Wingdings" w:hAnsi="Wingdings"/>
+        <w:rFonts w:ascii="Wingdings" w:hAnsi="Wingdings" w:hint="default"/>
       </w:rPr>
     </w:lvl>
     <w:lvl w:ilvl="3" w:tplc="0A5E2F14">
@@ -9976,7 +10666,7 @@
         <w:ind w:left="2880" w:hanging="360"/>
       </w:pPr>
       <w:rPr>
-        <w:rFonts w:hint="default" w:ascii="Symbol" w:hAnsi="Symbol"/>
+        <w:rFonts w:ascii="Symbol" w:hAnsi="Symbol" w:hint="default"/>
       </w:rPr>
     </w:lvl>
     <w:lvl w:ilvl="4" w:tplc="7E9EDFD4">
@@ -9988,7 +10678,7 @@
         <w:ind w:left="3600" w:hanging="360"/>
       </w:pPr>
       <w:rPr>
-        <w:rFonts w:hint="default" w:ascii="Courier New" w:hAnsi="Courier New"/>
+        <w:rFonts w:ascii="Courier New" w:hAnsi="Courier New" w:hint="default"/>
       </w:rPr>
     </w:lvl>
     <w:lvl w:ilvl="5" w:tplc="8A70816E">
@@ -10000,7 +10690,7 @@
         <w:ind w:left="4320" w:hanging="360"/>
       </w:pPr>
       <w:rPr>
-        <w:rFonts w:hint="default" w:ascii="Wingdings" w:hAnsi="Wingdings"/>
+        <w:rFonts w:ascii="Wingdings" w:hAnsi="Wingdings" w:hint="default"/>
       </w:rPr>
     </w:lvl>
     <w:lvl w:ilvl="6" w:tplc="F5A45068">
@@ -10012,7 +10702,7 @@
         <w:ind w:left="5040" w:hanging="360"/>
       </w:pPr>
       <w:rPr>
-        <w:rFonts w:hint="default" w:ascii="Symbol" w:hAnsi="Symbol"/>
+        <w:rFonts w:ascii="Symbol" w:hAnsi="Symbol" w:hint="default"/>
       </w:rPr>
     </w:lvl>
     <w:lvl w:ilvl="7" w:tplc="21C6264E">
@@ -10024,7 +10714,7 @@
         <w:ind w:left="5760" w:hanging="360"/>
       </w:pPr>
       <w:rPr>
-        <w:rFonts w:hint="default" w:ascii="Courier New" w:hAnsi="Courier New"/>
+        <w:rFonts w:ascii="Courier New" w:hAnsi="Courier New" w:hint="default"/>
       </w:rPr>
     </w:lvl>
     <w:lvl w:ilvl="8" w:tplc="DB34F85A">
@@ -10036,7 +10726,7 @@
         <w:ind w:left="6480" w:hanging="360"/>
       </w:pPr>
       <w:rPr>
-        <w:rFonts w:hint="default" w:ascii="Wingdings" w:hAnsi="Wingdings"/>
+        <w:rFonts w:ascii="Wingdings" w:hAnsi="Wingdings" w:hint="default"/>
       </w:rPr>
     </w:lvl>
   </w:abstractNum>
@@ -10053,7 +10743,7 @@
         <w:ind w:left="720" w:hanging="360"/>
       </w:pPr>
       <w:rPr>
-        <w:rFonts w:hint="default" w:ascii="Symbol" w:hAnsi="Symbol"/>
+        <w:rFonts w:ascii="Symbol" w:hAnsi="Symbol" w:hint="default"/>
       </w:rPr>
     </w:lvl>
     <w:lvl w:ilvl="1" w:tplc="202243DE">
@@ -10065,7 +10755,7 @@
         <w:ind w:left="1440" w:hanging="360"/>
       </w:pPr>
       <w:rPr>
-        <w:rFonts w:hint="default" w:ascii="Courier New" w:hAnsi="Courier New"/>
+        <w:rFonts w:ascii="Courier New" w:hAnsi="Courier New" w:hint="default"/>
       </w:rPr>
     </w:lvl>
     <w:lvl w:ilvl="2" w:tplc="1AF0AB88">
@@ -10077,7 +10767,7 @@
         <w:ind w:left="2160" w:hanging="360"/>
       </w:pPr>
       <w:rPr>
-        <w:rFonts w:hint="default" w:ascii="Wingdings" w:hAnsi="Wingdings"/>
+        <w:rFonts w:ascii="Wingdings" w:hAnsi="Wingdings" w:hint="default"/>
       </w:rPr>
     </w:lvl>
     <w:lvl w:ilvl="3" w:tplc="1D2C9D8E">
@@ -10089,7 +10779,7 @@
         <w:ind w:left="2880" w:hanging="360"/>
       </w:pPr>
       <w:rPr>
-        <w:rFonts w:hint="default" w:ascii="Symbol" w:hAnsi="Symbol"/>
+        <w:rFonts w:ascii="Symbol" w:hAnsi="Symbol" w:hint="default"/>
       </w:rPr>
     </w:lvl>
     <w:lvl w:ilvl="4" w:tplc="014AC6E8">
@@ -10101,7 +10791,7 @@
         <w:ind w:left="3600" w:hanging="360"/>
       </w:pPr>
       <w:rPr>
-        <w:rFonts w:hint="default" w:ascii="Courier New" w:hAnsi="Courier New"/>
+        <w:rFonts w:ascii="Courier New" w:hAnsi="Courier New" w:hint="default"/>
       </w:rPr>
     </w:lvl>
     <w:lvl w:ilvl="5" w:tplc="5EBA8D72">
@@ -10113,7 +10803,7 @@
         <w:ind w:left="4320" w:hanging="360"/>
       </w:pPr>
       <w:rPr>
-        <w:rFonts w:hint="default" w:ascii="Wingdings" w:hAnsi="Wingdings"/>
+        <w:rFonts w:ascii="Wingdings" w:hAnsi="Wingdings" w:hint="default"/>
       </w:rPr>
     </w:lvl>
     <w:lvl w:ilvl="6" w:tplc="C31CB8FE">
@@ -10125,7 +10815,7 @@
         <w:ind w:left="5040" w:hanging="360"/>
       </w:pPr>
       <w:rPr>
-        <w:rFonts w:hint="default" w:ascii="Symbol" w:hAnsi="Symbol"/>
+        <w:rFonts w:ascii="Symbol" w:hAnsi="Symbol" w:hint="default"/>
       </w:rPr>
     </w:lvl>
     <w:lvl w:ilvl="7" w:tplc="A0CE720E">
@@ -10137,7 +10827,7 @@
         <w:ind w:left="5760" w:hanging="360"/>
       </w:pPr>
       <w:rPr>
-        <w:rFonts w:hint="default" w:ascii="Courier New" w:hAnsi="Courier New"/>
+        <w:rFonts w:ascii="Courier New" w:hAnsi="Courier New" w:hint="default"/>
       </w:rPr>
     </w:lvl>
     <w:lvl w:ilvl="8" w:tplc="059C7F58">
@@ -10149,7 +10839,7 @@
         <w:ind w:left="6480" w:hanging="360"/>
       </w:pPr>
       <w:rPr>
-        <w:rFonts w:hint="default" w:ascii="Wingdings" w:hAnsi="Wingdings"/>
+        <w:rFonts w:ascii="Wingdings" w:hAnsi="Wingdings" w:hint="default"/>
       </w:rPr>
     </w:lvl>
   </w:abstractNum>
@@ -10166,7 +10856,7 @@
         <w:ind w:left="720" w:hanging="360"/>
       </w:pPr>
       <w:rPr>
-        <w:rFonts w:hint="default" w:ascii="Symbol" w:hAnsi="Symbol"/>
+        <w:rFonts w:ascii="Symbol" w:hAnsi="Symbol" w:hint="default"/>
       </w:rPr>
     </w:lvl>
     <w:lvl w:ilvl="1" w:tplc="45F088D8">
@@ -10178,7 +10868,7 @@
         <w:ind w:left="1440" w:hanging="360"/>
       </w:pPr>
       <w:rPr>
-        <w:rFonts w:hint="default" w:ascii="Wingdings" w:hAnsi="Wingdings"/>
+        <w:rFonts w:ascii="Wingdings" w:hAnsi="Wingdings" w:hint="default"/>
       </w:rPr>
     </w:lvl>
     <w:lvl w:ilvl="2" w:tplc="3F8C2B94">
@@ -10190,7 +10880,7 @@
         <w:ind w:left="2160" w:hanging="360"/>
       </w:pPr>
       <w:rPr>
-        <w:rFonts w:hint="default" w:ascii="Wingdings" w:hAnsi="Wingdings"/>
+        <w:rFonts w:ascii="Wingdings" w:hAnsi="Wingdings" w:hint="default"/>
       </w:rPr>
     </w:lvl>
     <w:lvl w:ilvl="3" w:tplc="32B6F138">
@@ -10202,7 +10892,7 @@
         <w:ind w:left="2880" w:hanging="360"/>
       </w:pPr>
       <w:rPr>
-        <w:rFonts w:hint="default" w:ascii="Symbol" w:hAnsi="Symbol"/>
+        <w:rFonts w:ascii="Symbol" w:hAnsi="Symbol" w:hint="default"/>
       </w:rPr>
     </w:lvl>
     <w:lvl w:ilvl="4" w:tplc="81FE681A">
@@ -10214,7 +10904,7 @@
         <w:ind w:left="3600" w:hanging="360"/>
       </w:pPr>
       <w:rPr>
-        <w:rFonts w:hint="default" w:ascii="Courier New" w:hAnsi="Courier New"/>
+        <w:rFonts w:ascii="Courier New" w:hAnsi="Courier New" w:hint="default"/>
       </w:rPr>
     </w:lvl>
     <w:lvl w:ilvl="5" w:tplc="1F7E68F4">
@@ -10226,7 +10916,7 @@
         <w:ind w:left="4320" w:hanging="360"/>
       </w:pPr>
       <w:rPr>
-        <w:rFonts w:hint="default" w:ascii="Wingdings" w:hAnsi="Wingdings"/>
+        <w:rFonts w:ascii="Wingdings" w:hAnsi="Wingdings" w:hint="default"/>
       </w:rPr>
     </w:lvl>
     <w:lvl w:ilvl="6" w:tplc="D0A4B0E4">
@@ -10238,7 +10928,7 @@
         <w:ind w:left="5040" w:hanging="360"/>
       </w:pPr>
       <w:rPr>
-        <w:rFonts w:hint="default" w:ascii="Symbol" w:hAnsi="Symbol"/>
+        <w:rFonts w:ascii="Symbol" w:hAnsi="Symbol" w:hint="default"/>
       </w:rPr>
     </w:lvl>
     <w:lvl w:ilvl="7" w:tplc="8AE284B6">
@@ -10250,7 +10940,7 @@
         <w:ind w:left="5760" w:hanging="360"/>
       </w:pPr>
       <w:rPr>
-        <w:rFonts w:hint="default" w:ascii="Courier New" w:hAnsi="Courier New"/>
+        <w:rFonts w:ascii="Courier New" w:hAnsi="Courier New" w:hint="default"/>
       </w:rPr>
     </w:lvl>
     <w:lvl w:ilvl="8" w:tplc="BFE2C746">
@@ -10262,7 +10952,7 @@
         <w:ind w:left="6480" w:hanging="360"/>
       </w:pPr>
       <w:rPr>
-        <w:rFonts w:hint="default" w:ascii="Wingdings" w:hAnsi="Wingdings"/>
+        <w:rFonts w:ascii="Wingdings" w:hAnsi="Wingdings" w:hint="default"/>
       </w:rPr>
     </w:lvl>
   </w:abstractNum>
@@ -10279,7 +10969,7 @@
         <w:ind w:left="720" w:hanging="360"/>
       </w:pPr>
       <w:rPr>
-        <w:rFonts w:hint="default" w:ascii="Symbol" w:hAnsi="Symbol"/>
+        <w:rFonts w:ascii="Symbol" w:hAnsi="Symbol" w:hint="default"/>
       </w:rPr>
     </w:lvl>
     <w:lvl w:ilvl="1" w:tplc="2A6CF002">
@@ -10291,7 +10981,7 @@
         <w:ind w:left="1440" w:hanging="360"/>
       </w:pPr>
       <w:rPr>
-        <w:rFonts w:hint="default" w:ascii="Wingdings" w:hAnsi="Wingdings"/>
+        <w:rFonts w:ascii="Wingdings" w:hAnsi="Wingdings" w:hint="default"/>
       </w:rPr>
     </w:lvl>
     <w:lvl w:ilvl="2" w:tplc="11206136">
@@ -10303,7 +10993,7 @@
         <w:ind w:left="2160" w:hanging="360"/>
       </w:pPr>
       <w:rPr>
-        <w:rFonts w:hint="default" w:ascii="Wingdings" w:hAnsi="Wingdings"/>
+        <w:rFonts w:ascii="Wingdings" w:hAnsi="Wingdings" w:hint="default"/>
       </w:rPr>
     </w:lvl>
     <w:lvl w:ilvl="3" w:tplc="E7D8D6BA">
@@ -10315,7 +11005,7 @@
         <w:ind w:left="2880" w:hanging="360"/>
       </w:pPr>
       <w:rPr>
-        <w:rFonts w:hint="default" w:ascii="Symbol" w:hAnsi="Symbol"/>
+        <w:rFonts w:ascii="Symbol" w:hAnsi="Symbol" w:hint="default"/>
       </w:rPr>
     </w:lvl>
     <w:lvl w:ilvl="4" w:tplc="40125FF2">
@@ -10327,7 +11017,7 @@
         <w:ind w:left="3600" w:hanging="360"/>
       </w:pPr>
       <w:rPr>
-        <w:rFonts w:hint="default" w:ascii="Courier New" w:hAnsi="Courier New"/>
+        <w:rFonts w:ascii="Courier New" w:hAnsi="Courier New" w:hint="default"/>
       </w:rPr>
     </w:lvl>
     <w:lvl w:ilvl="5" w:tplc="1E502FA4">
@@ -10339,7 +11029,7 @@
         <w:ind w:left="4320" w:hanging="360"/>
       </w:pPr>
       <w:rPr>
-        <w:rFonts w:hint="default" w:ascii="Wingdings" w:hAnsi="Wingdings"/>
+        <w:rFonts w:ascii="Wingdings" w:hAnsi="Wingdings" w:hint="default"/>
       </w:rPr>
     </w:lvl>
     <w:lvl w:ilvl="6" w:tplc="F2EE5E24">
@@ -10351,7 +11041,7 @@
         <w:ind w:left="5040" w:hanging="360"/>
       </w:pPr>
       <w:rPr>
-        <w:rFonts w:hint="default" w:ascii="Symbol" w:hAnsi="Symbol"/>
+        <w:rFonts w:ascii="Symbol" w:hAnsi="Symbol" w:hint="default"/>
       </w:rPr>
     </w:lvl>
     <w:lvl w:ilvl="7" w:tplc="FD44BFCC">
@@ -10363,7 +11053,7 @@
         <w:ind w:left="5760" w:hanging="360"/>
       </w:pPr>
       <w:rPr>
-        <w:rFonts w:hint="default" w:ascii="Courier New" w:hAnsi="Courier New"/>
+        <w:rFonts w:ascii="Courier New" w:hAnsi="Courier New" w:hint="default"/>
       </w:rPr>
     </w:lvl>
     <w:lvl w:ilvl="8" w:tplc="884E8808">
@@ -10375,7 +11065,7 @@
         <w:ind w:left="6480" w:hanging="360"/>
       </w:pPr>
       <w:rPr>
-        <w:rFonts w:hint="default" w:ascii="Wingdings" w:hAnsi="Wingdings"/>
+        <w:rFonts w:ascii="Wingdings" w:hAnsi="Wingdings" w:hint="default"/>
       </w:rPr>
     </w:lvl>
   </w:abstractNum>
@@ -10383,7 +11073,7 @@
     <w:nsid w:val="49812A64"/>
     <w:multiLevelType w:val="hybridMultilevel"/>
     <w:tmpl w:val="D27A33B2"/>
-    <w:lvl w:ilvl="0">
+    <w:lvl w:ilvl="0" w:tplc="FFFFFFFF">
       <w:start w:val="1"/>
       <w:numFmt w:val="bullet"/>
       <w:lvlText w:val="o"/>
@@ -10392,7 +11082,7 @@
         <w:ind w:left="720" w:hanging="360"/>
       </w:pPr>
       <w:rPr>
-        <w:rFonts w:hint="default" w:ascii="Courier New" w:hAnsi="Courier New"/>
+        <w:rFonts w:ascii="Courier New" w:hAnsi="Courier New" w:hint="default"/>
       </w:rPr>
     </w:lvl>
     <w:lvl w:ilvl="1" w:tplc="D0E4728C">
@@ -10404,7 +11094,7 @@
         <w:ind w:left="1440" w:hanging="360"/>
       </w:pPr>
       <w:rPr>
-        <w:rFonts w:hint="default" w:ascii="Courier New" w:hAnsi="Courier New"/>
+        <w:rFonts w:ascii="Courier New" w:hAnsi="Courier New" w:hint="default"/>
       </w:rPr>
     </w:lvl>
     <w:lvl w:ilvl="2" w:tplc="BDF2899E">
@@ -10416,7 +11106,7 @@
         <w:ind w:left="2160" w:hanging="360"/>
       </w:pPr>
       <w:rPr>
-        <w:rFonts w:hint="default" w:ascii="Wingdings" w:hAnsi="Wingdings"/>
+        <w:rFonts w:ascii="Wingdings" w:hAnsi="Wingdings" w:hint="default"/>
       </w:rPr>
     </w:lvl>
     <w:lvl w:ilvl="3" w:tplc="15A4B094">
@@ -10428,7 +11118,7 @@
         <w:ind w:left="2880" w:hanging="360"/>
       </w:pPr>
       <w:rPr>
-        <w:rFonts w:hint="default" w:ascii="Symbol" w:hAnsi="Symbol"/>
+        <w:rFonts w:ascii="Symbol" w:hAnsi="Symbol" w:hint="default"/>
       </w:rPr>
     </w:lvl>
     <w:lvl w:ilvl="4" w:tplc="8E3C08C8">
@@ -10440,7 +11130,7 @@
         <w:ind w:left="3600" w:hanging="360"/>
       </w:pPr>
       <w:rPr>
-        <w:rFonts w:hint="default" w:ascii="Courier New" w:hAnsi="Courier New"/>
+        <w:rFonts w:ascii="Courier New" w:hAnsi="Courier New" w:hint="default"/>
       </w:rPr>
     </w:lvl>
     <w:lvl w:ilvl="5" w:tplc="5CBC2E78">
@@ -10452,7 +11142,7 @@
         <w:ind w:left="4320" w:hanging="360"/>
       </w:pPr>
       <w:rPr>
-        <w:rFonts w:hint="default" w:ascii="Wingdings" w:hAnsi="Wingdings"/>
+        <w:rFonts w:ascii="Wingdings" w:hAnsi="Wingdings" w:hint="default"/>
       </w:rPr>
     </w:lvl>
     <w:lvl w:ilvl="6" w:tplc="3B0EF1D4">
@@ -10464,7 +11154,7 @@
         <w:ind w:left="5040" w:hanging="360"/>
       </w:pPr>
       <w:rPr>
-        <w:rFonts w:hint="default" w:ascii="Symbol" w:hAnsi="Symbol"/>
+        <w:rFonts w:ascii="Symbol" w:hAnsi="Symbol" w:hint="default"/>
       </w:rPr>
     </w:lvl>
     <w:lvl w:ilvl="7" w:tplc="E4A4E6BC">
@@ -10476,7 +11166,7 @@
         <w:ind w:left="5760" w:hanging="360"/>
       </w:pPr>
       <w:rPr>
-        <w:rFonts w:hint="default" w:ascii="Courier New" w:hAnsi="Courier New"/>
+        <w:rFonts w:ascii="Courier New" w:hAnsi="Courier New" w:hint="default"/>
       </w:rPr>
     </w:lvl>
     <w:lvl w:ilvl="8" w:tplc="80C4420E">
@@ -10488,7 +11178,7 @@
         <w:ind w:left="6480" w:hanging="360"/>
       </w:pPr>
       <w:rPr>
-        <w:rFonts w:hint="default" w:ascii="Wingdings" w:hAnsi="Wingdings"/>
+        <w:rFonts w:ascii="Wingdings" w:hAnsi="Wingdings" w:hint="default"/>
       </w:rPr>
     </w:lvl>
   </w:abstractNum>
@@ -10505,7 +11195,7 @@
         <w:ind w:left="720" w:hanging="360"/>
       </w:pPr>
       <w:rPr>
-        <w:rFonts w:hint="default" w:ascii="Symbol" w:hAnsi="Symbol"/>
+        <w:rFonts w:ascii="Symbol" w:hAnsi="Symbol" w:hint="default"/>
       </w:rPr>
     </w:lvl>
     <w:lvl w:ilvl="1" w:tplc="59F0BCF4">
@@ -10517,7 +11207,7 @@
         <w:ind w:left="1440" w:hanging="360"/>
       </w:pPr>
       <w:rPr>
-        <w:rFonts w:hint="default" w:ascii="Wingdings" w:hAnsi="Wingdings"/>
+        <w:rFonts w:ascii="Wingdings" w:hAnsi="Wingdings" w:hint="default"/>
       </w:rPr>
     </w:lvl>
     <w:lvl w:ilvl="2" w:tplc="75965922">
@@ -10529,7 +11219,7 @@
         <w:ind w:left="2160" w:hanging="360"/>
       </w:pPr>
       <w:rPr>
-        <w:rFonts w:hint="default" w:ascii="Wingdings" w:hAnsi="Wingdings"/>
+        <w:rFonts w:ascii="Wingdings" w:hAnsi="Wingdings" w:hint="default"/>
       </w:rPr>
     </w:lvl>
     <w:lvl w:ilvl="3" w:tplc="FE049710">
@@ -10541,7 +11231,7 @@
         <w:ind w:left="2880" w:hanging="360"/>
       </w:pPr>
       <w:rPr>
-        <w:rFonts w:hint="default" w:ascii="Symbol" w:hAnsi="Symbol"/>
+        <w:rFonts w:ascii="Symbol" w:hAnsi="Symbol" w:hint="default"/>
       </w:rPr>
     </w:lvl>
     <w:lvl w:ilvl="4" w:tplc="E70C5836">
@@ -10553,7 +11243,7 @@
         <w:ind w:left="3600" w:hanging="360"/>
       </w:pPr>
       <w:rPr>
-        <w:rFonts w:hint="default" w:ascii="Courier New" w:hAnsi="Courier New"/>
+        <w:rFonts w:ascii="Courier New" w:hAnsi="Courier New" w:hint="default"/>
       </w:rPr>
     </w:lvl>
     <w:lvl w:ilvl="5" w:tplc="927AFC62">
@@ -10565,7 +11255,7 @@
         <w:ind w:left="4320" w:hanging="360"/>
       </w:pPr>
       <w:rPr>
-        <w:rFonts w:hint="default" w:ascii="Wingdings" w:hAnsi="Wingdings"/>
+        <w:rFonts w:ascii="Wingdings" w:hAnsi="Wingdings" w:hint="default"/>
       </w:rPr>
     </w:lvl>
     <w:lvl w:ilvl="6" w:tplc="EC76EFD0">
@@ -10577,7 +11267,7 @@
         <w:ind w:left="5040" w:hanging="360"/>
       </w:pPr>
       <w:rPr>
-        <w:rFonts w:hint="default" w:ascii="Symbol" w:hAnsi="Symbol"/>
+        <w:rFonts w:ascii="Symbol" w:hAnsi="Symbol" w:hint="default"/>
       </w:rPr>
     </w:lvl>
     <w:lvl w:ilvl="7" w:tplc="A9A813D2">
@@ -10589,7 +11279,7 @@
         <w:ind w:left="5760" w:hanging="360"/>
       </w:pPr>
       <w:rPr>
-        <w:rFonts w:hint="default" w:ascii="Courier New" w:hAnsi="Courier New"/>
+        <w:rFonts w:ascii="Courier New" w:hAnsi="Courier New" w:hint="default"/>
       </w:rPr>
     </w:lvl>
     <w:lvl w:ilvl="8" w:tplc="B296BB84">
@@ -10601,7 +11291,7 @@
         <w:ind w:left="6480" w:hanging="360"/>
       </w:pPr>
       <w:rPr>
-        <w:rFonts w:hint="default" w:ascii="Wingdings" w:hAnsi="Wingdings"/>
+        <w:rFonts w:ascii="Wingdings" w:hAnsi="Wingdings" w:hint="default"/>
       </w:rPr>
     </w:lvl>
   </w:abstractNum>
@@ -10618,7 +11308,7 @@
         <w:ind w:left="720" w:hanging="360"/>
       </w:pPr>
       <w:rPr>
-        <w:rFonts w:hint="default" w:ascii="Symbol" w:hAnsi="Symbol"/>
+        <w:rFonts w:ascii="Symbol" w:hAnsi="Symbol" w:hint="default"/>
       </w:rPr>
     </w:lvl>
     <w:lvl w:ilvl="1" w:tplc="296A3BE4">
@@ -10630,7 +11320,7 @@
         <w:ind w:left="1440" w:hanging="360"/>
       </w:pPr>
       <w:rPr>
-        <w:rFonts w:hint="default" w:ascii="Courier New" w:hAnsi="Courier New"/>
+        <w:rFonts w:ascii="Courier New" w:hAnsi="Courier New" w:hint="default"/>
       </w:rPr>
     </w:lvl>
     <w:lvl w:ilvl="2" w:tplc="FF9CB37E">
@@ -10642,7 +11332,7 @@
         <w:ind w:left="2160" w:hanging="360"/>
       </w:pPr>
       <w:rPr>
-        <w:rFonts w:hint="default" w:ascii="Wingdings" w:hAnsi="Wingdings"/>
+        <w:rFonts w:ascii="Wingdings" w:hAnsi="Wingdings" w:hint="default"/>
       </w:rPr>
     </w:lvl>
     <w:lvl w:ilvl="3" w:tplc="779AC706">
@@ -10654,7 +11344,7 @@
         <w:ind w:left="2880" w:hanging="360"/>
       </w:pPr>
       <w:rPr>
-        <w:rFonts w:hint="default" w:ascii="Symbol" w:hAnsi="Symbol"/>
+        <w:rFonts w:ascii="Symbol" w:hAnsi="Symbol" w:hint="default"/>
       </w:rPr>
     </w:lvl>
     <w:lvl w:ilvl="4" w:tplc="ED845EFE">
@@ -10666,7 +11356,7 @@
         <w:ind w:left="3600" w:hanging="360"/>
       </w:pPr>
       <w:rPr>
-        <w:rFonts w:hint="default" w:ascii="Courier New" w:hAnsi="Courier New"/>
+        <w:rFonts w:ascii="Courier New" w:hAnsi="Courier New" w:hint="default"/>
       </w:rPr>
     </w:lvl>
     <w:lvl w:ilvl="5" w:tplc="8E5CE2EC">
@@ -10678,7 +11368,7 @@
         <w:ind w:left="4320" w:hanging="360"/>
       </w:pPr>
       <w:rPr>
-        <w:rFonts w:hint="default" w:ascii="Wingdings" w:hAnsi="Wingdings"/>
+        <w:rFonts w:ascii="Wingdings" w:hAnsi="Wingdings" w:hint="default"/>
       </w:rPr>
     </w:lvl>
     <w:lvl w:ilvl="6" w:tplc="3750649A">
@@ -10690,7 +11380,7 @@
         <w:ind w:left="5040" w:hanging="360"/>
       </w:pPr>
       <w:rPr>
-        <w:rFonts w:hint="default" w:ascii="Symbol" w:hAnsi="Symbol"/>
+        <w:rFonts w:ascii="Symbol" w:hAnsi="Symbol" w:hint="default"/>
       </w:rPr>
     </w:lvl>
     <w:lvl w:ilvl="7" w:tplc="DB54E1C6">
@@ -10702,7 +11392,7 @@
         <w:ind w:left="5760" w:hanging="360"/>
       </w:pPr>
       <w:rPr>
-        <w:rFonts w:hint="default" w:ascii="Courier New" w:hAnsi="Courier New"/>
+        <w:rFonts w:ascii="Courier New" w:hAnsi="Courier New" w:hint="default"/>
       </w:rPr>
     </w:lvl>
     <w:lvl w:ilvl="8" w:tplc="2640D72A">
@@ -10714,7 +11404,7 @@
         <w:ind w:left="6480" w:hanging="360"/>
       </w:pPr>
       <w:rPr>
-        <w:rFonts w:hint="default" w:ascii="Wingdings" w:hAnsi="Wingdings"/>
+        <w:rFonts w:ascii="Wingdings" w:hAnsi="Wingdings" w:hint="default"/>
       </w:rPr>
     </w:lvl>
   </w:abstractNum>
@@ -10734,7 +11424,7 @@
         <w:ind w:left="1440" w:hanging="360"/>
       </w:pPr>
       <w:rPr>
-        <w:rFonts w:hint="default" w:ascii="Symbol" w:hAnsi="Symbol"/>
+        <w:rFonts w:ascii="Symbol" w:hAnsi="Symbol" w:hint="default"/>
       </w:rPr>
     </w:lvl>
     <w:lvl w:ilvl="1" w:tplc="04090003" w:tentative="1">
@@ -10749,7 +11439,7 @@
         <w:ind w:left="2160" w:hanging="360"/>
       </w:pPr>
       <w:rPr>
-        <w:rFonts w:hint="default" w:ascii="Courier New" w:hAnsi="Courier New"/>
+        <w:rFonts w:ascii="Courier New" w:hAnsi="Courier New" w:hint="default"/>
       </w:rPr>
     </w:lvl>
     <w:lvl w:ilvl="2" w:tplc="04090005" w:tentative="1">
@@ -10764,7 +11454,7 @@
         <w:ind w:left="2880" w:hanging="360"/>
       </w:pPr>
       <w:rPr>
-        <w:rFonts w:hint="default" w:ascii="Wingdings" w:hAnsi="Wingdings"/>
+        <w:rFonts w:ascii="Wingdings" w:hAnsi="Wingdings" w:hint="default"/>
       </w:rPr>
     </w:lvl>
     <w:lvl w:ilvl="3" w:tplc="04090001" w:tentative="1">
@@ -10779,7 +11469,7 @@
         <w:ind w:left="3600" w:hanging="360"/>
       </w:pPr>
       <w:rPr>
-        <w:rFonts w:hint="default" w:ascii="Symbol" w:hAnsi="Symbol"/>
+        <w:rFonts w:ascii="Symbol" w:hAnsi="Symbol" w:hint="default"/>
       </w:rPr>
     </w:lvl>
     <w:lvl w:ilvl="4" w:tplc="04090003" w:tentative="1">
@@ -10794,7 +11484,7 @@
         <w:ind w:left="4320" w:hanging="360"/>
       </w:pPr>
       <w:rPr>
-        <w:rFonts w:hint="default" w:ascii="Courier New" w:hAnsi="Courier New"/>
+        <w:rFonts w:ascii="Courier New" w:hAnsi="Courier New" w:hint="default"/>
       </w:rPr>
     </w:lvl>
     <w:lvl w:ilvl="5" w:tplc="04090005" w:tentative="1">
@@ -10809,7 +11499,7 @@
         <w:ind w:left="5040" w:hanging="360"/>
       </w:pPr>
       <w:rPr>
-        <w:rFonts w:hint="default" w:ascii="Wingdings" w:hAnsi="Wingdings"/>
+        <w:rFonts w:ascii="Wingdings" w:hAnsi="Wingdings" w:hint="default"/>
       </w:rPr>
     </w:lvl>
     <w:lvl w:ilvl="6" w:tplc="04090001" w:tentative="1">
@@ -10824,7 +11514,7 @@
         <w:ind w:left="5760" w:hanging="360"/>
       </w:pPr>
       <w:rPr>
-        <w:rFonts w:hint="default" w:ascii="Symbol" w:hAnsi="Symbol"/>
+        <w:rFonts w:ascii="Symbol" w:hAnsi="Symbol" w:hint="default"/>
       </w:rPr>
     </w:lvl>
     <w:lvl w:ilvl="7" w:tplc="04090003" w:tentative="1">
@@ -10839,7 +11529,7 @@
         <w:ind w:left="6480" w:hanging="360"/>
       </w:pPr>
       <w:rPr>
-        <w:rFonts w:hint="default" w:ascii="Courier New" w:hAnsi="Courier New"/>
+        <w:rFonts w:ascii="Courier New" w:hAnsi="Courier New" w:hint="default"/>
       </w:rPr>
     </w:lvl>
     <w:lvl w:ilvl="8" w:tplc="04090005" w:tentative="1">
@@ -10854,7 +11544,7 @@
         <w:ind w:left="7200" w:hanging="360"/>
       </w:pPr>
       <w:rPr>
-        <w:rFonts w:hint="default" w:ascii="Wingdings" w:hAnsi="Wingdings"/>
+        <w:rFonts w:ascii="Wingdings" w:hAnsi="Wingdings" w:hint="default"/>
       </w:rPr>
     </w:lvl>
   </w:abstractNum>
@@ -10893,11 +11583,11 @@
 </file>
 
 <file path=word/styles.xml><?xml version="1.0" encoding="utf-8"?>
-<w:styles xmlns:wp14="http://schemas.microsoft.com/office/word/2010/wordprocessingDrawing" xmlns:mc="http://schemas.openxmlformats.org/markup-compatibility/2006" xmlns:r="http://schemas.openxmlformats.org/officeDocument/2006/relationships" xmlns:w="http://schemas.openxmlformats.org/wordprocessingml/2006/main" xmlns:w14="http://schemas.microsoft.com/office/word/2010/wordml" xmlns:w15="http://schemas.microsoft.com/office/word/2012/wordml" mc:Ignorable="w14 w15 wp14">
+<w:styles xmlns:mc="http://schemas.openxmlformats.org/markup-compatibility/2006" xmlns:r="http://schemas.openxmlformats.org/officeDocument/2006/relationships" xmlns:w="http://schemas.openxmlformats.org/wordprocessingml/2006/main" xmlns:w14="http://schemas.microsoft.com/office/word/2010/wordml" xmlns:w15="http://schemas.microsoft.com/office/word/2012/wordml" mc:Ignorable="w14 w15">
   <w:docDefaults>
     <w:rPrDefault>
       <w:rPr>
-        <w:rFonts w:ascii="Times New Roman" w:hAnsi="Times New Roman" w:eastAsia="Times New Roman" w:cs="Times New Roman"/>
+        <w:rFonts w:ascii="Times New Roman" w:eastAsia="Times New Roman" w:hAnsi="Times New Roman" w:cs="Times New Roman"/>
         <w:lang w:val="en-US" w:eastAsia="en-US" w:bidi="ar-SA"/>
       </w:rPr>
     </w:rPrDefault>
@@ -10923,29 +11613,29 @@
     <w:lsdException w:name="index 7" w:semiHidden="1" w:unhideWhenUsed="1"/>
     <w:lsdException w:name="index 8" w:semiHidden="1" w:unhideWhenUsed="1"/>
     <w:lsdException w:name="index 9" w:semiHidden="1" w:unhideWhenUsed="1"/>
-    <w:lsdException w:name="toc 1" w:uiPriority="0" w:semiHidden="1" w:unhideWhenUsed="1"/>
-    <w:lsdException w:name="toc 2" w:uiPriority="0" w:semiHidden="1" w:unhideWhenUsed="1"/>
-    <w:lsdException w:name="toc 3" w:uiPriority="0" w:semiHidden="1" w:unhideWhenUsed="1"/>
-    <w:lsdException w:name="toc 4" w:uiPriority="0" w:semiHidden="1" w:unhideWhenUsed="1"/>
-    <w:lsdException w:name="toc 5" w:uiPriority="0" w:semiHidden="1" w:unhideWhenUsed="1"/>
-    <w:lsdException w:name="toc 6" w:uiPriority="0" w:semiHidden="1" w:unhideWhenUsed="1"/>
-    <w:lsdException w:name="toc 7" w:uiPriority="0" w:semiHidden="1" w:unhideWhenUsed="1"/>
-    <w:lsdException w:name="toc 8" w:uiPriority="0" w:semiHidden="1" w:unhideWhenUsed="1"/>
-    <w:lsdException w:name="toc 9" w:uiPriority="0" w:semiHidden="1" w:unhideWhenUsed="1"/>
-    <w:lsdException w:name="Normal Indent" w:uiPriority="0" w:semiHidden="1" w:unhideWhenUsed="1"/>
-    <w:lsdException w:name="footnote text" w:uiPriority="0" w:semiHidden="1" w:unhideWhenUsed="1"/>
+    <w:lsdException w:name="toc 1" w:semiHidden="1" w:uiPriority="0" w:unhideWhenUsed="1"/>
+    <w:lsdException w:name="toc 2" w:semiHidden="1" w:uiPriority="0" w:unhideWhenUsed="1"/>
+    <w:lsdException w:name="toc 3" w:semiHidden="1" w:uiPriority="0" w:unhideWhenUsed="1"/>
+    <w:lsdException w:name="toc 4" w:semiHidden="1" w:uiPriority="0" w:unhideWhenUsed="1"/>
+    <w:lsdException w:name="toc 5" w:semiHidden="1" w:uiPriority="0" w:unhideWhenUsed="1"/>
+    <w:lsdException w:name="toc 6" w:semiHidden="1" w:uiPriority="0" w:unhideWhenUsed="1"/>
+    <w:lsdException w:name="toc 7" w:semiHidden="1" w:uiPriority="0" w:unhideWhenUsed="1"/>
+    <w:lsdException w:name="toc 8" w:semiHidden="1" w:uiPriority="0" w:unhideWhenUsed="1"/>
+    <w:lsdException w:name="toc 9" w:semiHidden="1" w:uiPriority="0" w:unhideWhenUsed="1"/>
+    <w:lsdException w:name="Normal Indent" w:semiHidden="1" w:uiPriority="0" w:unhideWhenUsed="1"/>
+    <w:lsdException w:name="footnote text" w:semiHidden="1" w:uiPriority="0" w:unhideWhenUsed="1"/>
     <w:lsdException w:name="annotation text" w:semiHidden="1" w:unhideWhenUsed="1"/>
-    <w:lsdException w:name="header" w:uiPriority="0" w:semiHidden="1" w:unhideWhenUsed="1"/>
-    <w:lsdException w:name="footer" w:uiPriority="0" w:semiHidden="1" w:unhideWhenUsed="1"/>
+    <w:lsdException w:name="header" w:semiHidden="1" w:uiPriority="0" w:unhideWhenUsed="1"/>
+    <w:lsdException w:name="footer" w:semiHidden="1" w:uiPriority="0" w:unhideWhenUsed="1"/>
     <w:lsdException w:name="index heading" w:semiHidden="1" w:unhideWhenUsed="1"/>
-    <w:lsdException w:name="caption" w:uiPriority="35" w:semiHidden="1" w:unhideWhenUsed="1" w:qFormat="1"/>
+    <w:lsdException w:name="caption" w:semiHidden="1" w:uiPriority="35" w:unhideWhenUsed="1" w:qFormat="1"/>
     <w:lsdException w:name="table of figures" w:semiHidden="1" w:unhideWhenUsed="1"/>
     <w:lsdException w:name="envelope address" w:semiHidden="1" w:unhideWhenUsed="1"/>
     <w:lsdException w:name="envelope return" w:semiHidden="1" w:unhideWhenUsed="1"/>
-    <w:lsdException w:name="footnote reference" w:uiPriority="0" w:semiHidden="1" w:unhideWhenUsed="1"/>
+    <w:lsdException w:name="footnote reference" w:semiHidden="1" w:uiPriority="0" w:unhideWhenUsed="1"/>
     <w:lsdException w:name="annotation reference" w:semiHidden="1" w:unhideWhenUsed="1"/>
     <w:lsdException w:name="line number" w:semiHidden="1" w:unhideWhenUsed="1"/>
-    <w:lsdException w:name="page number" w:uiPriority="0" w:semiHidden="1" w:unhideWhenUsed="1"/>
+    <w:lsdException w:name="page number" w:semiHidden="1" w:uiPriority="0" w:unhideWhenUsed="1"/>
     <w:lsdException w:name="endnote reference" w:semiHidden="1" w:unhideWhenUsed="1"/>
     <w:lsdException w:name="endnote text" w:semiHidden="1" w:unhideWhenUsed="1"/>
     <w:lsdException w:name="table of authorities" w:semiHidden="1" w:unhideWhenUsed="1"/>
@@ -10969,9 +11659,9 @@
     <w:lsdException w:name="Title" w:uiPriority="0" w:qFormat="1"/>
     <w:lsdException w:name="Closing" w:semiHidden="1" w:unhideWhenUsed="1"/>
     <w:lsdException w:name="Signature" w:semiHidden="1" w:unhideWhenUsed="1"/>
-    <w:lsdException w:name="Default Paragraph Font" w:uiPriority="1" w:semiHidden="1" w:unhideWhenUsed="1"/>
-    <w:lsdException w:name="Body Text" w:uiPriority="0" w:semiHidden="1" w:unhideWhenUsed="1"/>
-    <w:lsdException w:name="Body Text Indent" w:uiPriority="0" w:semiHidden="1" w:unhideWhenUsed="1"/>
+    <w:lsdException w:name="Default Paragraph Font" w:semiHidden="1" w:uiPriority="1" w:unhideWhenUsed="1"/>
+    <w:lsdException w:name="Body Text" w:semiHidden="1" w:uiPriority="0" w:unhideWhenUsed="1"/>
+    <w:lsdException w:name="Body Text Indent" w:semiHidden="1" w:uiPriority="0" w:unhideWhenUsed="1"/>
     <w:lsdException w:name="List Continue" w:semiHidden="1" w:unhideWhenUsed="1"/>
     <w:lsdException w:name="List Continue 2" w:semiHidden="1" w:unhideWhenUsed="1"/>
     <w:lsdException w:name="List Continue 3" w:semiHidden="1" w:unhideWhenUsed="1"/>
@@ -10984,21 +11674,21 @@
     <w:lsdException w:name="Body Text First Indent" w:semiHidden="1" w:unhideWhenUsed="1"/>
     <w:lsdException w:name="Body Text First Indent 2" w:semiHidden="1" w:unhideWhenUsed="1"/>
     <w:lsdException w:name="Note Heading" w:semiHidden="1" w:unhideWhenUsed="1"/>
-    <w:lsdException w:name="Body Text 2" w:uiPriority="0" w:semiHidden="1" w:unhideWhenUsed="1"/>
+    <w:lsdException w:name="Body Text 2" w:semiHidden="1" w:uiPriority="0" w:unhideWhenUsed="1"/>
     <w:lsdException w:name="Body Text 3" w:semiHidden="1" w:unhideWhenUsed="1"/>
     <w:lsdException w:name="Body Text Indent 2" w:semiHidden="1" w:unhideWhenUsed="1"/>
     <w:lsdException w:name="Body Text Indent 3" w:semiHidden="1" w:unhideWhenUsed="1"/>
     <w:lsdException w:name="Block Text" w:semiHidden="1" w:unhideWhenUsed="1"/>
-    <w:lsdException w:name="Hyperlink" w:uiPriority="0" w:semiHidden="1" w:unhideWhenUsed="1"/>
-    <w:lsdException w:name="FollowedHyperlink" w:uiPriority="0" w:semiHidden="1" w:unhideWhenUsed="1"/>
+    <w:lsdException w:name="Hyperlink" w:semiHidden="1" w:uiPriority="0" w:unhideWhenUsed="1"/>
+    <w:lsdException w:name="FollowedHyperlink" w:semiHidden="1" w:uiPriority="0" w:unhideWhenUsed="1"/>
     <w:lsdException w:name="Strong" w:uiPriority="0" w:qFormat="1"/>
     <w:lsdException w:name="Emphasis" w:uiPriority="20" w:qFormat="1"/>
-    <w:lsdException w:name="Document Map" w:uiPriority="0" w:semiHidden="1" w:unhideWhenUsed="1"/>
+    <w:lsdException w:name="Document Map" w:semiHidden="1" w:uiPriority="0" w:unhideWhenUsed="1"/>
     <w:lsdException w:name="Plain Text" w:semiHidden="1" w:unhideWhenUsed="1"/>
     <w:lsdException w:name="E-mail Signature" w:semiHidden="1" w:unhideWhenUsed="1"/>
     <w:lsdException w:name="HTML Top of Form" w:semiHidden="1" w:unhideWhenUsed="1"/>
     <w:lsdException w:name="HTML Bottom of Form" w:semiHidden="1" w:unhideWhenUsed="1"/>
-    <w:lsdException w:name="Normal (Web)" w:uiPriority="0" w:semiHidden="1" w:unhideWhenUsed="1"/>
+    <w:lsdException w:name="Normal (Web)" w:semiHidden="1" w:uiPriority="0" w:unhideWhenUsed="1"/>
     <w:lsdException w:name="HTML Acronym" w:semiHidden="1" w:unhideWhenUsed="1"/>
     <w:lsdException w:name="HTML Address" w:semiHidden="1" w:unhideWhenUsed="1"/>
     <w:lsdException w:name="HTML Cite" w:semiHidden="1" w:unhideWhenUsed="1"/>
@@ -11169,8 +11859,8 @@
     <w:lsdException w:name="Subtle Reference" w:uiPriority="31" w:qFormat="1"/>
     <w:lsdException w:name="Intense Reference" w:uiPriority="32" w:qFormat="1"/>
     <w:lsdException w:name="Book Title" w:uiPriority="33" w:qFormat="1"/>
-    <w:lsdException w:name="Bibliography" w:uiPriority="37" w:semiHidden="1" w:unhideWhenUsed="1"/>
-    <w:lsdException w:name="TOC Heading" w:uiPriority="39" w:semiHidden="1" w:unhideWhenUsed="1" w:qFormat="1"/>
+    <w:lsdException w:name="Bibliography" w:semiHidden="1" w:uiPriority="37" w:unhideWhenUsed="1"/>
+    <w:lsdException w:name="TOC Heading" w:semiHidden="1" w:uiPriority="39" w:unhideWhenUsed="1" w:qFormat="1"/>
     <w:lsdException w:name="Plain Table 1" w:uiPriority="41"/>
     <w:lsdException w:name="Plain Table 2" w:uiPriority="42"/>
     <w:lsdException w:name="Plain Table 3" w:uiPriority="43"/>
@@ -11276,7 +11966,7 @@
     <w:lsdException w:name="List Table 6 Colorful Accent 6" w:uiPriority="51"/>
     <w:lsdException w:name="List Table 7 Colorful Accent 6" w:uiPriority="52"/>
   </w:latentStyles>
-  <w:style w:type="paragraph" w:styleId="Normal" w:default="1">
+  <w:style w:type="paragraph" w:default="1" w:styleId="Normal">
     <w:name w:val="Normal"/>
     <w:qFormat/>
     <w:pPr>
@@ -11442,13 +12132,13 @@
       <w:sz w:val="18"/>
     </w:rPr>
   </w:style>
-  <w:style w:type="character" w:styleId="DefaultParagraphFont" w:default="1">
+  <w:style w:type="character" w:default="1" w:styleId="DefaultParagraphFont">
     <w:name w:val="Default Paragraph Font"/>
     <w:uiPriority w:val="1"/>
     <w:semiHidden/>
     <w:unhideWhenUsed/>
   </w:style>
-  <w:style w:type="table" w:styleId="TableNormal" w:default="1">
+  <w:style w:type="table" w:default="1" w:styleId="TableNormal">
     <w:name w:val="Normal Table"/>
     <w:uiPriority w:val="99"/>
     <w:semiHidden/>
@@ -11463,13 +12153,13 @@
       </w:tblCellMar>
     </w:tblPr>
   </w:style>
-  <w:style w:type="numbering" w:styleId="NoList" w:default="1">
+  <w:style w:type="numbering" w:default="1" w:styleId="NoList">
     <w:name w:val="No List"/>
     <w:uiPriority w:val="99"/>
     <w:semiHidden/>
     <w:unhideWhenUsed/>
   </w:style>
-  <w:style w:type="paragraph" w:styleId="Paragraph2" w:customStyle="1">
+  <w:style w:type="paragraph" w:customStyle="1" w:styleId="Paragraph2">
     <w:name w:val="Paragraph2"/>
     <w:basedOn w:val="Normal"/>
     <w:pPr>
@@ -11588,7 +12278,7 @@
     <w:basedOn w:val="DefaultParagraphFont"/>
     <w:semiHidden/>
   </w:style>
-  <w:style w:type="paragraph" w:styleId="Tabletext" w:customStyle="1">
+  <w:style w:type="paragraph" w:customStyle="1" w:styleId="Tabletext">
     <w:name w:val="Tabletext"/>
     <w:basedOn w:val="Normal"/>
     <w:pPr>
@@ -11606,7 +12296,7 @@
       <w:ind w:left="720"/>
     </w:pPr>
   </w:style>
-  <w:style w:type="paragraph" w:styleId="Blockquote" w:customStyle="1">
+  <w:style w:type="paragraph" w:customStyle="1" w:styleId="Blockquote">
     <w:name w:val="Blockquote"/>
     <w:basedOn w:val="Normal"/>
     <w:pPr>
@@ -11620,14 +12310,14 @@
       <w:lang w:val="en-CA"/>
     </w:rPr>
   </w:style>
-  <w:style w:type="paragraph" w:styleId="Bullet1" w:customStyle="1">
+  <w:style w:type="paragraph" w:customStyle="1" w:styleId="Bullet1">
     <w:name w:val="Bullet1"/>
     <w:basedOn w:val="Normal"/>
     <w:pPr>
       <w:ind w:left="720" w:hanging="432"/>
     </w:pPr>
   </w:style>
-  <w:style w:type="paragraph" w:styleId="Bullet2" w:customStyle="1">
+  <w:style w:type="paragraph" w:customStyle="1" w:styleId="Bullet2">
     <w:name w:val="Bullet2"/>
     <w:basedOn w:val="Normal"/>
     <w:pPr>
@@ -11665,7 +12355,7 @@
       <w:keepNext/>
       <w:keepLines/>
       <w:pBdr>
-        <w:bottom w:val="single" w:color="000000" w:sz="6" w:space="0"/>
+        <w:bottom w:val="single" w:sz="6" w:space="0" w:color="000000"/>
       </w:pBdr>
       <w:spacing w:before="40" w:after="40"/>
       <w:ind w:left="360" w:hanging="360"/>
@@ -11675,7 +12365,7 @@
       <w:sz w:val="16"/>
     </w:rPr>
   </w:style>
-  <w:style w:type="paragraph" w:styleId="MainTitle" w:customStyle="1">
+  <w:style w:type="paragraph" w:customStyle="1" w:styleId="MainTitle">
     <w:name w:val="Main Title"/>
     <w:basedOn w:val="Normal"/>
     <w:pPr>
@@ -11689,7 +12379,7 @@
       <w:sz w:val="32"/>
     </w:rPr>
   </w:style>
-  <w:style w:type="paragraph" w:styleId="Paragraph1" w:customStyle="1">
+  <w:style w:type="paragraph" w:customStyle="1" w:styleId="Paragraph1">
     <w:name w:val="Paragraph1"/>
     <w:basedOn w:val="Normal"/>
     <w:pPr>
@@ -11697,7 +12387,7 @@
       <w:jc w:val="both"/>
     </w:pPr>
   </w:style>
-  <w:style w:type="paragraph" w:styleId="Paragraph3" w:customStyle="1">
+  <w:style w:type="paragraph" w:customStyle="1" w:styleId="Paragraph3">
     <w:name w:val="Paragraph3"/>
     <w:basedOn w:val="Normal"/>
     <w:pPr>
@@ -11706,7 +12396,7 @@
       <w:jc w:val="both"/>
     </w:pPr>
   </w:style>
-  <w:style w:type="paragraph" w:styleId="Paragraph4" w:customStyle="1">
+  <w:style w:type="paragraph" w:customStyle="1" w:styleId="Paragraph4">
     <w:name w:val="Paragraph4"/>
     <w:basedOn w:val="Normal"/>
     <w:pPr>
@@ -11815,7 +12505,7 @@
       <w:u w:val="single"/>
     </w:rPr>
   </w:style>
-  <w:style w:type="paragraph" w:styleId="Body" w:customStyle="1">
+  <w:style w:type="paragraph" w:customStyle="1" w:styleId="Body">
     <w:name w:val="Body"/>
     <w:basedOn w:val="Normal"/>
     <w:pPr>
@@ -11827,7 +12517,7 @@
       <w:rFonts w:ascii="Book Antiqua" w:hAnsi="Book Antiqua"/>
     </w:rPr>
   </w:style>
-  <w:style w:type="paragraph" w:styleId="Bullet" w:customStyle="1">
+  <w:style w:type="paragraph" w:customStyle="1" w:styleId="Bullet">
     <w:name w:val="Bullet"/>
     <w:basedOn w:val="Normal"/>
     <w:pPr>
@@ -11844,7 +12534,7 @@
       <w:rFonts w:ascii="Book Antiqua" w:hAnsi="Book Antiqua"/>
     </w:rPr>
   </w:style>
-  <w:style w:type="paragraph" w:styleId="InfoBlue" w:customStyle="1">
+  <w:style w:type="paragraph" w:customStyle="1" w:styleId="InfoBlue">
     <w:name w:val="InfoBlue"/>
     <w:basedOn w:val="Normal"/>
     <w:next w:val="BodyText"/>
@@ -11889,7 +12579,7 @@
       <w:bCs/>
     </w:rPr>
   </w:style>
-  <w:style w:type="paragraph" w:styleId="infoblue0" w:customStyle="1">
+  <w:style w:type="paragraph" w:customStyle="1" w:styleId="infoblue0">
     <w:name w:val="infoblue"/>
     <w:basedOn w:val="Normal"/>
     <w:pPr>
@@ -11922,12 +12612,12 @@
       <w:tblStyleColBandSize w:val="1"/>
       <w:tblInd w:w="0" w:type="dxa"/>
       <w:tblBorders>
-        <w:top w:val="single" w:color="666666" w:themeColor="text1" w:themeTint="99" w:sz="4" w:space="0"/>
-        <w:left w:val="single" w:color="666666" w:themeColor="text1" w:themeTint="99" w:sz="4" w:space="0"/>
-        <w:bottom w:val="single" w:color="666666" w:themeColor="text1" w:themeTint="99" w:sz="4" w:space="0"/>
-        <w:right w:val="single" w:color="666666" w:themeColor="text1" w:themeTint="99" w:sz="4" w:space="0"/>
-        <w:insideH w:val="single" w:color="666666" w:themeColor="text1" w:themeTint="99" w:sz="4" w:space="0"/>
-        <w:insideV w:val="single" w:color="666666" w:themeColor="text1" w:themeTint="99" w:sz="4" w:space="0"/>
+        <w:top w:val="single" w:sz="4" w:space="0" w:color="666666" w:themeColor="text1" w:themeTint="99"/>
+        <w:left w:val="single" w:sz="4" w:space="0" w:color="666666" w:themeColor="text1" w:themeTint="99"/>
+        <w:bottom w:val="single" w:sz="4" w:space="0" w:color="666666" w:themeColor="text1" w:themeTint="99"/>
+        <w:right w:val="single" w:sz="4" w:space="0" w:color="666666" w:themeColor="text1" w:themeTint="99"/>
+        <w:insideH w:val="single" w:sz="4" w:space="0" w:color="666666" w:themeColor="text1" w:themeTint="99"/>
+        <w:insideV w:val="single" w:sz="4" w:space="0" w:color="666666" w:themeColor="text1" w:themeTint="99"/>
       </w:tblBorders>
       <w:tblCellMar>
         <w:top w:w="0" w:type="dxa"/>
@@ -12023,7 +12713,7 @@
       <w:tblPr/>
       <w:tcPr>
         <w:tcBorders>
-          <w:bottom w:val="single" w:color="666666" w:themeColor="text1" w:themeTint="99" w:sz="4" w:space="0"/>
+          <w:bottom w:val="single" w:sz="4" w:space="0" w:color="666666" w:themeColor="text1" w:themeTint="99"/>
         </w:tcBorders>
       </w:tcPr>
     </w:tblStylePr>
@@ -12031,7 +12721,7 @@
       <w:tblPr/>
       <w:tcPr>
         <w:tcBorders>
-          <w:bottom w:val="single" w:color="666666" w:themeColor="text1" w:themeTint="99" w:sz="4" w:space="0"/>
+          <w:bottom w:val="single" w:sz="4" w:space="0" w:color="666666" w:themeColor="text1" w:themeTint="99"/>
         </w:tcBorders>
       </w:tcPr>
     </w:tblStylePr>
@@ -12039,7 +12729,7 @@
       <w:tblPr/>
       <w:tcPr>
         <w:tcBorders>
-          <w:top w:val="single" w:color="666666" w:themeColor="text1" w:themeTint="99" w:sz="4" w:space="0"/>
+          <w:top w:val="single" w:sz="4" w:space="0" w:color="666666" w:themeColor="text1" w:themeTint="99"/>
         </w:tcBorders>
       </w:tcPr>
     </w:tblStylePr>
@@ -12047,7 +12737,7 @@
       <w:tblPr/>
       <w:tcPr>
         <w:tcBorders>
-          <w:top w:val="single" w:color="666666" w:themeColor="text1" w:themeTint="99" w:sz="4" w:space="0"/>
+          <w:top w:val="single" w:sz="4" w:space="0" w:color="666666" w:themeColor="text1" w:themeTint="99"/>
         </w:tcBorders>
       </w:tcPr>
     </w:tblStylePr>
@@ -12062,12 +12752,12 @@
       <w:tblStyleColBandSize w:val="1"/>
       <w:tblInd w:w="0" w:type="dxa"/>
       <w:tblBorders>
-        <w:top w:val="single" w:color="999999" w:themeColor="text1" w:themeTint="66" w:sz="4" w:space="0"/>
-        <w:left w:val="single" w:color="999999" w:themeColor="text1" w:themeTint="66" w:sz="4" w:space="0"/>
-        <w:bottom w:val="single" w:color="999999" w:themeColor="text1" w:themeTint="66" w:sz="4" w:space="0"/>
-        <w:right w:val="single" w:color="999999" w:themeColor="text1" w:themeTint="66" w:sz="4" w:space="0"/>
-        <w:insideH w:val="single" w:color="999999" w:themeColor="text1" w:themeTint="66" w:sz="4" w:space="0"/>
-        <w:insideV w:val="single" w:color="999999" w:themeColor="text1" w:themeTint="66" w:sz="4" w:space="0"/>
+        <w:top w:val="single" w:sz="4" w:space="0" w:color="999999" w:themeColor="text1" w:themeTint="66"/>
+        <w:left w:val="single" w:sz="4" w:space="0" w:color="999999" w:themeColor="text1" w:themeTint="66"/>
+        <w:bottom w:val="single" w:sz="4" w:space="0" w:color="999999" w:themeColor="text1" w:themeTint="66"/>
+        <w:right w:val="single" w:sz="4" w:space="0" w:color="999999" w:themeColor="text1" w:themeTint="66"/>
+        <w:insideH w:val="single" w:sz="4" w:space="0" w:color="999999" w:themeColor="text1" w:themeTint="66"/>
+        <w:insideV w:val="single" w:sz="4" w:space="0" w:color="999999" w:themeColor="text1" w:themeTint="66"/>
       </w:tblBorders>
       <w:tblCellMar>
         <w:top w:w="0" w:type="dxa"/>
@@ -12084,7 +12774,7 @@
       <w:tblPr/>
       <w:tcPr>
         <w:tcBorders>
-          <w:bottom w:val="single" w:color="666666" w:themeColor="text1" w:themeTint="99" w:sz="12" w:space="0"/>
+          <w:bottom w:val="single" w:sz="12" w:space="0" w:color="666666" w:themeColor="text1" w:themeTint="99"/>
         </w:tcBorders>
       </w:tcPr>
     </w:tblStylePr>
@@ -12096,7 +12786,7 @@
       <w:tblPr/>
       <w:tcPr>
         <w:tcBorders>
-          <w:top w:val="double" w:color="666666" w:themeColor="text1" w:themeTint="99" w:sz="2" w:space="0"/>
+          <w:top w:val="double" w:sz="2" w:space="0" w:color="666666" w:themeColor="text1" w:themeTint="99"/>
         </w:tcBorders>
       </w:tcPr>
     </w:tblStylePr>

</xml_diff>

<commit_message>
section 1.3 modified by Manasseh
</commit_message>
<xml_diff>
--- a/Software_Development_Plan.docx
+++ b/Software_Development_Plan.docx
@@ -4343,8 +4343,6 @@
         </w:rPr>
         <w:t>A detailed view or representation of an ER-Model.</w:t>
       </w:r>
-      <w:bookmarkStart w:id="8" w:name="_GoBack"/>
-      <w:bookmarkEnd w:id="8"/>
     </w:p>
     <w:p>
       <w:pPr>
@@ -4479,81 +4477,39 @@
           <w:sz w:val="22"/>
           <w:szCs w:val="22"/>
         </w:rPr>
-        <w:t xml:space="preserve">Gantt </w:t>
-      </w:r>
-      <w:r>
-        <w:rPr>
-          <w:rFonts w:asciiTheme="majorHAnsi" w:hAnsiTheme="majorHAnsi"/>
-          <w:b/>
-          <w:sz w:val="22"/>
-          <w:szCs w:val="22"/>
-        </w:rPr>
-        <w:t>chart</w:t>
-      </w:r>
-      <w:r>
-        <w:rPr>
-          <w:rFonts w:asciiTheme="majorHAnsi" w:hAnsiTheme="majorHAnsi"/>
-          <w:b/>
-          <w:sz w:val="22"/>
-          <w:szCs w:val="22"/>
-        </w:rPr>
-        <w:t xml:space="preserve">: </w:t>
-      </w:r>
-      <w:r>
-        <w:rPr>
-          <w:rFonts w:asciiTheme="majorHAnsi" w:hAnsiTheme="majorHAnsi"/>
-          <w:sz w:val="22"/>
-          <w:szCs w:val="22"/>
-        </w:rPr>
-        <w:t xml:space="preserve">A </w:t>
-      </w:r>
-      <w:r>
-        <w:rPr>
-          <w:rFonts w:asciiTheme="majorHAnsi" w:hAnsiTheme="majorHAnsi"/>
-          <w:sz w:val="22"/>
-          <w:szCs w:val="22"/>
-        </w:rPr>
-        <w:t>Gant</w:t>
-      </w:r>
-      <w:r>
-        <w:rPr>
-          <w:rFonts w:asciiTheme="majorHAnsi" w:hAnsiTheme="majorHAnsi"/>
-          <w:sz w:val="22"/>
-          <w:szCs w:val="22"/>
-        </w:rPr>
-        <w:t>t</w:t>
-      </w:r>
-      <w:r>
-        <w:rPr>
-          <w:rFonts w:asciiTheme="majorHAnsi" w:hAnsiTheme="majorHAnsi"/>
-          <w:sz w:val="22"/>
-          <w:szCs w:val="22"/>
-        </w:rPr>
-        <w:t xml:space="preserve"> chart is</w:t>
-      </w:r>
-      <w:r>
-        <w:rPr>
-          <w:rFonts w:asciiTheme="majorHAnsi" w:hAnsiTheme="majorHAnsi"/>
-          <w:sz w:val="22"/>
-          <w:szCs w:val="22"/>
-        </w:rPr>
-        <w:t xml:space="preserve"> generally a pictorial representation of a project that shows the different tasks that are to be completed within a specific time </w:t>
-      </w:r>
-      <w:r>
-        <w:rPr>
-          <w:rFonts w:asciiTheme="majorHAnsi" w:hAnsiTheme="majorHAnsi"/>
-          <w:sz w:val="22"/>
-          <w:szCs w:val="22"/>
-        </w:rPr>
-        <w:t>period</w:t>
-      </w:r>
-      <w:r>
-        <w:rPr>
-          <w:rFonts w:asciiTheme="majorHAnsi" w:hAnsiTheme="majorHAnsi"/>
-          <w:sz w:val="22"/>
-          <w:szCs w:val="22"/>
-        </w:rPr>
-        <w:t>.</w:t>
+        <w:t xml:space="preserve">Context Diagram: </w:t>
+      </w:r>
+      <w:r>
+        <w:rPr>
+          <w:rFonts w:asciiTheme="majorHAnsi" w:hAnsiTheme="majorHAnsi"/>
+          <w:sz w:val="22"/>
+          <w:szCs w:val="22"/>
+        </w:rPr>
+        <w:t xml:space="preserve">Shows the systems </w:t>
+      </w:r>
+      <w:r>
+        <w:rPr>
+          <w:rFonts w:asciiTheme="majorHAnsi" w:hAnsiTheme="majorHAnsi"/>
+          <w:sz w:val="22"/>
+          <w:szCs w:val="22"/>
+        </w:rPr>
+        <w:t>boundaries,</w:t>
+      </w:r>
+      <w:r>
+        <w:rPr>
+          <w:rFonts w:asciiTheme="majorHAnsi" w:hAnsiTheme="majorHAnsi"/>
+          <w:sz w:val="22"/>
+          <w:szCs w:val="22"/>
+        </w:rPr>
+        <w:t xml:space="preserve"> external entities and the major flows between the system and entities</w:t>
+      </w:r>
+      <w:r>
+        <w:rPr>
+          <w:rFonts w:asciiTheme="majorHAnsi" w:hAnsiTheme="majorHAnsi"/>
+          <w:sz w:val="22"/>
+          <w:szCs w:val="22"/>
+        </w:rPr>
+        <w:t xml:space="preserve"> of an organization.</w:t>
       </w:r>
     </w:p>
     <w:p>
@@ -4577,47 +4533,81 @@
           <w:sz w:val="22"/>
           <w:szCs w:val="22"/>
         </w:rPr>
-        <w:t xml:space="preserve">Work-Break-Down Structure: </w:t>
-      </w:r>
-      <w:r>
-        <w:rPr>
-          <w:rFonts w:asciiTheme="majorHAnsi" w:hAnsiTheme="majorHAnsi"/>
-          <w:sz w:val="22"/>
-          <w:szCs w:val="22"/>
-        </w:rPr>
-        <w:t>This can be defined as incrementally</w:t>
-      </w:r>
-      <w:r>
-        <w:rPr>
-          <w:rFonts w:asciiTheme="majorHAnsi" w:hAnsiTheme="majorHAnsi"/>
-          <w:sz w:val="22"/>
-          <w:szCs w:val="22"/>
-        </w:rPr>
-        <w:t xml:space="preserve"> chopping the project into smaller modules so that </w:t>
-      </w:r>
-      <w:r>
-        <w:rPr>
-          <w:rFonts w:asciiTheme="majorHAnsi" w:hAnsiTheme="majorHAnsi"/>
-          <w:sz w:val="22"/>
-          <w:szCs w:val="22"/>
-        </w:rPr>
-        <w:t>it can</w:t>
-      </w:r>
-      <w:r>
-        <w:rPr>
-          <w:rFonts w:asciiTheme="majorHAnsi" w:hAnsiTheme="majorHAnsi"/>
-          <w:sz w:val="22"/>
-          <w:szCs w:val="22"/>
-        </w:rPr>
-        <w:t xml:space="preserve"> </w:t>
-      </w:r>
-      <w:r>
-        <w:rPr>
-          <w:rFonts w:asciiTheme="majorHAnsi" w:hAnsiTheme="majorHAnsi"/>
-          <w:sz w:val="22"/>
-          <w:szCs w:val="22"/>
-        </w:rPr>
-        <w:t>be used more efficiently.</w:t>
+        <w:t xml:space="preserve">Gantt </w:t>
+      </w:r>
+      <w:r>
+        <w:rPr>
+          <w:rFonts w:asciiTheme="majorHAnsi" w:hAnsiTheme="majorHAnsi"/>
+          <w:b/>
+          <w:sz w:val="22"/>
+          <w:szCs w:val="22"/>
+        </w:rPr>
+        <w:t>chart</w:t>
+      </w:r>
+      <w:r>
+        <w:rPr>
+          <w:rFonts w:asciiTheme="majorHAnsi" w:hAnsiTheme="majorHAnsi"/>
+          <w:b/>
+          <w:sz w:val="22"/>
+          <w:szCs w:val="22"/>
+        </w:rPr>
+        <w:t xml:space="preserve">: </w:t>
+      </w:r>
+      <w:r>
+        <w:rPr>
+          <w:rFonts w:asciiTheme="majorHAnsi" w:hAnsiTheme="majorHAnsi"/>
+          <w:sz w:val="22"/>
+          <w:szCs w:val="22"/>
+        </w:rPr>
+        <w:t xml:space="preserve">A </w:t>
+      </w:r>
+      <w:r>
+        <w:rPr>
+          <w:rFonts w:asciiTheme="majorHAnsi" w:hAnsiTheme="majorHAnsi"/>
+          <w:sz w:val="22"/>
+          <w:szCs w:val="22"/>
+        </w:rPr>
+        <w:t>Gant</w:t>
+      </w:r>
+      <w:r>
+        <w:rPr>
+          <w:rFonts w:asciiTheme="majorHAnsi" w:hAnsiTheme="majorHAnsi"/>
+          <w:sz w:val="22"/>
+          <w:szCs w:val="22"/>
+        </w:rPr>
+        <w:t>t</w:t>
+      </w:r>
+      <w:r>
+        <w:rPr>
+          <w:rFonts w:asciiTheme="majorHAnsi" w:hAnsiTheme="majorHAnsi"/>
+          <w:sz w:val="22"/>
+          <w:szCs w:val="22"/>
+        </w:rPr>
+        <w:t xml:space="preserve"> chart is</w:t>
+      </w:r>
+      <w:r>
+        <w:rPr>
+          <w:rFonts w:asciiTheme="majorHAnsi" w:hAnsiTheme="majorHAnsi"/>
+          <w:sz w:val="22"/>
+          <w:szCs w:val="22"/>
+        </w:rPr>
+        <w:t xml:space="preserve"> generally a pictorial representation of a project that shows the different tasks that are to be completed within a specific time </w:t>
+      </w:r>
+      <w:r>
+        <w:rPr>
+          <w:rFonts w:asciiTheme="majorHAnsi" w:hAnsiTheme="majorHAnsi"/>
+          <w:sz w:val="22"/>
+          <w:szCs w:val="22"/>
+        </w:rPr>
+        <w:t>period</w:t>
+      </w:r>
+      <w:r>
+        <w:rPr>
+          <w:rFonts w:asciiTheme="majorHAnsi" w:hAnsiTheme="majorHAnsi"/>
+          <w:sz w:val="22"/>
+          <w:szCs w:val="22"/>
+        </w:rPr>
+        <w:t>.</w:t>
       </w:r>
     </w:p>
     <w:p>
@@ -4634,6 +4624,105 @@
           <w:szCs w:val="22"/>
         </w:rPr>
       </w:pPr>
+      <w:r>
+        <w:rPr>
+          <w:rFonts w:asciiTheme="majorHAnsi" w:hAnsiTheme="majorHAnsi"/>
+          <w:b/>
+          <w:sz w:val="22"/>
+          <w:szCs w:val="22"/>
+        </w:rPr>
+        <w:lastRenderedPageBreak/>
+        <w:t xml:space="preserve">Work-Break-Down Structure: </w:t>
+      </w:r>
+      <w:r>
+        <w:rPr>
+          <w:rFonts w:asciiTheme="majorHAnsi" w:hAnsiTheme="majorHAnsi"/>
+          <w:sz w:val="22"/>
+          <w:szCs w:val="22"/>
+        </w:rPr>
+        <w:t>This can be defined as incrementally</w:t>
+      </w:r>
+      <w:r>
+        <w:rPr>
+          <w:rFonts w:asciiTheme="majorHAnsi" w:hAnsiTheme="majorHAnsi"/>
+          <w:sz w:val="22"/>
+          <w:szCs w:val="22"/>
+        </w:rPr>
+        <w:t xml:space="preserve"> chopping the project into smaller modules so that </w:t>
+      </w:r>
+      <w:r>
+        <w:rPr>
+          <w:rFonts w:asciiTheme="majorHAnsi" w:hAnsiTheme="majorHAnsi"/>
+          <w:sz w:val="22"/>
+          <w:szCs w:val="22"/>
+        </w:rPr>
+        <w:t>it can</w:t>
+      </w:r>
+      <w:r>
+        <w:rPr>
+          <w:rFonts w:asciiTheme="majorHAnsi" w:hAnsiTheme="majorHAnsi"/>
+          <w:sz w:val="22"/>
+          <w:szCs w:val="22"/>
+        </w:rPr>
+        <w:t xml:space="preserve"> </w:t>
+      </w:r>
+      <w:r>
+        <w:rPr>
+          <w:rFonts w:asciiTheme="majorHAnsi" w:hAnsiTheme="majorHAnsi"/>
+          <w:sz w:val="22"/>
+          <w:szCs w:val="22"/>
+        </w:rPr>
+        <w:t>be used more efficiently.</w:t>
+      </w:r>
+    </w:p>
+    <w:p>
+      <w:pPr>
+        <w:pStyle w:val="BodyText"/>
+        <w:numPr>
+          <w:ilvl w:val="1"/>
+          <w:numId w:val="9"/>
+        </w:numPr>
+        <w:rPr>
+          <w:rFonts w:asciiTheme="majorHAnsi" w:hAnsiTheme="majorHAnsi"/>
+          <w:b/>
+          <w:sz w:val="22"/>
+          <w:szCs w:val="22"/>
+        </w:rPr>
+      </w:pPr>
+      <w:r>
+        <w:rPr>
+          <w:rFonts w:asciiTheme="majorHAnsi" w:hAnsiTheme="majorHAnsi"/>
+          <w:b/>
+          <w:sz w:val="22"/>
+          <w:szCs w:val="22"/>
+        </w:rPr>
+        <w:t xml:space="preserve">Trigger: </w:t>
+      </w:r>
+      <w:r>
+        <w:rPr>
+          <w:rFonts w:asciiTheme="majorHAnsi" w:hAnsiTheme="majorHAnsi"/>
+          <w:sz w:val="22"/>
+          <w:szCs w:val="22"/>
+        </w:rPr>
+        <w:t>Triggers are basically events that initiates the beginning of a use case.</w:t>
+      </w:r>
+    </w:p>
+    <w:p>
+      <w:pPr>
+        <w:pStyle w:val="BodyText"/>
+        <w:numPr>
+          <w:ilvl w:val="1"/>
+          <w:numId w:val="9"/>
+        </w:numPr>
+        <w:rPr>
+          <w:rFonts w:asciiTheme="majorHAnsi" w:hAnsiTheme="majorHAnsi"/>
+          <w:b/>
+          <w:sz w:val="22"/>
+          <w:szCs w:val="22"/>
+        </w:rPr>
+      </w:pPr>
+      <w:bookmarkStart w:id="8" w:name="_GoBack"/>
+      <w:bookmarkEnd w:id="8"/>
     </w:p>
     <w:p>
       <w:pPr>
@@ -5205,7 +5294,16 @@
           <w:sz w:val="22"/>
           <w:szCs w:val="22"/>
         </w:rPr>
-        <w:t>[A brief description of the purpose and objectives of this project and a brief description of what deliverables the project is expected to deliver.]</w:t>
+        <w:t xml:space="preserve">[A brief description of the purpose and objectives of this project and a brief description of what </w:t>
+      </w:r>
+      <w:r>
+        <w:rPr>
+          <w:rFonts w:asciiTheme="majorHAnsi" w:hAnsiTheme="majorHAnsi"/>
+          <w:sz w:val="22"/>
+          <w:szCs w:val="22"/>
+        </w:rPr>
+        <w:lastRenderedPageBreak/>
+        <w:t>deliverables the project is expected to deliver.]</w:t>
       </w:r>
     </w:p>
     <w:p>
@@ -5247,7 +5345,6 @@
           <w:sz w:val="22"/>
           <w:szCs w:val="22"/>
         </w:rPr>
-        <w:lastRenderedPageBreak/>
         <w:t>Customers should be allowed access to their resources through authentication via a username and password.</w:t>
       </w:r>
     </w:p>
@@ -5792,6 +5889,7 @@
           <w:sz w:val="22"/>
           <w:szCs w:val="22"/>
         </w:rPr>
+        <w:lastRenderedPageBreak/>
         <w:t>Van drivers should be able to print invoices.</w:t>
       </w:r>
     </w:p>
@@ -5814,7 +5912,6 @@
           <w:sz w:val="22"/>
           <w:szCs w:val="22"/>
         </w:rPr>
-        <w:lastRenderedPageBreak/>
         <w:t>Merchandisers must be able to make changes on standing orders using their company tablets.</w:t>
       </w:r>
     </w:p>
@@ -6243,7 +6340,6 @@
           <w:sz w:val="22"/>
           <w:szCs w:val="22"/>
         </w:rPr>
-        <w:lastRenderedPageBreak/>
         <w:t>AkiBakery expects the new system to produce the following:</w:t>
       </w:r>
     </w:p>
@@ -8335,6 +8431,7 @@
                 <w:sz w:val="22"/>
                 <w:szCs w:val="22"/>
               </w:rPr>
+              <w:lastRenderedPageBreak/>
               <w:t>Patrick Powder, Administrative Assistant</w:t>
             </w:r>
           </w:p>
@@ -8357,16 +8454,7 @@
                 <w:sz w:val="22"/>
                 <w:szCs w:val="22"/>
               </w:rPr>
-              <w:t xml:space="preserve">Responsible for maintaining the Project web site, assisting the Project Manager </w:t>
-            </w:r>
-            <w:r>
-              <w:rPr>
-                <w:rFonts w:asciiTheme="majorHAnsi" w:hAnsiTheme="majorHAnsi"/>
-                <w:sz w:val="22"/>
-                <w:szCs w:val="22"/>
-              </w:rPr>
-              <w:lastRenderedPageBreak/>
-              <w:t>role in planning/scheduling activities, and assisting the Change Control Manager role in controlling changes to artifacts. May also provide assistance to other roles as necessary.</w:t>
+              <w:t>Responsible for maintaining the Project web site, assisting the Project Manager role in planning/scheduling activities, and assisting the Change Control Manager role in controlling changes to artifacts. May also provide assistance to other roles as necessary.</w:t>
             </w:r>
           </w:p>
         </w:tc>
@@ -8980,6 +9068,7 @@
           <w:sz w:val="22"/>
           <w:szCs w:val="22"/>
         </w:rPr>
+        <w:lastRenderedPageBreak/>
         <w:t xml:space="preserve">Requirements </w:t>
       </w:r>
       <w:proofErr w:type="gramStart"/>
@@ -9020,7 +9109,6 @@
           <w:sz w:val="22"/>
           <w:szCs w:val="22"/>
         </w:rPr>
-        <w:lastRenderedPageBreak/>
         <w:t xml:space="preserve">Schedule and Budget </w:t>
       </w:r>
       <w:proofErr w:type="spellStart"/>
@@ -10237,7 +10325,7 @@
               <w:rStyle w:val="PageNumber"/>
               <w:noProof/>
             </w:rPr>
-            <w:t>15</w:t>
+            <w:t>6</w:t>
           </w:r>
           <w:r>
             <w:rPr>
@@ -10421,11 +10509,21 @@
           <w:tcW w:w="6379" w:type="dxa"/>
         </w:tcPr>
         <w:p>
-          <w:fldSimple w:instr=" SUBJECT  \* MERGEFORMAT ">
-            <w:r>
-              <w:t>&lt;Project Name&gt;</w:t>
-            </w:r>
-          </w:fldSimple>
+          <w:r>
+            <w:fldChar w:fldCharType="begin"/>
+          </w:r>
+          <w:r>
+            <w:instrText xml:space="preserve"> SUBJECT  \* MERGEFORMAT </w:instrText>
+          </w:r>
+          <w:r>
+            <w:fldChar w:fldCharType="separate"/>
+          </w:r>
+          <w:r>
+            <w:t>&lt;Project Name&gt;</w:t>
+          </w:r>
+          <w:r>
+            <w:fldChar w:fldCharType="end"/>
+          </w:r>
         </w:p>
       </w:tc>
       <w:tc>
@@ -10452,11 +10550,21 @@
           <w:tcW w:w="6379" w:type="dxa"/>
         </w:tcPr>
         <w:p>
-          <w:fldSimple w:instr=" TITLE  \* MERGEFORMAT ">
-            <w:r>
-              <w:t>Software Development Plan (Small Project)</w:t>
-            </w:r>
-          </w:fldSimple>
+          <w:r>
+            <w:fldChar w:fldCharType="begin"/>
+          </w:r>
+          <w:r>
+            <w:instrText xml:space="preserve"> TITLE  \* MERGEFORMAT </w:instrText>
+          </w:r>
+          <w:r>
+            <w:fldChar w:fldCharType="separate"/>
+          </w:r>
+          <w:r>
+            <w:t>Software Development Plan (Small Project)</w:t>
+          </w:r>
+          <w:r>
+            <w:fldChar w:fldCharType="end"/>
+          </w:r>
         </w:p>
       </w:tc>
       <w:tc>

</xml_diff>

<commit_message>
Lloyd: Overhauled point 2.1
</commit_message>
<xml_diff>
--- a/Software_Development_Plan.docx
+++ b/Software_Development_Plan.docx
@@ -4721,68 +4721,66 @@
           <w:szCs w:val="22"/>
         </w:rPr>
       </w:pPr>
-      <w:bookmarkStart w:id="8" w:name="_GoBack"/>
+    </w:p>
+    <w:p>
+      <w:pPr>
+        <w:pStyle w:val="BodyText"/>
+        <w:ind w:left="1440"/>
+        <w:rPr>
+          <w:rFonts w:asciiTheme="majorHAnsi" w:hAnsiTheme="majorHAnsi"/>
+          <w:b/>
+          <w:sz w:val="22"/>
+          <w:szCs w:val="22"/>
+        </w:rPr>
+      </w:pPr>
+    </w:p>
+    <w:p>
+      <w:pPr>
+        <w:pStyle w:val="BodyText"/>
+        <w:rPr>
+          <w:rFonts w:asciiTheme="majorHAnsi" w:hAnsiTheme="majorHAnsi"/>
+          <w:sz w:val="22"/>
+          <w:szCs w:val="22"/>
+        </w:rPr>
+      </w:pPr>
+    </w:p>
+    <w:p>
+      <w:pPr>
+        <w:pStyle w:val="BodyText"/>
+        <w:rPr>
+          <w:rFonts w:asciiTheme="majorHAnsi" w:hAnsiTheme="majorHAnsi"/>
+          <w:sz w:val="22"/>
+          <w:szCs w:val="22"/>
+        </w:rPr>
+      </w:pPr>
+      <w:r>
+        <w:rPr>
+          <w:rFonts w:asciiTheme="majorHAnsi" w:hAnsiTheme="majorHAnsi"/>
+          <w:sz w:val="22"/>
+          <w:szCs w:val="22"/>
+        </w:rPr>
+        <w:t>See the Project Glossary.</w:t>
+      </w:r>
+    </w:p>
+    <w:p>
+      <w:pPr>
+        <w:pStyle w:val="Heading2"/>
+        <w:rPr>
+          <w:rFonts w:asciiTheme="majorHAnsi" w:hAnsiTheme="majorHAnsi"/>
+          <w:sz w:val="22"/>
+          <w:szCs w:val="22"/>
+        </w:rPr>
+      </w:pPr>
+      <w:bookmarkStart w:id="8" w:name="_Toc524312830"/>
+      <w:r>
+        <w:rPr>
+          <w:rFonts w:asciiTheme="majorHAnsi" w:hAnsiTheme="majorHAnsi"/>
+          <w:sz w:val="22"/>
+          <w:szCs w:val="22"/>
+        </w:rPr>
+        <w:t>References</w:t>
+      </w:r>
       <w:bookmarkEnd w:id="8"/>
-    </w:p>
-    <w:p>
-      <w:pPr>
-        <w:pStyle w:val="BodyText"/>
-        <w:ind w:left="1440"/>
-        <w:rPr>
-          <w:rFonts w:asciiTheme="majorHAnsi" w:hAnsiTheme="majorHAnsi"/>
-          <w:b/>
-          <w:sz w:val="22"/>
-          <w:szCs w:val="22"/>
-        </w:rPr>
-      </w:pPr>
-    </w:p>
-    <w:p>
-      <w:pPr>
-        <w:pStyle w:val="BodyText"/>
-        <w:rPr>
-          <w:rFonts w:asciiTheme="majorHAnsi" w:hAnsiTheme="majorHAnsi"/>
-          <w:sz w:val="22"/>
-          <w:szCs w:val="22"/>
-        </w:rPr>
-      </w:pPr>
-    </w:p>
-    <w:p>
-      <w:pPr>
-        <w:pStyle w:val="BodyText"/>
-        <w:rPr>
-          <w:rFonts w:asciiTheme="majorHAnsi" w:hAnsiTheme="majorHAnsi"/>
-          <w:sz w:val="22"/>
-          <w:szCs w:val="22"/>
-        </w:rPr>
-      </w:pPr>
-      <w:r>
-        <w:rPr>
-          <w:rFonts w:asciiTheme="majorHAnsi" w:hAnsiTheme="majorHAnsi"/>
-          <w:sz w:val="22"/>
-          <w:szCs w:val="22"/>
-        </w:rPr>
-        <w:t>See the Project Glossary.</w:t>
-      </w:r>
-    </w:p>
-    <w:p>
-      <w:pPr>
-        <w:pStyle w:val="Heading2"/>
-        <w:rPr>
-          <w:rFonts w:asciiTheme="majorHAnsi" w:hAnsiTheme="majorHAnsi"/>
-          <w:sz w:val="22"/>
-          <w:szCs w:val="22"/>
-        </w:rPr>
-      </w:pPr>
-      <w:bookmarkStart w:id="9" w:name="_Toc524312830"/>
-      <w:r>
-        <w:rPr>
-          <w:rFonts w:asciiTheme="majorHAnsi" w:hAnsiTheme="majorHAnsi"/>
-          <w:sz w:val="22"/>
-          <w:szCs w:val="22"/>
-        </w:rPr>
-        <w:t>References</w:t>
-      </w:r>
-      <w:bookmarkEnd w:id="9"/>
     </w:p>
     <w:p>
       <w:pPr>
@@ -5037,7 +5035,7 @@
           <w:szCs w:val="22"/>
         </w:rPr>
       </w:pPr>
-      <w:bookmarkStart w:id="10" w:name="_Toc524312831"/>
+      <w:bookmarkStart w:id="9" w:name="_Toc524312831"/>
       <w:r>
         <w:rPr>
           <w:rFonts w:asciiTheme="majorHAnsi" w:hAnsiTheme="majorHAnsi"/>
@@ -5046,7 +5044,7 @@
         </w:rPr>
         <w:t>Overview</w:t>
       </w:r>
-      <w:bookmarkEnd w:id="10"/>
+      <w:bookmarkEnd w:id="9"/>
     </w:p>
     <w:p>
       <w:pPr>
@@ -5248,74 +5246,206 @@
           <w:szCs w:val="22"/>
         </w:rPr>
       </w:pPr>
-      <w:bookmarkStart w:id="11" w:name="_Toc524312832"/>
-      <w:r>
-        <w:rPr>
-          <w:rFonts w:asciiTheme="majorHAnsi" w:hAnsiTheme="majorHAnsi"/>
-          <w:sz w:val="22"/>
-          <w:szCs w:val="22"/>
-        </w:rPr>
+      <w:bookmarkStart w:id="10" w:name="_Toc524312832"/>
+      <w:r>
+        <w:rPr>
+          <w:rFonts w:asciiTheme="majorHAnsi" w:hAnsiTheme="majorHAnsi"/>
+          <w:sz w:val="22"/>
+          <w:szCs w:val="22"/>
+        </w:rPr>
+        <w:lastRenderedPageBreak/>
         <w:t>Project Overview</w:t>
       </w:r>
+      <w:bookmarkEnd w:id="10"/>
+    </w:p>
+    <w:p>
+      <w:pPr>
+        <w:pStyle w:val="Heading2"/>
+        <w:rPr>
+          <w:rFonts w:asciiTheme="majorHAnsi" w:hAnsiTheme="majorHAnsi"/>
+          <w:sz w:val="22"/>
+          <w:szCs w:val="22"/>
+        </w:rPr>
+      </w:pPr>
+      <w:bookmarkStart w:id="11" w:name="_Toc524312833"/>
+      <w:r>
+        <w:rPr>
+          <w:rFonts w:asciiTheme="majorHAnsi" w:hAnsiTheme="majorHAnsi"/>
+          <w:sz w:val="22"/>
+          <w:szCs w:val="22"/>
+        </w:rPr>
+        <w:t>Project Purpose, Scope, and Objectives</w:t>
+      </w:r>
       <w:bookmarkEnd w:id="11"/>
     </w:p>
     <w:p>
       <w:pPr>
-        <w:pStyle w:val="Heading2"/>
-        <w:rPr>
-          <w:rFonts w:asciiTheme="majorHAnsi" w:hAnsiTheme="majorHAnsi"/>
-          <w:sz w:val="22"/>
-          <w:szCs w:val="22"/>
-        </w:rPr>
-      </w:pPr>
-      <w:bookmarkStart w:id="12" w:name="_Toc524312833"/>
-      <w:r>
-        <w:rPr>
-          <w:rFonts w:asciiTheme="majorHAnsi" w:hAnsiTheme="majorHAnsi"/>
-          <w:sz w:val="22"/>
-          <w:szCs w:val="22"/>
-        </w:rPr>
-        <w:t>Project Purpose, Scope, and Objectives</w:t>
-      </w:r>
-      <w:bookmarkEnd w:id="12"/>
-    </w:p>
-    <w:p>
-      <w:pPr>
-        <w:pStyle w:val="InfoBlue"/>
-        <w:rPr>
-          <w:rFonts w:asciiTheme="majorHAnsi" w:hAnsiTheme="majorHAnsi"/>
-          <w:sz w:val="22"/>
-          <w:szCs w:val="22"/>
-        </w:rPr>
-      </w:pPr>
-      <w:r>
-        <w:rPr>
-          <w:rFonts w:asciiTheme="majorHAnsi" w:hAnsiTheme="majorHAnsi"/>
-          <w:sz w:val="22"/>
-          <w:szCs w:val="22"/>
-        </w:rPr>
-        <w:t xml:space="preserve">[A brief description of the purpose and objectives of this project and a brief description of what </w:t>
-      </w:r>
-      <w:r>
-        <w:rPr>
-          <w:rFonts w:asciiTheme="majorHAnsi" w:hAnsiTheme="majorHAnsi"/>
-          <w:sz w:val="22"/>
-          <w:szCs w:val="22"/>
-        </w:rPr>
-        <w:lastRenderedPageBreak/>
-        <w:t>deliverables the project is expected to deliver.]</w:t>
-      </w:r>
-    </w:p>
-    <w:p>
-      <w:pPr>
-        <w:pStyle w:val="BodyText"/>
-        <w:rPr>
-          <w:rFonts w:asciiTheme="majorHAnsi" w:hAnsiTheme="majorHAnsi"/>
-          <w:sz w:val="22"/>
-          <w:szCs w:val="22"/>
-        </w:rPr>
-      </w:pPr>
-      <w:r>
+        <w:pStyle w:val="BodyText"/>
+        <w:rPr>
+          <w:rFonts w:asciiTheme="majorHAnsi" w:hAnsiTheme="majorHAnsi"/>
+          <w:bCs/>
+          <w:sz w:val="22"/>
+          <w:szCs w:val="22"/>
+        </w:rPr>
+      </w:pPr>
+      <w:r>
+        <w:rPr>
+          <w:rFonts w:asciiTheme="majorHAnsi" w:hAnsiTheme="majorHAnsi"/>
+          <w:bCs/>
+          <w:sz w:val="22"/>
+          <w:szCs w:val="22"/>
+        </w:rPr>
+        <w:t xml:space="preserve">The </w:t>
+      </w:r>
+      <w:proofErr w:type="spellStart"/>
+      <w:r>
+        <w:rPr>
+          <w:rFonts w:asciiTheme="majorHAnsi" w:hAnsiTheme="majorHAnsi"/>
+          <w:bCs/>
+          <w:sz w:val="22"/>
+          <w:szCs w:val="22"/>
+        </w:rPr>
+        <w:t>AkiProPlus</w:t>
+      </w:r>
+      <w:proofErr w:type="spellEnd"/>
+      <w:r>
+        <w:rPr>
+          <w:rFonts w:asciiTheme="majorHAnsi" w:hAnsiTheme="majorHAnsi"/>
+          <w:bCs/>
+          <w:sz w:val="22"/>
+          <w:szCs w:val="22"/>
+        </w:rPr>
+        <w:t xml:space="preserve"> project aims to primarily </w:t>
+      </w:r>
+      <w:r>
+        <w:rPr>
+          <w:rFonts w:asciiTheme="majorHAnsi" w:hAnsiTheme="majorHAnsi"/>
+          <w:bCs/>
+          <w:sz w:val="22"/>
+          <w:szCs w:val="22"/>
+        </w:rPr>
+        <w:t>overhaul</w:t>
+      </w:r>
+      <w:r>
+        <w:rPr>
+          <w:rFonts w:asciiTheme="majorHAnsi" w:hAnsiTheme="majorHAnsi"/>
+          <w:bCs/>
+          <w:sz w:val="22"/>
+          <w:szCs w:val="22"/>
+        </w:rPr>
+        <w:t xml:space="preserve"> existing functions </w:t>
+      </w:r>
+      <w:r>
+        <w:rPr>
+          <w:rFonts w:asciiTheme="majorHAnsi" w:hAnsiTheme="majorHAnsi"/>
+          <w:bCs/>
+          <w:sz w:val="22"/>
+          <w:szCs w:val="22"/>
+        </w:rPr>
+        <w:t xml:space="preserve">(business processes) </w:t>
+      </w:r>
+      <w:r>
+        <w:rPr>
+          <w:rFonts w:asciiTheme="majorHAnsi" w:hAnsiTheme="majorHAnsi"/>
+          <w:bCs/>
+          <w:sz w:val="22"/>
+          <w:szCs w:val="22"/>
+        </w:rPr>
+        <w:t xml:space="preserve">of the current </w:t>
+      </w:r>
+      <w:proofErr w:type="spellStart"/>
+      <w:r>
+        <w:rPr>
+          <w:rFonts w:asciiTheme="majorHAnsi" w:hAnsiTheme="majorHAnsi"/>
+          <w:bCs/>
+          <w:sz w:val="22"/>
+          <w:szCs w:val="22"/>
+        </w:rPr>
+        <w:t>AkiPro</w:t>
+      </w:r>
+      <w:proofErr w:type="spellEnd"/>
+      <w:r>
+        <w:rPr>
+          <w:rFonts w:asciiTheme="majorHAnsi" w:hAnsiTheme="majorHAnsi"/>
+          <w:bCs/>
+          <w:sz w:val="22"/>
+          <w:szCs w:val="22"/>
+        </w:rPr>
+        <w:t xml:space="preserve"> management system and introduc</w:t>
+      </w:r>
+      <w:r>
+        <w:rPr>
+          <w:rFonts w:asciiTheme="majorHAnsi" w:hAnsiTheme="majorHAnsi"/>
+          <w:bCs/>
+          <w:sz w:val="22"/>
+          <w:szCs w:val="22"/>
+        </w:rPr>
+        <w:t xml:space="preserve">e new functions to improve the effectiveness of the improved management system over the previous one. The project ultimately must be able to fully replace the previous </w:t>
+      </w:r>
+      <w:proofErr w:type="spellStart"/>
+      <w:r>
+        <w:rPr>
+          <w:rFonts w:asciiTheme="majorHAnsi" w:hAnsiTheme="majorHAnsi"/>
+          <w:bCs/>
+          <w:sz w:val="22"/>
+          <w:szCs w:val="22"/>
+        </w:rPr>
+        <w:t>AkiPro</w:t>
+      </w:r>
+      <w:proofErr w:type="spellEnd"/>
+      <w:r>
+        <w:rPr>
+          <w:rFonts w:asciiTheme="majorHAnsi" w:hAnsiTheme="majorHAnsi"/>
+          <w:bCs/>
+          <w:sz w:val="22"/>
+          <w:szCs w:val="22"/>
+        </w:rPr>
+        <w:t xml:space="preserve"> management system for a new and improved one.</w:t>
+      </w:r>
+    </w:p>
+    <w:p>
+      <w:pPr>
+        <w:pStyle w:val="BodyText"/>
+        <w:rPr>
+          <w:rFonts w:asciiTheme="majorHAnsi" w:hAnsiTheme="majorHAnsi"/>
+          <w:bCs/>
+          <w:sz w:val="22"/>
+          <w:szCs w:val="22"/>
+        </w:rPr>
+      </w:pPr>
+      <w:r>
+        <w:rPr>
+          <w:rFonts w:asciiTheme="majorHAnsi" w:hAnsiTheme="majorHAnsi"/>
+          <w:bCs/>
+          <w:sz w:val="22"/>
+          <w:szCs w:val="22"/>
+        </w:rPr>
+        <w:t xml:space="preserve">Below in this section is a bullet point list of the functional and non-functional requirements each entity of the new system must be able to fulfill in order for the project to be a success. Some of these functional requirements contain deliverables that are integral to its corresponding functional requirement. These entities include: customers, clerks, the </w:t>
+      </w:r>
+      <w:proofErr w:type="spellStart"/>
+      <w:r>
+        <w:rPr>
+          <w:rFonts w:asciiTheme="majorHAnsi" w:hAnsiTheme="majorHAnsi"/>
+          <w:bCs/>
+          <w:sz w:val="22"/>
+          <w:szCs w:val="22"/>
+        </w:rPr>
+        <w:t>AkiProPlus</w:t>
+      </w:r>
+      <w:proofErr w:type="spellEnd"/>
+      <w:r>
+        <w:rPr>
+          <w:rFonts w:asciiTheme="majorHAnsi" w:hAnsiTheme="majorHAnsi"/>
+          <w:bCs/>
+          <w:sz w:val="22"/>
+          <w:szCs w:val="22"/>
+        </w:rPr>
+        <w:t xml:space="preserve"> management system, van drivers, merchandisers, and suppliers. </w:t>
+      </w:r>
+    </w:p>
+    <w:p>
+      <w:pPr>
+        <w:pStyle w:val="BodyText"/>
         <w:rPr>
           <w:rFonts w:asciiTheme="majorHAnsi" w:hAnsiTheme="majorHAnsi"/>
           <w:b/>
@@ -5323,7 +5453,64 @@
           <w:sz w:val="22"/>
           <w:szCs w:val="22"/>
         </w:rPr>
+      </w:pPr>
+    </w:p>
+    <w:p>
+      <w:pPr>
+        <w:pStyle w:val="BodyText"/>
+        <w:rPr>
+          <w:rFonts w:asciiTheme="majorHAnsi" w:hAnsiTheme="majorHAnsi"/>
+          <w:b/>
+          <w:bCs/>
+          <w:i/>
+          <w:sz w:val="24"/>
+          <w:szCs w:val="24"/>
+        </w:rPr>
+      </w:pPr>
+      <w:r>
+        <w:rPr>
+          <w:rFonts w:asciiTheme="majorHAnsi" w:hAnsiTheme="majorHAnsi"/>
+          <w:b/>
+          <w:bCs/>
+          <w:i/>
+          <w:sz w:val="24"/>
+          <w:szCs w:val="24"/>
+        </w:rPr>
         <w:t xml:space="preserve">Functional Requirements </w:t>
+      </w:r>
+    </w:p>
+    <w:p>
+      <w:pPr>
+        <w:pStyle w:val="BodyText"/>
+        <w:rPr>
+          <w:rFonts w:asciiTheme="majorHAnsi" w:hAnsiTheme="majorHAnsi"/>
+          <w:b/>
+          <w:bCs/>
+          <w:sz w:val="22"/>
+          <w:szCs w:val="22"/>
+        </w:rPr>
+      </w:pPr>
+    </w:p>
+    <w:p>
+      <w:pPr>
+        <w:pStyle w:val="BodyText"/>
+        <w:rPr>
+          <w:rFonts w:asciiTheme="majorHAnsi" w:hAnsiTheme="majorHAnsi"/>
+          <w:sz w:val="22"/>
+          <w:szCs w:val="22"/>
+          <w:u w:val="single"/>
+        </w:rPr>
+      </w:pPr>
+      <w:r>
+        <w:rPr>
+          <w:rFonts w:asciiTheme="majorHAnsi" w:hAnsiTheme="majorHAnsi"/>
+          <w:b/>
+          <w:bCs/>
+          <w:sz w:val="22"/>
+          <w:szCs w:val="22"/>
+          <w:u w:val="single"/>
+        </w:rPr>
+        <w:t>Customers:</w:t>
       </w:r>
     </w:p>
     <w:p>
@@ -5345,7 +5532,39 @@
           <w:sz w:val="22"/>
           <w:szCs w:val="22"/>
         </w:rPr>
-        <w:t>Customers should be allowed access to their resources through authentication via a username and password.</w:t>
+        <w:t xml:space="preserve">Customers </w:t>
+      </w:r>
+      <w:r>
+        <w:rPr>
+          <w:rFonts w:asciiTheme="majorHAnsi" w:eastAsiaTheme="majorEastAsia" w:hAnsiTheme="majorHAnsi" w:cstheme="majorBidi"/>
+          <w:sz w:val="22"/>
+          <w:szCs w:val="22"/>
+        </w:rPr>
+        <w:t>must be able to</w:t>
+      </w:r>
+      <w:r>
+        <w:rPr>
+          <w:rFonts w:asciiTheme="majorHAnsi" w:eastAsiaTheme="majorEastAsia" w:hAnsiTheme="majorHAnsi" w:cstheme="majorBidi"/>
+          <w:sz w:val="22"/>
+          <w:szCs w:val="22"/>
+        </w:rPr>
+        <w:t xml:space="preserve"> </w:t>
+      </w:r>
+      <w:r>
+        <w:rPr>
+          <w:rFonts w:asciiTheme="majorHAnsi" w:eastAsiaTheme="majorEastAsia" w:hAnsiTheme="majorHAnsi" w:cstheme="majorBidi"/>
+          <w:sz w:val="22"/>
+          <w:szCs w:val="22"/>
+        </w:rPr>
+        <w:t xml:space="preserve">gain </w:t>
+      </w:r>
+      <w:r>
+        <w:rPr>
+          <w:rFonts w:asciiTheme="majorHAnsi" w:eastAsiaTheme="majorEastAsia" w:hAnsiTheme="majorHAnsi" w:cstheme="majorBidi"/>
+          <w:sz w:val="22"/>
+          <w:szCs w:val="22"/>
+        </w:rPr>
+        <w:t>access to their resources through authentication via a username and password.</w:t>
       </w:r>
     </w:p>
     <w:p>
@@ -5377,17 +5596,42 @@
           <w:numId w:val="4"/>
         </w:numPr>
         <w:rPr>
-          <w:sz w:val="22"/>
-          <w:szCs w:val="22"/>
-        </w:rPr>
-      </w:pPr>
-      <w:r>
-        <w:rPr>
-          <w:rFonts w:asciiTheme="majorHAnsi" w:eastAsiaTheme="majorEastAsia" w:hAnsiTheme="majorHAnsi" w:cstheme="majorBidi"/>
-          <w:sz w:val="22"/>
-          <w:szCs w:val="22"/>
-        </w:rPr>
-        <w:t>The system must be able to provide a customer a new password if the customer happened to forget it.</w:t>
+          <w:rFonts w:asciiTheme="majorHAnsi" w:hAnsiTheme="majorHAnsi"/>
+          <w:sz w:val="22"/>
+          <w:szCs w:val="22"/>
+        </w:rPr>
+      </w:pPr>
+      <w:r>
+        <w:rPr>
+          <w:rFonts w:asciiTheme="majorHAnsi" w:hAnsiTheme="majorHAnsi"/>
+          <w:sz w:val="22"/>
+          <w:szCs w:val="22"/>
+        </w:rPr>
+        <w:t xml:space="preserve">Customers must </w:t>
+      </w:r>
+      <w:r>
+        <w:rPr>
+          <w:rFonts w:asciiTheme="majorHAnsi" w:hAnsiTheme="majorHAnsi"/>
+          <w:sz w:val="22"/>
+          <w:szCs w:val="22"/>
+        </w:rPr>
+        <w:t>be able to request a standing order</w:t>
+      </w:r>
+      <w:r>
+        <w:rPr>
+          <w:rFonts w:asciiTheme="majorHAnsi" w:hAnsiTheme="majorHAnsi"/>
+          <w:sz w:val="22"/>
+          <w:szCs w:val="22"/>
+        </w:rPr>
+        <w:t xml:space="preserve"> or order</w:t>
+      </w:r>
+      <w:r>
+        <w:rPr>
+          <w:rFonts w:asciiTheme="majorHAnsi" w:hAnsiTheme="majorHAnsi"/>
+          <w:sz w:val="22"/>
+          <w:szCs w:val="22"/>
+        </w:rPr>
+        <w:t>.</w:t>
       </w:r>
     </w:p>
     <w:p>
@@ -5409,7 +5653,23 @@
           <w:sz w:val="22"/>
           <w:szCs w:val="22"/>
         </w:rPr>
-        <w:t>Customers should be able to request a standing order.</w:t>
+        <w:t xml:space="preserve">Customers </w:t>
+      </w:r>
+      <w:r>
+        <w:rPr>
+          <w:rFonts w:asciiTheme="majorHAnsi" w:hAnsiTheme="majorHAnsi"/>
+          <w:sz w:val="22"/>
+          <w:szCs w:val="22"/>
+        </w:rPr>
+        <w:t xml:space="preserve">must </w:t>
+      </w:r>
+      <w:r>
+        <w:rPr>
+          <w:rFonts w:asciiTheme="majorHAnsi" w:hAnsiTheme="majorHAnsi"/>
+          <w:sz w:val="22"/>
+          <w:szCs w:val="22"/>
+        </w:rPr>
+        <w:t>be able to check their invoices and balances.</w:t>
       </w:r>
     </w:p>
     <w:p>
@@ -5431,47 +5691,39 @@
           <w:sz w:val="22"/>
           <w:szCs w:val="22"/>
         </w:rPr>
-        <w:t>Once a standing order is approved by a clerk</w:t>
-      </w:r>
-      <w:r>
-        <w:rPr>
-          <w:rFonts w:asciiTheme="majorHAnsi" w:hAnsiTheme="majorHAnsi"/>
-          <w:sz w:val="22"/>
-          <w:szCs w:val="22"/>
-        </w:rPr>
-        <w:t xml:space="preserve">, the system </w:t>
-      </w:r>
-      <w:r>
-        <w:rPr>
-          <w:rFonts w:asciiTheme="majorHAnsi" w:hAnsiTheme="majorHAnsi"/>
-          <w:sz w:val="22"/>
-          <w:szCs w:val="22"/>
-        </w:rPr>
-        <w:t xml:space="preserve">must </w:t>
-      </w:r>
-      <w:r>
-        <w:rPr>
-          <w:rFonts w:asciiTheme="majorHAnsi" w:hAnsiTheme="majorHAnsi"/>
-          <w:sz w:val="22"/>
-          <w:szCs w:val="22"/>
-        </w:rPr>
-        <w:t xml:space="preserve">generate a list of </w:t>
-      </w:r>
-      <w:r>
-        <w:rPr>
-          <w:rFonts w:asciiTheme="majorHAnsi" w:hAnsiTheme="majorHAnsi"/>
-          <w:sz w:val="22"/>
-          <w:szCs w:val="22"/>
-        </w:rPr>
-        <w:t xml:space="preserve">the various orders </w:t>
-      </w:r>
-      <w:r>
-        <w:rPr>
-          <w:rFonts w:asciiTheme="majorHAnsi" w:hAnsiTheme="majorHAnsi"/>
-          <w:sz w:val="22"/>
-          <w:szCs w:val="22"/>
-        </w:rPr>
-        <w:t>that must be carried out for that particular day.</w:t>
+        <w:t>Custom</w:t>
+      </w:r>
+      <w:r>
+        <w:rPr>
+          <w:rFonts w:asciiTheme="majorHAnsi" w:hAnsiTheme="majorHAnsi"/>
+          <w:sz w:val="22"/>
+          <w:szCs w:val="22"/>
+        </w:rPr>
+        <w:t>ers and must</w:t>
+      </w:r>
+      <w:r>
+        <w:rPr>
+          <w:rFonts w:asciiTheme="majorHAnsi" w:hAnsiTheme="majorHAnsi"/>
+          <w:sz w:val="22"/>
+          <w:szCs w:val="22"/>
+        </w:rPr>
+        <w:t xml:space="preserve"> be able to cancel orders </w:t>
+      </w:r>
+      <w:r>
+        <w:rPr>
+          <w:rFonts w:asciiTheme="majorHAnsi" w:hAnsiTheme="majorHAnsi"/>
+          <w:sz w:val="22"/>
+          <w:szCs w:val="22"/>
+        </w:rPr>
+        <w:t xml:space="preserve">or standing orders </w:t>
+      </w:r>
+      <w:r>
+        <w:rPr>
+          <w:rFonts w:asciiTheme="majorHAnsi" w:hAnsiTheme="majorHAnsi"/>
+          <w:sz w:val="22"/>
+          <w:szCs w:val="22"/>
+        </w:rPr>
+        <w:t>via the system's interface.</w:t>
       </w:r>
     </w:p>
     <w:p>
@@ -5493,39 +5745,57 @@
           <w:sz w:val="22"/>
           <w:szCs w:val="22"/>
         </w:rPr>
-        <w:t xml:space="preserve">Van Drivers must be able to request a copy of a list </w:t>
-      </w:r>
-      <w:r>
-        <w:rPr>
-          <w:rFonts w:asciiTheme="majorHAnsi" w:hAnsiTheme="majorHAnsi"/>
-          <w:sz w:val="22"/>
-          <w:szCs w:val="22"/>
-        </w:rPr>
-        <w:t xml:space="preserve">with the respective orders that must be carried out for a particular route </w:t>
-      </w:r>
-      <w:r>
-        <w:rPr>
-          <w:rFonts w:asciiTheme="majorHAnsi" w:hAnsiTheme="majorHAnsi"/>
-          <w:sz w:val="22"/>
-          <w:szCs w:val="22"/>
-        </w:rPr>
-        <w:t>from the system</w:t>
-      </w:r>
-      <w:r>
-        <w:rPr>
-          <w:rFonts w:asciiTheme="majorHAnsi" w:hAnsiTheme="majorHAnsi"/>
-          <w:sz w:val="22"/>
-          <w:szCs w:val="22"/>
-        </w:rPr>
-        <w:t xml:space="preserve"> which will be stored their tablets</w:t>
-      </w:r>
-      <w:r>
-        <w:rPr>
-          <w:rFonts w:asciiTheme="majorHAnsi" w:hAnsiTheme="majorHAnsi"/>
-          <w:sz w:val="22"/>
-          <w:szCs w:val="22"/>
-        </w:rPr>
-        <w:t>.</w:t>
+        <w:t xml:space="preserve">The customer </w:t>
+      </w:r>
+      <w:r>
+        <w:rPr>
+          <w:rFonts w:asciiTheme="majorHAnsi" w:hAnsiTheme="majorHAnsi"/>
+          <w:sz w:val="22"/>
+          <w:szCs w:val="22"/>
+        </w:rPr>
+        <w:t>must</w:t>
+      </w:r>
+      <w:r>
+        <w:rPr>
+          <w:rFonts w:asciiTheme="majorHAnsi" w:hAnsiTheme="majorHAnsi"/>
+          <w:sz w:val="22"/>
+          <w:szCs w:val="22"/>
+        </w:rPr>
+        <w:t xml:space="preserve"> be able to make phone order</w:t>
+      </w:r>
+      <w:r>
+        <w:rPr>
+          <w:rFonts w:asciiTheme="majorHAnsi" w:hAnsiTheme="majorHAnsi"/>
+          <w:sz w:val="22"/>
+          <w:szCs w:val="22"/>
+        </w:rPr>
+        <w:t xml:space="preserve">s, orders via the use of </w:t>
+      </w:r>
+      <w:proofErr w:type="spellStart"/>
+      <w:r>
+        <w:rPr>
+          <w:rFonts w:asciiTheme="majorHAnsi" w:hAnsiTheme="majorHAnsi"/>
+          <w:sz w:val="22"/>
+          <w:szCs w:val="22"/>
+        </w:rPr>
+        <w:t>AkiPro</w:t>
+      </w:r>
+      <w:r>
+        <w:rPr>
+          <w:rFonts w:asciiTheme="majorHAnsi" w:hAnsiTheme="majorHAnsi"/>
+          <w:sz w:val="22"/>
+          <w:szCs w:val="22"/>
+        </w:rPr>
+        <w:t>Plus</w:t>
+      </w:r>
+      <w:proofErr w:type="spellEnd"/>
+      <w:r>
+        <w:rPr>
+          <w:rFonts w:asciiTheme="majorHAnsi" w:hAnsiTheme="majorHAnsi"/>
+          <w:sz w:val="22"/>
+          <w:szCs w:val="22"/>
+        </w:rPr>
+        <w:t xml:space="preserve"> web interface and also order via cash payments.</w:t>
       </w:r>
     </w:p>
     <w:p>
@@ -5547,7 +5817,57 @@
           <w:sz w:val="22"/>
           <w:szCs w:val="22"/>
         </w:rPr>
-        <w:t>Customers must be able to request modifications to their standing orders.</w:t>
+        <w:t>Customers must be able to request modifications to their standing orders</w:t>
+      </w:r>
+      <w:r>
+        <w:rPr>
+          <w:rFonts w:asciiTheme="majorHAnsi" w:hAnsiTheme="majorHAnsi"/>
+          <w:sz w:val="22"/>
+          <w:szCs w:val="22"/>
+        </w:rPr>
+        <w:t xml:space="preserve"> or orders</w:t>
+      </w:r>
+      <w:r>
+        <w:rPr>
+          <w:rFonts w:asciiTheme="majorHAnsi" w:hAnsiTheme="majorHAnsi"/>
+          <w:sz w:val="22"/>
+          <w:szCs w:val="22"/>
+        </w:rPr>
+        <w:t>.</w:t>
+      </w:r>
+    </w:p>
+    <w:p>
+      <w:pPr>
+        <w:pStyle w:val="BodyText"/>
+        <w:rPr>
+          <w:rFonts w:asciiTheme="majorHAnsi" w:hAnsiTheme="majorHAnsi"/>
+          <w:b/>
+          <w:sz w:val="22"/>
+          <w:szCs w:val="22"/>
+          <w:u w:val="single"/>
+        </w:rPr>
+      </w:pPr>
+    </w:p>
+    <w:p>
+      <w:pPr>
+        <w:pStyle w:val="BodyText"/>
+        <w:rPr>
+          <w:rFonts w:asciiTheme="majorHAnsi" w:hAnsiTheme="majorHAnsi"/>
+          <w:b/>
+          <w:sz w:val="22"/>
+          <w:szCs w:val="22"/>
+          <w:u w:val="single"/>
+        </w:rPr>
+      </w:pPr>
+      <w:r>
+        <w:rPr>
+          <w:rFonts w:asciiTheme="majorHAnsi" w:hAnsiTheme="majorHAnsi"/>
+          <w:b/>
+          <w:sz w:val="22"/>
+          <w:szCs w:val="22"/>
+          <w:u w:val="single"/>
+        </w:rPr>
+        <w:t>Clerks:</w:t>
       </w:r>
     </w:p>
     <w:p>
@@ -5591,7 +5911,7 @@
           <w:sz w:val="22"/>
           <w:szCs w:val="22"/>
         </w:rPr>
-        <w:t xml:space="preserve">Purchase orders from the suppliers must be stored in the central database of AkiPro-Plus in order to keep check of the ingredients the business currently have  in stock </w:t>
+        <w:t>Clerks must be able to generate an order based on a customer request for an order.</w:t>
       </w:r>
     </w:p>
     <w:p>
@@ -5613,7 +5933,15 @@
           <w:sz w:val="22"/>
           <w:szCs w:val="22"/>
         </w:rPr>
-        <w:t xml:space="preserve">The system must make provisions for the clerks so they can adjust orders in case there are changes to be made, example return of items and discrepancies in orders. </w:t>
+        <w:t>Clerks must be able to receive purchase orders from suppliers to either accept or decline a purchase order</w:t>
+      </w:r>
+      <w:r>
+        <w:rPr>
+          <w:rFonts w:asciiTheme="majorHAnsi" w:hAnsiTheme="majorHAnsi"/>
+          <w:sz w:val="22"/>
+          <w:szCs w:val="22"/>
+        </w:rPr>
+        <w:t>.</w:t>
       </w:r>
     </w:p>
     <w:p>
@@ -5635,7 +5963,7 @@
           <w:sz w:val="22"/>
           <w:szCs w:val="22"/>
         </w:rPr>
-        <w:t>Customers should be able to check their invoices and balances.</w:t>
+        <w:t>Clerks must be able to financially clear purchase orders for the suppliers to ship their products to the bakery.</w:t>
       </w:r>
     </w:p>
     <w:p>
@@ -5657,7 +5985,181 @@
           <w:sz w:val="22"/>
           <w:szCs w:val="22"/>
         </w:rPr>
-        <w:t>Customers and clerks should be able to cancel orders via the system's interface.</w:t>
+        <w:t>Purchase orders from the suppliers must be stored in</w:t>
+      </w:r>
+      <w:r>
+        <w:rPr>
+          <w:rFonts w:asciiTheme="majorHAnsi" w:hAnsiTheme="majorHAnsi"/>
+          <w:sz w:val="22"/>
+          <w:szCs w:val="22"/>
+        </w:rPr>
+        <w:t xml:space="preserve"> the central database of </w:t>
+      </w:r>
+      <w:r>
+        <w:rPr>
+          <w:rFonts w:asciiTheme="majorHAnsi" w:hAnsiTheme="majorHAnsi"/>
+          <w:sz w:val="22"/>
+          <w:szCs w:val="22"/>
+        </w:rPr>
+        <w:t xml:space="preserve">the </w:t>
+      </w:r>
+      <w:proofErr w:type="spellStart"/>
+      <w:r>
+        <w:rPr>
+          <w:rFonts w:asciiTheme="majorHAnsi" w:hAnsiTheme="majorHAnsi"/>
+          <w:sz w:val="22"/>
+          <w:szCs w:val="22"/>
+        </w:rPr>
+        <w:t>AkiPro</w:t>
+      </w:r>
+      <w:r>
+        <w:rPr>
+          <w:rFonts w:asciiTheme="majorHAnsi" w:hAnsiTheme="majorHAnsi"/>
+          <w:sz w:val="22"/>
+          <w:szCs w:val="22"/>
+        </w:rPr>
+        <w:t>Plus</w:t>
+      </w:r>
+      <w:proofErr w:type="spellEnd"/>
+      <w:r>
+        <w:rPr>
+          <w:rFonts w:asciiTheme="majorHAnsi" w:hAnsiTheme="majorHAnsi"/>
+          <w:sz w:val="22"/>
+          <w:szCs w:val="22"/>
+        </w:rPr>
+        <w:t xml:space="preserve"> </w:t>
+      </w:r>
+      <w:r>
+        <w:rPr>
+          <w:rFonts w:asciiTheme="majorHAnsi" w:hAnsiTheme="majorHAnsi"/>
+          <w:sz w:val="22"/>
+          <w:szCs w:val="22"/>
+        </w:rPr>
+        <w:t xml:space="preserve">management system </w:t>
+      </w:r>
+      <w:r>
+        <w:rPr>
+          <w:rFonts w:asciiTheme="majorHAnsi" w:hAnsiTheme="majorHAnsi"/>
+          <w:sz w:val="22"/>
+          <w:szCs w:val="22"/>
+        </w:rPr>
+        <w:t xml:space="preserve">in order to keep check of the ingredients the business currently </w:t>
+      </w:r>
+      <w:proofErr w:type="gramStart"/>
+      <w:r>
+        <w:rPr>
+          <w:rFonts w:asciiTheme="majorHAnsi" w:hAnsiTheme="majorHAnsi"/>
+          <w:sz w:val="22"/>
+          <w:szCs w:val="22"/>
+        </w:rPr>
+        <w:t>have  in</w:t>
+      </w:r>
+      <w:proofErr w:type="gramEnd"/>
+      <w:r>
+        <w:rPr>
+          <w:rFonts w:asciiTheme="majorHAnsi" w:hAnsiTheme="majorHAnsi"/>
+          <w:sz w:val="22"/>
+          <w:szCs w:val="22"/>
+        </w:rPr>
+        <w:t xml:space="preserve"> stock </w:t>
+      </w:r>
+      <w:r>
+        <w:rPr>
+          <w:rFonts w:asciiTheme="majorHAnsi" w:hAnsiTheme="majorHAnsi"/>
+          <w:sz w:val="22"/>
+          <w:szCs w:val="22"/>
+        </w:rPr>
+        <w:t>.</w:t>
+      </w:r>
+      <w:bookmarkStart w:id="12" w:name="_GoBack"/>
+      <w:bookmarkEnd w:id="12"/>
+    </w:p>
+    <w:p>
+      <w:pPr>
+        <w:pStyle w:val="BodyText"/>
+        <w:rPr>
+          <w:rFonts w:asciiTheme="majorHAnsi" w:hAnsiTheme="majorHAnsi"/>
+          <w:b/>
+          <w:sz w:val="22"/>
+          <w:szCs w:val="22"/>
+          <w:u w:val="single"/>
+        </w:rPr>
+      </w:pPr>
+    </w:p>
+    <w:p>
+      <w:pPr>
+        <w:pStyle w:val="BodyText"/>
+        <w:rPr>
+          <w:rFonts w:asciiTheme="majorHAnsi" w:hAnsiTheme="majorHAnsi"/>
+          <w:b/>
+          <w:sz w:val="22"/>
+          <w:szCs w:val="22"/>
+          <w:u w:val="single"/>
+        </w:rPr>
+      </w:pPr>
+    </w:p>
+    <w:p>
+      <w:pPr>
+        <w:pStyle w:val="BodyText"/>
+        <w:rPr>
+          <w:rFonts w:asciiTheme="majorHAnsi" w:hAnsiTheme="majorHAnsi"/>
+          <w:b/>
+          <w:sz w:val="22"/>
+          <w:szCs w:val="22"/>
+          <w:u w:val="single"/>
+        </w:rPr>
+      </w:pPr>
+      <w:r>
+        <w:rPr>
+          <w:rFonts w:asciiTheme="majorHAnsi" w:hAnsiTheme="majorHAnsi"/>
+          <w:b/>
+          <w:sz w:val="22"/>
+          <w:szCs w:val="22"/>
+          <w:u w:val="single"/>
+        </w:rPr>
+        <w:t xml:space="preserve">The </w:t>
+      </w:r>
+      <w:proofErr w:type="spellStart"/>
+      <w:r>
+        <w:rPr>
+          <w:rFonts w:asciiTheme="majorHAnsi" w:hAnsiTheme="majorHAnsi"/>
+          <w:b/>
+          <w:sz w:val="22"/>
+          <w:szCs w:val="22"/>
+          <w:u w:val="single"/>
+        </w:rPr>
+        <w:t>AkiProPlus</w:t>
+      </w:r>
+      <w:proofErr w:type="spellEnd"/>
+      <w:r>
+        <w:rPr>
+          <w:rFonts w:asciiTheme="majorHAnsi" w:hAnsiTheme="majorHAnsi"/>
+          <w:b/>
+          <w:sz w:val="22"/>
+          <w:szCs w:val="22"/>
+          <w:u w:val="single"/>
+        </w:rPr>
+        <w:t xml:space="preserve"> </w:t>
+      </w:r>
+      <w:r>
+        <w:rPr>
+          <w:rFonts w:asciiTheme="majorHAnsi" w:hAnsiTheme="majorHAnsi"/>
+          <w:b/>
+          <w:sz w:val="22"/>
+          <w:szCs w:val="22"/>
+          <w:u w:val="single"/>
+        </w:rPr>
+        <w:t>management s</w:t>
+      </w:r>
+      <w:r>
+        <w:rPr>
+          <w:rFonts w:asciiTheme="majorHAnsi" w:hAnsiTheme="majorHAnsi"/>
+          <w:b/>
+          <w:sz w:val="22"/>
+          <w:szCs w:val="22"/>
+          <w:u w:val="single"/>
+        </w:rPr>
+        <w:t>ystem:</w:t>
       </w:r>
     </w:p>
     <w:p>
@@ -5668,20 +6170,43 @@
           <w:numId w:val="4"/>
         </w:numPr>
         <w:rPr>
-          <w:rFonts w:asciiTheme="majorHAnsi" w:hAnsiTheme="majorHAnsi"/>
-          <w:sz w:val="22"/>
-          <w:szCs w:val="22"/>
-        </w:rPr>
-      </w:pPr>
-      <w:r>
-        <w:rPr>
-          <w:rFonts w:asciiTheme="majorHAnsi" w:hAnsiTheme="majorHAnsi"/>
-          <w:b/>
-          <w:bCs/>
-          <w:sz w:val="22"/>
-          <w:szCs w:val="22"/>
-        </w:rPr>
-        <w:t>The system must provide the bank and suppliers with documents including reports about ...</w:t>
+          <w:sz w:val="22"/>
+          <w:szCs w:val="22"/>
+        </w:rPr>
+      </w:pPr>
+      <w:r>
+        <w:rPr>
+          <w:rFonts w:asciiTheme="majorHAnsi" w:eastAsiaTheme="majorEastAsia" w:hAnsiTheme="majorHAnsi" w:cstheme="majorBidi"/>
+          <w:sz w:val="22"/>
+          <w:szCs w:val="22"/>
+        </w:rPr>
+        <w:t xml:space="preserve">The </w:t>
+      </w:r>
+      <w:proofErr w:type="spellStart"/>
+      <w:r>
+        <w:rPr>
+          <w:rFonts w:asciiTheme="majorHAnsi" w:hAnsiTheme="majorHAnsi"/>
+          <w:sz w:val="22"/>
+          <w:szCs w:val="22"/>
+        </w:rPr>
+        <w:t>AkiProPlus</w:t>
+      </w:r>
+      <w:proofErr w:type="spellEnd"/>
+      <w:r>
+        <w:rPr>
+          <w:rFonts w:asciiTheme="majorHAnsi" w:hAnsiTheme="majorHAnsi"/>
+          <w:sz w:val="22"/>
+          <w:szCs w:val="22"/>
+        </w:rPr>
+        <w:t xml:space="preserve"> management </w:t>
+      </w:r>
+      <w:r>
+        <w:rPr>
+          <w:rFonts w:asciiTheme="majorHAnsi" w:eastAsiaTheme="majorEastAsia" w:hAnsiTheme="majorHAnsi" w:cstheme="majorBidi"/>
+          <w:sz w:val="22"/>
+          <w:szCs w:val="22"/>
+        </w:rPr>
+        <w:t>system must be able to provide a customer a new password if the customer happened to forget it.</w:t>
       </w:r>
     </w:p>
     <w:p>
@@ -5703,23 +6228,33 @@
           <w:sz w:val="22"/>
           <w:szCs w:val="22"/>
         </w:rPr>
-        <w:t>The system must provide options for the customer to check the status of their orders made</w:t>
-      </w:r>
-      <w:r>
-        <w:rPr>
-          <w:rFonts w:asciiTheme="majorHAnsi" w:hAnsiTheme="majorHAnsi"/>
-          <w:sz w:val="22"/>
-          <w:szCs w:val="22"/>
-        </w:rPr>
-        <w:t xml:space="preserve"> and view their respective balances</w:t>
-      </w:r>
-      <w:r>
-        <w:rPr>
-          <w:rFonts w:asciiTheme="majorHAnsi" w:hAnsiTheme="majorHAnsi"/>
-          <w:sz w:val="22"/>
-          <w:szCs w:val="22"/>
-        </w:rPr>
-        <w:t>.</w:t>
+        <w:t xml:space="preserve">The </w:t>
+      </w:r>
+      <w:proofErr w:type="spellStart"/>
+      <w:r>
+        <w:rPr>
+          <w:rFonts w:asciiTheme="majorHAnsi" w:hAnsiTheme="majorHAnsi"/>
+          <w:sz w:val="22"/>
+          <w:szCs w:val="22"/>
+        </w:rPr>
+        <w:t>AkiProPlus</w:t>
+      </w:r>
+      <w:proofErr w:type="spellEnd"/>
+      <w:r>
+        <w:rPr>
+          <w:rFonts w:asciiTheme="majorHAnsi" w:hAnsiTheme="majorHAnsi"/>
+          <w:sz w:val="22"/>
+          <w:szCs w:val="22"/>
+        </w:rPr>
+        <w:t xml:space="preserve"> management </w:t>
+      </w:r>
+      <w:r>
+        <w:rPr>
+          <w:rFonts w:asciiTheme="majorHAnsi" w:hAnsiTheme="majorHAnsi"/>
+          <w:sz w:val="22"/>
+          <w:szCs w:val="22"/>
+        </w:rPr>
+        <w:t xml:space="preserve">system must make provisions for the clerks so they can adjust orders in case there are changes to be made, example return of items and discrepancies in orders. </w:t>
       </w:r>
     </w:p>
     <w:p>
@@ -5738,26 +6273,52 @@
       <w:r>
         <w:rPr>
           <w:rFonts w:asciiTheme="majorHAnsi" w:hAnsiTheme="majorHAnsi"/>
-          <w:sz w:val="22"/>
-          <w:szCs w:val="22"/>
-        </w:rPr>
-        <w:t>The system must provide the customer with feedback containing information about if the order made was successful</w:t>
-      </w:r>
-      <w:r>
-        <w:rPr>
-          <w:rFonts w:asciiTheme="majorHAnsi" w:hAnsiTheme="majorHAnsi"/>
-          <w:sz w:val="22"/>
-          <w:szCs w:val="22"/>
-        </w:rPr>
-        <w:t xml:space="preserve"> and provide options in which transactions can be made via a credit or debit card</w:t>
-      </w:r>
-      <w:r>
-        <w:rPr>
-          <w:rFonts w:asciiTheme="majorHAnsi" w:hAnsiTheme="majorHAnsi"/>
-          <w:sz w:val="22"/>
-          <w:szCs w:val="22"/>
-        </w:rPr>
-        <w:t>.</w:t>
+          <w:b/>
+          <w:bCs/>
+          <w:sz w:val="22"/>
+          <w:szCs w:val="22"/>
+        </w:rPr>
+        <w:t>The</w:t>
+      </w:r>
+      <w:r>
+        <w:rPr>
+          <w:rFonts w:asciiTheme="majorHAnsi" w:hAnsiTheme="majorHAnsi"/>
+          <w:b/>
+          <w:bCs/>
+          <w:sz w:val="22"/>
+          <w:szCs w:val="22"/>
+        </w:rPr>
+        <w:t xml:space="preserve"> </w:t>
+      </w:r>
+      <w:proofErr w:type="spellStart"/>
+      <w:r>
+        <w:rPr>
+          <w:rFonts w:asciiTheme="majorHAnsi" w:hAnsiTheme="majorHAnsi"/>
+          <w:b/>
+          <w:sz w:val="22"/>
+          <w:szCs w:val="22"/>
+        </w:rPr>
+        <w:t>AkiProPlus</w:t>
+      </w:r>
+      <w:proofErr w:type="spellEnd"/>
+      <w:r>
+        <w:rPr>
+          <w:rFonts w:asciiTheme="majorHAnsi" w:hAnsiTheme="majorHAnsi"/>
+          <w:b/>
+          <w:sz w:val="22"/>
+          <w:szCs w:val="22"/>
+        </w:rPr>
+        <w:t xml:space="preserve"> management</w:t>
+      </w:r>
+      <w:r>
+        <w:rPr>
+          <w:rFonts w:asciiTheme="majorHAnsi" w:hAnsiTheme="majorHAnsi"/>
+          <w:b/>
+          <w:bCs/>
+          <w:sz w:val="22"/>
+          <w:szCs w:val="22"/>
+        </w:rPr>
+        <w:t xml:space="preserve"> system must provide the bank and suppliers with documents including reports about ...</w:t>
       </w:r>
     </w:p>
     <w:p>
@@ -5779,7 +6340,49 @@
           <w:sz w:val="22"/>
           <w:szCs w:val="22"/>
         </w:rPr>
-        <w:t>The customer should be able to make phone orders, orders via the use of AkiPro-Plus web interface and also order via cash payments.</w:t>
+        <w:t xml:space="preserve">The </w:t>
+      </w:r>
+      <w:proofErr w:type="spellStart"/>
+      <w:r>
+        <w:rPr>
+          <w:rFonts w:asciiTheme="majorHAnsi" w:hAnsiTheme="majorHAnsi"/>
+          <w:sz w:val="22"/>
+          <w:szCs w:val="22"/>
+        </w:rPr>
+        <w:t>AkiProPlus</w:t>
+      </w:r>
+      <w:proofErr w:type="spellEnd"/>
+      <w:r>
+        <w:rPr>
+          <w:rFonts w:asciiTheme="majorHAnsi" w:hAnsiTheme="majorHAnsi"/>
+          <w:sz w:val="22"/>
+          <w:szCs w:val="22"/>
+        </w:rPr>
+        <w:t xml:space="preserve"> management </w:t>
+      </w:r>
+      <w:r>
+        <w:rPr>
+          <w:rFonts w:asciiTheme="majorHAnsi" w:hAnsiTheme="majorHAnsi"/>
+          <w:sz w:val="22"/>
+          <w:szCs w:val="22"/>
+        </w:rPr>
+        <w:t>system must provide options for the customer to check the status of their orders made</w:t>
+      </w:r>
+      <w:r>
+        <w:rPr>
+          <w:rFonts w:asciiTheme="majorHAnsi" w:hAnsiTheme="majorHAnsi"/>
+          <w:sz w:val="22"/>
+          <w:szCs w:val="22"/>
+        </w:rPr>
+        <w:t xml:space="preserve"> and view their respective balances</w:t>
+      </w:r>
+      <w:r>
+        <w:rPr>
+          <w:rFonts w:asciiTheme="majorHAnsi" w:hAnsiTheme="majorHAnsi"/>
+          <w:sz w:val="22"/>
+          <w:szCs w:val="22"/>
+        </w:rPr>
+        <w:t>.</w:t>
       </w:r>
     </w:p>
     <w:p>
@@ -5801,7 +6404,49 @@
           <w:sz w:val="22"/>
           <w:szCs w:val="22"/>
         </w:rPr>
-        <w:t>The system should be able to differentiate between the different types of customers who are categorized as daily, weekly and monthly paid customers.</w:t>
+        <w:t xml:space="preserve">The </w:t>
+      </w:r>
+      <w:proofErr w:type="spellStart"/>
+      <w:r>
+        <w:rPr>
+          <w:rFonts w:asciiTheme="majorHAnsi" w:hAnsiTheme="majorHAnsi"/>
+          <w:sz w:val="22"/>
+          <w:szCs w:val="22"/>
+        </w:rPr>
+        <w:t>AkiProPlus</w:t>
+      </w:r>
+      <w:proofErr w:type="spellEnd"/>
+      <w:r>
+        <w:rPr>
+          <w:rFonts w:asciiTheme="majorHAnsi" w:hAnsiTheme="majorHAnsi"/>
+          <w:sz w:val="22"/>
+          <w:szCs w:val="22"/>
+        </w:rPr>
+        <w:t xml:space="preserve"> management </w:t>
+      </w:r>
+      <w:r>
+        <w:rPr>
+          <w:rFonts w:asciiTheme="majorHAnsi" w:hAnsiTheme="majorHAnsi"/>
+          <w:sz w:val="22"/>
+          <w:szCs w:val="22"/>
+        </w:rPr>
+        <w:t>system must provide the customer with feedback containing information about if the order made was successful</w:t>
+      </w:r>
+      <w:r>
+        <w:rPr>
+          <w:rFonts w:asciiTheme="majorHAnsi" w:hAnsiTheme="majorHAnsi"/>
+          <w:sz w:val="22"/>
+          <w:szCs w:val="22"/>
+        </w:rPr>
+        <w:t xml:space="preserve"> and provide options in which transactions can be made via a credit or debit card</w:t>
+      </w:r>
+      <w:r>
+        <w:rPr>
+          <w:rFonts w:asciiTheme="majorHAnsi" w:hAnsiTheme="majorHAnsi"/>
+          <w:sz w:val="22"/>
+          <w:szCs w:val="22"/>
+        </w:rPr>
+        <w:t>.</w:t>
       </w:r>
     </w:p>
     <w:p>
@@ -5823,7 +6468,49 @@
           <w:sz w:val="22"/>
           <w:szCs w:val="22"/>
         </w:rPr>
-        <w:t>Clerks must be able to generate an order based on a customer request for an order.</w:t>
+        <w:t xml:space="preserve">The </w:t>
+      </w:r>
+      <w:proofErr w:type="spellStart"/>
+      <w:r>
+        <w:rPr>
+          <w:rFonts w:asciiTheme="majorHAnsi" w:hAnsiTheme="majorHAnsi"/>
+          <w:sz w:val="22"/>
+          <w:szCs w:val="22"/>
+        </w:rPr>
+        <w:t>AkiProPlus</w:t>
+      </w:r>
+      <w:proofErr w:type="spellEnd"/>
+      <w:r>
+        <w:rPr>
+          <w:rFonts w:asciiTheme="majorHAnsi" w:hAnsiTheme="majorHAnsi"/>
+          <w:sz w:val="22"/>
+          <w:szCs w:val="22"/>
+        </w:rPr>
+        <w:t xml:space="preserve"> management </w:t>
+      </w:r>
+      <w:r>
+        <w:rPr>
+          <w:rFonts w:asciiTheme="majorHAnsi" w:hAnsiTheme="majorHAnsi"/>
+          <w:sz w:val="22"/>
+          <w:szCs w:val="22"/>
+        </w:rPr>
+        <w:t xml:space="preserve">system </w:t>
+      </w:r>
+      <w:r>
+        <w:rPr>
+          <w:rFonts w:asciiTheme="majorHAnsi" w:hAnsiTheme="majorHAnsi"/>
+          <w:sz w:val="22"/>
+          <w:szCs w:val="22"/>
+        </w:rPr>
+        <w:t xml:space="preserve">must </w:t>
+      </w:r>
+      <w:r>
+        <w:rPr>
+          <w:rFonts w:asciiTheme="majorHAnsi" w:hAnsiTheme="majorHAnsi"/>
+          <w:sz w:val="22"/>
+          <w:szCs w:val="22"/>
+        </w:rPr>
+        <w:t>be able to differentiate between the different types of customers who are categorized as daily, weekly and monthly paid customers.</w:t>
       </w:r>
     </w:p>
     <w:p>
@@ -5845,7 +6532,33 @@
           <w:sz w:val="22"/>
           <w:szCs w:val="22"/>
         </w:rPr>
-        <w:t>Van Drivers and merchandisers must be able to upload a localized copy of the database management system on their company tablets.</w:t>
+        <w:t xml:space="preserve">Once a standing order is approved by a clerk, the </w:t>
+      </w:r>
+      <w:proofErr w:type="spellStart"/>
+      <w:r>
+        <w:rPr>
+          <w:rFonts w:asciiTheme="majorHAnsi" w:hAnsiTheme="majorHAnsi"/>
+          <w:sz w:val="22"/>
+          <w:szCs w:val="22"/>
+        </w:rPr>
+        <w:t>AkiProPlus</w:t>
+      </w:r>
+      <w:proofErr w:type="spellEnd"/>
+      <w:r>
+        <w:rPr>
+          <w:rFonts w:asciiTheme="majorHAnsi" w:hAnsiTheme="majorHAnsi"/>
+          <w:sz w:val="22"/>
+          <w:szCs w:val="22"/>
+        </w:rPr>
+        <w:t xml:space="preserve"> management </w:t>
+      </w:r>
+      <w:r>
+        <w:rPr>
+          <w:rFonts w:asciiTheme="majorHAnsi" w:hAnsiTheme="majorHAnsi"/>
+          <w:sz w:val="22"/>
+          <w:szCs w:val="22"/>
+        </w:rPr>
+        <w:t>system must generate a list of the various orders that must be carried out for that particular day.</w:t>
       </w:r>
     </w:p>
     <w:p>
@@ -5867,7 +6580,7 @@
           <w:sz w:val="22"/>
           <w:szCs w:val="22"/>
         </w:rPr>
-        <w:t>Van Drivers and merchandisers must be able to synchronize the localized copy of the database management system on their company tablets to the main database management system.</w:t>
+        <w:t>The system must be able to update inventory data regarding inventory replenishment based on received goods from suppliers via received purchase orders.</w:t>
       </w:r>
     </w:p>
     <w:p>
@@ -5889,8 +6602,25 @@
           <w:sz w:val="22"/>
           <w:szCs w:val="22"/>
         </w:rPr>
-        <w:lastRenderedPageBreak/>
-        <w:t>Van drivers should be able to print invoices.</w:t>
+        <w:t xml:space="preserve">The </w:t>
+      </w:r>
+      <w:proofErr w:type="spellStart"/>
+      <w:r>
+        <w:rPr>
+          <w:rFonts w:asciiTheme="majorHAnsi" w:hAnsiTheme="majorHAnsi"/>
+          <w:sz w:val="22"/>
+          <w:szCs w:val="22"/>
+        </w:rPr>
+        <w:t>AkiProPlus</w:t>
+      </w:r>
+      <w:proofErr w:type="spellEnd"/>
+      <w:r>
+        <w:rPr>
+          <w:rFonts w:asciiTheme="majorHAnsi" w:hAnsiTheme="majorHAnsi"/>
+          <w:sz w:val="22"/>
+          <w:szCs w:val="22"/>
+        </w:rPr>
+        <w:t xml:space="preserve"> management system must be able to store relevant data of recipes and inventory.</w:t>
       </w:r>
     </w:p>
     <w:p>
@@ -5912,20 +6642,25 @@
           <w:sz w:val="22"/>
           <w:szCs w:val="22"/>
         </w:rPr>
-        <w:t>Merchandisers must be able to make changes on standing orders using their company tablets.</w:t>
-      </w:r>
-    </w:p>
-    <w:p>
-      <w:pPr>
-        <w:pStyle w:val="BodyText"/>
-      </w:pPr>
+        <w:t xml:space="preserve">The </w:t>
+      </w:r>
+      <w:proofErr w:type="spellStart"/>
       <w:r>
         <w:rPr>
           <w:rFonts w:asciiTheme="majorHAnsi" w:eastAsiaTheme="majorEastAsia" w:hAnsiTheme="majorHAnsi" w:cstheme="majorBidi"/>
           <w:sz w:val="22"/>
           <w:szCs w:val="22"/>
         </w:rPr>
-        <w:t>Merchandisers must be able to indicate to the AkiProPlus management system if certain products are not selling as well as forecasted.</w:t>
+        <w:t>AkiProPlus</w:t>
+      </w:r>
+      <w:proofErr w:type="spellEnd"/>
+      <w:r>
+        <w:rPr>
+          <w:rFonts w:asciiTheme="majorHAnsi" w:eastAsiaTheme="majorEastAsia" w:hAnsiTheme="majorHAnsi" w:cstheme="majorBidi"/>
+          <w:sz w:val="22"/>
+          <w:szCs w:val="22"/>
+        </w:rPr>
+        <w:t xml:space="preserve"> management system must be able to create financial graphs on a timely basis (in real-time). </w:t>
       </w:r>
     </w:p>
     <w:p>
@@ -5936,18 +6671,67 @@
           <w:numId w:val="4"/>
         </w:numPr>
         <w:rPr>
-          <w:rFonts w:asciiTheme="majorHAnsi" w:hAnsiTheme="majorHAnsi"/>
-          <w:sz w:val="22"/>
-          <w:szCs w:val="22"/>
-        </w:rPr>
-      </w:pPr>
-      <w:r>
-        <w:rPr>
-          <w:rFonts w:asciiTheme="majorHAnsi" w:hAnsiTheme="majorHAnsi"/>
-          <w:sz w:val="22"/>
-          <w:szCs w:val="22"/>
-        </w:rPr>
-        <w:t xml:space="preserve">The AkiProPlus management system must be able to update inventory data regarding inventory replenishment based on received goods from suppliers via received purchase orders.       </w:t>
+          <w:sz w:val="22"/>
+          <w:szCs w:val="22"/>
+        </w:rPr>
+      </w:pPr>
+      <w:r>
+        <w:rPr>
+          <w:rFonts w:asciiTheme="majorHAnsi" w:eastAsiaTheme="majorEastAsia" w:hAnsiTheme="majorHAnsi" w:cstheme="majorBidi"/>
+          <w:sz w:val="22"/>
+          <w:szCs w:val="22"/>
+        </w:rPr>
+        <w:t xml:space="preserve">The </w:t>
+      </w:r>
+      <w:proofErr w:type="spellStart"/>
+      <w:r>
+        <w:rPr>
+          <w:rFonts w:asciiTheme="majorHAnsi" w:eastAsiaTheme="majorEastAsia" w:hAnsiTheme="majorHAnsi" w:cstheme="majorBidi"/>
+          <w:sz w:val="22"/>
+          <w:szCs w:val="22"/>
+        </w:rPr>
+        <w:t>AkiProPlus</w:t>
+      </w:r>
+      <w:proofErr w:type="spellEnd"/>
+      <w:r>
+        <w:rPr>
+          <w:rFonts w:asciiTheme="majorHAnsi" w:eastAsiaTheme="majorEastAsia" w:hAnsiTheme="majorHAnsi" w:cstheme="majorBidi"/>
+          <w:sz w:val="22"/>
+          <w:szCs w:val="22"/>
+        </w:rPr>
+        <w:t xml:space="preserve"> management system must be able to create weekly reports outlining the status of the inventory.</w:t>
+      </w:r>
+    </w:p>
+    <w:p>
+      <w:pPr>
+        <w:pStyle w:val="BodyText"/>
+        <w:rPr>
+          <w:rFonts w:asciiTheme="majorHAnsi" w:hAnsiTheme="majorHAnsi"/>
+          <w:sz w:val="22"/>
+          <w:szCs w:val="22"/>
+        </w:rPr>
+      </w:pPr>
+    </w:p>
+    <w:p>
+      <w:pPr>
+        <w:pStyle w:val="BodyText"/>
+        <w:rPr>
+          <w:rFonts w:asciiTheme="majorHAnsi" w:hAnsiTheme="majorHAnsi"/>
+          <w:b/>
+          <w:sz w:val="22"/>
+          <w:szCs w:val="22"/>
+          <w:u w:val="single"/>
+        </w:rPr>
+      </w:pPr>
+      <w:r>
+        <w:rPr>
+          <w:rFonts w:asciiTheme="majorHAnsi" w:hAnsiTheme="majorHAnsi"/>
+          <w:b/>
+          <w:sz w:val="22"/>
+          <w:szCs w:val="22"/>
+          <w:u w:val="single"/>
+        </w:rPr>
+        <w:t xml:space="preserve">Van Drivers: </w:t>
       </w:r>
     </w:p>
     <w:p>
@@ -5969,7 +6753,7 @@
           <w:sz w:val="22"/>
           <w:szCs w:val="22"/>
         </w:rPr>
-        <w:t>The AkiProPlus management system must be able to store relevant data of recipes and inventory.</w:t>
+        <w:t>Van Drivers must be able to upload a localized copy of the database management system on their company tablets.</w:t>
       </w:r>
     </w:p>
     <w:p>
@@ -5987,11 +6771,11 @@
       </w:pPr>
       <w:r>
         <w:rPr>
-          <w:rFonts w:asciiTheme="majorHAnsi" w:eastAsiaTheme="majorEastAsia" w:hAnsiTheme="majorHAnsi" w:cstheme="majorBidi"/>
-          <w:sz w:val="22"/>
-          <w:szCs w:val="22"/>
-        </w:rPr>
-        <w:t xml:space="preserve">The AkiProPlus management system must be able to create financial graphs on a timely basis (in real-time). </w:t>
+          <w:rFonts w:asciiTheme="majorHAnsi" w:hAnsiTheme="majorHAnsi"/>
+          <w:sz w:val="22"/>
+          <w:szCs w:val="22"/>
+        </w:rPr>
+        <w:t>Van Drivers must be able to synchronize the localized copy of the database management system on their company tablets to the main database management system.</w:t>
       </w:r>
     </w:p>
     <w:p>
@@ -6002,17 +6786,34 @@
           <w:numId w:val="4"/>
         </w:numPr>
         <w:rPr>
-          <w:sz w:val="22"/>
-          <w:szCs w:val="22"/>
-        </w:rPr>
-      </w:pPr>
-      <w:r>
-        <w:rPr>
-          <w:rFonts w:asciiTheme="majorHAnsi" w:eastAsiaTheme="majorEastAsia" w:hAnsiTheme="majorHAnsi" w:cstheme="majorBidi"/>
-          <w:sz w:val="22"/>
-          <w:szCs w:val="22"/>
-        </w:rPr>
-        <w:t>The AkiProPlus management system must be able to create weekly reports outlining the status of the inventory.</w:t>
+          <w:rFonts w:asciiTheme="majorHAnsi" w:hAnsiTheme="majorHAnsi"/>
+          <w:sz w:val="22"/>
+          <w:szCs w:val="22"/>
+        </w:rPr>
+      </w:pPr>
+      <w:r>
+        <w:rPr>
+          <w:rFonts w:asciiTheme="majorHAnsi" w:hAnsiTheme="majorHAnsi"/>
+          <w:sz w:val="22"/>
+          <w:szCs w:val="22"/>
+        </w:rPr>
+        <w:t xml:space="preserve">Van drivers </w:t>
+      </w:r>
+      <w:r>
+        <w:rPr>
+          <w:rFonts w:asciiTheme="majorHAnsi" w:hAnsiTheme="majorHAnsi"/>
+          <w:sz w:val="22"/>
+          <w:szCs w:val="22"/>
+        </w:rPr>
+        <w:t>must</w:t>
+      </w:r>
+      <w:r>
+        <w:rPr>
+          <w:rFonts w:asciiTheme="majorHAnsi" w:hAnsiTheme="majorHAnsi"/>
+          <w:sz w:val="22"/>
+          <w:szCs w:val="22"/>
+        </w:rPr>
+        <w:t xml:space="preserve"> be able to print invoices.</w:t>
       </w:r>
     </w:p>
     <w:p>
@@ -6029,7 +6830,80 @@
         </w:rPr>
       </w:pPr>
       <w:r>
-        <w:t>The Management department must be able to analyze the real-time created financial graphs created by the AkiProPlus management system to assist in decision-making business processes.</w:t>
+        <w:rPr>
+          <w:rFonts w:asciiTheme="majorHAnsi" w:hAnsiTheme="majorHAnsi"/>
+          <w:sz w:val="22"/>
+          <w:szCs w:val="22"/>
+        </w:rPr>
+        <w:t>Van Drivers must be able to request a copy of a list with the respective orders that must be carried out for a particular route from the system which will be stored their tablets.</w:t>
+      </w:r>
+    </w:p>
+    <w:p>
+      <w:pPr>
+        <w:pStyle w:val="BodyText"/>
+        <w:rPr>
+          <w:rFonts w:asciiTheme="majorHAnsi" w:hAnsiTheme="majorHAnsi"/>
+          <w:sz w:val="22"/>
+          <w:szCs w:val="22"/>
+        </w:rPr>
+      </w:pPr>
+    </w:p>
+    <w:p>
+      <w:pPr>
+        <w:pStyle w:val="BodyText"/>
+        <w:rPr>
+          <w:rFonts w:asciiTheme="majorHAnsi" w:hAnsiTheme="majorHAnsi"/>
+          <w:b/>
+          <w:sz w:val="22"/>
+          <w:szCs w:val="22"/>
+          <w:u w:val="single"/>
+        </w:rPr>
+      </w:pPr>
+    </w:p>
+    <w:p>
+      <w:pPr>
+        <w:pStyle w:val="BodyText"/>
+        <w:rPr>
+          <w:rFonts w:asciiTheme="majorHAnsi" w:hAnsiTheme="majorHAnsi"/>
+          <w:b/>
+          <w:sz w:val="22"/>
+          <w:szCs w:val="22"/>
+          <w:u w:val="single"/>
+        </w:rPr>
+      </w:pPr>
+    </w:p>
+    <w:p>
+      <w:pPr>
+        <w:pStyle w:val="BodyText"/>
+        <w:rPr>
+          <w:rFonts w:asciiTheme="majorHAnsi" w:hAnsiTheme="majorHAnsi"/>
+          <w:b/>
+          <w:sz w:val="22"/>
+          <w:szCs w:val="22"/>
+          <w:u w:val="single"/>
+        </w:rPr>
+      </w:pPr>
+    </w:p>
+    <w:p>
+      <w:pPr>
+        <w:pStyle w:val="BodyText"/>
+        <w:rPr>
+          <w:rFonts w:asciiTheme="majorHAnsi" w:hAnsiTheme="majorHAnsi"/>
+          <w:b/>
+          <w:sz w:val="22"/>
+          <w:szCs w:val="22"/>
+          <w:u w:val="single"/>
+        </w:rPr>
+      </w:pPr>
+      <w:r>
+        <w:rPr>
+          <w:rFonts w:asciiTheme="majorHAnsi" w:hAnsiTheme="majorHAnsi"/>
+          <w:b/>
+          <w:sz w:val="22"/>
+          <w:szCs w:val="22"/>
+          <w:u w:val="single"/>
+        </w:rPr>
+        <w:t>Merchandisers:</w:t>
       </w:r>
     </w:p>
     <w:p>
@@ -6040,12 +6914,26 @@
           <w:numId w:val="4"/>
         </w:numPr>
         <w:rPr>
-          <w:sz w:val="22"/>
-          <w:szCs w:val="22"/>
-        </w:rPr>
-      </w:pPr>
-      <w:r>
-        <w:t xml:space="preserve">The Management department must be able to access weekly reports outlining the status of the inventory to make the required purchase orders to suppliers for inventory replenishment. </w:t>
+          <w:rFonts w:asciiTheme="majorHAnsi" w:hAnsiTheme="majorHAnsi"/>
+          <w:sz w:val="22"/>
+          <w:szCs w:val="22"/>
+        </w:rPr>
+      </w:pPr>
+      <w:r>
+        <w:rPr>
+          <w:rFonts w:asciiTheme="majorHAnsi" w:hAnsiTheme="majorHAnsi"/>
+          <w:sz w:val="22"/>
+          <w:szCs w:val="22"/>
+        </w:rPr>
+        <w:t>M</w:t>
+      </w:r>
+      <w:r>
+        <w:rPr>
+          <w:rFonts w:asciiTheme="majorHAnsi" w:hAnsiTheme="majorHAnsi"/>
+          <w:sz w:val="22"/>
+          <w:szCs w:val="22"/>
+        </w:rPr>
+        <w:t>erchandisers must be able to upload a localized copy of the database management system on their company tablets.</w:t>
       </w:r>
     </w:p>
     <w:p>
@@ -6056,20 +6944,26 @@
           <w:numId w:val="4"/>
         </w:numPr>
         <w:rPr>
-          <w:sz w:val="22"/>
-          <w:szCs w:val="22"/>
-        </w:rPr>
-      </w:pPr>
-      <w:r>
-        <w:t xml:space="preserve">The Supplier must come with a purchase order to AkiBakery to be accepted and </w:t>
-      </w:r>
-      <w:proofErr w:type="spellStart"/>
-      <w:r>
-        <w:t>payed</w:t>
-      </w:r>
-      <w:proofErr w:type="spellEnd"/>
-      <w:r>
-        <w:t xml:space="preserve"> by a clerk</w:t>
+          <w:rFonts w:asciiTheme="majorHAnsi" w:hAnsiTheme="majorHAnsi"/>
+          <w:sz w:val="22"/>
+          <w:szCs w:val="22"/>
+        </w:rPr>
+      </w:pPr>
+      <w:r>
+        <w:rPr>
+          <w:rFonts w:asciiTheme="majorHAnsi" w:hAnsiTheme="majorHAnsi"/>
+          <w:sz w:val="22"/>
+          <w:szCs w:val="22"/>
+        </w:rPr>
+        <w:t>M</w:t>
+      </w:r>
+      <w:r>
+        <w:rPr>
+          <w:rFonts w:asciiTheme="majorHAnsi" w:hAnsiTheme="majorHAnsi"/>
+          <w:sz w:val="22"/>
+          <w:szCs w:val="22"/>
+        </w:rPr>
+        <w:t>erchandisers must be able to synchronize the localized copy of the database management system on their company tablets to the main database management system.</w:t>
       </w:r>
     </w:p>
     <w:p>
@@ -6080,12 +6974,68 @@
           <w:numId w:val="4"/>
         </w:numPr>
         <w:rPr>
-          <w:sz w:val="22"/>
-          <w:szCs w:val="22"/>
-        </w:rPr>
-      </w:pPr>
-      <w:r>
-        <w:t>Clerks must be able to receive purchase orders from suppliers to either accept or decline a purchase order</w:t>
+          <w:rFonts w:asciiTheme="majorHAnsi" w:hAnsiTheme="majorHAnsi"/>
+          <w:sz w:val="22"/>
+          <w:szCs w:val="22"/>
+        </w:rPr>
+      </w:pPr>
+      <w:r>
+        <w:rPr>
+          <w:rFonts w:asciiTheme="majorHAnsi" w:eastAsiaTheme="majorEastAsia" w:hAnsiTheme="majorHAnsi" w:cstheme="majorBidi"/>
+          <w:sz w:val="22"/>
+          <w:szCs w:val="22"/>
+        </w:rPr>
+        <w:t>Merchandisers must be able to make changes on standing orders using their company tablets.</w:t>
+      </w:r>
+    </w:p>
+    <w:p>
+      <w:pPr>
+        <w:pStyle w:val="BodyText"/>
+        <w:rPr>
+          <w:rFonts w:asciiTheme="majorHAnsi" w:eastAsiaTheme="majorEastAsia" w:hAnsiTheme="majorHAnsi" w:cstheme="majorBidi"/>
+          <w:sz w:val="22"/>
+          <w:szCs w:val="22"/>
+        </w:rPr>
+      </w:pPr>
+      <w:r>
+        <w:rPr>
+          <w:rFonts w:asciiTheme="majorHAnsi" w:eastAsiaTheme="majorEastAsia" w:hAnsiTheme="majorHAnsi" w:cstheme="majorBidi"/>
+          <w:sz w:val="22"/>
+          <w:szCs w:val="22"/>
+        </w:rPr>
+        <w:t>Merchandisers must be able to indicate to the AkiProPlus management system if certain products are not selling as well as forecasted.</w:t>
+      </w:r>
+    </w:p>
+    <w:p>
+      <w:pPr>
+        <w:pStyle w:val="BodyText"/>
+        <w:rPr>
+          <w:rFonts w:asciiTheme="majorHAnsi" w:eastAsiaTheme="majorEastAsia" w:hAnsiTheme="majorHAnsi" w:cstheme="majorBidi"/>
+          <w:sz w:val="22"/>
+          <w:szCs w:val="22"/>
+        </w:rPr>
+      </w:pPr>
+    </w:p>
+    <w:p>
+      <w:pPr>
+        <w:pStyle w:val="BodyText"/>
+        <w:rPr>
+          <w:rFonts w:asciiTheme="majorHAnsi" w:hAnsiTheme="majorHAnsi"/>
+          <w:b/>
+          <w:sz w:val="22"/>
+          <w:szCs w:val="22"/>
+          <w:u w:val="single"/>
+        </w:rPr>
+      </w:pPr>
+      <w:r>
+        <w:rPr>
+          <w:rFonts w:asciiTheme="majorHAnsi" w:eastAsiaTheme="majorEastAsia" w:hAnsiTheme="majorHAnsi" w:cstheme="majorBidi"/>
+          <w:b/>
+          <w:sz w:val="22"/>
+          <w:szCs w:val="22"/>
+          <w:u w:val="single"/>
+        </w:rPr>
+        <w:t>Management (Department):</w:t>
       </w:r>
     </w:p>
     <w:p>
@@ -6096,12 +7046,18 @@
           <w:numId w:val="4"/>
         </w:numPr>
         <w:rPr>
-          <w:sz w:val="22"/>
-          <w:szCs w:val="22"/>
-        </w:rPr>
-      </w:pPr>
-      <w:r>
-        <w:t>Clerks must be able to financially clear purchase orders for the suppliers to ship their products to the bakery.</w:t>
+          <w:rFonts w:asciiTheme="majorHAnsi" w:hAnsiTheme="majorHAnsi"/>
+          <w:sz w:val="22"/>
+          <w:szCs w:val="22"/>
+        </w:rPr>
+      </w:pPr>
+      <w:r>
+        <w:rPr>
+          <w:rFonts w:asciiTheme="majorHAnsi" w:hAnsiTheme="majorHAnsi"/>
+          <w:sz w:val="22"/>
+          <w:szCs w:val="22"/>
+        </w:rPr>
+        <w:t>The Management department must be able to analyze the real-time created financial graphs created by the AkiProPlus management system to assist in decision-making business processes.</w:t>
       </w:r>
     </w:p>
     <w:p>
@@ -6112,53 +7068,51 @@
           <w:numId w:val="4"/>
         </w:numPr>
         <w:rPr>
-          <w:sz w:val="22"/>
-          <w:szCs w:val="22"/>
-        </w:rPr>
-      </w:pPr>
-      <w:r>
-        <w:t>The Supplier must be able to replenish the inventory once the associated purchase order has been accepted and financially cleared.</w:t>
-      </w:r>
-    </w:p>
-    <w:p>
-      <w:pPr>
-        <w:pStyle w:val="BodyText"/>
-        <w:rPr>
-          <w:rFonts w:asciiTheme="majorHAnsi" w:hAnsiTheme="majorHAnsi"/>
-          <w:sz w:val="22"/>
-          <w:szCs w:val="22"/>
-        </w:rPr>
-      </w:pPr>
-    </w:p>
-    <w:p>
-      <w:pPr>
-        <w:pStyle w:val="BodyText"/>
-        <w:rPr>
-          <w:rFonts w:asciiTheme="majorHAnsi" w:hAnsiTheme="majorHAnsi"/>
-          <w:sz w:val="22"/>
-          <w:szCs w:val="22"/>
-        </w:rPr>
-      </w:pPr>
-      <w:r>
+          <w:rFonts w:asciiTheme="majorHAnsi" w:hAnsiTheme="majorHAnsi"/>
+          <w:sz w:val="22"/>
+          <w:szCs w:val="22"/>
+        </w:rPr>
+      </w:pPr>
+      <w:r>
+        <w:rPr>
+          <w:rFonts w:asciiTheme="majorHAnsi" w:hAnsiTheme="majorHAnsi"/>
+          <w:sz w:val="22"/>
+          <w:szCs w:val="22"/>
+        </w:rPr>
+        <w:t xml:space="preserve">The Management department must be able to access weekly reports outlining the status of the inventory to make the required purchase orders to suppliers for inventory replenishment. </w:t>
+      </w:r>
+    </w:p>
+    <w:p>
+      <w:pPr>
+        <w:pStyle w:val="BodyText"/>
+        <w:rPr>
+          <w:rFonts w:asciiTheme="majorHAnsi" w:hAnsiTheme="majorHAnsi"/>
+          <w:sz w:val="22"/>
+          <w:szCs w:val="22"/>
+        </w:rPr>
+      </w:pPr>
+    </w:p>
+    <w:p>
+      <w:pPr>
+        <w:pStyle w:val="BodyText"/>
         <w:rPr>
           <w:rFonts w:asciiTheme="majorHAnsi" w:hAnsiTheme="majorHAnsi"/>
           <w:b/>
-          <w:bCs/>
-          <w:sz w:val="22"/>
-          <w:szCs w:val="22"/>
-        </w:rPr>
-        <w:t>Non-Functional Requirements</w:t>
-      </w:r>
-    </w:p>
-    <w:p>
-      <w:pPr>
-        <w:pStyle w:val="BodyText"/>
-        <w:rPr>
-          <w:rFonts w:asciiTheme="majorHAnsi" w:hAnsiTheme="majorHAnsi"/>
-          <w:sz w:val="22"/>
-          <w:szCs w:val="22"/>
-        </w:rPr>
-      </w:pPr>
+          <w:sz w:val="22"/>
+          <w:szCs w:val="22"/>
+          <w:u w:val="single"/>
+        </w:rPr>
+      </w:pPr>
+      <w:r>
+        <w:rPr>
+          <w:rFonts w:asciiTheme="majorHAnsi" w:hAnsiTheme="majorHAnsi"/>
+          <w:b/>
+          <w:sz w:val="22"/>
+          <w:szCs w:val="22"/>
+          <w:u w:val="single"/>
+        </w:rPr>
+        <w:t>Suppliers:</w:t>
+      </w:r>
     </w:p>
     <w:p>
       <w:pPr>
@@ -6179,7 +7133,25 @@
           <w:sz w:val="22"/>
           <w:szCs w:val="22"/>
         </w:rPr>
-        <w:t>The system must be able to recover from an unexpected shutdown.</w:t>
+        <w:t xml:space="preserve">The Supplier must come with a purchase order to AkiBakery to be accepted and </w:t>
+      </w:r>
+      <w:proofErr w:type="spellStart"/>
+      <w:r>
+        <w:rPr>
+          <w:rFonts w:asciiTheme="majorHAnsi" w:hAnsiTheme="majorHAnsi"/>
+          <w:sz w:val="22"/>
+          <w:szCs w:val="22"/>
+        </w:rPr>
+        <w:t>payed</w:t>
+      </w:r>
+      <w:proofErr w:type="spellEnd"/>
+      <w:r>
+        <w:rPr>
+          <w:rFonts w:asciiTheme="majorHAnsi" w:hAnsiTheme="majorHAnsi"/>
+          <w:sz w:val="22"/>
+          <w:szCs w:val="22"/>
+        </w:rPr>
+        <w:t xml:space="preserve"> by a clerk</w:t>
       </w:r>
     </w:p>
     <w:p>
@@ -6201,7 +7173,100 @@
           <w:sz w:val="22"/>
           <w:szCs w:val="22"/>
         </w:rPr>
-        <w:t>The system must be able to continue operating during a power outage. (Up until how long?)</w:t>
+        <w:t>The Supplier must be able to replenish the inventory once the associated purchase order has been accepted and financially cleared.</w:t>
+      </w:r>
+    </w:p>
+    <w:p>
+      <w:pPr>
+        <w:pStyle w:val="BodyText"/>
+        <w:rPr>
+          <w:rFonts w:asciiTheme="majorHAnsi" w:hAnsiTheme="majorHAnsi"/>
+          <w:sz w:val="24"/>
+          <w:szCs w:val="24"/>
+        </w:rPr>
+      </w:pPr>
+    </w:p>
+    <w:p>
+      <w:pPr>
+        <w:pStyle w:val="BodyText"/>
+        <w:rPr>
+          <w:rFonts w:asciiTheme="majorHAnsi" w:hAnsiTheme="majorHAnsi"/>
+          <w:i/>
+          <w:sz w:val="24"/>
+          <w:szCs w:val="24"/>
+        </w:rPr>
+      </w:pPr>
+      <w:r>
+        <w:rPr>
+          <w:rFonts w:asciiTheme="majorHAnsi" w:hAnsiTheme="majorHAnsi"/>
+          <w:b/>
+          <w:bCs/>
+          <w:i/>
+          <w:sz w:val="24"/>
+          <w:szCs w:val="24"/>
+        </w:rPr>
+        <w:t>Non-Functional Requirements</w:t>
+      </w:r>
+    </w:p>
+    <w:p>
+      <w:pPr>
+        <w:pStyle w:val="BodyText"/>
+        <w:rPr>
+          <w:rFonts w:asciiTheme="majorHAnsi" w:hAnsiTheme="majorHAnsi"/>
+          <w:sz w:val="22"/>
+          <w:szCs w:val="22"/>
+        </w:rPr>
+      </w:pPr>
+    </w:p>
+    <w:p>
+      <w:pPr>
+        <w:pStyle w:val="BodyText"/>
+        <w:ind w:left="0"/>
+        <w:rPr>
+          <w:rFonts w:asciiTheme="majorHAnsi" w:hAnsiTheme="majorHAnsi"/>
+          <w:sz w:val="22"/>
+          <w:szCs w:val="22"/>
+        </w:rPr>
+      </w:pPr>
+      <w:r>
+        <w:rPr>
+          <w:rFonts w:asciiTheme="majorHAnsi" w:hAnsiTheme="majorHAnsi"/>
+          <w:sz w:val="22"/>
+          <w:szCs w:val="22"/>
+        </w:rPr>
+        <w:t xml:space="preserve">       The system must be able to</w:t>
+      </w:r>
+      <w:r>
+        <w:rPr>
+          <w:rFonts w:asciiTheme="majorHAnsi" w:hAnsiTheme="majorHAnsi"/>
+          <w:sz w:val="22"/>
+          <w:szCs w:val="22"/>
+        </w:rPr>
+        <w:t xml:space="preserve"> fulfill</w:t>
+      </w:r>
+      <w:r>
+        <w:rPr>
+          <w:rFonts w:asciiTheme="majorHAnsi" w:hAnsiTheme="majorHAnsi"/>
+          <w:sz w:val="22"/>
+          <w:szCs w:val="22"/>
+        </w:rPr>
+        <w:t xml:space="preserve"> the </w:t>
+      </w:r>
+      <w:r>
+        <w:rPr>
+          <w:rFonts w:asciiTheme="majorHAnsi" w:hAnsiTheme="majorHAnsi"/>
+          <w:sz w:val="22"/>
+          <w:szCs w:val="22"/>
+        </w:rPr>
+        <w:t xml:space="preserve">following </w:t>
+      </w:r>
+      <w:r>
+        <w:rPr>
+          <w:rFonts w:asciiTheme="majorHAnsi" w:hAnsiTheme="majorHAnsi"/>
+          <w:sz w:val="22"/>
+          <w:szCs w:val="22"/>
+        </w:rPr>
+        <w:t>non-functional requirements:</w:t>
       </w:r>
     </w:p>
     <w:p>
@@ -6220,10 +7285,61 @@
       <w:r>
         <w:rPr>
           <w:rFonts w:asciiTheme="majorHAnsi" w:hAnsiTheme="majorHAnsi"/>
-          <w:sz w:val="22"/>
-          <w:szCs w:val="22"/>
-        </w:rPr>
-        <w:t>The system must be user friendly.</w:t>
+          <w:b/>
+          <w:sz w:val="22"/>
+          <w:szCs w:val="22"/>
+        </w:rPr>
+        <w:t>Shutdown</w:t>
+      </w:r>
+      <w:r>
+        <w:rPr>
+          <w:rFonts w:asciiTheme="majorHAnsi" w:hAnsiTheme="majorHAnsi"/>
+          <w:b/>
+          <w:sz w:val="22"/>
+          <w:szCs w:val="22"/>
+        </w:rPr>
+        <w:t>/Crash</w:t>
+      </w:r>
+      <w:r>
+        <w:rPr>
+          <w:rFonts w:asciiTheme="majorHAnsi" w:hAnsiTheme="majorHAnsi"/>
+          <w:b/>
+          <w:sz w:val="22"/>
+          <w:szCs w:val="22"/>
+        </w:rPr>
+        <w:t xml:space="preserve"> Recovery Mechanism</w:t>
+      </w:r>
+      <w:r>
+        <w:rPr>
+          <w:rFonts w:asciiTheme="majorHAnsi" w:hAnsiTheme="majorHAnsi"/>
+          <w:sz w:val="22"/>
+          <w:szCs w:val="22"/>
+        </w:rPr>
+        <w:t xml:space="preserve">: </w:t>
+      </w:r>
+      <w:r>
+        <w:rPr>
+          <w:rFonts w:asciiTheme="majorHAnsi" w:hAnsiTheme="majorHAnsi"/>
+          <w:sz w:val="22"/>
+          <w:szCs w:val="22"/>
+        </w:rPr>
+        <w:t>The system must be able to recover from an unexpected shutdown</w:t>
+      </w:r>
+      <w:r>
+        <w:rPr>
+          <w:rFonts w:asciiTheme="majorHAnsi" w:hAnsiTheme="majorHAnsi"/>
+          <w:sz w:val="22"/>
+          <w:szCs w:val="22"/>
+        </w:rPr>
+        <w:t xml:space="preserve"> or system crash</w:t>
+      </w:r>
+      <w:r>
+        <w:rPr>
+          <w:rFonts w:asciiTheme="majorHAnsi" w:hAnsiTheme="majorHAnsi"/>
+          <w:sz w:val="22"/>
+          <w:szCs w:val="22"/>
+        </w:rPr>
+        <w:t>.</w:t>
       </w:r>
     </w:p>
     <w:p>
@@ -6242,10 +7358,53 @@
       <w:r>
         <w:rPr>
           <w:rFonts w:asciiTheme="majorHAnsi" w:hAnsiTheme="majorHAnsi"/>
-          <w:sz w:val="22"/>
-          <w:szCs w:val="22"/>
-        </w:rPr>
-        <w:t>The system must be maintainable.</w:t>
+          <w:b/>
+          <w:sz w:val="22"/>
+          <w:szCs w:val="22"/>
+        </w:rPr>
+        <w:t xml:space="preserve">Redundant power </w:t>
+      </w:r>
+      <w:r>
+        <w:rPr>
+          <w:rFonts w:asciiTheme="majorHAnsi" w:hAnsiTheme="majorHAnsi"/>
+          <w:b/>
+          <w:sz w:val="22"/>
+          <w:szCs w:val="22"/>
+        </w:rPr>
+        <w:t>feeds</w:t>
+      </w:r>
+      <w:r>
+        <w:rPr>
+          <w:rFonts w:asciiTheme="majorHAnsi" w:hAnsiTheme="majorHAnsi"/>
+          <w:b/>
+          <w:sz w:val="22"/>
+          <w:szCs w:val="22"/>
+        </w:rPr>
+        <w:t xml:space="preserve"> during power failure</w:t>
+      </w:r>
+      <w:r>
+        <w:rPr>
+          <w:rFonts w:asciiTheme="majorHAnsi" w:hAnsiTheme="majorHAnsi"/>
+          <w:sz w:val="22"/>
+          <w:szCs w:val="22"/>
+        </w:rPr>
+        <w:t xml:space="preserve">: </w:t>
+      </w:r>
+      <w:r>
+        <w:rPr>
+          <w:rFonts w:asciiTheme="majorHAnsi" w:hAnsiTheme="majorHAnsi"/>
+          <w:sz w:val="22"/>
+          <w:szCs w:val="22"/>
+        </w:rPr>
+        <w:t>The system must be able to continue operating during a power outage</w:t>
+      </w:r>
+      <w:r>
+        <w:rPr>
+          <w:rFonts w:asciiTheme="majorHAnsi" w:hAnsiTheme="majorHAnsi"/>
+          <w:sz w:val="22"/>
+          <w:szCs w:val="22"/>
+        </w:rPr>
+        <w:t xml:space="preserve"> using redundant power feeds for a minimum of 2 days. </w:t>
       </w:r>
     </w:p>
     <w:p>
@@ -6256,17 +7415,51 @@
           <w:numId w:val="4"/>
         </w:numPr>
         <w:rPr>
-          <w:sz w:val="22"/>
-          <w:szCs w:val="22"/>
-        </w:rPr>
-      </w:pPr>
-      <w:r>
-        <w:rPr>
-          <w:rFonts w:asciiTheme="majorHAnsi" w:eastAsiaTheme="majorEastAsia" w:hAnsiTheme="majorHAnsi" w:cstheme="majorBidi"/>
-          <w:sz w:val="22"/>
-          <w:szCs w:val="22"/>
-        </w:rPr>
-        <w:t xml:space="preserve">The system must have adequate means of security (only authorized users have access to certain functions). </w:t>
+          <w:rFonts w:asciiTheme="majorHAnsi" w:hAnsiTheme="majorHAnsi"/>
+          <w:sz w:val="22"/>
+          <w:szCs w:val="22"/>
+        </w:rPr>
+      </w:pPr>
+      <w:r>
+        <w:rPr>
+          <w:rFonts w:asciiTheme="majorHAnsi" w:hAnsiTheme="majorHAnsi"/>
+          <w:b/>
+          <w:sz w:val="22"/>
+          <w:szCs w:val="22"/>
+        </w:rPr>
+        <w:t>User Friendliness</w:t>
+      </w:r>
+      <w:r>
+        <w:rPr>
+          <w:rFonts w:asciiTheme="majorHAnsi" w:hAnsiTheme="majorHAnsi"/>
+          <w:sz w:val="22"/>
+          <w:szCs w:val="22"/>
+        </w:rPr>
+        <w:t xml:space="preserve">: The system must have a </w:t>
+      </w:r>
+      <w:r>
+        <w:rPr>
+          <w:rFonts w:asciiTheme="majorHAnsi" w:hAnsiTheme="majorHAnsi"/>
+          <w:sz w:val="22"/>
+          <w:szCs w:val="22"/>
+        </w:rPr>
+        <w:t>user friendly</w:t>
+      </w:r>
+      <w:r>
+        <w:rPr>
+          <w:rFonts w:asciiTheme="majorHAnsi" w:hAnsiTheme="majorHAnsi"/>
+          <w:sz w:val="22"/>
+          <w:szCs w:val="22"/>
+        </w:rPr>
+        <w:t xml:space="preserve"> UI</w:t>
+      </w:r>
+      <w:r>
+        <w:rPr>
+          <w:rFonts w:asciiTheme="majorHAnsi" w:hAnsiTheme="majorHAnsi"/>
+          <w:sz w:val="22"/>
+          <w:szCs w:val="22"/>
+        </w:rPr>
+        <w:t>.</w:t>
       </w:r>
     </w:p>
     <w:p>
@@ -6277,6 +7470,37 @@
           <w:numId w:val="4"/>
         </w:numPr>
         <w:rPr>
+          <w:rFonts w:asciiTheme="majorHAnsi" w:hAnsiTheme="majorHAnsi"/>
+          <w:sz w:val="22"/>
+          <w:szCs w:val="22"/>
+        </w:rPr>
+      </w:pPr>
+      <w:r>
+        <w:rPr>
+          <w:rFonts w:asciiTheme="majorHAnsi" w:hAnsiTheme="majorHAnsi"/>
+          <w:b/>
+          <w:sz w:val="22"/>
+          <w:szCs w:val="22"/>
+        </w:rPr>
+        <w:t>Maintainability</w:t>
+      </w:r>
+      <w:r>
+        <w:rPr>
+          <w:rFonts w:asciiTheme="majorHAnsi" w:hAnsiTheme="majorHAnsi"/>
+          <w:sz w:val="22"/>
+          <w:szCs w:val="22"/>
+        </w:rPr>
+        <w:t xml:space="preserve">: The system must be maintainable by database administrators and other qualifiable staff. </w:t>
+      </w:r>
+    </w:p>
+    <w:p>
+      <w:pPr>
+        <w:pStyle w:val="BodyText"/>
+        <w:numPr>
+          <w:ilvl w:val="0"/>
+          <w:numId w:val="4"/>
+        </w:numPr>
+        <w:rPr>
           <w:sz w:val="22"/>
           <w:szCs w:val="22"/>
         </w:rPr>
@@ -6284,6 +7508,62 @@
       <w:r>
         <w:rPr>
           <w:rFonts w:asciiTheme="majorHAnsi" w:eastAsiaTheme="majorEastAsia" w:hAnsiTheme="majorHAnsi" w:cstheme="majorBidi"/>
+          <w:b/>
+          <w:sz w:val="22"/>
+          <w:szCs w:val="22"/>
+        </w:rPr>
+        <w:t>Adequate security measures</w:t>
+      </w:r>
+      <w:r>
+        <w:rPr>
+          <w:rFonts w:asciiTheme="majorHAnsi" w:eastAsiaTheme="majorEastAsia" w:hAnsiTheme="majorHAnsi" w:cstheme="majorBidi"/>
+          <w:sz w:val="22"/>
+          <w:szCs w:val="22"/>
+        </w:rPr>
+        <w:t xml:space="preserve">: </w:t>
+      </w:r>
+      <w:r>
+        <w:rPr>
+          <w:rFonts w:asciiTheme="majorHAnsi" w:eastAsiaTheme="majorEastAsia" w:hAnsiTheme="majorHAnsi" w:cstheme="majorBidi"/>
+          <w:sz w:val="22"/>
+          <w:szCs w:val="22"/>
+        </w:rPr>
+        <w:t xml:space="preserve">The system must have adequate means of security (only authorized users have access to certain functions). </w:t>
+      </w:r>
+    </w:p>
+    <w:p>
+      <w:pPr>
+        <w:pStyle w:val="BodyText"/>
+        <w:numPr>
+          <w:ilvl w:val="0"/>
+          <w:numId w:val="4"/>
+        </w:numPr>
+        <w:rPr>
+          <w:sz w:val="22"/>
+          <w:szCs w:val="22"/>
+        </w:rPr>
+      </w:pPr>
+      <w:r>
+        <w:rPr>
+          <w:rFonts w:asciiTheme="majorHAnsi" w:eastAsiaTheme="majorEastAsia" w:hAnsiTheme="majorHAnsi" w:cstheme="majorBidi"/>
+          <w:b/>
+          <w:sz w:val="22"/>
+          <w:szCs w:val="22"/>
+        </w:rPr>
+        <w:lastRenderedPageBreak/>
+        <w:t>Cross-platform interoperability</w:t>
+      </w:r>
+      <w:r>
+        <w:rPr>
+          <w:rFonts w:asciiTheme="majorHAnsi" w:eastAsiaTheme="majorEastAsia" w:hAnsiTheme="majorHAnsi" w:cstheme="majorBidi"/>
+          <w:sz w:val="22"/>
+          <w:szCs w:val="22"/>
+        </w:rPr>
+        <w:t xml:space="preserve">: </w:t>
+      </w:r>
+      <w:r>
+        <w:rPr>
+          <w:rFonts w:asciiTheme="majorHAnsi" w:eastAsiaTheme="majorEastAsia" w:hAnsiTheme="majorHAnsi" w:cstheme="majorBidi"/>
           <w:sz w:val="22"/>
           <w:szCs w:val="22"/>
         </w:rPr>
@@ -6293,272 +7573,8 @@
     <w:p>
       <w:pPr>
         <w:pStyle w:val="BodyText"/>
-      </w:pPr>
-    </w:p>
-    <w:p>
-      <w:pPr>
-        <w:pStyle w:val="BodyText"/>
-        <w:rPr>
-          <w:rFonts w:asciiTheme="majorHAnsi" w:hAnsiTheme="majorHAnsi"/>
-          <w:sz w:val="22"/>
-          <w:szCs w:val="22"/>
-        </w:rPr>
-      </w:pPr>
-    </w:p>
-    <w:p>
-      <w:pPr>
-        <w:pStyle w:val="BodyText"/>
-        <w:rPr>
-          <w:rFonts w:asciiTheme="majorHAnsi" w:hAnsiTheme="majorHAnsi"/>
-          <w:sz w:val="22"/>
-          <w:szCs w:val="22"/>
-        </w:rPr>
-      </w:pPr>
-    </w:p>
-    <w:p>
-      <w:pPr>
-        <w:pStyle w:val="BodyText"/>
-        <w:rPr>
-          <w:rFonts w:asciiTheme="majorHAnsi" w:hAnsiTheme="majorHAnsi"/>
-          <w:sz w:val="22"/>
-          <w:szCs w:val="22"/>
-        </w:rPr>
-      </w:pPr>
-    </w:p>
-    <w:p>
-      <w:pPr>
-        <w:pStyle w:val="BodyText"/>
-        <w:rPr>
-          <w:rFonts w:asciiTheme="majorHAnsi" w:hAnsiTheme="majorHAnsi"/>
-          <w:sz w:val="22"/>
-          <w:szCs w:val="22"/>
-        </w:rPr>
-      </w:pPr>
-      <w:r>
-        <w:rPr>
-          <w:rFonts w:asciiTheme="majorHAnsi" w:hAnsiTheme="majorHAnsi"/>
-          <w:sz w:val="22"/>
-          <w:szCs w:val="22"/>
-        </w:rPr>
-        <w:t>AkiBakery expects the new system to produce the following:</w:t>
-      </w:r>
-    </w:p>
-    <w:p>
-      <w:pPr>
-        <w:numPr>
-          <w:ilvl w:val="1"/>
-          <w:numId w:val="2"/>
-        </w:numPr>
-        <w:rPr>
-          <w:rFonts w:asciiTheme="majorHAnsi" w:hAnsiTheme="majorHAnsi"/>
-          <w:sz w:val="22"/>
-          <w:szCs w:val="22"/>
-        </w:rPr>
-      </w:pPr>
-      <w:r>
-        <w:rPr>
-          <w:rFonts w:asciiTheme="majorHAnsi" w:eastAsia="Calibri" w:hAnsiTheme="majorHAnsi" w:cs="Calibri"/>
-          <w:sz w:val="22"/>
-          <w:szCs w:val="22"/>
-        </w:rPr>
-        <w:t xml:space="preserve">Automate the input of orders into the system </w:t>
-      </w:r>
-    </w:p>
-    <w:p>
-      <w:pPr>
-        <w:numPr>
-          <w:ilvl w:val="1"/>
-          <w:numId w:val="2"/>
-        </w:numPr>
-        <w:rPr>
-          <w:rFonts w:asciiTheme="majorHAnsi" w:hAnsiTheme="majorHAnsi"/>
-          <w:sz w:val="22"/>
-          <w:szCs w:val="22"/>
-        </w:rPr>
-      </w:pPr>
-      <w:r>
-        <w:rPr>
-          <w:rFonts w:asciiTheme="majorHAnsi" w:eastAsia="Calibri" w:hAnsiTheme="majorHAnsi" w:cs="Calibri"/>
-          <w:sz w:val="22"/>
-          <w:szCs w:val="22"/>
-        </w:rPr>
-        <w:t xml:space="preserve">Automate the printing of invoices </w:t>
-      </w:r>
-    </w:p>
-    <w:p>
-      <w:pPr>
-        <w:numPr>
-          <w:ilvl w:val="1"/>
-          <w:numId w:val="2"/>
-        </w:numPr>
-        <w:rPr>
-          <w:rFonts w:asciiTheme="majorHAnsi" w:hAnsiTheme="majorHAnsi"/>
-          <w:sz w:val="22"/>
-          <w:szCs w:val="22"/>
-        </w:rPr>
-      </w:pPr>
-      <w:r>
-        <w:rPr>
-          <w:rFonts w:asciiTheme="majorHAnsi" w:eastAsia="Calibri" w:hAnsiTheme="majorHAnsi" w:cs="Calibri"/>
-          <w:sz w:val="22"/>
-          <w:szCs w:val="22"/>
-        </w:rPr>
-        <w:t xml:space="preserve">Automate the input and modification of the status of products (whether or not they are doing well) </w:t>
-      </w:r>
-    </w:p>
-    <w:p>
-      <w:pPr>
-        <w:numPr>
-          <w:ilvl w:val="1"/>
-          <w:numId w:val="2"/>
-        </w:numPr>
-        <w:rPr>
-          <w:rFonts w:asciiTheme="majorHAnsi" w:hAnsiTheme="majorHAnsi"/>
-          <w:sz w:val="22"/>
-          <w:szCs w:val="22"/>
-        </w:rPr>
-      </w:pPr>
-      <w:r>
-        <w:rPr>
-          <w:rFonts w:asciiTheme="majorHAnsi" w:eastAsia="Calibri" w:hAnsiTheme="majorHAnsi" w:cs="Calibri"/>
-          <w:sz w:val="22"/>
-          <w:szCs w:val="22"/>
-        </w:rPr>
-        <w:t xml:space="preserve">Automate the input and modification of standing orders (by the company's merchandisers using their company tablet machines and the company's clients using the web on desktops and mobile OS's ) </w:t>
-      </w:r>
-    </w:p>
-    <w:p>
-      <w:pPr>
-        <w:numPr>
-          <w:ilvl w:val="1"/>
-          <w:numId w:val="2"/>
-        </w:numPr>
-        <w:rPr>
-          <w:rFonts w:asciiTheme="majorHAnsi" w:hAnsiTheme="majorHAnsi"/>
-          <w:sz w:val="22"/>
-          <w:szCs w:val="22"/>
-        </w:rPr>
-      </w:pPr>
-      <w:r>
-        <w:rPr>
-          <w:rFonts w:asciiTheme="majorHAnsi" w:eastAsia="Calibri" w:hAnsiTheme="majorHAnsi" w:cs="Calibri"/>
-          <w:sz w:val="22"/>
-          <w:szCs w:val="22"/>
-        </w:rPr>
-        <w:t xml:space="preserve">Must contain a RDBMS which contains all the data about orders, standing orders, recipes, clients, etc. </w:t>
-      </w:r>
-    </w:p>
-    <w:p>
-      <w:pPr>
-        <w:numPr>
-          <w:ilvl w:val="1"/>
-          <w:numId w:val="2"/>
-        </w:numPr>
-        <w:rPr>
-          <w:rFonts w:asciiTheme="majorHAnsi" w:hAnsiTheme="majorHAnsi"/>
-          <w:sz w:val="22"/>
-          <w:szCs w:val="22"/>
-        </w:rPr>
-      </w:pPr>
-      <w:r>
-        <w:rPr>
-          <w:rFonts w:asciiTheme="majorHAnsi" w:eastAsia="Calibri" w:hAnsiTheme="majorHAnsi" w:cs="Calibri"/>
-          <w:sz w:val="22"/>
-          <w:szCs w:val="22"/>
-        </w:rPr>
-        <w:t>There should be a relational database management system dedicated to the van- drivers which at the end of the day, information collected from the van drivers would be uploaded into the main database system.</w:t>
-      </w:r>
-    </w:p>
-    <w:p>
-      <w:pPr>
-        <w:numPr>
-          <w:ilvl w:val="1"/>
-          <w:numId w:val="2"/>
-        </w:numPr>
-        <w:rPr>
-          <w:rFonts w:asciiTheme="majorHAnsi" w:hAnsiTheme="majorHAnsi"/>
-          <w:sz w:val="22"/>
-          <w:szCs w:val="22"/>
-        </w:rPr>
-      </w:pPr>
-      <w:r>
-        <w:rPr>
-          <w:rFonts w:asciiTheme="majorHAnsi" w:eastAsia="Calibri" w:hAnsiTheme="majorHAnsi" w:cs="Calibri"/>
-          <w:sz w:val="22"/>
-          <w:szCs w:val="22"/>
-        </w:rPr>
-        <w:t xml:space="preserve">Automate the management of clients of the bakery (the accounts of clients) / Maybe a CRM system? </w:t>
-      </w:r>
-    </w:p>
-    <w:p>
-      <w:pPr>
-        <w:numPr>
-          <w:ilvl w:val="1"/>
-          <w:numId w:val="2"/>
-        </w:numPr>
-        <w:rPr>
-          <w:rFonts w:asciiTheme="majorHAnsi" w:hAnsiTheme="majorHAnsi"/>
-          <w:sz w:val="22"/>
-          <w:szCs w:val="22"/>
-        </w:rPr>
-      </w:pPr>
-      <w:r>
-        <w:rPr>
-          <w:rFonts w:asciiTheme="majorHAnsi" w:eastAsia="Calibri" w:hAnsiTheme="majorHAnsi" w:cs="Calibri"/>
-          <w:sz w:val="22"/>
-          <w:szCs w:val="22"/>
-        </w:rPr>
-        <w:t xml:space="preserve">Creation of real-time graphs (such as financial graphs) for enhanced decision-making capabilities </w:t>
-      </w:r>
-    </w:p>
-    <w:p>
-      <w:pPr>
-        <w:numPr>
-          <w:ilvl w:val="1"/>
-          <w:numId w:val="2"/>
-        </w:numPr>
-        <w:rPr>
-          <w:rFonts w:asciiTheme="majorHAnsi" w:hAnsiTheme="majorHAnsi"/>
-          <w:sz w:val="22"/>
-          <w:szCs w:val="22"/>
-        </w:rPr>
-      </w:pPr>
-      <w:r>
-        <w:rPr>
-          <w:rFonts w:asciiTheme="majorHAnsi" w:eastAsia="Calibri" w:hAnsiTheme="majorHAnsi" w:cs="Calibri"/>
-          <w:sz w:val="22"/>
-          <w:szCs w:val="22"/>
-        </w:rPr>
-        <w:t xml:space="preserve">Automation of input of purchase orders into the system (approved purchase orders become either standing orders or regular orders) </w:t>
-      </w:r>
-    </w:p>
-    <w:p>
-      <w:pPr>
-        <w:pStyle w:val="BodyText"/>
-        <w:numPr>
-          <w:ilvl w:val="1"/>
-          <w:numId w:val="2"/>
-        </w:numPr>
-        <w:rPr>
-          <w:rFonts w:asciiTheme="majorHAnsi" w:hAnsiTheme="majorHAnsi"/>
-          <w:sz w:val="22"/>
-          <w:szCs w:val="22"/>
-        </w:rPr>
-      </w:pPr>
-      <w:r>
-        <w:rPr>
-          <w:rFonts w:asciiTheme="majorHAnsi" w:eastAsia="Calibri" w:hAnsiTheme="majorHAnsi" w:cs="Calibri"/>
-          <w:sz w:val="22"/>
-          <w:szCs w:val="22"/>
-        </w:rPr>
-        <w:t xml:space="preserve">Customers should be able to login from any device to view their accounts, place orders depending on the type of customer. </w:t>
-      </w:r>
-    </w:p>
-    <w:p>
-      <w:pPr>
-        <w:pStyle w:val="BodyText"/>
-        <w:rPr>
-          <w:rFonts w:asciiTheme="majorHAnsi" w:hAnsiTheme="majorHAnsi"/>
+        <w:ind w:left="360"/>
+        <w:rPr>
           <w:sz w:val="22"/>
           <w:szCs w:val="22"/>
         </w:rPr>
@@ -7123,6 +8139,7 @@
           <w:sz w:val="22"/>
           <w:szCs w:val="22"/>
         </w:rPr>
+        <w:lastRenderedPageBreak/>
         <w:t xml:space="preserve">Merchandisers </w:t>
       </w:r>
       <w:r>
@@ -7836,6 +8853,7 @@
                 <w:sz w:val="22"/>
                 <w:szCs w:val="22"/>
               </w:rPr>
+              <w:lastRenderedPageBreak/>
               <w:t xml:space="preserve">Tom </w:t>
             </w:r>
             <w:proofErr w:type="spellStart"/>
@@ -8431,7 +9449,6 @@
                 <w:sz w:val="22"/>
                 <w:szCs w:val="22"/>
               </w:rPr>
-              <w:lastRenderedPageBreak/>
               <w:t>Patrick Powder, Administrative Assistant</w:t>
             </w:r>
           </w:p>
@@ -8659,6 +9676,7 @@
           <w:sz w:val="22"/>
           <w:szCs w:val="22"/>
         </w:rPr>
+        <w:lastRenderedPageBreak/>
         <w:t xml:space="preserve">     </w:t>
       </w:r>
       <w:r>
@@ -9068,7 +10086,6 @@
           <w:sz w:val="22"/>
           <w:szCs w:val="22"/>
         </w:rPr>
-        <w:lastRenderedPageBreak/>
         <w:t xml:space="preserve">Requirements </w:t>
       </w:r>
       <w:proofErr w:type="gramStart"/>
@@ -9275,6 +10292,7 @@
           <w:sz w:val="22"/>
           <w:szCs w:val="22"/>
         </w:rPr>
+        <w:lastRenderedPageBreak/>
         <w:t xml:space="preserve">Configuration Management: Describe the process by which problems and changes are submitted, reviewed, and </w:t>
       </w:r>
       <w:proofErr w:type="spellStart"/>
@@ -9475,7 +10493,6 @@
           <w:sz w:val="22"/>
           <w:szCs w:val="22"/>
         </w:rPr>
-        <w:lastRenderedPageBreak/>
         <w:t>The project manager maintains a schedule showing the expected date of each milestone. The line items in the schedule include work packages assigned to individuals. Each individual who is assigned a work package provides %completion information to the project manager on a weekly basis. Changes in the schedule will be escalated to the project sponsors, who will then decide whether to alter scope in order to preserve target completion dates.</w:t>
       </w:r>
     </w:p>
@@ -9659,6 +10676,7 @@
           <w:sz w:val="22"/>
           <w:szCs w:val="22"/>
         </w:rPr>
+        <w:lastRenderedPageBreak/>
         <w:t xml:space="preserve">Earned value for completed tasks. This is used to re-estimate the schedule and budget for the remainder of the project, and/or to identify need for scope changes. </w:t>
       </w:r>
     </w:p>
@@ -9931,7 +10949,6 @@
           <w:sz w:val="22"/>
           <w:szCs w:val="22"/>
         </w:rPr>
-        <w:lastRenderedPageBreak/>
         <w:t xml:space="preserve">Appropriate tools will be selected which provide a database of Change Requests and a controlled versioned repository of project artifacts. </w:t>
       </w:r>
     </w:p>
@@ -10260,10 +11277,7 @@
             <w:sym w:font="Symbol" w:char="F0D3"/>
           </w:r>
           <w:r>
-            <w:t xml:space="preserve"> AkiPro-Plus Bakery</w:t>
-          </w:r>
-          <w:r>
-            <w:t xml:space="preserve">, </w:t>
+            <w:t xml:space="preserve"> AkiPro-Plus Bakery, </w:t>
           </w:r>
           <w:r>
             <w:fldChar w:fldCharType="begin"/>
@@ -10325,7 +11339,7 @@
               <w:rStyle w:val="PageNumber"/>
               <w:noProof/>
             </w:rPr>
-            <w:t>6</w:t>
+            <w:t>10</w:t>
           </w:r>
           <w:r>
             <w:rPr>
@@ -10509,21 +11523,11 @@
           <w:tcW w:w="6379" w:type="dxa"/>
         </w:tcPr>
         <w:p>
-          <w:r>
-            <w:fldChar w:fldCharType="begin"/>
-          </w:r>
-          <w:r>
-            <w:instrText xml:space="preserve"> SUBJECT  \* MERGEFORMAT </w:instrText>
-          </w:r>
-          <w:r>
-            <w:fldChar w:fldCharType="separate"/>
-          </w:r>
-          <w:r>
-            <w:t>&lt;Project Name&gt;</w:t>
-          </w:r>
-          <w:r>
-            <w:fldChar w:fldCharType="end"/>
-          </w:r>
+          <w:fldSimple w:instr=" SUBJECT  \* MERGEFORMAT ">
+            <w:r>
+              <w:t>&lt;Project Name&gt;</w:t>
+            </w:r>
+          </w:fldSimple>
         </w:p>
       </w:tc>
       <w:tc>
@@ -10550,21 +11554,11 @@
           <w:tcW w:w="6379" w:type="dxa"/>
         </w:tcPr>
         <w:p>
-          <w:r>
-            <w:fldChar w:fldCharType="begin"/>
-          </w:r>
-          <w:r>
-            <w:instrText xml:space="preserve"> TITLE  \* MERGEFORMAT </w:instrText>
-          </w:r>
-          <w:r>
-            <w:fldChar w:fldCharType="separate"/>
-          </w:r>
-          <w:r>
-            <w:t>Software Development Plan (Small Project)</w:t>
-          </w:r>
-          <w:r>
-            <w:fldChar w:fldCharType="end"/>
-          </w:r>
+          <w:fldSimple w:instr=" TITLE  \* MERGEFORMAT ">
+            <w:r>
+              <w:t>Software Development Plan (Small Project)</w:t>
+            </w:r>
+          </w:fldSimple>
         </w:p>
       </w:tc>
       <w:tc>
@@ -12718,7 +13712,6 @@
     <w:tblPr>
       <w:tblStyleRowBandSize w:val="1"/>
       <w:tblStyleColBandSize w:val="1"/>
-      <w:tblInd w:w="0" w:type="dxa"/>
       <w:tblBorders>
         <w:top w:val="single" w:sz="4" w:space="0" w:color="666666" w:themeColor="text1" w:themeTint="99"/>
         <w:left w:val="single" w:sz="4" w:space="0" w:color="666666" w:themeColor="text1" w:themeTint="99"/>
@@ -12727,12 +13720,6 @@
         <w:insideH w:val="single" w:sz="4" w:space="0" w:color="666666" w:themeColor="text1" w:themeTint="99"/>
         <w:insideV w:val="single" w:sz="4" w:space="0" w:color="666666" w:themeColor="text1" w:themeTint="99"/>
       </w:tblBorders>
-      <w:tblCellMar>
-        <w:top w:w="0" w:type="dxa"/>
-        <w:left w:w="108" w:type="dxa"/>
-        <w:bottom w:w="0" w:type="dxa"/>
-        <w:right w:w="108" w:type="dxa"/>
-      </w:tblCellMar>
     </w:tblPr>
     <w:tblStylePr w:type="firstRow">
       <w:rPr>
@@ -12858,7 +13845,6 @@
     <w:tblPr>
       <w:tblStyleRowBandSize w:val="1"/>
       <w:tblStyleColBandSize w:val="1"/>
-      <w:tblInd w:w="0" w:type="dxa"/>
       <w:tblBorders>
         <w:top w:val="single" w:sz="4" w:space="0" w:color="999999" w:themeColor="text1" w:themeTint="66"/>
         <w:left w:val="single" w:sz="4" w:space="0" w:color="999999" w:themeColor="text1" w:themeTint="66"/>
@@ -12867,12 +13853,6 @@
         <w:insideH w:val="single" w:sz="4" w:space="0" w:color="999999" w:themeColor="text1" w:themeTint="66"/>
         <w:insideV w:val="single" w:sz="4" w:space="0" w:color="999999" w:themeColor="text1" w:themeTint="66"/>
       </w:tblBorders>
-      <w:tblCellMar>
-        <w:top w:w="0" w:type="dxa"/>
-        <w:left w:w="108" w:type="dxa"/>
-        <w:bottom w:w="0" w:type="dxa"/>
-        <w:right w:w="108" w:type="dxa"/>
-      </w:tblCellMar>
     </w:tblPr>
     <w:tblStylePr w:type="firstRow">
       <w:rPr>

</xml_diff>

<commit_message>
Lloyd: Fixed overwriting issue.
</commit_message>
<xml_diff>
--- a/Software_Development_Plan.docx
+++ b/Software_Development_Plan.docx
@@ -3270,69 +3270,92 @@
       <w:r>
         <w:rPr>
           <w:rFonts w:asciiTheme="majorHAnsi" w:hAnsiTheme="majorHAnsi"/>
-          <w:i/>
-          <w:iCs/>
-          <w:color w:val="0070C0"/>
-          <w:sz w:val="22"/>
-          <w:szCs w:val="22"/>
-        </w:rPr>
-        <w:t xml:space="preserve">[The introduction of the </w:t>
-      </w:r>
-      <w:r>
-        <w:rPr>
-          <w:rFonts w:asciiTheme="majorHAnsi" w:hAnsiTheme="majorHAnsi"/>
-          <w:b/>
-          <w:bCs/>
-          <w:i/>
-          <w:iCs/>
-          <w:color w:val="0070C0"/>
-          <w:sz w:val="22"/>
-          <w:szCs w:val="22"/>
-        </w:rPr>
-        <w:t>Software Development Plan</w:t>
-      </w:r>
-      <w:r>
-        <w:rPr>
-          <w:rFonts w:asciiTheme="majorHAnsi" w:hAnsiTheme="majorHAnsi"/>
-          <w:i/>
-          <w:iCs/>
-          <w:color w:val="0070C0"/>
-          <w:sz w:val="22"/>
-          <w:szCs w:val="22"/>
-        </w:rPr>
-        <w:t xml:space="preserve"> provides an overview of the entire document. It includes the purpose, scope, definitions, acronyms, abbreviations, references, and overview of this </w:t>
-      </w:r>
-      <w:r>
-        <w:rPr>
-          <w:rFonts w:asciiTheme="majorHAnsi" w:hAnsiTheme="majorHAnsi"/>
-          <w:b/>
-          <w:bCs/>
-          <w:i/>
-          <w:iCs/>
-          <w:color w:val="0070C0"/>
-          <w:sz w:val="22"/>
-          <w:szCs w:val="22"/>
-        </w:rPr>
-        <w:t>Software Development Plan</w:t>
-      </w:r>
-      <w:r>
-        <w:rPr>
-          <w:rFonts w:asciiTheme="majorHAnsi" w:hAnsiTheme="majorHAnsi"/>
-          <w:i/>
-          <w:iCs/>
-          <w:color w:val="0070C0"/>
-          <w:sz w:val="22"/>
-          <w:szCs w:val="22"/>
-        </w:rPr>
-        <w:t>.]</w:t>
-      </w:r>
-      <w:r>
-        <w:rPr>
-          <w:rFonts w:asciiTheme="majorHAnsi" w:hAnsiTheme="majorHAnsi"/>
-          <w:sz w:val="22"/>
-          <w:szCs w:val="22"/>
-        </w:rPr>
-        <w:t xml:space="preserve"> </w:t>
+          <w:sz w:val="22"/>
+          <w:szCs w:val="22"/>
+        </w:rPr>
+        <w:t xml:space="preserve">The software development plan is mainly focused on collecting the necessary information to initiate, develop, and modify the </w:t>
+      </w:r>
+      <w:proofErr w:type="spellStart"/>
+      <w:r>
+        <w:rPr>
+          <w:rFonts w:asciiTheme="majorHAnsi" w:hAnsiTheme="majorHAnsi"/>
+          <w:sz w:val="22"/>
+          <w:szCs w:val="22"/>
+        </w:rPr>
+        <w:t>AkiProPlus</w:t>
+      </w:r>
+      <w:proofErr w:type="spellEnd"/>
+      <w:r>
+        <w:rPr>
+          <w:rFonts w:asciiTheme="majorHAnsi" w:hAnsiTheme="majorHAnsi"/>
+          <w:sz w:val="22"/>
+          <w:szCs w:val="22"/>
+        </w:rPr>
+        <w:t xml:space="preserve"> project, which was developed to overhaul the existing </w:t>
+      </w:r>
+      <w:proofErr w:type="spellStart"/>
+      <w:proofErr w:type="gramStart"/>
+      <w:r>
+        <w:rPr>
+          <w:rFonts w:asciiTheme="majorHAnsi" w:hAnsiTheme="majorHAnsi"/>
+          <w:sz w:val="22"/>
+          <w:szCs w:val="22"/>
+        </w:rPr>
+        <w:t>AkiPro</w:t>
+      </w:r>
+      <w:proofErr w:type="spellEnd"/>
+      <w:r>
+        <w:rPr>
+          <w:rFonts w:asciiTheme="majorHAnsi" w:hAnsiTheme="majorHAnsi"/>
+          <w:sz w:val="22"/>
+          <w:szCs w:val="22"/>
+        </w:rPr>
+        <w:t xml:space="preserve">  management</w:t>
+      </w:r>
+      <w:proofErr w:type="gramEnd"/>
+      <w:r>
+        <w:rPr>
+          <w:rFonts w:asciiTheme="majorHAnsi" w:hAnsiTheme="majorHAnsi"/>
+          <w:sz w:val="22"/>
+          <w:szCs w:val="22"/>
+        </w:rPr>
+        <w:t xml:space="preserve"> system from </w:t>
+      </w:r>
+      <w:proofErr w:type="spellStart"/>
+      <w:r>
+        <w:rPr>
+          <w:rFonts w:asciiTheme="majorHAnsi" w:hAnsiTheme="majorHAnsi"/>
+          <w:sz w:val="22"/>
+          <w:szCs w:val="22"/>
+        </w:rPr>
+        <w:t>AkiBakery</w:t>
+      </w:r>
+      <w:proofErr w:type="spellEnd"/>
+      <w:r>
+        <w:rPr>
+          <w:rFonts w:asciiTheme="majorHAnsi" w:hAnsiTheme="majorHAnsi"/>
+          <w:sz w:val="22"/>
+          <w:szCs w:val="22"/>
+        </w:rPr>
+        <w:t xml:space="preserve">. This overhaul, which tackles issues related to handling invoices, data storage, inventory management, and customer feedback will be governed by the software development plan. Furthermore, this document is divided into several phases which are governed by the needs and deliverables from </w:t>
+      </w:r>
+      <w:proofErr w:type="spellStart"/>
+      <w:r>
+        <w:rPr>
+          <w:rFonts w:asciiTheme="majorHAnsi" w:hAnsiTheme="majorHAnsi"/>
+          <w:sz w:val="22"/>
+          <w:szCs w:val="22"/>
+        </w:rPr>
+        <w:t>AkiBakery</w:t>
+      </w:r>
+      <w:proofErr w:type="spellEnd"/>
+      <w:r>
+        <w:rPr>
+          <w:rFonts w:asciiTheme="majorHAnsi" w:hAnsiTheme="majorHAnsi"/>
+          <w:sz w:val="22"/>
+          <w:szCs w:val="22"/>
+        </w:rPr>
+        <w:t xml:space="preserve">. To increase the comprehensiveness of the software development plan a section dedicated to definitions, acronyms, and abbreviations will be included. A references section will also be provided to ensure a list of documents referenced throughout the software development plan. To conclude, an overview of the rest of the points of interest in the software development plan is featured. </w:t>
       </w:r>
     </w:p>
     <w:p>
@@ -3667,18 +3690,31 @@
         <w:pStyle w:val="BodyText"/>
         <w:rPr>
           <w:rFonts w:asciiTheme="majorHAnsi" w:hAnsiTheme="majorHAnsi"/>
-          <w:sz w:val="22"/>
-          <w:szCs w:val="22"/>
-        </w:rPr>
-      </w:pPr>
-      <w:r>
-        <w:rPr>
-          <w:rFonts w:asciiTheme="majorHAnsi" w:hAnsiTheme="majorHAnsi"/>
           <w:i/>
           <w:iCs/>
           <w:sz w:val="22"/>
           <w:szCs w:val="22"/>
         </w:rPr>
+      </w:pPr>
+    </w:p>
+    <w:p>
+      <w:pPr>
+        <w:pStyle w:val="BodyText"/>
+        <w:rPr>
+          <w:rFonts w:asciiTheme="majorHAnsi" w:hAnsiTheme="majorHAnsi"/>
+          <w:sz w:val="22"/>
+          <w:szCs w:val="22"/>
+        </w:rPr>
+      </w:pPr>
+      <w:r>
+        <w:rPr>
+          <w:rFonts w:asciiTheme="majorHAnsi" w:hAnsiTheme="majorHAnsi"/>
+          <w:i/>
+          <w:iCs/>
+          <w:sz w:val="22"/>
+          <w:szCs w:val="22"/>
+        </w:rPr>
+        <w:lastRenderedPageBreak/>
         <w:t>Objectives</w:t>
       </w:r>
     </w:p>
@@ -3847,7 +3883,6 @@
           <w:sz w:val="22"/>
           <w:szCs w:val="22"/>
         </w:rPr>
-        <w:lastRenderedPageBreak/>
         <w:t>Measureable</w:t>
       </w:r>
     </w:p>
@@ -4389,6 +4424,7 @@
           <w:sz w:val="22"/>
           <w:szCs w:val="22"/>
         </w:rPr>
+        <w:lastRenderedPageBreak/>
         <w:t xml:space="preserve">Entity-Relationship Diagram (ERD): </w:t>
       </w:r>
       <w:r>
@@ -4589,7 +4625,6 @@
           <w:sz w:val="22"/>
           <w:szCs w:val="22"/>
         </w:rPr>
-        <w:lastRenderedPageBreak/>
         <w:t xml:space="preserve">Gantt </w:t>
       </w:r>
       <w:r>
@@ -5222,6 +5257,7 @@
           <w:sz w:val="22"/>
           <w:szCs w:val="22"/>
         </w:rPr>
+        <w:lastRenderedPageBreak/>
         <w:t>Project Organization</w:t>
       </w:r>
       <w:r>
@@ -5323,7 +5359,6 @@
           <w:sz w:val="22"/>
           <w:szCs w:val="22"/>
         </w:rPr>
-        <w:lastRenderedPageBreak/>
         <w:t>Project Overview</w:t>
       </w:r>
       <w:bookmarkEnd w:id="10"/>
@@ -5350,32 +5385,145 @@
     </w:p>
     <w:p>
       <w:pPr>
-        <w:pStyle w:val="InfoBlue"/>
-        <w:rPr>
-          <w:rFonts w:asciiTheme="majorHAnsi" w:hAnsiTheme="majorHAnsi"/>
-          <w:sz w:val="22"/>
-          <w:szCs w:val="22"/>
-        </w:rPr>
-      </w:pPr>
-      <w:r>
-        <w:rPr>
-          <w:rFonts w:asciiTheme="majorHAnsi" w:hAnsiTheme="majorHAnsi"/>
-          <w:sz w:val="22"/>
-          <w:szCs w:val="22"/>
-        </w:rPr>
-        <w:t>[A brief description of the purpose and objectives of this project and a brief description of what deliverables the project is expected to deliver.]</w:t>
-      </w:r>
-    </w:p>
-    <w:p>
-      <w:pPr>
-        <w:pStyle w:val="BodyText"/>
-        <w:rPr>
-          <w:rFonts w:asciiTheme="majorHAnsi" w:hAnsiTheme="majorHAnsi"/>
-          <w:sz w:val="22"/>
-          <w:szCs w:val="22"/>
-        </w:rPr>
-      </w:pPr>
-      <w:r>
+        <w:pStyle w:val="Heading2"/>
+        <w:rPr>
+          <w:rFonts w:asciiTheme="majorHAnsi" w:hAnsiTheme="majorHAnsi"/>
+          <w:sz w:val="22"/>
+          <w:szCs w:val="22"/>
+        </w:rPr>
+      </w:pPr>
+      <w:r>
+        <w:rPr>
+          <w:rFonts w:asciiTheme="majorHAnsi" w:hAnsiTheme="majorHAnsi"/>
+          <w:sz w:val="22"/>
+          <w:szCs w:val="22"/>
+        </w:rPr>
+        <w:t>Project Purpose, Scope, and Objectives</w:t>
+      </w:r>
+    </w:p>
+    <w:p>
+      <w:pPr>
+        <w:pStyle w:val="BodyText"/>
+        <w:rPr>
+          <w:rFonts w:asciiTheme="majorHAnsi" w:hAnsiTheme="majorHAnsi"/>
+          <w:bCs/>
+          <w:sz w:val="22"/>
+          <w:szCs w:val="22"/>
+        </w:rPr>
+      </w:pPr>
+      <w:r>
+        <w:rPr>
+          <w:rFonts w:asciiTheme="majorHAnsi" w:hAnsiTheme="majorHAnsi"/>
+          <w:bCs/>
+          <w:sz w:val="22"/>
+          <w:szCs w:val="22"/>
+        </w:rPr>
+        <w:t xml:space="preserve">The </w:t>
+      </w:r>
+      <w:proofErr w:type="spellStart"/>
+      <w:r>
+        <w:rPr>
+          <w:rFonts w:asciiTheme="majorHAnsi" w:hAnsiTheme="majorHAnsi"/>
+          <w:bCs/>
+          <w:sz w:val="22"/>
+          <w:szCs w:val="22"/>
+        </w:rPr>
+        <w:t>AkiProPlus</w:t>
+      </w:r>
+      <w:proofErr w:type="spellEnd"/>
+      <w:r>
+        <w:rPr>
+          <w:rFonts w:asciiTheme="majorHAnsi" w:hAnsiTheme="majorHAnsi"/>
+          <w:bCs/>
+          <w:sz w:val="22"/>
+          <w:szCs w:val="22"/>
+        </w:rPr>
+        <w:t xml:space="preserve"> project aims to primarily overhaul existing functions (business processes) of the current </w:t>
+      </w:r>
+      <w:proofErr w:type="spellStart"/>
+      <w:r>
+        <w:rPr>
+          <w:rFonts w:asciiTheme="majorHAnsi" w:hAnsiTheme="majorHAnsi"/>
+          <w:bCs/>
+          <w:sz w:val="22"/>
+          <w:szCs w:val="22"/>
+        </w:rPr>
+        <w:t>AkiPro</w:t>
+      </w:r>
+      <w:proofErr w:type="spellEnd"/>
+      <w:r>
+        <w:rPr>
+          <w:rFonts w:asciiTheme="majorHAnsi" w:hAnsiTheme="majorHAnsi"/>
+          <w:bCs/>
+          <w:sz w:val="22"/>
+          <w:szCs w:val="22"/>
+        </w:rPr>
+        <w:t xml:space="preserve"> management system and introduce new functions to improve the effectiveness of the improved management system over the previous one. The project ultimately must be able to fully replace the previous </w:t>
+      </w:r>
+      <w:proofErr w:type="spellStart"/>
+      <w:r>
+        <w:rPr>
+          <w:rFonts w:asciiTheme="majorHAnsi" w:hAnsiTheme="majorHAnsi"/>
+          <w:bCs/>
+          <w:sz w:val="22"/>
+          <w:szCs w:val="22"/>
+        </w:rPr>
+        <w:t>AkiPro</w:t>
+      </w:r>
+      <w:proofErr w:type="spellEnd"/>
+      <w:r>
+        <w:rPr>
+          <w:rFonts w:asciiTheme="majorHAnsi" w:hAnsiTheme="majorHAnsi"/>
+          <w:bCs/>
+          <w:sz w:val="22"/>
+          <w:szCs w:val="22"/>
+        </w:rPr>
+        <w:t xml:space="preserve"> management system for a new and improved one.</w:t>
+      </w:r>
+    </w:p>
+    <w:p>
+      <w:pPr>
+        <w:pStyle w:val="BodyText"/>
+        <w:rPr>
+          <w:rFonts w:asciiTheme="majorHAnsi" w:hAnsiTheme="majorHAnsi"/>
+          <w:bCs/>
+          <w:sz w:val="22"/>
+          <w:szCs w:val="22"/>
+        </w:rPr>
+      </w:pPr>
+      <w:r>
+        <w:rPr>
+          <w:rFonts w:asciiTheme="majorHAnsi" w:hAnsiTheme="majorHAnsi"/>
+          <w:bCs/>
+          <w:sz w:val="22"/>
+          <w:szCs w:val="22"/>
+        </w:rPr>
+        <w:t xml:space="preserve">Below in this section is a bullet point list of the functional and non-functional requirements each entity of the new system must be able to fulfill in order for the project to be a success. Some of these functional requirements contain deliverables that are integral to its corresponding functional requirement. These entities include: customers, clerks, the </w:t>
+      </w:r>
+      <w:proofErr w:type="spellStart"/>
+      <w:r>
+        <w:rPr>
+          <w:rFonts w:asciiTheme="majorHAnsi" w:hAnsiTheme="majorHAnsi"/>
+          <w:bCs/>
+          <w:sz w:val="22"/>
+          <w:szCs w:val="22"/>
+        </w:rPr>
+        <w:t>AkiProPlus</w:t>
+      </w:r>
+      <w:proofErr w:type="spellEnd"/>
+      <w:r>
+        <w:rPr>
+          <w:rFonts w:asciiTheme="majorHAnsi" w:hAnsiTheme="majorHAnsi"/>
+          <w:bCs/>
+          <w:sz w:val="22"/>
+          <w:szCs w:val="22"/>
+        </w:rPr>
+        <w:t xml:space="preserve"> management system, van drivers, merchandisers, and suppliers. </w:t>
+      </w:r>
+    </w:p>
+    <w:p>
+      <w:pPr>
+        <w:pStyle w:val="BodyText"/>
         <w:rPr>
           <w:rFonts w:asciiTheme="majorHAnsi" w:hAnsiTheme="majorHAnsi"/>
           <w:b/>
@@ -5383,7 +5531,64 @@
           <w:sz w:val="22"/>
           <w:szCs w:val="22"/>
         </w:rPr>
+      </w:pPr>
+    </w:p>
+    <w:p>
+      <w:pPr>
+        <w:pStyle w:val="BodyText"/>
+        <w:rPr>
+          <w:rFonts w:asciiTheme="majorHAnsi" w:hAnsiTheme="majorHAnsi"/>
+          <w:b/>
+          <w:bCs/>
+          <w:i/>
+          <w:sz w:val="24"/>
+          <w:szCs w:val="24"/>
+        </w:rPr>
+      </w:pPr>
+      <w:r>
+        <w:rPr>
+          <w:rFonts w:asciiTheme="majorHAnsi" w:hAnsiTheme="majorHAnsi"/>
+          <w:b/>
+          <w:bCs/>
+          <w:i/>
+          <w:sz w:val="24"/>
+          <w:szCs w:val="24"/>
+        </w:rPr>
         <w:t xml:space="preserve">Functional Requirements </w:t>
+      </w:r>
+    </w:p>
+    <w:p>
+      <w:pPr>
+        <w:pStyle w:val="BodyText"/>
+        <w:rPr>
+          <w:rFonts w:asciiTheme="majorHAnsi" w:hAnsiTheme="majorHAnsi"/>
+          <w:b/>
+          <w:bCs/>
+          <w:sz w:val="22"/>
+          <w:szCs w:val="22"/>
+        </w:rPr>
+      </w:pPr>
+    </w:p>
+    <w:p>
+      <w:pPr>
+        <w:pStyle w:val="BodyText"/>
+        <w:rPr>
+          <w:rFonts w:asciiTheme="majorHAnsi" w:hAnsiTheme="majorHAnsi"/>
+          <w:sz w:val="22"/>
+          <w:szCs w:val="22"/>
+          <w:u w:val="single"/>
+        </w:rPr>
+      </w:pPr>
+      <w:r>
+        <w:rPr>
+          <w:rFonts w:asciiTheme="majorHAnsi" w:hAnsiTheme="majorHAnsi"/>
+          <w:b/>
+          <w:bCs/>
+          <w:sz w:val="22"/>
+          <w:szCs w:val="22"/>
+          <w:u w:val="single"/>
+        </w:rPr>
+        <w:t>Customers:</w:t>
       </w:r>
     </w:p>
     <w:p>
@@ -5405,7 +5610,39 @@
           <w:sz w:val="22"/>
           <w:szCs w:val="22"/>
         </w:rPr>
-        <w:t>Customers should be allowed access to their resources through authentication via a username and password.</w:t>
+        <w:t xml:space="preserve">Customers </w:t>
+      </w:r>
+      <w:r>
+        <w:rPr>
+          <w:rFonts w:asciiTheme="majorHAnsi" w:eastAsiaTheme="majorEastAsia" w:hAnsiTheme="majorHAnsi" w:cstheme="majorBidi"/>
+          <w:sz w:val="22"/>
+          <w:szCs w:val="22"/>
+        </w:rPr>
+        <w:t>must be able to</w:t>
+      </w:r>
+      <w:r>
+        <w:rPr>
+          <w:rFonts w:asciiTheme="majorHAnsi" w:eastAsiaTheme="majorEastAsia" w:hAnsiTheme="majorHAnsi" w:cstheme="majorBidi"/>
+          <w:sz w:val="22"/>
+          <w:szCs w:val="22"/>
+        </w:rPr>
+        <w:t xml:space="preserve"> </w:t>
+      </w:r>
+      <w:r>
+        <w:rPr>
+          <w:rFonts w:asciiTheme="majorHAnsi" w:eastAsiaTheme="majorEastAsia" w:hAnsiTheme="majorHAnsi" w:cstheme="majorBidi"/>
+          <w:sz w:val="22"/>
+          <w:szCs w:val="22"/>
+        </w:rPr>
+        <w:t xml:space="preserve">gain </w:t>
+      </w:r>
+      <w:r>
+        <w:rPr>
+          <w:rFonts w:asciiTheme="majorHAnsi" w:eastAsiaTheme="majorEastAsia" w:hAnsiTheme="majorHAnsi" w:cstheme="majorBidi"/>
+          <w:sz w:val="22"/>
+          <w:szCs w:val="22"/>
+        </w:rPr>
+        <w:t>access to their resources through authentication via a username and password.</w:t>
       </w:r>
     </w:p>
     <w:p>
@@ -5437,17 +5674,42 @@
           <w:numId w:val="4"/>
         </w:numPr>
         <w:rPr>
-          <w:sz w:val="22"/>
-          <w:szCs w:val="22"/>
-        </w:rPr>
-      </w:pPr>
-      <w:r>
-        <w:rPr>
-          <w:rFonts w:asciiTheme="majorHAnsi" w:eastAsiaTheme="majorEastAsia" w:hAnsiTheme="majorHAnsi" w:cstheme="majorBidi"/>
-          <w:sz w:val="22"/>
-          <w:szCs w:val="22"/>
-        </w:rPr>
-        <w:t>The system must be able to provide a customer a new password if the customer happened to forget it.</w:t>
+          <w:rFonts w:asciiTheme="majorHAnsi" w:hAnsiTheme="majorHAnsi"/>
+          <w:sz w:val="22"/>
+          <w:szCs w:val="22"/>
+        </w:rPr>
+      </w:pPr>
+      <w:r>
+        <w:rPr>
+          <w:rFonts w:asciiTheme="majorHAnsi" w:hAnsiTheme="majorHAnsi"/>
+          <w:sz w:val="22"/>
+          <w:szCs w:val="22"/>
+        </w:rPr>
+        <w:t xml:space="preserve">Customers must </w:t>
+      </w:r>
+      <w:r>
+        <w:rPr>
+          <w:rFonts w:asciiTheme="majorHAnsi" w:hAnsiTheme="majorHAnsi"/>
+          <w:sz w:val="22"/>
+          <w:szCs w:val="22"/>
+        </w:rPr>
+        <w:t>be able to request a standing order</w:t>
+      </w:r>
+      <w:r>
+        <w:rPr>
+          <w:rFonts w:asciiTheme="majorHAnsi" w:hAnsiTheme="majorHAnsi"/>
+          <w:sz w:val="22"/>
+          <w:szCs w:val="22"/>
+        </w:rPr>
+        <w:t xml:space="preserve"> or order</w:t>
+      </w:r>
+      <w:r>
+        <w:rPr>
+          <w:rFonts w:asciiTheme="majorHAnsi" w:hAnsiTheme="majorHAnsi"/>
+          <w:sz w:val="22"/>
+          <w:szCs w:val="22"/>
+        </w:rPr>
+        <w:t>.</w:t>
       </w:r>
     </w:p>
     <w:p>
@@ -5469,7 +5731,23 @@
           <w:sz w:val="22"/>
           <w:szCs w:val="22"/>
         </w:rPr>
-        <w:t>Customers should be able to request a standing order.</w:t>
+        <w:t xml:space="preserve">Customers </w:t>
+      </w:r>
+      <w:r>
+        <w:rPr>
+          <w:rFonts w:asciiTheme="majorHAnsi" w:hAnsiTheme="majorHAnsi"/>
+          <w:sz w:val="22"/>
+          <w:szCs w:val="22"/>
+        </w:rPr>
+        <w:t xml:space="preserve">must </w:t>
+      </w:r>
+      <w:r>
+        <w:rPr>
+          <w:rFonts w:asciiTheme="majorHAnsi" w:hAnsiTheme="majorHAnsi"/>
+          <w:sz w:val="22"/>
+          <w:szCs w:val="22"/>
+        </w:rPr>
+        <w:t>be able to check their invoices and balances.</w:t>
       </w:r>
     </w:p>
     <w:p>
@@ -5491,47 +5769,39 @@
           <w:sz w:val="22"/>
           <w:szCs w:val="22"/>
         </w:rPr>
-        <w:t>Once a standing order is approved by a clerk</w:t>
-      </w:r>
-      <w:r>
-        <w:rPr>
-          <w:rFonts w:asciiTheme="majorHAnsi" w:hAnsiTheme="majorHAnsi"/>
-          <w:sz w:val="22"/>
-          <w:szCs w:val="22"/>
-        </w:rPr>
-        <w:t xml:space="preserve">, the system </w:t>
-      </w:r>
-      <w:r>
-        <w:rPr>
-          <w:rFonts w:asciiTheme="majorHAnsi" w:hAnsiTheme="majorHAnsi"/>
-          <w:sz w:val="22"/>
-          <w:szCs w:val="22"/>
-        </w:rPr>
-        <w:t xml:space="preserve">must </w:t>
-      </w:r>
-      <w:r>
-        <w:rPr>
-          <w:rFonts w:asciiTheme="majorHAnsi" w:hAnsiTheme="majorHAnsi"/>
-          <w:sz w:val="22"/>
-          <w:szCs w:val="22"/>
-        </w:rPr>
-        <w:t xml:space="preserve">generate a list of </w:t>
-      </w:r>
-      <w:r>
-        <w:rPr>
-          <w:rFonts w:asciiTheme="majorHAnsi" w:hAnsiTheme="majorHAnsi"/>
-          <w:sz w:val="22"/>
-          <w:szCs w:val="22"/>
-        </w:rPr>
-        <w:t xml:space="preserve">the various orders </w:t>
-      </w:r>
-      <w:r>
-        <w:rPr>
-          <w:rFonts w:asciiTheme="majorHAnsi" w:hAnsiTheme="majorHAnsi"/>
-          <w:sz w:val="22"/>
-          <w:szCs w:val="22"/>
-        </w:rPr>
-        <w:t>that must be carried out for that particular day.</w:t>
+        <w:t>Custom</w:t>
+      </w:r>
+      <w:r>
+        <w:rPr>
+          <w:rFonts w:asciiTheme="majorHAnsi" w:hAnsiTheme="majorHAnsi"/>
+          <w:sz w:val="22"/>
+          <w:szCs w:val="22"/>
+        </w:rPr>
+        <w:t>ers and must</w:t>
+      </w:r>
+      <w:r>
+        <w:rPr>
+          <w:rFonts w:asciiTheme="majorHAnsi" w:hAnsiTheme="majorHAnsi"/>
+          <w:sz w:val="22"/>
+          <w:szCs w:val="22"/>
+        </w:rPr>
+        <w:t xml:space="preserve"> be able to cancel orders </w:t>
+      </w:r>
+      <w:r>
+        <w:rPr>
+          <w:rFonts w:asciiTheme="majorHAnsi" w:hAnsiTheme="majorHAnsi"/>
+          <w:sz w:val="22"/>
+          <w:szCs w:val="22"/>
+        </w:rPr>
+        <w:t xml:space="preserve">or standing orders </w:t>
+      </w:r>
+      <w:r>
+        <w:rPr>
+          <w:rFonts w:asciiTheme="majorHAnsi" w:hAnsiTheme="majorHAnsi"/>
+          <w:sz w:val="22"/>
+          <w:szCs w:val="22"/>
+        </w:rPr>
+        <w:t>via the system's interface.</w:t>
       </w:r>
     </w:p>
     <w:p>
@@ -5553,39 +5823,41 @@
           <w:sz w:val="22"/>
           <w:szCs w:val="22"/>
         </w:rPr>
-        <w:t xml:space="preserve">Van Drivers must be able to request a copy of a list </w:t>
-      </w:r>
-      <w:r>
-        <w:rPr>
-          <w:rFonts w:asciiTheme="majorHAnsi" w:hAnsiTheme="majorHAnsi"/>
-          <w:sz w:val="22"/>
-          <w:szCs w:val="22"/>
-        </w:rPr>
-        <w:t xml:space="preserve">with the respective orders that must be carried out for a particular route </w:t>
-      </w:r>
-      <w:r>
-        <w:rPr>
-          <w:rFonts w:asciiTheme="majorHAnsi" w:hAnsiTheme="majorHAnsi"/>
-          <w:sz w:val="22"/>
-          <w:szCs w:val="22"/>
-        </w:rPr>
-        <w:t>from the system</w:t>
-      </w:r>
-      <w:r>
-        <w:rPr>
-          <w:rFonts w:asciiTheme="majorHAnsi" w:hAnsiTheme="majorHAnsi"/>
-          <w:sz w:val="22"/>
-          <w:szCs w:val="22"/>
-        </w:rPr>
-        <w:t xml:space="preserve"> which will be stored their tablets</w:t>
-      </w:r>
-      <w:r>
-        <w:rPr>
-          <w:rFonts w:asciiTheme="majorHAnsi" w:hAnsiTheme="majorHAnsi"/>
-          <w:sz w:val="22"/>
-          <w:szCs w:val="22"/>
-        </w:rPr>
-        <w:t>.</w:t>
+        <w:t xml:space="preserve">The customer </w:t>
+      </w:r>
+      <w:r>
+        <w:rPr>
+          <w:rFonts w:asciiTheme="majorHAnsi" w:hAnsiTheme="majorHAnsi"/>
+          <w:sz w:val="22"/>
+          <w:szCs w:val="22"/>
+        </w:rPr>
+        <w:t>must</w:t>
+      </w:r>
+      <w:r>
+        <w:rPr>
+          <w:rFonts w:asciiTheme="majorHAnsi" w:hAnsiTheme="majorHAnsi"/>
+          <w:sz w:val="22"/>
+          <w:szCs w:val="22"/>
+        </w:rPr>
+        <w:t xml:space="preserve"> be able to make phone orders, orders via the use of </w:t>
+      </w:r>
+      <w:proofErr w:type="spellStart"/>
+      <w:r>
+        <w:rPr>
+          <w:rFonts w:asciiTheme="majorHAnsi" w:hAnsiTheme="majorHAnsi"/>
+          <w:sz w:val="22"/>
+          <w:szCs w:val="22"/>
+        </w:rPr>
+        <w:t>AkiProPlus</w:t>
+      </w:r>
+      <w:proofErr w:type="spellEnd"/>
+      <w:r>
+        <w:rPr>
+          <w:rFonts w:asciiTheme="majorHAnsi" w:hAnsiTheme="majorHAnsi"/>
+          <w:sz w:val="22"/>
+          <w:szCs w:val="22"/>
+        </w:rPr>
+        <w:t xml:space="preserve"> web interface and also order via cash payments.</w:t>
       </w:r>
     </w:p>
     <w:p>
@@ -5607,7 +5879,57 @@
           <w:sz w:val="22"/>
           <w:szCs w:val="22"/>
         </w:rPr>
-        <w:t>Customers must be able to request modifications to their standing orders.</w:t>
+        <w:t>Customers must be able to request modifications to their standing orders</w:t>
+      </w:r>
+      <w:r>
+        <w:rPr>
+          <w:rFonts w:asciiTheme="majorHAnsi" w:hAnsiTheme="majorHAnsi"/>
+          <w:sz w:val="22"/>
+          <w:szCs w:val="22"/>
+        </w:rPr>
+        <w:t xml:space="preserve"> or orders</w:t>
+      </w:r>
+      <w:r>
+        <w:rPr>
+          <w:rFonts w:asciiTheme="majorHAnsi" w:hAnsiTheme="majorHAnsi"/>
+          <w:sz w:val="22"/>
+          <w:szCs w:val="22"/>
+        </w:rPr>
+        <w:t>.</w:t>
+      </w:r>
+    </w:p>
+    <w:p>
+      <w:pPr>
+        <w:pStyle w:val="BodyText"/>
+        <w:rPr>
+          <w:rFonts w:asciiTheme="majorHAnsi" w:hAnsiTheme="majorHAnsi"/>
+          <w:b/>
+          <w:sz w:val="22"/>
+          <w:szCs w:val="22"/>
+          <w:u w:val="single"/>
+        </w:rPr>
+      </w:pPr>
+    </w:p>
+    <w:p>
+      <w:pPr>
+        <w:pStyle w:val="BodyText"/>
+        <w:rPr>
+          <w:rFonts w:asciiTheme="majorHAnsi" w:hAnsiTheme="majorHAnsi"/>
+          <w:b/>
+          <w:sz w:val="22"/>
+          <w:szCs w:val="22"/>
+          <w:u w:val="single"/>
+        </w:rPr>
+      </w:pPr>
+      <w:r>
+        <w:rPr>
+          <w:rFonts w:asciiTheme="majorHAnsi" w:hAnsiTheme="majorHAnsi"/>
+          <w:b/>
+          <w:sz w:val="22"/>
+          <w:szCs w:val="22"/>
+          <w:u w:val="single"/>
+        </w:rPr>
+        <w:t>Clerks:</w:t>
       </w:r>
     </w:p>
     <w:p>
@@ -5651,7 +5973,8 @@
           <w:sz w:val="22"/>
           <w:szCs w:val="22"/>
         </w:rPr>
-        <w:t xml:space="preserve">Purchase orders from the suppliers must be stored in the central database of AkiPro-Plus in order to keep check of the ingredients the business currently have  in stock </w:t>
+        <w:lastRenderedPageBreak/>
+        <w:t>Clerks must be able to generate an order based on a customer request for an order.</w:t>
       </w:r>
     </w:p>
     <w:p>
@@ -5673,7 +5996,15 @@
           <w:sz w:val="22"/>
           <w:szCs w:val="22"/>
         </w:rPr>
-        <w:t xml:space="preserve">The system must make provisions for the clerks so they can adjust orders in case there are changes to be made, example return of items and discrepancies in orders. </w:t>
+        <w:t>Clerks must be able to receive purchase orders from suppliers to either accept or decline a purchase order</w:t>
+      </w:r>
+      <w:r>
+        <w:rPr>
+          <w:rFonts w:asciiTheme="majorHAnsi" w:hAnsiTheme="majorHAnsi"/>
+          <w:sz w:val="22"/>
+          <w:szCs w:val="22"/>
+        </w:rPr>
+        <w:t>.</w:t>
       </w:r>
     </w:p>
     <w:p>
@@ -5695,7 +6026,7 @@
           <w:sz w:val="22"/>
           <w:szCs w:val="22"/>
         </w:rPr>
-        <w:t>Customers should be able to check their invoices and balances.</w:t>
+        <w:t>Clerks must be able to financially clear purchase orders for the suppliers to ship their products to the bakery.</w:t>
       </w:r>
     </w:p>
     <w:p>
@@ -5717,7 +6048,163 @@
           <w:sz w:val="22"/>
           <w:szCs w:val="22"/>
         </w:rPr>
-        <w:t>Customers and clerks should be able to cancel orders via the system's interface.</w:t>
+        <w:t xml:space="preserve">Purchase orders from the suppliers must be stored in the central database of </w:t>
+      </w:r>
+      <w:r>
+        <w:rPr>
+          <w:rFonts w:asciiTheme="majorHAnsi" w:hAnsiTheme="majorHAnsi"/>
+          <w:sz w:val="22"/>
+          <w:szCs w:val="22"/>
+        </w:rPr>
+        <w:t xml:space="preserve">the </w:t>
+      </w:r>
+      <w:proofErr w:type="spellStart"/>
+      <w:r>
+        <w:rPr>
+          <w:rFonts w:asciiTheme="majorHAnsi" w:hAnsiTheme="majorHAnsi"/>
+          <w:sz w:val="22"/>
+          <w:szCs w:val="22"/>
+        </w:rPr>
+        <w:t>AkiProPlus</w:t>
+      </w:r>
+      <w:proofErr w:type="spellEnd"/>
+      <w:r>
+        <w:rPr>
+          <w:rFonts w:asciiTheme="majorHAnsi" w:hAnsiTheme="majorHAnsi"/>
+          <w:sz w:val="22"/>
+          <w:szCs w:val="22"/>
+        </w:rPr>
+        <w:t xml:space="preserve"> </w:t>
+      </w:r>
+      <w:r>
+        <w:rPr>
+          <w:rFonts w:asciiTheme="majorHAnsi" w:hAnsiTheme="majorHAnsi"/>
+          <w:sz w:val="22"/>
+          <w:szCs w:val="22"/>
+        </w:rPr>
+        <w:t xml:space="preserve">management system </w:t>
+      </w:r>
+      <w:r>
+        <w:rPr>
+          <w:rFonts w:asciiTheme="majorHAnsi" w:hAnsiTheme="majorHAnsi"/>
+          <w:sz w:val="22"/>
+          <w:szCs w:val="22"/>
+        </w:rPr>
+        <w:t xml:space="preserve">in order to keep check of the ingredients the business currently </w:t>
+      </w:r>
+      <w:proofErr w:type="gramStart"/>
+      <w:r>
+        <w:rPr>
+          <w:rFonts w:asciiTheme="majorHAnsi" w:hAnsiTheme="majorHAnsi"/>
+          <w:sz w:val="22"/>
+          <w:szCs w:val="22"/>
+        </w:rPr>
+        <w:t>have  in</w:t>
+      </w:r>
+      <w:proofErr w:type="gramEnd"/>
+      <w:r>
+        <w:rPr>
+          <w:rFonts w:asciiTheme="majorHAnsi" w:hAnsiTheme="majorHAnsi"/>
+          <w:sz w:val="22"/>
+          <w:szCs w:val="22"/>
+        </w:rPr>
+        <w:t xml:space="preserve"> stock </w:t>
+      </w:r>
+      <w:r>
+        <w:rPr>
+          <w:rFonts w:asciiTheme="majorHAnsi" w:hAnsiTheme="majorHAnsi"/>
+          <w:sz w:val="22"/>
+          <w:szCs w:val="22"/>
+        </w:rPr>
+        <w:t>.</w:t>
+      </w:r>
+    </w:p>
+    <w:p>
+      <w:pPr>
+        <w:pStyle w:val="BodyText"/>
+        <w:rPr>
+          <w:rFonts w:asciiTheme="majorHAnsi" w:hAnsiTheme="majorHAnsi"/>
+          <w:b/>
+          <w:sz w:val="22"/>
+          <w:szCs w:val="22"/>
+          <w:u w:val="single"/>
+        </w:rPr>
+      </w:pPr>
+    </w:p>
+    <w:p>
+      <w:pPr>
+        <w:pStyle w:val="BodyText"/>
+        <w:rPr>
+          <w:rFonts w:asciiTheme="majorHAnsi" w:hAnsiTheme="majorHAnsi"/>
+          <w:b/>
+          <w:sz w:val="22"/>
+          <w:szCs w:val="22"/>
+          <w:u w:val="single"/>
+        </w:rPr>
+      </w:pPr>
+    </w:p>
+    <w:p>
+      <w:pPr>
+        <w:pStyle w:val="BodyText"/>
+        <w:rPr>
+          <w:rFonts w:asciiTheme="majorHAnsi" w:hAnsiTheme="majorHAnsi"/>
+          <w:b/>
+          <w:sz w:val="22"/>
+          <w:szCs w:val="22"/>
+          <w:u w:val="single"/>
+        </w:rPr>
+      </w:pPr>
+      <w:r>
+        <w:rPr>
+          <w:rFonts w:asciiTheme="majorHAnsi" w:hAnsiTheme="majorHAnsi"/>
+          <w:b/>
+          <w:sz w:val="22"/>
+          <w:szCs w:val="22"/>
+          <w:u w:val="single"/>
+        </w:rPr>
+        <w:t xml:space="preserve">The </w:t>
+      </w:r>
+      <w:proofErr w:type="spellStart"/>
+      <w:r>
+        <w:rPr>
+          <w:rFonts w:asciiTheme="majorHAnsi" w:hAnsiTheme="majorHAnsi"/>
+          <w:b/>
+          <w:sz w:val="22"/>
+          <w:szCs w:val="22"/>
+          <w:u w:val="single"/>
+        </w:rPr>
+        <w:t>AkiProPlus</w:t>
+      </w:r>
+      <w:proofErr w:type="spellEnd"/>
+      <w:r>
+        <w:rPr>
+          <w:rFonts w:asciiTheme="majorHAnsi" w:hAnsiTheme="majorHAnsi"/>
+          <w:b/>
+          <w:sz w:val="22"/>
+          <w:szCs w:val="22"/>
+          <w:u w:val="single"/>
+        </w:rPr>
+        <w:t xml:space="preserve"> </w:t>
+      </w:r>
+      <w:r>
+        <w:rPr>
+          <w:rFonts w:asciiTheme="majorHAnsi" w:hAnsiTheme="majorHAnsi"/>
+          <w:b/>
+          <w:sz w:val="22"/>
+          <w:szCs w:val="22"/>
+          <w:u w:val="single"/>
+        </w:rPr>
+        <w:t>management s</w:t>
+      </w:r>
+      <w:r>
+        <w:rPr>
+          <w:rFonts w:asciiTheme="majorHAnsi" w:hAnsiTheme="majorHAnsi"/>
+          <w:b/>
+          <w:sz w:val="22"/>
+          <w:szCs w:val="22"/>
+          <w:u w:val="single"/>
+        </w:rPr>
+        <w:t>ystem:</w:t>
       </w:r>
     </w:p>
     <w:p>
@@ -5728,20 +6215,43 @@
           <w:numId w:val="4"/>
         </w:numPr>
         <w:rPr>
-          <w:rFonts w:asciiTheme="majorHAnsi" w:hAnsiTheme="majorHAnsi"/>
-          <w:sz w:val="22"/>
-          <w:szCs w:val="22"/>
-        </w:rPr>
-      </w:pPr>
-      <w:r>
-        <w:rPr>
-          <w:rFonts w:asciiTheme="majorHAnsi" w:hAnsiTheme="majorHAnsi"/>
-          <w:b/>
-          <w:bCs/>
-          <w:sz w:val="22"/>
-          <w:szCs w:val="22"/>
-        </w:rPr>
-        <w:t>The system must provide the bank and suppliers with documents including reports about ...</w:t>
+          <w:sz w:val="22"/>
+          <w:szCs w:val="22"/>
+        </w:rPr>
+      </w:pPr>
+      <w:r>
+        <w:rPr>
+          <w:rFonts w:asciiTheme="majorHAnsi" w:eastAsiaTheme="majorEastAsia" w:hAnsiTheme="majorHAnsi" w:cstheme="majorBidi"/>
+          <w:sz w:val="22"/>
+          <w:szCs w:val="22"/>
+        </w:rPr>
+        <w:t xml:space="preserve">The </w:t>
+      </w:r>
+      <w:proofErr w:type="spellStart"/>
+      <w:r>
+        <w:rPr>
+          <w:rFonts w:asciiTheme="majorHAnsi" w:hAnsiTheme="majorHAnsi"/>
+          <w:sz w:val="22"/>
+          <w:szCs w:val="22"/>
+        </w:rPr>
+        <w:t>AkiProPlus</w:t>
+      </w:r>
+      <w:proofErr w:type="spellEnd"/>
+      <w:r>
+        <w:rPr>
+          <w:rFonts w:asciiTheme="majorHAnsi" w:hAnsiTheme="majorHAnsi"/>
+          <w:sz w:val="22"/>
+          <w:szCs w:val="22"/>
+        </w:rPr>
+        <w:t xml:space="preserve"> management </w:t>
+      </w:r>
+      <w:r>
+        <w:rPr>
+          <w:rFonts w:asciiTheme="majorHAnsi" w:eastAsiaTheme="majorEastAsia" w:hAnsiTheme="majorHAnsi" w:cstheme="majorBidi"/>
+          <w:sz w:val="22"/>
+          <w:szCs w:val="22"/>
+        </w:rPr>
+        <w:t>system must be able to provide a customer a new password if the customer happened to forget it.</w:t>
       </w:r>
     </w:p>
     <w:p>
@@ -5763,23 +6273,25 @@
           <w:sz w:val="22"/>
           <w:szCs w:val="22"/>
         </w:rPr>
-        <w:t>The system must provide options for the customer to check the status of their orders made</w:t>
-      </w:r>
-      <w:r>
-        <w:rPr>
-          <w:rFonts w:asciiTheme="majorHAnsi" w:hAnsiTheme="majorHAnsi"/>
-          <w:sz w:val="22"/>
-          <w:szCs w:val="22"/>
-        </w:rPr>
-        <w:t xml:space="preserve"> and view their respective balances</w:t>
-      </w:r>
-      <w:r>
-        <w:rPr>
-          <w:rFonts w:asciiTheme="majorHAnsi" w:hAnsiTheme="majorHAnsi"/>
-          <w:sz w:val="22"/>
-          <w:szCs w:val="22"/>
-        </w:rPr>
-        <w:t>.</w:t>
+        <w:t xml:space="preserve">The </w:t>
+      </w:r>
+      <w:proofErr w:type="spellStart"/>
+      <w:r>
+        <w:rPr>
+          <w:rFonts w:asciiTheme="majorHAnsi" w:hAnsiTheme="majorHAnsi"/>
+          <w:sz w:val="22"/>
+          <w:szCs w:val="22"/>
+        </w:rPr>
+        <w:t>AkiProPlus</w:t>
+      </w:r>
+      <w:proofErr w:type="spellEnd"/>
+      <w:r>
+        <w:rPr>
+          <w:rFonts w:asciiTheme="majorHAnsi" w:hAnsiTheme="majorHAnsi"/>
+          <w:sz w:val="22"/>
+          <w:szCs w:val="22"/>
+        </w:rPr>
+        <w:t xml:space="preserve"> management system must make provisions for the clerks so they can adjust orders in case there are changes to be made, example return of items and discrepancies in orders. </w:t>
       </w:r>
     </w:p>
     <w:p>
@@ -5798,26 +6310,52 @@
       <w:r>
         <w:rPr>
           <w:rFonts w:asciiTheme="majorHAnsi" w:hAnsiTheme="majorHAnsi"/>
-          <w:sz w:val="22"/>
-          <w:szCs w:val="22"/>
-        </w:rPr>
-        <w:t>The system must provide the customer with feedback containing information about if the order made was successful</w:t>
-      </w:r>
-      <w:r>
-        <w:rPr>
-          <w:rFonts w:asciiTheme="majorHAnsi" w:hAnsiTheme="majorHAnsi"/>
-          <w:sz w:val="22"/>
-          <w:szCs w:val="22"/>
-        </w:rPr>
-        <w:t xml:space="preserve"> and provide options in which transactions can be made via a credit or debit card</w:t>
-      </w:r>
-      <w:r>
-        <w:rPr>
-          <w:rFonts w:asciiTheme="majorHAnsi" w:hAnsiTheme="majorHAnsi"/>
-          <w:sz w:val="22"/>
-          <w:szCs w:val="22"/>
-        </w:rPr>
-        <w:t>.</w:t>
+          <w:b/>
+          <w:bCs/>
+          <w:sz w:val="22"/>
+          <w:szCs w:val="22"/>
+        </w:rPr>
+        <w:t>The</w:t>
+      </w:r>
+      <w:r>
+        <w:rPr>
+          <w:rFonts w:asciiTheme="majorHAnsi" w:hAnsiTheme="majorHAnsi"/>
+          <w:b/>
+          <w:bCs/>
+          <w:sz w:val="22"/>
+          <w:szCs w:val="22"/>
+        </w:rPr>
+        <w:t xml:space="preserve"> </w:t>
+      </w:r>
+      <w:proofErr w:type="spellStart"/>
+      <w:r>
+        <w:rPr>
+          <w:rFonts w:asciiTheme="majorHAnsi" w:hAnsiTheme="majorHAnsi"/>
+          <w:b/>
+          <w:sz w:val="22"/>
+          <w:szCs w:val="22"/>
+        </w:rPr>
+        <w:t>AkiProPlus</w:t>
+      </w:r>
+      <w:proofErr w:type="spellEnd"/>
+      <w:r>
+        <w:rPr>
+          <w:rFonts w:asciiTheme="majorHAnsi" w:hAnsiTheme="majorHAnsi"/>
+          <w:b/>
+          <w:sz w:val="22"/>
+          <w:szCs w:val="22"/>
+        </w:rPr>
+        <w:t xml:space="preserve"> management</w:t>
+      </w:r>
+      <w:r>
+        <w:rPr>
+          <w:rFonts w:asciiTheme="majorHAnsi" w:hAnsiTheme="majorHAnsi"/>
+          <w:b/>
+          <w:bCs/>
+          <w:sz w:val="22"/>
+          <w:szCs w:val="22"/>
+        </w:rPr>
+        <w:t xml:space="preserve"> system must provide the bank and suppliers with documents including reports about ...</w:t>
       </w:r>
     </w:p>
     <w:p>
@@ -5839,7 +6377,25 @@
           <w:sz w:val="22"/>
           <w:szCs w:val="22"/>
         </w:rPr>
-        <w:t>The customer should be able to make phone orders, orders via the use of AkiPro-Plus web interface and also order via cash payments.</w:t>
+        <w:t xml:space="preserve">The </w:t>
+      </w:r>
+      <w:proofErr w:type="spellStart"/>
+      <w:r>
+        <w:rPr>
+          <w:rFonts w:asciiTheme="majorHAnsi" w:hAnsiTheme="majorHAnsi"/>
+          <w:sz w:val="22"/>
+          <w:szCs w:val="22"/>
+        </w:rPr>
+        <w:t>AkiProPlus</w:t>
+      </w:r>
+      <w:proofErr w:type="spellEnd"/>
+      <w:r>
+        <w:rPr>
+          <w:rFonts w:asciiTheme="majorHAnsi" w:hAnsiTheme="majorHAnsi"/>
+          <w:sz w:val="22"/>
+          <w:szCs w:val="22"/>
+        </w:rPr>
+        <w:t xml:space="preserve"> management system must provide options for the customer to check the status of their orders made and view their respective balances.</w:t>
       </w:r>
     </w:p>
     <w:p>
@@ -5861,7 +6417,25 @@
           <w:sz w:val="22"/>
           <w:szCs w:val="22"/>
         </w:rPr>
-        <w:t>The system should be able to differentiate between the different types of customers who are categorized as daily, weekly and monthly paid customers.</w:t>
+        <w:t xml:space="preserve">The </w:t>
+      </w:r>
+      <w:proofErr w:type="spellStart"/>
+      <w:r>
+        <w:rPr>
+          <w:rFonts w:asciiTheme="majorHAnsi" w:hAnsiTheme="majorHAnsi"/>
+          <w:sz w:val="22"/>
+          <w:szCs w:val="22"/>
+        </w:rPr>
+        <w:t>AkiProPlus</w:t>
+      </w:r>
+      <w:proofErr w:type="spellEnd"/>
+      <w:r>
+        <w:rPr>
+          <w:rFonts w:asciiTheme="majorHAnsi" w:hAnsiTheme="majorHAnsi"/>
+          <w:sz w:val="22"/>
+          <w:szCs w:val="22"/>
+        </w:rPr>
+        <w:t xml:space="preserve"> management system must provide the customer with feedback containing information about if the order made was successful and provide options in which transactions can be made via a credit or debit card.</w:t>
       </w:r>
     </w:p>
     <w:p>
@@ -5883,7 +6457,41 @@
           <w:sz w:val="22"/>
           <w:szCs w:val="22"/>
         </w:rPr>
-        <w:t>Clerks must be able to generate an order based on a customer request for an order.</w:t>
+        <w:t xml:space="preserve">The </w:t>
+      </w:r>
+      <w:proofErr w:type="spellStart"/>
+      <w:r>
+        <w:rPr>
+          <w:rFonts w:asciiTheme="majorHAnsi" w:hAnsiTheme="majorHAnsi"/>
+          <w:sz w:val="22"/>
+          <w:szCs w:val="22"/>
+        </w:rPr>
+        <w:t>AkiProPlus</w:t>
+      </w:r>
+      <w:proofErr w:type="spellEnd"/>
+      <w:r>
+        <w:rPr>
+          <w:rFonts w:asciiTheme="majorHAnsi" w:hAnsiTheme="majorHAnsi"/>
+          <w:sz w:val="22"/>
+          <w:szCs w:val="22"/>
+        </w:rPr>
+        <w:t xml:space="preserve"> management system </w:t>
+      </w:r>
+      <w:r>
+        <w:rPr>
+          <w:rFonts w:asciiTheme="majorHAnsi" w:hAnsiTheme="majorHAnsi"/>
+          <w:sz w:val="22"/>
+          <w:szCs w:val="22"/>
+        </w:rPr>
+        <w:t xml:space="preserve">must </w:t>
+      </w:r>
+      <w:r>
+        <w:rPr>
+          <w:rFonts w:asciiTheme="majorHAnsi" w:hAnsiTheme="majorHAnsi"/>
+          <w:sz w:val="22"/>
+          <w:szCs w:val="22"/>
+        </w:rPr>
+        <w:t>be able to differentiate between the different types of customers who are categorized as daily, weekly and monthly paid customers.</w:t>
       </w:r>
     </w:p>
     <w:p>
@@ -5905,7 +6513,25 @@
           <w:sz w:val="22"/>
           <w:szCs w:val="22"/>
         </w:rPr>
-        <w:t>Van Drivers and merchandisers must be able to upload a localized copy of the database management system on their company tablets.</w:t>
+        <w:t xml:space="preserve">Once a standing order is approved by a clerk, the </w:t>
+      </w:r>
+      <w:proofErr w:type="spellStart"/>
+      <w:r>
+        <w:rPr>
+          <w:rFonts w:asciiTheme="majorHAnsi" w:hAnsiTheme="majorHAnsi"/>
+          <w:sz w:val="22"/>
+          <w:szCs w:val="22"/>
+        </w:rPr>
+        <w:t>AkiProPlus</w:t>
+      </w:r>
+      <w:proofErr w:type="spellEnd"/>
+      <w:r>
+        <w:rPr>
+          <w:rFonts w:asciiTheme="majorHAnsi" w:hAnsiTheme="majorHAnsi"/>
+          <w:sz w:val="22"/>
+          <w:szCs w:val="22"/>
+        </w:rPr>
+        <w:t xml:space="preserve"> management system must generate a list of the various orders that must be carried out for that particular day.</w:t>
       </w:r>
     </w:p>
     <w:p>
@@ -5927,8 +6553,7 @@
           <w:sz w:val="22"/>
           <w:szCs w:val="22"/>
         </w:rPr>
-        <w:lastRenderedPageBreak/>
-        <w:t>Van Drivers and merchandisers must be able to synchronize the localized copy of the database management system on their company tablets to the main database management system.</w:t>
+        <w:t>The system must be able to update inventory data regarding inventory replenishment based on received goods from suppliers via received purchase orders.</w:t>
       </w:r>
     </w:p>
     <w:p>
@@ -5950,7 +6575,25 @@
           <w:sz w:val="22"/>
           <w:szCs w:val="22"/>
         </w:rPr>
-        <w:t>Van drivers should be able to print invoices.</w:t>
+        <w:t xml:space="preserve">The </w:t>
+      </w:r>
+      <w:proofErr w:type="spellStart"/>
+      <w:r>
+        <w:rPr>
+          <w:rFonts w:asciiTheme="majorHAnsi" w:hAnsiTheme="majorHAnsi"/>
+          <w:sz w:val="22"/>
+          <w:szCs w:val="22"/>
+        </w:rPr>
+        <w:t>AkiProPlus</w:t>
+      </w:r>
+      <w:proofErr w:type="spellEnd"/>
+      <w:r>
+        <w:rPr>
+          <w:rFonts w:asciiTheme="majorHAnsi" w:hAnsiTheme="majorHAnsi"/>
+          <w:sz w:val="22"/>
+          <w:szCs w:val="22"/>
+        </w:rPr>
+        <w:t xml:space="preserve"> management system must be able to store relevant data of recipes and inventory.</w:t>
       </w:r>
     </w:p>
     <w:p>
@@ -5972,20 +6615,25 @@
           <w:sz w:val="22"/>
           <w:szCs w:val="22"/>
         </w:rPr>
-        <w:t>Merchandisers must be able to make changes on standing orders using their company tablets.</w:t>
-      </w:r>
-    </w:p>
-    <w:p>
-      <w:pPr>
-        <w:pStyle w:val="BodyText"/>
-      </w:pPr>
+        <w:t xml:space="preserve">The </w:t>
+      </w:r>
+      <w:proofErr w:type="spellStart"/>
       <w:r>
         <w:rPr>
           <w:rFonts w:asciiTheme="majorHAnsi" w:eastAsiaTheme="majorEastAsia" w:hAnsiTheme="majorHAnsi" w:cstheme="majorBidi"/>
           <w:sz w:val="22"/>
           <w:szCs w:val="22"/>
         </w:rPr>
-        <w:t>Merchandisers must be able to indicate to the AkiProPlus management system if certain products are not selling as well as forecasted.</w:t>
+        <w:t>AkiProPlus</w:t>
+      </w:r>
+      <w:proofErr w:type="spellEnd"/>
+      <w:r>
+        <w:rPr>
+          <w:rFonts w:asciiTheme="majorHAnsi" w:eastAsiaTheme="majorEastAsia" w:hAnsiTheme="majorHAnsi" w:cstheme="majorBidi"/>
+          <w:sz w:val="22"/>
+          <w:szCs w:val="22"/>
+        </w:rPr>
+        <w:t xml:space="preserve"> management system must be able to create financial graphs on a timely basis (in real-time). </w:t>
       </w:r>
     </w:p>
     <w:p>
@@ -5996,18 +6644,67 @@
           <w:numId w:val="4"/>
         </w:numPr>
         <w:rPr>
-          <w:rFonts w:asciiTheme="majorHAnsi" w:hAnsiTheme="majorHAnsi"/>
-          <w:sz w:val="22"/>
-          <w:szCs w:val="22"/>
-        </w:rPr>
-      </w:pPr>
-      <w:r>
-        <w:rPr>
-          <w:rFonts w:asciiTheme="majorHAnsi" w:hAnsiTheme="majorHAnsi"/>
-          <w:sz w:val="22"/>
-          <w:szCs w:val="22"/>
-        </w:rPr>
-        <w:t xml:space="preserve">The AkiProPlus management system must be able to update inventory data regarding inventory replenishment based on received goods from suppliers via received purchase orders.       </w:t>
+          <w:sz w:val="22"/>
+          <w:szCs w:val="22"/>
+        </w:rPr>
+      </w:pPr>
+      <w:r>
+        <w:rPr>
+          <w:rFonts w:asciiTheme="majorHAnsi" w:eastAsiaTheme="majorEastAsia" w:hAnsiTheme="majorHAnsi" w:cstheme="majorBidi"/>
+          <w:sz w:val="22"/>
+          <w:szCs w:val="22"/>
+        </w:rPr>
+        <w:t xml:space="preserve">The </w:t>
+      </w:r>
+      <w:proofErr w:type="spellStart"/>
+      <w:r>
+        <w:rPr>
+          <w:rFonts w:asciiTheme="majorHAnsi" w:eastAsiaTheme="majorEastAsia" w:hAnsiTheme="majorHAnsi" w:cstheme="majorBidi"/>
+          <w:sz w:val="22"/>
+          <w:szCs w:val="22"/>
+        </w:rPr>
+        <w:t>AkiProPlus</w:t>
+      </w:r>
+      <w:proofErr w:type="spellEnd"/>
+      <w:r>
+        <w:rPr>
+          <w:rFonts w:asciiTheme="majorHAnsi" w:eastAsiaTheme="majorEastAsia" w:hAnsiTheme="majorHAnsi" w:cstheme="majorBidi"/>
+          <w:sz w:val="22"/>
+          <w:szCs w:val="22"/>
+        </w:rPr>
+        <w:t xml:space="preserve"> management system must be able to create weekly reports outlining the status of the inventory.</w:t>
+      </w:r>
+    </w:p>
+    <w:p>
+      <w:pPr>
+        <w:pStyle w:val="BodyText"/>
+        <w:rPr>
+          <w:rFonts w:asciiTheme="majorHAnsi" w:hAnsiTheme="majorHAnsi"/>
+          <w:sz w:val="22"/>
+          <w:szCs w:val="22"/>
+        </w:rPr>
+      </w:pPr>
+    </w:p>
+    <w:p>
+      <w:pPr>
+        <w:pStyle w:val="BodyText"/>
+        <w:rPr>
+          <w:rFonts w:asciiTheme="majorHAnsi" w:hAnsiTheme="majorHAnsi"/>
+          <w:b/>
+          <w:sz w:val="22"/>
+          <w:szCs w:val="22"/>
+          <w:u w:val="single"/>
+        </w:rPr>
+      </w:pPr>
+      <w:r>
+        <w:rPr>
+          <w:rFonts w:asciiTheme="majorHAnsi" w:hAnsiTheme="majorHAnsi"/>
+          <w:b/>
+          <w:sz w:val="22"/>
+          <w:szCs w:val="22"/>
+          <w:u w:val="single"/>
+        </w:rPr>
+        <w:t xml:space="preserve">Van Drivers: </w:t>
       </w:r>
     </w:p>
     <w:p>
@@ -6029,7 +6726,8 @@
           <w:sz w:val="22"/>
           <w:szCs w:val="22"/>
         </w:rPr>
-        <w:t>The AkiProPlus management system must be able to store relevant data of recipes and inventory.</w:t>
+        <w:lastRenderedPageBreak/>
+        <w:t>Van Drivers must be able to upload a localized copy of the database management system on their company tablets.</w:t>
       </w:r>
     </w:p>
     <w:p>
@@ -6047,11 +6745,11 @@
       </w:pPr>
       <w:r>
         <w:rPr>
-          <w:rFonts w:asciiTheme="majorHAnsi" w:eastAsiaTheme="majorEastAsia" w:hAnsiTheme="majorHAnsi" w:cstheme="majorBidi"/>
-          <w:sz w:val="22"/>
-          <w:szCs w:val="22"/>
-        </w:rPr>
-        <w:t xml:space="preserve">The AkiProPlus management system must be able to create financial graphs on a timely basis (in real-time). </w:t>
+          <w:rFonts w:asciiTheme="majorHAnsi" w:hAnsiTheme="majorHAnsi"/>
+          <w:sz w:val="22"/>
+          <w:szCs w:val="22"/>
+        </w:rPr>
+        <w:t>Van Drivers must be able to synchronize the localized copy of the database management system on their company tablets to the main database management system.</w:t>
       </w:r>
     </w:p>
     <w:p>
@@ -6062,17 +6760,34 @@
           <w:numId w:val="4"/>
         </w:numPr>
         <w:rPr>
-          <w:sz w:val="22"/>
-          <w:szCs w:val="22"/>
-        </w:rPr>
-      </w:pPr>
-      <w:r>
-        <w:rPr>
-          <w:rFonts w:asciiTheme="majorHAnsi" w:eastAsiaTheme="majorEastAsia" w:hAnsiTheme="majorHAnsi" w:cstheme="majorBidi"/>
-          <w:sz w:val="22"/>
-          <w:szCs w:val="22"/>
-        </w:rPr>
-        <w:t>The AkiProPlus management system must be able to create weekly reports outlining the status of the inventory.</w:t>
+          <w:rFonts w:asciiTheme="majorHAnsi" w:hAnsiTheme="majorHAnsi"/>
+          <w:sz w:val="22"/>
+          <w:szCs w:val="22"/>
+        </w:rPr>
+      </w:pPr>
+      <w:r>
+        <w:rPr>
+          <w:rFonts w:asciiTheme="majorHAnsi" w:hAnsiTheme="majorHAnsi"/>
+          <w:sz w:val="22"/>
+          <w:szCs w:val="22"/>
+        </w:rPr>
+        <w:t xml:space="preserve">Van drivers </w:t>
+      </w:r>
+      <w:r>
+        <w:rPr>
+          <w:rFonts w:asciiTheme="majorHAnsi" w:hAnsiTheme="majorHAnsi"/>
+          <w:sz w:val="22"/>
+          <w:szCs w:val="22"/>
+        </w:rPr>
+        <w:t>must</w:t>
+      </w:r>
+      <w:r>
+        <w:rPr>
+          <w:rFonts w:asciiTheme="majorHAnsi" w:hAnsiTheme="majorHAnsi"/>
+          <w:sz w:val="22"/>
+          <w:szCs w:val="22"/>
+        </w:rPr>
+        <w:t xml:space="preserve"> be able to print invoices.</w:t>
       </w:r>
     </w:p>
     <w:p>
@@ -6089,7 +6804,47 @@
         </w:rPr>
       </w:pPr>
       <w:r>
-        <w:t>The Management department must be able to analyze the real-time created financial graphs created by the AkiProPlus management system to assist in decision-making business processes.</w:t>
+        <w:rPr>
+          <w:rFonts w:asciiTheme="majorHAnsi" w:hAnsiTheme="majorHAnsi"/>
+          <w:sz w:val="22"/>
+          <w:szCs w:val="22"/>
+        </w:rPr>
+        <w:t>Van Drivers must be able to request a copy of a list with the respective orders that must be carried out for a particular route from the system which will be stored their tablets.</w:t>
+      </w:r>
+    </w:p>
+    <w:p>
+      <w:pPr>
+        <w:pStyle w:val="BodyText"/>
+        <w:ind w:left="0"/>
+        <w:rPr>
+          <w:rFonts w:asciiTheme="majorHAnsi" w:hAnsiTheme="majorHAnsi"/>
+          <w:b/>
+          <w:sz w:val="22"/>
+          <w:szCs w:val="22"/>
+          <w:u w:val="single"/>
+        </w:rPr>
+      </w:pPr>
+    </w:p>
+    <w:p>
+      <w:pPr>
+        <w:pStyle w:val="BodyText"/>
+        <w:rPr>
+          <w:rFonts w:asciiTheme="majorHAnsi" w:hAnsiTheme="majorHAnsi"/>
+          <w:b/>
+          <w:sz w:val="22"/>
+          <w:szCs w:val="22"/>
+          <w:u w:val="single"/>
+        </w:rPr>
+      </w:pPr>
+      <w:r>
+        <w:rPr>
+          <w:rFonts w:asciiTheme="majorHAnsi" w:hAnsiTheme="majorHAnsi"/>
+          <w:b/>
+          <w:sz w:val="22"/>
+          <w:szCs w:val="22"/>
+          <w:u w:val="single"/>
+        </w:rPr>
+        <w:t>Merchandisers:</w:t>
       </w:r>
     </w:p>
     <w:p>
@@ -6100,12 +6855,26 @@
           <w:numId w:val="4"/>
         </w:numPr>
         <w:rPr>
-          <w:sz w:val="22"/>
-          <w:szCs w:val="22"/>
-        </w:rPr>
-      </w:pPr>
-      <w:r>
-        <w:t xml:space="preserve">The Management department must be able to access weekly reports outlining the status of the inventory to make the required purchase orders to suppliers for inventory replenishment. </w:t>
+          <w:rFonts w:asciiTheme="majorHAnsi" w:hAnsiTheme="majorHAnsi"/>
+          <w:sz w:val="22"/>
+          <w:szCs w:val="22"/>
+        </w:rPr>
+      </w:pPr>
+      <w:r>
+        <w:rPr>
+          <w:rFonts w:asciiTheme="majorHAnsi" w:hAnsiTheme="majorHAnsi"/>
+          <w:sz w:val="22"/>
+          <w:szCs w:val="22"/>
+        </w:rPr>
+        <w:t>M</w:t>
+      </w:r>
+      <w:r>
+        <w:rPr>
+          <w:rFonts w:asciiTheme="majorHAnsi" w:hAnsiTheme="majorHAnsi"/>
+          <w:sz w:val="22"/>
+          <w:szCs w:val="22"/>
+        </w:rPr>
+        <w:t>erchandisers must be able to upload a localized copy of the database management system on their company tablets.</w:t>
       </w:r>
     </w:p>
     <w:p>
@@ -6116,20 +6885,26 @@
           <w:numId w:val="4"/>
         </w:numPr>
         <w:rPr>
-          <w:sz w:val="22"/>
-          <w:szCs w:val="22"/>
-        </w:rPr>
-      </w:pPr>
-      <w:r>
-        <w:t xml:space="preserve">The Supplier must come with a purchase order to AkiBakery to be accepted and </w:t>
-      </w:r>
-      <w:proofErr w:type="spellStart"/>
-      <w:r>
-        <w:t>payed</w:t>
-      </w:r>
-      <w:proofErr w:type="spellEnd"/>
-      <w:r>
-        <w:t xml:space="preserve"> by a clerk</w:t>
+          <w:rFonts w:asciiTheme="majorHAnsi" w:hAnsiTheme="majorHAnsi"/>
+          <w:sz w:val="22"/>
+          <w:szCs w:val="22"/>
+        </w:rPr>
+      </w:pPr>
+      <w:r>
+        <w:rPr>
+          <w:rFonts w:asciiTheme="majorHAnsi" w:hAnsiTheme="majorHAnsi"/>
+          <w:sz w:val="22"/>
+          <w:szCs w:val="22"/>
+        </w:rPr>
+        <w:t>M</w:t>
+      </w:r>
+      <w:r>
+        <w:rPr>
+          <w:rFonts w:asciiTheme="majorHAnsi" w:hAnsiTheme="majorHAnsi"/>
+          <w:sz w:val="22"/>
+          <w:szCs w:val="22"/>
+        </w:rPr>
+        <w:t>erchandisers must be able to synchronize the localized copy of the database management system on their company tablets to the main database management system.</w:t>
       </w:r>
     </w:p>
     <w:p>
@@ -6140,12 +6915,86 @@
           <w:numId w:val="4"/>
         </w:numPr>
         <w:rPr>
-          <w:sz w:val="22"/>
-          <w:szCs w:val="22"/>
-        </w:rPr>
-      </w:pPr>
-      <w:r>
-        <w:t>Clerks must be able to receive purchase orders from suppliers to either accept or decline a purchase order</w:t>
+          <w:rFonts w:asciiTheme="majorHAnsi" w:hAnsiTheme="majorHAnsi"/>
+          <w:sz w:val="22"/>
+          <w:szCs w:val="22"/>
+        </w:rPr>
+      </w:pPr>
+      <w:r>
+        <w:rPr>
+          <w:rFonts w:asciiTheme="majorHAnsi" w:eastAsiaTheme="majorEastAsia" w:hAnsiTheme="majorHAnsi" w:cstheme="majorBidi"/>
+          <w:sz w:val="22"/>
+          <w:szCs w:val="22"/>
+        </w:rPr>
+        <w:t>Merchandisers must be able to make changes on standing orders using their company tablets.</w:t>
+      </w:r>
+    </w:p>
+    <w:p>
+      <w:pPr>
+        <w:pStyle w:val="BodyText"/>
+        <w:rPr>
+          <w:rFonts w:asciiTheme="majorHAnsi" w:eastAsiaTheme="majorEastAsia" w:hAnsiTheme="majorHAnsi" w:cstheme="majorBidi"/>
+          <w:sz w:val="22"/>
+          <w:szCs w:val="22"/>
+        </w:rPr>
+      </w:pPr>
+      <w:r>
+        <w:rPr>
+          <w:rFonts w:asciiTheme="majorHAnsi" w:eastAsiaTheme="majorEastAsia" w:hAnsiTheme="majorHAnsi" w:cstheme="majorBidi"/>
+          <w:sz w:val="22"/>
+          <w:szCs w:val="22"/>
+        </w:rPr>
+        <w:t xml:space="preserve">Merchandisers must be able to indicate to the </w:t>
+      </w:r>
+      <w:proofErr w:type="spellStart"/>
+      <w:r>
+        <w:rPr>
+          <w:rFonts w:asciiTheme="majorHAnsi" w:eastAsiaTheme="majorEastAsia" w:hAnsiTheme="majorHAnsi" w:cstheme="majorBidi"/>
+          <w:sz w:val="22"/>
+          <w:szCs w:val="22"/>
+        </w:rPr>
+        <w:t>AkiProPlus</w:t>
+      </w:r>
+      <w:proofErr w:type="spellEnd"/>
+      <w:r>
+        <w:rPr>
+          <w:rFonts w:asciiTheme="majorHAnsi" w:eastAsiaTheme="majorEastAsia" w:hAnsiTheme="majorHAnsi" w:cstheme="majorBidi"/>
+          <w:sz w:val="22"/>
+          <w:szCs w:val="22"/>
+        </w:rPr>
+        <w:t xml:space="preserve"> management system if certain products are not selling as well as forecasted.</w:t>
+      </w:r>
+    </w:p>
+    <w:p>
+      <w:pPr>
+        <w:pStyle w:val="BodyText"/>
+        <w:rPr>
+          <w:rFonts w:asciiTheme="majorHAnsi" w:eastAsiaTheme="majorEastAsia" w:hAnsiTheme="majorHAnsi" w:cstheme="majorBidi"/>
+          <w:sz w:val="22"/>
+          <w:szCs w:val="22"/>
+        </w:rPr>
+      </w:pPr>
+    </w:p>
+    <w:p>
+      <w:pPr>
+        <w:pStyle w:val="BodyText"/>
+        <w:rPr>
+          <w:rFonts w:asciiTheme="majorHAnsi" w:hAnsiTheme="majorHAnsi"/>
+          <w:b/>
+          <w:sz w:val="22"/>
+          <w:szCs w:val="22"/>
+          <w:u w:val="single"/>
+        </w:rPr>
+      </w:pPr>
+      <w:r>
+        <w:rPr>
+          <w:rFonts w:asciiTheme="majorHAnsi" w:eastAsiaTheme="majorEastAsia" w:hAnsiTheme="majorHAnsi" w:cstheme="majorBidi"/>
+          <w:b/>
+          <w:sz w:val="22"/>
+          <w:szCs w:val="22"/>
+          <w:u w:val="single"/>
+        </w:rPr>
+        <w:t>Management (Department):</w:t>
       </w:r>
     </w:p>
     <w:p>
@@ -6156,12 +7005,36 @@
           <w:numId w:val="4"/>
         </w:numPr>
         <w:rPr>
-          <w:sz w:val="22"/>
-          <w:szCs w:val="22"/>
-        </w:rPr>
-      </w:pPr>
-      <w:r>
-        <w:t>Clerks must be able to financially clear purchase orders for the suppliers to ship their products to the bakery.</w:t>
+          <w:rFonts w:asciiTheme="majorHAnsi" w:hAnsiTheme="majorHAnsi"/>
+          <w:sz w:val="22"/>
+          <w:szCs w:val="22"/>
+        </w:rPr>
+      </w:pPr>
+      <w:r>
+        <w:rPr>
+          <w:rFonts w:asciiTheme="majorHAnsi" w:hAnsiTheme="majorHAnsi"/>
+          <w:sz w:val="22"/>
+          <w:szCs w:val="22"/>
+        </w:rPr>
+        <w:t xml:space="preserve">The Management department must be able to analyze the real-time created financial graphs created by the </w:t>
+      </w:r>
+      <w:proofErr w:type="spellStart"/>
+      <w:r>
+        <w:rPr>
+          <w:rFonts w:asciiTheme="majorHAnsi" w:hAnsiTheme="majorHAnsi"/>
+          <w:sz w:val="22"/>
+          <w:szCs w:val="22"/>
+        </w:rPr>
+        <w:t>AkiProPlus</w:t>
+      </w:r>
+      <w:proofErr w:type="spellEnd"/>
+      <w:r>
+        <w:rPr>
+          <w:rFonts w:asciiTheme="majorHAnsi" w:hAnsiTheme="majorHAnsi"/>
+          <w:sz w:val="22"/>
+          <w:szCs w:val="22"/>
+        </w:rPr>
+        <w:t xml:space="preserve"> management system to assist in decision-making business processes.</w:t>
       </w:r>
     </w:p>
     <w:p>
@@ -6172,53 +7045,51 @@
           <w:numId w:val="4"/>
         </w:numPr>
         <w:rPr>
-          <w:sz w:val="22"/>
-          <w:szCs w:val="22"/>
-        </w:rPr>
-      </w:pPr>
-      <w:r>
-        <w:t>The Supplier must be able to replenish the inventory once the associated purchase order has been accepted and financially cleared.</w:t>
-      </w:r>
-    </w:p>
-    <w:p>
-      <w:pPr>
-        <w:pStyle w:val="BodyText"/>
-        <w:rPr>
-          <w:rFonts w:asciiTheme="majorHAnsi" w:hAnsiTheme="majorHAnsi"/>
-          <w:sz w:val="22"/>
-          <w:szCs w:val="22"/>
-        </w:rPr>
-      </w:pPr>
-    </w:p>
-    <w:p>
-      <w:pPr>
-        <w:pStyle w:val="BodyText"/>
-        <w:rPr>
-          <w:rFonts w:asciiTheme="majorHAnsi" w:hAnsiTheme="majorHAnsi"/>
-          <w:sz w:val="22"/>
-          <w:szCs w:val="22"/>
-        </w:rPr>
-      </w:pPr>
-      <w:r>
+          <w:rFonts w:asciiTheme="majorHAnsi" w:hAnsiTheme="majorHAnsi"/>
+          <w:sz w:val="22"/>
+          <w:szCs w:val="22"/>
+        </w:rPr>
+      </w:pPr>
+      <w:r>
+        <w:rPr>
+          <w:rFonts w:asciiTheme="majorHAnsi" w:hAnsiTheme="majorHAnsi"/>
+          <w:sz w:val="22"/>
+          <w:szCs w:val="22"/>
+        </w:rPr>
+        <w:t xml:space="preserve">The Management department must be able to access weekly reports outlining the status of the inventory to make the required purchase orders to suppliers for inventory replenishment. </w:t>
+      </w:r>
+    </w:p>
+    <w:p>
+      <w:pPr>
+        <w:pStyle w:val="BodyText"/>
+        <w:rPr>
+          <w:rFonts w:asciiTheme="majorHAnsi" w:hAnsiTheme="majorHAnsi"/>
+          <w:sz w:val="22"/>
+          <w:szCs w:val="22"/>
+        </w:rPr>
+      </w:pPr>
+    </w:p>
+    <w:p>
+      <w:pPr>
+        <w:pStyle w:val="BodyText"/>
         <w:rPr>
           <w:rFonts w:asciiTheme="majorHAnsi" w:hAnsiTheme="majorHAnsi"/>
           <w:b/>
-          <w:bCs/>
-          <w:sz w:val="22"/>
-          <w:szCs w:val="22"/>
-        </w:rPr>
-        <w:t>Non-Functional Requirements</w:t>
-      </w:r>
-    </w:p>
-    <w:p>
-      <w:pPr>
-        <w:pStyle w:val="BodyText"/>
-        <w:rPr>
-          <w:rFonts w:asciiTheme="majorHAnsi" w:hAnsiTheme="majorHAnsi"/>
-          <w:sz w:val="22"/>
-          <w:szCs w:val="22"/>
-        </w:rPr>
-      </w:pPr>
+          <w:sz w:val="22"/>
+          <w:szCs w:val="22"/>
+          <w:u w:val="single"/>
+        </w:rPr>
+      </w:pPr>
+      <w:r>
+        <w:rPr>
+          <w:rFonts w:asciiTheme="majorHAnsi" w:hAnsiTheme="majorHAnsi"/>
+          <w:b/>
+          <w:sz w:val="22"/>
+          <w:szCs w:val="22"/>
+          <w:u w:val="single"/>
+        </w:rPr>
+        <w:t>Suppliers:</w:t>
+      </w:r>
     </w:p>
     <w:p>
       <w:pPr>
@@ -6239,7 +7110,43 @@
           <w:sz w:val="22"/>
           <w:szCs w:val="22"/>
         </w:rPr>
-        <w:t>The system must be able to recover from an unexpected shutdown.</w:t>
+        <w:t xml:space="preserve">The Supplier must come with a purchase order to </w:t>
+      </w:r>
+      <w:proofErr w:type="spellStart"/>
+      <w:r>
+        <w:rPr>
+          <w:rFonts w:asciiTheme="majorHAnsi" w:hAnsiTheme="majorHAnsi"/>
+          <w:sz w:val="22"/>
+          <w:szCs w:val="22"/>
+        </w:rPr>
+        <w:t>AkiBakery</w:t>
+      </w:r>
+      <w:proofErr w:type="spellEnd"/>
+      <w:r>
+        <w:rPr>
+          <w:rFonts w:asciiTheme="majorHAnsi" w:hAnsiTheme="majorHAnsi"/>
+          <w:sz w:val="22"/>
+          <w:szCs w:val="22"/>
+        </w:rPr>
+        <w:t xml:space="preserve"> to be accepted and </w:t>
+      </w:r>
+      <w:proofErr w:type="spellStart"/>
+      <w:r>
+        <w:rPr>
+          <w:rFonts w:asciiTheme="majorHAnsi" w:hAnsiTheme="majorHAnsi"/>
+          <w:sz w:val="22"/>
+          <w:szCs w:val="22"/>
+        </w:rPr>
+        <w:t>payed</w:t>
+      </w:r>
+      <w:proofErr w:type="spellEnd"/>
+      <w:r>
+        <w:rPr>
+          <w:rFonts w:asciiTheme="majorHAnsi" w:hAnsiTheme="majorHAnsi"/>
+          <w:sz w:val="22"/>
+          <w:szCs w:val="22"/>
+        </w:rPr>
+        <w:t xml:space="preserve"> by a clerk</w:t>
       </w:r>
     </w:p>
     <w:p>
@@ -6261,7 +7168,153 @@
           <w:sz w:val="22"/>
           <w:szCs w:val="22"/>
         </w:rPr>
-        <w:t>The system must be able to continue operating during a power outage. (Up until how long?)</w:t>
+        <w:t>The Supplier must be able to replenish the inventory once the associated purchase order has been accepted and financially cleared.</w:t>
+      </w:r>
+    </w:p>
+    <w:p>
+      <w:pPr>
+        <w:pStyle w:val="BodyText"/>
+        <w:rPr>
+          <w:rFonts w:asciiTheme="majorHAnsi" w:hAnsiTheme="majorHAnsi"/>
+          <w:sz w:val="24"/>
+          <w:szCs w:val="24"/>
+        </w:rPr>
+      </w:pPr>
+    </w:p>
+    <w:p>
+      <w:pPr>
+        <w:pStyle w:val="BodyText"/>
+        <w:rPr>
+          <w:rFonts w:asciiTheme="majorHAnsi" w:hAnsiTheme="majorHAnsi"/>
+          <w:b/>
+          <w:bCs/>
+          <w:i/>
+          <w:sz w:val="24"/>
+          <w:szCs w:val="24"/>
+        </w:rPr>
+      </w:pPr>
+    </w:p>
+    <w:p>
+      <w:pPr>
+        <w:pStyle w:val="BodyText"/>
+        <w:rPr>
+          <w:rFonts w:asciiTheme="majorHAnsi" w:hAnsiTheme="majorHAnsi"/>
+          <w:b/>
+          <w:bCs/>
+          <w:i/>
+          <w:sz w:val="24"/>
+          <w:szCs w:val="24"/>
+        </w:rPr>
+      </w:pPr>
+    </w:p>
+    <w:p>
+      <w:pPr>
+        <w:pStyle w:val="BodyText"/>
+        <w:ind w:left="0" w:firstLine="360"/>
+        <w:rPr>
+          <w:rFonts w:asciiTheme="majorHAnsi" w:hAnsiTheme="majorHAnsi"/>
+          <w:b/>
+          <w:bCs/>
+          <w:i/>
+          <w:sz w:val="24"/>
+          <w:szCs w:val="24"/>
+        </w:rPr>
+      </w:pPr>
+    </w:p>
+    <w:p>
+      <w:pPr>
+        <w:pStyle w:val="BodyText"/>
+        <w:ind w:left="0" w:firstLine="360"/>
+        <w:rPr>
+          <w:rFonts w:asciiTheme="majorHAnsi" w:hAnsiTheme="majorHAnsi"/>
+          <w:b/>
+          <w:bCs/>
+          <w:i/>
+          <w:sz w:val="24"/>
+          <w:szCs w:val="24"/>
+        </w:rPr>
+      </w:pPr>
+    </w:p>
+    <w:p>
+      <w:pPr>
+        <w:pStyle w:val="BodyText"/>
+        <w:ind w:left="0" w:firstLine="360"/>
+        <w:rPr>
+          <w:rFonts w:asciiTheme="majorHAnsi" w:hAnsiTheme="majorHAnsi"/>
+          <w:b/>
+          <w:bCs/>
+          <w:i/>
+          <w:sz w:val="24"/>
+          <w:szCs w:val="24"/>
+        </w:rPr>
+      </w:pPr>
+    </w:p>
+    <w:p>
+      <w:pPr>
+        <w:pStyle w:val="BodyText"/>
+        <w:ind w:left="0" w:firstLine="360"/>
+        <w:rPr>
+          <w:rFonts w:asciiTheme="majorHAnsi" w:hAnsiTheme="majorHAnsi"/>
+          <w:b/>
+          <w:bCs/>
+          <w:i/>
+          <w:sz w:val="24"/>
+          <w:szCs w:val="24"/>
+        </w:rPr>
+      </w:pPr>
+    </w:p>
+    <w:p>
+      <w:pPr>
+        <w:pStyle w:val="BodyText"/>
+        <w:ind w:left="0" w:firstLine="360"/>
+        <w:rPr>
+          <w:rFonts w:asciiTheme="majorHAnsi" w:hAnsiTheme="majorHAnsi"/>
+          <w:i/>
+          <w:sz w:val="24"/>
+          <w:szCs w:val="24"/>
+        </w:rPr>
+      </w:pPr>
+      <w:bookmarkStart w:id="12" w:name="_GoBack"/>
+      <w:bookmarkEnd w:id="12"/>
+      <w:r>
+        <w:rPr>
+          <w:rFonts w:asciiTheme="majorHAnsi" w:hAnsiTheme="majorHAnsi"/>
+          <w:b/>
+          <w:bCs/>
+          <w:i/>
+          <w:sz w:val="24"/>
+          <w:szCs w:val="24"/>
+        </w:rPr>
+        <w:t>Non-Functional Requirements</w:t>
+      </w:r>
+    </w:p>
+    <w:p>
+      <w:pPr>
+        <w:pStyle w:val="BodyText"/>
+        <w:rPr>
+          <w:rFonts w:asciiTheme="majorHAnsi" w:hAnsiTheme="majorHAnsi"/>
+          <w:sz w:val="22"/>
+          <w:szCs w:val="22"/>
+        </w:rPr>
+      </w:pPr>
+    </w:p>
+    <w:p>
+      <w:pPr>
+        <w:pStyle w:val="BodyText"/>
+        <w:ind w:left="0"/>
+        <w:rPr>
+          <w:rFonts w:asciiTheme="majorHAnsi" w:hAnsiTheme="majorHAnsi"/>
+          <w:sz w:val="22"/>
+          <w:szCs w:val="22"/>
+        </w:rPr>
+      </w:pPr>
+      <w:r>
+        <w:rPr>
+          <w:rFonts w:asciiTheme="majorHAnsi" w:hAnsiTheme="majorHAnsi"/>
+          <w:sz w:val="22"/>
+          <w:szCs w:val="22"/>
+        </w:rPr>
+        <w:t xml:space="preserve">       The system must be able to fulfill the following non-functional requirements:</w:t>
       </w:r>
     </w:p>
     <w:p>
@@ -6280,10 +7333,61 @@
       <w:r>
         <w:rPr>
           <w:rFonts w:asciiTheme="majorHAnsi" w:hAnsiTheme="majorHAnsi"/>
-          <w:sz w:val="22"/>
-          <w:szCs w:val="22"/>
-        </w:rPr>
-        <w:t>The system must be user friendly.</w:t>
+          <w:b/>
+          <w:sz w:val="22"/>
+          <w:szCs w:val="22"/>
+        </w:rPr>
+        <w:t>Shutdown</w:t>
+      </w:r>
+      <w:r>
+        <w:rPr>
+          <w:rFonts w:asciiTheme="majorHAnsi" w:hAnsiTheme="majorHAnsi"/>
+          <w:b/>
+          <w:sz w:val="22"/>
+          <w:szCs w:val="22"/>
+        </w:rPr>
+        <w:t>/Crash</w:t>
+      </w:r>
+      <w:r>
+        <w:rPr>
+          <w:rFonts w:asciiTheme="majorHAnsi" w:hAnsiTheme="majorHAnsi"/>
+          <w:b/>
+          <w:sz w:val="22"/>
+          <w:szCs w:val="22"/>
+        </w:rPr>
+        <w:t xml:space="preserve"> Recovery Mechanism</w:t>
+      </w:r>
+      <w:r>
+        <w:rPr>
+          <w:rFonts w:asciiTheme="majorHAnsi" w:hAnsiTheme="majorHAnsi"/>
+          <w:sz w:val="22"/>
+          <w:szCs w:val="22"/>
+        </w:rPr>
+        <w:t xml:space="preserve">: </w:t>
+      </w:r>
+      <w:r>
+        <w:rPr>
+          <w:rFonts w:asciiTheme="majorHAnsi" w:hAnsiTheme="majorHAnsi"/>
+          <w:sz w:val="22"/>
+          <w:szCs w:val="22"/>
+        </w:rPr>
+        <w:t>The system must be able to recover from an unexpected shutdown</w:t>
+      </w:r>
+      <w:r>
+        <w:rPr>
+          <w:rFonts w:asciiTheme="majorHAnsi" w:hAnsiTheme="majorHAnsi"/>
+          <w:sz w:val="22"/>
+          <w:szCs w:val="22"/>
+        </w:rPr>
+        <w:t xml:space="preserve"> or system crash</w:t>
+      </w:r>
+      <w:r>
+        <w:rPr>
+          <w:rFonts w:asciiTheme="majorHAnsi" w:hAnsiTheme="majorHAnsi"/>
+          <w:sz w:val="22"/>
+          <w:szCs w:val="22"/>
+        </w:rPr>
+        <w:t>.</w:t>
       </w:r>
     </w:p>
     <w:p>
@@ -6302,10 +7406,53 @@
       <w:r>
         <w:rPr>
           <w:rFonts w:asciiTheme="majorHAnsi" w:hAnsiTheme="majorHAnsi"/>
-          <w:sz w:val="22"/>
-          <w:szCs w:val="22"/>
-        </w:rPr>
-        <w:t>The system must be maintainable.</w:t>
+          <w:b/>
+          <w:sz w:val="22"/>
+          <w:szCs w:val="22"/>
+        </w:rPr>
+        <w:t xml:space="preserve">Redundant power </w:t>
+      </w:r>
+      <w:r>
+        <w:rPr>
+          <w:rFonts w:asciiTheme="majorHAnsi" w:hAnsiTheme="majorHAnsi"/>
+          <w:b/>
+          <w:sz w:val="22"/>
+          <w:szCs w:val="22"/>
+        </w:rPr>
+        <w:t>feeds</w:t>
+      </w:r>
+      <w:r>
+        <w:rPr>
+          <w:rFonts w:asciiTheme="majorHAnsi" w:hAnsiTheme="majorHAnsi"/>
+          <w:b/>
+          <w:sz w:val="22"/>
+          <w:szCs w:val="22"/>
+        </w:rPr>
+        <w:t xml:space="preserve"> during power failure</w:t>
+      </w:r>
+      <w:r>
+        <w:rPr>
+          <w:rFonts w:asciiTheme="majorHAnsi" w:hAnsiTheme="majorHAnsi"/>
+          <w:sz w:val="22"/>
+          <w:szCs w:val="22"/>
+        </w:rPr>
+        <w:t xml:space="preserve">: </w:t>
+      </w:r>
+      <w:r>
+        <w:rPr>
+          <w:rFonts w:asciiTheme="majorHAnsi" w:hAnsiTheme="majorHAnsi"/>
+          <w:sz w:val="22"/>
+          <w:szCs w:val="22"/>
+        </w:rPr>
+        <w:t>The system must be able to continue operating during a power outage</w:t>
+      </w:r>
+      <w:r>
+        <w:rPr>
+          <w:rFonts w:asciiTheme="majorHAnsi" w:hAnsiTheme="majorHAnsi"/>
+          <w:sz w:val="22"/>
+          <w:szCs w:val="22"/>
+        </w:rPr>
+        <w:t xml:space="preserve"> using redundant power feeds for a minimum of 2 days. </w:t>
       </w:r>
     </w:p>
     <w:p>
@@ -6316,17 +7463,51 @@
           <w:numId w:val="4"/>
         </w:numPr>
         <w:rPr>
-          <w:sz w:val="22"/>
-          <w:szCs w:val="22"/>
-        </w:rPr>
-      </w:pPr>
-      <w:r>
-        <w:rPr>
-          <w:rFonts w:asciiTheme="majorHAnsi" w:eastAsiaTheme="majorEastAsia" w:hAnsiTheme="majorHAnsi" w:cstheme="majorBidi"/>
-          <w:sz w:val="22"/>
-          <w:szCs w:val="22"/>
-        </w:rPr>
-        <w:t xml:space="preserve">The system must have adequate means of security (only authorized users have access to certain functions). </w:t>
+          <w:rFonts w:asciiTheme="majorHAnsi" w:hAnsiTheme="majorHAnsi"/>
+          <w:sz w:val="22"/>
+          <w:szCs w:val="22"/>
+        </w:rPr>
+      </w:pPr>
+      <w:r>
+        <w:rPr>
+          <w:rFonts w:asciiTheme="majorHAnsi" w:hAnsiTheme="majorHAnsi"/>
+          <w:b/>
+          <w:sz w:val="22"/>
+          <w:szCs w:val="22"/>
+        </w:rPr>
+        <w:t>User Friendliness</w:t>
+      </w:r>
+      <w:r>
+        <w:rPr>
+          <w:rFonts w:asciiTheme="majorHAnsi" w:hAnsiTheme="majorHAnsi"/>
+          <w:sz w:val="22"/>
+          <w:szCs w:val="22"/>
+        </w:rPr>
+        <w:t xml:space="preserve">: The system must have a </w:t>
+      </w:r>
+      <w:r>
+        <w:rPr>
+          <w:rFonts w:asciiTheme="majorHAnsi" w:hAnsiTheme="majorHAnsi"/>
+          <w:sz w:val="22"/>
+          <w:szCs w:val="22"/>
+        </w:rPr>
+        <w:t>user friendly</w:t>
+      </w:r>
+      <w:r>
+        <w:rPr>
+          <w:rFonts w:asciiTheme="majorHAnsi" w:hAnsiTheme="majorHAnsi"/>
+          <w:sz w:val="22"/>
+          <w:szCs w:val="22"/>
+        </w:rPr>
+        <w:t xml:space="preserve"> UI</w:t>
+      </w:r>
+      <w:r>
+        <w:rPr>
+          <w:rFonts w:asciiTheme="majorHAnsi" w:hAnsiTheme="majorHAnsi"/>
+          <w:sz w:val="22"/>
+          <w:szCs w:val="22"/>
+        </w:rPr>
+        <w:t>.</w:t>
       </w:r>
     </w:p>
     <w:p>
@@ -6337,6 +7518,37 @@
           <w:numId w:val="4"/>
         </w:numPr>
         <w:rPr>
+          <w:rFonts w:asciiTheme="majorHAnsi" w:hAnsiTheme="majorHAnsi"/>
+          <w:sz w:val="22"/>
+          <w:szCs w:val="22"/>
+        </w:rPr>
+      </w:pPr>
+      <w:r>
+        <w:rPr>
+          <w:rFonts w:asciiTheme="majorHAnsi" w:hAnsiTheme="majorHAnsi"/>
+          <w:b/>
+          <w:sz w:val="22"/>
+          <w:szCs w:val="22"/>
+        </w:rPr>
+        <w:t>Maintainability</w:t>
+      </w:r>
+      <w:r>
+        <w:rPr>
+          <w:rFonts w:asciiTheme="majorHAnsi" w:hAnsiTheme="majorHAnsi"/>
+          <w:sz w:val="22"/>
+          <w:szCs w:val="22"/>
+        </w:rPr>
+        <w:t xml:space="preserve">: The system must be maintainable by database administrators and other qualifiable staff. </w:t>
+      </w:r>
+    </w:p>
+    <w:p>
+      <w:pPr>
+        <w:pStyle w:val="BodyText"/>
+        <w:numPr>
+          <w:ilvl w:val="0"/>
+          <w:numId w:val="4"/>
+        </w:numPr>
+        <w:rPr>
           <w:sz w:val="22"/>
           <w:szCs w:val="22"/>
         </w:rPr>
@@ -6344,6 +7556,61 @@
       <w:r>
         <w:rPr>
           <w:rFonts w:asciiTheme="majorHAnsi" w:eastAsiaTheme="majorEastAsia" w:hAnsiTheme="majorHAnsi" w:cstheme="majorBidi"/>
+          <w:b/>
+          <w:sz w:val="22"/>
+          <w:szCs w:val="22"/>
+        </w:rPr>
+        <w:t>Adequate security measures</w:t>
+      </w:r>
+      <w:r>
+        <w:rPr>
+          <w:rFonts w:asciiTheme="majorHAnsi" w:eastAsiaTheme="majorEastAsia" w:hAnsiTheme="majorHAnsi" w:cstheme="majorBidi"/>
+          <w:sz w:val="22"/>
+          <w:szCs w:val="22"/>
+        </w:rPr>
+        <w:t xml:space="preserve">: </w:t>
+      </w:r>
+      <w:r>
+        <w:rPr>
+          <w:rFonts w:asciiTheme="majorHAnsi" w:eastAsiaTheme="majorEastAsia" w:hAnsiTheme="majorHAnsi" w:cstheme="majorBidi"/>
+          <w:sz w:val="22"/>
+          <w:szCs w:val="22"/>
+        </w:rPr>
+        <w:t xml:space="preserve">The system must have adequate means of security (only authorized users have access to certain functions). </w:t>
+      </w:r>
+    </w:p>
+    <w:p>
+      <w:pPr>
+        <w:pStyle w:val="BodyText"/>
+        <w:numPr>
+          <w:ilvl w:val="0"/>
+          <w:numId w:val="4"/>
+        </w:numPr>
+        <w:rPr>
+          <w:sz w:val="22"/>
+          <w:szCs w:val="22"/>
+        </w:rPr>
+      </w:pPr>
+      <w:r>
+        <w:rPr>
+          <w:rFonts w:asciiTheme="majorHAnsi" w:eastAsiaTheme="majorEastAsia" w:hAnsiTheme="majorHAnsi" w:cstheme="majorBidi"/>
+          <w:b/>
+          <w:sz w:val="22"/>
+          <w:szCs w:val="22"/>
+        </w:rPr>
+        <w:t>Cross-platform interoperability</w:t>
+      </w:r>
+      <w:r>
+        <w:rPr>
+          <w:rFonts w:asciiTheme="majorHAnsi" w:eastAsiaTheme="majorEastAsia" w:hAnsiTheme="majorHAnsi" w:cstheme="majorBidi"/>
+          <w:sz w:val="22"/>
+          <w:szCs w:val="22"/>
+        </w:rPr>
+        <w:t xml:space="preserve">: </w:t>
+      </w:r>
+      <w:r>
+        <w:rPr>
+          <w:rFonts w:asciiTheme="majorHAnsi" w:eastAsiaTheme="majorEastAsia" w:hAnsiTheme="majorHAnsi" w:cstheme="majorBidi"/>
           <w:sz w:val="22"/>
           <w:szCs w:val="22"/>
         </w:rPr>
@@ -6353,62 +7620,6 @@
     <w:p>
       <w:pPr>
         <w:pStyle w:val="BodyText"/>
-      </w:pPr>
-    </w:p>
-    <w:p>
-      <w:pPr>
-        <w:pStyle w:val="BodyText"/>
-        <w:rPr>
-          <w:rFonts w:asciiTheme="majorHAnsi" w:hAnsiTheme="majorHAnsi"/>
-          <w:sz w:val="22"/>
-          <w:szCs w:val="22"/>
-        </w:rPr>
-      </w:pPr>
-    </w:p>
-    <w:p>
-      <w:pPr>
-        <w:pStyle w:val="BodyText"/>
-        <w:rPr>
-          <w:rFonts w:asciiTheme="majorHAnsi" w:hAnsiTheme="majorHAnsi"/>
-          <w:sz w:val="22"/>
-          <w:szCs w:val="22"/>
-        </w:rPr>
-      </w:pPr>
-    </w:p>
-    <w:p>
-      <w:pPr>
-        <w:pStyle w:val="BodyText"/>
-        <w:rPr>
-          <w:rFonts w:asciiTheme="majorHAnsi" w:hAnsiTheme="majorHAnsi"/>
-          <w:sz w:val="22"/>
-          <w:szCs w:val="22"/>
-        </w:rPr>
-      </w:pPr>
-    </w:p>
-    <w:p>
-      <w:pPr>
-        <w:pStyle w:val="BodyText"/>
-        <w:rPr>
-          <w:rFonts w:asciiTheme="majorHAnsi" w:hAnsiTheme="majorHAnsi"/>
-          <w:sz w:val="22"/>
-          <w:szCs w:val="22"/>
-        </w:rPr>
-      </w:pPr>
-      <w:r>
-        <w:rPr>
-          <w:rFonts w:asciiTheme="majorHAnsi" w:hAnsiTheme="majorHAnsi"/>
-          <w:sz w:val="22"/>
-          <w:szCs w:val="22"/>
-        </w:rPr>
-        <w:t>AkiBakery expects the new system to produce the following:</w:t>
-      </w:r>
-    </w:p>
-    <w:p>
-      <w:pPr>
-        <w:numPr>
-          <w:ilvl w:val="1"/>
-          <w:numId w:val="2"/>
-        </w:numPr>
         <w:rPr>
           <w:rFonts w:asciiTheme="majorHAnsi" w:hAnsiTheme="majorHAnsi"/>
           <w:sz w:val="22"/>
@@ -6421,208 +7632,8 @@
           <w:sz w:val="22"/>
           <w:szCs w:val="22"/>
         </w:rPr>
-        <w:t xml:space="preserve">Automate the input of orders into the system </w:t>
-      </w:r>
-    </w:p>
-    <w:p>
-      <w:pPr>
-        <w:numPr>
-          <w:ilvl w:val="1"/>
-          <w:numId w:val="2"/>
-        </w:numPr>
-        <w:rPr>
-          <w:rFonts w:asciiTheme="majorHAnsi" w:hAnsiTheme="majorHAnsi"/>
-          <w:sz w:val="22"/>
-          <w:szCs w:val="22"/>
-        </w:rPr>
-      </w:pPr>
-      <w:r>
-        <w:rPr>
-          <w:rFonts w:asciiTheme="majorHAnsi" w:eastAsia="Calibri" w:hAnsiTheme="majorHAnsi" w:cs="Calibri"/>
-          <w:sz w:val="22"/>
-          <w:szCs w:val="22"/>
-        </w:rPr>
-        <w:t xml:space="preserve">Automate the printing of invoices </w:t>
-      </w:r>
-    </w:p>
-    <w:p>
-      <w:pPr>
-        <w:numPr>
-          <w:ilvl w:val="1"/>
-          <w:numId w:val="2"/>
-        </w:numPr>
-        <w:rPr>
-          <w:rFonts w:asciiTheme="majorHAnsi" w:hAnsiTheme="majorHAnsi"/>
-          <w:sz w:val="22"/>
-          <w:szCs w:val="22"/>
-        </w:rPr>
-      </w:pPr>
-      <w:r>
-        <w:rPr>
-          <w:rFonts w:asciiTheme="majorHAnsi" w:eastAsia="Calibri" w:hAnsiTheme="majorHAnsi" w:cs="Calibri"/>
-          <w:sz w:val="22"/>
-          <w:szCs w:val="22"/>
-        </w:rPr>
-        <w:t xml:space="preserve">Automate the input and modification of the status of products (whether or not they are doing well) </w:t>
-      </w:r>
-    </w:p>
-    <w:p>
-      <w:pPr>
-        <w:numPr>
-          <w:ilvl w:val="1"/>
-          <w:numId w:val="2"/>
-        </w:numPr>
-        <w:rPr>
-          <w:rFonts w:asciiTheme="majorHAnsi" w:hAnsiTheme="majorHAnsi"/>
-          <w:sz w:val="22"/>
-          <w:szCs w:val="22"/>
-        </w:rPr>
-      </w:pPr>
-      <w:r>
-        <w:rPr>
-          <w:rFonts w:asciiTheme="majorHAnsi" w:eastAsia="Calibri" w:hAnsiTheme="majorHAnsi" w:cs="Calibri"/>
-          <w:sz w:val="22"/>
-          <w:szCs w:val="22"/>
-        </w:rPr>
-        <w:t xml:space="preserve">Automate the input and modification of standing orders (by the company's merchandisers using their company tablet machines and the company's clients using the web on desktops and mobile OS's ) </w:t>
-      </w:r>
-    </w:p>
-    <w:p>
-      <w:pPr>
-        <w:numPr>
-          <w:ilvl w:val="1"/>
-          <w:numId w:val="2"/>
-        </w:numPr>
-        <w:rPr>
-          <w:rFonts w:asciiTheme="majorHAnsi" w:hAnsiTheme="majorHAnsi"/>
-          <w:sz w:val="22"/>
-          <w:szCs w:val="22"/>
-        </w:rPr>
-      </w:pPr>
-      <w:r>
-        <w:rPr>
-          <w:rFonts w:asciiTheme="majorHAnsi" w:eastAsia="Calibri" w:hAnsiTheme="majorHAnsi" w:cs="Calibri"/>
-          <w:sz w:val="22"/>
-          <w:szCs w:val="22"/>
-        </w:rPr>
-        <w:t xml:space="preserve">Must contain a RDBMS which contains all the data about orders, standing orders, recipes, clients, etc. </w:t>
-      </w:r>
-    </w:p>
-    <w:p>
-      <w:pPr>
-        <w:numPr>
-          <w:ilvl w:val="1"/>
-          <w:numId w:val="2"/>
-        </w:numPr>
-        <w:rPr>
-          <w:rFonts w:asciiTheme="majorHAnsi" w:hAnsiTheme="majorHAnsi"/>
-          <w:sz w:val="22"/>
-          <w:szCs w:val="22"/>
-        </w:rPr>
-      </w:pPr>
-      <w:r>
-        <w:rPr>
-          <w:rFonts w:asciiTheme="majorHAnsi" w:eastAsia="Calibri" w:hAnsiTheme="majorHAnsi" w:cs="Calibri"/>
-          <w:sz w:val="22"/>
-          <w:szCs w:val="22"/>
-        </w:rPr>
-        <w:t>There should be a relational database management system dedicated to the van- drivers which at the end of the day, information collected from the van drivers would be uploaded into the main database system.</w:t>
-      </w:r>
-    </w:p>
-    <w:p>
-      <w:pPr>
-        <w:numPr>
-          <w:ilvl w:val="1"/>
-          <w:numId w:val="2"/>
-        </w:numPr>
-        <w:rPr>
-          <w:rFonts w:asciiTheme="majorHAnsi" w:hAnsiTheme="majorHAnsi"/>
-          <w:sz w:val="22"/>
-          <w:szCs w:val="22"/>
-        </w:rPr>
-      </w:pPr>
-      <w:r>
-        <w:rPr>
-          <w:rFonts w:asciiTheme="majorHAnsi" w:eastAsia="Calibri" w:hAnsiTheme="majorHAnsi" w:cs="Calibri"/>
-          <w:sz w:val="22"/>
-          <w:szCs w:val="22"/>
-        </w:rPr>
-        <w:t xml:space="preserve">Automate the management of clients of the bakery (the accounts of clients) / Maybe a CRM system? </w:t>
-      </w:r>
-    </w:p>
-    <w:p>
-      <w:pPr>
-        <w:numPr>
-          <w:ilvl w:val="1"/>
-          <w:numId w:val="2"/>
-        </w:numPr>
-        <w:rPr>
-          <w:rFonts w:asciiTheme="majorHAnsi" w:hAnsiTheme="majorHAnsi"/>
-          <w:sz w:val="22"/>
-          <w:szCs w:val="22"/>
-        </w:rPr>
-      </w:pPr>
-      <w:r>
-        <w:rPr>
-          <w:rFonts w:asciiTheme="majorHAnsi" w:eastAsia="Calibri" w:hAnsiTheme="majorHAnsi" w:cs="Calibri"/>
-          <w:sz w:val="22"/>
-          <w:szCs w:val="22"/>
-        </w:rPr>
-        <w:t xml:space="preserve">Creation of real-time graphs (such as financial graphs) for enhanced decision-making capabilities </w:t>
-      </w:r>
-    </w:p>
-    <w:p>
-      <w:pPr>
-        <w:numPr>
-          <w:ilvl w:val="1"/>
-          <w:numId w:val="2"/>
-        </w:numPr>
-        <w:rPr>
-          <w:rFonts w:asciiTheme="majorHAnsi" w:hAnsiTheme="majorHAnsi"/>
-          <w:sz w:val="22"/>
-          <w:szCs w:val="22"/>
-        </w:rPr>
-      </w:pPr>
-      <w:r>
-        <w:rPr>
-          <w:rFonts w:asciiTheme="majorHAnsi" w:eastAsia="Calibri" w:hAnsiTheme="majorHAnsi" w:cs="Calibri"/>
-          <w:sz w:val="22"/>
-          <w:szCs w:val="22"/>
-        </w:rPr>
-        <w:t xml:space="preserve">Automation of input of purchase orders into the system (approved purchase orders become either standing orders or regular orders) </w:t>
-      </w:r>
-    </w:p>
-    <w:p>
-      <w:pPr>
-        <w:pStyle w:val="BodyText"/>
-        <w:numPr>
-          <w:ilvl w:val="1"/>
-          <w:numId w:val="2"/>
-        </w:numPr>
-        <w:rPr>
-          <w:rFonts w:asciiTheme="majorHAnsi" w:hAnsiTheme="majorHAnsi"/>
-          <w:sz w:val="22"/>
-          <w:szCs w:val="22"/>
-        </w:rPr>
-      </w:pPr>
-      <w:r>
-        <w:rPr>
-          <w:rFonts w:asciiTheme="majorHAnsi" w:eastAsia="Calibri" w:hAnsiTheme="majorHAnsi" w:cs="Calibri"/>
-          <w:sz w:val="22"/>
-          <w:szCs w:val="22"/>
-        </w:rPr>
-        <w:t xml:space="preserve">Customers should be able to login from any device to view their accounts, place orders depending on the type of customer. </w:t>
-      </w:r>
-    </w:p>
-    <w:p>
-      <w:pPr>
-        <w:pStyle w:val="BodyText"/>
-        <w:rPr>
-          <w:rFonts w:asciiTheme="majorHAnsi" w:hAnsiTheme="majorHAnsi"/>
-          <w:sz w:val="22"/>
-          <w:szCs w:val="22"/>
-        </w:rPr>
-      </w:pPr>
+        <w:t xml:space="preserve"> </w:t>
+      </w:r>
     </w:p>
     <w:p>
       <w:pPr>
@@ -6644,7 +7655,7 @@
           <w:szCs w:val="22"/>
         </w:rPr>
       </w:pPr>
-      <w:bookmarkStart w:id="12" w:name="_Toc524312834"/>
+      <w:bookmarkStart w:id="13" w:name="_Toc524312834"/>
       <w:r>
         <w:rPr>
           <w:rFonts w:asciiTheme="majorHAnsi" w:hAnsiTheme="majorHAnsi"/>
@@ -6653,7 +7664,7 @@
         </w:rPr>
         <w:t>Assumptions and Constraints</w:t>
       </w:r>
-      <w:bookmarkEnd w:id="12"/>
+      <w:bookmarkEnd w:id="13"/>
     </w:p>
     <w:p>
       <w:pPr>
@@ -6870,17 +7881,16 @@
           <w:szCs w:val="22"/>
         </w:rPr>
       </w:pPr>
-      <w:bookmarkStart w:id="13" w:name="_Toc524312835"/>
-      <w:r>
-        <w:rPr>
-          <w:rFonts w:asciiTheme="majorHAnsi" w:hAnsiTheme="majorHAnsi"/>
-          <w:sz w:val="22"/>
-          <w:szCs w:val="22"/>
-        </w:rPr>
-        <w:lastRenderedPageBreak/>
+      <w:bookmarkStart w:id="14" w:name="_Toc524312835"/>
+      <w:r>
+        <w:rPr>
+          <w:rFonts w:asciiTheme="majorHAnsi" w:hAnsiTheme="majorHAnsi"/>
+          <w:sz w:val="22"/>
+          <w:szCs w:val="22"/>
+        </w:rPr>
         <w:t>Project Deliverables</w:t>
       </w:r>
-      <w:bookmarkEnd w:id="13"/>
+      <w:bookmarkEnd w:id="14"/>
     </w:p>
     <w:p>
       <w:pPr>
@@ -6975,7 +7985,7 @@
           <w:szCs w:val="22"/>
         </w:rPr>
       </w:pPr>
-      <w:bookmarkStart w:id="14" w:name="_Toc524312836"/>
+      <w:bookmarkStart w:id="15" w:name="_Toc524312836"/>
       <w:r>
         <w:rPr>
           <w:rFonts w:asciiTheme="majorHAnsi" w:hAnsiTheme="majorHAnsi"/>
@@ -6984,7 +7994,7 @@
         </w:rPr>
         <w:t>Evolution of the Software Development Plan</w:t>
       </w:r>
-      <w:bookmarkEnd w:id="14"/>
+      <w:bookmarkEnd w:id="15"/>
     </w:p>
     <w:p>
       <w:pPr>
@@ -7067,7 +8077,7 @@
           <w:szCs w:val="22"/>
         </w:rPr>
       </w:pPr>
-      <w:bookmarkStart w:id="15" w:name="_Toc524312837"/>
+      <w:bookmarkStart w:id="16" w:name="_Toc524312837"/>
       <w:r>
         <w:rPr>
           <w:rFonts w:asciiTheme="majorHAnsi" w:hAnsiTheme="majorHAnsi"/>
@@ -7076,7 +8086,7 @@
         </w:rPr>
         <w:t>Project Organization</w:t>
       </w:r>
-      <w:bookmarkEnd w:id="15"/>
+      <w:bookmarkEnd w:id="16"/>
     </w:p>
     <w:p>
       <w:pPr>
@@ -7087,7 +8097,7 @@
           <w:szCs w:val="22"/>
         </w:rPr>
       </w:pPr>
-      <w:bookmarkStart w:id="16" w:name="_Toc524312838"/>
+      <w:bookmarkStart w:id="17" w:name="_Toc524312838"/>
       <w:r>
         <w:rPr>
           <w:rFonts w:asciiTheme="majorHAnsi" w:hAnsiTheme="majorHAnsi"/>
@@ -7096,7 +8106,7 @@
         </w:rPr>
         <w:t>Organizational Structure</w:t>
       </w:r>
-      <w:bookmarkEnd w:id="16"/>
+      <w:bookmarkEnd w:id="17"/>
     </w:p>
     <w:p>
       <w:pPr>
@@ -7131,17 +8141,7 @@
           <w:sz w:val="22"/>
           <w:szCs w:val="22"/>
         </w:rPr>
-        <w:t>A layout of the team’s organizational is depicted below</w:t>
-      </w:r>
-      <w:bookmarkStart w:id="17" w:name="_GoBack"/>
-      <w:bookmarkEnd w:id="17"/>
-      <w:r>
-        <w:rPr>
-          <w:rFonts w:asciiTheme="majorHAnsi" w:hAnsiTheme="majorHAnsi"/>
-          <w:sz w:val="22"/>
-          <w:szCs w:val="22"/>
-        </w:rPr>
-        <w:t>. This diagram will show where each member is positioned along with their primary responsibilities.</w:t>
+        <w:t>A layout of the team’s organizational is depicted below. This diagram will show where each member is positioned along with their primary responsibilities.</w:t>
       </w:r>
       <w:r>
         <w:rPr>
@@ -7862,7 +8862,6 @@
           <w:sz w:val="22"/>
           <w:szCs w:val="22"/>
         </w:rPr>
-        <w:lastRenderedPageBreak/>
         <w:t xml:space="preserve">     </w:t>
       </w:r>
     </w:p>
@@ -8653,7 +9652,6 @@
                 <w:sz w:val="22"/>
                 <w:szCs w:val="22"/>
               </w:rPr>
-              <w:lastRenderedPageBreak/>
               <w:t>Susan Snow, Software Engineer</w:t>
             </w:r>
           </w:p>
@@ -8920,7 +9918,16 @@
                 <w:sz w:val="22"/>
                 <w:szCs w:val="22"/>
               </w:rPr>
-              <w:t>Responsible for maintaining the Project web site, assisting the Project Manager role in planning/scheduling activities, and assisting the Change Control Manager role in controlling changes to artifacts. May also provide assistance to other roles as necessary.</w:t>
+              <w:t xml:space="preserve">Responsible for maintaining the Project web site, assisting the Project Manager </w:t>
+            </w:r>
+            <w:r>
+              <w:rPr>
+                <w:rFonts w:asciiTheme="majorHAnsi" w:hAnsiTheme="majorHAnsi"/>
+                <w:sz w:val="22"/>
+                <w:szCs w:val="22"/>
+              </w:rPr>
+              <w:lastRenderedPageBreak/>
+              <w:t>role in planning/scheduling activities, and assisting the Change Control Manager role in controlling changes to artifacts. May also provide assistance to other roles as necessary.</w:t>
             </w:r>
           </w:p>
         </w:tc>
@@ -9407,7 +10414,6 @@
           <w:sz w:val="22"/>
           <w:szCs w:val="22"/>
         </w:rPr>
-        <w:lastRenderedPageBreak/>
         <w:t> List any special training project team members will require, with target dates for when this training should be completed.</w:t>
       </w:r>
     </w:p>
@@ -9575,6 +10581,7 @@
           <w:sz w:val="22"/>
           <w:szCs w:val="22"/>
         </w:rPr>
+        <w:lastRenderedPageBreak/>
         <w:t xml:space="preserve">Schedule and Budget </w:t>
       </w:r>
       <w:proofErr w:type="spellStart"/>
@@ -9883,65 +10890,65 @@
           <w:sz w:val="22"/>
           <w:szCs w:val="22"/>
         </w:rPr>
+        <w:t xml:space="preserve">The requirements for this system are captured in the Vision document. Requested changes to requirements are captured in Change Requests, and are approved as part of the Configuration Management process. </w:t>
+      </w:r>
+    </w:p>
+    <w:p>
+      <w:pPr>
+        <w:pStyle w:val="BodyText"/>
+        <w:rPr>
+          <w:rStyle w:val="Strong"/>
+          <w:rFonts w:asciiTheme="majorHAnsi" w:hAnsiTheme="majorHAnsi"/>
+          <w:sz w:val="22"/>
+          <w:szCs w:val="22"/>
+        </w:rPr>
+      </w:pPr>
+      <w:r>
+        <w:rPr>
+          <w:rStyle w:val="Strong"/>
+          <w:rFonts w:asciiTheme="majorHAnsi" w:hAnsiTheme="majorHAnsi"/>
+          <w:sz w:val="22"/>
+          <w:szCs w:val="22"/>
+        </w:rPr>
+        <w:t>Schedule and Budget Control</w:t>
+      </w:r>
+      <w:bookmarkEnd w:id="52"/>
+    </w:p>
+    <w:p>
+      <w:pPr>
+        <w:pStyle w:val="BodyText"/>
+        <w:rPr>
+          <w:rFonts w:asciiTheme="majorHAnsi" w:hAnsiTheme="majorHAnsi"/>
+          <w:sz w:val="22"/>
+          <w:szCs w:val="22"/>
+        </w:rPr>
+      </w:pPr>
+      <w:bookmarkStart w:id="53" w:name="_Toc447095911"/>
+      <w:r>
+        <w:rPr>
+          <w:rFonts w:asciiTheme="majorHAnsi" w:hAnsiTheme="majorHAnsi"/>
+          <w:sz w:val="22"/>
+          <w:szCs w:val="22"/>
+        </w:rPr>
+        <w:t>Expenses are monitored by the project manager, and reported and assessed monthly. (See Reporting and Measurement below).</w:t>
+      </w:r>
+    </w:p>
+    <w:p>
+      <w:pPr>
+        <w:pStyle w:val="BodyText"/>
+        <w:rPr>
+          <w:rFonts w:asciiTheme="majorHAnsi" w:hAnsiTheme="majorHAnsi"/>
+          <w:sz w:val="22"/>
+          <w:szCs w:val="22"/>
+        </w:rPr>
+      </w:pPr>
+      <w:r>
+        <w:rPr>
+          <w:rFonts w:asciiTheme="majorHAnsi" w:hAnsiTheme="majorHAnsi"/>
+          <w:sz w:val="22"/>
+          <w:szCs w:val="22"/>
+        </w:rPr>
         <w:lastRenderedPageBreak/>
-        <w:t xml:space="preserve">The requirements for this system are captured in the Vision document. Requested changes to requirements are captured in Change Requests, and are approved as part of the Configuration Management process. </w:t>
-      </w:r>
-    </w:p>
-    <w:p>
-      <w:pPr>
-        <w:pStyle w:val="BodyText"/>
-        <w:rPr>
-          <w:rStyle w:val="Strong"/>
-          <w:rFonts w:asciiTheme="majorHAnsi" w:hAnsiTheme="majorHAnsi"/>
-          <w:sz w:val="22"/>
-          <w:szCs w:val="22"/>
-        </w:rPr>
-      </w:pPr>
-      <w:r>
-        <w:rPr>
-          <w:rStyle w:val="Strong"/>
-          <w:rFonts w:asciiTheme="majorHAnsi" w:hAnsiTheme="majorHAnsi"/>
-          <w:sz w:val="22"/>
-          <w:szCs w:val="22"/>
-        </w:rPr>
-        <w:t>Schedule and Budget Control</w:t>
-      </w:r>
-      <w:bookmarkEnd w:id="52"/>
-    </w:p>
-    <w:p>
-      <w:pPr>
-        <w:pStyle w:val="BodyText"/>
-        <w:rPr>
-          <w:rFonts w:asciiTheme="majorHAnsi" w:hAnsiTheme="majorHAnsi"/>
-          <w:sz w:val="22"/>
-          <w:szCs w:val="22"/>
-        </w:rPr>
-      </w:pPr>
-      <w:bookmarkStart w:id="53" w:name="_Toc447095911"/>
-      <w:r>
-        <w:rPr>
-          <w:rFonts w:asciiTheme="majorHAnsi" w:hAnsiTheme="majorHAnsi"/>
-          <w:sz w:val="22"/>
-          <w:szCs w:val="22"/>
-        </w:rPr>
-        <w:t>Expenses are monitored by the project manager, and reported and assessed monthly. (See Reporting and Measurement below).</w:t>
-      </w:r>
-    </w:p>
-    <w:p>
-      <w:pPr>
-        <w:pStyle w:val="BodyText"/>
-        <w:rPr>
-          <w:rFonts w:asciiTheme="majorHAnsi" w:hAnsiTheme="majorHAnsi"/>
-          <w:sz w:val="22"/>
-          <w:szCs w:val="22"/>
-        </w:rPr>
-      </w:pPr>
-      <w:r>
-        <w:rPr>
-          <w:rFonts w:asciiTheme="majorHAnsi" w:hAnsiTheme="majorHAnsi"/>
-          <w:sz w:val="22"/>
-          <w:szCs w:val="22"/>
-        </w:rPr>
         <w:t>The project manager maintains a schedule showing the expected date of each milestone. The line items in the schedule include work packages assigned to individuals. Each individual who is assigned a work package provides %completion information to the project manager on a weekly basis. Changes in the schedule will be escalated to the project sponsors, who will then decide whether to alter scope in order to preserve target completion dates.</w:t>
       </w:r>
     </w:p>
@@ -10254,17 +11261,7 @@
                 <w:sz w:val="22"/>
                 <w:szCs w:val="22"/>
               </w:rPr>
-              <w:t xml:space="preserve">Risk Ranking </w:t>
-            </w:r>
-            <w:r>
-              <w:rPr>
-                <w:rStyle w:val="Strong"/>
-                <w:rFonts w:asciiTheme="majorHAnsi" w:hAnsiTheme="majorHAnsi" w:cs="Arial"/>
-                <w:sz w:val="22"/>
-                <w:szCs w:val="22"/>
-              </w:rPr>
-              <w:lastRenderedPageBreak/>
-              <w:t>(High, Medium, Low)</w:t>
+              <w:t>Risk Ranking (High, Medium, Low)</w:t>
             </w:r>
           </w:p>
         </w:tc>
@@ -10288,7 +11285,6 @@
                 <w:sz w:val="22"/>
                 <w:szCs w:val="22"/>
               </w:rPr>
-              <w:lastRenderedPageBreak/>
               <w:t>Risk Description and Impact</w:t>
             </w:r>
           </w:p>
@@ -10408,6 +11404,7 @@
           <w:sz w:val="22"/>
           <w:szCs w:val="22"/>
         </w:rPr>
+        <w:lastRenderedPageBreak/>
         <w:t xml:space="preserve">Appropriate tools will be selected which provide a database of Change Requests and a controlled versioned repository of project artifacts. </w:t>
       </w:r>
     </w:p>
@@ -10801,7 +11798,7 @@
               <w:rStyle w:val="PageNumber"/>
               <w:noProof/>
             </w:rPr>
-            <w:t>10</w:t>
+            <w:t>11</w:t>
           </w:r>
           <w:r>
             <w:rPr>
@@ -10838,7 +11835,7 @@
               <w:rStyle w:val="PageNumber"/>
               <w:noProof/>
             </w:rPr>
-            <w:t>16</w:t>
+            <w:t>17</w:t>
           </w:r>
           <w:r>
             <w:rPr>
@@ -10985,11 +11982,21 @@
           <w:tcW w:w="6379" w:type="dxa"/>
         </w:tcPr>
         <w:p>
-          <w:fldSimple w:instr=" SUBJECT  \* MERGEFORMAT ">
-            <w:r>
-              <w:t>&lt;Project Name&gt;</w:t>
-            </w:r>
-          </w:fldSimple>
+          <w:r>
+            <w:fldChar w:fldCharType="begin"/>
+          </w:r>
+          <w:r>
+            <w:instrText xml:space="preserve"> SUBJECT  \* MERGEFORMAT </w:instrText>
+          </w:r>
+          <w:r>
+            <w:fldChar w:fldCharType="separate"/>
+          </w:r>
+          <w:r>
+            <w:t>&lt;Project Name&gt;</w:t>
+          </w:r>
+          <w:r>
+            <w:fldChar w:fldCharType="end"/>
+          </w:r>
         </w:p>
       </w:tc>
       <w:tc>
@@ -11016,11 +12023,21 @@
           <w:tcW w:w="6379" w:type="dxa"/>
         </w:tcPr>
         <w:p>
-          <w:fldSimple w:instr=" TITLE  \* MERGEFORMAT ">
-            <w:r>
-              <w:t>Software Development Plan (Small Project)</w:t>
-            </w:r>
-          </w:fldSimple>
+          <w:r>
+            <w:fldChar w:fldCharType="begin"/>
+          </w:r>
+          <w:r>
+            <w:instrText xml:space="preserve"> TITLE  \* MERGEFORMAT </w:instrText>
+          </w:r>
+          <w:r>
+            <w:fldChar w:fldCharType="separate"/>
+          </w:r>
+          <w:r>
+            <w:t>Software Development Plan (Small Project)</w:t>
+          </w:r>
+          <w:r>
+            <w:fldChar w:fldCharType="end"/>
+          </w:r>
         </w:p>
       </w:tc>
       <w:tc>
@@ -13174,7 +14191,6 @@
     <w:tblPr>
       <w:tblStyleRowBandSize w:val="1"/>
       <w:tblStyleColBandSize w:val="1"/>
-      <w:tblInd w:w="0" w:type="dxa"/>
       <w:tblBorders>
         <w:top w:val="single" w:sz="4" w:space="0" w:color="666666" w:themeColor="text1" w:themeTint="99"/>
         <w:left w:val="single" w:sz="4" w:space="0" w:color="666666" w:themeColor="text1" w:themeTint="99"/>
@@ -13183,12 +14199,6 @@
         <w:insideH w:val="single" w:sz="4" w:space="0" w:color="666666" w:themeColor="text1" w:themeTint="99"/>
         <w:insideV w:val="single" w:sz="4" w:space="0" w:color="666666" w:themeColor="text1" w:themeTint="99"/>
       </w:tblBorders>
-      <w:tblCellMar>
-        <w:top w:w="0" w:type="dxa"/>
-        <w:left w:w="108" w:type="dxa"/>
-        <w:bottom w:w="0" w:type="dxa"/>
-        <w:right w:w="108" w:type="dxa"/>
-      </w:tblCellMar>
     </w:tblPr>
     <w:tblStylePr w:type="firstRow">
       <w:rPr>
@@ -13314,7 +14324,6 @@
     <w:tblPr>
       <w:tblStyleRowBandSize w:val="1"/>
       <w:tblStyleColBandSize w:val="1"/>
-      <w:tblInd w:w="0" w:type="dxa"/>
       <w:tblBorders>
         <w:top w:val="single" w:sz="4" w:space="0" w:color="999999" w:themeColor="text1" w:themeTint="66"/>
         <w:left w:val="single" w:sz="4" w:space="0" w:color="999999" w:themeColor="text1" w:themeTint="66"/>
@@ -13323,12 +14332,6 @@
         <w:insideH w:val="single" w:sz="4" w:space="0" w:color="999999" w:themeColor="text1" w:themeTint="66"/>
         <w:insideV w:val="single" w:sz="4" w:space="0" w:color="999999" w:themeColor="text1" w:themeTint="66"/>
       </w:tblBorders>
-      <w:tblCellMar>
-        <w:top w:w="0" w:type="dxa"/>
-        <w:left w:w="108" w:type="dxa"/>
-        <w:bottom w:w="0" w:type="dxa"/>
-        <w:right w:w="108" w:type="dxa"/>
-      </w:tblCellMar>
     </w:tblPr>
     <w:tblStylePr w:type="firstRow">
       <w:rPr>
@@ -13373,7 +14376,6 @@
     <w:uiPriority w:val="59"/>
     <w:rsid w:val="00954F0D"/>
     <w:tblPr>
-      <w:tblInd w:w="0" w:type="dxa"/>
       <w:tblBorders>
         <w:top w:val="single" w:sz="4" w:space="0" w:color="auto"/>
         <w:left w:val="single" w:sz="4" w:space="0" w:color="auto"/>
@@ -13382,12 +14384,6 @@
         <w:insideH w:val="single" w:sz="4" w:space="0" w:color="auto"/>
         <w:insideV w:val="single" w:sz="4" w:space="0" w:color="auto"/>
       </w:tblBorders>
-      <w:tblCellMar>
-        <w:top w:w="0" w:type="dxa"/>
-        <w:left w:w="108" w:type="dxa"/>
-        <w:bottom w:w="0" w:type="dxa"/>
-        <w:right w:w="108" w:type="dxa"/>
-      </w:tblCellMar>
     </w:tblPr>
   </w:style>
 </w:styles>
@@ -14422,6 +15418,13 @@
         </dgm:presLayoutVars>
       </dgm:prSet>
       <dgm:spPr/>
+      <dgm:t>
+        <a:bodyPr/>
+        <a:lstStyle/>
+        <a:p>
+          <a:endParaRPr lang="en-TT"/>
+        </a:p>
+      </dgm:t>
     </dgm:pt>
     <dgm:pt modelId="{CE6D9AFB-5A96-4753-B2B2-E76EAD507BB9}" type="pres">
       <dgm:prSet presAssocID="{BC8AEB24-98B0-4C89-8779-2A3A73A9E783}" presName="hierRoot1" presStyleCnt="0"/>
@@ -14488,6 +15491,13 @@
     <dgm:pt modelId="{0A7FD490-B835-45C1-9A03-D0DB8DED552C}" type="pres">
       <dgm:prSet presAssocID="{52B2DC99-05C3-4D31-8055-238F2887CDC9}" presName="Name10" presStyleLbl="parChTrans1D2" presStyleIdx="0" presStyleCnt="2"/>
       <dgm:spPr/>
+      <dgm:t>
+        <a:bodyPr/>
+        <a:lstStyle/>
+        <a:p>
+          <a:endParaRPr lang="en-TT"/>
+        </a:p>
+      </dgm:t>
     </dgm:pt>
     <dgm:pt modelId="{21A0B1A2-A80C-4F73-948F-D9D9263DA6EC}" type="pres">
       <dgm:prSet presAssocID="{750259FA-45B0-4CB8-83F0-73C60AA90F4D}" presName="hierRoot2" presStyleCnt="0"/>
@@ -14508,6 +15518,13 @@
         </dgm:presLayoutVars>
       </dgm:prSet>
       <dgm:spPr/>
+      <dgm:t>
+        <a:bodyPr/>
+        <a:lstStyle/>
+        <a:p>
+          <a:endParaRPr lang="en-TT"/>
+        </a:p>
+      </dgm:t>
     </dgm:pt>
     <dgm:pt modelId="{794905C3-2A12-4C80-BBB3-261A76A2F46D}" type="pres">
       <dgm:prSet presAssocID="{750259FA-45B0-4CB8-83F0-73C60AA90F4D}" presName="hierChild3" presStyleCnt="0"/>
@@ -14516,6 +15533,13 @@
     <dgm:pt modelId="{F7CE134E-1D99-4BE7-A122-2563EA8DC028}" type="pres">
       <dgm:prSet presAssocID="{802DFFE9-0F98-468B-BA3E-3D478C9C6676}" presName="Name17" presStyleLbl="parChTrans1D3" presStyleIdx="0" presStyleCnt="1"/>
       <dgm:spPr/>
+      <dgm:t>
+        <a:bodyPr/>
+        <a:lstStyle/>
+        <a:p>
+          <a:endParaRPr lang="en-TT"/>
+        </a:p>
+      </dgm:t>
     </dgm:pt>
     <dgm:pt modelId="{F4676AE1-74E8-4980-935A-68E60FC23A66}" type="pres">
       <dgm:prSet presAssocID="{2BF7E105-D3E9-4F23-AEEF-BDB4CD1BA054}" presName="hierRoot3" presStyleCnt="0"/>
@@ -14551,6 +15575,13 @@
     <dgm:pt modelId="{35313B37-8567-4A5D-9462-CCCBE5775350}" type="pres">
       <dgm:prSet presAssocID="{FD08C1A1-26AB-4212-8A6D-A3635A9374D1}" presName="Name10" presStyleLbl="parChTrans1D2" presStyleIdx="1" presStyleCnt="2"/>
       <dgm:spPr/>
+      <dgm:t>
+        <a:bodyPr/>
+        <a:lstStyle/>
+        <a:p>
+          <a:endParaRPr lang="en-TT"/>
+        </a:p>
+      </dgm:t>
     </dgm:pt>
     <dgm:pt modelId="{8E4764B5-6876-4B7C-9C2E-E94BB650CB89}" type="pres">
       <dgm:prSet presAssocID="{C6AC1FDC-9E5A-421E-AA0D-0B0025653409}" presName="hierRoot2" presStyleCnt="0"/>
@@ -14616,55 +15647,55 @@
     </dgm:pt>
   </dgm:ptLst>
   <dgm:cxnLst>
+    <dgm:cxn modelId="{AE91CC12-3593-4263-8658-B724FE6F64B0}" type="presOf" srcId="{BC8AEB24-98B0-4C89-8779-2A3A73A9E783}" destId="{12B728D2-D989-4AC8-AB30-A8638FC7AD08}" srcOrd="0" destOrd="0" presId="urn:microsoft.com/office/officeart/2005/8/layout/hierarchy1"/>
+    <dgm:cxn modelId="{347CD8FC-C1D2-4917-9798-847B32465077}" type="presOf" srcId="{563D04F3-3700-41D8-9206-D0200E650FC0}" destId="{13292769-9C82-4502-904A-A03EB3536FFA}" srcOrd="0" destOrd="0" presId="urn:microsoft.com/office/officeart/2005/8/layout/hierarchy1"/>
+    <dgm:cxn modelId="{F1E0D347-897F-465C-950D-67C2DC9777B2}" srcId="{9CF4F090-20EF-4429-BD14-740EC383A9A7}" destId="{C6AC1FDC-9E5A-421E-AA0D-0B0025653409}" srcOrd="1" destOrd="0" parTransId="{FD08C1A1-26AB-4212-8A6D-A3635A9374D1}" sibTransId="{BDF8571E-D098-4874-A1A8-C75EE29534AC}"/>
+    <dgm:cxn modelId="{0F4D9AAE-A4C8-427B-8999-444CC9DA996C}" type="presOf" srcId="{FD08C1A1-26AB-4212-8A6D-A3635A9374D1}" destId="{35313B37-8567-4A5D-9462-CCCBE5775350}" srcOrd="0" destOrd="0" presId="urn:microsoft.com/office/officeart/2005/8/layout/hierarchy1"/>
+    <dgm:cxn modelId="{3F8451DF-9937-4038-9EB5-054F84BB1150}" type="presOf" srcId="{2BF7E105-D3E9-4F23-AEEF-BDB4CD1BA054}" destId="{F08C9940-2AEA-4827-A081-E9AE5E472018}" srcOrd="0" destOrd="0" presId="urn:microsoft.com/office/officeart/2005/8/layout/hierarchy1"/>
+    <dgm:cxn modelId="{C5FF52CF-AA6C-4B30-951F-781D23BD2211}" type="presOf" srcId="{52B2DC99-05C3-4D31-8055-238F2887CDC9}" destId="{0A7FD490-B835-45C1-9A03-D0DB8DED552C}" srcOrd="0" destOrd="0" presId="urn:microsoft.com/office/officeart/2005/8/layout/hierarchy1"/>
+    <dgm:cxn modelId="{A727AFA7-D0DF-4248-934F-B326D0F0B71C}" type="presOf" srcId="{C6AC1FDC-9E5A-421E-AA0D-0B0025653409}" destId="{72032206-2FF7-43EE-B374-276FB6727C96}" srcOrd="0" destOrd="0" presId="urn:microsoft.com/office/officeart/2005/8/layout/hierarchy1"/>
+    <dgm:cxn modelId="{6C8BFF87-841F-4D38-95E3-88F660E3A5C5}" type="presOf" srcId="{750259FA-45B0-4CB8-83F0-73C60AA90F4D}" destId="{4ED5C324-86BD-4C53-ACA0-1CE78351EA8A}" srcOrd="0" destOrd="0" presId="urn:microsoft.com/office/officeart/2005/8/layout/hierarchy1"/>
+    <dgm:cxn modelId="{7CF5B368-294A-4F6F-AB52-E67CD0F12854}" srcId="{750259FA-45B0-4CB8-83F0-73C60AA90F4D}" destId="{2BF7E105-D3E9-4F23-AEEF-BDB4CD1BA054}" srcOrd="0" destOrd="0" parTransId="{802DFFE9-0F98-468B-BA3E-3D478C9C6676}" sibTransId="{B5A77155-3A5B-4999-A90A-6E3480F93C65}"/>
+    <dgm:cxn modelId="{42B9BE7C-24DA-447F-9440-F20A25B2CA2A}" srcId="{8E38CE2D-B5C6-4CDA-A56D-673843420F94}" destId="{563D04F3-3700-41D8-9206-D0200E650FC0}" srcOrd="2" destOrd="0" parTransId="{351B3A0C-7869-4D22-B458-294A45C78563}" sibTransId="{85A264C7-C6F4-4284-BBBA-D3BBF5D418CD}"/>
+    <dgm:cxn modelId="{A3CFD88C-7898-4D65-AEC6-92C33CBFED94}" srcId="{8E38CE2D-B5C6-4CDA-A56D-673843420F94}" destId="{BC8AEB24-98B0-4C89-8779-2A3A73A9E783}" srcOrd="0" destOrd="0" parTransId="{19994120-3568-4E7C-9745-464B5C3F3379}" sibTransId="{31E29925-AACC-47E5-9BA3-920D9583DD8C}"/>
+    <dgm:cxn modelId="{E3E94C1E-1777-4CF6-9EB5-F82C8383E340}" type="presOf" srcId="{802DFFE9-0F98-468B-BA3E-3D478C9C6676}" destId="{F7CE134E-1D99-4BE7-A122-2563EA8DC028}" srcOrd="0" destOrd="0" presId="urn:microsoft.com/office/officeart/2005/8/layout/hierarchy1"/>
+    <dgm:cxn modelId="{551135B2-04DB-4581-AC6A-D94DEF54D6F2}" srcId="{9CF4F090-20EF-4429-BD14-740EC383A9A7}" destId="{750259FA-45B0-4CB8-83F0-73C60AA90F4D}" srcOrd="0" destOrd="0" parTransId="{52B2DC99-05C3-4D31-8055-238F2887CDC9}" sibTransId="{70574646-F2CB-435F-889F-8BF3E896368E}"/>
+    <dgm:cxn modelId="{4B09C1A4-639F-4AFB-8AF9-F91B4D2B9E32}" type="presOf" srcId="{8E38CE2D-B5C6-4CDA-A56D-673843420F94}" destId="{BE3B7A7A-45D8-4CE9-B537-B2456BE4A59E}" srcOrd="0" destOrd="0" presId="urn:microsoft.com/office/officeart/2005/8/layout/hierarchy1"/>
+    <dgm:cxn modelId="{3819AD5B-BA11-4035-97E4-83F8D44004A4}" type="presOf" srcId="{9CF4F090-20EF-4429-BD14-740EC383A9A7}" destId="{4D69E906-54EC-444D-82D9-F28CB1E508D3}" srcOrd="0" destOrd="0" presId="urn:microsoft.com/office/officeart/2005/8/layout/hierarchy1"/>
     <dgm:cxn modelId="{E7EAFDE0-ECF7-4617-BC35-F07A4C93D126}" srcId="{8E38CE2D-B5C6-4CDA-A56D-673843420F94}" destId="{9CF4F090-20EF-4429-BD14-740EC383A9A7}" srcOrd="1" destOrd="0" parTransId="{0A8FB517-9456-47E4-A26C-84DBDB6EE95B}" sibTransId="{8F827D41-9826-4723-8C0B-ED7991F2466B}"/>
-    <dgm:cxn modelId="{73F7BD69-4FE5-46A5-975A-77D8E6315D7F}" type="presOf" srcId="{802DFFE9-0F98-468B-BA3E-3D478C9C6676}" destId="{F7CE134E-1D99-4BE7-A122-2563EA8DC028}" srcOrd="0" destOrd="0" presId="urn:microsoft.com/office/officeart/2005/8/layout/hierarchy1"/>
-    <dgm:cxn modelId="{C4698AEC-9149-440F-A10C-A2B2CF4A7AA1}" type="presOf" srcId="{FD08C1A1-26AB-4212-8A6D-A3635A9374D1}" destId="{35313B37-8567-4A5D-9462-CCCBE5775350}" srcOrd="0" destOrd="0" presId="urn:microsoft.com/office/officeart/2005/8/layout/hierarchy1"/>
-    <dgm:cxn modelId="{747D204B-39AE-4710-9228-B0FA19B0299B}" type="presOf" srcId="{C6AC1FDC-9E5A-421E-AA0D-0B0025653409}" destId="{72032206-2FF7-43EE-B374-276FB6727C96}" srcOrd="0" destOrd="0" presId="urn:microsoft.com/office/officeart/2005/8/layout/hierarchy1"/>
-    <dgm:cxn modelId="{350EF7BE-798B-41BA-BCAA-084A25F62166}" type="presOf" srcId="{8E38CE2D-B5C6-4CDA-A56D-673843420F94}" destId="{BE3B7A7A-45D8-4CE9-B537-B2456BE4A59E}" srcOrd="0" destOrd="0" presId="urn:microsoft.com/office/officeart/2005/8/layout/hierarchy1"/>
-    <dgm:cxn modelId="{6069074F-6885-4FBB-A7A6-BAC287F187C8}" type="presOf" srcId="{9CF4F090-20EF-4429-BD14-740EC383A9A7}" destId="{4D69E906-54EC-444D-82D9-F28CB1E508D3}" srcOrd="0" destOrd="0" presId="urn:microsoft.com/office/officeart/2005/8/layout/hierarchy1"/>
-    <dgm:cxn modelId="{FFDF7FF8-8224-4737-A178-DA30667DD4B6}" type="presOf" srcId="{750259FA-45B0-4CB8-83F0-73C60AA90F4D}" destId="{4ED5C324-86BD-4C53-ACA0-1CE78351EA8A}" srcOrd="0" destOrd="0" presId="urn:microsoft.com/office/officeart/2005/8/layout/hierarchy1"/>
-    <dgm:cxn modelId="{F1E0D347-897F-465C-950D-67C2DC9777B2}" srcId="{9CF4F090-20EF-4429-BD14-740EC383A9A7}" destId="{C6AC1FDC-9E5A-421E-AA0D-0B0025653409}" srcOrd="1" destOrd="0" parTransId="{FD08C1A1-26AB-4212-8A6D-A3635A9374D1}" sibTransId="{BDF8571E-D098-4874-A1A8-C75EE29534AC}"/>
-    <dgm:cxn modelId="{FB5C8C4B-467D-4B13-8BDC-E33AFC4E94B6}" type="presOf" srcId="{2BF7E105-D3E9-4F23-AEEF-BDB4CD1BA054}" destId="{F08C9940-2AEA-4827-A081-E9AE5E472018}" srcOrd="0" destOrd="0" presId="urn:microsoft.com/office/officeart/2005/8/layout/hierarchy1"/>
-    <dgm:cxn modelId="{551135B2-04DB-4581-AC6A-D94DEF54D6F2}" srcId="{9CF4F090-20EF-4429-BD14-740EC383A9A7}" destId="{750259FA-45B0-4CB8-83F0-73C60AA90F4D}" srcOrd="0" destOrd="0" parTransId="{52B2DC99-05C3-4D31-8055-238F2887CDC9}" sibTransId="{70574646-F2CB-435F-889F-8BF3E896368E}"/>
-    <dgm:cxn modelId="{04088CF5-DF44-4715-9776-55F3EB360D0B}" type="presOf" srcId="{563D04F3-3700-41D8-9206-D0200E650FC0}" destId="{13292769-9C82-4502-904A-A03EB3536FFA}" srcOrd="0" destOrd="0" presId="urn:microsoft.com/office/officeart/2005/8/layout/hierarchy1"/>
-    <dgm:cxn modelId="{A3CFD88C-7898-4D65-AEC6-92C33CBFED94}" srcId="{8E38CE2D-B5C6-4CDA-A56D-673843420F94}" destId="{BC8AEB24-98B0-4C89-8779-2A3A73A9E783}" srcOrd="0" destOrd="0" parTransId="{19994120-3568-4E7C-9745-464B5C3F3379}" sibTransId="{31E29925-AACC-47E5-9BA3-920D9583DD8C}"/>
-    <dgm:cxn modelId="{1ABF33BA-C8CC-4AB5-8467-E257EA4C8382}" type="presOf" srcId="{52B2DC99-05C3-4D31-8055-238F2887CDC9}" destId="{0A7FD490-B835-45C1-9A03-D0DB8DED552C}" srcOrd="0" destOrd="0" presId="urn:microsoft.com/office/officeart/2005/8/layout/hierarchy1"/>
-    <dgm:cxn modelId="{84C37A95-B01F-499D-A818-2D1542DCD110}" type="presOf" srcId="{BC8AEB24-98B0-4C89-8779-2A3A73A9E783}" destId="{12B728D2-D989-4AC8-AB30-A8638FC7AD08}" srcOrd="0" destOrd="0" presId="urn:microsoft.com/office/officeart/2005/8/layout/hierarchy1"/>
-    <dgm:cxn modelId="{42B9BE7C-24DA-447F-9440-F20A25B2CA2A}" srcId="{8E38CE2D-B5C6-4CDA-A56D-673843420F94}" destId="{563D04F3-3700-41D8-9206-D0200E650FC0}" srcOrd="2" destOrd="0" parTransId="{351B3A0C-7869-4D22-B458-294A45C78563}" sibTransId="{85A264C7-C6F4-4284-BBBA-D3BBF5D418CD}"/>
-    <dgm:cxn modelId="{7CF5B368-294A-4F6F-AB52-E67CD0F12854}" srcId="{750259FA-45B0-4CB8-83F0-73C60AA90F4D}" destId="{2BF7E105-D3E9-4F23-AEEF-BDB4CD1BA054}" srcOrd="0" destOrd="0" parTransId="{802DFFE9-0F98-468B-BA3E-3D478C9C6676}" sibTransId="{B5A77155-3A5B-4999-A90A-6E3480F93C65}"/>
-    <dgm:cxn modelId="{E0F1A4D0-7B75-4FCF-A548-E5E6F0D4C482}" type="presParOf" srcId="{BE3B7A7A-45D8-4CE9-B537-B2456BE4A59E}" destId="{CE6D9AFB-5A96-4753-B2B2-E76EAD507BB9}" srcOrd="0" destOrd="0" presId="urn:microsoft.com/office/officeart/2005/8/layout/hierarchy1"/>
-    <dgm:cxn modelId="{532F6283-F519-43AF-8E5A-ED2B744EBEBE}" type="presParOf" srcId="{CE6D9AFB-5A96-4753-B2B2-E76EAD507BB9}" destId="{B9516C01-EF8D-4F8A-878E-717640D0D319}" srcOrd="0" destOrd="0" presId="urn:microsoft.com/office/officeart/2005/8/layout/hierarchy1"/>
-    <dgm:cxn modelId="{2F35265A-67A0-4876-94AE-3D725B3254C9}" type="presParOf" srcId="{B9516C01-EF8D-4F8A-878E-717640D0D319}" destId="{04BC907D-CF45-4F4A-8A08-288602DA4B31}" srcOrd="0" destOrd="0" presId="urn:microsoft.com/office/officeart/2005/8/layout/hierarchy1"/>
-    <dgm:cxn modelId="{DF15CB67-36E9-4148-BDA2-2CE147508398}" type="presParOf" srcId="{B9516C01-EF8D-4F8A-878E-717640D0D319}" destId="{12B728D2-D989-4AC8-AB30-A8638FC7AD08}" srcOrd="1" destOrd="0" presId="urn:microsoft.com/office/officeart/2005/8/layout/hierarchy1"/>
-    <dgm:cxn modelId="{C2908C05-E38B-4D4C-9789-9EBB7EC5557B}" type="presParOf" srcId="{CE6D9AFB-5A96-4753-B2B2-E76EAD507BB9}" destId="{951072BE-C80B-45A8-B67E-3559D460DDD8}" srcOrd="1" destOrd="0" presId="urn:microsoft.com/office/officeart/2005/8/layout/hierarchy1"/>
-    <dgm:cxn modelId="{22324EDC-13C4-4990-8A1D-6A92BF0D8DBB}" type="presParOf" srcId="{BE3B7A7A-45D8-4CE9-B537-B2456BE4A59E}" destId="{73ABACCC-3ED8-437B-B5C9-AFDE1272F404}" srcOrd="1" destOrd="0" presId="urn:microsoft.com/office/officeart/2005/8/layout/hierarchy1"/>
-    <dgm:cxn modelId="{F78DBC15-7A66-47E9-8F6C-B085C981E75A}" type="presParOf" srcId="{73ABACCC-3ED8-437B-B5C9-AFDE1272F404}" destId="{557C37F2-2D49-4DA1-8F61-9F11E208297A}" srcOrd="0" destOrd="0" presId="urn:microsoft.com/office/officeart/2005/8/layout/hierarchy1"/>
-    <dgm:cxn modelId="{B92A9D93-F598-454D-A30F-06B8BBBCD2DA}" type="presParOf" srcId="{557C37F2-2D49-4DA1-8F61-9F11E208297A}" destId="{9D55BE3F-4A2D-461A-9E6A-690BC79F2756}" srcOrd="0" destOrd="0" presId="urn:microsoft.com/office/officeart/2005/8/layout/hierarchy1"/>
-    <dgm:cxn modelId="{7A095F64-3984-4D6F-A93A-C51976B73852}" type="presParOf" srcId="{557C37F2-2D49-4DA1-8F61-9F11E208297A}" destId="{4D69E906-54EC-444D-82D9-F28CB1E508D3}" srcOrd="1" destOrd="0" presId="urn:microsoft.com/office/officeart/2005/8/layout/hierarchy1"/>
-    <dgm:cxn modelId="{E7C27577-CE3A-48B5-BD4F-1C5756077599}" type="presParOf" srcId="{73ABACCC-3ED8-437B-B5C9-AFDE1272F404}" destId="{8CD9CDA0-E5F2-4DEB-A5C9-7E9EFE305DAD}" srcOrd="1" destOrd="0" presId="urn:microsoft.com/office/officeart/2005/8/layout/hierarchy1"/>
-    <dgm:cxn modelId="{7D3AE75D-6F0A-4AA9-9154-EE1ACF08F241}" type="presParOf" srcId="{8CD9CDA0-E5F2-4DEB-A5C9-7E9EFE305DAD}" destId="{0A7FD490-B835-45C1-9A03-D0DB8DED552C}" srcOrd="0" destOrd="0" presId="urn:microsoft.com/office/officeart/2005/8/layout/hierarchy1"/>
-    <dgm:cxn modelId="{58C2188B-2C39-4AE7-8752-EE48BEE6014A}" type="presParOf" srcId="{8CD9CDA0-E5F2-4DEB-A5C9-7E9EFE305DAD}" destId="{21A0B1A2-A80C-4F73-948F-D9D9263DA6EC}" srcOrd="1" destOrd="0" presId="urn:microsoft.com/office/officeart/2005/8/layout/hierarchy1"/>
-    <dgm:cxn modelId="{973EDF5C-D83D-48FD-B02E-2C40EE128077}" type="presParOf" srcId="{21A0B1A2-A80C-4F73-948F-D9D9263DA6EC}" destId="{6791BF3C-E89B-4D54-9C90-688036103250}" srcOrd="0" destOrd="0" presId="urn:microsoft.com/office/officeart/2005/8/layout/hierarchy1"/>
-    <dgm:cxn modelId="{E354DD53-C89E-4C0D-A1B0-44FA437BE3D9}" type="presParOf" srcId="{6791BF3C-E89B-4D54-9C90-688036103250}" destId="{FDCD82C4-BF99-4AFD-84FD-3C67D13CEE37}" srcOrd="0" destOrd="0" presId="urn:microsoft.com/office/officeart/2005/8/layout/hierarchy1"/>
-    <dgm:cxn modelId="{0FFCCFDE-BCDC-42C7-8D06-1070AA49CCCE}" type="presParOf" srcId="{6791BF3C-E89B-4D54-9C90-688036103250}" destId="{4ED5C324-86BD-4C53-ACA0-1CE78351EA8A}" srcOrd="1" destOrd="0" presId="urn:microsoft.com/office/officeart/2005/8/layout/hierarchy1"/>
-    <dgm:cxn modelId="{9164B3E8-B537-41E7-9AF4-38638AF72497}" type="presParOf" srcId="{21A0B1A2-A80C-4F73-948F-D9D9263DA6EC}" destId="{794905C3-2A12-4C80-BBB3-261A76A2F46D}" srcOrd="1" destOrd="0" presId="urn:microsoft.com/office/officeart/2005/8/layout/hierarchy1"/>
-    <dgm:cxn modelId="{A8D51280-A633-429D-936B-D09F4D46B319}" type="presParOf" srcId="{794905C3-2A12-4C80-BBB3-261A76A2F46D}" destId="{F7CE134E-1D99-4BE7-A122-2563EA8DC028}" srcOrd="0" destOrd="0" presId="urn:microsoft.com/office/officeart/2005/8/layout/hierarchy1"/>
-    <dgm:cxn modelId="{4F15D8FA-BD50-46B1-A2D2-705B604A6CD8}" type="presParOf" srcId="{794905C3-2A12-4C80-BBB3-261A76A2F46D}" destId="{F4676AE1-74E8-4980-935A-68E60FC23A66}" srcOrd="1" destOrd="0" presId="urn:microsoft.com/office/officeart/2005/8/layout/hierarchy1"/>
-    <dgm:cxn modelId="{5AD47E7F-D400-45C0-B4F0-3578B0A4C4BB}" type="presParOf" srcId="{F4676AE1-74E8-4980-935A-68E60FC23A66}" destId="{4E3DADDE-B47D-4442-8444-B665AED37A0E}" srcOrd="0" destOrd="0" presId="urn:microsoft.com/office/officeart/2005/8/layout/hierarchy1"/>
-    <dgm:cxn modelId="{1C21D5AA-88FD-4110-BC7E-6DC9EE452C45}" type="presParOf" srcId="{4E3DADDE-B47D-4442-8444-B665AED37A0E}" destId="{5FF32EAD-23B5-4E7F-9299-62077FCC3E5F}" srcOrd="0" destOrd="0" presId="urn:microsoft.com/office/officeart/2005/8/layout/hierarchy1"/>
-    <dgm:cxn modelId="{1926B627-F519-490A-BCDC-D580044E9E15}" type="presParOf" srcId="{4E3DADDE-B47D-4442-8444-B665AED37A0E}" destId="{F08C9940-2AEA-4827-A081-E9AE5E472018}" srcOrd="1" destOrd="0" presId="urn:microsoft.com/office/officeart/2005/8/layout/hierarchy1"/>
-    <dgm:cxn modelId="{27311DAF-376B-4AC9-B7D6-A43362D1CFE3}" type="presParOf" srcId="{F4676AE1-74E8-4980-935A-68E60FC23A66}" destId="{59743F36-F9FA-48A4-983A-49ED84A8CD76}" srcOrd="1" destOrd="0" presId="urn:microsoft.com/office/officeart/2005/8/layout/hierarchy1"/>
-    <dgm:cxn modelId="{AD5A23BE-4940-40F4-8806-D33053CC4594}" type="presParOf" srcId="{8CD9CDA0-E5F2-4DEB-A5C9-7E9EFE305DAD}" destId="{35313B37-8567-4A5D-9462-CCCBE5775350}" srcOrd="2" destOrd="0" presId="urn:microsoft.com/office/officeart/2005/8/layout/hierarchy1"/>
-    <dgm:cxn modelId="{6B1CB027-514F-4FC7-8A62-12C3DD12F293}" type="presParOf" srcId="{8CD9CDA0-E5F2-4DEB-A5C9-7E9EFE305DAD}" destId="{8E4764B5-6876-4B7C-9C2E-E94BB650CB89}" srcOrd="3" destOrd="0" presId="urn:microsoft.com/office/officeart/2005/8/layout/hierarchy1"/>
-    <dgm:cxn modelId="{39CDD64C-2AFF-492D-B71C-0770B5EA4923}" type="presParOf" srcId="{8E4764B5-6876-4B7C-9C2E-E94BB650CB89}" destId="{A1A93C5B-42D1-4E98-AA99-7A47F2BE65F2}" srcOrd="0" destOrd="0" presId="urn:microsoft.com/office/officeart/2005/8/layout/hierarchy1"/>
-    <dgm:cxn modelId="{E0B9AB30-0B3B-42F8-93DE-58B4407A9E1B}" type="presParOf" srcId="{A1A93C5B-42D1-4E98-AA99-7A47F2BE65F2}" destId="{96B1F7DB-609A-4FDF-B0E2-EFB7BC80E8FA}" srcOrd="0" destOrd="0" presId="urn:microsoft.com/office/officeart/2005/8/layout/hierarchy1"/>
-    <dgm:cxn modelId="{0745F960-1CA5-4D3E-97CA-B62752C17E58}" type="presParOf" srcId="{A1A93C5B-42D1-4E98-AA99-7A47F2BE65F2}" destId="{72032206-2FF7-43EE-B374-276FB6727C96}" srcOrd="1" destOrd="0" presId="urn:microsoft.com/office/officeart/2005/8/layout/hierarchy1"/>
-    <dgm:cxn modelId="{7A64E658-2D1F-49F5-990B-4A45EE8ABC05}" type="presParOf" srcId="{8E4764B5-6876-4B7C-9C2E-E94BB650CB89}" destId="{32187229-8120-47D9-B55E-60EA2EC204ED}" srcOrd="1" destOrd="0" presId="urn:microsoft.com/office/officeart/2005/8/layout/hierarchy1"/>
-    <dgm:cxn modelId="{83D931F7-176B-45F3-B350-42CF39310C9B}" type="presParOf" srcId="{BE3B7A7A-45D8-4CE9-B537-B2456BE4A59E}" destId="{23273E3B-85BA-412D-8018-3A516CDD05F8}" srcOrd="2" destOrd="0" presId="urn:microsoft.com/office/officeart/2005/8/layout/hierarchy1"/>
-    <dgm:cxn modelId="{2EF3E623-CE2D-4CC4-9F94-997A4847AFB3}" type="presParOf" srcId="{23273E3B-85BA-412D-8018-3A516CDD05F8}" destId="{04D6CB26-4331-4BF2-A988-AE738906CD2C}" srcOrd="0" destOrd="0" presId="urn:microsoft.com/office/officeart/2005/8/layout/hierarchy1"/>
-    <dgm:cxn modelId="{7ACAFF62-2985-4C16-884A-5BDFF6167438}" type="presParOf" srcId="{04D6CB26-4331-4BF2-A988-AE738906CD2C}" destId="{7AF36B08-6647-4C86-B7DC-F12BD71FF779}" srcOrd="0" destOrd="0" presId="urn:microsoft.com/office/officeart/2005/8/layout/hierarchy1"/>
-    <dgm:cxn modelId="{DD04851E-3EBE-4564-A14B-5A55C94DC626}" type="presParOf" srcId="{04D6CB26-4331-4BF2-A988-AE738906CD2C}" destId="{13292769-9C82-4502-904A-A03EB3536FFA}" srcOrd="1" destOrd="0" presId="urn:microsoft.com/office/officeart/2005/8/layout/hierarchy1"/>
-    <dgm:cxn modelId="{72931988-1FE4-48CC-B534-5703E2641EB8}" type="presParOf" srcId="{23273E3B-85BA-412D-8018-3A516CDD05F8}" destId="{296FCB86-6D78-4B88-94AE-6D904ACB9995}" srcOrd="1" destOrd="0" presId="urn:microsoft.com/office/officeart/2005/8/layout/hierarchy1"/>
+    <dgm:cxn modelId="{4433CAAF-5750-451E-9702-43298C9F66DE}" type="presParOf" srcId="{BE3B7A7A-45D8-4CE9-B537-B2456BE4A59E}" destId="{CE6D9AFB-5A96-4753-B2B2-E76EAD507BB9}" srcOrd="0" destOrd="0" presId="urn:microsoft.com/office/officeart/2005/8/layout/hierarchy1"/>
+    <dgm:cxn modelId="{2ADA95D8-C7A3-4709-82F9-FE5D7DB87DC0}" type="presParOf" srcId="{CE6D9AFB-5A96-4753-B2B2-E76EAD507BB9}" destId="{B9516C01-EF8D-4F8A-878E-717640D0D319}" srcOrd="0" destOrd="0" presId="urn:microsoft.com/office/officeart/2005/8/layout/hierarchy1"/>
+    <dgm:cxn modelId="{ED25EF2D-73EB-4CEB-B066-F7147919DE26}" type="presParOf" srcId="{B9516C01-EF8D-4F8A-878E-717640D0D319}" destId="{04BC907D-CF45-4F4A-8A08-288602DA4B31}" srcOrd="0" destOrd="0" presId="urn:microsoft.com/office/officeart/2005/8/layout/hierarchy1"/>
+    <dgm:cxn modelId="{D6BA03AE-A0CF-4193-A64D-1628FEBF38B5}" type="presParOf" srcId="{B9516C01-EF8D-4F8A-878E-717640D0D319}" destId="{12B728D2-D989-4AC8-AB30-A8638FC7AD08}" srcOrd="1" destOrd="0" presId="urn:microsoft.com/office/officeart/2005/8/layout/hierarchy1"/>
+    <dgm:cxn modelId="{2C439C61-C7A6-4DFF-8F2D-E3D4206613FE}" type="presParOf" srcId="{CE6D9AFB-5A96-4753-B2B2-E76EAD507BB9}" destId="{951072BE-C80B-45A8-B67E-3559D460DDD8}" srcOrd="1" destOrd="0" presId="urn:microsoft.com/office/officeart/2005/8/layout/hierarchy1"/>
+    <dgm:cxn modelId="{75C52AC2-808D-4E06-9E9A-118B9C3363A6}" type="presParOf" srcId="{BE3B7A7A-45D8-4CE9-B537-B2456BE4A59E}" destId="{73ABACCC-3ED8-437B-B5C9-AFDE1272F404}" srcOrd="1" destOrd="0" presId="urn:microsoft.com/office/officeart/2005/8/layout/hierarchy1"/>
+    <dgm:cxn modelId="{17D4BB7A-2EFA-46C5-B8B4-B3CF59E7A2E6}" type="presParOf" srcId="{73ABACCC-3ED8-437B-B5C9-AFDE1272F404}" destId="{557C37F2-2D49-4DA1-8F61-9F11E208297A}" srcOrd="0" destOrd="0" presId="urn:microsoft.com/office/officeart/2005/8/layout/hierarchy1"/>
+    <dgm:cxn modelId="{F5F8CB52-87D2-4203-81E0-C5464D08C505}" type="presParOf" srcId="{557C37F2-2D49-4DA1-8F61-9F11E208297A}" destId="{9D55BE3F-4A2D-461A-9E6A-690BC79F2756}" srcOrd="0" destOrd="0" presId="urn:microsoft.com/office/officeart/2005/8/layout/hierarchy1"/>
+    <dgm:cxn modelId="{F6F65420-4A6F-4435-8559-3D1109A6DD67}" type="presParOf" srcId="{557C37F2-2D49-4DA1-8F61-9F11E208297A}" destId="{4D69E906-54EC-444D-82D9-F28CB1E508D3}" srcOrd="1" destOrd="0" presId="urn:microsoft.com/office/officeart/2005/8/layout/hierarchy1"/>
+    <dgm:cxn modelId="{B460C687-2B63-45F5-9F47-C569E0F0A161}" type="presParOf" srcId="{73ABACCC-3ED8-437B-B5C9-AFDE1272F404}" destId="{8CD9CDA0-E5F2-4DEB-A5C9-7E9EFE305DAD}" srcOrd="1" destOrd="0" presId="urn:microsoft.com/office/officeart/2005/8/layout/hierarchy1"/>
+    <dgm:cxn modelId="{21CA85F5-8379-45A6-B6D5-100A44981AC4}" type="presParOf" srcId="{8CD9CDA0-E5F2-4DEB-A5C9-7E9EFE305DAD}" destId="{0A7FD490-B835-45C1-9A03-D0DB8DED552C}" srcOrd="0" destOrd="0" presId="urn:microsoft.com/office/officeart/2005/8/layout/hierarchy1"/>
+    <dgm:cxn modelId="{59974256-B1D1-4CF6-B963-724146A63D97}" type="presParOf" srcId="{8CD9CDA0-E5F2-4DEB-A5C9-7E9EFE305DAD}" destId="{21A0B1A2-A80C-4F73-948F-D9D9263DA6EC}" srcOrd="1" destOrd="0" presId="urn:microsoft.com/office/officeart/2005/8/layout/hierarchy1"/>
+    <dgm:cxn modelId="{7FFA4260-4DE0-49F5-9F94-2AA535B6D8D5}" type="presParOf" srcId="{21A0B1A2-A80C-4F73-948F-D9D9263DA6EC}" destId="{6791BF3C-E89B-4D54-9C90-688036103250}" srcOrd="0" destOrd="0" presId="urn:microsoft.com/office/officeart/2005/8/layout/hierarchy1"/>
+    <dgm:cxn modelId="{A66D2575-A3DE-4E61-910C-F35F05CB268A}" type="presParOf" srcId="{6791BF3C-E89B-4D54-9C90-688036103250}" destId="{FDCD82C4-BF99-4AFD-84FD-3C67D13CEE37}" srcOrd="0" destOrd="0" presId="urn:microsoft.com/office/officeart/2005/8/layout/hierarchy1"/>
+    <dgm:cxn modelId="{0C5FF6E7-46B8-4D31-8ED7-1E84255D6895}" type="presParOf" srcId="{6791BF3C-E89B-4D54-9C90-688036103250}" destId="{4ED5C324-86BD-4C53-ACA0-1CE78351EA8A}" srcOrd="1" destOrd="0" presId="urn:microsoft.com/office/officeart/2005/8/layout/hierarchy1"/>
+    <dgm:cxn modelId="{3EB20155-DAD5-4552-A352-FA583B22D80B}" type="presParOf" srcId="{21A0B1A2-A80C-4F73-948F-D9D9263DA6EC}" destId="{794905C3-2A12-4C80-BBB3-261A76A2F46D}" srcOrd="1" destOrd="0" presId="urn:microsoft.com/office/officeart/2005/8/layout/hierarchy1"/>
+    <dgm:cxn modelId="{ACD9C9A7-30DB-4FF9-874B-7A65FD28C5E2}" type="presParOf" srcId="{794905C3-2A12-4C80-BBB3-261A76A2F46D}" destId="{F7CE134E-1D99-4BE7-A122-2563EA8DC028}" srcOrd="0" destOrd="0" presId="urn:microsoft.com/office/officeart/2005/8/layout/hierarchy1"/>
+    <dgm:cxn modelId="{91333C89-ABC3-4BDD-AE62-C2441801C15C}" type="presParOf" srcId="{794905C3-2A12-4C80-BBB3-261A76A2F46D}" destId="{F4676AE1-74E8-4980-935A-68E60FC23A66}" srcOrd="1" destOrd="0" presId="urn:microsoft.com/office/officeart/2005/8/layout/hierarchy1"/>
+    <dgm:cxn modelId="{E8246335-BF8B-4C14-87B3-576C5132201D}" type="presParOf" srcId="{F4676AE1-74E8-4980-935A-68E60FC23A66}" destId="{4E3DADDE-B47D-4442-8444-B665AED37A0E}" srcOrd="0" destOrd="0" presId="urn:microsoft.com/office/officeart/2005/8/layout/hierarchy1"/>
+    <dgm:cxn modelId="{7B36FF06-0CFE-4722-AD78-0C8C49A358B5}" type="presParOf" srcId="{4E3DADDE-B47D-4442-8444-B665AED37A0E}" destId="{5FF32EAD-23B5-4E7F-9299-62077FCC3E5F}" srcOrd="0" destOrd="0" presId="urn:microsoft.com/office/officeart/2005/8/layout/hierarchy1"/>
+    <dgm:cxn modelId="{20401B3A-954C-4423-A07C-2E3B74706454}" type="presParOf" srcId="{4E3DADDE-B47D-4442-8444-B665AED37A0E}" destId="{F08C9940-2AEA-4827-A081-E9AE5E472018}" srcOrd="1" destOrd="0" presId="urn:microsoft.com/office/officeart/2005/8/layout/hierarchy1"/>
+    <dgm:cxn modelId="{979E3FA7-C97D-49D2-ACB4-4D6318874648}" type="presParOf" srcId="{F4676AE1-74E8-4980-935A-68E60FC23A66}" destId="{59743F36-F9FA-48A4-983A-49ED84A8CD76}" srcOrd="1" destOrd="0" presId="urn:microsoft.com/office/officeart/2005/8/layout/hierarchy1"/>
+    <dgm:cxn modelId="{1054E0CC-AB15-4E9F-96C3-738F4EAE01BF}" type="presParOf" srcId="{8CD9CDA0-E5F2-4DEB-A5C9-7E9EFE305DAD}" destId="{35313B37-8567-4A5D-9462-CCCBE5775350}" srcOrd="2" destOrd="0" presId="urn:microsoft.com/office/officeart/2005/8/layout/hierarchy1"/>
+    <dgm:cxn modelId="{39DF44F3-028E-426B-BD0C-541EA0719B48}" type="presParOf" srcId="{8CD9CDA0-E5F2-4DEB-A5C9-7E9EFE305DAD}" destId="{8E4764B5-6876-4B7C-9C2E-E94BB650CB89}" srcOrd="3" destOrd="0" presId="urn:microsoft.com/office/officeart/2005/8/layout/hierarchy1"/>
+    <dgm:cxn modelId="{A0F2D7AE-C22A-41D4-BE54-F379A808EBDC}" type="presParOf" srcId="{8E4764B5-6876-4B7C-9C2E-E94BB650CB89}" destId="{A1A93C5B-42D1-4E98-AA99-7A47F2BE65F2}" srcOrd="0" destOrd="0" presId="urn:microsoft.com/office/officeart/2005/8/layout/hierarchy1"/>
+    <dgm:cxn modelId="{A5C01CBE-55BB-42FE-B8F0-8DF206BFD08C}" type="presParOf" srcId="{A1A93C5B-42D1-4E98-AA99-7A47F2BE65F2}" destId="{96B1F7DB-609A-4FDF-B0E2-EFB7BC80E8FA}" srcOrd="0" destOrd="0" presId="urn:microsoft.com/office/officeart/2005/8/layout/hierarchy1"/>
+    <dgm:cxn modelId="{45CABDD9-1560-41AA-A32A-B461FDF1D984}" type="presParOf" srcId="{A1A93C5B-42D1-4E98-AA99-7A47F2BE65F2}" destId="{72032206-2FF7-43EE-B374-276FB6727C96}" srcOrd="1" destOrd="0" presId="urn:microsoft.com/office/officeart/2005/8/layout/hierarchy1"/>
+    <dgm:cxn modelId="{97146FC8-5556-4EB7-9430-369471424529}" type="presParOf" srcId="{8E4764B5-6876-4B7C-9C2E-E94BB650CB89}" destId="{32187229-8120-47D9-B55E-60EA2EC204ED}" srcOrd="1" destOrd="0" presId="urn:microsoft.com/office/officeart/2005/8/layout/hierarchy1"/>
+    <dgm:cxn modelId="{B9BE6C72-51E4-40D4-B6BB-1B730143706F}" type="presParOf" srcId="{BE3B7A7A-45D8-4CE9-B537-B2456BE4A59E}" destId="{23273E3B-85BA-412D-8018-3A516CDD05F8}" srcOrd="2" destOrd="0" presId="urn:microsoft.com/office/officeart/2005/8/layout/hierarchy1"/>
+    <dgm:cxn modelId="{4E8004E7-E3BC-4664-9116-9ECD2DBFAAA8}" type="presParOf" srcId="{23273E3B-85BA-412D-8018-3A516CDD05F8}" destId="{04D6CB26-4331-4BF2-A988-AE738906CD2C}" srcOrd="0" destOrd="0" presId="urn:microsoft.com/office/officeart/2005/8/layout/hierarchy1"/>
+    <dgm:cxn modelId="{08A9B05E-34E0-4BDC-BF32-589D6FD2DF97}" type="presParOf" srcId="{04D6CB26-4331-4BF2-A988-AE738906CD2C}" destId="{7AF36B08-6647-4C86-B7DC-F12BD71FF779}" srcOrd="0" destOrd="0" presId="urn:microsoft.com/office/officeart/2005/8/layout/hierarchy1"/>
+    <dgm:cxn modelId="{62199414-339F-44F1-846F-C7F9B42C0843}" type="presParOf" srcId="{04D6CB26-4331-4BF2-A988-AE738906CD2C}" destId="{13292769-9C82-4502-904A-A03EB3536FFA}" srcOrd="1" destOrd="0" presId="urn:microsoft.com/office/officeart/2005/8/layout/hierarchy1"/>
+    <dgm:cxn modelId="{C2B60BB6-A6A7-45CB-A5F6-0D4C320E1682}" type="presParOf" srcId="{23273E3B-85BA-412D-8018-3A516CDD05F8}" destId="{296FCB86-6D78-4B88-94AE-6D904ACB9995}" srcOrd="1" destOrd="0" presId="urn:microsoft.com/office/officeart/2005/8/layout/hierarchy1"/>
   </dgm:cxnLst>
   <dgm:bg/>
   <dgm:whole/>

</xml_diff>

<commit_message>
Lloyd: Added Point 3.3.
</commit_message>
<xml_diff>
--- a/Software_Development_Plan.docx
+++ b/Software_Development_Plan.docx
@@ -7919,8 +7919,6 @@
           <w:szCs w:val="22"/>
         </w:rPr>
       </w:pPr>
-      <w:bookmarkStart w:id="13" w:name="_GoBack"/>
-      <w:bookmarkEnd w:id="13"/>
     </w:p>
     <w:p>
       <w:pPr>
@@ -7931,7 +7929,7 @@
           <w:szCs w:val="22"/>
         </w:rPr>
       </w:pPr>
-      <w:bookmarkStart w:id="14" w:name="_Toc524312835"/>
+      <w:bookmarkStart w:id="13" w:name="_Toc524312835"/>
       <w:r>
         <w:rPr>
           <w:rFonts w:asciiTheme="majorHAnsi" w:hAnsiTheme="majorHAnsi"/>
@@ -7941,7 +7939,7 @@
         <w:lastRenderedPageBreak/>
         <w:t>Project Deliverables</w:t>
       </w:r>
-      <w:bookmarkEnd w:id="14"/>
+      <w:bookmarkEnd w:id="13"/>
     </w:p>
     <w:p>
       <w:pPr>
@@ -8752,7 +8750,7 @@
           <w:szCs w:val="22"/>
         </w:rPr>
       </w:pPr>
-      <w:bookmarkStart w:id="15" w:name="_Toc524312836"/>
+      <w:bookmarkStart w:id="14" w:name="_Toc524312836"/>
       <w:r>
         <w:rPr>
           <w:rFonts w:asciiTheme="majorHAnsi" w:hAnsiTheme="majorHAnsi"/>
@@ -8761,7 +8759,7 @@
         </w:rPr>
         <w:t>Evolution of the Software Development Plan</w:t>
       </w:r>
-      <w:bookmarkEnd w:id="15"/>
+      <w:bookmarkEnd w:id="14"/>
     </w:p>
     <w:p>
       <w:pPr>
@@ -8844,7 +8842,7 @@
           <w:szCs w:val="22"/>
         </w:rPr>
       </w:pPr>
-      <w:bookmarkStart w:id="16" w:name="_Toc524312837"/>
+      <w:bookmarkStart w:id="15" w:name="_Toc524312837"/>
       <w:r>
         <w:rPr>
           <w:rFonts w:asciiTheme="majorHAnsi" w:hAnsiTheme="majorHAnsi"/>
@@ -8853,30 +8851,30 @@
         </w:rPr>
         <w:t>Project Organization</w:t>
       </w:r>
+      <w:bookmarkEnd w:id="15"/>
+    </w:p>
+    <w:p>
+      <w:pPr>
+        <w:pStyle w:val="Heading2"/>
+        <w:rPr>
+          <w:rFonts w:asciiTheme="majorHAnsi" w:hAnsiTheme="majorHAnsi"/>
+          <w:sz w:val="22"/>
+          <w:szCs w:val="22"/>
+        </w:rPr>
+      </w:pPr>
+      <w:bookmarkStart w:id="16" w:name="_Toc524312838"/>
+      <w:r>
+        <w:rPr>
+          <w:rFonts w:asciiTheme="majorHAnsi" w:hAnsiTheme="majorHAnsi"/>
+          <w:sz w:val="22"/>
+          <w:szCs w:val="22"/>
+        </w:rPr>
+        <w:t>Organizational Structure</w:t>
+      </w:r>
       <w:bookmarkEnd w:id="16"/>
     </w:p>
     <w:p>
       <w:pPr>
-        <w:pStyle w:val="Heading2"/>
-        <w:rPr>
-          <w:rFonts w:asciiTheme="majorHAnsi" w:hAnsiTheme="majorHAnsi"/>
-          <w:sz w:val="22"/>
-          <w:szCs w:val="22"/>
-        </w:rPr>
-      </w:pPr>
-      <w:bookmarkStart w:id="17" w:name="_Toc524312838"/>
-      <w:r>
-        <w:rPr>
-          <w:rFonts w:asciiTheme="majorHAnsi" w:hAnsiTheme="majorHAnsi"/>
-          <w:sz w:val="22"/>
-          <w:szCs w:val="22"/>
-        </w:rPr>
-        <w:t>Organizational Structure</w:t>
-      </w:r>
-      <w:bookmarkEnd w:id="17"/>
-    </w:p>
-    <w:p>
-      <w:pPr>
         <w:pStyle w:val="InfoBlue"/>
         <w:rPr>
           <w:rFonts w:asciiTheme="majorHAnsi" w:hAnsiTheme="majorHAnsi"/>
@@ -8944,6 +8942,7 @@
       <w:r>
         <w:rPr>
           <w:noProof/>
+          <w:lang w:val="en-TT" w:eastAsia="en-TT"/>
         </w:rPr>
         <w:lastRenderedPageBreak/>
         <w:drawing>
@@ -9298,7 +9297,7 @@
           <w:szCs w:val="22"/>
         </w:rPr>
       </w:pPr>
-      <w:bookmarkStart w:id="18" w:name="_Toc524312839"/>
+      <w:bookmarkStart w:id="17" w:name="_Toc524312839"/>
       <w:r>
         <w:rPr>
           <w:rFonts w:asciiTheme="majorHAnsi" w:hAnsiTheme="majorHAnsi"/>
@@ -9307,7 +9306,7 @@
         </w:rPr>
         <w:t>External Interfaces</w:t>
       </w:r>
-      <w:bookmarkEnd w:id="18"/>
+      <w:bookmarkEnd w:id="17"/>
     </w:p>
     <w:p>
       <w:pPr>
@@ -9748,7 +9747,7 @@
           <w:szCs w:val="22"/>
         </w:rPr>
       </w:pPr>
-      <w:bookmarkStart w:id="19" w:name="_Toc524312840"/>
+      <w:bookmarkStart w:id="18" w:name="_Toc524312840"/>
       <w:r>
         <w:rPr>
           <w:rFonts w:asciiTheme="majorHAnsi" w:hAnsiTheme="majorHAnsi"/>
@@ -9757,7 +9756,7 @@
         </w:rPr>
         <w:t>Roles and Responsibilities</w:t>
       </w:r>
-      <w:bookmarkEnd w:id="19"/>
+      <w:bookmarkEnd w:id="18"/>
     </w:p>
     <w:p>
       <w:pPr>
@@ -9774,8 +9773,62 @@
           <w:sz w:val="22"/>
           <w:szCs w:val="22"/>
         </w:rPr>
-        <w:t>[Identify the project organizational units that will be responsible for each of the disciplines, workflow details, and supporting processes. The text below is provided as an example.]</w:t>
-      </w:r>
+        <w:t xml:space="preserve">[Identify the project organizational units that will be responsible for each of the disciplines, </w:t>
+      </w:r>
+    </w:p>
+    <w:p>
+      <w:pPr>
+        <w:pStyle w:val="InfoBlue"/>
+        <w:ind w:left="0" w:firstLine="720"/>
+        <w:rPr>
+          <w:rFonts w:asciiTheme="majorHAnsi" w:hAnsiTheme="majorHAnsi"/>
+          <w:sz w:val="22"/>
+          <w:szCs w:val="22"/>
+        </w:rPr>
+      </w:pPr>
+      <w:proofErr w:type="gramStart"/>
+      <w:r>
+        <w:rPr>
+          <w:rFonts w:asciiTheme="majorHAnsi" w:hAnsiTheme="majorHAnsi"/>
+          <w:sz w:val="22"/>
+          <w:szCs w:val="22"/>
+        </w:rPr>
+        <w:t>workflow</w:t>
+      </w:r>
+      <w:proofErr w:type="gramEnd"/>
+      <w:r>
+        <w:rPr>
+          <w:rFonts w:asciiTheme="majorHAnsi" w:hAnsiTheme="majorHAnsi"/>
+          <w:sz w:val="22"/>
+          <w:szCs w:val="22"/>
+        </w:rPr>
+        <w:t xml:space="preserve"> details, and supporting processes. The text below is provided as an example.]</w:t>
+      </w:r>
+    </w:p>
+    <w:p>
+      <w:pPr>
+        <w:pStyle w:val="BodyText"/>
+      </w:pPr>
+    </w:p>
+    <w:p>
+      <w:pPr>
+        <w:pStyle w:val="BodyText"/>
+      </w:pPr>
+    </w:p>
+    <w:p>
+      <w:pPr>
+        <w:pStyle w:val="BodyText"/>
+      </w:pPr>
+    </w:p>
+    <w:p>
+      <w:pPr>
+        <w:pStyle w:val="BodyText"/>
+      </w:pPr>
+    </w:p>
+    <w:p>
+      <w:pPr>
+        <w:pStyle w:val="BodyText"/>
+      </w:pPr>
     </w:p>
     <w:tbl>
       <w:tblPr>
@@ -9808,6 +9861,7 @@
                 <w:sz w:val="22"/>
                 <w:szCs w:val="22"/>
               </w:rPr>
+              <w:lastRenderedPageBreak/>
               <w:t>Person</w:t>
             </w:r>
           </w:p>
@@ -9846,17 +9900,41 @@
             <w:pPr>
               <w:rPr>
                 <w:rFonts w:asciiTheme="majorHAnsi" w:hAnsiTheme="majorHAnsi"/>
+                <w:i/>
                 <w:sz w:val="22"/>
                 <w:szCs w:val="22"/>
               </w:rPr>
             </w:pPr>
+            <w:bookmarkStart w:id="19" w:name="_GoBack"/>
+            <w:bookmarkEnd w:id="19"/>
             <w:r>
               <w:rPr>
                 <w:rFonts w:asciiTheme="majorHAnsi" w:hAnsiTheme="majorHAnsi"/>
+                <w:i/>
                 <w:sz w:val="22"/>
                 <w:szCs w:val="22"/>
               </w:rPr>
-              <w:t>Sally Slalom, Senior Manager</w:t>
+              <w:t xml:space="preserve">Manasseh </w:t>
+            </w:r>
+            <w:proofErr w:type="spellStart"/>
+            <w:r>
+              <w:rPr>
+                <w:rFonts w:asciiTheme="majorHAnsi" w:hAnsiTheme="majorHAnsi"/>
+                <w:i/>
+                <w:sz w:val="22"/>
+                <w:szCs w:val="22"/>
+              </w:rPr>
+              <w:t>Castello</w:t>
+            </w:r>
+            <w:proofErr w:type="spellEnd"/>
+            <w:r>
+              <w:rPr>
+                <w:rFonts w:asciiTheme="majorHAnsi" w:hAnsiTheme="majorHAnsi"/>
+                <w:i/>
+                <w:sz w:val="22"/>
+                <w:szCs w:val="22"/>
+              </w:rPr>
+              <w:t>, Project Manager</w:t>
             </w:r>
           </w:p>
         </w:tc>
@@ -9867,7 +9945,42 @@
           <w:p>
             <w:pPr>
               <w:rPr>
-                <w:rFonts w:asciiTheme="majorHAnsi" w:hAnsiTheme="majorHAnsi"/>
+                <w:rFonts w:asciiTheme="minorHAnsi" w:hAnsiTheme="minorHAnsi"/>
+                <w:sz w:val="22"/>
+                <w:szCs w:val="22"/>
+              </w:rPr>
+            </w:pPr>
+            <w:r>
+              <w:rPr>
+                <w:rFonts w:asciiTheme="minorHAnsi" w:hAnsiTheme="minorHAnsi"/>
+                <w:sz w:val="22"/>
+                <w:szCs w:val="22"/>
+              </w:rPr>
+              <w:t xml:space="preserve">Responsible </w:t>
+            </w:r>
+            <w:r>
+              <w:rPr>
+                <w:rFonts w:asciiTheme="minorHAnsi" w:hAnsiTheme="minorHAnsi"/>
+                <w:sz w:val="22"/>
+                <w:szCs w:val="22"/>
+              </w:rPr>
+              <w:t>as a</w:t>
+            </w:r>
+            <w:r>
+              <w:rPr>
+                <w:rFonts w:asciiTheme="minorHAnsi" w:hAnsiTheme="minorHAnsi"/>
+                <w:sz w:val="22"/>
+                <w:szCs w:val="22"/>
+              </w:rPr>
+              <w:t>:</w:t>
+            </w:r>
+          </w:p>
+          <w:p>
+            <w:pPr>
+              <w:rPr>
+                <w:rStyle w:val="Hyperlink"/>
+                <w:rFonts w:asciiTheme="minorHAnsi" w:hAnsiTheme="minorHAnsi"/>
+                <w:color w:val="0D13FF"/>
                 <w:sz w:val="22"/>
                 <w:szCs w:val="22"/>
               </w:rPr>
@@ -9876,116 +9989,147 @@
               <w:r>
                 <w:rPr>
                   <w:rStyle w:val="Hyperlink"/>
-                  <w:rFonts w:asciiTheme="majorHAnsi" w:hAnsiTheme="majorHAnsi"/>
+                  <w:rFonts w:asciiTheme="minorHAnsi" w:hAnsiTheme="minorHAnsi"/>
+                  <w:color w:val="0D13FF"/>
                   <w:sz w:val="22"/>
                   <w:szCs w:val="22"/>
                 </w:rPr>
-                <w:t>Project Manager</w:t>
+                <w:t>System Analyst</w:t>
               </w:r>
             </w:hyperlink>
-            <w:r>
+          </w:p>
+          <w:p>
+            <w:pPr>
               <w:rPr>
-                <w:rFonts w:asciiTheme="majorHAnsi" w:hAnsiTheme="majorHAnsi"/>
+                <w:rFonts w:asciiTheme="minorHAnsi" w:hAnsiTheme="minorHAnsi"/>
+                <w:color w:val="0D13FF"/>
                 <w:sz w:val="22"/>
                 <w:szCs w:val="22"/>
+                <w:u w:val="single"/>
               </w:rPr>
-              <w:br/>
-            </w:r>
+            </w:pPr>
             <w:hyperlink r:id="rId15" w:history="1">
               <w:r>
                 <w:rPr>
                   <w:rStyle w:val="Hyperlink"/>
-                  <w:rFonts w:asciiTheme="majorHAnsi" w:hAnsiTheme="majorHAnsi"/>
+                  <w:rFonts w:asciiTheme="minorHAnsi" w:hAnsiTheme="minorHAnsi"/>
+                  <w:color w:val="0D13FF"/>
                   <w:sz w:val="22"/>
                   <w:szCs w:val="22"/>
                 </w:rPr>
-                <w:t>Deployment Manager</w:t>
+                <w:t>Test Analyst</w:t>
               </w:r>
             </w:hyperlink>
+          </w:p>
+          <w:p>
+            <w:pPr>
+              <w:rPr>
+                <w:rFonts w:asciiTheme="minorHAnsi" w:hAnsiTheme="minorHAnsi"/>
+                <w:color w:val="0D13FF"/>
+                <w:sz w:val="22"/>
+                <w:szCs w:val="22"/>
+                <w:u w:val="single"/>
+              </w:rPr>
+            </w:pPr>
             <w:r>
               <w:rPr>
-                <w:rFonts w:asciiTheme="majorHAnsi" w:hAnsiTheme="majorHAnsi"/>
+                <w:rFonts w:asciiTheme="minorHAnsi" w:hAnsiTheme="minorHAnsi"/>
+                <w:color w:val="0D13FF"/>
                 <w:sz w:val="22"/>
                 <w:szCs w:val="22"/>
+                <w:u w:val="single"/>
               </w:rPr>
-              <w:br/>
+              <w:t>Conflict manager (for settling conflicts)</w:t>
             </w:r>
+          </w:p>
+          <w:p>
+            <w:pPr>
+              <w:rPr>
+                <w:rFonts w:asciiTheme="minorHAnsi" w:hAnsiTheme="minorHAnsi"/>
+                <w:color w:val="0D13FF"/>
+                <w:sz w:val="22"/>
+                <w:szCs w:val="22"/>
+                <w:u w:val="single"/>
+              </w:rPr>
+            </w:pPr>
             <w:hyperlink r:id="rId16" w:history="1">
               <w:r>
                 <w:rPr>
                   <w:rStyle w:val="Hyperlink"/>
-                  <w:rFonts w:asciiTheme="majorHAnsi" w:hAnsiTheme="majorHAnsi"/>
+                  <w:rFonts w:asciiTheme="minorHAnsi" w:hAnsiTheme="minorHAnsi"/>
+                  <w:color w:val="0D13FF"/>
                   <w:sz w:val="22"/>
                   <w:szCs w:val="22"/>
                 </w:rPr>
-                <w:t>Requirements Reviewer</w:t>
+                <w:t xml:space="preserve">Requirements </w:t>
               </w:r>
+              <w:proofErr w:type="spellStart"/>
+              <w:r>
+                <w:rPr>
+                  <w:rStyle w:val="Hyperlink"/>
+                  <w:rFonts w:asciiTheme="minorHAnsi" w:hAnsiTheme="minorHAnsi"/>
+                  <w:color w:val="0D13FF"/>
+                  <w:sz w:val="22"/>
+                  <w:szCs w:val="22"/>
+                </w:rPr>
+                <w:t>Specifier</w:t>
+              </w:r>
+              <w:proofErr w:type="spellEnd"/>
             </w:hyperlink>
-            <w:r>
+          </w:p>
+          <w:p>
+            <w:pPr>
               <w:rPr>
-                <w:rFonts w:asciiTheme="majorHAnsi" w:hAnsiTheme="majorHAnsi"/>
+                <w:rFonts w:asciiTheme="minorHAnsi" w:hAnsiTheme="minorHAnsi"/>
+                <w:color w:val="0D13FF"/>
                 <w:sz w:val="22"/>
                 <w:szCs w:val="22"/>
               </w:rPr>
-              <w:br/>
-            </w:r>
+            </w:pPr>
             <w:hyperlink r:id="rId17" w:history="1">
               <w:r>
                 <w:rPr>
                   <w:rStyle w:val="Hyperlink"/>
-                  <w:rFonts w:asciiTheme="majorHAnsi" w:hAnsiTheme="majorHAnsi"/>
+                  <w:rFonts w:asciiTheme="minorHAnsi" w:hAnsiTheme="minorHAnsi"/>
+                  <w:color w:val="0D13FF"/>
                   <w:sz w:val="22"/>
                   <w:szCs w:val="22"/>
                 </w:rPr>
-                <w:t>Architecture Reviewer</w:t>
+                <w:t>Design Reviewer</w:t>
               </w:r>
             </w:hyperlink>
-            <w:r>
+          </w:p>
+          <w:p>
+            <w:pPr>
               <w:rPr>
-                <w:rFonts w:asciiTheme="majorHAnsi" w:hAnsiTheme="majorHAnsi"/>
+                <w:rFonts w:asciiTheme="minorHAnsi" w:hAnsiTheme="minorHAnsi"/>
+                <w:color w:val="0D13FF"/>
                 <w:sz w:val="22"/>
                 <w:szCs w:val="22"/>
               </w:rPr>
-              <w:br/>
-            </w:r>
+            </w:pPr>
             <w:hyperlink r:id="rId18" w:history="1">
               <w:r>
                 <w:rPr>
                   <w:rStyle w:val="Hyperlink"/>
-                  <w:rFonts w:asciiTheme="majorHAnsi" w:hAnsiTheme="majorHAnsi"/>
+                  <w:rFonts w:asciiTheme="minorHAnsi" w:hAnsiTheme="minorHAnsi"/>
+                  <w:color w:val="0D13FF"/>
                   <w:sz w:val="22"/>
                   <w:szCs w:val="22"/>
                 </w:rPr>
-                <w:t>Configuration Manager</w:t>
-              </w:r>
-            </w:hyperlink>
-            <w:r>
-              <w:rPr>
-                <w:rFonts w:asciiTheme="majorHAnsi" w:hAnsiTheme="majorHAnsi"/>
-                <w:sz w:val="22"/>
-                <w:szCs w:val="22"/>
-              </w:rPr>
-              <w:br/>
-            </w:r>
-            <w:hyperlink r:id="rId19" w:history="1">
-              <w:r>
-                <w:rPr>
-                  <w:rStyle w:val="Hyperlink"/>
-                  <w:rFonts w:asciiTheme="majorHAnsi" w:hAnsiTheme="majorHAnsi"/>
-                  <w:sz w:val="22"/>
-                  <w:szCs w:val="22"/>
-                </w:rPr>
-                <w:t>Change Control Manager</w:t>
+                <w:t>Test Manager</w:t>
               </w:r>
             </w:hyperlink>
           </w:p>
-        </w:tc>
-      </w:tr>
-      <w:tr>
-        <w:tc>
-          <w:tcPr>
-            <w:tcW w:w="2500" w:type="pct"/>
-          </w:tcPr>
+          <w:p>
+            <w:pPr>
+              <w:rPr>
+                <w:rFonts w:asciiTheme="minorHAnsi" w:hAnsiTheme="minorHAnsi"/>
+                <w:sz w:val="24"/>
+                <w:szCs w:val="24"/>
+              </w:rPr>
+            </w:pPr>
+          </w:p>
           <w:p>
             <w:pPr>
               <w:rPr>
@@ -10000,53 +10144,57 @@
                 <w:sz w:val="22"/>
                 <w:szCs w:val="22"/>
               </w:rPr>
-              <w:lastRenderedPageBreak/>
-              <w:t>Matt Mogul, VP Operations</w:t>
+              <w:t xml:space="preserve">The project </w:t>
             </w:r>
-          </w:p>
-        </w:tc>
-        <w:tc>
-          <w:tcPr>
-            <w:tcW w:w="2500" w:type="pct"/>
-          </w:tcPr>
-          <w:p>
-            <w:pPr>
-              <w:rPr>
-                <w:rFonts w:asciiTheme="majorHAnsi" w:hAnsiTheme="majorHAnsi"/>
-                <w:sz w:val="22"/>
-                <w:szCs w:val="22"/>
-              </w:rPr>
-            </w:pPr>
-            <w:hyperlink r:id="rId20" w:history="1">
-              <w:r>
-                <w:rPr>
-                  <w:rStyle w:val="Hyperlink"/>
-                  <w:rFonts w:asciiTheme="majorHAnsi" w:hAnsiTheme="majorHAnsi"/>
-                  <w:sz w:val="22"/>
-                  <w:szCs w:val="22"/>
-                </w:rPr>
-                <w:t>Project Reviewer</w:t>
-              </w:r>
-            </w:hyperlink>
             <w:r>
               <w:rPr>
                 <w:rFonts w:asciiTheme="majorHAnsi" w:hAnsiTheme="majorHAnsi"/>
                 <w:sz w:val="22"/>
                 <w:szCs w:val="22"/>
               </w:rPr>
-              <w:br/>
+              <w:t>manager</w:t>
             </w:r>
-            <w:hyperlink r:id="rId21" w:history="1">
-              <w:r>
-                <w:rPr>
-                  <w:rStyle w:val="Hyperlink"/>
-                  <w:rFonts w:asciiTheme="majorHAnsi" w:hAnsiTheme="majorHAnsi"/>
-                  <w:sz w:val="22"/>
-                  <w:szCs w:val="22"/>
-                </w:rPr>
-                <w:t>Requirements Reviewer</w:t>
-              </w:r>
-            </w:hyperlink>
+            <w:r>
+              <w:rPr>
+                <w:rFonts w:asciiTheme="majorHAnsi" w:hAnsiTheme="majorHAnsi"/>
+                <w:sz w:val="22"/>
+                <w:szCs w:val="22"/>
+              </w:rPr>
+              <w:t xml:space="preserve"> work</w:t>
+            </w:r>
+            <w:r>
+              <w:rPr>
+                <w:rFonts w:asciiTheme="majorHAnsi" w:hAnsiTheme="majorHAnsi"/>
+                <w:sz w:val="22"/>
+                <w:szCs w:val="22"/>
+              </w:rPr>
+              <w:t>s closely with the project lead</w:t>
+            </w:r>
+            <w:r>
+              <w:rPr>
+                <w:rFonts w:asciiTheme="majorHAnsi" w:hAnsiTheme="majorHAnsi"/>
+                <w:sz w:val="22"/>
+                <w:szCs w:val="22"/>
+              </w:rPr>
+              <w:t xml:space="preserve">er as both these roles are very similar in leadership, communication, and problem solving disciplines. </w:t>
+            </w:r>
+          </w:p>
+          <w:p>
+            <w:pPr>
+              <w:rPr>
+                <w:rFonts w:asciiTheme="minorHAnsi" w:hAnsiTheme="minorHAnsi"/>
+                <w:sz w:val="24"/>
+                <w:szCs w:val="24"/>
+              </w:rPr>
+            </w:pPr>
+            <w:r>
+              <w:rPr>
+                <w:rFonts w:asciiTheme="majorHAnsi" w:hAnsiTheme="majorHAnsi"/>
+                <w:sz w:val="22"/>
+                <w:szCs w:val="22"/>
+              </w:rPr>
+              <w:t xml:space="preserve">The project manager has a closer level of communication with the other organizational units for e.g. conflict resolution. The project manager </w:t>
+            </w:r>
           </w:p>
         </w:tc>
       </w:tr>
@@ -10059,6 +10207,243 @@
             <w:pPr>
               <w:rPr>
                 <w:rFonts w:asciiTheme="majorHAnsi" w:hAnsiTheme="majorHAnsi"/>
+                <w:i/>
+                <w:sz w:val="22"/>
+                <w:szCs w:val="22"/>
+              </w:rPr>
+            </w:pPr>
+            <w:r>
+              <w:rPr>
+                <w:rFonts w:asciiTheme="majorHAnsi" w:hAnsiTheme="majorHAnsi"/>
+                <w:i/>
+                <w:sz w:val="22"/>
+                <w:szCs w:val="22"/>
+              </w:rPr>
+              <w:t xml:space="preserve">Lloyd Philbert, </w:t>
+            </w:r>
+            <w:r>
+              <w:rPr>
+                <w:rFonts w:asciiTheme="majorHAnsi" w:hAnsiTheme="majorHAnsi"/>
+                <w:i/>
+                <w:sz w:val="22"/>
+                <w:szCs w:val="22"/>
+              </w:rPr>
+              <w:t xml:space="preserve">Project Leader </w:t>
+            </w:r>
+          </w:p>
+        </w:tc>
+        <w:tc>
+          <w:tcPr>
+            <w:tcW w:w="2500" w:type="pct"/>
+          </w:tcPr>
+          <w:p>
+            <w:pPr>
+              <w:rPr>
+                <w:rFonts w:asciiTheme="minorHAnsi" w:hAnsiTheme="minorHAnsi"/>
+                <w:sz w:val="22"/>
+                <w:szCs w:val="22"/>
+              </w:rPr>
+            </w:pPr>
+            <w:r>
+              <w:rPr>
+                <w:rFonts w:asciiTheme="minorHAnsi" w:hAnsiTheme="minorHAnsi"/>
+                <w:sz w:val="22"/>
+                <w:szCs w:val="22"/>
+              </w:rPr>
+              <w:t>Responsible as a:</w:t>
+            </w:r>
+          </w:p>
+          <w:p>
+            <w:pPr>
+              <w:rPr>
+                <w:rStyle w:val="Hyperlink"/>
+                <w:rFonts w:asciiTheme="minorHAnsi" w:hAnsiTheme="minorHAnsi"/>
+                <w:color w:val="0D13FF"/>
+                <w:sz w:val="22"/>
+                <w:szCs w:val="22"/>
+              </w:rPr>
+            </w:pPr>
+            <w:hyperlink r:id="rId19" w:history="1">
+              <w:r>
+                <w:rPr>
+                  <w:rStyle w:val="Hyperlink"/>
+                  <w:rFonts w:asciiTheme="minorHAnsi" w:hAnsiTheme="minorHAnsi"/>
+                  <w:color w:val="0D13FF"/>
+                  <w:sz w:val="22"/>
+                  <w:szCs w:val="22"/>
+                </w:rPr>
+                <w:t>System Analyst</w:t>
+              </w:r>
+            </w:hyperlink>
+          </w:p>
+          <w:p>
+            <w:pPr>
+              <w:rPr>
+                <w:rStyle w:val="Hyperlink"/>
+                <w:rFonts w:asciiTheme="minorHAnsi" w:hAnsiTheme="minorHAnsi"/>
+                <w:color w:val="0D13FF"/>
+                <w:sz w:val="22"/>
+                <w:szCs w:val="22"/>
+              </w:rPr>
+            </w:pPr>
+            <w:hyperlink r:id="rId20" w:history="1">
+              <w:r>
+                <w:rPr>
+                  <w:rStyle w:val="Hyperlink"/>
+                  <w:rFonts w:asciiTheme="minorHAnsi" w:hAnsiTheme="minorHAnsi"/>
+                  <w:color w:val="0D13FF"/>
+                  <w:sz w:val="22"/>
+                  <w:szCs w:val="22"/>
+                </w:rPr>
+                <w:t>Test Analyst</w:t>
+              </w:r>
+            </w:hyperlink>
+          </w:p>
+          <w:p>
+            <w:pPr>
+              <w:rPr>
+                <w:rStyle w:val="Hyperlink"/>
+                <w:rFonts w:asciiTheme="minorHAnsi" w:hAnsiTheme="minorHAnsi"/>
+                <w:color w:val="0D13FF"/>
+                <w:sz w:val="22"/>
+                <w:szCs w:val="22"/>
+              </w:rPr>
+            </w:pPr>
+            <w:r>
+              <w:rPr>
+                <w:rStyle w:val="Hyperlink"/>
+                <w:rFonts w:asciiTheme="minorHAnsi" w:hAnsiTheme="minorHAnsi"/>
+                <w:color w:val="0D13FF"/>
+                <w:sz w:val="22"/>
+                <w:szCs w:val="22"/>
+              </w:rPr>
+              <w:t>Customer Relations Manager</w:t>
+            </w:r>
+          </w:p>
+          <w:p>
+            <w:pPr>
+              <w:rPr>
+                <w:rStyle w:val="Hyperlink"/>
+                <w:rFonts w:asciiTheme="minorHAnsi" w:hAnsiTheme="minorHAnsi"/>
+                <w:sz w:val="22"/>
+                <w:szCs w:val="22"/>
+              </w:rPr>
+            </w:pPr>
+            <w:hyperlink r:id="rId21" w:history="1">
+              <w:r>
+                <w:rPr>
+                  <w:rStyle w:val="Hyperlink"/>
+                  <w:rFonts w:asciiTheme="minorHAnsi" w:hAnsiTheme="minorHAnsi"/>
+                  <w:sz w:val="22"/>
+                  <w:szCs w:val="22"/>
+                </w:rPr>
+                <w:t>Requirements Reviewer</w:t>
+              </w:r>
+            </w:hyperlink>
+          </w:p>
+          <w:p>
+            <w:pPr>
+              <w:rPr>
+                <w:rFonts w:asciiTheme="minorHAnsi" w:hAnsiTheme="minorHAnsi"/>
+                <w:color w:val="0000FF"/>
+                <w:sz w:val="22"/>
+                <w:szCs w:val="22"/>
+                <w:u w:val="single"/>
+              </w:rPr>
+            </w:pPr>
+            <w:hyperlink r:id="rId22" w:history="1">
+              <w:r>
+                <w:rPr>
+                  <w:rStyle w:val="Hyperlink"/>
+                  <w:rFonts w:asciiTheme="minorHAnsi" w:hAnsiTheme="minorHAnsi"/>
+                  <w:sz w:val="22"/>
+                  <w:szCs w:val="22"/>
+                </w:rPr>
+                <w:t>Change Control Manager</w:t>
+              </w:r>
+            </w:hyperlink>
+            <w:r>
+              <w:rPr>
+                <w:rFonts w:asciiTheme="minorHAnsi" w:hAnsiTheme="minorHAnsi"/>
+                <w:color w:val="0D13FF"/>
+                <w:sz w:val="22"/>
+                <w:szCs w:val="22"/>
+              </w:rPr>
+              <w:br/>
+            </w:r>
+            <w:hyperlink r:id="rId23" w:history="1">
+              <w:r>
+                <w:rPr>
+                  <w:rStyle w:val="Hyperlink"/>
+                  <w:rFonts w:asciiTheme="minorHAnsi" w:hAnsiTheme="minorHAnsi"/>
+                  <w:color w:val="0D13FF"/>
+                  <w:sz w:val="22"/>
+                  <w:szCs w:val="22"/>
+                </w:rPr>
+                <w:t xml:space="preserve">Requirements </w:t>
+              </w:r>
+              <w:proofErr w:type="spellStart"/>
+              <w:r>
+                <w:rPr>
+                  <w:rStyle w:val="Hyperlink"/>
+                  <w:rFonts w:asciiTheme="minorHAnsi" w:hAnsiTheme="minorHAnsi"/>
+                  <w:color w:val="0D13FF"/>
+                  <w:sz w:val="22"/>
+                  <w:szCs w:val="22"/>
+                </w:rPr>
+                <w:t>Specifier</w:t>
+              </w:r>
+              <w:proofErr w:type="spellEnd"/>
+            </w:hyperlink>
+            <w:r>
+              <w:rPr>
+                <w:rFonts w:asciiTheme="minorHAnsi" w:hAnsiTheme="minorHAnsi"/>
+                <w:color w:val="0D13FF"/>
+                <w:sz w:val="22"/>
+                <w:szCs w:val="22"/>
+              </w:rPr>
+              <w:br/>
+            </w:r>
+            <w:hyperlink r:id="rId24" w:history="1">
+              <w:r>
+                <w:rPr>
+                  <w:rStyle w:val="Hyperlink"/>
+                  <w:rFonts w:asciiTheme="minorHAnsi" w:hAnsiTheme="minorHAnsi"/>
+                  <w:color w:val="0D13FF"/>
+                  <w:sz w:val="22"/>
+                  <w:szCs w:val="22"/>
+                </w:rPr>
+                <w:t>Design Reviewer</w:t>
+              </w:r>
+            </w:hyperlink>
+          </w:p>
+          <w:p>
+            <w:pPr>
+              <w:rPr>
+                <w:rFonts w:asciiTheme="minorHAnsi" w:hAnsiTheme="minorHAnsi"/>
+                <w:color w:val="0D13FF"/>
+                <w:sz w:val="22"/>
+                <w:szCs w:val="22"/>
+              </w:rPr>
+            </w:pPr>
+            <w:hyperlink r:id="rId25" w:history="1">
+              <w:r>
+                <w:rPr>
+                  <w:rStyle w:val="Hyperlink"/>
+                  <w:rFonts w:asciiTheme="minorHAnsi" w:hAnsiTheme="minorHAnsi"/>
+                  <w:color w:val="0D13FF"/>
+                  <w:sz w:val="22"/>
+                  <w:szCs w:val="22"/>
+                </w:rPr>
+                <w:t>Test Manager</w:t>
+              </w:r>
+            </w:hyperlink>
+          </w:p>
+          <w:p>
+            <w:pPr>
+              <w:pStyle w:val="NormalWeb"/>
+              <w:rPr>
+                <w:rFonts w:asciiTheme="majorHAnsi" w:hAnsiTheme="majorHAnsi"/>
                 <w:sz w:val="22"/>
                 <w:szCs w:val="22"/>
               </w:rPr>
@@ -10069,25 +10454,53 @@
                 <w:sz w:val="22"/>
                 <w:szCs w:val="22"/>
               </w:rPr>
-              <w:t xml:space="preserve">Tom </w:t>
+              <w:t xml:space="preserve">The project leader works closely with the project manager as both these roles are very similar in leadership, communication, and problem solving disciplines. </w:t>
             </w:r>
-            <w:proofErr w:type="spellStart"/>
             <w:r>
               <w:rPr>
                 <w:rFonts w:asciiTheme="majorHAnsi" w:hAnsiTheme="majorHAnsi"/>
                 <w:sz w:val="22"/>
                 <w:szCs w:val="22"/>
               </w:rPr>
-              <w:t>Telemark</w:t>
+              <w:t>The main di</w:t>
             </w:r>
-            <w:proofErr w:type="spellEnd"/>
             <w:r>
               <w:rPr>
                 <w:rFonts w:asciiTheme="majorHAnsi" w:hAnsiTheme="majorHAnsi"/>
                 <w:sz w:val="22"/>
                 <w:szCs w:val="22"/>
               </w:rPr>
-              <w:t>, Senior Software Engineer</w:t>
+              <w:t>fference is that the project leader has the authority to review requirements while the project manager does not.</w:t>
+            </w:r>
+          </w:p>
+        </w:tc>
+      </w:tr>
+      <w:tr>
+        <w:trPr>
+          <w:trHeight w:val="1935"/>
+        </w:trPr>
+        <w:tc>
+          <w:tcPr>
+            <w:tcW w:w="2500" w:type="pct"/>
+          </w:tcPr>
+          <w:p>
+            <w:pPr>
+              <w:pStyle w:val="NormalWeb"/>
+              <w:rPr>
+                <w:rFonts w:asciiTheme="majorHAnsi" w:hAnsiTheme="majorHAnsi"/>
+                <w:i/>
+                <w:sz w:val="22"/>
+                <w:szCs w:val="22"/>
+              </w:rPr>
+            </w:pPr>
+            <w:r>
+              <w:rPr>
+                <w:rFonts w:asciiTheme="majorHAnsi" w:hAnsiTheme="majorHAnsi"/>
+                <w:i/>
+                <w:sz w:val="22"/>
+                <w:szCs w:val="22"/>
+              </w:rPr>
+              <w:t>Johann Blaides, Software Engineer</w:t>
             </w:r>
           </w:p>
         </w:tc>
@@ -10097,13 +10510,33 @@
           </w:tcPr>
           <w:p>
             <w:pPr>
+              <w:pStyle w:val="NormalWeb"/>
+              <w:spacing w:after="0" w:afterAutospacing="0"/>
+              <w:rPr>
+                <w:rStyle w:val="Hyperlink"/>
+                <w:color w:val="auto"/>
+                <w:sz w:val="22"/>
+                <w:szCs w:val="22"/>
+                <w:u w:val="none"/>
+              </w:rPr>
+            </w:pPr>
+            <w:r>
+              <w:rPr>
+                <w:rFonts w:asciiTheme="minorHAnsi" w:hAnsiTheme="minorHAnsi"/>
+                <w:sz w:val="22"/>
+                <w:szCs w:val="22"/>
+              </w:rPr>
+              <w:t>Responsible as a:</w:t>
+            </w:r>
+            <w:r>
               <w:rPr>
                 <w:rFonts w:asciiTheme="majorHAnsi" w:hAnsiTheme="majorHAnsi"/>
                 <w:sz w:val="22"/>
                 <w:szCs w:val="22"/>
               </w:rPr>
-            </w:pPr>
-            <w:hyperlink r:id="rId22" w:history="1">
+              <w:br/>
+            </w:r>
+            <w:hyperlink r:id="rId26" w:history="1">
               <w:r>
                 <w:rPr>
                   <w:rStyle w:val="Hyperlink"/>
@@ -10111,7 +10544,7 @@
                   <w:sz w:val="22"/>
                   <w:szCs w:val="22"/>
                 </w:rPr>
-                <w:t>System Analyst</w:t>
+                <w:t>Designer</w:t>
               </w:r>
             </w:hyperlink>
             <w:r>
@@ -10122,7 +10555,7 @@
               </w:rPr>
               <w:br/>
             </w:r>
-            <w:hyperlink r:id="rId23" w:history="1">
+            <w:hyperlink r:id="rId27" w:history="1">
               <w:r>
                 <w:rPr>
                   <w:rStyle w:val="Hyperlink"/>
@@ -10130,29 +10563,31 @@
                   <w:sz w:val="22"/>
                   <w:szCs w:val="22"/>
                 </w:rPr>
-                <w:t xml:space="preserve">Requirements </w:t>
+                <w:t>Implementer</w:t>
               </w:r>
-              <w:proofErr w:type="spellStart"/>
-              <w:r>
-                <w:rPr>
-                  <w:rStyle w:val="Hyperlink"/>
-                  <w:rFonts w:asciiTheme="majorHAnsi" w:hAnsiTheme="majorHAnsi"/>
-                  <w:sz w:val="22"/>
-                  <w:szCs w:val="22"/>
-                </w:rPr>
-                <w:t>Specifier</w:t>
-              </w:r>
-              <w:proofErr w:type="spellEnd"/>
             </w:hyperlink>
             <w:r>
               <w:rPr>
+                <w:rStyle w:val="Hyperlink"/>
                 <w:rFonts w:asciiTheme="majorHAnsi" w:hAnsiTheme="majorHAnsi"/>
                 <w:sz w:val="22"/>
                 <w:szCs w:val="22"/>
               </w:rPr>
-              <w:br/>
+              <w:t xml:space="preserve"> (Coder)</w:t>
             </w:r>
-            <w:hyperlink r:id="rId24" w:history="1">
+          </w:p>
+          <w:p>
+            <w:pPr>
+              <w:pStyle w:val="NormalWeb"/>
+              <w:spacing w:before="0" w:beforeAutospacing="0" w:after="0" w:afterAutospacing="0"/>
+              <w:rPr>
+                <w:rStyle w:val="Hyperlink"/>
+                <w:rFonts w:asciiTheme="majorHAnsi" w:hAnsiTheme="majorHAnsi"/>
+                <w:sz w:val="22"/>
+                <w:szCs w:val="22"/>
+              </w:rPr>
+            </w:pPr>
+            <w:hyperlink r:id="rId28" w:history="1">
               <w:r>
                 <w:rPr>
                   <w:rStyle w:val="Hyperlink"/>
@@ -10171,7 +10606,7 @@
               </w:rPr>
               <w:br/>
             </w:r>
-            <w:hyperlink r:id="rId25" w:history="1">
+            <w:hyperlink r:id="rId29" w:history="1">
               <w:r>
                 <w:rPr>
                   <w:rStyle w:val="Hyperlink"/>
@@ -10182,6 +10617,28 @@
                 <w:t>Software Architect</w:t>
               </w:r>
             </w:hyperlink>
+          </w:p>
+          <w:p>
+            <w:pPr>
+              <w:pStyle w:val="NormalWeb"/>
+              <w:spacing w:before="0" w:beforeAutospacing="0" w:after="0" w:afterAutospacing="0"/>
+              <w:rPr>
+                <w:rFonts w:asciiTheme="majorHAnsi" w:hAnsiTheme="majorHAnsi"/>
+                <w:color w:val="0000FF"/>
+                <w:sz w:val="22"/>
+                <w:szCs w:val="22"/>
+                <w:u w:val="single"/>
+              </w:rPr>
+            </w:pPr>
+            <w:r>
+              <w:rPr>
+                <w:rStyle w:val="Hyperlink"/>
+                <w:rFonts w:asciiTheme="majorHAnsi" w:hAnsiTheme="majorHAnsi"/>
+                <w:sz w:val="22"/>
+                <w:szCs w:val="22"/>
+              </w:rPr>
+              <w:t>Software Administrator</w:t>
+            </w:r>
             <w:r>
               <w:rPr>
                 <w:rFonts w:asciiTheme="majorHAnsi" w:hAnsiTheme="majorHAnsi"/>
@@ -10190,7 +10647,7 @@
               </w:rPr>
               <w:br/>
             </w:r>
-            <w:hyperlink r:id="rId26" w:history="1">
+            <w:hyperlink r:id="rId30" w:history="1">
               <w:r>
                 <w:rPr>
                   <w:rStyle w:val="Hyperlink"/>
@@ -10198,19 +10655,18 @@
                   <w:sz w:val="22"/>
                   <w:szCs w:val="22"/>
                 </w:rPr>
-                <w:t>Design Reviewer</w:t>
+                <w:t>Code Reviewer</w:t>
               </w:r>
             </w:hyperlink>
-          </w:p>
-          <w:p>
-            <w:pPr>
+            <w:r>
               <w:rPr>
                 <w:rFonts w:asciiTheme="majorHAnsi" w:hAnsiTheme="majorHAnsi"/>
                 <w:sz w:val="22"/>
                 <w:szCs w:val="22"/>
               </w:rPr>
-            </w:pPr>
-            <w:hyperlink r:id="rId27" w:history="1">
+              <w:br/>
+            </w:r>
+            <w:hyperlink r:id="rId31" w:history="1">
               <w:r>
                 <w:rPr>
                   <w:rStyle w:val="Hyperlink"/>
@@ -10218,19 +10674,18 @@
                   <w:sz w:val="22"/>
                   <w:szCs w:val="22"/>
                 </w:rPr>
-                <w:t>Test Manager</w:t>
+                <w:t>Integrator</w:t>
               </w:r>
             </w:hyperlink>
-          </w:p>
-          <w:p>
-            <w:pPr>
+            <w:r>
               <w:rPr>
                 <w:rFonts w:asciiTheme="majorHAnsi" w:hAnsiTheme="majorHAnsi"/>
                 <w:sz w:val="22"/>
                 <w:szCs w:val="22"/>
               </w:rPr>
-            </w:pPr>
-            <w:hyperlink r:id="rId28" w:history="1">
+              <w:br/>
+            </w:r>
+            <w:hyperlink r:id="rId32" w:history="1">
               <w:r>
                 <w:rPr>
                   <w:rStyle w:val="Hyperlink"/>
@@ -10238,15 +10693,88 @@
                   <w:sz w:val="22"/>
                   <w:szCs w:val="22"/>
                 </w:rPr>
-                <w:t>Test Analyst</w:t>
+                <w:t>Test Designer</w:t>
               </w:r>
             </w:hyperlink>
+            <w:r>
+              <w:rPr>
+                <w:rStyle w:val="Hyperlink"/>
+                <w:rFonts w:asciiTheme="majorHAnsi" w:hAnsiTheme="majorHAnsi"/>
+                <w:sz w:val="22"/>
+                <w:szCs w:val="22"/>
+              </w:rPr>
+              <w:t xml:space="preserve"> </w:t>
+            </w:r>
           </w:p>
           <w:p>
             <w:pPr>
               <w:pStyle w:val="NormalWeb"/>
               <w:rPr>
-                <w:rFonts w:asciiTheme="majorHAnsi" w:hAnsiTheme="majorHAnsi"/>
+                <w:rFonts w:asciiTheme="minorHAnsi" w:hAnsiTheme="minorHAnsi"/>
+                <w:sz w:val="22"/>
+                <w:szCs w:val="22"/>
+              </w:rPr>
+            </w:pPr>
+            <w:r>
+              <w:rPr>
+                <w:rFonts w:asciiTheme="minorHAnsi" w:hAnsiTheme="minorHAnsi"/>
+                <w:sz w:val="22"/>
+                <w:szCs w:val="22"/>
+              </w:rPr>
+              <w:lastRenderedPageBreak/>
+              <w:t>To a lesser extent also does the following:</w:t>
+            </w:r>
+            <w:r>
+              <w:rPr>
+                <w:rFonts w:asciiTheme="minorHAnsi" w:hAnsiTheme="minorHAnsi"/>
+                <w:sz w:val="22"/>
+                <w:szCs w:val="22"/>
+              </w:rPr>
+              <w:br/>
+            </w:r>
+            <w:hyperlink r:id="rId33" w:history="1">
+              <w:r>
+                <w:rPr>
+                  <w:rStyle w:val="Hyperlink"/>
+                  <w:rFonts w:asciiTheme="minorHAnsi" w:hAnsiTheme="minorHAnsi"/>
+                  <w:sz w:val="22"/>
+                  <w:szCs w:val="22"/>
+                </w:rPr>
+                <w:t>Tester</w:t>
+              </w:r>
+            </w:hyperlink>
+            <w:r>
+              <w:rPr>
+                <w:rFonts w:asciiTheme="minorHAnsi" w:hAnsiTheme="minorHAnsi"/>
+                <w:sz w:val="22"/>
+                <w:szCs w:val="22"/>
+              </w:rPr>
+              <w:br/>
+            </w:r>
+            <w:hyperlink r:id="rId34" w:history="1">
+              <w:r>
+                <w:rPr>
+                  <w:rStyle w:val="Hyperlink"/>
+                  <w:rFonts w:asciiTheme="minorHAnsi" w:hAnsiTheme="minorHAnsi"/>
+                  <w:sz w:val="22"/>
+                  <w:szCs w:val="22"/>
+                </w:rPr>
+                <w:t>Technical Writer</w:t>
+              </w:r>
+            </w:hyperlink>
+            <w:r>
+              <w:rPr>
+                <w:rFonts w:asciiTheme="minorHAnsi" w:hAnsiTheme="minorHAnsi"/>
+                <w:sz w:val="22"/>
+                <w:szCs w:val="22"/>
+              </w:rPr>
+              <w:t xml:space="preserve"> </w:t>
+            </w:r>
+          </w:p>
+          <w:p>
+            <w:pPr>
+              <w:pStyle w:val="NormalWeb"/>
+              <w:rPr>
                 <w:sz w:val="22"/>
                 <w:szCs w:val="22"/>
               </w:rPr>
@@ -10257,19 +10785,149 @@
                 <w:sz w:val="22"/>
                 <w:szCs w:val="22"/>
               </w:rPr>
-              <w:t>and to a lesser extent the following roles:</w:t>
+              <w:t xml:space="preserve">As the individual responsible for implementing the coding and eventual testing of the </w:t>
+            </w:r>
+            <w:r>
+              <w:rPr>
+                <w:rFonts w:asciiTheme="majorHAnsi" w:hAnsiTheme="majorHAnsi"/>
+                <w:sz w:val="22"/>
+                <w:szCs w:val="22"/>
+              </w:rPr>
+              <w:t xml:space="preserve">main software running the </w:t>
+            </w:r>
+            <w:r>
+              <w:rPr>
+                <w:rFonts w:asciiTheme="majorHAnsi" w:hAnsiTheme="majorHAnsi"/>
+                <w:sz w:val="22"/>
+                <w:szCs w:val="22"/>
+              </w:rPr>
+              <w:t xml:space="preserve">new </w:t>
+            </w:r>
+            <w:proofErr w:type="spellStart"/>
+            <w:r>
+              <w:rPr>
+                <w:rFonts w:asciiTheme="majorHAnsi" w:hAnsiTheme="majorHAnsi"/>
+                <w:sz w:val="22"/>
+                <w:szCs w:val="22"/>
+              </w:rPr>
+              <w:t>AkiProPlus</w:t>
+            </w:r>
+            <w:proofErr w:type="spellEnd"/>
+            <w:r>
+              <w:rPr>
+                <w:rFonts w:asciiTheme="majorHAnsi" w:hAnsiTheme="majorHAnsi"/>
+                <w:sz w:val="22"/>
+                <w:szCs w:val="22"/>
+              </w:rPr>
+              <w:t xml:space="preserve"> management system this individual will have to work closely with the database engineer. This is to make sure the software </w:t>
+            </w:r>
+            <w:proofErr w:type="spellStart"/>
+            <w:r>
+              <w:rPr>
+                <w:rFonts w:asciiTheme="majorHAnsi" w:hAnsiTheme="majorHAnsi"/>
+                <w:sz w:val="22"/>
+                <w:szCs w:val="22"/>
+              </w:rPr>
+              <w:t>compenents</w:t>
+            </w:r>
+            <w:proofErr w:type="spellEnd"/>
+            <w:r>
+              <w:rPr>
+                <w:rFonts w:asciiTheme="majorHAnsi" w:hAnsiTheme="majorHAnsi"/>
+                <w:sz w:val="22"/>
+                <w:szCs w:val="22"/>
+              </w:rPr>
+              <w:t xml:space="preserve"> work seamlessly with the database components of the new management system</w:t>
+            </w:r>
+            <w:r>
+              <w:rPr>
+                <w:rFonts w:asciiTheme="majorHAnsi" w:hAnsiTheme="majorHAnsi"/>
+                <w:sz w:val="22"/>
+                <w:szCs w:val="22"/>
+              </w:rPr>
+              <w:t xml:space="preserve"> to avoid inconsistencies in </w:t>
+            </w:r>
+            <w:r>
+              <w:rPr>
+                <w:rFonts w:asciiTheme="majorHAnsi" w:hAnsiTheme="majorHAnsi"/>
+                <w:sz w:val="22"/>
+                <w:szCs w:val="22"/>
+              </w:rPr>
+              <w:t xml:space="preserve">interoperability between the software and database </w:t>
+            </w:r>
+          </w:p>
+        </w:tc>
+      </w:tr>
+      <w:tr>
+        <w:tc>
+          <w:tcPr>
+            <w:tcW w:w="2500" w:type="pct"/>
+          </w:tcPr>
+          <w:p>
+            <w:pPr>
+              <w:rPr>
+                <w:rFonts w:asciiTheme="majorHAnsi" w:hAnsiTheme="majorHAnsi"/>
+                <w:i/>
+                <w:sz w:val="22"/>
+                <w:szCs w:val="22"/>
+              </w:rPr>
+            </w:pPr>
+            <w:r>
+              <w:rPr>
+                <w:rFonts w:asciiTheme="majorHAnsi" w:hAnsiTheme="majorHAnsi"/>
+                <w:i/>
+                <w:sz w:val="22"/>
+                <w:szCs w:val="22"/>
+              </w:rPr>
+              <w:lastRenderedPageBreak/>
+              <w:t xml:space="preserve">Jevon Phillips, Database </w:t>
+            </w:r>
+            <w:r>
+              <w:rPr>
+                <w:rFonts w:asciiTheme="majorHAnsi" w:hAnsiTheme="majorHAnsi"/>
+                <w:i/>
+                <w:sz w:val="22"/>
+                <w:szCs w:val="22"/>
+              </w:rPr>
+              <w:t>Engineer</w:t>
+            </w:r>
+          </w:p>
+        </w:tc>
+        <w:tc>
+          <w:tcPr>
+            <w:tcW w:w="2500" w:type="pct"/>
+          </w:tcPr>
+          <w:p>
+            <w:pPr>
+              <w:pStyle w:val="NormalWeb"/>
+              <w:spacing w:after="0" w:afterAutospacing="0"/>
+              <w:rPr>
+                <w:rFonts w:asciiTheme="minorHAnsi" w:hAnsiTheme="minorHAnsi"/>
+                <w:sz w:val="22"/>
+                <w:szCs w:val="22"/>
+              </w:rPr>
+            </w:pPr>
+            <w:r>
+              <w:rPr>
+                <w:rFonts w:asciiTheme="minorHAnsi" w:hAnsiTheme="minorHAnsi"/>
+                <w:sz w:val="22"/>
+                <w:szCs w:val="22"/>
+              </w:rPr>
+              <w:t>Responsible as a:</w:t>
             </w:r>
           </w:p>
           <w:p>
             <w:pPr>
               <w:pStyle w:val="NormalWeb"/>
+              <w:spacing w:before="0" w:beforeAutospacing="0" w:after="0" w:afterAutospacing="0"/>
               <w:rPr>
+                <w:rStyle w:val="Hyperlink"/>
                 <w:rFonts w:asciiTheme="majorHAnsi" w:hAnsiTheme="majorHAnsi"/>
                 <w:sz w:val="22"/>
                 <w:szCs w:val="22"/>
               </w:rPr>
             </w:pPr>
-            <w:hyperlink r:id="rId29" w:history="1">
+            <w:hyperlink r:id="rId35" w:history="1">
               <w:r>
                 <w:rPr>
                   <w:rStyle w:val="Hyperlink"/>
@@ -10288,7 +10946,7 @@
               </w:rPr>
               <w:br/>
             </w:r>
-            <w:hyperlink r:id="rId30" w:history="1">
+            <w:hyperlink r:id="rId36" w:history="1">
               <w:r>
                 <w:rPr>
                   <w:rStyle w:val="Hyperlink"/>
@@ -10301,13 +10959,22 @@
             </w:hyperlink>
             <w:r>
               <w:rPr>
+                <w:rStyle w:val="Hyperlink"/>
+                <w:rFonts w:asciiTheme="majorHAnsi" w:hAnsiTheme="majorHAnsi"/>
+                <w:sz w:val="22"/>
+                <w:szCs w:val="22"/>
+              </w:rPr>
+              <w:t xml:space="preserve"> (Coder)</w:t>
+            </w:r>
+            <w:r>
+              <w:rPr>
                 <w:rFonts w:asciiTheme="majorHAnsi" w:hAnsiTheme="majorHAnsi"/>
                 <w:sz w:val="22"/>
                 <w:szCs w:val="22"/>
               </w:rPr>
               <w:br/>
             </w:r>
-            <w:hyperlink r:id="rId31" w:history="1">
+            <w:hyperlink r:id="rId37" w:history="1">
               <w:r>
                 <w:rPr>
                   <w:rStyle w:val="Hyperlink"/>
@@ -10326,7 +10993,8 @@
               </w:rPr>
               <w:br/>
             </w:r>
-            <w:hyperlink r:id="rId32" w:history="1">
+            <w:hyperlink r:id="rId38" w:history="1">
+              <w:proofErr w:type="spellStart"/>
               <w:r>
                 <w:rPr>
                   <w:rStyle w:val="Hyperlink"/>
@@ -10337,6 +11005,29 @@
                 <w:t>Integrator</w:t>
               </w:r>
             </w:hyperlink>
+            <w:proofErr w:type="spellEnd"/>
+          </w:p>
+          <w:p>
+            <w:pPr>
+              <w:pStyle w:val="NormalWeb"/>
+              <w:spacing w:before="0" w:beforeAutospacing="0" w:after="0" w:afterAutospacing="0"/>
+              <w:rPr>
+                <w:rFonts w:asciiTheme="majorHAnsi" w:hAnsiTheme="majorHAnsi"/>
+                <w:color w:val="0000FF"/>
+                <w:sz w:val="22"/>
+                <w:szCs w:val="22"/>
+                <w:u w:val="single"/>
+              </w:rPr>
+            </w:pPr>
+            <w:r>
+              <w:rPr>
+                <w:rStyle w:val="Hyperlink"/>
+                <w:rFonts w:asciiTheme="majorHAnsi" w:hAnsiTheme="majorHAnsi"/>
+                <w:sz w:val="22"/>
+                <w:szCs w:val="22"/>
+              </w:rPr>
+              <w:t xml:space="preserve">Database Administrator  </w:t>
+            </w:r>
             <w:r>
               <w:rPr>
                 <w:rFonts w:asciiTheme="majorHAnsi" w:hAnsiTheme="majorHAnsi"/>
@@ -10345,7 +11036,7 @@
               </w:rPr>
               <w:br/>
             </w:r>
-            <w:hyperlink r:id="rId33" w:history="1">
+            <w:hyperlink r:id="rId39" w:history="1">
               <w:r>
                 <w:rPr>
                   <w:rStyle w:val="Hyperlink"/>
@@ -10364,11 +11055,57 @@
               </w:rPr>
               <w:br/>
             </w:r>
-            <w:hyperlink r:id="rId34" w:history="1">
+          </w:p>
+          <w:p>
+            <w:pPr>
+              <w:pStyle w:val="NormalWeb"/>
+              <w:spacing w:after="0" w:afterAutospacing="0"/>
+              <w:rPr>
+                <w:rFonts w:asciiTheme="minorHAnsi" w:hAnsiTheme="minorHAnsi"/>
+                <w:sz w:val="22"/>
+                <w:szCs w:val="22"/>
+              </w:rPr>
+            </w:pPr>
+            <w:r>
+              <w:rPr>
+                <w:rFonts w:asciiTheme="minorHAnsi" w:hAnsiTheme="minorHAnsi"/>
+                <w:sz w:val="22"/>
+                <w:szCs w:val="22"/>
+              </w:rPr>
+              <w:t>To a lesser extent also does the following</w:t>
+            </w:r>
+            <w:r>
+              <w:rPr>
+                <w:rFonts w:asciiTheme="minorHAnsi" w:hAnsiTheme="minorHAnsi"/>
+                <w:sz w:val="22"/>
+                <w:szCs w:val="22"/>
+              </w:rPr>
+              <w:t xml:space="preserve"> roles</w:t>
+            </w:r>
+            <w:r>
+              <w:rPr>
+                <w:rFonts w:asciiTheme="minorHAnsi" w:hAnsiTheme="minorHAnsi"/>
+                <w:sz w:val="22"/>
+                <w:szCs w:val="22"/>
+              </w:rPr>
+              <w:t>:</w:t>
+            </w:r>
+          </w:p>
+          <w:p>
+            <w:pPr>
+              <w:pStyle w:val="NormalWeb"/>
+              <w:spacing w:after="0" w:afterAutospacing="0"/>
+              <w:rPr>
+                <w:rFonts w:asciiTheme="minorHAnsi" w:hAnsiTheme="minorHAnsi"/>
+                <w:sz w:val="22"/>
+                <w:szCs w:val="22"/>
+              </w:rPr>
+            </w:pPr>
+            <w:hyperlink r:id="rId40" w:history="1">
               <w:r>
                 <w:rPr>
                   <w:rStyle w:val="Hyperlink"/>
-                  <w:rFonts w:asciiTheme="majorHAnsi" w:hAnsiTheme="majorHAnsi"/>
+                  <w:rFonts w:asciiTheme="minorHAnsi" w:hAnsiTheme="minorHAnsi"/>
                   <w:sz w:val="22"/>
                   <w:szCs w:val="22"/>
                 </w:rPr>
@@ -10377,228 +11114,7 @@
             </w:hyperlink>
             <w:r>
               <w:rPr>
-                <w:rFonts w:asciiTheme="majorHAnsi" w:hAnsiTheme="majorHAnsi"/>
-                <w:sz w:val="22"/>
-                <w:szCs w:val="22"/>
-              </w:rPr>
-              <w:br/>
-            </w:r>
-            <w:hyperlink r:id="rId35" w:history="1">
-              <w:r>
-                <w:rPr>
-                  <w:rStyle w:val="Hyperlink"/>
-                  <w:rFonts w:asciiTheme="majorHAnsi" w:hAnsiTheme="majorHAnsi"/>
-                  <w:sz w:val="22"/>
-                  <w:szCs w:val="22"/>
-                </w:rPr>
-                <w:t>Technical Writer</w:t>
-              </w:r>
-            </w:hyperlink>
-          </w:p>
-        </w:tc>
-      </w:tr>
-      <w:tr>
-        <w:trPr>
-          <w:trHeight w:val="1935"/>
-        </w:trPr>
-        <w:tc>
-          <w:tcPr>
-            <w:tcW w:w="2500" w:type="pct"/>
-          </w:tcPr>
-          <w:p>
-            <w:pPr>
-              <w:pStyle w:val="NormalWeb"/>
-              <w:rPr>
-                <w:rFonts w:asciiTheme="majorHAnsi" w:hAnsiTheme="majorHAnsi"/>
-                <w:sz w:val="22"/>
-                <w:szCs w:val="22"/>
-              </w:rPr>
-            </w:pPr>
-            <w:r>
-              <w:rPr>
-                <w:rFonts w:asciiTheme="majorHAnsi" w:hAnsiTheme="majorHAnsi"/>
-                <w:sz w:val="22"/>
-                <w:szCs w:val="22"/>
-              </w:rPr>
-              <w:t>Susan Snow, Software Engineer</w:t>
-            </w:r>
-          </w:p>
-          <w:p>
-            <w:pPr>
-              <w:pStyle w:val="NormalWeb"/>
-              <w:rPr>
-                <w:rFonts w:asciiTheme="majorHAnsi" w:hAnsiTheme="majorHAnsi"/>
-                <w:sz w:val="22"/>
-                <w:szCs w:val="22"/>
-              </w:rPr>
-            </w:pPr>
-            <w:r>
-              <w:rPr>
-                <w:rFonts w:asciiTheme="majorHAnsi" w:hAnsiTheme="majorHAnsi"/>
-                <w:sz w:val="22"/>
-                <w:szCs w:val="22"/>
-              </w:rPr>
-              <w:t xml:space="preserve">Henry </w:t>
-            </w:r>
-            <w:proofErr w:type="spellStart"/>
-            <w:r>
-              <w:rPr>
-                <w:rFonts w:asciiTheme="majorHAnsi" w:hAnsiTheme="majorHAnsi"/>
-                <w:sz w:val="22"/>
-                <w:szCs w:val="22"/>
-              </w:rPr>
-              <w:t>Halfpipe</w:t>
-            </w:r>
-            <w:proofErr w:type="spellEnd"/>
-            <w:r>
-              <w:rPr>
-                <w:rFonts w:asciiTheme="majorHAnsi" w:hAnsiTheme="majorHAnsi"/>
-                <w:sz w:val="22"/>
-                <w:szCs w:val="22"/>
-              </w:rPr>
-              <w:t>, Junior Software Engineer</w:t>
-            </w:r>
-          </w:p>
-          <w:p>
-            <w:pPr>
-              <w:pStyle w:val="NormalWeb"/>
-              <w:rPr>
-                <w:rFonts w:asciiTheme="majorHAnsi" w:hAnsiTheme="majorHAnsi"/>
-                <w:sz w:val="22"/>
-                <w:szCs w:val="22"/>
-              </w:rPr>
-            </w:pPr>
-            <w:r>
-              <w:rPr>
-                <w:rFonts w:asciiTheme="majorHAnsi" w:hAnsiTheme="majorHAnsi"/>
-                <w:sz w:val="22"/>
-                <w:szCs w:val="22"/>
-              </w:rPr>
-              <w:t>TBD1, Software Engineer</w:t>
-            </w:r>
-          </w:p>
-          <w:p>
-            <w:pPr>
-              <w:pStyle w:val="NormalWeb"/>
-              <w:rPr>
-                <w:rFonts w:asciiTheme="majorHAnsi" w:hAnsiTheme="majorHAnsi"/>
-                <w:sz w:val="22"/>
-                <w:szCs w:val="22"/>
-              </w:rPr>
-            </w:pPr>
-            <w:r>
-              <w:rPr>
-                <w:rFonts w:asciiTheme="majorHAnsi" w:hAnsiTheme="majorHAnsi"/>
-                <w:sz w:val="22"/>
-                <w:szCs w:val="22"/>
-              </w:rPr>
-              <w:t>TBD2, Junior Software Engineer</w:t>
-            </w:r>
-          </w:p>
-        </w:tc>
-        <w:tc>
-          <w:tcPr>
-            <w:tcW w:w="2500" w:type="pct"/>
-          </w:tcPr>
-          <w:p>
-            <w:pPr>
-              <w:pStyle w:val="NormalWeb"/>
-              <w:rPr>
-                <w:rFonts w:asciiTheme="majorHAnsi" w:hAnsiTheme="majorHAnsi"/>
-                <w:sz w:val="22"/>
-                <w:szCs w:val="22"/>
-              </w:rPr>
-            </w:pPr>
-            <w:hyperlink r:id="rId36" w:history="1">
-              <w:r>
-                <w:rPr>
-                  <w:rStyle w:val="Hyperlink"/>
-                  <w:rFonts w:asciiTheme="majorHAnsi" w:hAnsiTheme="majorHAnsi"/>
-                  <w:sz w:val="22"/>
-                  <w:szCs w:val="22"/>
-                </w:rPr>
-                <w:t>Designer</w:t>
-              </w:r>
-            </w:hyperlink>
-            <w:r>
-              <w:rPr>
-                <w:rFonts w:asciiTheme="majorHAnsi" w:hAnsiTheme="majorHAnsi"/>
-                <w:sz w:val="22"/>
-                <w:szCs w:val="22"/>
-              </w:rPr>
-              <w:br/>
-            </w:r>
-            <w:hyperlink r:id="rId37" w:history="1">
-              <w:r>
-                <w:rPr>
-                  <w:rStyle w:val="Hyperlink"/>
-                  <w:rFonts w:asciiTheme="majorHAnsi" w:hAnsiTheme="majorHAnsi"/>
-                  <w:sz w:val="22"/>
-                  <w:szCs w:val="22"/>
-                </w:rPr>
-                <w:t>Implementer</w:t>
-              </w:r>
-            </w:hyperlink>
-            <w:r>
-              <w:rPr>
-                <w:rFonts w:asciiTheme="majorHAnsi" w:hAnsiTheme="majorHAnsi"/>
-                <w:sz w:val="22"/>
-                <w:szCs w:val="22"/>
-              </w:rPr>
-              <w:br/>
-            </w:r>
-            <w:hyperlink r:id="rId38" w:history="1">
-              <w:r>
-                <w:rPr>
-                  <w:rStyle w:val="Hyperlink"/>
-                  <w:rFonts w:asciiTheme="majorHAnsi" w:hAnsiTheme="majorHAnsi"/>
-                  <w:sz w:val="22"/>
-                  <w:szCs w:val="22"/>
-                </w:rPr>
-                <w:t>Code Reviewer</w:t>
-              </w:r>
-            </w:hyperlink>
-            <w:r>
-              <w:rPr>
-                <w:rFonts w:asciiTheme="majorHAnsi" w:hAnsiTheme="majorHAnsi"/>
-                <w:sz w:val="22"/>
-                <w:szCs w:val="22"/>
-              </w:rPr>
-              <w:br/>
-            </w:r>
-            <w:hyperlink r:id="rId39" w:history="1">
-              <w:r>
-                <w:rPr>
-                  <w:rStyle w:val="Hyperlink"/>
-                  <w:rFonts w:asciiTheme="majorHAnsi" w:hAnsiTheme="majorHAnsi"/>
-                  <w:sz w:val="22"/>
-                  <w:szCs w:val="22"/>
-                </w:rPr>
-                <w:t>Integrator</w:t>
-              </w:r>
-            </w:hyperlink>
-            <w:r>
-              <w:rPr>
-                <w:rFonts w:asciiTheme="majorHAnsi" w:hAnsiTheme="majorHAnsi"/>
-                <w:sz w:val="22"/>
-                <w:szCs w:val="22"/>
-              </w:rPr>
-              <w:br/>
-            </w:r>
-            <w:hyperlink r:id="rId40" w:history="1">
-              <w:r>
-                <w:rPr>
-                  <w:rStyle w:val="Hyperlink"/>
-                  <w:rFonts w:asciiTheme="majorHAnsi" w:hAnsiTheme="majorHAnsi"/>
-                  <w:sz w:val="22"/>
-                  <w:szCs w:val="22"/>
-                </w:rPr>
-                <w:t>Test Designer</w:t>
-              </w:r>
-            </w:hyperlink>
-            <w:r>
-              <w:rPr>
-                <w:rFonts w:asciiTheme="majorHAnsi" w:hAnsiTheme="majorHAnsi"/>
+                <w:rFonts w:asciiTheme="minorHAnsi" w:hAnsiTheme="minorHAnsi"/>
                 <w:sz w:val="22"/>
                 <w:szCs w:val="22"/>
               </w:rPr>
@@ -10608,54 +11124,33 @@
               <w:r>
                 <w:rPr>
                   <w:rStyle w:val="Hyperlink"/>
-                  <w:rFonts w:asciiTheme="majorHAnsi" w:hAnsiTheme="majorHAnsi"/>
-                  <w:sz w:val="22"/>
-                  <w:szCs w:val="22"/>
-                </w:rPr>
-                <w:t>Tester</w:t>
-              </w:r>
-            </w:hyperlink>
-            <w:r>
-              <w:rPr>
-                <w:rFonts w:asciiTheme="majorHAnsi" w:hAnsiTheme="majorHAnsi"/>
-                <w:sz w:val="22"/>
-                <w:szCs w:val="22"/>
-              </w:rPr>
-              <w:br/>
-            </w:r>
-            <w:hyperlink r:id="rId42" w:history="1">
-              <w:r>
-                <w:rPr>
-                  <w:rStyle w:val="Hyperlink"/>
-                  <w:rFonts w:asciiTheme="majorHAnsi" w:hAnsiTheme="majorHAnsi"/>
+                  <w:rFonts w:asciiTheme="minorHAnsi" w:hAnsiTheme="minorHAnsi"/>
                   <w:sz w:val="22"/>
                   <w:szCs w:val="22"/>
                 </w:rPr>
                 <w:t>Technical Writer</w:t>
               </w:r>
             </w:hyperlink>
-            <w:r>
+          </w:p>
+          <w:p>
+            <w:pPr>
               <w:rPr>
+                <w:rStyle w:val="Hyperlink"/>
                 <w:rFonts w:asciiTheme="majorHAnsi" w:hAnsiTheme="majorHAnsi"/>
                 <w:sz w:val="22"/>
                 <w:szCs w:val="22"/>
               </w:rPr>
-              <w:t xml:space="preserve"> </w:t>
-            </w:r>
+            </w:pPr>
           </w:p>
-        </w:tc>
-      </w:tr>
-      <w:tr>
-        <w:tc>
-          <w:tcPr>
-            <w:tcW w:w="2500" w:type="pct"/>
-          </w:tcPr>
           <w:p>
             <w:pPr>
               <w:rPr>
+                <w:rStyle w:val="Hyperlink"/>
                 <w:rFonts w:asciiTheme="majorHAnsi" w:hAnsiTheme="majorHAnsi"/>
+                <w:color w:val="auto"/>
                 <w:sz w:val="22"/>
                 <w:szCs w:val="22"/>
+                <w:u w:val="none"/>
               </w:rPr>
             </w:pPr>
             <w:r>
@@ -10664,30 +11159,51 @@
                 <w:sz w:val="22"/>
                 <w:szCs w:val="22"/>
               </w:rPr>
-              <w:t>Patrick Powder, Administrative Assistant</w:t>
+              <w:t>As the individual responsible for implementing the coding and eventual testing of the</w:t>
             </w:r>
-          </w:p>
-        </w:tc>
-        <w:tc>
-          <w:tcPr>
-            <w:tcW w:w="2500" w:type="pct"/>
-          </w:tcPr>
-          <w:p>
-            <w:pPr>
-              <w:rPr>
-                <w:rFonts w:asciiTheme="majorHAnsi" w:hAnsiTheme="majorHAnsi"/>
-                <w:sz w:val="22"/>
-                <w:szCs w:val="22"/>
-              </w:rPr>
-            </w:pPr>
             <w:r>
               <w:rPr>
                 <w:rFonts w:asciiTheme="majorHAnsi" w:hAnsiTheme="majorHAnsi"/>
                 <w:sz w:val="22"/>
                 <w:szCs w:val="22"/>
               </w:rPr>
-              <w:t>Responsible for maintaining the Project web site, assisting the Project Manager role in planning/scheduling activities, and assisting the Change Control Manager role in controlling changes to artifacts. May also provide assistance to other roles as necessary.</w:t>
+              <w:t xml:space="preserve"> database component of the</w:t>
             </w:r>
+            <w:r>
+              <w:rPr>
+                <w:rFonts w:asciiTheme="majorHAnsi" w:hAnsiTheme="majorHAnsi"/>
+                <w:sz w:val="22"/>
+                <w:szCs w:val="22"/>
+              </w:rPr>
+              <w:t xml:space="preserve"> new </w:t>
+            </w:r>
+            <w:proofErr w:type="spellStart"/>
+            <w:r>
+              <w:rPr>
+                <w:rFonts w:asciiTheme="majorHAnsi" w:hAnsiTheme="majorHAnsi"/>
+                <w:sz w:val="22"/>
+                <w:szCs w:val="22"/>
+              </w:rPr>
+              <w:t>AkiProPlus</w:t>
+            </w:r>
+            <w:proofErr w:type="spellEnd"/>
+            <w:r>
+              <w:rPr>
+                <w:rFonts w:asciiTheme="majorHAnsi" w:hAnsiTheme="majorHAnsi"/>
+                <w:sz w:val="22"/>
+                <w:szCs w:val="22"/>
+              </w:rPr>
+              <w:t xml:space="preserve"> management system this individual will have to work closely with the database engineer.</w:t>
+            </w:r>
+          </w:p>
+          <w:p>
+            <w:pPr>
+              <w:rPr>
+                <w:rFonts w:asciiTheme="minorHAnsi" w:hAnsiTheme="minorHAnsi"/>
+                <w:sz w:val="22"/>
+                <w:szCs w:val="22"/>
+              </w:rPr>
+            </w:pPr>
           </w:p>
         </w:tc>
       </w:tr>
@@ -10719,7 +11235,7 @@
         </w:rPr>
         <w:t xml:space="preserve">Anyone on the project can perform </w:t>
       </w:r>
-      <w:hyperlink r:id="rId43" w:history="1">
+      <w:hyperlink r:id="rId42" w:history="1">
         <w:r>
           <w:rPr>
             <w:rStyle w:val="Hyperlink"/>
@@ -10742,6 +11258,11 @@
     <w:p>
       <w:pPr>
         <w:pStyle w:val="Heading1"/>
+        <w:numPr>
+          <w:ilvl w:val="0"/>
+          <w:numId w:val="0"/>
+        </w:numPr>
+        <w:ind w:left="720"/>
         <w:rPr>
           <w:rFonts w:asciiTheme="majorHAnsi" w:hAnsiTheme="majorHAnsi"/>
           <w:sz w:val="22"/>
@@ -10749,6 +11270,16 @@
         </w:rPr>
       </w:pPr>
       <w:bookmarkStart w:id="20" w:name="_Toc524312841"/>
+    </w:p>
+    <w:p>
+      <w:pPr>
+        <w:pStyle w:val="Heading1"/>
+        <w:rPr>
+          <w:rFonts w:asciiTheme="majorHAnsi" w:hAnsiTheme="majorHAnsi"/>
+          <w:sz w:val="22"/>
+          <w:szCs w:val="22"/>
+        </w:rPr>
+      </w:pPr>
       <w:r>
         <w:rPr>
           <w:rFonts w:asciiTheme="majorHAnsi" w:hAnsiTheme="majorHAnsi"/>
@@ -10891,7 +11422,6 @@
           <w:sz w:val="22"/>
           <w:szCs w:val="22"/>
         </w:rPr>
-        <w:lastRenderedPageBreak/>
         <w:t xml:space="preserve">     </w:t>
       </w:r>
       <w:r>
@@ -11419,7 +11949,16 @@
           <w:sz w:val="22"/>
           <w:szCs w:val="22"/>
         </w:rPr>
-        <w:t xml:space="preserve"> the timing and methods to be used to control the quality of the project deliverables and how to take corrective action when required. Include techniques, metrics, criteria, and procedures used for evaluation— this will include walkthroughs, inspections, and reviews. Note that this is in addition to the Test Plan, which is not enclosed in the Software Development Plan.</w:t>
+        <w:t xml:space="preserve"> the timing and methods to be used to control the quality of the project deliverables and how to take corrective action when required. Include techniques, metrics, criteria, and procedures used for evaluation— this will include </w:t>
+      </w:r>
+      <w:r>
+        <w:rPr>
+          <w:rFonts w:asciiTheme="majorHAnsi" w:hAnsiTheme="majorHAnsi"/>
+          <w:sz w:val="22"/>
+          <w:szCs w:val="22"/>
+        </w:rPr>
+        <w:lastRenderedPageBreak/>
+        <w:t>walkthroughs, inspections, and reviews. Note that this is in addition to the Test Plan, which is not enclosed in the Software Development Plan.</w:t>
       </w:r>
     </w:p>
     <w:p>
@@ -11507,7 +12046,6 @@
           <w:sz w:val="22"/>
           <w:szCs w:val="22"/>
         </w:rPr>
-        <w:lastRenderedPageBreak/>
         <w:t xml:space="preserve">Configuration Management: Describe the process by which problems and changes are submitted, reviewed, and </w:t>
       </w:r>
       <w:proofErr w:type="spellStart"/>
@@ -11768,6 +12306,7 @@
           <w:sz w:val="22"/>
           <w:szCs w:val="22"/>
         </w:rPr>
+        <w:lastRenderedPageBreak/>
         <w:t xml:space="preserve"> All deliverables are required to go through the appropriate review process, as described in the Development Case. The review is required to ensure that each deliverable is of acceptable quality, using guidelines described in the RUP for Small Projects review guidelines and checklists.</w:t>
       </w:r>
     </w:p>
@@ -11856,7 +12395,7 @@
         </w:rPr>
         <w:t xml:space="preserve">The Minimal Set of Metrics, as described in the RUP </w:t>
       </w:r>
-      <w:hyperlink r:id="rId44" w:history="1">
+      <w:hyperlink r:id="rId43" w:history="1">
         <w:r>
           <w:rPr>
             <w:rStyle w:val="Hyperlink"/>
@@ -11891,7 +12430,6 @@
           <w:sz w:val="22"/>
           <w:szCs w:val="22"/>
         </w:rPr>
-        <w:lastRenderedPageBreak/>
         <w:t xml:space="preserve">Earned value for completed tasks. This is used to re-estimate the schedule and budget for the remainder of the project, and/or to identify need for scope changes. </w:t>
       </w:r>
     </w:p>
@@ -12265,6 +12803,7 @@
           <w:sz w:val="22"/>
           <w:szCs w:val="22"/>
         </w:rPr>
+        <w:lastRenderedPageBreak/>
         <w:t>Annexes</w:t>
       </w:r>
       <w:bookmarkEnd w:id="63"/>
@@ -12351,10 +12890,10 @@
       </w:pPr>
     </w:p>
     <w:sectPr>
-      <w:headerReference w:type="default" r:id="rId45"/>
-      <w:footerReference w:type="default" r:id="rId46"/>
-      <w:headerReference w:type="first" r:id="rId47"/>
-      <w:footerReference w:type="first" r:id="rId48"/>
+      <w:headerReference w:type="default" r:id="rId44"/>
+      <w:footerReference w:type="default" r:id="rId45"/>
+      <w:headerReference w:type="first" r:id="rId46"/>
+      <w:footerReference w:type="first" r:id="rId47"/>
       <w:pgSz w:w="12240" w:h="15840" w:code="1"/>
       <w:pgMar w:top="1440" w:right="1440" w:bottom="1440" w:left="1440" w:header="720" w:footer="720" w:gutter="0"/>
       <w:cols w:space="720"/>
@@ -12492,10 +13031,7 @@
             <w:sym w:font="Symbol" w:char="F0D3"/>
           </w:r>
           <w:r>
-            <w:t xml:space="preserve"> AkiPro-Plus Bakery</w:t>
-          </w:r>
-          <w:r>
-            <w:t xml:space="preserve">, </w:t>
+            <w:t xml:space="preserve"> AkiPro-Plus Bakery, </w:t>
           </w:r>
           <w:r>
             <w:fldChar w:fldCharType="begin"/>
@@ -12557,7 +13093,7 @@
               <w:rStyle w:val="PageNumber"/>
               <w:noProof/>
             </w:rPr>
-            <w:t>11</w:t>
+            <w:t>19</w:t>
           </w:r>
           <w:r>
             <w:rPr>
@@ -12594,7 +13130,7 @@
               <w:rStyle w:val="PageNumber"/>
               <w:noProof/>
             </w:rPr>
-            <w:t>17</w:t>
+            <w:t>19</w:t>
           </w:r>
           <w:r>
             <w:rPr>
@@ -16459,55 +16995,55 @@
     </dgm:pt>
   </dgm:ptLst>
   <dgm:cxnLst>
+    <dgm:cxn modelId="{7D85AD24-DB2A-4541-807D-DD152B7EBBA4}" type="presOf" srcId="{802DFFE9-0F98-468B-BA3E-3D478C9C6676}" destId="{F7CE134E-1D99-4BE7-A122-2563EA8DC028}" srcOrd="0" destOrd="0" presId="urn:microsoft.com/office/officeart/2005/8/layout/hierarchy1"/>
+    <dgm:cxn modelId="{8FFD9208-66BC-42A4-9AD9-ACF61A7FE2E7}" type="presOf" srcId="{FD08C1A1-26AB-4212-8A6D-A3635A9374D1}" destId="{35313B37-8567-4A5D-9462-CCCBE5775350}" srcOrd="0" destOrd="0" presId="urn:microsoft.com/office/officeart/2005/8/layout/hierarchy1"/>
+    <dgm:cxn modelId="{1A7C74A8-0C36-4FF3-BC40-F2D342D08D89}" type="presOf" srcId="{BC8AEB24-98B0-4C89-8779-2A3A73A9E783}" destId="{12B728D2-D989-4AC8-AB30-A8638FC7AD08}" srcOrd="0" destOrd="0" presId="urn:microsoft.com/office/officeart/2005/8/layout/hierarchy1"/>
+    <dgm:cxn modelId="{F1E0D347-897F-465C-950D-67C2DC9777B2}" srcId="{9CF4F090-20EF-4429-BD14-740EC383A9A7}" destId="{C6AC1FDC-9E5A-421E-AA0D-0B0025653409}" srcOrd="1" destOrd="0" parTransId="{FD08C1A1-26AB-4212-8A6D-A3635A9374D1}" sibTransId="{BDF8571E-D098-4874-A1A8-C75EE29534AC}"/>
+    <dgm:cxn modelId="{D3B5B644-8A79-47F3-B14B-4FFF57A8D858}" type="presOf" srcId="{8E38CE2D-B5C6-4CDA-A56D-673843420F94}" destId="{BE3B7A7A-45D8-4CE9-B537-B2456BE4A59E}" srcOrd="0" destOrd="0" presId="urn:microsoft.com/office/officeart/2005/8/layout/hierarchy1"/>
+    <dgm:cxn modelId="{8DEEEAB1-EB2C-43CD-8248-DE5FEDAA72F4}" type="presOf" srcId="{563D04F3-3700-41D8-9206-D0200E650FC0}" destId="{13292769-9C82-4502-904A-A03EB3536FFA}" srcOrd="0" destOrd="0" presId="urn:microsoft.com/office/officeart/2005/8/layout/hierarchy1"/>
+    <dgm:cxn modelId="{7CF5B368-294A-4F6F-AB52-E67CD0F12854}" srcId="{750259FA-45B0-4CB8-83F0-73C60AA90F4D}" destId="{2BF7E105-D3E9-4F23-AEEF-BDB4CD1BA054}" srcOrd="0" destOrd="0" parTransId="{802DFFE9-0F98-468B-BA3E-3D478C9C6676}" sibTransId="{B5A77155-3A5B-4999-A90A-6E3480F93C65}"/>
+    <dgm:cxn modelId="{42B9BE7C-24DA-447F-9440-F20A25B2CA2A}" srcId="{8E38CE2D-B5C6-4CDA-A56D-673843420F94}" destId="{563D04F3-3700-41D8-9206-D0200E650FC0}" srcOrd="2" destOrd="0" parTransId="{351B3A0C-7869-4D22-B458-294A45C78563}" sibTransId="{85A264C7-C6F4-4284-BBBA-D3BBF5D418CD}"/>
+    <dgm:cxn modelId="{0F9E606B-EBC9-40CA-836B-6DF29F5A5B01}" type="presOf" srcId="{52B2DC99-05C3-4D31-8055-238F2887CDC9}" destId="{0A7FD490-B835-45C1-9A03-D0DB8DED552C}" srcOrd="0" destOrd="0" presId="urn:microsoft.com/office/officeart/2005/8/layout/hierarchy1"/>
+    <dgm:cxn modelId="{DB304E6B-1F53-4A5B-8024-762D835D5B25}" type="presOf" srcId="{9CF4F090-20EF-4429-BD14-740EC383A9A7}" destId="{4D69E906-54EC-444D-82D9-F28CB1E508D3}" srcOrd="0" destOrd="0" presId="urn:microsoft.com/office/officeart/2005/8/layout/hierarchy1"/>
+    <dgm:cxn modelId="{A3CFD88C-7898-4D65-AEC6-92C33CBFED94}" srcId="{8E38CE2D-B5C6-4CDA-A56D-673843420F94}" destId="{BC8AEB24-98B0-4C89-8779-2A3A73A9E783}" srcOrd="0" destOrd="0" parTransId="{19994120-3568-4E7C-9745-464B5C3F3379}" sibTransId="{31E29925-AACC-47E5-9BA3-920D9583DD8C}"/>
+    <dgm:cxn modelId="{AEE80154-992A-4894-B745-A31F8A093E06}" type="presOf" srcId="{750259FA-45B0-4CB8-83F0-73C60AA90F4D}" destId="{4ED5C324-86BD-4C53-ACA0-1CE78351EA8A}" srcOrd="0" destOrd="0" presId="urn:microsoft.com/office/officeart/2005/8/layout/hierarchy1"/>
+    <dgm:cxn modelId="{551135B2-04DB-4581-AC6A-D94DEF54D6F2}" srcId="{9CF4F090-20EF-4429-BD14-740EC383A9A7}" destId="{750259FA-45B0-4CB8-83F0-73C60AA90F4D}" srcOrd="0" destOrd="0" parTransId="{52B2DC99-05C3-4D31-8055-238F2887CDC9}" sibTransId="{70574646-F2CB-435F-889F-8BF3E896368E}"/>
+    <dgm:cxn modelId="{8B68BBBA-A1B3-45DB-921A-50B114ACE396}" type="presOf" srcId="{C6AC1FDC-9E5A-421E-AA0D-0B0025653409}" destId="{72032206-2FF7-43EE-B374-276FB6727C96}" srcOrd="0" destOrd="0" presId="urn:microsoft.com/office/officeart/2005/8/layout/hierarchy1"/>
+    <dgm:cxn modelId="{479ACD53-109E-4F1F-B742-90CE7423156A}" type="presOf" srcId="{2BF7E105-D3E9-4F23-AEEF-BDB4CD1BA054}" destId="{F08C9940-2AEA-4827-A081-E9AE5E472018}" srcOrd="0" destOrd="0" presId="urn:microsoft.com/office/officeart/2005/8/layout/hierarchy1"/>
     <dgm:cxn modelId="{E7EAFDE0-ECF7-4617-BC35-F07A4C93D126}" srcId="{8E38CE2D-B5C6-4CDA-A56D-673843420F94}" destId="{9CF4F090-20EF-4429-BD14-740EC383A9A7}" srcOrd="1" destOrd="0" parTransId="{0A8FB517-9456-47E4-A26C-84DBDB6EE95B}" sibTransId="{8F827D41-9826-4723-8C0B-ED7991F2466B}"/>
-    <dgm:cxn modelId="{E8E5401E-9E19-49F9-AD05-ABEBE9EEED94}" type="presOf" srcId="{C6AC1FDC-9E5A-421E-AA0D-0B0025653409}" destId="{72032206-2FF7-43EE-B374-276FB6727C96}" srcOrd="0" destOrd="0" presId="urn:microsoft.com/office/officeart/2005/8/layout/hierarchy1"/>
-    <dgm:cxn modelId="{90E11F9F-4A25-4349-A8BF-9A8E2548FF67}" type="presOf" srcId="{FD08C1A1-26AB-4212-8A6D-A3635A9374D1}" destId="{35313B37-8567-4A5D-9462-CCCBE5775350}" srcOrd="0" destOrd="0" presId="urn:microsoft.com/office/officeart/2005/8/layout/hierarchy1"/>
-    <dgm:cxn modelId="{BCEC2DC3-1573-4E44-90BA-D5021CBA6479}" type="presOf" srcId="{52B2DC99-05C3-4D31-8055-238F2887CDC9}" destId="{0A7FD490-B835-45C1-9A03-D0DB8DED552C}" srcOrd="0" destOrd="0" presId="urn:microsoft.com/office/officeart/2005/8/layout/hierarchy1"/>
-    <dgm:cxn modelId="{21B9B47E-09F1-4230-8323-B87F1345A46B}" type="presOf" srcId="{802DFFE9-0F98-468B-BA3E-3D478C9C6676}" destId="{F7CE134E-1D99-4BE7-A122-2563EA8DC028}" srcOrd="0" destOrd="0" presId="urn:microsoft.com/office/officeart/2005/8/layout/hierarchy1"/>
-    <dgm:cxn modelId="{37BB3F2C-DE08-4D57-938F-07DA829B42A0}" type="presOf" srcId="{750259FA-45B0-4CB8-83F0-73C60AA90F4D}" destId="{4ED5C324-86BD-4C53-ACA0-1CE78351EA8A}" srcOrd="0" destOrd="0" presId="urn:microsoft.com/office/officeart/2005/8/layout/hierarchy1"/>
-    <dgm:cxn modelId="{F1E0D347-897F-465C-950D-67C2DC9777B2}" srcId="{9CF4F090-20EF-4429-BD14-740EC383A9A7}" destId="{C6AC1FDC-9E5A-421E-AA0D-0B0025653409}" srcOrd="1" destOrd="0" parTransId="{FD08C1A1-26AB-4212-8A6D-A3635A9374D1}" sibTransId="{BDF8571E-D098-4874-A1A8-C75EE29534AC}"/>
-    <dgm:cxn modelId="{2E500FC8-45A6-4AEE-B260-EC709AB56D33}" type="presOf" srcId="{BC8AEB24-98B0-4C89-8779-2A3A73A9E783}" destId="{12B728D2-D989-4AC8-AB30-A8638FC7AD08}" srcOrd="0" destOrd="0" presId="urn:microsoft.com/office/officeart/2005/8/layout/hierarchy1"/>
-    <dgm:cxn modelId="{551135B2-04DB-4581-AC6A-D94DEF54D6F2}" srcId="{9CF4F090-20EF-4429-BD14-740EC383A9A7}" destId="{750259FA-45B0-4CB8-83F0-73C60AA90F4D}" srcOrd="0" destOrd="0" parTransId="{52B2DC99-05C3-4D31-8055-238F2887CDC9}" sibTransId="{70574646-F2CB-435F-889F-8BF3E896368E}"/>
-    <dgm:cxn modelId="{A82B17BF-9AEB-4816-B1CC-23AE292E4C81}" type="presOf" srcId="{9CF4F090-20EF-4429-BD14-740EC383A9A7}" destId="{4D69E906-54EC-444D-82D9-F28CB1E508D3}" srcOrd="0" destOrd="0" presId="urn:microsoft.com/office/officeart/2005/8/layout/hierarchy1"/>
-    <dgm:cxn modelId="{A3CFD88C-7898-4D65-AEC6-92C33CBFED94}" srcId="{8E38CE2D-B5C6-4CDA-A56D-673843420F94}" destId="{BC8AEB24-98B0-4C89-8779-2A3A73A9E783}" srcOrd="0" destOrd="0" parTransId="{19994120-3568-4E7C-9745-464B5C3F3379}" sibTransId="{31E29925-AACC-47E5-9BA3-920D9583DD8C}"/>
-    <dgm:cxn modelId="{5EC9BC92-75A5-4D2D-8E4F-357C93E91F61}" type="presOf" srcId="{8E38CE2D-B5C6-4CDA-A56D-673843420F94}" destId="{BE3B7A7A-45D8-4CE9-B537-B2456BE4A59E}" srcOrd="0" destOrd="0" presId="urn:microsoft.com/office/officeart/2005/8/layout/hierarchy1"/>
-    <dgm:cxn modelId="{157018A3-E1DA-474F-875C-6605BC171CBC}" type="presOf" srcId="{2BF7E105-D3E9-4F23-AEEF-BDB4CD1BA054}" destId="{F08C9940-2AEA-4827-A081-E9AE5E472018}" srcOrd="0" destOrd="0" presId="urn:microsoft.com/office/officeart/2005/8/layout/hierarchy1"/>
-    <dgm:cxn modelId="{42B9BE7C-24DA-447F-9440-F20A25B2CA2A}" srcId="{8E38CE2D-B5C6-4CDA-A56D-673843420F94}" destId="{563D04F3-3700-41D8-9206-D0200E650FC0}" srcOrd="2" destOrd="0" parTransId="{351B3A0C-7869-4D22-B458-294A45C78563}" sibTransId="{85A264C7-C6F4-4284-BBBA-D3BBF5D418CD}"/>
-    <dgm:cxn modelId="{7CF5B368-294A-4F6F-AB52-E67CD0F12854}" srcId="{750259FA-45B0-4CB8-83F0-73C60AA90F4D}" destId="{2BF7E105-D3E9-4F23-AEEF-BDB4CD1BA054}" srcOrd="0" destOrd="0" parTransId="{802DFFE9-0F98-468B-BA3E-3D478C9C6676}" sibTransId="{B5A77155-3A5B-4999-A90A-6E3480F93C65}"/>
-    <dgm:cxn modelId="{A501B5F5-B535-440C-BB61-7B8886DF07E7}" type="presOf" srcId="{563D04F3-3700-41D8-9206-D0200E650FC0}" destId="{13292769-9C82-4502-904A-A03EB3536FFA}" srcOrd="0" destOrd="0" presId="urn:microsoft.com/office/officeart/2005/8/layout/hierarchy1"/>
-    <dgm:cxn modelId="{391F9E30-B140-4BCF-B3B0-AA83D89DF6A4}" type="presParOf" srcId="{BE3B7A7A-45D8-4CE9-B537-B2456BE4A59E}" destId="{CE6D9AFB-5A96-4753-B2B2-E76EAD507BB9}" srcOrd="0" destOrd="0" presId="urn:microsoft.com/office/officeart/2005/8/layout/hierarchy1"/>
-    <dgm:cxn modelId="{84EB80FB-02CE-4176-BD3C-9C00A7022710}" type="presParOf" srcId="{CE6D9AFB-5A96-4753-B2B2-E76EAD507BB9}" destId="{B9516C01-EF8D-4F8A-878E-717640D0D319}" srcOrd="0" destOrd="0" presId="urn:microsoft.com/office/officeart/2005/8/layout/hierarchy1"/>
-    <dgm:cxn modelId="{769178F4-B900-4979-87E4-3C7D72ACA26F}" type="presParOf" srcId="{B9516C01-EF8D-4F8A-878E-717640D0D319}" destId="{04BC907D-CF45-4F4A-8A08-288602DA4B31}" srcOrd="0" destOrd="0" presId="urn:microsoft.com/office/officeart/2005/8/layout/hierarchy1"/>
-    <dgm:cxn modelId="{151EFA6D-9F97-4A7B-B936-AA24899790BE}" type="presParOf" srcId="{B9516C01-EF8D-4F8A-878E-717640D0D319}" destId="{12B728D2-D989-4AC8-AB30-A8638FC7AD08}" srcOrd="1" destOrd="0" presId="urn:microsoft.com/office/officeart/2005/8/layout/hierarchy1"/>
-    <dgm:cxn modelId="{B032D422-02BB-489C-9579-7B8F472C0667}" type="presParOf" srcId="{CE6D9AFB-5A96-4753-B2B2-E76EAD507BB9}" destId="{951072BE-C80B-45A8-B67E-3559D460DDD8}" srcOrd="1" destOrd="0" presId="urn:microsoft.com/office/officeart/2005/8/layout/hierarchy1"/>
-    <dgm:cxn modelId="{E93AD56F-18D4-439D-88B4-C20DFE5ABA77}" type="presParOf" srcId="{BE3B7A7A-45D8-4CE9-B537-B2456BE4A59E}" destId="{73ABACCC-3ED8-437B-B5C9-AFDE1272F404}" srcOrd="1" destOrd="0" presId="urn:microsoft.com/office/officeart/2005/8/layout/hierarchy1"/>
-    <dgm:cxn modelId="{B0218F81-B828-45A7-969D-7A3E17ECFC03}" type="presParOf" srcId="{73ABACCC-3ED8-437B-B5C9-AFDE1272F404}" destId="{557C37F2-2D49-4DA1-8F61-9F11E208297A}" srcOrd="0" destOrd="0" presId="urn:microsoft.com/office/officeart/2005/8/layout/hierarchy1"/>
-    <dgm:cxn modelId="{C79F71C8-9039-449F-9EB3-C8E5538281ED}" type="presParOf" srcId="{557C37F2-2D49-4DA1-8F61-9F11E208297A}" destId="{9D55BE3F-4A2D-461A-9E6A-690BC79F2756}" srcOrd="0" destOrd="0" presId="urn:microsoft.com/office/officeart/2005/8/layout/hierarchy1"/>
-    <dgm:cxn modelId="{5B0C0F45-3866-4A44-9BBA-888024E2860F}" type="presParOf" srcId="{557C37F2-2D49-4DA1-8F61-9F11E208297A}" destId="{4D69E906-54EC-444D-82D9-F28CB1E508D3}" srcOrd="1" destOrd="0" presId="urn:microsoft.com/office/officeart/2005/8/layout/hierarchy1"/>
-    <dgm:cxn modelId="{EBC99D9D-C15B-4AFC-9490-65D762F2B94B}" type="presParOf" srcId="{73ABACCC-3ED8-437B-B5C9-AFDE1272F404}" destId="{8CD9CDA0-E5F2-4DEB-A5C9-7E9EFE305DAD}" srcOrd="1" destOrd="0" presId="urn:microsoft.com/office/officeart/2005/8/layout/hierarchy1"/>
-    <dgm:cxn modelId="{120D1121-09FC-4B75-9C35-6A51929665E3}" type="presParOf" srcId="{8CD9CDA0-E5F2-4DEB-A5C9-7E9EFE305DAD}" destId="{0A7FD490-B835-45C1-9A03-D0DB8DED552C}" srcOrd="0" destOrd="0" presId="urn:microsoft.com/office/officeart/2005/8/layout/hierarchy1"/>
-    <dgm:cxn modelId="{D9B15E15-99C2-48CF-9008-35CE432B8AFC}" type="presParOf" srcId="{8CD9CDA0-E5F2-4DEB-A5C9-7E9EFE305DAD}" destId="{21A0B1A2-A80C-4F73-948F-D9D9263DA6EC}" srcOrd="1" destOrd="0" presId="urn:microsoft.com/office/officeart/2005/8/layout/hierarchy1"/>
-    <dgm:cxn modelId="{7DA9E11E-D1D7-4942-8EB9-3CE17234ED57}" type="presParOf" srcId="{21A0B1A2-A80C-4F73-948F-D9D9263DA6EC}" destId="{6791BF3C-E89B-4D54-9C90-688036103250}" srcOrd="0" destOrd="0" presId="urn:microsoft.com/office/officeart/2005/8/layout/hierarchy1"/>
-    <dgm:cxn modelId="{331E0B8B-31E6-4C3F-9D34-895C137CAAAB}" type="presParOf" srcId="{6791BF3C-E89B-4D54-9C90-688036103250}" destId="{FDCD82C4-BF99-4AFD-84FD-3C67D13CEE37}" srcOrd="0" destOrd="0" presId="urn:microsoft.com/office/officeart/2005/8/layout/hierarchy1"/>
-    <dgm:cxn modelId="{A67F9200-B2C4-4D4C-88B1-56F8B9647A48}" type="presParOf" srcId="{6791BF3C-E89B-4D54-9C90-688036103250}" destId="{4ED5C324-86BD-4C53-ACA0-1CE78351EA8A}" srcOrd="1" destOrd="0" presId="urn:microsoft.com/office/officeart/2005/8/layout/hierarchy1"/>
-    <dgm:cxn modelId="{0577D585-70C4-4511-9C1A-8A78BC760F77}" type="presParOf" srcId="{21A0B1A2-A80C-4F73-948F-D9D9263DA6EC}" destId="{794905C3-2A12-4C80-BBB3-261A76A2F46D}" srcOrd="1" destOrd="0" presId="urn:microsoft.com/office/officeart/2005/8/layout/hierarchy1"/>
-    <dgm:cxn modelId="{6BCAD40C-0B6A-4DFD-9E3D-A7AE3C5E58D1}" type="presParOf" srcId="{794905C3-2A12-4C80-BBB3-261A76A2F46D}" destId="{F7CE134E-1D99-4BE7-A122-2563EA8DC028}" srcOrd="0" destOrd="0" presId="urn:microsoft.com/office/officeart/2005/8/layout/hierarchy1"/>
-    <dgm:cxn modelId="{51B816BE-2468-4A91-A05C-A80F895C355A}" type="presParOf" srcId="{794905C3-2A12-4C80-BBB3-261A76A2F46D}" destId="{F4676AE1-74E8-4980-935A-68E60FC23A66}" srcOrd="1" destOrd="0" presId="urn:microsoft.com/office/officeart/2005/8/layout/hierarchy1"/>
-    <dgm:cxn modelId="{1B2BB4B6-3E78-49CC-8EAE-96E6E3ED7E01}" type="presParOf" srcId="{F4676AE1-74E8-4980-935A-68E60FC23A66}" destId="{4E3DADDE-B47D-4442-8444-B665AED37A0E}" srcOrd="0" destOrd="0" presId="urn:microsoft.com/office/officeart/2005/8/layout/hierarchy1"/>
-    <dgm:cxn modelId="{CAED5EC4-990E-492D-9FC2-0848507AF578}" type="presParOf" srcId="{4E3DADDE-B47D-4442-8444-B665AED37A0E}" destId="{5FF32EAD-23B5-4E7F-9299-62077FCC3E5F}" srcOrd="0" destOrd="0" presId="urn:microsoft.com/office/officeart/2005/8/layout/hierarchy1"/>
-    <dgm:cxn modelId="{4182B867-DE3F-4BE8-9D0A-26716EFDAAE8}" type="presParOf" srcId="{4E3DADDE-B47D-4442-8444-B665AED37A0E}" destId="{F08C9940-2AEA-4827-A081-E9AE5E472018}" srcOrd="1" destOrd="0" presId="urn:microsoft.com/office/officeart/2005/8/layout/hierarchy1"/>
-    <dgm:cxn modelId="{0E2135F4-8EEB-4C3B-9E10-6E497A1EC0DE}" type="presParOf" srcId="{F4676AE1-74E8-4980-935A-68E60FC23A66}" destId="{59743F36-F9FA-48A4-983A-49ED84A8CD76}" srcOrd="1" destOrd="0" presId="urn:microsoft.com/office/officeart/2005/8/layout/hierarchy1"/>
-    <dgm:cxn modelId="{0E3BF918-7B36-42D7-B421-BC566E2F67FE}" type="presParOf" srcId="{8CD9CDA0-E5F2-4DEB-A5C9-7E9EFE305DAD}" destId="{35313B37-8567-4A5D-9462-CCCBE5775350}" srcOrd="2" destOrd="0" presId="urn:microsoft.com/office/officeart/2005/8/layout/hierarchy1"/>
-    <dgm:cxn modelId="{0FB476A6-1B67-479E-9498-B102BFC799DA}" type="presParOf" srcId="{8CD9CDA0-E5F2-4DEB-A5C9-7E9EFE305DAD}" destId="{8E4764B5-6876-4B7C-9C2E-E94BB650CB89}" srcOrd="3" destOrd="0" presId="urn:microsoft.com/office/officeart/2005/8/layout/hierarchy1"/>
-    <dgm:cxn modelId="{2A807F1A-B243-4A26-AA73-AB2B35F9440C}" type="presParOf" srcId="{8E4764B5-6876-4B7C-9C2E-E94BB650CB89}" destId="{A1A93C5B-42D1-4E98-AA99-7A47F2BE65F2}" srcOrd="0" destOrd="0" presId="urn:microsoft.com/office/officeart/2005/8/layout/hierarchy1"/>
-    <dgm:cxn modelId="{F6A214D4-1F13-492B-8D48-C1A77BD33A4A}" type="presParOf" srcId="{A1A93C5B-42D1-4E98-AA99-7A47F2BE65F2}" destId="{96B1F7DB-609A-4FDF-B0E2-EFB7BC80E8FA}" srcOrd="0" destOrd="0" presId="urn:microsoft.com/office/officeart/2005/8/layout/hierarchy1"/>
-    <dgm:cxn modelId="{F28A115A-C5A2-4AF1-BA27-7696D0F86B39}" type="presParOf" srcId="{A1A93C5B-42D1-4E98-AA99-7A47F2BE65F2}" destId="{72032206-2FF7-43EE-B374-276FB6727C96}" srcOrd="1" destOrd="0" presId="urn:microsoft.com/office/officeart/2005/8/layout/hierarchy1"/>
-    <dgm:cxn modelId="{D75F5C47-27F7-464A-A206-3F92311CEB89}" type="presParOf" srcId="{8E4764B5-6876-4B7C-9C2E-E94BB650CB89}" destId="{32187229-8120-47D9-B55E-60EA2EC204ED}" srcOrd="1" destOrd="0" presId="urn:microsoft.com/office/officeart/2005/8/layout/hierarchy1"/>
-    <dgm:cxn modelId="{A25766F6-5BDD-436B-A57A-04AD1675E3EA}" type="presParOf" srcId="{BE3B7A7A-45D8-4CE9-B537-B2456BE4A59E}" destId="{23273E3B-85BA-412D-8018-3A516CDD05F8}" srcOrd="2" destOrd="0" presId="urn:microsoft.com/office/officeart/2005/8/layout/hierarchy1"/>
-    <dgm:cxn modelId="{E12821EA-0444-436B-A83D-B4FC8C680226}" type="presParOf" srcId="{23273E3B-85BA-412D-8018-3A516CDD05F8}" destId="{04D6CB26-4331-4BF2-A988-AE738906CD2C}" srcOrd="0" destOrd="0" presId="urn:microsoft.com/office/officeart/2005/8/layout/hierarchy1"/>
-    <dgm:cxn modelId="{DF1A4C6E-0E35-4342-8D87-EABDF0F70476}" type="presParOf" srcId="{04D6CB26-4331-4BF2-A988-AE738906CD2C}" destId="{7AF36B08-6647-4C86-B7DC-F12BD71FF779}" srcOrd="0" destOrd="0" presId="urn:microsoft.com/office/officeart/2005/8/layout/hierarchy1"/>
-    <dgm:cxn modelId="{8B91B54A-BFED-4FCA-A980-9A6941CCA30E}" type="presParOf" srcId="{04D6CB26-4331-4BF2-A988-AE738906CD2C}" destId="{13292769-9C82-4502-904A-A03EB3536FFA}" srcOrd="1" destOrd="0" presId="urn:microsoft.com/office/officeart/2005/8/layout/hierarchy1"/>
-    <dgm:cxn modelId="{B2F9356C-5C3C-4AF3-A435-D8F8D23A59BD}" type="presParOf" srcId="{23273E3B-85BA-412D-8018-3A516CDD05F8}" destId="{296FCB86-6D78-4B88-94AE-6D904ACB9995}" srcOrd="1" destOrd="0" presId="urn:microsoft.com/office/officeart/2005/8/layout/hierarchy1"/>
+    <dgm:cxn modelId="{A776501A-30F4-445F-AD4D-3AA000F39002}" type="presParOf" srcId="{BE3B7A7A-45D8-4CE9-B537-B2456BE4A59E}" destId="{CE6D9AFB-5A96-4753-B2B2-E76EAD507BB9}" srcOrd="0" destOrd="0" presId="urn:microsoft.com/office/officeart/2005/8/layout/hierarchy1"/>
+    <dgm:cxn modelId="{C765E65E-6DA1-447A-B254-1BAA3B63045F}" type="presParOf" srcId="{CE6D9AFB-5A96-4753-B2B2-E76EAD507BB9}" destId="{B9516C01-EF8D-4F8A-878E-717640D0D319}" srcOrd="0" destOrd="0" presId="urn:microsoft.com/office/officeart/2005/8/layout/hierarchy1"/>
+    <dgm:cxn modelId="{D6C32400-B41D-49EE-842E-36872A74B936}" type="presParOf" srcId="{B9516C01-EF8D-4F8A-878E-717640D0D319}" destId="{04BC907D-CF45-4F4A-8A08-288602DA4B31}" srcOrd="0" destOrd="0" presId="urn:microsoft.com/office/officeart/2005/8/layout/hierarchy1"/>
+    <dgm:cxn modelId="{BAEC7E3B-B3D4-4442-8815-29884149D347}" type="presParOf" srcId="{B9516C01-EF8D-4F8A-878E-717640D0D319}" destId="{12B728D2-D989-4AC8-AB30-A8638FC7AD08}" srcOrd="1" destOrd="0" presId="urn:microsoft.com/office/officeart/2005/8/layout/hierarchy1"/>
+    <dgm:cxn modelId="{EE03941F-891B-4182-8AF4-B3050204CEC2}" type="presParOf" srcId="{CE6D9AFB-5A96-4753-B2B2-E76EAD507BB9}" destId="{951072BE-C80B-45A8-B67E-3559D460DDD8}" srcOrd="1" destOrd="0" presId="urn:microsoft.com/office/officeart/2005/8/layout/hierarchy1"/>
+    <dgm:cxn modelId="{BDD8F214-45D0-41E0-804B-3C66B77CDB8B}" type="presParOf" srcId="{BE3B7A7A-45D8-4CE9-B537-B2456BE4A59E}" destId="{73ABACCC-3ED8-437B-B5C9-AFDE1272F404}" srcOrd="1" destOrd="0" presId="urn:microsoft.com/office/officeart/2005/8/layout/hierarchy1"/>
+    <dgm:cxn modelId="{CDDAF7FA-6BCE-4267-9E11-032B27E69784}" type="presParOf" srcId="{73ABACCC-3ED8-437B-B5C9-AFDE1272F404}" destId="{557C37F2-2D49-4DA1-8F61-9F11E208297A}" srcOrd="0" destOrd="0" presId="urn:microsoft.com/office/officeart/2005/8/layout/hierarchy1"/>
+    <dgm:cxn modelId="{B66926E4-67EE-48E2-B479-7ABBFD3BD6C0}" type="presParOf" srcId="{557C37F2-2D49-4DA1-8F61-9F11E208297A}" destId="{9D55BE3F-4A2D-461A-9E6A-690BC79F2756}" srcOrd="0" destOrd="0" presId="urn:microsoft.com/office/officeart/2005/8/layout/hierarchy1"/>
+    <dgm:cxn modelId="{78D86EFE-103C-40CD-AFCE-8E24ADD7AEC6}" type="presParOf" srcId="{557C37F2-2D49-4DA1-8F61-9F11E208297A}" destId="{4D69E906-54EC-444D-82D9-F28CB1E508D3}" srcOrd="1" destOrd="0" presId="urn:microsoft.com/office/officeart/2005/8/layout/hierarchy1"/>
+    <dgm:cxn modelId="{218F2D46-2509-470A-BF57-90445C9C3190}" type="presParOf" srcId="{73ABACCC-3ED8-437B-B5C9-AFDE1272F404}" destId="{8CD9CDA0-E5F2-4DEB-A5C9-7E9EFE305DAD}" srcOrd="1" destOrd="0" presId="urn:microsoft.com/office/officeart/2005/8/layout/hierarchy1"/>
+    <dgm:cxn modelId="{405E531D-AA7A-4BD6-BF2A-8239E6F46042}" type="presParOf" srcId="{8CD9CDA0-E5F2-4DEB-A5C9-7E9EFE305DAD}" destId="{0A7FD490-B835-45C1-9A03-D0DB8DED552C}" srcOrd="0" destOrd="0" presId="urn:microsoft.com/office/officeart/2005/8/layout/hierarchy1"/>
+    <dgm:cxn modelId="{2A774B0C-F4FE-482E-B137-3F0911033194}" type="presParOf" srcId="{8CD9CDA0-E5F2-4DEB-A5C9-7E9EFE305DAD}" destId="{21A0B1A2-A80C-4F73-948F-D9D9263DA6EC}" srcOrd="1" destOrd="0" presId="urn:microsoft.com/office/officeart/2005/8/layout/hierarchy1"/>
+    <dgm:cxn modelId="{A6E747D7-1C11-47DB-A15D-E557DC4036BD}" type="presParOf" srcId="{21A0B1A2-A80C-4F73-948F-D9D9263DA6EC}" destId="{6791BF3C-E89B-4D54-9C90-688036103250}" srcOrd="0" destOrd="0" presId="urn:microsoft.com/office/officeart/2005/8/layout/hierarchy1"/>
+    <dgm:cxn modelId="{2C6BE29C-E4AD-4B91-9376-76188F0CD9E7}" type="presParOf" srcId="{6791BF3C-E89B-4D54-9C90-688036103250}" destId="{FDCD82C4-BF99-4AFD-84FD-3C67D13CEE37}" srcOrd="0" destOrd="0" presId="urn:microsoft.com/office/officeart/2005/8/layout/hierarchy1"/>
+    <dgm:cxn modelId="{E3B6D3D0-439A-4AFF-BAE4-97015720A920}" type="presParOf" srcId="{6791BF3C-E89B-4D54-9C90-688036103250}" destId="{4ED5C324-86BD-4C53-ACA0-1CE78351EA8A}" srcOrd="1" destOrd="0" presId="urn:microsoft.com/office/officeart/2005/8/layout/hierarchy1"/>
+    <dgm:cxn modelId="{466388C3-C85B-4FF7-95D0-E7167C418CB8}" type="presParOf" srcId="{21A0B1A2-A80C-4F73-948F-D9D9263DA6EC}" destId="{794905C3-2A12-4C80-BBB3-261A76A2F46D}" srcOrd="1" destOrd="0" presId="urn:microsoft.com/office/officeart/2005/8/layout/hierarchy1"/>
+    <dgm:cxn modelId="{E1BDB5D9-968E-4EB1-917C-A9D6D3FF08B6}" type="presParOf" srcId="{794905C3-2A12-4C80-BBB3-261A76A2F46D}" destId="{F7CE134E-1D99-4BE7-A122-2563EA8DC028}" srcOrd="0" destOrd="0" presId="urn:microsoft.com/office/officeart/2005/8/layout/hierarchy1"/>
+    <dgm:cxn modelId="{46BA4A95-4454-4F46-815F-333C1FE29402}" type="presParOf" srcId="{794905C3-2A12-4C80-BBB3-261A76A2F46D}" destId="{F4676AE1-74E8-4980-935A-68E60FC23A66}" srcOrd="1" destOrd="0" presId="urn:microsoft.com/office/officeart/2005/8/layout/hierarchy1"/>
+    <dgm:cxn modelId="{046B7425-6851-4E1C-BE0B-D6DFD96BF39F}" type="presParOf" srcId="{F4676AE1-74E8-4980-935A-68E60FC23A66}" destId="{4E3DADDE-B47D-4442-8444-B665AED37A0E}" srcOrd="0" destOrd="0" presId="urn:microsoft.com/office/officeart/2005/8/layout/hierarchy1"/>
+    <dgm:cxn modelId="{D0532E9E-5179-4F8B-9895-556EF393212E}" type="presParOf" srcId="{4E3DADDE-B47D-4442-8444-B665AED37A0E}" destId="{5FF32EAD-23B5-4E7F-9299-62077FCC3E5F}" srcOrd="0" destOrd="0" presId="urn:microsoft.com/office/officeart/2005/8/layout/hierarchy1"/>
+    <dgm:cxn modelId="{82229E70-842F-44BE-93DF-5AEFFD7876AD}" type="presParOf" srcId="{4E3DADDE-B47D-4442-8444-B665AED37A0E}" destId="{F08C9940-2AEA-4827-A081-E9AE5E472018}" srcOrd="1" destOrd="0" presId="urn:microsoft.com/office/officeart/2005/8/layout/hierarchy1"/>
+    <dgm:cxn modelId="{3E351DD6-F7AE-48FA-8AD8-71110366FEBF}" type="presParOf" srcId="{F4676AE1-74E8-4980-935A-68E60FC23A66}" destId="{59743F36-F9FA-48A4-983A-49ED84A8CD76}" srcOrd="1" destOrd="0" presId="urn:microsoft.com/office/officeart/2005/8/layout/hierarchy1"/>
+    <dgm:cxn modelId="{802DE8B5-7CDE-4A92-8080-C5F8259E4A1B}" type="presParOf" srcId="{8CD9CDA0-E5F2-4DEB-A5C9-7E9EFE305DAD}" destId="{35313B37-8567-4A5D-9462-CCCBE5775350}" srcOrd="2" destOrd="0" presId="urn:microsoft.com/office/officeart/2005/8/layout/hierarchy1"/>
+    <dgm:cxn modelId="{86385F80-B6FF-4C15-94C6-615D87A00763}" type="presParOf" srcId="{8CD9CDA0-E5F2-4DEB-A5C9-7E9EFE305DAD}" destId="{8E4764B5-6876-4B7C-9C2E-E94BB650CB89}" srcOrd="3" destOrd="0" presId="urn:microsoft.com/office/officeart/2005/8/layout/hierarchy1"/>
+    <dgm:cxn modelId="{0FDEF938-7210-4D05-BF0A-E3BE36FE51FB}" type="presParOf" srcId="{8E4764B5-6876-4B7C-9C2E-E94BB650CB89}" destId="{A1A93C5B-42D1-4E98-AA99-7A47F2BE65F2}" srcOrd="0" destOrd="0" presId="urn:microsoft.com/office/officeart/2005/8/layout/hierarchy1"/>
+    <dgm:cxn modelId="{4AAC60AB-48C3-4F1C-B023-BD237AC15782}" type="presParOf" srcId="{A1A93C5B-42D1-4E98-AA99-7A47F2BE65F2}" destId="{96B1F7DB-609A-4FDF-B0E2-EFB7BC80E8FA}" srcOrd="0" destOrd="0" presId="urn:microsoft.com/office/officeart/2005/8/layout/hierarchy1"/>
+    <dgm:cxn modelId="{8C0C33F2-705D-488B-8208-D2167764A082}" type="presParOf" srcId="{A1A93C5B-42D1-4E98-AA99-7A47F2BE65F2}" destId="{72032206-2FF7-43EE-B374-276FB6727C96}" srcOrd="1" destOrd="0" presId="urn:microsoft.com/office/officeart/2005/8/layout/hierarchy1"/>
+    <dgm:cxn modelId="{660A371B-88D6-4A00-B665-CB0493895D56}" type="presParOf" srcId="{8E4764B5-6876-4B7C-9C2E-E94BB650CB89}" destId="{32187229-8120-47D9-B55E-60EA2EC204ED}" srcOrd="1" destOrd="0" presId="urn:microsoft.com/office/officeart/2005/8/layout/hierarchy1"/>
+    <dgm:cxn modelId="{F59BC5C0-4E60-450E-8CAE-CD205921B92A}" type="presParOf" srcId="{BE3B7A7A-45D8-4CE9-B537-B2456BE4A59E}" destId="{23273E3B-85BA-412D-8018-3A516CDD05F8}" srcOrd="2" destOrd="0" presId="urn:microsoft.com/office/officeart/2005/8/layout/hierarchy1"/>
+    <dgm:cxn modelId="{E7B6C71A-D922-4832-9CC4-6CACEADA3FC0}" type="presParOf" srcId="{23273E3B-85BA-412D-8018-3A516CDD05F8}" destId="{04D6CB26-4331-4BF2-A988-AE738906CD2C}" srcOrd="0" destOrd="0" presId="urn:microsoft.com/office/officeart/2005/8/layout/hierarchy1"/>
+    <dgm:cxn modelId="{668BD68F-9E26-43BE-BB65-187C2B2FA560}" type="presParOf" srcId="{04D6CB26-4331-4BF2-A988-AE738906CD2C}" destId="{7AF36B08-6647-4C86-B7DC-F12BD71FF779}" srcOrd="0" destOrd="0" presId="urn:microsoft.com/office/officeart/2005/8/layout/hierarchy1"/>
+    <dgm:cxn modelId="{A847B133-1793-44B1-865C-1DEDAD2AAB34}" type="presParOf" srcId="{04D6CB26-4331-4BF2-A988-AE738906CD2C}" destId="{13292769-9C82-4502-904A-A03EB3536FFA}" srcOrd="1" destOrd="0" presId="urn:microsoft.com/office/officeart/2005/8/layout/hierarchy1"/>
+    <dgm:cxn modelId="{18F36007-02CD-41A2-9241-33CE115C3769}" type="presParOf" srcId="{23273E3B-85BA-412D-8018-3A516CDD05F8}" destId="{296FCB86-6D78-4B88-94AE-6D904ACB9995}" srcOrd="1" destOrd="0" presId="urn:microsoft.com/office/officeart/2005/8/layout/hierarchy1"/>
   </dgm:cxnLst>
   <dgm:bg/>
   <dgm:whole/>

</xml_diff>